<commit_message>
Update Scope and link risk table
</commit_message>
<xml_diff>
--- a/Software Requirements.docx
+++ b/Software Requirements.docx
@@ -109,7 +109,6 @@
             <w:dataBinding w:prefixMappings="xmlns:ns0='http://purl.org/dc/elements/1.1/' xmlns:ns1='http://schemas.openxmlformats.org/package/2006/metadata/core-properties' " w:xpath="/ns1:coreProperties[1]/ns0:title[1]" w:storeItemID="{6C3C8BC8-F283-45AE-878A-BAB7291924A1}"/>
             <w:text/>
           </w:sdtPr>
-          <w:sdtEndPr/>
           <w:sdtContent>
             <w:p>
               <w:pPr>
@@ -243,7 +242,6 @@
                                     <w:calendar w:val="gregorian"/>
                                   </w:date>
                                 </w:sdtPr>
-                                <w:sdtEndPr/>
                                 <w:sdtContent>
                                   <w:p>
                                     <w:pPr>
@@ -289,7 +287,6 @@
                                     <w:dataBinding w:prefixMappings="xmlns:ns0='http://schemas.openxmlformats.org/officeDocument/2006/extended-properties' " w:xpath="/ns0:Properties[1]/ns0:Company[1]" w:storeItemID="{6668398D-A668-4E3E-A5EB-62B293D839F1}"/>
                                     <w:text/>
                                   </w:sdtPr>
-                                  <w:sdtEndPr/>
                                   <w:sdtContent>
                                     <w:r>
                                       <w:rPr>
@@ -320,7 +317,6 @@
                                     <w:dataBinding w:prefixMappings="xmlns:ns0='http://schemas.microsoft.com/office/2006/coverPageProps' " w:xpath="/ns0:CoverPageProperties[1]/ns0:CompanyAddress[1]" w:storeItemID="{55AF091B-3C7A-41E3-B477-F2FDAA23CFDA}"/>
                                     <w:text/>
                                   </w:sdtPr>
-                                  <w:sdtEndPr/>
                                   <w:sdtContent>
                                     <w:r>
                                       <w:rPr>
@@ -379,7 +375,6 @@
                               <w:calendar w:val="gregorian"/>
                             </w:date>
                           </w:sdtPr>
-                          <w:sdtEndPr/>
                           <w:sdtContent>
                             <w:p>
                               <w:pPr>
@@ -425,7 +420,6 @@
                               <w:dataBinding w:prefixMappings="xmlns:ns0='http://schemas.openxmlformats.org/officeDocument/2006/extended-properties' " w:xpath="/ns0:Properties[1]/ns0:Company[1]" w:storeItemID="{6668398D-A668-4E3E-A5EB-62B293D839F1}"/>
                               <w:text/>
                             </w:sdtPr>
-                            <w:sdtEndPr/>
                             <w:sdtContent>
                               <w:r>
                                 <w:rPr>
@@ -456,7 +450,6 @@
                               <w:dataBinding w:prefixMappings="xmlns:ns0='http://schemas.microsoft.com/office/2006/coverPageProps' " w:xpath="/ns0:CoverPageProperties[1]/ns0:CompanyAddress[1]" w:storeItemID="{55AF091B-3C7A-41E3-B477-F2FDAA23CFDA}"/>
                               <w:text/>
                             </w:sdtPr>
-                            <w:sdtEndPr/>
                             <w:sdtContent>
                               <w:r>
                                 <w:rPr>
@@ -587,33 +580,39 @@
         <w:t>We need something like Jira</w:t>
       </w:r>
       <w:r>
-        <w:t xml:space="preserve"> so that when can log </w:t>
+        <w:t xml:space="preserve"> so that we</w:t>
+      </w:r>
+      <w:r>
+        <w:t xml:space="preserve"> can log </w:t>
       </w:r>
       <w:r>
         <w:t>bugs</w:t>
       </w:r>
       <w:r>
-        <w:t>. It</w:t>
-      </w:r>
-      <w:r>
-        <w:t xml:space="preserve"> can be shared and</w:t>
-      </w:r>
-      <w:r>
-        <w:t xml:space="preserve"> viewed</w:t>
-      </w:r>
-      <w:r>
-        <w:t xml:space="preserve"> and altered</w:t>
-      </w:r>
-      <w:r>
-        <w:t xml:space="preserve"> on the web </w:t>
-      </w:r>
-      <w:r>
-        <w:t>but we don’t’ have the budget for that.</w:t>
-      </w:r>
-    </w:p>
-    <w:p>
-      <w:r>
-        <w:t xml:space="preserve">My plan is to create one so if I work with a team, we can use </w:t>
+        <w:t xml:space="preserve">. </w:t>
+      </w:r>
+      <w:r>
+        <w:t>W</w:t>
+      </w:r>
+      <w:r>
+        <w:t>e don’t’ have the budget for that.</w:t>
+      </w:r>
+    </w:p>
+    <w:p>
+      <w:r>
+        <w:t xml:space="preserve">My plan is to create </w:t>
+      </w:r>
+      <w:r>
+        <w:t>Sundew a bug tracking software that which can contain projects, the people assigned to the project and bugs for each project.</w:t>
+      </w:r>
+      <w:r>
+        <w:t xml:space="preserve"> </w:t>
+      </w:r>
+      <w:r>
+        <w:t>S</w:t>
+      </w:r>
+      <w:r>
+        <w:t xml:space="preserve">o if I work with a team, we can use </w:t>
       </w:r>
       <w:r>
         <w:t>it to report bugs and solve them together</w:t>
@@ -625,7 +624,23 @@
         <w:t xml:space="preserve"> a</w:t>
       </w:r>
       <w:r>
-        <w:t xml:space="preserve"> group. This will help us from having to report bugs verbally and interrupting each other</w:t>
+        <w:t xml:space="preserve"> group. </w:t>
+      </w:r>
+    </w:p>
+    <w:p>
+      <w:bookmarkStart w:id="0" w:name="_GoBack"/>
+      <w:bookmarkEnd w:id="0"/>
+      <w:r>
+        <w:t xml:space="preserve">This will </w:t>
+      </w:r>
+      <w:r>
+        <w:t>stop</w:t>
+      </w:r>
+      <w:r>
+        <w:t xml:space="preserve"> us from having to report bugs verbally and interrupting each other</w:t>
+      </w:r>
+      <w:r>
+        <w:t>’s work</w:t>
       </w:r>
       <w:r>
         <w:t xml:space="preserve"> </w:t>
@@ -635,6 +650,9 @@
       </w:r>
       <w:r>
         <w:t xml:space="preserve"> sending emails back and forth</w:t>
+      </w:r>
+      <w:r>
+        <w:t xml:space="preserve"> that contain duplicate descriptions about the bug</w:t>
       </w:r>
       <w:r>
         <w:t xml:space="preserve">. </w:t>
@@ -713,6 +731,11 @@
       </w:r>
     </w:p>
     <w:p>
+      <w:r>
+        <w:t>Purpose is also to make this application reusable by having backend database as reusable as possible for other CRUD business scenarios.</w:t>
+      </w:r>
+    </w:p>
+    <w:p>
       <w:pPr>
         <w:rPr>
           <w:sz w:val="36"/>
@@ -867,10 +890,10 @@
         <w:t xml:space="preserve">entralized system that </w:t>
       </w:r>
       <w:r>
-        <w:t>e</w:t>
-      </w:r>
-      <w:r>
-        <w:t>mployees can tap into especially while remote.</w:t>
+        <w:t>teams</w:t>
+      </w:r>
+      <w:r>
+        <w:t xml:space="preserve"> can tap into especially while remote.</w:t>
       </w:r>
     </w:p>
     <w:p>
@@ -917,9 +940,242 @@
       <w:r>
         <w:t xml:space="preserve">Allows team members to prioritize </w:t>
       </w:r>
-      <w:bookmarkStart w:id="0" w:name="_GoBack"/>
-      <w:bookmarkEnd w:id="0"/>
-    </w:p>
+      <w:r>
+        <w:t>bugs in severity.</w:t>
+      </w:r>
+    </w:p>
+    <w:p/>
+    <w:p/>
+    <w:p>
+      <w:pPr>
+        <w:keepNext/>
+        <w:keepLines/>
+        <w:spacing w:before="40" w:after="0"/>
+        <w:outlineLvl w:val="2"/>
+        <w:rPr>
+          <w:rFonts w:asciiTheme="majorHAnsi" w:eastAsiaTheme="majorEastAsia" w:hAnsiTheme="majorHAnsi" w:cstheme="majorBidi"/>
+          <w:color w:val="1F4D78" w:themeColor="accent1" w:themeShade="7F"/>
+          <w:sz w:val="32"/>
+          <w:szCs w:val="32"/>
+        </w:rPr>
+      </w:pPr>
+      <w:r>
+        <w:rPr>
+          <w:rFonts w:asciiTheme="majorHAnsi" w:eastAsiaTheme="majorEastAsia" w:hAnsiTheme="majorHAnsi" w:cstheme="majorBidi"/>
+          <w:color w:val="1F4D78" w:themeColor="accent1" w:themeShade="7F"/>
+          <w:sz w:val="32"/>
+          <w:szCs w:val="32"/>
+        </w:rPr>
+        <w:t xml:space="preserve">Objectives </w:t>
+      </w:r>
+    </w:p>
+    <w:p>
+      <w:pPr>
+        <w:keepNext/>
+        <w:keepLines/>
+        <w:spacing w:before="40" w:after="0"/>
+        <w:outlineLvl w:val="2"/>
+        <w:rPr>
+          <w:rFonts w:asciiTheme="majorHAnsi" w:eastAsiaTheme="majorEastAsia" w:hAnsiTheme="majorHAnsi" w:cstheme="majorBidi"/>
+          <w:color w:val="1F4D78" w:themeColor="accent1" w:themeShade="7F"/>
+          <w:sz w:val="32"/>
+          <w:szCs w:val="32"/>
+        </w:rPr>
+      </w:pPr>
+    </w:p>
+    <w:p/>
+    <w:tbl>
+      <w:tblPr>
+        <w:tblStyle w:val="TableGrid"/>
+        <w:tblW w:w="0" w:type="auto"/>
+        <w:tblLook w:val="04A0" w:firstRow="1" w:lastRow="0" w:firstColumn="1" w:lastColumn="0" w:noHBand="0" w:noVBand="1"/>
+      </w:tblPr>
+      <w:tblGrid>
+        <w:gridCol w:w="4675"/>
+        <w:gridCol w:w="1202"/>
+      </w:tblGrid>
+      <w:tr>
+        <w:tc>
+          <w:tcPr>
+            <w:tcW w:w="4675" w:type="dxa"/>
+            <w:shd w:val="clear" w:color="auto" w:fill="FFF2CC" w:themeFill="accent4" w:themeFillTint="33"/>
+          </w:tcPr>
+          <w:p>
+            <w:pPr>
+              <w:rPr>
+                <w:b/>
+              </w:rPr>
+            </w:pPr>
+            <w:r>
+              <w:rPr>
+                <w:b/>
+              </w:rPr>
+              <w:t>Objectives</w:t>
+            </w:r>
+          </w:p>
+        </w:tc>
+        <w:tc>
+          <w:tcPr>
+            <w:tcW w:w="1202" w:type="dxa"/>
+            <w:shd w:val="clear" w:color="auto" w:fill="FFF2CC" w:themeFill="accent4" w:themeFillTint="33"/>
+          </w:tcPr>
+          <w:p>
+            <w:pPr>
+              <w:rPr>
+                <w:b/>
+              </w:rPr>
+            </w:pPr>
+            <w:r>
+              <w:rPr>
+                <w:b/>
+              </w:rPr>
+              <w:t>Complete?</w:t>
+            </w:r>
+          </w:p>
+        </w:tc>
+      </w:tr>
+      <w:tr>
+        <w:tc>
+          <w:tcPr>
+            <w:tcW w:w="4675" w:type="dxa"/>
+          </w:tcPr>
+          <w:p>
+            <w:r>
+              <w:t xml:space="preserve">To </w:t>
+            </w:r>
+            <w:r>
+              <w:t xml:space="preserve">have </w:t>
+            </w:r>
+            <w:r>
+              <w:t xml:space="preserve">title </w:t>
+            </w:r>
+            <w:r>
+              <w:t xml:space="preserve">about the </w:t>
+            </w:r>
+            <w:r>
+              <w:t>problem</w:t>
+            </w:r>
+            <w:r>
+              <w:t xml:space="preserve"> that tells a story in</w:t>
+            </w:r>
+            <w:r>
+              <w:t xml:space="preserve"> several</w:t>
+            </w:r>
+            <w:r>
+              <w:t xml:space="preserve"> different information fields</w:t>
+            </w:r>
+            <w:r>
+              <w:t>, including the date/time/, ID, description, steps to replicate, who’</w:t>
+            </w:r>
+            <w:r>
+              <w:t xml:space="preserve">s assigned to it. </w:t>
+            </w:r>
+          </w:p>
+        </w:tc>
+        <w:tc>
+          <w:tcPr>
+            <w:tcW w:w="1202" w:type="dxa"/>
+          </w:tcPr>
+          <w:p/>
+        </w:tc>
+      </w:tr>
+      <w:tr>
+        <w:tc>
+          <w:tcPr>
+            <w:tcW w:w="4675" w:type="dxa"/>
+          </w:tcPr>
+          <w:p>
+            <w:r>
+              <w:t>To allow team to assign members to bugs including themselves.</w:t>
+            </w:r>
+          </w:p>
+        </w:tc>
+        <w:tc>
+          <w:tcPr>
+            <w:tcW w:w="1202" w:type="dxa"/>
+          </w:tcPr>
+          <w:p/>
+        </w:tc>
+      </w:tr>
+      <w:tr>
+        <w:tc>
+          <w:tcPr>
+            <w:tcW w:w="4675" w:type="dxa"/>
+          </w:tcPr>
+          <w:p>
+            <w:r>
+              <w:t>Can login and out of system.</w:t>
+            </w:r>
+          </w:p>
+        </w:tc>
+        <w:tc>
+          <w:tcPr>
+            <w:tcW w:w="1202" w:type="dxa"/>
+          </w:tcPr>
+          <w:p/>
+        </w:tc>
+      </w:tr>
+      <w:tr>
+        <w:tc>
+          <w:tcPr>
+            <w:tcW w:w="4675" w:type="dxa"/>
+          </w:tcPr>
+          <w:p>
+            <w:r>
+              <w:t>Can display information about bug.</w:t>
+            </w:r>
+          </w:p>
+        </w:tc>
+        <w:tc>
+          <w:tcPr>
+            <w:tcW w:w="1202" w:type="dxa"/>
+          </w:tcPr>
+          <w:p/>
+        </w:tc>
+      </w:tr>
+      <w:tr>
+        <w:tc>
+          <w:tcPr>
+            <w:tcW w:w="4675" w:type="dxa"/>
+          </w:tcPr>
+          <w:p>
+            <w:r>
+              <w:t>Can write information about bug to database.</w:t>
+            </w:r>
+          </w:p>
+        </w:tc>
+        <w:tc>
+          <w:tcPr>
+            <w:tcW w:w="1202" w:type="dxa"/>
+          </w:tcPr>
+          <w:p/>
+        </w:tc>
+      </w:tr>
+      <w:tr>
+        <w:tc>
+          <w:tcPr>
+            <w:tcW w:w="4675" w:type="dxa"/>
+          </w:tcPr>
+          <w:p>
+            <w:r>
+              <w:t>Can have backend information as generic as possible</w:t>
+            </w:r>
+            <w:r>
+              <w:t xml:space="preserve"> to be reused for other applications</w:t>
+            </w:r>
+            <w:r>
+              <w:t>.</w:t>
+            </w:r>
+          </w:p>
+        </w:tc>
+        <w:tc>
+          <w:tcPr>
+            <w:tcW w:w="1202" w:type="dxa"/>
+          </w:tcPr>
+          <w:p/>
+        </w:tc>
+      </w:tr>
+    </w:tbl>
     <w:p/>
     <w:p>
       <w:pPr>
@@ -2010,6 +2266,7 @@
   <w:style w:type="paragraph" w:default="1" w:styleId="Normal">
     <w:name w:val="Normal"/>
     <w:qFormat/>
+    <w:rsid w:val="001D4CE0"/>
   </w:style>
   <w:style w:type="paragraph" w:styleId="Heading1">
     <w:name w:val="heading 1"/>
@@ -2300,6 +2557,25 @@
       <w:szCs w:val="24"/>
     </w:rPr>
   </w:style>
+  <w:style w:type="table" w:styleId="TableGrid">
+    <w:name w:val="Table Grid"/>
+    <w:basedOn w:val="TableNormal"/>
+    <w:uiPriority w:val="39"/>
+    <w:rsid w:val="001D4CE0"/>
+    <w:pPr>
+      <w:spacing w:after="0" w:line="240" w:lineRule="auto"/>
+    </w:pPr>
+    <w:tblPr>
+      <w:tblBorders>
+        <w:top w:val="single" w:sz="4" w:space="0" w:color="auto"/>
+        <w:left w:val="single" w:sz="4" w:space="0" w:color="auto"/>
+        <w:bottom w:val="single" w:sz="4" w:space="0" w:color="auto"/>
+        <w:right w:val="single" w:sz="4" w:space="0" w:color="auto"/>
+        <w:insideH w:val="single" w:sz="4" w:space="0" w:color="auto"/>
+        <w:insideV w:val="single" w:sz="4" w:space="0" w:color="auto"/>
+      </w:tblBorders>
+    </w:tblPr>
+  </w:style>
 </w:styles>
 </file>
 
@@ -2413,6 +2689,7 @@
   <w:rsids>
     <w:rsidRoot w:val="004B77E4"/>
     <w:rsid w:val="0015673A"/>
+    <w:rsid w:val="00253487"/>
     <w:rsid w:val="004B77E4"/>
     <w:rsid w:val="00840B22"/>
     <w:rsid w:val="00DA76D3"/>

</xml_diff>

<commit_message>
Create ERD and integrate into software requirements
</commit_message>
<xml_diff>
--- a/Software Requirements.docx
+++ b/Software Requirements.docx
@@ -109,6 +109,7 @@
             <w:dataBinding w:prefixMappings="xmlns:ns0='http://purl.org/dc/elements/1.1/' xmlns:ns1='http://schemas.openxmlformats.org/package/2006/metadata/core-properties' " w:xpath="/ns1:coreProperties[1]/ns0:title[1]" w:storeItemID="{6C3C8BC8-F283-45AE-878A-BAB7291924A1}"/>
             <w:text/>
           </w:sdtPr>
+          <w:sdtEndPr/>
           <w:sdtContent>
             <w:p>
               <w:pPr>
@@ -242,6 +243,7 @@
                                     <w:calendar w:val="gregorian"/>
                                   </w:date>
                                 </w:sdtPr>
+                                <w:sdtEndPr/>
                                 <w:sdtContent>
                                   <w:p>
                                     <w:pPr>
@@ -287,6 +289,7 @@
                                     <w:dataBinding w:prefixMappings="xmlns:ns0='http://schemas.openxmlformats.org/officeDocument/2006/extended-properties' " w:xpath="/ns0:Properties[1]/ns0:Company[1]" w:storeItemID="{6668398D-A668-4E3E-A5EB-62B293D839F1}"/>
                                     <w:text/>
                                   </w:sdtPr>
+                                  <w:sdtEndPr/>
                                   <w:sdtContent>
                                     <w:r>
                                       <w:rPr>
@@ -317,6 +320,7 @@
                                     <w:dataBinding w:prefixMappings="xmlns:ns0='http://schemas.microsoft.com/office/2006/coverPageProps' " w:xpath="/ns0:CoverPageProperties[1]/ns0:CompanyAddress[1]" w:storeItemID="{55AF091B-3C7A-41E3-B477-F2FDAA23CFDA}"/>
                                     <w:text/>
                                   </w:sdtPr>
+                                  <w:sdtEndPr/>
                                   <w:sdtContent>
                                     <w:r>
                                       <w:rPr>
@@ -375,6 +379,7 @@
                               <w:calendar w:val="gregorian"/>
                             </w:date>
                           </w:sdtPr>
+                          <w:sdtEndPr/>
                           <w:sdtContent>
                             <w:p>
                               <w:pPr>
@@ -420,6 +425,7 @@
                               <w:dataBinding w:prefixMappings="xmlns:ns0='http://schemas.openxmlformats.org/officeDocument/2006/extended-properties' " w:xpath="/ns0:Properties[1]/ns0:Company[1]" w:storeItemID="{6668398D-A668-4E3E-A5EB-62B293D839F1}"/>
                               <w:text/>
                             </w:sdtPr>
+                            <w:sdtEndPr/>
                             <w:sdtContent>
                               <w:r>
                                 <w:rPr>
@@ -450,6 +456,7 @@
                               <w:dataBinding w:prefixMappings="xmlns:ns0='http://schemas.microsoft.com/office/2006/coverPageProps' " w:xpath="/ns0:CoverPageProperties[1]/ns0:CompanyAddress[1]" w:storeItemID="{55AF091B-3C7A-41E3-B477-F2FDAA23CFDA}"/>
                               <w:text/>
                             </w:sdtPr>
+                            <w:sdtEndPr/>
                             <w:sdtContent>
                               <w:r>
                                 <w:rPr>
@@ -1162,21 +1169,7 @@
                 <w:rStyle w:val="Hyperlink"/>
                 <w:noProof/>
               </w:rPr>
-              <w:t>2. Overall Descr</w:t>
-            </w:r>
-            <w:r>
-              <w:rPr>
-                <w:rStyle w:val="Hyperlink"/>
-                <w:noProof/>
-              </w:rPr>
-              <w:t>i</w:t>
-            </w:r>
-            <w:r>
-              <w:rPr>
-                <w:rStyle w:val="Hyperlink"/>
-                <w:noProof/>
-              </w:rPr>
-              <w:t>ption</w:t>
+              <w:t>2. Overall Description</w:t>
             </w:r>
             <w:r>
               <w:rPr>
@@ -1859,10 +1852,7 @@
         <w:t xml:space="preserve"> </w:t>
       </w:r>
       <w:r>
-        <w:t>We will use an Agile based methodology that allows us to plan and complete our work in sprints.</w:t>
-      </w:r>
-      <w:r>
-        <w:t xml:space="preserve"> </w:t>
+        <w:t xml:space="preserve">We will use an Agile based methodology that allows us to plan and complete our work in sprints. </w:t>
       </w:r>
       <w:r>
         <w:t>Not just anyone can be able to use this so we will need a login system.</w:t>
@@ -2032,8 +2022,6 @@
       <w:r>
         <w:t xml:space="preserve">The software will have the following types of information </w:t>
       </w:r>
-      <w:bookmarkStart w:id="4" w:name="_GoBack"/>
-      <w:bookmarkEnd w:id="4"/>
     </w:p>
     <w:p>
       <w:pPr>
@@ -2043,7 +2031,7 @@
           <w:szCs w:val="32"/>
         </w:rPr>
       </w:pPr>
-      <w:bookmarkStart w:id="5" w:name="_Toc24880682"/>
+      <w:bookmarkStart w:id="4" w:name="_Toc24880682"/>
       <w:r>
         <w:rPr>
           <w:sz w:val="32"/>
@@ -2051,7 +2039,7 @@
         </w:rPr>
         <w:t>Benefits</w:t>
       </w:r>
-      <w:bookmarkEnd w:id="5"/>
+      <w:bookmarkEnd w:id="4"/>
     </w:p>
     <w:p/>
     <w:p>
@@ -2186,7 +2174,7 @@
           <w:szCs w:val="32"/>
         </w:rPr>
       </w:pPr>
-      <w:bookmarkStart w:id="6" w:name="_Toc24880683"/>
+      <w:bookmarkStart w:id="5" w:name="_Toc24880683"/>
       <w:r>
         <w:rPr>
           <w:rFonts w:asciiTheme="majorHAnsi" w:eastAsiaTheme="majorEastAsia" w:hAnsiTheme="majorHAnsi" w:cstheme="majorBidi"/>
@@ -2196,7 +2184,7 @@
         </w:rPr>
         <w:t>Objectives</w:t>
       </w:r>
-      <w:bookmarkEnd w:id="6"/>
+      <w:bookmarkEnd w:id="5"/>
       <w:r>
         <w:rPr>
           <w:rFonts w:asciiTheme="majorHAnsi" w:eastAsiaTheme="majorEastAsia" w:hAnsiTheme="majorHAnsi" w:cstheme="majorBidi"/>
@@ -2474,7 +2462,7 @@
           <w:szCs w:val="36"/>
         </w:rPr>
       </w:pPr>
-      <w:bookmarkStart w:id="7" w:name="_Toc24880684"/>
+      <w:bookmarkStart w:id="6" w:name="_Toc24880684"/>
       <w:r>
         <w:rPr>
           <w:sz w:val="36"/>
@@ -2483,7 +2471,7 @@
         <w:lastRenderedPageBreak/>
         <w:t>Definitions and Acronyms</w:t>
       </w:r>
-      <w:bookmarkEnd w:id="7"/>
+      <w:bookmarkEnd w:id="6"/>
     </w:p>
     <w:p>
       <w:pPr>
@@ -2746,7 +2734,7 @@
           <w:szCs w:val="44"/>
         </w:rPr>
       </w:pPr>
-      <w:bookmarkStart w:id="8" w:name="_Toc24880685"/>
+      <w:bookmarkStart w:id="7" w:name="_Toc24880685"/>
       <w:r>
         <w:rPr>
           <w:sz w:val="44"/>
@@ -2755,7 +2743,7 @@
         <w:lastRenderedPageBreak/>
         <w:t>2. Overall Description</w:t>
       </w:r>
-      <w:bookmarkEnd w:id="8"/>
+      <w:bookmarkEnd w:id="7"/>
     </w:p>
     <w:p/>
     <w:p>
@@ -2832,7 +2820,7 @@
           <w:szCs w:val="36"/>
         </w:rPr>
       </w:pPr>
-      <w:bookmarkStart w:id="9" w:name="_Toc24880686"/>
+      <w:bookmarkStart w:id="8" w:name="_Toc24880686"/>
       <w:r>
         <w:rPr>
           <w:sz w:val="36"/>
@@ -2840,7 +2828,7 @@
         </w:rPr>
         <w:t>2.1 User Needs</w:t>
       </w:r>
-      <w:bookmarkEnd w:id="9"/>
+      <w:bookmarkEnd w:id="8"/>
     </w:p>
     <w:p/>
     <w:p>
@@ -2933,7 +2921,7 @@
           <w:szCs w:val="36"/>
         </w:rPr>
       </w:pPr>
-      <w:bookmarkStart w:id="10" w:name="_Toc24880687"/>
+      <w:bookmarkStart w:id="9" w:name="_Toc24880687"/>
       <w:r>
         <w:rPr>
           <w:sz w:val="36"/>
@@ -2942,7 +2930,7 @@
         <w:lastRenderedPageBreak/>
         <w:t>2.2 Assumptions and Dependencies</w:t>
       </w:r>
-      <w:bookmarkEnd w:id="10"/>
+      <w:bookmarkEnd w:id="9"/>
     </w:p>
     <w:p/>
     <w:p>
@@ -3038,7 +3026,7 @@
           <w:szCs w:val="44"/>
         </w:rPr>
       </w:pPr>
-      <w:bookmarkStart w:id="11" w:name="_Toc24880688"/>
+      <w:bookmarkStart w:id="10" w:name="_Toc24880688"/>
       <w:r>
         <w:rPr>
           <w:sz w:val="44"/>
@@ -3047,7 +3035,7 @@
         <w:lastRenderedPageBreak/>
         <w:t>3. System Features and Requirements</w:t>
       </w:r>
-      <w:bookmarkEnd w:id="11"/>
+      <w:bookmarkEnd w:id="10"/>
     </w:p>
     <w:p>
       <w:pPr>
@@ -3066,7 +3054,7 @@
           <w:szCs w:val="36"/>
         </w:rPr>
       </w:pPr>
-      <w:bookmarkStart w:id="12" w:name="_Toc24880689"/>
+      <w:bookmarkStart w:id="11" w:name="_Toc24880689"/>
       <w:r>
         <w:rPr>
           <w:sz w:val="36"/>
@@ -3074,7 +3062,7 @@
         </w:rPr>
         <w:t>3.1 Functional Requirements</w:t>
       </w:r>
-      <w:bookmarkEnd w:id="12"/>
+      <w:bookmarkEnd w:id="11"/>
     </w:p>
     <w:p>
       <w:pPr>
@@ -3136,7 +3124,7 @@
           <w:szCs w:val="36"/>
         </w:rPr>
       </w:pPr>
-      <w:bookmarkStart w:id="13" w:name="_Toc24880690"/>
+      <w:bookmarkStart w:id="12" w:name="_Toc24880690"/>
       <w:r>
         <w:rPr>
           <w:sz w:val="36"/>
@@ -3144,7 +3132,7 @@
         </w:rPr>
         <w:t>3.2 External Interface Requirements</w:t>
       </w:r>
-      <w:bookmarkEnd w:id="13"/>
+      <w:bookmarkEnd w:id="12"/>
     </w:p>
     <w:p/>
     <w:p>
@@ -3193,10 +3181,7 @@
         <w:t xml:space="preserve"> UI</w:t>
       </w:r>
       <w:r>
-        <w:t xml:space="preserve"> and </w:t>
-      </w:r>
-      <w:r>
-        <w:t>Entity Framework</w:t>
+        <w:t xml:space="preserve"> and Entity Framework</w:t>
       </w:r>
       <w:r>
         <w:t>.</w:t>
@@ -3416,13 +3401,7 @@
               <w:t xml:space="preserve"> to help build a lightweight web application that will</w:t>
             </w:r>
             <w:r>
-              <w:t xml:space="preserve"> </w:t>
-            </w:r>
-            <w:r>
-              <w:t xml:space="preserve">render </w:t>
-            </w:r>
-            <w:r>
-              <w:t>Web Form</w:t>
+              <w:t xml:space="preserve"> render Web Form</w:t>
             </w:r>
             <w:r>
               <w:t xml:space="preserve"> </w:t>
@@ -3631,7 +3610,7 @@
           <w:szCs w:val="36"/>
         </w:rPr>
       </w:pPr>
-      <w:bookmarkStart w:id="14" w:name="_Toc24880691"/>
+      <w:bookmarkStart w:id="13" w:name="_Toc24880691"/>
       <w:r>
         <w:rPr>
           <w:sz w:val="36"/>
@@ -3640,80 +3619,326 @@
         <w:lastRenderedPageBreak/>
         <w:t>3.3 System Features</w:t>
       </w:r>
-      <w:bookmarkEnd w:id="14"/>
+      <w:bookmarkEnd w:id="13"/>
+    </w:p>
+    <w:p>
+      <w:r>
+        <w:t xml:space="preserve">This system will maintain </w:t>
+      </w:r>
+      <w:r>
+        <w:t>stores information on:</w:t>
+      </w:r>
+    </w:p>
+    <w:p>
+      <w:r>
+        <w:t xml:space="preserve">A set of </w:t>
+      </w:r>
+      <w:r>
+        <w:rPr>
+          <w:b/>
+        </w:rPr>
+        <w:t>U</w:t>
+      </w:r>
+      <w:r>
+        <w:rPr>
+          <w:b/>
+        </w:rPr>
+        <w:t>sers</w:t>
+      </w:r>
+      <w:r>
+        <w:t xml:space="preserve"> with their: </w:t>
+      </w:r>
+      <w:r>
+        <w:t>ID, first name, last name, status on if they lead, email, phone, address, postcode, country, mobile, state, Login</w:t>
+      </w:r>
+      <w:r>
+        <w:t xml:space="preserve"> n</w:t>
+      </w:r>
+      <w:r>
+        <w:t>ame, Password</w:t>
+      </w:r>
+      <w:r>
+        <w:t>.</w:t>
+      </w:r>
+    </w:p>
+    <w:p>
+      <w:r>
+        <w:t xml:space="preserve">A set of </w:t>
+      </w:r>
+      <w:r>
+        <w:rPr>
+          <w:b/>
+        </w:rPr>
+        <w:t xml:space="preserve">Registrations </w:t>
+      </w:r>
+      <w:r>
+        <w:t>with their: ID, User ID, Job ID, Register date.</w:t>
+      </w:r>
+    </w:p>
+    <w:p>
+      <w:r>
+        <w:t xml:space="preserve">A set of </w:t>
+      </w:r>
+      <w:r>
+        <w:rPr>
+          <w:b/>
+        </w:rPr>
+        <w:t>Jobs</w:t>
+      </w:r>
+      <w:r>
+        <w:t xml:space="preserve"> with their:</w:t>
+      </w:r>
+      <w:r>
+        <w:t xml:space="preserve"> ID,</w:t>
+      </w:r>
+      <w:r>
+        <w:t xml:space="preserve"> Job</w:t>
+      </w:r>
+      <w:r>
+        <w:t xml:space="preserve"> </w:t>
+      </w:r>
+      <w:r>
+        <w:t>ID, Title, Description,</w:t>
+      </w:r>
+      <w:r>
+        <w:t xml:space="preserve"> </w:t>
+      </w:r>
+      <w:r>
+        <w:t>Start</w:t>
+      </w:r>
+      <w:r>
+        <w:t xml:space="preserve"> </w:t>
+      </w:r>
+      <w:r>
+        <w:t>Date, Deadline</w:t>
+      </w:r>
+      <w:r>
+        <w:t>, Completion status</w:t>
+      </w:r>
+      <w:r>
+        <w:t>.</w:t>
+      </w:r>
+    </w:p>
+    <w:p>
+      <w:r>
+        <w:t xml:space="preserve">A set of </w:t>
+      </w:r>
+      <w:r>
+        <w:rPr>
+          <w:b/>
+        </w:rPr>
+        <w:t>P</w:t>
+      </w:r>
+      <w:r>
+        <w:rPr>
+          <w:b/>
+        </w:rPr>
+        <w:t>roblems</w:t>
+      </w:r>
+      <w:r>
+        <w:t xml:space="preserve"> with their:</w:t>
+      </w:r>
+      <w:r>
+        <w:t xml:space="preserve"> ID, Job</w:t>
+      </w:r>
+      <w:r>
+        <w:t xml:space="preserve"> </w:t>
+      </w:r>
+      <w:r>
+        <w:t>ID, Registration</w:t>
+      </w:r>
+      <w:r>
+        <w:t xml:space="preserve"> </w:t>
+      </w:r>
+      <w:r>
+        <w:t>ID</w:t>
+      </w:r>
+      <w:r>
+        <w:t>,</w:t>
+      </w:r>
+      <w:r>
+        <w:t xml:space="preserve"> Title, Description, </w:t>
+      </w:r>
+      <w:r>
+        <w:t>Start</w:t>
+      </w:r>
+      <w:r>
+        <w:t xml:space="preserve"> d</w:t>
+      </w:r>
+      <w:r>
+        <w:t>ate, Attachment</w:t>
+      </w:r>
+      <w:r>
+        <w:t>s</w:t>
+      </w:r>
+      <w:r>
+        <w:t>, Severity</w:t>
+      </w:r>
+      <w:r>
+        <w:t xml:space="preserve"> </w:t>
+      </w:r>
+      <w:r>
+        <w:t>l</w:t>
+      </w:r>
+      <w:r>
+        <w:t xml:space="preserve">evel, </w:t>
+      </w:r>
+      <w:r>
+        <w:t>Completion status.</w:t>
+      </w:r>
+    </w:p>
+    <w:p>
+      <w:r>
+        <w:t xml:space="preserve">A set of </w:t>
+      </w:r>
+      <w:r>
+        <w:rPr>
+          <w:b/>
+        </w:rPr>
+        <w:t>Chats</w:t>
+      </w:r>
+      <w:r>
+        <w:t xml:space="preserve">: ID, Problem ID, Description, Published date, Registration ID. </w:t>
+      </w:r>
+    </w:p>
+    <w:p>
+      <w:r>
+        <w:t xml:space="preserve"> </w:t>
+      </w:r>
+    </w:p>
+    <w:p>
+      <w:pPr>
+        <w:pStyle w:val="Heading3"/>
+      </w:pPr>
+      <w:r>
+        <w:t xml:space="preserve"> </w:t>
+      </w:r>
+      <w:r>
+        <w:t>Entity Relationship Diagram</w:t>
+      </w:r>
+    </w:p>
+    <w:p>
+      <w:r>
+        <w:t>(</w:t>
+      </w:r>
+      <w:proofErr w:type="spellStart"/>
+      <w:r>
+        <w:t>Ple</w:t>
+      </w:r>
+      <w:proofErr w:type="spellEnd"/>
+      <w:r>
+        <w:t>)</w:t>
+      </w:r>
     </w:p>
     <w:p/>
-    <w:p/>
-    <w:p>
-      <w:pPr>
+    <w:p>
+      <w:pPr>
+        <w:ind w:left="-1350"/>
         <w:rPr>
           <w:sz w:val="36"/>
           <w:szCs w:val="36"/>
         </w:rPr>
       </w:pPr>
+      <w:r>
+        <w:rPr>
+          <w:noProof/>
+        </w:rPr>
+        <w:drawing>
+          <wp:inline distT="0" distB="0" distL="0" distR="0" wp14:anchorId="0BD819EC" wp14:editId="4212E842">
+            <wp:extent cx="7577593" cy="2784117"/>
+            <wp:effectExtent l="0" t="0" r="4445" b="0"/>
+            <wp:docPr id="1" name="Picture 1"/>
+            <wp:cNvGraphicFramePr>
+              <a:graphicFrameLocks xmlns:a="http://schemas.openxmlformats.org/drawingml/2006/main" noChangeAspect="1"/>
+            </wp:cNvGraphicFramePr>
+            <a:graphic xmlns:a="http://schemas.openxmlformats.org/drawingml/2006/main">
+              <a:graphicData uri="http://schemas.openxmlformats.org/drawingml/2006/picture">
+                <pic:pic xmlns:pic="http://schemas.openxmlformats.org/drawingml/2006/picture">
+                  <pic:nvPicPr>
+                    <pic:cNvPr id="1" name=""/>
+                    <pic:cNvPicPr/>
+                  </pic:nvPicPr>
+                  <pic:blipFill>
+                    <a:blip r:embed="rId12"/>
+                    <a:stretch>
+                      <a:fillRect/>
+                    </a:stretch>
+                  </pic:blipFill>
+                  <pic:spPr>
+                    <a:xfrm>
+                      <a:off x="0" y="0"/>
+                      <a:ext cx="7612859" cy="2797074"/>
+                    </a:xfrm>
+                    <a:prstGeom prst="rect">
+                      <a:avLst/>
+                    </a:prstGeom>
+                  </pic:spPr>
+                </pic:pic>
+              </a:graphicData>
+            </a:graphic>
+          </wp:inline>
+        </w:drawing>
+      </w:r>
+    </w:p>
+    <w:p>
+      <w:pPr>
+        <w:pStyle w:val="Heading3"/>
+        <w:rPr>
+          <w:rStyle w:val="IntenseReference"/>
+          <w:b w:val="0"/>
+        </w:rPr>
+      </w:pPr>
     </w:p>
     <w:p>
       <w:pPr>
         <w:rPr>
           <w:rFonts w:asciiTheme="majorHAnsi" w:eastAsiaTheme="majorEastAsia" w:hAnsiTheme="majorHAnsi" w:cstheme="majorBidi"/>
-          <w:color w:val="2E74B5" w:themeColor="accent1" w:themeShade="BF"/>
+          <w:color w:val="1F4D78" w:themeColor="accent1" w:themeShade="7F"/>
+          <w:sz w:val="24"/>
+          <w:szCs w:val="24"/>
+        </w:rPr>
+      </w:pPr>
+      <w:r>
+        <w:br w:type="page"/>
+      </w:r>
+    </w:p>
+    <w:p>
+      <w:pPr>
+        <w:pStyle w:val="Heading3"/>
+      </w:pPr>
+      <w:bookmarkStart w:id="14" w:name="_GoBack"/>
+      <w:bookmarkEnd w:id="14"/>
+      <w:r>
+        <w:lastRenderedPageBreak/>
+        <w:t>UML Class</w:t>
+      </w:r>
+      <w:r>
+        <w:t xml:space="preserve"> Diagram</w:t>
+      </w:r>
+      <w:r>
+        <w:t xml:space="preserve"> </w:t>
+      </w:r>
+      <w:r>
+        <w:br w:type="page"/>
+      </w:r>
+    </w:p>
+    <w:p/>
+    <w:p>
+      <w:pPr>
+        <w:pStyle w:val="Heading2"/>
+      </w:pPr>
+      <w:bookmarkStart w:id="15" w:name="_Toc24880692"/>
+      <w:r>
+        <w:rPr>
           <w:sz w:val="36"/>
           <w:szCs w:val="36"/>
         </w:rPr>
-      </w:pPr>
-      <w:r>
-        <w:rPr>
-          <w:sz w:val="36"/>
-          <w:szCs w:val="36"/>
-        </w:rPr>
-        <w:br w:type="page"/>
-      </w:r>
-    </w:p>
-    <w:p>
-      <w:pPr>
-        <w:pStyle w:val="Heading2"/>
-        <w:rPr>
-          <w:sz w:val="36"/>
-          <w:szCs w:val="36"/>
-        </w:rPr>
-      </w:pPr>
-      <w:bookmarkStart w:id="15" w:name="_Toc24880692"/>
-      <w:r>
-        <w:rPr>
-          <w:sz w:val="36"/>
-          <w:szCs w:val="36"/>
-        </w:rPr>
-        <w:lastRenderedPageBreak/>
         <w:t>3.4 Nonfunctional Requirements</w:t>
       </w:r>
       <w:bookmarkEnd w:id="15"/>
     </w:p>
-    <w:p>
-      <w:pPr>
-        <w:rPr>
-          <w:rFonts w:asciiTheme="majorHAnsi" w:eastAsiaTheme="majorEastAsia" w:hAnsiTheme="majorHAnsi" w:cstheme="majorBidi"/>
-          <w:spacing w:val="-10"/>
-          <w:kern w:val="28"/>
-          <w:sz w:val="56"/>
-          <w:szCs w:val="56"/>
-        </w:rPr>
-      </w:pPr>
-      <w:r>
-        <w:br w:type="page"/>
-      </w:r>
-    </w:p>
-    <w:p>
-      <w:pPr>
-        <w:pStyle w:val="Title"/>
-        <w:jc w:val="center"/>
-        <w:rPr>
-          <w:b/>
-        </w:rPr>
-      </w:pPr>
-    </w:p>
-    <w:p/>
     <w:sectPr>
-      <w:footerReference w:type="default" r:id="rId12"/>
+      <w:footerReference w:type="default" r:id="rId13"/>
       <w:pgSz w:w="12240" w:h="15840"/>
       <w:pgMar w:top="1440" w:right="1440" w:bottom="1440" w:left="1440" w:header="720" w:footer="720" w:gutter="0"/>
       <w:pgNumType w:start="0"/>
@@ -3787,7 +4012,7 @@
         <w:bCs/>
         <w:noProof/>
       </w:rPr>
-      <w:t>13</w:t>
+      <w:t>12</w:t>
     </w:r>
     <w:r>
       <w:rPr>
@@ -5447,6 +5672,20 @@
       <w:ind w:left="440"/>
     </w:pPr>
   </w:style>
+  <w:style w:type="character" w:styleId="IntenseReference">
+    <w:name w:val="Intense Reference"/>
+    <w:basedOn w:val="DefaultParagraphFont"/>
+    <w:uiPriority w:val="32"/>
+    <w:qFormat/>
+    <w:rsid w:val="00266F5C"/>
+    <w:rPr>
+      <w:b/>
+      <w:bCs/>
+      <w:smallCaps/>
+      <w:color w:val="5B9BD5" w:themeColor="accent1"/>
+      <w:spacing w:val="5"/>
+    </w:rPr>
+  </w:style>
 </w:styles>
 </file>
 
@@ -5561,8 +5800,10 @@
     <w:rsidRoot w:val="004B77E4"/>
     <w:rsid w:val="0015673A"/>
     <w:rsid w:val="00253487"/>
+    <w:rsid w:val="004B1982"/>
     <w:rsid w:val="004B77E4"/>
     <w:rsid w:val="00840B22"/>
+    <w:rsid w:val="00A6791C"/>
     <w:rsid w:val="00C17890"/>
     <w:rsid w:val="00DA76D3"/>
     <w:rsid w:val="00E12248"/>
@@ -6313,7 +6554,7 @@
 </file>
 
 <file path=customXml/itemProps2.xml><?xml version="1.0" encoding="utf-8"?>
-<ds:datastoreItem xmlns:ds="http://schemas.openxmlformats.org/officeDocument/2006/customXml" ds:itemID="{FC996062-2085-4597-AE6C-A8BF69F24F79}">
+<ds:datastoreItem xmlns:ds="http://schemas.openxmlformats.org/officeDocument/2006/customXml" ds:itemID="{B2760628-4FE8-48C4-8406-44413F795C84}">
   <ds:schemaRefs>
     <ds:schemaRef ds:uri="http://schemas.openxmlformats.org/officeDocument/2006/bibliography"/>
   </ds:schemaRefs>

</xml_diff>

<commit_message>
Update specs and create Class Diagram
</commit_message>
<xml_diff>
--- a/Software Requirements.docx
+++ b/Software Requirements.docx
@@ -2634,19 +2634,11 @@
       </w:r>
     </w:p>
     <w:p>
-      <w:proofErr w:type="spellStart"/>
       <w:r>
         <w:rPr>
           <w:b/>
         </w:rPr>
-        <w:t>Auth</w:t>
-      </w:r>
-      <w:proofErr w:type="spellEnd"/>
-      <w:r>
-        <w:rPr>
-          <w:b/>
-        </w:rPr>
-        <w:t xml:space="preserve"> 0</w:t>
+        <w:t>Auth 0</w:t>
       </w:r>
       <w:r>
         <w:t xml:space="preserve">: </w:t>
@@ -2759,39 +2751,13 @@
         <w:t xml:space="preserve">This will be a whole new product. </w:t>
       </w:r>
       <w:r>
-        <w:t xml:space="preserve">We are going to attempt to back the backend as generic as possible in </w:t>
-      </w:r>
-      <w:proofErr w:type="spellStart"/>
-      <w:proofErr w:type="gramStart"/>
-      <w:r>
-        <w:t>it’s</w:t>
-      </w:r>
-      <w:proofErr w:type="spellEnd"/>
-      <w:proofErr w:type="gramEnd"/>
-      <w:r>
-        <w:t xml:space="preserve"> naming structure so it will become more reusable. For example instead of calling a table </w:t>
-      </w:r>
-      <w:proofErr w:type="spellStart"/>
-      <w:r>
-        <w:t>tbl</w:t>
+        <w:t>We are going to attempt to back the backend as generic as possible in it’s naming structure so it will become more reusable. For example instead of calling a table tbl</w:t>
       </w:r>
       <w:r>
         <w:t>B</w:t>
       </w:r>
       <w:r>
-        <w:t>ug</w:t>
-      </w:r>
-      <w:proofErr w:type="spellEnd"/>
-      <w:r>
-        <w:t xml:space="preserve"> we will call it </w:t>
-      </w:r>
-      <w:proofErr w:type="spellStart"/>
-      <w:r>
-        <w:t>tblProblem</w:t>
-      </w:r>
-      <w:proofErr w:type="spellEnd"/>
-      <w:r>
-        <w:t xml:space="preserve"> as every customer usually wants software to solve</w:t>
+        <w:t>ug we will call it tblProblem as every customer usually wants software to solve</w:t>
       </w:r>
       <w:r>
         <w:t xml:space="preserve"> a</w:t>
@@ -3513,13 +3479,33 @@
           <w:tcPr>
             <w:tcW w:w="4494" w:type="dxa"/>
           </w:tcPr>
-          <w:p/>
+          <w:p>
+            <w:r>
+              <w:t>Auth0</w:t>
+            </w:r>
+          </w:p>
         </w:tc>
         <w:tc>
           <w:tcPr>
             <w:tcW w:w="4496" w:type="dxa"/>
           </w:tcPr>
-          <w:p/>
+          <w:p>
+            <w:r>
+              <w:t xml:space="preserve">A third party authentication and authorization service </w:t>
+            </w:r>
+            <w:r>
+              <w:t xml:space="preserve">we will use </w:t>
+            </w:r>
+            <w:r>
+              <w:t>to manage users</w:t>
+            </w:r>
+            <w:r>
+              <w:t xml:space="preserve"> access</w:t>
+            </w:r>
+            <w:r>
+              <w:t>.</w:t>
+            </w:r>
+          </w:p>
         </w:tc>
       </w:tr>
     </w:tbl>
@@ -3623,10 +3609,13 @@
     </w:p>
     <w:p>
       <w:r>
-        <w:t xml:space="preserve">This system will maintain </w:t>
-      </w:r>
-      <w:r>
-        <w:t>stores information on:</w:t>
+        <w:t xml:space="preserve">This system will </w:t>
+      </w:r>
+      <w:r>
+        <w:t xml:space="preserve">store information </w:t>
+      </w:r>
+      <w:r>
+        <w:t>on:</w:t>
       </w:r>
     </w:p>
     <w:p>
@@ -3795,25 +3784,263 @@
         <w:t xml:space="preserve">: ID, Problem ID, Description, Published date, Registration ID. </w:t>
       </w:r>
     </w:p>
-    <w:p>
+    <w:p/>
+    <w:p>
+      <w:pPr>
+        <w:pStyle w:val="Heading2"/>
+      </w:pPr>
+      <w:r>
+        <w:t xml:space="preserve">Backend </w:t>
+      </w:r>
+      <w:r>
+        <w:t>Operations</w:t>
+      </w:r>
+    </w:p>
+    <w:p/>
+    <w:p>
+      <w:r>
+        <w:t xml:space="preserve">Users: </w:t>
+      </w:r>
+      <w:r>
+        <w:t>CreateUser, UpdateUser, DeleteUser,</w:t>
+      </w:r>
       <w:r>
         <w:t xml:space="preserve"> </w:t>
       </w:r>
-    </w:p>
-    <w:p>
-      <w:pPr>
-        <w:pStyle w:val="Heading3"/>
-      </w:pPr>
+      <w:r>
+        <w:t>ReadUser</w:t>
+      </w:r>
+      <w:r>
+        <w:t>, VerifyP</w:t>
+      </w:r>
+      <w:r>
+        <w:t>assword</w:t>
+      </w:r>
+      <w:r>
+        <w:t>, Confirm</w:t>
+      </w:r>
+      <w:r>
+        <w:t>Required</w:t>
+      </w:r>
+      <w:r>
+        <w:t>ContactInfoProvided</w:t>
+      </w:r>
+      <w:r>
+        <w:t>, ConfirmRequired</w:t>
+      </w:r>
+      <w:r>
+        <w:t>InfoIsNotEmpty</w:t>
+      </w:r>
+      <w:r>
+        <w:t xml:space="preserve">. </w:t>
+      </w:r>
+    </w:p>
+    <w:p>
+      <w:r>
+        <w:t>Jobs:</w:t>
+      </w:r>
       <w:r>
         <w:t xml:space="preserve"> </w:t>
       </w:r>
       <w:r>
-        <w:t>Entity Relationship Diagram</w:t>
-      </w:r>
-    </w:p>
-    <w:p>
+        <w:t>CreateJob, UpdateJob, DeleteJob</w:t>
+      </w:r>
+      <w:r>
+        <w:t xml:space="preserve"> +</w:t>
+      </w:r>
+      <w:r>
+        <w:t xml:space="preserve"> DeleteAll</w:t>
+      </w:r>
+      <w:r>
+        <w:t>Problems</w:t>
+      </w:r>
+      <w:r>
+        <w:t xml:space="preserve"> +</w:t>
+      </w:r>
+      <w:r>
+        <w:t xml:space="preserve"> DeleteAllChats</w:t>
+      </w:r>
+      <w:r>
+        <w:t>,</w:t>
+      </w:r>
+      <w:r>
+        <w:t xml:space="preserve"> Read</w:t>
+      </w:r>
+      <w:r>
+        <w:t>Job</w:t>
+      </w:r>
+      <w:r>
+        <w:t>,</w:t>
+      </w:r>
+      <w:r>
+        <w:t xml:space="preserve"> </w:t>
+      </w:r>
+      <w:r>
+        <w:t>Auto</w:t>
+      </w:r>
+      <w:r>
+        <w:t>InsertStartDate</w:t>
+      </w:r>
+      <w:r>
+        <w:t xml:space="preserve">, </w:t>
+      </w:r>
+      <w:r>
+        <w:t>ConfirmRequiredInfoIsNotEmpty</w:t>
+      </w:r>
+      <w:r>
+        <w:t>.</w:t>
+      </w:r>
+    </w:p>
+    <w:p>
+      <w:r>
+        <w:t xml:space="preserve">Registrations: RegisterUserForJob, </w:t>
+      </w:r>
+      <w:r>
+        <w:t>AssignUserID, AssignJobID</w:t>
+      </w:r>
+      <w:r>
+        <w:t xml:space="preserve">, </w:t>
+      </w:r>
+      <w:r>
+        <w:t>AutoInsertStartDate</w:t>
+      </w:r>
+      <w:r>
+        <w:t>.</w:t>
+      </w:r>
+    </w:p>
+    <w:p>
+      <w:r>
+        <w:t>Problems:</w:t>
+      </w:r>
+      <w:r>
+        <w:t xml:space="preserve"> </w:t>
+      </w:r>
+      <w:r>
+        <w:t xml:space="preserve">CreateProblem, </w:t>
+      </w:r>
+      <w:r>
+        <w:t>Update</w:t>
+      </w:r>
+      <w:r>
+        <w:t xml:space="preserve">Problem, </w:t>
+      </w:r>
+      <w:r>
+        <w:t>DeleteJob + DeleteAllProblems + DeleteAllChats</w:t>
+      </w:r>
+      <w:r>
+        <w:t>,</w:t>
+      </w:r>
+      <w:r>
+        <w:t xml:space="preserve"> </w:t>
+      </w:r>
+      <w:r>
+        <w:t>Read</w:t>
+      </w:r>
+      <w:r>
+        <w:t>Problem</w:t>
+      </w:r>
+      <w:r>
+        <w:t>,</w:t>
+      </w:r>
+      <w:r>
+        <w:t xml:space="preserve"> </w:t>
+      </w:r>
+      <w:r>
+        <w:t>ConfirmRequiredInfoIsNotEmpty</w:t>
+      </w:r>
+      <w:r>
+        <w:t xml:space="preserve">, </w:t>
+      </w:r>
+      <w:r>
+        <w:t>Convert</w:t>
+      </w:r>
+      <w:r>
+        <w:t>ProblemSeverity</w:t>
+      </w:r>
+      <w:r>
+        <w:t>ToText</w:t>
+      </w:r>
+      <w:r>
+        <w:t>.</w:t>
+      </w:r>
+    </w:p>
+    <w:p>
+      <w:r>
+        <w:t>Chats</w:t>
+      </w:r>
+      <w:r>
+        <w:t>:</w:t>
+      </w:r>
+      <w:r>
+        <w:t xml:space="preserve"> </w:t>
+      </w:r>
+      <w:r>
+        <w:t>CreateChat</w:t>
+      </w:r>
+      <w:r>
+        <w:t xml:space="preserve"> + Publish</w:t>
+      </w:r>
+      <w:r>
+        <w:t>ChatTimeAndDate</w:t>
+      </w:r>
+      <w:r>
+        <w:t>,</w:t>
+      </w:r>
+      <w:r>
+        <w:t xml:space="preserve"> </w:t>
+      </w:r>
+      <w:r>
+        <w:t>Read</w:t>
+      </w:r>
+      <w:r>
+        <w:t>Chat</w:t>
+      </w:r>
+      <w:r>
+        <w:t>,</w:t>
+      </w:r>
+      <w:r>
+        <w:t xml:space="preserve"> UpdateChat, DeleteChat, </w:t>
+      </w:r>
+      <w:r>
+        <w:t>AttachZipFolder</w:t>
+      </w:r>
+      <w:r>
+        <w:t>,</w:t>
+      </w:r>
+      <w:r>
+        <w:t xml:space="preserve"> </w:t>
+      </w:r>
+      <w:r>
+        <w:t>ConfirmRequiredInfo</w:t>
+      </w:r>
+      <w:r>
+        <w:t>R</w:t>
+      </w:r>
       <w:bookmarkStart w:id="14" w:name="_GoBack"/>
       <w:bookmarkEnd w:id="14"/>
+      <w:r>
+        <w:t>IsNotEmpty</w:t>
+      </w:r>
+      <w:r>
+        <w:t>.</w:t>
+      </w:r>
+      <w:r>
+        <w:t xml:space="preserve"> </w:t>
+      </w:r>
+    </w:p>
+    <w:p/>
+    <w:p/>
+    <w:p>
+      <w:pPr>
+        <w:pStyle w:val="Heading3"/>
+      </w:pPr>
+      <w:r>
+        <w:lastRenderedPageBreak/>
+        <w:t xml:space="preserve"> </w:t>
+      </w:r>
+      <w:r>
+        <w:t>Entity Relationship Diagram</w:t>
+      </w:r>
     </w:p>
     <w:p>
       <w:pPr>
@@ -3828,9 +4055,9 @@
           <w:noProof/>
         </w:rPr>
         <w:drawing>
-          <wp:inline distT="0" distB="0" distL="0" distR="0" wp14:anchorId="0BD819EC" wp14:editId="4212E842">
-            <wp:extent cx="7577593" cy="2784117"/>
-            <wp:effectExtent l="0" t="0" r="4445" b="0"/>
+          <wp:inline distT="0" distB="0" distL="0" distR="0" wp14:anchorId="4AE8FD38" wp14:editId="2571B250">
+            <wp:extent cx="7728186" cy="3130906"/>
+            <wp:effectExtent l="0" t="0" r="6350" b="0"/>
             <wp:docPr id="1" name="Picture 1"/>
             <wp:cNvGraphicFramePr>
               <a:graphicFrameLocks xmlns:a="http://schemas.openxmlformats.org/drawingml/2006/main" noChangeAspect="1"/>
@@ -3851,7 +4078,7 @@
                   <pic:spPr>
                     <a:xfrm>
                       <a:off x="0" y="0"/>
-                      <a:ext cx="7612859" cy="2797074"/>
+                      <a:ext cx="7751223" cy="3140239"/>
                     </a:xfrm>
                     <a:prstGeom prst="rect">
                       <a:avLst/>
@@ -3866,15 +4093,6 @@
     </w:p>
     <w:p>
       <w:pPr>
-        <w:pStyle w:val="Heading3"/>
-        <w:rPr>
-          <w:rStyle w:val="IntenseReference"/>
-          <w:b w:val="0"/>
-        </w:rPr>
-      </w:pPr>
-    </w:p>
-    <w:p>
-      <w:pPr>
         <w:rPr>
           <w:rFonts w:asciiTheme="majorHAnsi" w:eastAsiaTheme="majorEastAsia" w:hAnsiTheme="majorHAnsi" w:cstheme="majorBidi"/>
           <w:color w:val="1F4D78" w:themeColor="accent1" w:themeShade="7F"/>
@@ -3894,6 +4112,11 @@
         <w:lastRenderedPageBreak/>
         <w:t xml:space="preserve">UML Class Diagram </w:t>
       </w:r>
+    </w:p>
+    <w:p>
+      <w:pPr>
+        <w:pStyle w:val="Heading3"/>
+      </w:pPr>
       <w:r>
         <w:br w:type="page"/>
       </w:r>
@@ -3988,7 +4211,7 @@
         <w:bCs/>
         <w:noProof/>
       </w:rPr>
-      <w:t>13</w:t>
+      <w:t>12</w:t>
     </w:r>
     <w:r>
       <w:rPr>
@@ -5784,6 +6007,7 @@
     <w:rsid w:val="00C17890"/>
     <w:rsid w:val="00DA76D3"/>
     <w:rsid w:val="00E12248"/>
+    <w:rsid w:val="00E517F5"/>
     <w:rsid w:val="00F62498"/>
   </w:rsids>
   <m:mathPr>
@@ -6531,7 +6755,7 @@
 </file>
 
 <file path=customXml/itemProps2.xml><?xml version="1.0" encoding="utf-8"?>
-<ds:datastoreItem xmlns:ds="http://schemas.openxmlformats.org/officeDocument/2006/customXml" ds:itemID="{9DF77A73-A578-40B2-9896-CB0FAA59905D}">
+<ds:datastoreItem xmlns:ds="http://schemas.openxmlformats.org/officeDocument/2006/customXml" ds:itemID="{F934C046-65FA-4A84-91B1-DC80C511499D}">
   <ds:schemaRefs>
     <ds:schemaRef ds:uri="http://schemas.openxmlformats.org/officeDocument/2006/bibliography"/>
   </ds:schemaRefs>

</xml_diff>

<commit_message>
Update Functional Requirements for Users
</commit_message>
<xml_diff>
--- a/Software Requirements.docx
+++ b/Software Requirements.docx
@@ -2843,19 +2843,11 @@
       </w:r>
     </w:p>
     <w:p>
-      <w:proofErr w:type="spellStart"/>
       <w:r>
         <w:rPr>
           <w:b/>
         </w:rPr>
-        <w:t>Auth</w:t>
-      </w:r>
-      <w:proofErr w:type="spellEnd"/>
-      <w:r>
-        <w:rPr>
-          <w:b/>
-        </w:rPr>
-        <w:t xml:space="preserve"> 0</w:t>
+        <w:t>Auth 0</w:t>
       </w:r>
       <w:r>
         <w:t xml:space="preserve">: </w:t>
@@ -2968,39 +2960,13 @@
         <w:t xml:space="preserve">This will be a whole new product. </w:t>
       </w:r>
       <w:r>
-        <w:t xml:space="preserve">We are going to attempt to back the backend as generic as possible in </w:t>
-      </w:r>
-      <w:proofErr w:type="spellStart"/>
-      <w:proofErr w:type="gramStart"/>
-      <w:r>
-        <w:t>it’s</w:t>
-      </w:r>
-      <w:proofErr w:type="spellEnd"/>
-      <w:proofErr w:type="gramEnd"/>
-      <w:r>
-        <w:t xml:space="preserve"> naming structure so it will become more reusable. For example instead of calling a table </w:t>
-      </w:r>
-      <w:proofErr w:type="spellStart"/>
-      <w:r>
-        <w:t>tbl</w:t>
+        <w:t>We are going to attempt to back the backend as generic as possible in it’s naming structure so it will become more reusable. For example instead of calling a table tbl</w:t>
       </w:r>
       <w:r>
         <w:t>B</w:t>
       </w:r>
       <w:r>
-        <w:t>ug</w:t>
-      </w:r>
-      <w:proofErr w:type="spellEnd"/>
-      <w:r>
-        <w:t xml:space="preserve"> we will call it </w:t>
-      </w:r>
-      <w:proofErr w:type="spellStart"/>
-      <w:r>
-        <w:t>tblProblem</w:t>
-      </w:r>
-      <w:proofErr w:type="spellEnd"/>
-      <w:r>
-        <w:t xml:space="preserve"> as every customer usually wants software to solve</w:t>
+        <w:t>ug we will call it tblProblem as every customer usually wants software to solve</w:t>
       </w:r>
       <w:r>
         <w:t xml:space="preserve"> a</w:t>
@@ -3218,7 +3184,7 @@
           </mc:Choice>
           <mc:Fallback>
             <w:pict>
-              <v:line w14:anchorId="2DC7A53D" id="Line 59" o:spid="_x0000_s1026" style="position:absolute;flip:x;z-index:251677696;visibility:visible;mso-wrap-style:square;mso-width-percent:0;mso-height-percent:0;mso-wrap-distance-left:9pt;mso-wrap-distance-top:0;mso-wrap-distance-right:9pt;mso-wrap-distance-bottom:0;mso-position-horizontal:absolute;mso-position-horizontal-relative:text;mso-position-vertical:absolute;mso-position-vertical-relative:text;mso-width-percent:0;mso-height-percent:0;mso-width-relative:margin;mso-height-relative:margin" from="218.95pt,183.2pt" to="288.6pt,212.35pt" o:gfxdata="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"/>
+              <v:line w14:anchorId="3FB9C90F" id="Line 59" o:spid="_x0000_s1026" style="position:absolute;flip:x;z-index:251677696;visibility:visible;mso-wrap-style:square;mso-width-percent:0;mso-height-percent:0;mso-wrap-distance-left:9pt;mso-wrap-distance-top:0;mso-wrap-distance-right:9pt;mso-wrap-distance-bottom:0;mso-position-horizontal:absolute;mso-position-horizontal-relative:text;mso-position-vertical:absolute;mso-position-vertical-relative:text;mso-width-percent:0;mso-height-percent:0;mso-width-relative:margin;mso-height-relative:margin" from="218.95pt,183.2pt" to="288.6pt,212.35pt" o:gfxdata="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"/>
             </w:pict>
           </mc:Fallback>
         </mc:AlternateContent>
@@ -4939,100 +4905,32 @@
         <w:t>Users</w:t>
       </w:r>
       <w:r>
-        <w:t xml:space="preserve">: </w:t>
-      </w:r>
-      <w:proofErr w:type="spellStart"/>
-      <w:r>
-        <w:t>CreateUser</w:t>
-      </w:r>
-      <w:proofErr w:type="spellEnd"/>
-      <w:r>
-        <w:t xml:space="preserve">, </w:t>
-      </w:r>
-      <w:proofErr w:type="spellStart"/>
-      <w:r>
-        <w:t>UpdateUser</w:t>
-      </w:r>
-      <w:proofErr w:type="spellEnd"/>
-      <w:r>
-        <w:t xml:space="preserve">, </w:t>
-      </w:r>
-      <w:proofErr w:type="spellStart"/>
-      <w:r>
-        <w:t>DeleteUser</w:t>
-      </w:r>
-      <w:proofErr w:type="spellEnd"/>
-      <w:r>
-        <w:t xml:space="preserve">, </w:t>
-      </w:r>
-      <w:proofErr w:type="spellStart"/>
+        <w:t>: CreateUser, UpdateUser, DeleteUser, ReadUser,</w:t>
+      </w:r>
+      <w:r>
+        <w:t xml:space="preserve"> </w:t>
+      </w:r>
       <w:r>
         <w:t>ReadUser</w:t>
       </w:r>
-      <w:proofErr w:type="spellEnd"/>
+      <w:r>
+        <w:t>s,</w:t>
+      </w:r>
+      <w:r>
+        <w:t xml:space="preserve"> SearchUser</w:t>
+      </w:r>
+      <w:r>
+        <w:t>s</w:t>
+      </w:r>
       <w:r>
         <w:t>,</w:t>
       </w:r>
       <w:r>
-        <w:t xml:space="preserve"> </w:t>
-      </w:r>
-      <w:proofErr w:type="spellStart"/>
-      <w:r>
-        <w:t>ReadUser</w:t>
-      </w:r>
-      <w:r>
-        <w:t>s</w:t>
-      </w:r>
-      <w:proofErr w:type="spellEnd"/>
-      <w:r>
-        <w:t>,</w:t>
-      </w:r>
-      <w:r>
-        <w:t xml:space="preserve"> </w:t>
-      </w:r>
-      <w:proofErr w:type="spellStart"/>
-      <w:r>
-        <w:t>SearchUser</w:t>
-      </w:r>
-      <w:r>
-        <w:t>s</w:t>
-      </w:r>
-      <w:proofErr w:type="spellEnd"/>
-      <w:r>
-        <w:t>,</w:t>
-      </w:r>
-      <w:r>
-        <w:t xml:space="preserve"> </w:t>
-      </w:r>
-      <w:proofErr w:type="spellStart"/>
-      <w:r>
-        <w:t>VerifyPassword</w:t>
-      </w:r>
-      <w:proofErr w:type="spellEnd"/>
-      <w:r>
-        <w:t xml:space="preserve">, </w:t>
-      </w:r>
-      <w:proofErr w:type="spellStart"/>
-      <w:r>
-        <w:t>ConfirmRequiredContactInfoProvided</w:t>
-      </w:r>
-      <w:proofErr w:type="spellEnd"/>
-      <w:r>
-        <w:t xml:space="preserve">, </w:t>
-      </w:r>
-      <w:proofErr w:type="spellStart"/>
-      <w:r>
-        <w:t>ConfirmRequiredInfoIsNotEmpty</w:t>
-      </w:r>
-      <w:proofErr w:type="spellEnd"/>
-      <w:r>
-        <w:t xml:space="preserve">, </w:t>
-      </w:r>
-      <w:proofErr w:type="spellStart"/>
-      <w:r>
-        <w:t>NotifyUserOfCreation</w:t>
-      </w:r>
-      <w:proofErr w:type="spellEnd"/>
+        <w:t xml:space="preserve"> VerifyPassword, ConfirmRequiredContactInfoProvided, ConfirmRequiredInfoIsNotEmpty</w:t>
+      </w:r>
+      <w:r>
+        <w:t>, NotifyUserOfCreation</w:t>
+      </w:r>
       <w:r>
         <w:t xml:space="preserve">. </w:t>
       </w:r>
@@ -5045,121 +4943,38 @@
         <w:t>Jobs</w:t>
       </w:r>
       <w:r>
-        <w:t xml:space="preserve">: </w:t>
-      </w:r>
-      <w:proofErr w:type="spellStart"/>
-      <w:r>
-        <w:t>CreateJob</w:t>
-      </w:r>
-      <w:proofErr w:type="spellEnd"/>
+        <w:t xml:space="preserve">: CreateJob, UpdateJob, DeleteJob + DeleteAllProblems + DeleteAllChats, ReadJob, </w:t>
+      </w:r>
+      <w:r>
+        <w:t>ReadJob</w:t>
+      </w:r>
+      <w:r>
+        <w:t>s,</w:t>
+      </w:r>
+      <w:r>
+        <w:t xml:space="preserve"> </w:t>
+      </w:r>
+      <w:r>
+        <w:t>SearchJob</w:t>
+      </w:r>
+      <w:r>
+        <w:t>s</w:t>
+      </w:r>
       <w:r>
         <w:t xml:space="preserve">, </w:t>
       </w:r>
-      <w:proofErr w:type="spellStart"/>
-      <w:r>
-        <w:t>UpdateJob</w:t>
-      </w:r>
-      <w:proofErr w:type="spellEnd"/>
-      <w:r>
-        <w:t xml:space="preserve">, </w:t>
-      </w:r>
-      <w:proofErr w:type="spellStart"/>
-      <w:r>
-        <w:t>DeleteJob</w:t>
-      </w:r>
-      <w:proofErr w:type="spellEnd"/>
-      <w:r>
-        <w:t xml:space="preserve"> + </w:t>
-      </w:r>
-      <w:proofErr w:type="spellStart"/>
-      <w:r>
-        <w:t>DeleteAllProblems</w:t>
-      </w:r>
-      <w:proofErr w:type="spellEnd"/>
-      <w:r>
-        <w:t xml:space="preserve"> + </w:t>
-      </w:r>
-      <w:proofErr w:type="spellStart"/>
-      <w:r>
-        <w:t>DeleteAllChats</w:t>
-      </w:r>
-      <w:proofErr w:type="spellEnd"/>
-      <w:r>
-        <w:t xml:space="preserve">, </w:t>
-      </w:r>
-      <w:proofErr w:type="spellStart"/>
-      <w:r>
-        <w:t>ReadJob</w:t>
-      </w:r>
-      <w:proofErr w:type="spellEnd"/>
-      <w:r>
-        <w:t xml:space="preserve">, </w:t>
-      </w:r>
-      <w:proofErr w:type="spellStart"/>
-      <w:r>
-        <w:t>ReadJob</w:t>
-      </w:r>
-      <w:r>
-        <w:t>s</w:t>
-      </w:r>
-      <w:proofErr w:type="spellEnd"/>
-      <w:r>
-        <w:t>,</w:t>
+      <w:r>
+        <w:t>AutoInsertStartDate, ConfirmRequiredInfoIsNotEmpty</w:t>
+      </w:r>
+      <w:r>
+        <w:t xml:space="preserve"> NotifyAssignedUserOfJobCreation, NotifyAssignedUserOfJobUpdate,</w:t>
       </w:r>
       <w:r>
         <w:t xml:space="preserve"> </w:t>
       </w:r>
-      <w:proofErr w:type="spellStart"/>
-      <w:r>
-        <w:t>SearchJob</w:t>
-      </w:r>
-      <w:r>
-        <w:t>s</w:t>
-      </w:r>
-      <w:proofErr w:type="spellEnd"/>
-      <w:r>
-        <w:t xml:space="preserve">, </w:t>
-      </w:r>
-      <w:proofErr w:type="spellStart"/>
-      <w:r>
-        <w:t>AutoInsertStartDate</w:t>
-      </w:r>
-      <w:proofErr w:type="spellEnd"/>
-      <w:r>
-        <w:t xml:space="preserve">, </w:t>
-      </w:r>
-      <w:proofErr w:type="spellStart"/>
-      <w:r>
-        <w:t>ConfirmRequiredInfoIsNotEmpty</w:t>
-      </w:r>
-      <w:proofErr w:type="spellEnd"/>
-      <w:r>
-        <w:t xml:space="preserve"> </w:t>
-      </w:r>
-      <w:proofErr w:type="spellStart"/>
-      <w:r>
-        <w:t>NotifyAssignedUserOfJobCreation</w:t>
-      </w:r>
-      <w:proofErr w:type="spellEnd"/>
-      <w:r>
-        <w:t xml:space="preserve">, </w:t>
-      </w:r>
-      <w:proofErr w:type="spellStart"/>
-      <w:r>
-        <w:t>NotifyAssignedUserOfJobUpdate</w:t>
-      </w:r>
-      <w:proofErr w:type="spellEnd"/>
-      <w:r>
-        <w:t>,</w:t>
-      </w:r>
-      <w:r>
-        <w:t xml:space="preserve"> </w:t>
-      </w:r>
-      <w:proofErr w:type="spellStart"/>
       <w:r>
         <w:t>NotifyAssignedUserOfJobDeletion</w:t>
       </w:r>
-      <w:proofErr w:type="spellEnd"/>
       <w:r>
         <w:t>.</w:t>
       </w:r>
@@ -5172,39 +4987,7 @@
         <w:t>Registrations</w:t>
       </w:r>
       <w:r>
-        <w:t xml:space="preserve">: </w:t>
-      </w:r>
-      <w:proofErr w:type="spellStart"/>
-      <w:r>
-        <w:t>RegisterUserForJob</w:t>
-      </w:r>
-      <w:proofErr w:type="spellEnd"/>
-      <w:r>
-        <w:t xml:space="preserve">, </w:t>
-      </w:r>
-      <w:proofErr w:type="spellStart"/>
-      <w:r>
-        <w:t>AssignUserID</w:t>
-      </w:r>
-      <w:proofErr w:type="spellEnd"/>
-      <w:r>
-        <w:t xml:space="preserve">, </w:t>
-      </w:r>
-      <w:proofErr w:type="spellStart"/>
-      <w:r>
-        <w:t>AssignJobID</w:t>
-      </w:r>
-      <w:proofErr w:type="spellEnd"/>
-      <w:r>
-        <w:t xml:space="preserve">, </w:t>
-      </w:r>
-      <w:proofErr w:type="spellStart"/>
-      <w:r>
-        <w:t>AutoInsertStartDate</w:t>
-      </w:r>
-      <w:proofErr w:type="spellEnd"/>
-      <w:r>
-        <w:t>.</w:t>
+        <w:t>: RegisterUserForJob, AssignUserID, AssignJobID, AutoInsertStartDate.</w:t>
       </w:r>
     </w:p>
     <w:p>
@@ -5215,145 +4998,40 @@
         <w:t>Problems</w:t>
       </w:r>
       <w:r>
-        <w:t xml:space="preserve">: </w:t>
-      </w:r>
-      <w:proofErr w:type="spellStart"/>
-      <w:r>
-        <w:t>CreateProblem</w:t>
-      </w:r>
-      <w:proofErr w:type="spellEnd"/>
-      <w:r>
-        <w:t xml:space="preserve">, </w:t>
-      </w:r>
-      <w:proofErr w:type="spellStart"/>
-      <w:r>
-        <w:t>UpdateProblem</w:t>
-      </w:r>
-      <w:proofErr w:type="spellEnd"/>
-      <w:r>
-        <w:t xml:space="preserve">, </w:t>
-      </w:r>
-      <w:proofErr w:type="spellStart"/>
-      <w:r>
-        <w:t>DeleteJob</w:t>
-      </w:r>
-      <w:proofErr w:type="spellEnd"/>
-      <w:r>
-        <w:t xml:space="preserve"> + </w:t>
-      </w:r>
-      <w:proofErr w:type="spellStart"/>
-      <w:r>
-        <w:t>DeleteAllProblems</w:t>
-      </w:r>
-      <w:proofErr w:type="spellEnd"/>
-      <w:r>
-        <w:t xml:space="preserve"> + </w:t>
-      </w:r>
-      <w:proofErr w:type="spellStart"/>
-      <w:r>
-        <w:t>DeleteAllChats</w:t>
-      </w:r>
-      <w:proofErr w:type="spellEnd"/>
-      <w:r>
-        <w:t xml:space="preserve">, </w:t>
-      </w:r>
-      <w:proofErr w:type="spellStart"/>
+        <w:t>: CreateProblem, UpdateProblem, DeleteJob + DeleteAllProblems + DeleteAllChats, ReadProblem,</w:t>
+      </w:r>
+      <w:r>
+        <w:t xml:space="preserve"> </w:t>
+      </w:r>
       <w:r>
         <w:t>ReadProblem</w:t>
       </w:r>
-      <w:proofErr w:type="spellEnd"/>
+      <w:r>
+        <w:t>s,</w:t>
+      </w:r>
+      <w:r>
+        <w:t xml:space="preserve"> SearchProblem</w:t>
+      </w:r>
+      <w:r>
+        <w:t>s</w:t>
+      </w:r>
       <w:r>
         <w:t>,</w:t>
       </w:r>
       <w:r>
+        <w:t xml:space="preserve"> ConfirmRequiredInfoIsNotEmpty, </w:t>
+      </w:r>
+      <w:r>
+        <w:t>NotifyAssignedUserOfProblemCreation, NotifyAssignedUserOfProblemUpdate,</w:t>
+      </w:r>
+      <w:r>
         <w:t xml:space="preserve"> </w:t>
       </w:r>
-      <w:proofErr w:type="spellStart"/>
-      <w:r>
-        <w:t>ReadProblem</w:t>
-      </w:r>
-      <w:r>
-        <w:t>s</w:t>
-      </w:r>
-      <w:proofErr w:type="spellEnd"/>
-      <w:r>
-        <w:t>,</w:t>
-      </w:r>
-      <w:r>
-        <w:t xml:space="preserve"> </w:t>
-      </w:r>
-      <w:proofErr w:type="spellStart"/>
-      <w:r>
-        <w:t>SearchProblem</w:t>
-      </w:r>
-      <w:r>
-        <w:t>s</w:t>
-      </w:r>
-      <w:proofErr w:type="spellEnd"/>
-      <w:r>
-        <w:t>,</w:t>
-      </w:r>
-      <w:r>
-        <w:t xml:space="preserve"> </w:t>
-      </w:r>
-      <w:proofErr w:type="spellStart"/>
-      <w:r>
-        <w:t>ConfirmRequiredInfoIsNotEmpty</w:t>
-      </w:r>
-      <w:proofErr w:type="spellEnd"/>
-      <w:r>
-        <w:t xml:space="preserve">, </w:t>
-      </w:r>
-      <w:proofErr w:type="spellStart"/>
-      <w:r>
-        <w:t>NotifyAssignedUserOfProblemCreation</w:t>
-      </w:r>
-      <w:proofErr w:type="spellEnd"/>
-      <w:r>
-        <w:t xml:space="preserve">, </w:t>
-      </w:r>
-      <w:proofErr w:type="spellStart"/>
-      <w:r>
-        <w:t>NotifyAssignedUserOfProblemUpdate</w:t>
-      </w:r>
-      <w:proofErr w:type="spellEnd"/>
-      <w:r>
-        <w:t>,</w:t>
-      </w:r>
-      <w:r>
-        <w:t xml:space="preserve"> </w:t>
-      </w:r>
-      <w:proofErr w:type="spellStart"/>
-      <w:r>
-        <w:t>NotifyAssignedUserOfProblemDeletion</w:t>
-      </w:r>
-      <w:proofErr w:type="spellEnd"/>
-      <w:r>
-        <w:t xml:space="preserve">, </w:t>
-      </w:r>
-      <w:proofErr w:type="spellStart"/>
-      <w:r>
-        <w:t>ConvertProblemSeverityToText</w:t>
-      </w:r>
-      <w:proofErr w:type="spellEnd"/>
-      <w:r>
-        <w:t xml:space="preserve">, </w:t>
-      </w:r>
-      <w:proofErr w:type="spellStart"/>
-      <w:r>
-        <w:t>AttachZipFolder</w:t>
-      </w:r>
-      <w:proofErr w:type="spellEnd"/>
-      <w:r>
-        <w:t xml:space="preserve">, </w:t>
-      </w:r>
-      <w:proofErr w:type="spellStart"/>
-      <w:r>
-        <w:t>AttachZipFile</w:t>
-      </w:r>
-      <w:proofErr w:type="spellEnd"/>
-      <w:r>
-        <w:t>.</w:t>
+      <w:r>
+        <w:t xml:space="preserve">NotifyAssignedUserOfProblemDeletion, </w:t>
+      </w:r>
+      <w:r>
+        <w:t>ConvertProblemSeverityToText, AttachZipFolder, AttachZipFile.</w:t>
       </w:r>
     </w:p>
     <w:p>
@@ -5364,80 +5042,17 @@
         <w:t>Chats</w:t>
       </w:r>
       <w:r>
-        <w:t xml:space="preserve">: </w:t>
-      </w:r>
-      <w:proofErr w:type="spellStart"/>
-      <w:r>
-        <w:t>CreateChat</w:t>
-      </w:r>
-      <w:proofErr w:type="spellEnd"/>
-      <w:r>
-        <w:t xml:space="preserve"> + </w:t>
-      </w:r>
-      <w:proofErr w:type="spellStart"/>
-      <w:r>
-        <w:t>PublishChatTimeAndDate</w:t>
-      </w:r>
-      <w:proofErr w:type="spellEnd"/>
-      <w:r>
-        <w:t xml:space="preserve">, </w:t>
-      </w:r>
-      <w:proofErr w:type="spellStart"/>
-      <w:r>
-        <w:t>ReadChat</w:t>
-      </w:r>
-      <w:proofErr w:type="spellEnd"/>
-      <w:r>
-        <w:t xml:space="preserve">, </w:t>
-      </w:r>
-      <w:proofErr w:type="spellStart"/>
-      <w:r>
-        <w:t>UpdateChat</w:t>
-      </w:r>
-      <w:proofErr w:type="spellEnd"/>
-      <w:r>
-        <w:t xml:space="preserve">, </w:t>
-      </w:r>
-      <w:proofErr w:type="spellStart"/>
-      <w:r>
-        <w:t>DeleteChat</w:t>
-      </w:r>
-      <w:proofErr w:type="spellEnd"/>
-      <w:r>
-        <w:t xml:space="preserve">, </w:t>
-      </w:r>
-      <w:proofErr w:type="spellStart"/>
-      <w:r>
-        <w:t>ConfirmRequiredInfoRIsNotEmpty</w:t>
-      </w:r>
-      <w:proofErr w:type="spellEnd"/>
-      <w:r>
-        <w:t xml:space="preserve">, </w:t>
-      </w:r>
-      <w:proofErr w:type="spellStart"/>
-      <w:r>
-        <w:t>NotifyAssignedUserOfChatCreation</w:t>
-      </w:r>
-      <w:proofErr w:type="spellEnd"/>
-      <w:r>
-        <w:t xml:space="preserve">, </w:t>
-      </w:r>
-      <w:proofErr w:type="spellStart"/>
-      <w:r>
-        <w:t>NotifyAssignedUserOfChatUpdate</w:t>
-      </w:r>
-      <w:proofErr w:type="spellEnd"/>
-      <w:r>
-        <w:t>,</w:t>
+        <w:t>: CreateChat + PublishChatTimeAndDate, ReadChat, UpdateChat, DeleteChat, ConfirmRequiredInfoRIsNotEmpty</w:t>
+      </w:r>
+      <w:r>
+        <w:t>, NotifyAssignedUserOfChatCreation, NotifyAssignedUserOfChatUpdate,</w:t>
       </w:r>
       <w:r>
         <w:t xml:space="preserve"> </w:t>
       </w:r>
-      <w:proofErr w:type="spellStart"/>
       <w:r>
         <w:t>NotifyAssignedUserOfChatDeletion</w:t>
       </w:r>
-      <w:proofErr w:type="spellEnd"/>
       <w:r>
         <w:t xml:space="preserve">. </w:t>
       </w:r>
@@ -5529,7 +5144,6 @@
                 <w:szCs w:val="20"/>
               </w:rPr>
             </w:pPr>
-            <w:proofErr w:type="spellStart"/>
             <w:r>
               <w:rPr>
                 <w:rFonts w:ascii="Times New Roman" w:eastAsia="Times New Roman" w:hAnsi="Times New Roman" w:cs="Times New Roman"/>
@@ -5539,7 +5153,6 @@
               </w:rPr>
               <w:t>CreateUser</w:t>
             </w:r>
-            <w:proofErr w:type="spellEnd"/>
           </w:p>
         </w:tc>
       </w:tr>
@@ -5600,47 +5213,7 @@
                 <w:sz w:val="24"/>
                 <w:szCs w:val="20"/>
               </w:rPr>
-              <w:t xml:space="preserve">The user who has the </w:t>
-            </w:r>
-            <w:proofErr w:type="spellStart"/>
-            <w:r>
-              <w:rPr>
-                <w:rFonts w:ascii="Times New Roman" w:eastAsia="Times New Roman" w:hAnsi="Times New Roman" w:cs="Times New Roman"/>
-                <w:spacing w:val="-3"/>
-                <w:sz w:val="24"/>
-                <w:szCs w:val="20"/>
-              </w:rPr>
-              <w:t>boolean</w:t>
-            </w:r>
-            <w:proofErr w:type="spellEnd"/>
-            <w:r>
-              <w:rPr>
-                <w:rFonts w:ascii="Times New Roman" w:eastAsia="Times New Roman" w:hAnsi="Times New Roman" w:cs="Times New Roman"/>
-                <w:spacing w:val="-3"/>
-                <w:sz w:val="24"/>
-                <w:szCs w:val="20"/>
-              </w:rPr>
-              <w:t xml:space="preserve"> value of </w:t>
-            </w:r>
-            <w:proofErr w:type="spellStart"/>
-            <w:r>
-              <w:rPr>
-                <w:rFonts w:ascii="Times New Roman" w:eastAsia="Times New Roman" w:hAnsi="Times New Roman" w:cs="Times New Roman"/>
-                <w:spacing w:val="-3"/>
-                <w:sz w:val="24"/>
-                <w:szCs w:val="20"/>
-              </w:rPr>
-              <w:t>UserIsLeader</w:t>
-            </w:r>
-            <w:proofErr w:type="spellEnd"/>
-            <w:r>
-              <w:rPr>
-                <w:rFonts w:ascii="Times New Roman" w:eastAsia="Times New Roman" w:hAnsi="Times New Roman" w:cs="Times New Roman"/>
-                <w:spacing w:val="-3"/>
-                <w:sz w:val="24"/>
-                <w:szCs w:val="20"/>
-              </w:rPr>
-              <w:t xml:space="preserve"> set to true, wil</w:t>
+              <w:t>The user who has the boolean value of UserIsLeader set to true, wil</w:t>
             </w:r>
             <w:r>
               <w:rPr>
@@ -6652,7 +6225,6 @@
                 <w:szCs w:val="20"/>
               </w:rPr>
             </w:pPr>
-            <w:proofErr w:type="spellStart"/>
             <w:r>
               <w:rPr>
                 <w:rFonts w:ascii="Times New Roman" w:eastAsia="Times New Roman" w:hAnsi="Times New Roman" w:cs="Times New Roman"/>
@@ -6671,7 +6243,6 @@
               </w:rPr>
               <w:t>User</w:t>
             </w:r>
-            <w:proofErr w:type="spellEnd"/>
           </w:p>
         </w:tc>
       </w:tr>
@@ -6732,47 +6303,7 @@
                 <w:sz w:val="24"/>
                 <w:szCs w:val="20"/>
               </w:rPr>
-              <w:t xml:space="preserve">The user who has the </w:t>
-            </w:r>
-            <w:proofErr w:type="spellStart"/>
-            <w:r>
-              <w:rPr>
-                <w:rFonts w:ascii="Times New Roman" w:eastAsia="Times New Roman" w:hAnsi="Times New Roman" w:cs="Times New Roman"/>
-                <w:spacing w:val="-3"/>
-                <w:sz w:val="24"/>
-                <w:szCs w:val="20"/>
-              </w:rPr>
-              <w:t>boolean</w:t>
-            </w:r>
-            <w:proofErr w:type="spellEnd"/>
-            <w:r>
-              <w:rPr>
-                <w:rFonts w:ascii="Times New Roman" w:eastAsia="Times New Roman" w:hAnsi="Times New Roman" w:cs="Times New Roman"/>
-                <w:spacing w:val="-3"/>
-                <w:sz w:val="24"/>
-                <w:szCs w:val="20"/>
-              </w:rPr>
-              <w:t xml:space="preserve"> value of </w:t>
-            </w:r>
-            <w:proofErr w:type="spellStart"/>
-            <w:r>
-              <w:rPr>
-                <w:rFonts w:ascii="Times New Roman" w:eastAsia="Times New Roman" w:hAnsi="Times New Roman" w:cs="Times New Roman"/>
-                <w:spacing w:val="-3"/>
-                <w:sz w:val="24"/>
-                <w:szCs w:val="20"/>
-              </w:rPr>
-              <w:t>UserIsLeader</w:t>
-            </w:r>
-            <w:proofErr w:type="spellEnd"/>
-            <w:r>
-              <w:rPr>
-                <w:rFonts w:ascii="Times New Roman" w:eastAsia="Times New Roman" w:hAnsi="Times New Roman" w:cs="Times New Roman"/>
-                <w:spacing w:val="-3"/>
-                <w:sz w:val="24"/>
-                <w:szCs w:val="20"/>
-              </w:rPr>
-              <w:t xml:space="preserve"> set to true, will get to</w:t>
+              <w:t>The user who has the boolean value of UserIsLeader set to true, will get to</w:t>
             </w:r>
             <w:r>
               <w:rPr>
@@ -7477,7 +7008,6 @@
                 <w:szCs w:val="20"/>
               </w:rPr>
             </w:pPr>
-            <w:proofErr w:type="spellStart"/>
             <w:r>
               <w:rPr>
                 <w:rFonts w:ascii="Times New Roman" w:eastAsia="Times New Roman" w:hAnsi="Times New Roman" w:cs="Times New Roman"/>
@@ -7488,7 +7018,6 @@
               </w:rPr>
               <w:t>Postcondition</w:t>
             </w:r>
-            <w:proofErr w:type="spellEnd"/>
           </w:p>
         </w:tc>
         <w:tc>
@@ -7820,7 +7349,6 @@
                 <w:szCs w:val="20"/>
               </w:rPr>
             </w:pPr>
-            <w:proofErr w:type="spellStart"/>
             <w:r>
               <w:rPr>
                 <w:rFonts w:ascii="Times New Roman" w:eastAsia="Times New Roman" w:hAnsi="Times New Roman" w:cs="Times New Roman"/>
@@ -7839,7 +7367,6 @@
               </w:rPr>
               <w:t>User</w:t>
             </w:r>
-            <w:proofErr w:type="spellEnd"/>
           </w:p>
         </w:tc>
       </w:tr>
@@ -7900,47 +7427,7 @@
                 <w:sz w:val="24"/>
                 <w:szCs w:val="20"/>
               </w:rPr>
-              <w:t xml:space="preserve">The user who has the </w:t>
-            </w:r>
-            <w:proofErr w:type="spellStart"/>
-            <w:r>
-              <w:rPr>
-                <w:rFonts w:ascii="Times New Roman" w:eastAsia="Times New Roman" w:hAnsi="Times New Roman" w:cs="Times New Roman"/>
-                <w:spacing w:val="-3"/>
-                <w:sz w:val="24"/>
-                <w:szCs w:val="20"/>
-              </w:rPr>
-              <w:t>boolean</w:t>
-            </w:r>
-            <w:proofErr w:type="spellEnd"/>
-            <w:r>
-              <w:rPr>
-                <w:rFonts w:ascii="Times New Roman" w:eastAsia="Times New Roman" w:hAnsi="Times New Roman" w:cs="Times New Roman"/>
-                <w:spacing w:val="-3"/>
-                <w:sz w:val="24"/>
-                <w:szCs w:val="20"/>
-              </w:rPr>
-              <w:t xml:space="preserve"> value of </w:t>
-            </w:r>
-            <w:proofErr w:type="spellStart"/>
-            <w:r>
-              <w:rPr>
-                <w:rFonts w:ascii="Times New Roman" w:eastAsia="Times New Roman" w:hAnsi="Times New Roman" w:cs="Times New Roman"/>
-                <w:spacing w:val="-3"/>
-                <w:sz w:val="24"/>
-                <w:szCs w:val="20"/>
-              </w:rPr>
-              <w:t>UserIsLeader</w:t>
-            </w:r>
-            <w:proofErr w:type="spellEnd"/>
-            <w:r>
-              <w:rPr>
-                <w:rFonts w:ascii="Times New Roman" w:eastAsia="Times New Roman" w:hAnsi="Times New Roman" w:cs="Times New Roman"/>
-                <w:spacing w:val="-3"/>
-                <w:sz w:val="24"/>
-                <w:szCs w:val="20"/>
-              </w:rPr>
-              <w:t xml:space="preserve"> set to true, will get to</w:t>
+              <w:t>The user who has the boolean value of UserIsLeader set to true, will get to</w:t>
             </w:r>
             <w:r>
               <w:rPr>
@@ -8251,7 +7738,6 @@
                 <w:szCs w:val="20"/>
               </w:rPr>
             </w:pPr>
-            <w:proofErr w:type="spellStart"/>
             <w:r>
               <w:rPr>
                 <w:rFonts w:ascii="Times New Roman" w:eastAsia="Times New Roman" w:hAnsi="Times New Roman" w:cs="Times New Roman"/>
@@ -8262,7 +7748,6 @@
               </w:rPr>
               <w:t>Postcondition</w:t>
             </w:r>
-            <w:proofErr w:type="spellEnd"/>
           </w:p>
         </w:tc>
         <w:tc>
@@ -8555,7 +8040,6 @@
                 <w:szCs w:val="20"/>
               </w:rPr>
             </w:pPr>
-            <w:proofErr w:type="spellStart"/>
             <w:r>
               <w:rPr>
                 <w:rFonts w:ascii="Times New Roman" w:eastAsia="Times New Roman" w:hAnsi="Times New Roman" w:cs="Times New Roman"/>
@@ -8574,7 +8058,6 @@
               </w:rPr>
               <w:t>User</w:t>
             </w:r>
-            <w:proofErr w:type="spellEnd"/>
           </w:p>
         </w:tc>
       </w:tr>
@@ -8635,47 +8118,7 @@
                 <w:sz w:val="24"/>
                 <w:szCs w:val="20"/>
               </w:rPr>
-              <w:t xml:space="preserve">The user who has the </w:t>
-            </w:r>
-            <w:proofErr w:type="spellStart"/>
-            <w:r>
-              <w:rPr>
-                <w:rFonts w:ascii="Times New Roman" w:eastAsia="Times New Roman" w:hAnsi="Times New Roman" w:cs="Times New Roman"/>
-                <w:spacing w:val="-3"/>
-                <w:sz w:val="24"/>
-                <w:szCs w:val="20"/>
-              </w:rPr>
-              <w:t>boolean</w:t>
-            </w:r>
-            <w:proofErr w:type="spellEnd"/>
-            <w:r>
-              <w:rPr>
-                <w:rFonts w:ascii="Times New Roman" w:eastAsia="Times New Roman" w:hAnsi="Times New Roman" w:cs="Times New Roman"/>
-                <w:spacing w:val="-3"/>
-                <w:sz w:val="24"/>
-                <w:szCs w:val="20"/>
-              </w:rPr>
-              <w:t xml:space="preserve"> value of </w:t>
-            </w:r>
-            <w:proofErr w:type="spellStart"/>
-            <w:r>
-              <w:rPr>
-                <w:rFonts w:ascii="Times New Roman" w:eastAsia="Times New Roman" w:hAnsi="Times New Roman" w:cs="Times New Roman"/>
-                <w:spacing w:val="-3"/>
-                <w:sz w:val="24"/>
-                <w:szCs w:val="20"/>
-              </w:rPr>
-              <w:t>UserIsLeader</w:t>
-            </w:r>
-            <w:proofErr w:type="spellEnd"/>
-            <w:r>
-              <w:rPr>
-                <w:rFonts w:ascii="Times New Roman" w:eastAsia="Times New Roman" w:hAnsi="Times New Roman" w:cs="Times New Roman"/>
-                <w:spacing w:val="-3"/>
-                <w:sz w:val="24"/>
-                <w:szCs w:val="20"/>
-              </w:rPr>
-              <w:t xml:space="preserve"> set to true,</w:t>
+              <w:t>The user who has the boolean value of UserIsLeader set to true,</w:t>
             </w:r>
             <w:r>
               <w:rPr>
@@ -9107,36 +8550,16 @@
                 <w:sz w:val="24"/>
                 <w:szCs w:val="20"/>
               </w:rPr>
-              <w:t xml:space="preserve"> from </w:t>
-            </w:r>
-            <w:proofErr w:type="spellStart"/>
-            <w:r>
-              <w:rPr>
-                <w:rFonts w:ascii="Times New Roman" w:eastAsia="Times New Roman" w:hAnsi="Times New Roman" w:cs="Times New Roman"/>
-                <w:spacing w:val="-3"/>
-                <w:sz w:val="24"/>
-                <w:szCs w:val="20"/>
-              </w:rPr>
-              <w:t>Data</w:t>
-            </w:r>
-            <w:r>
-              <w:rPr>
-                <w:rFonts w:ascii="Times New Roman" w:eastAsia="Times New Roman" w:hAnsi="Times New Roman" w:cs="Times New Roman"/>
-                <w:spacing w:val="-3"/>
-                <w:sz w:val="24"/>
-                <w:szCs w:val="20"/>
-              </w:rPr>
-              <w:t>GridView</w:t>
-            </w:r>
-            <w:proofErr w:type="spellEnd"/>
-            <w:r>
-              <w:rPr>
-                <w:rFonts w:ascii="Times New Roman" w:eastAsia="Times New Roman" w:hAnsi="Times New Roman" w:cs="Times New Roman"/>
-                <w:spacing w:val="-3"/>
-                <w:sz w:val="24"/>
-                <w:szCs w:val="20"/>
-              </w:rPr>
-              <w:t>.</w:t>
+              <w:t xml:space="preserve"> from Data</w:t>
+            </w:r>
+            <w:r>
+              <w:rPr>
+                <w:rFonts w:ascii="Times New Roman" w:eastAsia="Times New Roman" w:hAnsi="Times New Roman" w:cs="Times New Roman"/>
+                <w:spacing w:val="-3"/>
+                <w:sz w:val="24"/>
+                <w:szCs w:val="20"/>
+              </w:rPr>
+              <w:t>GridView.</w:t>
             </w:r>
           </w:p>
           <w:p>
@@ -9219,7 +8642,6 @@
                 <w:szCs w:val="20"/>
               </w:rPr>
             </w:pPr>
-            <w:proofErr w:type="spellStart"/>
             <w:r>
               <w:rPr>
                 <w:rFonts w:ascii="Times New Roman" w:eastAsia="Times New Roman" w:hAnsi="Times New Roman" w:cs="Times New Roman"/>
@@ -9230,7 +8652,6 @@
               </w:rPr>
               <w:t>Postcondition</w:t>
             </w:r>
-            <w:proofErr w:type="spellEnd"/>
           </w:p>
         </w:tc>
         <w:tc>
@@ -9583,7 +9004,6 @@
                 <w:szCs w:val="20"/>
               </w:rPr>
             </w:pPr>
-            <w:proofErr w:type="spellStart"/>
             <w:r>
               <w:rPr>
                 <w:rFonts w:ascii="Times New Roman" w:eastAsia="Times New Roman" w:hAnsi="Times New Roman" w:cs="Times New Roman"/>
@@ -9611,7 +9031,6 @@
               </w:rPr>
               <w:t>s</w:t>
             </w:r>
-            <w:proofErr w:type="spellEnd"/>
           </w:p>
         </w:tc>
       </w:tr>
@@ -9672,47 +9091,7 @@
                 <w:sz w:val="24"/>
                 <w:szCs w:val="20"/>
               </w:rPr>
-              <w:t xml:space="preserve">The user who has the </w:t>
-            </w:r>
-            <w:proofErr w:type="spellStart"/>
-            <w:r>
-              <w:rPr>
-                <w:rFonts w:ascii="Times New Roman" w:eastAsia="Times New Roman" w:hAnsi="Times New Roman" w:cs="Times New Roman"/>
-                <w:spacing w:val="-3"/>
-                <w:sz w:val="24"/>
-                <w:szCs w:val="20"/>
-              </w:rPr>
-              <w:t>boolean</w:t>
-            </w:r>
-            <w:proofErr w:type="spellEnd"/>
-            <w:r>
-              <w:rPr>
-                <w:rFonts w:ascii="Times New Roman" w:eastAsia="Times New Roman" w:hAnsi="Times New Roman" w:cs="Times New Roman"/>
-                <w:spacing w:val="-3"/>
-                <w:sz w:val="24"/>
-                <w:szCs w:val="20"/>
-              </w:rPr>
-              <w:t xml:space="preserve"> value of </w:t>
-            </w:r>
-            <w:proofErr w:type="spellStart"/>
-            <w:r>
-              <w:rPr>
-                <w:rFonts w:ascii="Times New Roman" w:eastAsia="Times New Roman" w:hAnsi="Times New Roman" w:cs="Times New Roman"/>
-                <w:spacing w:val="-3"/>
-                <w:sz w:val="24"/>
-                <w:szCs w:val="20"/>
-              </w:rPr>
-              <w:t>UserIsLeader</w:t>
-            </w:r>
-            <w:proofErr w:type="spellEnd"/>
-            <w:r>
-              <w:rPr>
-                <w:rFonts w:ascii="Times New Roman" w:eastAsia="Times New Roman" w:hAnsi="Times New Roman" w:cs="Times New Roman"/>
-                <w:spacing w:val="-3"/>
-                <w:sz w:val="24"/>
-                <w:szCs w:val="20"/>
-              </w:rPr>
-              <w:t xml:space="preserve"> set to true, will get to</w:t>
+              <w:t>The user who has the boolean value of UserIsLeader set to true, will get to</w:t>
             </w:r>
             <w:r>
               <w:rPr>
@@ -10084,7 +9463,6 @@
                 <w:szCs w:val="20"/>
               </w:rPr>
             </w:pPr>
-            <w:proofErr w:type="spellStart"/>
             <w:r>
               <w:rPr>
                 <w:rFonts w:ascii="Times New Roman" w:eastAsia="Times New Roman" w:hAnsi="Times New Roman" w:cs="Times New Roman"/>
@@ -10095,7 +9473,6 @@
               </w:rPr>
               <w:t>Postcondition</w:t>
             </w:r>
-            <w:proofErr w:type="spellEnd"/>
           </w:p>
         </w:tc>
         <w:tc>
@@ -10408,7 +9785,6 @@
                 <w:szCs w:val="20"/>
               </w:rPr>
             </w:pPr>
-            <w:proofErr w:type="spellStart"/>
             <w:r>
               <w:rPr>
                 <w:rFonts w:ascii="Times New Roman" w:eastAsia="Times New Roman" w:hAnsi="Times New Roman" w:cs="Times New Roman"/>
@@ -10418,7 +9794,6 @@
               </w:rPr>
               <w:t>SearchUsers</w:t>
             </w:r>
-            <w:proofErr w:type="spellEnd"/>
           </w:p>
         </w:tc>
       </w:tr>
@@ -10479,47 +9854,7 @@
                 <w:sz w:val="24"/>
                 <w:szCs w:val="20"/>
               </w:rPr>
-              <w:t xml:space="preserve">The user who has the </w:t>
-            </w:r>
-            <w:proofErr w:type="spellStart"/>
-            <w:r>
-              <w:rPr>
-                <w:rFonts w:ascii="Times New Roman" w:eastAsia="Times New Roman" w:hAnsi="Times New Roman" w:cs="Times New Roman"/>
-                <w:spacing w:val="-3"/>
-                <w:sz w:val="24"/>
-                <w:szCs w:val="20"/>
-              </w:rPr>
-              <w:t>boolean</w:t>
-            </w:r>
-            <w:proofErr w:type="spellEnd"/>
-            <w:r>
-              <w:rPr>
-                <w:rFonts w:ascii="Times New Roman" w:eastAsia="Times New Roman" w:hAnsi="Times New Roman" w:cs="Times New Roman"/>
-                <w:spacing w:val="-3"/>
-                <w:sz w:val="24"/>
-                <w:szCs w:val="20"/>
-              </w:rPr>
-              <w:t xml:space="preserve"> value of </w:t>
-            </w:r>
-            <w:proofErr w:type="spellStart"/>
-            <w:r>
-              <w:rPr>
-                <w:rFonts w:ascii="Times New Roman" w:eastAsia="Times New Roman" w:hAnsi="Times New Roman" w:cs="Times New Roman"/>
-                <w:spacing w:val="-3"/>
-                <w:sz w:val="24"/>
-                <w:szCs w:val="20"/>
-              </w:rPr>
-              <w:t>UserIsLeader</w:t>
-            </w:r>
-            <w:proofErr w:type="spellEnd"/>
-            <w:r>
-              <w:rPr>
-                <w:rFonts w:ascii="Times New Roman" w:eastAsia="Times New Roman" w:hAnsi="Times New Roman" w:cs="Times New Roman"/>
-                <w:spacing w:val="-3"/>
-                <w:sz w:val="24"/>
-                <w:szCs w:val="20"/>
-              </w:rPr>
-              <w:t xml:space="preserve"> set to true, will get to </w:t>
+              <w:t xml:space="preserve">The user who has the boolean value of UserIsLeader set to true, will get to </w:t>
             </w:r>
             <w:r>
               <w:rPr>
@@ -10810,7 +10145,6 @@
                 <w:szCs w:val="20"/>
               </w:rPr>
             </w:pPr>
-            <w:proofErr w:type="spellStart"/>
             <w:r>
               <w:rPr>
                 <w:rFonts w:ascii="Times New Roman" w:eastAsia="Times New Roman" w:hAnsi="Times New Roman" w:cs="Times New Roman"/>
@@ -10821,7 +10155,6 @@
               </w:rPr>
               <w:t>Postcondition</w:t>
             </w:r>
-            <w:proofErr w:type="spellEnd"/>
           </w:p>
         </w:tc>
         <w:tc>
@@ -11100,14 +10433,12 @@
                 <w:szCs w:val="20"/>
               </w:rPr>
             </w:pPr>
-            <w:proofErr w:type="spellStart"/>
             <w:r>
               <w:t>Verify</w:t>
             </w:r>
             <w:r>
               <w:t>Password</w:t>
             </w:r>
-            <w:proofErr w:type="spellEnd"/>
           </w:p>
         </w:tc>
       </w:tr>
@@ -11168,47 +10499,7 @@
                 <w:sz w:val="24"/>
                 <w:szCs w:val="20"/>
               </w:rPr>
-              <w:t xml:space="preserve">The user who has the </w:t>
-            </w:r>
-            <w:proofErr w:type="spellStart"/>
-            <w:r>
-              <w:rPr>
-                <w:rFonts w:ascii="Times New Roman" w:eastAsia="Times New Roman" w:hAnsi="Times New Roman" w:cs="Times New Roman"/>
-                <w:spacing w:val="-3"/>
-                <w:sz w:val="24"/>
-                <w:szCs w:val="20"/>
-              </w:rPr>
-              <w:t>boolean</w:t>
-            </w:r>
-            <w:proofErr w:type="spellEnd"/>
-            <w:r>
-              <w:rPr>
-                <w:rFonts w:ascii="Times New Roman" w:eastAsia="Times New Roman" w:hAnsi="Times New Roman" w:cs="Times New Roman"/>
-                <w:spacing w:val="-3"/>
-                <w:sz w:val="24"/>
-                <w:szCs w:val="20"/>
-              </w:rPr>
-              <w:t xml:space="preserve"> value of </w:t>
-            </w:r>
-            <w:proofErr w:type="spellStart"/>
-            <w:r>
-              <w:rPr>
-                <w:rFonts w:ascii="Times New Roman" w:eastAsia="Times New Roman" w:hAnsi="Times New Roman" w:cs="Times New Roman"/>
-                <w:spacing w:val="-3"/>
-                <w:sz w:val="24"/>
-                <w:szCs w:val="20"/>
-              </w:rPr>
-              <w:t>UserIsLeader</w:t>
-            </w:r>
-            <w:proofErr w:type="spellEnd"/>
-            <w:r>
-              <w:rPr>
-                <w:rFonts w:ascii="Times New Roman" w:eastAsia="Times New Roman" w:hAnsi="Times New Roman" w:cs="Times New Roman"/>
-                <w:spacing w:val="-3"/>
-                <w:sz w:val="24"/>
-                <w:szCs w:val="20"/>
-              </w:rPr>
-              <w:t xml:space="preserve"> set to true, will get to </w:t>
+              <w:t xml:space="preserve">The user who has the boolean value of UserIsLeader set to true, will get to </w:t>
             </w:r>
             <w:r>
               <w:rPr>
@@ -11525,7 +10816,6 @@
                 <w:szCs w:val="20"/>
               </w:rPr>
             </w:pPr>
-            <w:proofErr w:type="spellStart"/>
             <w:r>
               <w:rPr>
                 <w:rFonts w:ascii="Times New Roman" w:eastAsia="Times New Roman" w:hAnsi="Times New Roman" w:cs="Times New Roman"/>
@@ -11536,7 +10826,6 @@
               </w:rPr>
               <w:t>Postcondition</w:t>
             </w:r>
-            <w:proofErr w:type="spellEnd"/>
           </w:p>
         </w:tc>
         <w:tc>
@@ -11750,10 +11039,1271 @@
         <w:t>Provided</w:t>
       </w:r>
     </w:p>
+    <w:tbl>
+      <w:tblPr>
+        <w:tblW w:w="0" w:type="auto"/>
+        <w:tblInd w:w="288" w:type="dxa"/>
+        <w:tblBorders>
+          <w:top w:val="single" w:sz="4" w:space="0" w:color="auto"/>
+          <w:left w:val="single" w:sz="4" w:space="0" w:color="auto"/>
+          <w:bottom w:val="single" w:sz="4" w:space="0" w:color="auto"/>
+          <w:right w:val="single" w:sz="4" w:space="0" w:color="auto"/>
+          <w:insideH w:val="single" w:sz="4" w:space="0" w:color="auto"/>
+          <w:insideV w:val="single" w:sz="4" w:space="0" w:color="auto"/>
+        </w:tblBorders>
+        <w:tblLayout w:type="fixed"/>
+        <w:tblLook w:val="0000" w:firstRow="0" w:lastRow="0" w:firstColumn="0" w:lastColumn="0" w:noHBand="0" w:noVBand="0"/>
+      </w:tblPr>
+      <w:tblGrid>
+        <w:gridCol w:w="2070"/>
+        <w:gridCol w:w="6300"/>
+      </w:tblGrid>
+      <w:tr>
+        <w:tc>
+          <w:tcPr>
+            <w:tcW w:w="2070" w:type="dxa"/>
+          </w:tcPr>
+          <w:p>
+            <w:pPr>
+              <w:tabs>
+                <w:tab w:val="left" w:pos="0"/>
+              </w:tabs>
+              <w:suppressAutoHyphens/>
+              <w:spacing w:after="0" w:line="240" w:lineRule="auto"/>
+              <w:rPr>
+                <w:rFonts w:ascii="Times New Roman" w:eastAsia="Times New Roman" w:hAnsi="Times New Roman" w:cs="Times New Roman"/>
+                <w:b/>
+                <w:spacing w:val="-3"/>
+                <w:sz w:val="24"/>
+                <w:szCs w:val="20"/>
+              </w:rPr>
+            </w:pPr>
+            <w:r>
+              <w:rPr>
+                <w:rFonts w:ascii="Times New Roman" w:eastAsia="Times New Roman" w:hAnsi="Times New Roman" w:cs="Times New Roman"/>
+                <w:b/>
+                <w:spacing w:val="-3"/>
+                <w:sz w:val="24"/>
+                <w:szCs w:val="20"/>
+              </w:rPr>
+              <w:t>Operation Name</w:t>
+            </w:r>
+          </w:p>
+        </w:tc>
+        <w:tc>
+          <w:tcPr>
+            <w:tcW w:w="6300" w:type="dxa"/>
+          </w:tcPr>
+          <w:p>
+            <w:pPr>
+              <w:tabs>
+                <w:tab w:val="left" w:pos="0"/>
+              </w:tabs>
+              <w:suppressAutoHyphens/>
+              <w:spacing w:after="0" w:line="240" w:lineRule="auto"/>
+              <w:rPr>
+                <w:rFonts w:ascii="Times New Roman" w:eastAsia="Times New Roman" w:hAnsi="Times New Roman" w:cs="Times New Roman"/>
+                <w:spacing w:val="-3"/>
+                <w:sz w:val="24"/>
+                <w:szCs w:val="20"/>
+              </w:rPr>
+            </w:pPr>
+          </w:p>
+        </w:tc>
+      </w:tr>
+      <w:tr>
+        <w:tc>
+          <w:tcPr>
+            <w:tcW w:w="2070" w:type="dxa"/>
+          </w:tcPr>
+          <w:p>
+            <w:pPr>
+              <w:tabs>
+                <w:tab w:val="left" w:pos="0"/>
+              </w:tabs>
+              <w:suppressAutoHyphens/>
+              <w:spacing w:after="0" w:line="240" w:lineRule="auto"/>
+              <w:rPr>
+                <w:rFonts w:ascii="Times New Roman" w:eastAsia="Times New Roman" w:hAnsi="Times New Roman" w:cs="Times New Roman"/>
+                <w:b/>
+                <w:spacing w:val="-3"/>
+                <w:sz w:val="24"/>
+                <w:szCs w:val="20"/>
+              </w:rPr>
+            </w:pPr>
+            <w:r>
+              <w:rPr>
+                <w:rFonts w:ascii="Times New Roman" w:eastAsia="Times New Roman" w:hAnsi="Times New Roman" w:cs="Times New Roman"/>
+                <w:b/>
+                <w:spacing w:val="-3"/>
+                <w:sz w:val="24"/>
+                <w:szCs w:val="20"/>
+              </w:rPr>
+              <w:t>Trigger</w:t>
+            </w:r>
+          </w:p>
+        </w:tc>
+        <w:tc>
+          <w:tcPr>
+            <w:tcW w:w="6300" w:type="dxa"/>
+          </w:tcPr>
+          <w:p>
+            <w:pPr>
+              <w:tabs>
+                <w:tab w:val="left" w:pos="0"/>
+              </w:tabs>
+              <w:suppressAutoHyphens/>
+              <w:spacing w:after="0" w:line="240" w:lineRule="auto"/>
+              <w:rPr>
+                <w:rFonts w:ascii="Times New Roman" w:eastAsia="Times New Roman" w:hAnsi="Times New Roman" w:cs="Times New Roman"/>
+                <w:spacing w:val="-3"/>
+                <w:sz w:val="24"/>
+                <w:szCs w:val="20"/>
+              </w:rPr>
+            </w:pPr>
+          </w:p>
+        </w:tc>
+      </w:tr>
+      <w:tr>
+        <w:tc>
+          <w:tcPr>
+            <w:tcW w:w="2070" w:type="dxa"/>
+          </w:tcPr>
+          <w:p>
+            <w:pPr>
+              <w:tabs>
+                <w:tab w:val="left" w:pos="0"/>
+              </w:tabs>
+              <w:suppressAutoHyphens/>
+              <w:spacing w:after="0" w:line="240" w:lineRule="auto"/>
+              <w:rPr>
+                <w:rFonts w:ascii="Times New Roman" w:eastAsia="Times New Roman" w:hAnsi="Times New Roman" w:cs="Times New Roman"/>
+                <w:b/>
+                <w:spacing w:val="-3"/>
+                <w:sz w:val="24"/>
+                <w:szCs w:val="20"/>
+              </w:rPr>
+            </w:pPr>
+            <w:r>
+              <w:rPr>
+                <w:rFonts w:ascii="Times New Roman" w:eastAsia="Times New Roman" w:hAnsi="Times New Roman" w:cs="Times New Roman"/>
+                <w:b/>
+                <w:spacing w:val="-3"/>
+                <w:sz w:val="24"/>
+                <w:szCs w:val="20"/>
+              </w:rPr>
+              <w:t>Precondition</w:t>
+            </w:r>
+          </w:p>
+        </w:tc>
+        <w:tc>
+          <w:tcPr>
+            <w:tcW w:w="6300" w:type="dxa"/>
+          </w:tcPr>
+          <w:p>
+            <w:pPr>
+              <w:tabs>
+                <w:tab w:val="left" w:pos="0"/>
+              </w:tabs>
+              <w:suppressAutoHyphens/>
+              <w:spacing w:after="0" w:line="240" w:lineRule="auto"/>
+              <w:rPr>
+                <w:rFonts w:ascii="Times New Roman" w:eastAsia="Times New Roman" w:hAnsi="Times New Roman" w:cs="Times New Roman"/>
+                <w:spacing w:val="-3"/>
+                <w:sz w:val="24"/>
+                <w:szCs w:val="20"/>
+              </w:rPr>
+            </w:pPr>
+          </w:p>
+        </w:tc>
+      </w:tr>
+      <w:tr>
+        <w:tc>
+          <w:tcPr>
+            <w:tcW w:w="2070" w:type="dxa"/>
+          </w:tcPr>
+          <w:p>
+            <w:pPr>
+              <w:tabs>
+                <w:tab w:val="left" w:pos="0"/>
+              </w:tabs>
+              <w:suppressAutoHyphens/>
+              <w:spacing w:after="0" w:line="240" w:lineRule="auto"/>
+              <w:rPr>
+                <w:rFonts w:ascii="Times New Roman" w:eastAsia="Times New Roman" w:hAnsi="Times New Roman" w:cs="Times New Roman"/>
+                <w:b/>
+                <w:spacing w:val="-3"/>
+                <w:sz w:val="24"/>
+                <w:szCs w:val="20"/>
+              </w:rPr>
+            </w:pPr>
+            <w:r>
+              <w:rPr>
+                <w:rFonts w:ascii="Times New Roman" w:eastAsia="Times New Roman" w:hAnsi="Times New Roman" w:cs="Times New Roman"/>
+                <w:b/>
+                <w:spacing w:val="-3"/>
+                <w:sz w:val="24"/>
+                <w:szCs w:val="20"/>
+              </w:rPr>
+              <w:t>Basic Path</w:t>
+            </w:r>
+          </w:p>
+        </w:tc>
+        <w:tc>
+          <w:tcPr>
+            <w:tcW w:w="6300" w:type="dxa"/>
+          </w:tcPr>
+          <w:p>
+            <w:pPr>
+              <w:tabs>
+                <w:tab w:val="left" w:pos="0"/>
+              </w:tabs>
+              <w:suppressAutoHyphens/>
+              <w:spacing w:after="0" w:line="240" w:lineRule="auto"/>
+              <w:ind w:left="720"/>
+              <w:contextualSpacing/>
+              <w:rPr>
+                <w:rFonts w:ascii="Times New Roman" w:eastAsia="Times New Roman" w:hAnsi="Times New Roman" w:cs="Times New Roman"/>
+                <w:spacing w:val="-3"/>
+                <w:sz w:val="24"/>
+                <w:szCs w:val="20"/>
+              </w:rPr>
+            </w:pPr>
+          </w:p>
+        </w:tc>
+      </w:tr>
+      <w:tr>
+        <w:tc>
+          <w:tcPr>
+            <w:tcW w:w="2070" w:type="dxa"/>
+          </w:tcPr>
+          <w:p>
+            <w:pPr>
+              <w:tabs>
+                <w:tab w:val="left" w:pos="0"/>
+              </w:tabs>
+              <w:suppressAutoHyphens/>
+              <w:spacing w:after="0" w:line="240" w:lineRule="auto"/>
+              <w:rPr>
+                <w:rFonts w:ascii="Times New Roman" w:eastAsia="Times New Roman" w:hAnsi="Times New Roman" w:cs="Times New Roman"/>
+                <w:b/>
+                <w:spacing w:val="-3"/>
+                <w:sz w:val="24"/>
+                <w:szCs w:val="20"/>
+              </w:rPr>
+            </w:pPr>
+            <w:r>
+              <w:rPr>
+                <w:rFonts w:ascii="Times New Roman" w:eastAsia="Times New Roman" w:hAnsi="Times New Roman" w:cs="Times New Roman"/>
+                <w:b/>
+                <w:spacing w:val="-3"/>
+                <w:sz w:val="24"/>
+                <w:szCs w:val="20"/>
+              </w:rPr>
+              <w:t>Postcondition</w:t>
+            </w:r>
+          </w:p>
+        </w:tc>
+        <w:tc>
+          <w:tcPr>
+            <w:tcW w:w="6300" w:type="dxa"/>
+          </w:tcPr>
+          <w:p>
+            <w:pPr>
+              <w:tabs>
+                <w:tab w:val="left" w:pos="0"/>
+              </w:tabs>
+              <w:suppressAutoHyphens/>
+              <w:spacing w:after="0" w:line="240" w:lineRule="auto"/>
+              <w:rPr>
+                <w:rFonts w:ascii="Times New Roman" w:eastAsia="Times New Roman" w:hAnsi="Times New Roman" w:cs="Times New Roman"/>
+                <w:spacing w:val="-3"/>
+                <w:sz w:val="24"/>
+                <w:szCs w:val="20"/>
+              </w:rPr>
+            </w:pPr>
+          </w:p>
+        </w:tc>
+      </w:tr>
+      <w:tr>
+        <w:tc>
+          <w:tcPr>
+            <w:tcW w:w="2070" w:type="dxa"/>
+          </w:tcPr>
+          <w:p>
+            <w:pPr>
+              <w:tabs>
+                <w:tab w:val="left" w:pos="0"/>
+              </w:tabs>
+              <w:suppressAutoHyphens/>
+              <w:spacing w:after="0" w:line="240" w:lineRule="auto"/>
+              <w:rPr>
+                <w:rFonts w:ascii="Times New Roman" w:eastAsia="Times New Roman" w:hAnsi="Times New Roman" w:cs="Times New Roman"/>
+                <w:b/>
+                <w:spacing w:val="-3"/>
+                <w:sz w:val="24"/>
+                <w:szCs w:val="20"/>
+              </w:rPr>
+            </w:pPr>
+            <w:r>
+              <w:rPr>
+                <w:rFonts w:ascii="Times New Roman" w:eastAsia="Times New Roman" w:hAnsi="Times New Roman" w:cs="Times New Roman"/>
+                <w:b/>
+                <w:spacing w:val="-3"/>
+                <w:sz w:val="24"/>
+                <w:szCs w:val="20"/>
+              </w:rPr>
+              <w:lastRenderedPageBreak/>
+              <w:t>Exception Paths</w:t>
+            </w:r>
+          </w:p>
+        </w:tc>
+        <w:tc>
+          <w:tcPr>
+            <w:tcW w:w="6300" w:type="dxa"/>
+          </w:tcPr>
+          <w:p>
+            <w:pPr>
+              <w:tabs>
+                <w:tab w:val="left" w:pos="0"/>
+              </w:tabs>
+              <w:suppressAutoHyphens/>
+              <w:spacing w:after="0" w:line="240" w:lineRule="auto"/>
+              <w:rPr>
+                <w:rFonts w:ascii="Times New Roman" w:eastAsia="Times New Roman" w:hAnsi="Times New Roman" w:cs="Times New Roman"/>
+                <w:spacing w:val="-3"/>
+                <w:sz w:val="24"/>
+                <w:szCs w:val="20"/>
+              </w:rPr>
+            </w:pPr>
+          </w:p>
+        </w:tc>
+      </w:tr>
+      <w:tr>
+        <w:tc>
+          <w:tcPr>
+            <w:tcW w:w="2070" w:type="dxa"/>
+          </w:tcPr>
+          <w:p>
+            <w:pPr>
+              <w:tabs>
+                <w:tab w:val="left" w:pos="0"/>
+              </w:tabs>
+              <w:suppressAutoHyphens/>
+              <w:spacing w:after="0" w:line="240" w:lineRule="auto"/>
+              <w:rPr>
+                <w:rFonts w:ascii="Times New Roman" w:eastAsia="Times New Roman" w:hAnsi="Times New Roman" w:cs="Times New Roman"/>
+                <w:b/>
+                <w:spacing w:val="-3"/>
+                <w:sz w:val="24"/>
+                <w:szCs w:val="20"/>
+              </w:rPr>
+            </w:pPr>
+            <w:r>
+              <w:rPr>
+                <w:rFonts w:ascii="Times New Roman" w:eastAsia="Times New Roman" w:hAnsi="Times New Roman" w:cs="Times New Roman"/>
+                <w:b/>
+                <w:spacing w:val="-3"/>
+                <w:sz w:val="24"/>
+                <w:szCs w:val="20"/>
+              </w:rPr>
+              <w:t>Alternative</w:t>
+            </w:r>
+          </w:p>
+        </w:tc>
+        <w:tc>
+          <w:tcPr>
+            <w:tcW w:w="6300" w:type="dxa"/>
+          </w:tcPr>
+          <w:p>
+            <w:pPr>
+              <w:tabs>
+                <w:tab w:val="left" w:pos="0"/>
+              </w:tabs>
+              <w:suppressAutoHyphens/>
+              <w:spacing w:after="0" w:line="240" w:lineRule="auto"/>
+              <w:rPr>
+                <w:rFonts w:ascii="Times New Roman" w:eastAsia="Times New Roman" w:hAnsi="Times New Roman" w:cs="Times New Roman"/>
+                <w:spacing w:val="-3"/>
+                <w:sz w:val="24"/>
+                <w:szCs w:val="20"/>
+              </w:rPr>
+            </w:pPr>
+          </w:p>
+        </w:tc>
+      </w:tr>
+    </w:tbl>
+    <w:p/>
     <w:p>
+      <w:pPr>
+        <w:pStyle w:val="Heading3"/>
+      </w:pPr>
+      <w:r>
+        <w:t xml:space="preserve">3.2.8 </w:t>
+      </w:r>
+      <w:r>
+        <w:t>Confirm</w:t>
+      </w:r>
+      <w:r>
+        <w:t xml:space="preserve"> </w:t>
+      </w:r>
+      <w:r>
+        <w:t>Required</w:t>
+      </w:r>
+      <w:r>
+        <w:t xml:space="preserve"> </w:t>
+      </w:r>
+      <w:r>
+        <w:t>Info</w:t>
+      </w:r>
+      <w:r>
+        <w:t xml:space="preserve"> </w:t>
+      </w:r>
+      <w:r>
+        <w:t>Is</w:t>
+      </w:r>
+      <w:r>
+        <w:t xml:space="preserve"> </w:t>
+      </w:r>
+      <w:r>
+        <w:t>Not</w:t>
+      </w:r>
+      <w:r>
+        <w:t xml:space="preserve"> </w:t>
+      </w:r>
+      <w:r>
+        <w:t>Empty</w:t>
+      </w:r>
+    </w:p>
+    <w:tbl>
+      <w:tblPr>
+        <w:tblW w:w="0" w:type="auto"/>
+        <w:tblInd w:w="288" w:type="dxa"/>
+        <w:tblBorders>
+          <w:top w:val="single" w:sz="4" w:space="0" w:color="auto"/>
+          <w:left w:val="single" w:sz="4" w:space="0" w:color="auto"/>
+          <w:bottom w:val="single" w:sz="4" w:space="0" w:color="auto"/>
+          <w:right w:val="single" w:sz="4" w:space="0" w:color="auto"/>
+          <w:insideH w:val="single" w:sz="4" w:space="0" w:color="auto"/>
+          <w:insideV w:val="single" w:sz="4" w:space="0" w:color="auto"/>
+        </w:tblBorders>
+        <w:tblLayout w:type="fixed"/>
+        <w:tblLook w:val="0000" w:firstRow="0" w:lastRow="0" w:firstColumn="0" w:lastColumn="0" w:noHBand="0" w:noVBand="0"/>
+      </w:tblPr>
+      <w:tblGrid>
+        <w:gridCol w:w="2070"/>
+        <w:gridCol w:w="6300"/>
+      </w:tblGrid>
+      <w:tr>
+        <w:tc>
+          <w:tcPr>
+            <w:tcW w:w="2070" w:type="dxa"/>
+          </w:tcPr>
+          <w:p>
+            <w:pPr>
+              <w:tabs>
+                <w:tab w:val="left" w:pos="0"/>
+              </w:tabs>
+              <w:suppressAutoHyphens/>
+              <w:spacing w:after="0" w:line="240" w:lineRule="auto"/>
+              <w:rPr>
+                <w:rFonts w:ascii="Times New Roman" w:eastAsia="Times New Roman" w:hAnsi="Times New Roman" w:cs="Times New Roman"/>
+                <w:b/>
+                <w:spacing w:val="-3"/>
+                <w:sz w:val="24"/>
+                <w:szCs w:val="20"/>
+              </w:rPr>
+            </w:pPr>
+            <w:r>
+              <w:rPr>
+                <w:rFonts w:ascii="Times New Roman" w:eastAsia="Times New Roman" w:hAnsi="Times New Roman" w:cs="Times New Roman"/>
+                <w:b/>
+                <w:spacing w:val="-3"/>
+                <w:sz w:val="24"/>
+                <w:szCs w:val="20"/>
+              </w:rPr>
+              <w:t>Operation Name</w:t>
+            </w:r>
+          </w:p>
+        </w:tc>
+        <w:tc>
+          <w:tcPr>
+            <w:tcW w:w="6300" w:type="dxa"/>
+          </w:tcPr>
+          <w:p>
+            <w:pPr>
+              <w:tabs>
+                <w:tab w:val="left" w:pos="0"/>
+              </w:tabs>
+              <w:suppressAutoHyphens/>
+              <w:spacing w:after="0" w:line="240" w:lineRule="auto"/>
+              <w:rPr>
+                <w:rFonts w:ascii="Times New Roman" w:eastAsia="Times New Roman" w:hAnsi="Times New Roman" w:cs="Times New Roman"/>
+                <w:spacing w:val="-3"/>
+                <w:sz w:val="24"/>
+                <w:szCs w:val="20"/>
+              </w:rPr>
+            </w:pPr>
+          </w:p>
+        </w:tc>
+      </w:tr>
+      <w:tr>
+        <w:tc>
+          <w:tcPr>
+            <w:tcW w:w="2070" w:type="dxa"/>
+          </w:tcPr>
+          <w:p>
+            <w:pPr>
+              <w:tabs>
+                <w:tab w:val="left" w:pos="0"/>
+              </w:tabs>
+              <w:suppressAutoHyphens/>
+              <w:spacing w:after="0" w:line="240" w:lineRule="auto"/>
+              <w:rPr>
+                <w:rFonts w:ascii="Times New Roman" w:eastAsia="Times New Roman" w:hAnsi="Times New Roman" w:cs="Times New Roman"/>
+                <w:b/>
+                <w:spacing w:val="-3"/>
+                <w:sz w:val="24"/>
+                <w:szCs w:val="20"/>
+              </w:rPr>
+            </w:pPr>
+            <w:r>
+              <w:rPr>
+                <w:rFonts w:ascii="Times New Roman" w:eastAsia="Times New Roman" w:hAnsi="Times New Roman" w:cs="Times New Roman"/>
+                <w:b/>
+                <w:spacing w:val="-3"/>
+                <w:sz w:val="24"/>
+                <w:szCs w:val="20"/>
+              </w:rPr>
+              <w:t>Trigger</w:t>
+            </w:r>
+          </w:p>
+        </w:tc>
+        <w:tc>
+          <w:tcPr>
+            <w:tcW w:w="6300" w:type="dxa"/>
+          </w:tcPr>
+          <w:p>
+            <w:pPr>
+              <w:tabs>
+                <w:tab w:val="left" w:pos="0"/>
+              </w:tabs>
+              <w:suppressAutoHyphens/>
+              <w:spacing w:after="0" w:line="240" w:lineRule="auto"/>
+              <w:rPr>
+                <w:rFonts w:ascii="Times New Roman" w:eastAsia="Times New Roman" w:hAnsi="Times New Roman" w:cs="Times New Roman"/>
+                <w:spacing w:val="-3"/>
+                <w:sz w:val="24"/>
+                <w:szCs w:val="20"/>
+              </w:rPr>
+            </w:pPr>
+          </w:p>
+        </w:tc>
+      </w:tr>
+      <w:tr>
+        <w:tc>
+          <w:tcPr>
+            <w:tcW w:w="2070" w:type="dxa"/>
+          </w:tcPr>
+          <w:p>
+            <w:pPr>
+              <w:tabs>
+                <w:tab w:val="left" w:pos="0"/>
+              </w:tabs>
+              <w:suppressAutoHyphens/>
+              <w:spacing w:after="0" w:line="240" w:lineRule="auto"/>
+              <w:rPr>
+                <w:rFonts w:ascii="Times New Roman" w:eastAsia="Times New Roman" w:hAnsi="Times New Roman" w:cs="Times New Roman"/>
+                <w:b/>
+                <w:spacing w:val="-3"/>
+                <w:sz w:val="24"/>
+                <w:szCs w:val="20"/>
+              </w:rPr>
+            </w:pPr>
+            <w:r>
+              <w:rPr>
+                <w:rFonts w:ascii="Times New Roman" w:eastAsia="Times New Roman" w:hAnsi="Times New Roman" w:cs="Times New Roman"/>
+                <w:b/>
+                <w:spacing w:val="-3"/>
+                <w:sz w:val="24"/>
+                <w:szCs w:val="20"/>
+              </w:rPr>
+              <w:t>Precondition</w:t>
+            </w:r>
+          </w:p>
+        </w:tc>
+        <w:tc>
+          <w:tcPr>
+            <w:tcW w:w="6300" w:type="dxa"/>
+          </w:tcPr>
+          <w:p>
+            <w:pPr>
+              <w:tabs>
+                <w:tab w:val="left" w:pos="0"/>
+              </w:tabs>
+              <w:suppressAutoHyphens/>
+              <w:spacing w:after="0" w:line="240" w:lineRule="auto"/>
+              <w:rPr>
+                <w:rFonts w:ascii="Times New Roman" w:eastAsia="Times New Roman" w:hAnsi="Times New Roman" w:cs="Times New Roman"/>
+                <w:spacing w:val="-3"/>
+                <w:sz w:val="24"/>
+                <w:szCs w:val="20"/>
+              </w:rPr>
+            </w:pPr>
+          </w:p>
+        </w:tc>
+      </w:tr>
+      <w:tr>
+        <w:tc>
+          <w:tcPr>
+            <w:tcW w:w="2070" w:type="dxa"/>
+          </w:tcPr>
+          <w:p>
+            <w:pPr>
+              <w:tabs>
+                <w:tab w:val="left" w:pos="0"/>
+              </w:tabs>
+              <w:suppressAutoHyphens/>
+              <w:spacing w:after="0" w:line="240" w:lineRule="auto"/>
+              <w:rPr>
+                <w:rFonts w:ascii="Times New Roman" w:eastAsia="Times New Roman" w:hAnsi="Times New Roman" w:cs="Times New Roman"/>
+                <w:b/>
+                <w:spacing w:val="-3"/>
+                <w:sz w:val="24"/>
+                <w:szCs w:val="20"/>
+              </w:rPr>
+            </w:pPr>
+            <w:r>
+              <w:rPr>
+                <w:rFonts w:ascii="Times New Roman" w:eastAsia="Times New Roman" w:hAnsi="Times New Roman" w:cs="Times New Roman"/>
+                <w:b/>
+                <w:spacing w:val="-3"/>
+                <w:sz w:val="24"/>
+                <w:szCs w:val="20"/>
+              </w:rPr>
+              <w:t>Basic Path</w:t>
+            </w:r>
+          </w:p>
+        </w:tc>
+        <w:tc>
+          <w:tcPr>
+            <w:tcW w:w="6300" w:type="dxa"/>
+          </w:tcPr>
+          <w:p>
+            <w:pPr>
+              <w:tabs>
+                <w:tab w:val="left" w:pos="0"/>
+              </w:tabs>
+              <w:suppressAutoHyphens/>
+              <w:spacing w:after="0" w:line="240" w:lineRule="auto"/>
+              <w:ind w:left="720"/>
+              <w:contextualSpacing/>
+              <w:rPr>
+                <w:rFonts w:ascii="Times New Roman" w:eastAsia="Times New Roman" w:hAnsi="Times New Roman" w:cs="Times New Roman"/>
+                <w:spacing w:val="-3"/>
+                <w:sz w:val="24"/>
+                <w:szCs w:val="20"/>
+              </w:rPr>
+            </w:pPr>
+          </w:p>
+        </w:tc>
+      </w:tr>
+      <w:tr>
+        <w:tc>
+          <w:tcPr>
+            <w:tcW w:w="2070" w:type="dxa"/>
+          </w:tcPr>
+          <w:p>
+            <w:pPr>
+              <w:tabs>
+                <w:tab w:val="left" w:pos="0"/>
+              </w:tabs>
+              <w:suppressAutoHyphens/>
+              <w:spacing w:after="0" w:line="240" w:lineRule="auto"/>
+              <w:rPr>
+                <w:rFonts w:ascii="Times New Roman" w:eastAsia="Times New Roman" w:hAnsi="Times New Roman" w:cs="Times New Roman"/>
+                <w:b/>
+                <w:spacing w:val="-3"/>
+                <w:sz w:val="24"/>
+                <w:szCs w:val="20"/>
+              </w:rPr>
+            </w:pPr>
+            <w:r>
+              <w:rPr>
+                <w:rFonts w:ascii="Times New Roman" w:eastAsia="Times New Roman" w:hAnsi="Times New Roman" w:cs="Times New Roman"/>
+                <w:b/>
+                <w:spacing w:val="-3"/>
+                <w:sz w:val="24"/>
+                <w:szCs w:val="20"/>
+              </w:rPr>
+              <w:t>Postcondition</w:t>
+            </w:r>
+          </w:p>
+        </w:tc>
+        <w:tc>
+          <w:tcPr>
+            <w:tcW w:w="6300" w:type="dxa"/>
+          </w:tcPr>
+          <w:p>
+            <w:pPr>
+              <w:tabs>
+                <w:tab w:val="left" w:pos="0"/>
+              </w:tabs>
+              <w:suppressAutoHyphens/>
+              <w:spacing w:after="0" w:line="240" w:lineRule="auto"/>
+              <w:rPr>
+                <w:rFonts w:ascii="Times New Roman" w:eastAsia="Times New Roman" w:hAnsi="Times New Roman" w:cs="Times New Roman"/>
+                <w:spacing w:val="-3"/>
+                <w:sz w:val="24"/>
+                <w:szCs w:val="20"/>
+              </w:rPr>
+            </w:pPr>
+          </w:p>
+        </w:tc>
+      </w:tr>
+      <w:tr>
+        <w:tc>
+          <w:tcPr>
+            <w:tcW w:w="2070" w:type="dxa"/>
+          </w:tcPr>
+          <w:p>
+            <w:pPr>
+              <w:tabs>
+                <w:tab w:val="left" w:pos="0"/>
+              </w:tabs>
+              <w:suppressAutoHyphens/>
+              <w:spacing w:after="0" w:line="240" w:lineRule="auto"/>
+              <w:rPr>
+                <w:rFonts w:ascii="Times New Roman" w:eastAsia="Times New Roman" w:hAnsi="Times New Roman" w:cs="Times New Roman"/>
+                <w:b/>
+                <w:spacing w:val="-3"/>
+                <w:sz w:val="24"/>
+                <w:szCs w:val="20"/>
+              </w:rPr>
+            </w:pPr>
+            <w:r>
+              <w:rPr>
+                <w:rFonts w:ascii="Times New Roman" w:eastAsia="Times New Roman" w:hAnsi="Times New Roman" w:cs="Times New Roman"/>
+                <w:b/>
+                <w:spacing w:val="-3"/>
+                <w:sz w:val="24"/>
+                <w:szCs w:val="20"/>
+              </w:rPr>
+              <w:t>Exception Paths</w:t>
+            </w:r>
+          </w:p>
+        </w:tc>
+        <w:tc>
+          <w:tcPr>
+            <w:tcW w:w="6300" w:type="dxa"/>
+          </w:tcPr>
+          <w:p>
+            <w:pPr>
+              <w:tabs>
+                <w:tab w:val="left" w:pos="0"/>
+              </w:tabs>
+              <w:suppressAutoHyphens/>
+              <w:spacing w:after="0" w:line="240" w:lineRule="auto"/>
+              <w:rPr>
+                <w:rFonts w:ascii="Times New Roman" w:eastAsia="Times New Roman" w:hAnsi="Times New Roman" w:cs="Times New Roman"/>
+                <w:spacing w:val="-3"/>
+                <w:sz w:val="24"/>
+                <w:szCs w:val="20"/>
+              </w:rPr>
+            </w:pPr>
+          </w:p>
+        </w:tc>
+      </w:tr>
+      <w:tr>
+        <w:tc>
+          <w:tcPr>
+            <w:tcW w:w="2070" w:type="dxa"/>
+          </w:tcPr>
+          <w:p>
+            <w:pPr>
+              <w:tabs>
+                <w:tab w:val="left" w:pos="0"/>
+              </w:tabs>
+              <w:suppressAutoHyphens/>
+              <w:spacing w:after="0" w:line="240" w:lineRule="auto"/>
+              <w:rPr>
+                <w:rFonts w:ascii="Times New Roman" w:eastAsia="Times New Roman" w:hAnsi="Times New Roman" w:cs="Times New Roman"/>
+                <w:b/>
+                <w:spacing w:val="-3"/>
+                <w:sz w:val="24"/>
+                <w:szCs w:val="20"/>
+              </w:rPr>
+            </w:pPr>
+            <w:r>
+              <w:rPr>
+                <w:rFonts w:ascii="Times New Roman" w:eastAsia="Times New Roman" w:hAnsi="Times New Roman" w:cs="Times New Roman"/>
+                <w:b/>
+                <w:spacing w:val="-3"/>
+                <w:sz w:val="24"/>
+                <w:szCs w:val="20"/>
+              </w:rPr>
+              <w:t>Alternative</w:t>
+            </w:r>
+          </w:p>
+        </w:tc>
+        <w:tc>
+          <w:tcPr>
+            <w:tcW w:w="6300" w:type="dxa"/>
+          </w:tcPr>
+          <w:p>
+            <w:pPr>
+              <w:tabs>
+                <w:tab w:val="left" w:pos="0"/>
+              </w:tabs>
+              <w:suppressAutoHyphens/>
+              <w:spacing w:after="0" w:line="240" w:lineRule="auto"/>
+              <w:rPr>
+                <w:rFonts w:ascii="Times New Roman" w:eastAsia="Times New Roman" w:hAnsi="Times New Roman" w:cs="Times New Roman"/>
+                <w:spacing w:val="-3"/>
+                <w:sz w:val="24"/>
+                <w:szCs w:val="20"/>
+              </w:rPr>
+            </w:pPr>
+          </w:p>
+        </w:tc>
+      </w:tr>
+    </w:tbl>
+    <w:p/>
+    <w:p>
+      <w:pPr>
+        <w:pStyle w:val="Heading3"/>
+        <w:numPr>
+          <w:ilvl w:val="2"/>
+          <w:numId w:val="19"/>
+        </w:numPr>
+      </w:pPr>
+      <w:r>
+        <w:t>Notify</w:t>
+      </w:r>
+      <w:r>
+        <w:t xml:space="preserve"> </w:t>
+      </w:r>
+      <w:r>
+        <w:t>u</w:t>
+      </w:r>
+      <w:r>
+        <w:t>ser</w:t>
+      </w:r>
+      <w:r>
+        <w:t xml:space="preserve"> </w:t>
+      </w:r>
+      <w:r>
+        <w:t>o</w:t>
+      </w:r>
+      <w:r>
+        <w:t>f</w:t>
+      </w:r>
+      <w:r>
+        <w:t xml:space="preserve"> </w:t>
+      </w:r>
+      <w:r>
+        <w:t>c</w:t>
+      </w:r>
       <w:bookmarkStart w:id="13" w:name="_GoBack"/>
       <w:bookmarkEnd w:id="13"/>
+      <w:r>
+        <w:t>reation</w:t>
+      </w:r>
     </w:p>
+    <w:tbl>
+      <w:tblPr>
+        <w:tblW w:w="0" w:type="auto"/>
+        <w:tblInd w:w="288" w:type="dxa"/>
+        <w:tblBorders>
+          <w:top w:val="single" w:sz="4" w:space="0" w:color="auto"/>
+          <w:left w:val="single" w:sz="4" w:space="0" w:color="auto"/>
+          <w:bottom w:val="single" w:sz="4" w:space="0" w:color="auto"/>
+          <w:right w:val="single" w:sz="4" w:space="0" w:color="auto"/>
+          <w:insideH w:val="single" w:sz="4" w:space="0" w:color="auto"/>
+          <w:insideV w:val="single" w:sz="4" w:space="0" w:color="auto"/>
+        </w:tblBorders>
+        <w:tblLayout w:type="fixed"/>
+        <w:tblLook w:val="0000" w:firstRow="0" w:lastRow="0" w:firstColumn="0" w:lastColumn="0" w:noHBand="0" w:noVBand="0"/>
+      </w:tblPr>
+      <w:tblGrid>
+        <w:gridCol w:w="2070"/>
+        <w:gridCol w:w="6300"/>
+      </w:tblGrid>
+      <w:tr>
+        <w:tc>
+          <w:tcPr>
+            <w:tcW w:w="2070" w:type="dxa"/>
+          </w:tcPr>
+          <w:p>
+            <w:pPr>
+              <w:tabs>
+                <w:tab w:val="left" w:pos="0"/>
+              </w:tabs>
+              <w:suppressAutoHyphens/>
+              <w:spacing w:after="0" w:line="240" w:lineRule="auto"/>
+              <w:rPr>
+                <w:rFonts w:ascii="Times New Roman" w:eastAsia="Times New Roman" w:hAnsi="Times New Roman" w:cs="Times New Roman"/>
+                <w:b/>
+                <w:spacing w:val="-3"/>
+                <w:sz w:val="24"/>
+                <w:szCs w:val="20"/>
+              </w:rPr>
+            </w:pPr>
+            <w:r>
+              <w:rPr>
+                <w:rFonts w:ascii="Times New Roman" w:eastAsia="Times New Roman" w:hAnsi="Times New Roman" w:cs="Times New Roman"/>
+                <w:b/>
+                <w:spacing w:val="-3"/>
+                <w:sz w:val="24"/>
+                <w:szCs w:val="20"/>
+              </w:rPr>
+              <w:t>Operation Name</w:t>
+            </w:r>
+          </w:p>
+        </w:tc>
+        <w:tc>
+          <w:tcPr>
+            <w:tcW w:w="6300" w:type="dxa"/>
+          </w:tcPr>
+          <w:p>
+            <w:pPr>
+              <w:tabs>
+                <w:tab w:val="left" w:pos="0"/>
+              </w:tabs>
+              <w:suppressAutoHyphens/>
+              <w:spacing w:after="0" w:line="240" w:lineRule="auto"/>
+              <w:rPr>
+                <w:rFonts w:ascii="Times New Roman" w:eastAsia="Times New Roman" w:hAnsi="Times New Roman" w:cs="Times New Roman"/>
+                <w:spacing w:val="-3"/>
+                <w:sz w:val="24"/>
+                <w:szCs w:val="20"/>
+              </w:rPr>
+            </w:pPr>
+          </w:p>
+        </w:tc>
+      </w:tr>
+      <w:tr>
+        <w:tc>
+          <w:tcPr>
+            <w:tcW w:w="2070" w:type="dxa"/>
+          </w:tcPr>
+          <w:p>
+            <w:pPr>
+              <w:tabs>
+                <w:tab w:val="left" w:pos="0"/>
+              </w:tabs>
+              <w:suppressAutoHyphens/>
+              <w:spacing w:after="0" w:line="240" w:lineRule="auto"/>
+              <w:rPr>
+                <w:rFonts w:ascii="Times New Roman" w:eastAsia="Times New Roman" w:hAnsi="Times New Roman" w:cs="Times New Roman"/>
+                <w:b/>
+                <w:spacing w:val="-3"/>
+                <w:sz w:val="24"/>
+                <w:szCs w:val="20"/>
+              </w:rPr>
+            </w:pPr>
+            <w:r>
+              <w:rPr>
+                <w:rFonts w:ascii="Times New Roman" w:eastAsia="Times New Roman" w:hAnsi="Times New Roman" w:cs="Times New Roman"/>
+                <w:b/>
+                <w:spacing w:val="-3"/>
+                <w:sz w:val="24"/>
+                <w:szCs w:val="20"/>
+              </w:rPr>
+              <w:t>Trigger</w:t>
+            </w:r>
+          </w:p>
+        </w:tc>
+        <w:tc>
+          <w:tcPr>
+            <w:tcW w:w="6300" w:type="dxa"/>
+          </w:tcPr>
+          <w:p>
+            <w:pPr>
+              <w:tabs>
+                <w:tab w:val="left" w:pos="0"/>
+              </w:tabs>
+              <w:suppressAutoHyphens/>
+              <w:spacing w:after="0" w:line="240" w:lineRule="auto"/>
+              <w:rPr>
+                <w:rFonts w:ascii="Times New Roman" w:eastAsia="Times New Roman" w:hAnsi="Times New Roman" w:cs="Times New Roman"/>
+                <w:spacing w:val="-3"/>
+                <w:sz w:val="24"/>
+                <w:szCs w:val="20"/>
+              </w:rPr>
+            </w:pPr>
+          </w:p>
+        </w:tc>
+      </w:tr>
+      <w:tr>
+        <w:tc>
+          <w:tcPr>
+            <w:tcW w:w="2070" w:type="dxa"/>
+          </w:tcPr>
+          <w:p>
+            <w:pPr>
+              <w:tabs>
+                <w:tab w:val="left" w:pos="0"/>
+              </w:tabs>
+              <w:suppressAutoHyphens/>
+              <w:spacing w:after="0" w:line="240" w:lineRule="auto"/>
+              <w:rPr>
+                <w:rFonts w:ascii="Times New Roman" w:eastAsia="Times New Roman" w:hAnsi="Times New Roman" w:cs="Times New Roman"/>
+                <w:b/>
+                <w:spacing w:val="-3"/>
+                <w:sz w:val="24"/>
+                <w:szCs w:val="20"/>
+              </w:rPr>
+            </w:pPr>
+            <w:r>
+              <w:rPr>
+                <w:rFonts w:ascii="Times New Roman" w:eastAsia="Times New Roman" w:hAnsi="Times New Roman" w:cs="Times New Roman"/>
+                <w:b/>
+                <w:spacing w:val="-3"/>
+                <w:sz w:val="24"/>
+                <w:szCs w:val="20"/>
+              </w:rPr>
+              <w:t>Precondition</w:t>
+            </w:r>
+          </w:p>
+        </w:tc>
+        <w:tc>
+          <w:tcPr>
+            <w:tcW w:w="6300" w:type="dxa"/>
+          </w:tcPr>
+          <w:p>
+            <w:pPr>
+              <w:tabs>
+                <w:tab w:val="left" w:pos="0"/>
+              </w:tabs>
+              <w:suppressAutoHyphens/>
+              <w:spacing w:after="0" w:line="240" w:lineRule="auto"/>
+              <w:rPr>
+                <w:rFonts w:ascii="Times New Roman" w:eastAsia="Times New Roman" w:hAnsi="Times New Roman" w:cs="Times New Roman"/>
+                <w:spacing w:val="-3"/>
+                <w:sz w:val="24"/>
+                <w:szCs w:val="20"/>
+              </w:rPr>
+            </w:pPr>
+          </w:p>
+        </w:tc>
+      </w:tr>
+      <w:tr>
+        <w:tc>
+          <w:tcPr>
+            <w:tcW w:w="2070" w:type="dxa"/>
+          </w:tcPr>
+          <w:p>
+            <w:pPr>
+              <w:tabs>
+                <w:tab w:val="left" w:pos="0"/>
+              </w:tabs>
+              <w:suppressAutoHyphens/>
+              <w:spacing w:after="0" w:line="240" w:lineRule="auto"/>
+              <w:rPr>
+                <w:rFonts w:ascii="Times New Roman" w:eastAsia="Times New Roman" w:hAnsi="Times New Roman" w:cs="Times New Roman"/>
+                <w:b/>
+                <w:spacing w:val="-3"/>
+                <w:sz w:val="24"/>
+                <w:szCs w:val="20"/>
+              </w:rPr>
+            </w:pPr>
+            <w:r>
+              <w:rPr>
+                <w:rFonts w:ascii="Times New Roman" w:eastAsia="Times New Roman" w:hAnsi="Times New Roman" w:cs="Times New Roman"/>
+                <w:b/>
+                <w:spacing w:val="-3"/>
+                <w:sz w:val="24"/>
+                <w:szCs w:val="20"/>
+              </w:rPr>
+              <w:t>Basic Path</w:t>
+            </w:r>
+          </w:p>
+        </w:tc>
+        <w:tc>
+          <w:tcPr>
+            <w:tcW w:w="6300" w:type="dxa"/>
+          </w:tcPr>
+          <w:p>
+            <w:pPr>
+              <w:tabs>
+                <w:tab w:val="left" w:pos="0"/>
+              </w:tabs>
+              <w:suppressAutoHyphens/>
+              <w:spacing w:after="0" w:line="240" w:lineRule="auto"/>
+              <w:ind w:left="720"/>
+              <w:contextualSpacing/>
+              <w:rPr>
+                <w:rFonts w:ascii="Times New Roman" w:eastAsia="Times New Roman" w:hAnsi="Times New Roman" w:cs="Times New Roman"/>
+                <w:spacing w:val="-3"/>
+                <w:sz w:val="24"/>
+                <w:szCs w:val="20"/>
+              </w:rPr>
+            </w:pPr>
+          </w:p>
+        </w:tc>
+      </w:tr>
+      <w:tr>
+        <w:tc>
+          <w:tcPr>
+            <w:tcW w:w="2070" w:type="dxa"/>
+          </w:tcPr>
+          <w:p>
+            <w:pPr>
+              <w:tabs>
+                <w:tab w:val="left" w:pos="0"/>
+              </w:tabs>
+              <w:suppressAutoHyphens/>
+              <w:spacing w:after="0" w:line="240" w:lineRule="auto"/>
+              <w:rPr>
+                <w:rFonts w:ascii="Times New Roman" w:eastAsia="Times New Roman" w:hAnsi="Times New Roman" w:cs="Times New Roman"/>
+                <w:b/>
+                <w:spacing w:val="-3"/>
+                <w:sz w:val="24"/>
+                <w:szCs w:val="20"/>
+              </w:rPr>
+            </w:pPr>
+            <w:r>
+              <w:rPr>
+                <w:rFonts w:ascii="Times New Roman" w:eastAsia="Times New Roman" w:hAnsi="Times New Roman" w:cs="Times New Roman"/>
+                <w:b/>
+                <w:spacing w:val="-3"/>
+                <w:sz w:val="24"/>
+                <w:szCs w:val="20"/>
+              </w:rPr>
+              <w:t>Postcondition</w:t>
+            </w:r>
+          </w:p>
+        </w:tc>
+        <w:tc>
+          <w:tcPr>
+            <w:tcW w:w="6300" w:type="dxa"/>
+          </w:tcPr>
+          <w:p>
+            <w:pPr>
+              <w:tabs>
+                <w:tab w:val="left" w:pos="0"/>
+              </w:tabs>
+              <w:suppressAutoHyphens/>
+              <w:spacing w:after="0" w:line="240" w:lineRule="auto"/>
+              <w:rPr>
+                <w:rFonts w:ascii="Times New Roman" w:eastAsia="Times New Roman" w:hAnsi="Times New Roman" w:cs="Times New Roman"/>
+                <w:spacing w:val="-3"/>
+                <w:sz w:val="24"/>
+                <w:szCs w:val="20"/>
+              </w:rPr>
+            </w:pPr>
+          </w:p>
+        </w:tc>
+      </w:tr>
+      <w:tr>
+        <w:tc>
+          <w:tcPr>
+            <w:tcW w:w="2070" w:type="dxa"/>
+          </w:tcPr>
+          <w:p>
+            <w:pPr>
+              <w:tabs>
+                <w:tab w:val="left" w:pos="0"/>
+              </w:tabs>
+              <w:suppressAutoHyphens/>
+              <w:spacing w:after="0" w:line="240" w:lineRule="auto"/>
+              <w:rPr>
+                <w:rFonts w:ascii="Times New Roman" w:eastAsia="Times New Roman" w:hAnsi="Times New Roman" w:cs="Times New Roman"/>
+                <w:b/>
+                <w:spacing w:val="-3"/>
+                <w:sz w:val="24"/>
+                <w:szCs w:val="20"/>
+              </w:rPr>
+            </w:pPr>
+            <w:r>
+              <w:rPr>
+                <w:rFonts w:ascii="Times New Roman" w:eastAsia="Times New Roman" w:hAnsi="Times New Roman" w:cs="Times New Roman"/>
+                <w:b/>
+                <w:spacing w:val="-3"/>
+                <w:sz w:val="24"/>
+                <w:szCs w:val="20"/>
+              </w:rPr>
+              <w:t>Exception Paths</w:t>
+            </w:r>
+          </w:p>
+        </w:tc>
+        <w:tc>
+          <w:tcPr>
+            <w:tcW w:w="6300" w:type="dxa"/>
+          </w:tcPr>
+          <w:p>
+            <w:pPr>
+              <w:tabs>
+                <w:tab w:val="left" w:pos="0"/>
+              </w:tabs>
+              <w:suppressAutoHyphens/>
+              <w:spacing w:after="0" w:line="240" w:lineRule="auto"/>
+              <w:rPr>
+                <w:rFonts w:ascii="Times New Roman" w:eastAsia="Times New Roman" w:hAnsi="Times New Roman" w:cs="Times New Roman"/>
+                <w:spacing w:val="-3"/>
+                <w:sz w:val="24"/>
+                <w:szCs w:val="20"/>
+              </w:rPr>
+            </w:pPr>
+          </w:p>
+        </w:tc>
+      </w:tr>
+      <w:tr>
+        <w:tc>
+          <w:tcPr>
+            <w:tcW w:w="2070" w:type="dxa"/>
+          </w:tcPr>
+          <w:p>
+            <w:pPr>
+              <w:tabs>
+                <w:tab w:val="left" w:pos="0"/>
+              </w:tabs>
+              <w:suppressAutoHyphens/>
+              <w:spacing w:after="0" w:line="240" w:lineRule="auto"/>
+              <w:rPr>
+                <w:rFonts w:ascii="Times New Roman" w:eastAsia="Times New Roman" w:hAnsi="Times New Roman" w:cs="Times New Roman"/>
+                <w:b/>
+                <w:spacing w:val="-3"/>
+                <w:sz w:val="24"/>
+                <w:szCs w:val="20"/>
+              </w:rPr>
+            </w:pPr>
+            <w:r>
+              <w:rPr>
+                <w:rFonts w:ascii="Times New Roman" w:eastAsia="Times New Roman" w:hAnsi="Times New Roman" w:cs="Times New Roman"/>
+                <w:b/>
+                <w:spacing w:val="-3"/>
+                <w:sz w:val="24"/>
+                <w:szCs w:val="20"/>
+              </w:rPr>
+              <w:t>Alternative</w:t>
+            </w:r>
+          </w:p>
+        </w:tc>
+        <w:tc>
+          <w:tcPr>
+            <w:tcW w:w="6300" w:type="dxa"/>
+          </w:tcPr>
+          <w:p>
+            <w:pPr>
+              <w:tabs>
+                <w:tab w:val="left" w:pos="0"/>
+              </w:tabs>
+              <w:suppressAutoHyphens/>
+              <w:spacing w:after="0" w:line="240" w:lineRule="auto"/>
+              <w:rPr>
+                <w:rFonts w:ascii="Times New Roman" w:eastAsia="Times New Roman" w:hAnsi="Times New Roman" w:cs="Times New Roman"/>
+                <w:spacing w:val="-3"/>
+                <w:sz w:val="24"/>
+                <w:szCs w:val="20"/>
+              </w:rPr>
+            </w:pPr>
+          </w:p>
+        </w:tc>
+      </w:tr>
+    </w:tbl>
+    <w:p/>
     <w:p>
       <w:pPr>
         <w:pStyle w:val="Heading2"/>
@@ -11768,7 +12318,21 @@
           <w:sz w:val="36"/>
           <w:szCs w:val="36"/>
         </w:rPr>
-        <w:t>3.2 External Interface Requirements</w:t>
+        <w:t>3.</w:t>
+      </w:r>
+      <w:r>
+        <w:rPr>
+          <w:sz w:val="36"/>
+          <w:szCs w:val="36"/>
+        </w:rPr>
+        <w:t>3</w:t>
+      </w:r>
+      <w:r>
+        <w:rPr>
+          <w:sz w:val="36"/>
+          <w:szCs w:val="36"/>
+        </w:rPr>
+        <w:t xml:space="preserve"> External Interface Requirements</w:t>
       </w:r>
       <w:bookmarkEnd w:id="14"/>
     </w:p>
@@ -11991,6 +12555,7 @@
           </w:tcPr>
           <w:p>
             <w:r>
+              <w:lastRenderedPageBreak/>
               <w:t>Operating System</w:t>
             </w:r>
           </w:p>
@@ -12770,23 +13335,8 @@
       <w:r>
         <w:t xml:space="preserve">The only way data can be created updated and deleted is for users to be created in the system. By default we will have a “Lead developer” user who can decide who has to be created in the database in order to use the application. They will be defined by the </w:t>
       </w:r>
-      <w:proofErr w:type="spellStart"/>
-      <w:r>
-        <w:t>IsUserLeader</w:t>
-      </w:r>
-      <w:proofErr w:type="spellEnd"/>
-      <w:r>
-        <w:t xml:space="preserve"> </w:t>
-      </w:r>
-      <w:proofErr w:type="spellStart"/>
-      <w:proofErr w:type="gramStart"/>
-      <w:r>
-        <w:t>boolean</w:t>
-      </w:r>
-      <w:proofErr w:type="spellEnd"/>
-      <w:proofErr w:type="gramEnd"/>
-      <w:r>
-        <w:t xml:space="preserve"> </w:t>
+      <w:r>
+        <w:t xml:space="preserve">IsUserLeader boolean </w:t>
       </w:r>
       <w:r>
         <w:t>value</w:t>
@@ -12884,7 +13434,7 @@
         <w:bCs/>
         <w:noProof/>
       </w:rPr>
-      <w:t>16</w:t>
+      <w:t>17</w:t>
     </w:r>
     <w:r>
       <w:rPr>
@@ -13874,9 +14424,9 @@
     </w:lvl>
   </w:abstractNum>
   <w:abstractNum w:abstractNumId="8" w15:restartNumberingAfterBreak="0">
-    <w:nsid w:val="37C70DDE"/>
+    <w:nsid w:val="36661618"/>
     <w:multiLevelType w:val="multilevel"/>
-    <w:tmpl w:val="5958E654"/>
+    <w:tmpl w:val="659C792A"/>
     <w:lvl w:ilvl="0">
       <w:start w:val="1"/>
       <w:numFmt w:val="decimal"/>
@@ -13896,6 +14446,127 @@
       <w:lvlText w:val="%1.%2"/>
       <w:lvlJc w:val="left"/>
       <w:pPr>
+        <w:ind w:left="900" w:hanging="540"/>
+      </w:pPr>
+      <w:rPr>
+        <w:rFonts w:hint="default"/>
+      </w:rPr>
+    </w:lvl>
+    <w:lvl w:ilvl="2">
+      <w:start w:val="7"/>
+      <w:numFmt w:val="decimal"/>
+      <w:isLgl/>
+      <w:lvlText w:val="%1.%2.%3"/>
+      <w:lvlJc w:val="left"/>
+      <w:pPr>
+        <w:ind w:left="1080" w:hanging="720"/>
+      </w:pPr>
+      <w:rPr>
+        <w:rFonts w:hint="default"/>
+      </w:rPr>
+    </w:lvl>
+    <w:lvl w:ilvl="3">
+      <w:start w:val="1"/>
+      <w:numFmt w:val="decimal"/>
+      <w:isLgl/>
+      <w:lvlText w:val="%1.%2.%3.%4"/>
+      <w:lvlJc w:val="left"/>
+      <w:pPr>
+        <w:ind w:left="1080" w:hanging="720"/>
+      </w:pPr>
+      <w:rPr>
+        <w:rFonts w:hint="default"/>
+      </w:rPr>
+    </w:lvl>
+    <w:lvl w:ilvl="4">
+      <w:start w:val="1"/>
+      <w:numFmt w:val="decimal"/>
+      <w:isLgl/>
+      <w:lvlText w:val="%1.%2.%3.%4.%5"/>
+      <w:lvlJc w:val="left"/>
+      <w:pPr>
+        <w:ind w:left="1440" w:hanging="1080"/>
+      </w:pPr>
+      <w:rPr>
+        <w:rFonts w:hint="default"/>
+      </w:rPr>
+    </w:lvl>
+    <w:lvl w:ilvl="5">
+      <w:start w:val="1"/>
+      <w:numFmt w:val="decimal"/>
+      <w:isLgl/>
+      <w:lvlText w:val="%1.%2.%3.%4.%5.%6"/>
+      <w:lvlJc w:val="left"/>
+      <w:pPr>
+        <w:ind w:left="1440" w:hanging="1080"/>
+      </w:pPr>
+      <w:rPr>
+        <w:rFonts w:hint="default"/>
+      </w:rPr>
+    </w:lvl>
+    <w:lvl w:ilvl="6">
+      <w:start w:val="1"/>
+      <w:numFmt w:val="decimal"/>
+      <w:isLgl/>
+      <w:lvlText w:val="%1.%2.%3.%4.%5.%6.%7"/>
+      <w:lvlJc w:val="left"/>
+      <w:pPr>
+        <w:ind w:left="1800" w:hanging="1440"/>
+      </w:pPr>
+      <w:rPr>
+        <w:rFonts w:hint="default"/>
+      </w:rPr>
+    </w:lvl>
+    <w:lvl w:ilvl="7">
+      <w:start w:val="1"/>
+      <w:numFmt w:val="decimal"/>
+      <w:isLgl/>
+      <w:lvlText w:val="%1.%2.%3.%4.%5.%6.%7.%8"/>
+      <w:lvlJc w:val="left"/>
+      <w:pPr>
+        <w:ind w:left="1800" w:hanging="1440"/>
+      </w:pPr>
+      <w:rPr>
+        <w:rFonts w:hint="default"/>
+      </w:rPr>
+    </w:lvl>
+    <w:lvl w:ilvl="8">
+      <w:start w:val="1"/>
+      <w:numFmt w:val="decimal"/>
+      <w:isLgl/>
+      <w:lvlText w:val="%1.%2.%3.%4.%5.%6.%7.%8.%9"/>
+      <w:lvlJc w:val="left"/>
+      <w:pPr>
+        <w:ind w:left="1800" w:hanging="1440"/>
+      </w:pPr>
+      <w:rPr>
+        <w:rFonts w:hint="default"/>
+      </w:rPr>
+    </w:lvl>
+  </w:abstractNum>
+  <w:abstractNum w:abstractNumId="9" w15:restartNumberingAfterBreak="0">
+    <w:nsid w:val="37C70DDE"/>
+    <w:multiLevelType w:val="multilevel"/>
+    <w:tmpl w:val="5958E654"/>
+    <w:lvl w:ilvl="0">
+      <w:start w:val="1"/>
+      <w:numFmt w:val="decimal"/>
+      <w:lvlText w:val="%1."/>
+      <w:lvlJc w:val="left"/>
+      <w:pPr>
+        <w:ind w:left="720" w:hanging="360"/>
+      </w:pPr>
+      <w:rPr>
+        <w:rFonts w:hint="default"/>
+      </w:rPr>
+    </w:lvl>
+    <w:lvl w:ilvl="1">
+      <w:start w:val="2"/>
+      <w:numFmt w:val="decimal"/>
+      <w:isLgl/>
+      <w:lvlText w:val="%1.%2"/>
+      <w:lvlJc w:val="left"/>
+      <w:pPr>
         <w:ind w:left="1080" w:hanging="720"/>
       </w:pPr>
       <w:rPr>
@@ -13994,7 +14665,7 @@
       </w:rPr>
     </w:lvl>
   </w:abstractNum>
-  <w:abstractNum w:abstractNumId="9" w15:restartNumberingAfterBreak="0">
+  <w:abstractNum w:abstractNumId="10" w15:restartNumberingAfterBreak="0">
     <w:nsid w:val="382F20DA"/>
     <w:multiLevelType w:val="multilevel"/>
     <w:tmpl w:val="EB827556"/>
@@ -14107,7 +14778,7 @@
       </w:rPr>
     </w:lvl>
   </w:abstractNum>
-  <w:abstractNum w:abstractNumId="10" w15:restartNumberingAfterBreak="0">
+  <w:abstractNum w:abstractNumId="11" w15:restartNumberingAfterBreak="0">
     <w:nsid w:val="3E701262"/>
     <w:multiLevelType w:val="multilevel"/>
     <w:tmpl w:val="C3FC3698"/>
@@ -14220,10 +14891,10 @@
       </w:rPr>
     </w:lvl>
   </w:abstractNum>
-  <w:abstractNum w:abstractNumId="11" w15:restartNumberingAfterBreak="0">
-    <w:nsid w:val="4BEE27C5"/>
+  <w:abstractNum w:abstractNumId="12" w15:restartNumberingAfterBreak="0">
+    <w:nsid w:val="4AA97772"/>
     <w:multiLevelType w:val="multilevel"/>
-    <w:tmpl w:val="FB78D5A0"/>
+    <w:tmpl w:val="48CC3A2C"/>
     <w:lvl w:ilvl="0">
       <w:start w:val="3"/>
       <w:numFmt w:val="decimal"/>
@@ -14249,7 +14920,7 @@
       </w:rPr>
     </w:lvl>
     <w:lvl w:ilvl="2">
-      <w:start w:val="6"/>
+      <w:start w:val="9"/>
       <w:numFmt w:val="decimal"/>
       <w:lvlText w:val="%1.%2.%3"/>
       <w:lvlJc w:val="left"/>
@@ -14333,7 +15004,120 @@
       </w:rPr>
     </w:lvl>
   </w:abstractNum>
-  <w:abstractNum w:abstractNumId="12" w15:restartNumberingAfterBreak="0">
+  <w:abstractNum w:abstractNumId="13" w15:restartNumberingAfterBreak="0">
+    <w:nsid w:val="4BEE27C5"/>
+    <w:multiLevelType w:val="multilevel"/>
+    <w:tmpl w:val="FB78D5A0"/>
+    <w:lvl w:ilvl="0">
+      <w:start w:val="3"/>
+      <w:numFmt w:val="decimal"/>
+      <w:lvlText w:val="%1"/>
+      <w:lvlJc w:val="left"/>
+      <w:pPr>
+        <w:ind w:left="480" w:hanging="480"/>
+      </w:pPr>
+      <w:rPr>
+        <w:rFonts w:hint="default"/>
+      </w:rPr>
+    </w:lvl>
+    <w:lvl w:ilvl="1">
+      <w:start w:val="2"/>
+      <w:numFmt w:val="decimal"/>
+      <w:lvlText w:val="%1.%2"/>
+      <w:lvlJc w:val="left"/>
+      <w:pPr>
+        <w:ind w:left="480" w:hanging="480"/>
+      </w:pPr>
+      <w:rPr>
+        <w:rFonts w:hint="default"/>
+      </w:rPr>
+    </w:lvl>
+    <w:lvl w:ilvl="2">
+      <w:start w:val="6"/>
+      <w:numFmt w:val="decimal"/>
+      <w:lvlText w:val="%1.%2.%3"/>
+      <w:lvlJc w:val="left"/>
+      <w:pPr>
+        <w:ind w:left="720" w:hanging="720"/>
+      </w:pPr>
+      <w:rPr>
+        <w:rFonts w:hint="default"/>
+      </w:rPr>
+    </w:lvl>
+    <w:lvl w:ilvl="3">
+      <w:start w:val="1"/>
+      <w:numFmt w:val="decimal"/>
+      <w:lvlText w:val="%1.%2.%3.%4"/>
+      <w:lvlJc w:val="left"/>
+      <w:pPr>
+        <w:ind w:left="720" w:hanging="720"/>
+      </w:pPr>
+      <w:rPr>
+        <w:rFonts w:hint="default"/>
+      </w:rPr>
+    </w:lvl>
+    <w:lvl w:ilvl="4">
+      <w:start w:val="1"/>
+      <w:numFmt w:val="decimal"/>
+      <w:lvlText w:val="%1.%2.%3.%4.%5"/>
+      <w:lvlJc w:val="left"/>
+      <w:pPr>
+        <w:ind w:left="1080" w:hanging="1080"/>
+      </w:pPr>
+      <w:rPr>
+        <w:rFonts w:hint="default"/>
+      </w:rPr>
+    </w:lvl>
+    <w:lvl w:ilvl="5">
+      <w:start w:val="1"/>
+      <w:numFmt w:val="decimal"/>
+      <w:lvlText w:val="%1.%2.%3.%4.%5.%6"/>
+      <w:lvlJc w:val="left"/>
+      <w:pPr>
+        <w:ind w:left="1080" w:hanging="1080"/>
+      </w:pPr>
+      <w:rPr>
+        <w:rFonts w:hint="default"/>
+      </w:rPr>
+    </w:lvl>
+    <w:lvl w:ilvl="6">
+      <w:start w:val="1"/>
+      <w:numFmt w:val="decimal"/>
+      <w:lvlText w:val="%1.%2.%3.%4.%5.%6.%7"/>
+      <w:lvlJc w:val="left"/>
+      <w:pPr>
+        <w:ind w:left="1440" w:hanging="1440"/>
+      </w:pPr>
+      <w:rPr>
+        <w:rFonts w:hint="default"/>
+      </w:rPr>
+    </w:lvl>
+    <w:lvl w:ilvl="7">
+      <w:start w:val="1"/>
+      <w:numFmt w:val="decimal"/>
+      <w:lvlText w:val="%1.%2.%3.%4.%5.%6.%7.%8"/>
+      <w:lvlJc w:val="left"/>
+      <w:pPr>
+        <w:ind w:left="1440" w:hanging="1440"/>
+      </w:pPr>
+      <w:rPr>
+        <w:rFonts w:hint="default"/>
+      </w:rPr>
+    </w:lvl>
+    <w:lvl w:ilvl="8">
+      <w:start w:val="1"/>
+      <w:numFmt w:val="decimal"/>
+      <w:lvlText w:val="%1.%2.%3.%4.%5.%6.%7.%8.%9"/>
+      <w:lvlJc w:val="left"/>
+      <w:pPr>
+        <w:ind w:left="1800" w:hanging="1800"/>
+      </w:pPr>
+      <w:rPr>
+        <w:rFonts w:hint="default"/>
+      </w:rPr>
+    </w:lvl>
+  </w:abstractNum>
+  <w:abstractNum w:abstractNumId="14" w15:restartNumberingAfterBreak="0">
     <w:nsid w:val="57F93F99"/>
     <w:multiLevelType w:val="multilevel"/>
     <w:tmpl w:val="125CAEE0"/>
@@ -14482,7 +15266,7 @@
       </w:rPr>
     </w:lvl>
   </w:abstractNum>
-  <w:abstractNum w:abstractNumId="13" w15:restartNumberingAfterBreak="0">
+  <w:abstractNum w:abstractNumId="15" w15:restartNumberingAfterBreak="0">
     <w:nsid w:val="63A86FF2"/>
     <w:multiLevelType w:val="multilevel"/>
     <w:tmpl w:val="659C792A"/>
@@ -14603,7 +15387,7 @@
       </w:rPr>
     </w:lvl>
   </w:abstractNum>
-  <w:abstractNum w:abstractNumId="14" w15:restartNumberingAfterBreak="0">
+  <w:abstractNum w:abstractNumId="16" w15:restartNumberingAfterBreak="0">
     <w:nsid w:val="6D21692D"/>
     <w:multiLevelType w:val="hybridMultilevel"/>
     <w:tmpl w:val="A16C1B8A"/>
@@ -14692,7 +15476,7 @@
       </w:pPr>
     </w:lvl>
   </w:abstractNum>
-  <w:abstractNum w:abstractNumId="15" w15:restartNumberingAfterBreak="0">
+  <w:abstractNum w:abstractNumId="17" w15:restartNumberingAfterBreak="0">
     <w:nsid w:val="6DAC411B"/>
     <w:multiLevelType w:val="multilevel"/>
     <w:tmpl w:val="DC02D66C"/>
@@ -14805,7 +15589,7 @@
       </w:rPr>
     </w:lvl>
   </w:abstractNum>
-  <w:abstractNum w:abstractNumId="16" w15:restartNumberingAfterBreak="0">
+  <w:abstractNum w:abstractNumId="18" w15:restartNumberingAfterBreak="0">
     <w:nsid w:val="77861ECB"/>
     <w:multiLevelType w:val="hybridMultilevel"/>
     <w:tmpl w:val="A16C1B8A"/>
@@ -14895,13 +15679,13 @@
     </w:lvl>
   </w:abstractNum>
   <w:num w:numId="1">
-    <w:abstractNumId w:val="10"/>
+    <w:abstractNumId w:val="11"/>
   </w:num>
   <w:num w:numId="2">
     <w:abstractNumId w:val="3"/>
   </w:num>
   <w:num w:numId="3">
-    <w:abstractNumId w:val="12"/>
+    <w:abstractNumId w:val="14"/>
   </w:num>
   <w:num w:numId="4">
     <w:abstractNumId w:val="4"/>
@@ -14919,31 +15703,37 @@
     <w:abstractNumId w:val="2"/>
   </w:num>
   <w:num w:numId="9">
-    <w:abstractNumId w:val="14"/>
+    <w:abstractNumId w:val="16"/>
   </w:num>
   <w:num w:numId="10">
     <w:abstractNumId w:val="6"/>
   </w:num>
   <w:num w:numId="11">
-    <w:abstractNumId w:val="8"/>
+    <w:abstractNumId w:val="9"/>
   </w:num>
   <w:num w:numId="12">
-    <w:abstractNumId w:val="16"/>
+    <w:abstractNumId w:val="18"/>
   </w:num>
   <w:num w:numId="13">
     <w:abstractNumId w:val="1"/>
   </w:num>
   <w:num w:numId="14">
-    <w:abstractNumId w:val="9"/>
+    <w:abstractNumId w:val="10"/>
   </w:num>
   <w:num w:numId="15">
+    <w:abstractNumId w:val="15"/>
+  </w:num>
+  <w:num w:numId="16">
+    <w:abstractNumId w:val="17"/>
+  </w:num>
+  <w:num w:numId="17">
     <w:abstractNumId w:val="13"/>
   </w:num>
-  <w:num w:numId="16">
-    <w:abstractNumId w:val="15"/>
+  <w:num w:numId="18">
+    <w:abstractNumId w:val="8"/>
   </w:num>
-  <w:num w:numId="17">
-    <w:abstractNumId w:val="11"/>
+  <w:num w:numId="19">
+    <w:abstractNumId w:val="12"/>
   </w:num>
 </w:numbering>
 </file>
@@ -15341,7 +16131,7 @@
   <w:style w:type="paragraph" w:default="1" w:styleId="Normal">
     <w:name w:val="Normal"/>
     <w:qFormat/>
-    <w:rsid w:val="009F240C"/>
+    <w:rsid w:val="00E86B45"/>
   </w:style>
   <w:style w:type="paragraph" w:styleId="Heading1">
     <w:name w:val="heading 1"/>
@@ -15858,10 +16648,10 @@
     <w:rsid w:val="00840B22"/>
     <w:rsid w:val="008B2A08"/>
     <w:rsid w:val="008D5523"/>
+    <w:rsid w:val="009C2B85"/>
     <w:rsid w:val="009D64FB"/>
     <w:rsid w:val="00A6791C"/>
     <w:rsid w:val="00C17890"/>
-    <w:rsid w:val="00D165C3"/>
     <w:rsid w:val="00DA76D3"/>
     <w:rsid w:val="00E12248"/>
     <w:rsid w:val="00E1225E"/>
@@ -16613,7 +17403,7 @@
 </file>
 
 <file path=customXml/itemProps2.xml><?xml version="1.0" encoding="utf-8"?>
-<ds:datastoreItem xmlns:ds="http://schemas.openxmlformats.org/officeDocument/2006/customXml" ds:itemID="{54442334-5234-4343-9D4F-2D95C499CF15}">
+<ds:datastoreItem xmlns:ds="http://schemas.openxmlformats.org/officeDocument/2006/customXml" ds:itemID="{11B9CAA7-41F7-4B5C-9AA5-2B5F09B8D4B1}">
   <ds:schemaRefs>
     <ds:schemaRef ds:uri="http://schemas.openxmlformats.org/officeDocument/2006/bibliography"/>
   </ds:schemaRefs>

</xml_diff>

<commit_message>
Update all names of functionality required operations
</commit_message>
<xml_diff>
--- a/Software Requirements.docx
+++ b/Software Requirements.docx
@@ -109,6 +109,7 @@
             <w:dataBinding w:prefixMappings="xmlns:ns0='http://purl.org/dc/elements/1.1/' xmlns:ns1='http://schemas.openxmlformats.org/package/2006/metadata/core-properties' " w:xpath="/ns1:coreProperties[1]/ns0:title[1]" w:storeItemID="{6C3C8BC8-F283-45AE-878A-BAB7291924A1}"/>
             <w:text/>
           </w:sdtPr>
+          <w:sdtEndPr/>
           <w:sdtContent>
             <w:p>
               <w:pPr>
@@ -242,6 +243,7 @@
                                     <w:calendar w:val="gregorian"/>
                                   </w:date>
                                 </w:sdtPr>
+                                <w:sdtEndPr/>
                                 <w:sdtContent>
                                   <w:p>
                                     <w:pPr>
@@ -287,6 +289,7 @@
                                     <w:dataBinding w:prefixMappings="xmlns:ns0='http://schemas.openxmlformats.org/officeDocument/2006/extended-properties' " w:xpath="/ns0:Properties[1]/ns0:Company[1]" w:storeItemID="{6668398D-A668-4E3E-A5EB-62B293D839F1}"/>
                                     <w:text/>
                                   </w:sdtPr>
+                                  <w:sdtEndPr/>
                                   <w:sdtContent>
                                     <w:r>
                                       <w:rPr>
@@ -317,6 +320,7 @@
                                     <w:dataBinding w:prefixMappings="xmlns:ns0='http://schemas.microsoft.com/office/2006/coverPageProps' " w:xpath="/ns0:CoverPageProperties[1]/ns0:CompanyAddress[1]" w:storeItemID="{55AF091B-3C7A-41E3-B477-F2FDAA23CFDA}"/>
                                     <w:text/>
                                   </w:sdtPr>
+                                  <w:sdtEndPr/>
                                   <w:sdtContent>
                                     <w:r>
                                       <w:rPr>
@@ -2836,19 +2840,11 @@
       </w:r>
     </w:p>
     <w:p>
-      <w:proofErr w:type="spellStart"/>
       <w:r>
         <w:rPr>
           <w:b/>
         </w:rPr>
-        <w:t>Auth</w:t>
-      </w:r>
-      <w:proofErr w:type="spellEnd"/>
-      <w:r>
-        <w:rPr>
-          <w:b/>
-        </w:rPr>
-        <w:t xml:space="preserve"> 0</w:t>
+        <w:t>Auth 0</w:t>
       </w:r>
       <w:r>
         <w:t xml:space="preserve">: </w:t>
@@ -2961,39 +2957,13 @@
         <w:t xml:space="preserve">This will be a whole new product. </w:t>
       </w:r>
       <w:r>
-        <w:t xml:space="preserve">We are going to attempt to back the backend as generic as possible in </w:t>
-      </w:r>
-      <w:proofErr w:type="spellStart"/>
-      <w:proofErr w:type="gramStart"/>
-      <w:r>
-        <w:t>it’s</w:t>
-      </w:r>
-      <w:proofErr w:type="spellEnd"/>
-      <w:proofErr w:type="gramEnd"/>
-      <w:r>
-        <w:t xml:space="preserve"> naming structure so it will become more reusable. For example instead of calling a table </w:t>
-      </w:r>
-      <w:proofErr w:type="spellStart"/>
-      <w:r>
-        <w:t>tbl</w:t>
+        <w:t>We are going to attempt to back the backend as generic as possible in it’s naming structure so it will become more reusable. For example instead of calling a table tbl</w:t>
       </w:r>
       <w:r>
         <w:t>B</w:t>
       </w:r>
       <w:r>
-        <w:t>ug</w:t>
-      </w:r>
-      <w:proofErr w:type="spellEnd"/>
-      <w:r>
-        <w:t xml:space="preserve"> we will call it </w:t>
-      </w:r>
-      <w:proofErr w:type="spellStart"/>
-      <w:r>
-        <w:t>tblProblem</w:t>
-      </w:r>
-      <w:proofErr w:type="spellEnd"/>
-      <w:r>
-        <w:t xml:space="preserve"> as every customer usually wants software to solve</w:t>
+        <w:t>ug we will call it tblProblem as every customer usually wants software to solve</w:t>
       </w:r>
       <w:r>
         <w:t xml:space="preserve"> a</w:t>
@@ -4944,92 +4914,29 @@
         <w:t>Users</w:t>
       </w:r>
       <w:r>
-        <w:t xml:space="preserve">: </w:t>
-      </w:r>
-      <w:proofErr w:type="spellStart"/>
-      <w:r>
-        <w:t>CreateUser</w:t>
-      </w:r>
-      <w:proofErr w:type="spellEnd"/>
-      <w:r>
-        <w:t xml:space="preserve">, </w:t>
-      </w:r>
-      <w:proofErr w:type="spellStart"/>
-      <w:r>
-        <w:t>UpdateUser</w:t>
-      </w:r>
-      <w:proofErr w:type="spellEnd"/>
-      <w:r>
-        <w:t xml:space="preserve">, </w:t>
-      </w:r>
-      <w:proofErr w:type="spellStart"/>
-      <w:r>
-        <w:t>DeleteUser</w:t>
-      </w:r>
-      <w:proofErr w:type="spellEnd"/>
-      <w:r>
-        <w:t xml:space="preserve">, </w:t>
-      </w:r>
-      <w:proofErr w:type="spellStart"/>
+        <w:t>: CreateUser, UpdateUser, DeleteUser, ReadUser,</w:t>
+      </w:r>
+      <w:r>
+        <w:t xml:space="preserve"> </w:t>
+      </w:r>
       <w:r>
         <w:t>ReadUser</w:t>
       </w:r>
-      <w:proofErr w:type="spellEnd"/>
+      <w:r>
+        <w:t>s,</w:t>
+      </w:r>
+      <w:r>
+        <w:t xml:space="preserve"> SearchUser</w:t>
+      </w:r>
+      <w:r>
+        <w:t>s</w:t>
+      </w:r>
       <w:r>
         <w:t>,</w:t>
       </w:r>
       <w:r>
-        <w:t xml:space="preserve"> </w:t>
-      </w:r>
-      <w:proofErr w:type="spellStart"/>
-      <w:r>
-        <w:t>ReadUser</w:t>
-      </w:r>
-      <w:r>
-        <w:t>s</w:t>
-      </w:r>
-      <w:proofErr w:type="spellEnd"/>
-      <w:r>
-        <w:t>,</w:t>
-      </w:r>
-      <w:r>
-        <w:t xml:space="preserve"> </w:t>
-      </w:r>
-      <w:proofErr w:type="spellStart"/>
-      <w:r>
-        <w:t>SearchUser</w:t>
-      </w:r>
-      <w:r>
-        <w:t>s</w:t>
-      </w:r>
-      <w:proofErr w:type="spellEnd"/>
-      <w:r>
-        <w:t>,</w:t>
-      </w:r>
-      <w:r>
-        <w:t xml:space="preserve"> </w:t>
-      </w:r>
-      <w:proofErr w:type="spellStart"/>
-      <w:r>
-        <w:t>VerifyPassword</w:t>
-      </w:r>
-      <w:proofErr w:type="spellEnd"/>
-      <w:r>
-        <w:t xml:space="preserve">, </w:t>
-      </w:r>
-      <w:proofErr w:type="spellStart"/>
-      <w:r>
-        <w:t>ConfirmRequiredContactInfoProvided</w:t>
-      </w:r>
-      <w:proofErr w:type="spellEnd"/>
-      <w:r>
-        <w:t xml:space="preserve">, </w:t>
-      </w:r>
-      <w:proofErr w:type="spellStart"/>
-      <w:r>
-        <w:t>ConfirmRequiredInfoIsNotEmpty</w:t>
-      </w:r>
-      <w:proofErr w:type="spellEnd"/>
+        <w:t xml:space="preserve"> VerifyPassword, ConfirmRequiredContactInfoProvided, ConfirmRequiredInfoIsNotEmpty</w:t>
+      </w:r>
       <w:r>
         <w:t>.</w:t>
       </w:r>
@@ -5048,112 +4955,47 @@
         <w:t>Jobs</w:t>
       </w:r>
       <w:r>
-        <w:t xml:space="preserve">: </w:t>
-      </w:r>
-      <w:proofErr w:type="spellStart"/>
-      <w:r>
-        <w:t>CreateJob</w:t>
-      </w:r>
-      <w:proofErr w:type="spellEnd"/>
+        <w:t>: CreateJob, UpdateJob, DeleteJob + DeleteAll</w:t>
+      </w:r>
+      <w:r>
+        <w:t>Job</w:t>
+      </w:r>
+      <w:r>
+        <w:t>Problems + DeleteAll</w:t>
+      </w:r>
+      <w:r>
+        <w:t>Job</w:t>
+      </w:r>
+      <w:r>
+        <w:t xml:space="preserve">Chats, ReadJob, </w:t>
+      </w:r>
+      <w:r>
+        <w:t>ReadJob</w:t>
+      </w:r>
+      <w:r>
+        <w:t>s,</w:t>
+      </w:r>
+      <w:r>
+        <w:t xml:space="preserve"> </w:t>
+      </w:r>
+      <w:r>
+        <w:t>SearchJob</w:t>
+      </w:r>
+      <w:r>
+        <w:t>s</w:t>
+      </w:r>
       <w:r>
         <w:t xml:space="preserve">, </w:t>
       </w:r>
-      <w:proofErr w:type="spellStart"/>
-      <w:r>
-        <w:t>UpdateJob</w:t>
-      </w:r>
-      <w:proofErr w:type="spellEnd"/>
-      <w:r>
-        <w:t xml:space="preserve">, </w:t>
-      </w:r>
-      <w:proofErr w:type="spellStart"/>
-      <w:r>
-        <w:t>DeleteJob</w:t>
-      </w:r>
-      <w:proofErr w:type="spellEnd"/>
-      <w:r>
-        <w:t xml:space="preserve"> + </w:t>
-      </w:r>
-      <w:proofErr w:type="spellStart"/>
-      <w:r>
-        <w:t>DeleteAll</w:t>
+      <w:r>
+        <w:t>AutoInsert</w:t>
       </w:r>
       <w:r>
         <w:t>Job</w:t>
       </w:r>
       <w:r>
-        <w:t>Problems</w:t>
-      </w:r>
-      <w:proofErr w:type="spellEnd"/>
-      <w:r>
-        <w:t xml:space="preserve"> + </w:t>
-      </w:r>
-      <w:proofErr w:type="spellStart"/>
-      <w:r>
-        <w:t>DeleteAll</w:t>
-      </w:r>
-      <w:r>
-        <w:t>Job</w:t>
-      </w:r>
-      <w:r>
-        <w:t>Chats</w:t>
-      </w:r>
-      <w:proofErr w:type="spellEnd"/>
-      <w:r>
-        <w:t xml:space="preserve">, </w:t>
-      </w:r>
-      <w:proofErr w:type="spellStart"/>
-      <w:r>
-        <w:t>ReadJob</w:t>
-      </w:r>
-      <w:proofErr w:type="spellEnd"/>
-      <w:r>
-        <w:t xml:space="preserve">, </w:t>
-      </w:r>
-      <w:proofErr w:type="spellStart"/>
-      <w:r>
-        <w:t>ReadJob</w:t>
-      </w:r>
-      <w:r>
-        <w:t>s</w:t>
-      </w:r>
-      <w:proofErr w:type="spellEnd"/>
-      <w:r>
-        <w:t>,</w:t>
-      </w:r>
-      <w:r>
-        <w:t xml:space="preserve"> </w:t>
-      </w:r>
-      <w:proofErr w:type="spellStart"/>
-      <w:r>
-        <w:t>SearchJob</w:t>
-      </w:r>
-      <w:r>
-        <w:t>s</w:t>
-      </w:r>
-      <w:proofErr w:type="spellEnd"/>
-      <w:r>
-        <w:t xml:space="preserve">, </w:t>
-      </w:r>
-      <w:proofErr w:type="spellStart"/>
-      <w:r>
-        <w:t>AutoInsert</w:t>
-      </w:r>
-      <w:r>
-        <w:t>Job</w:t>
-      </w:r>
-      <w:r>
-        <w:t>StartDate</w:t>
-      </w:r>
-      <w:proofErr w:type="spellEnd"/>
-      <w:r>
-        <w:t xml:space="preserve">, </w:t>
-      </w:r>
-      <w:proofErr w:type="spellStart"/>
-      <w:r>
-        <w:t>ConfirmRequiredInfoIsNotEmpty</w:t>
-      </w:r>
-      <w:proofErr w:type="spellEnd"/>
+        <w:t>StartDate, ConfirmRequiredInfoIsNotEmpty</w:t>
+      </w:r>
       <w:r>
         <w:t>.</w:t>
       </w:r>
@@ -5166,45 +5008,13 @@
         <w:t>Registrations</w:t>
       </w:r>
       <w:r>
-        <w:t xml:space="preserve">: </w:t>
-      </w:r>
-      <w:proofErr w:type="spellStart"/>
-      <w:r>
-        <w:t>RegisterUserForJob</w:t>
-      </w:r>
-      <w:proofErr w:type="spellEnd"/>
-      <w:r>
-        <w:t xml:space="preserve">, </w:t>
-      </w:r>
-      <w:proofErr w:type="spellStart"/>
-      <w:r>
-        <w:t>AssignUserID</w:t>
-      </w:r>
-      <w:proofErr w:type="spellEnd"/>
-      <w:r>
-        <w:t xml:space="preserve">, </w:t>
-      </w:r>
-      <w:proofErr w:type="spellStart"/>
-      <w:r>
-        <w:t>AssignJobID</w:t>
-      </w:r>
-      <w:proofErr w:type="spellEnd"/>
-      <w:r>
-        <w:t xml:space="preserve">, </w:t>
-      </w:r>
-      <w:proofErr w:type="spellStart"/>
-      <w:r>
-        <w:t>AutoInsertStart</w:t>
+        <w:t>: RegisterUserForJob, AssignUserID, AssignJobID, AutoInsertStart</w:t>
       </w:r>
       <w:r>
         <w:t>Registration</w:t>
       </w:r>
       <w:r>
-        <w:t>Date</w:t>
-      </w:r>
-      <w:proofErr w:type="spellEnd"/>
-      <w:r>
-        <w:t>.</w:t>
+        <w:t>Date.</w:t>
       </w:r>
     </w:p>
     <w:p>
@@ -5215,151 +5025,52 @@
         <w:t>Problems</w:t>
       </w:r>
       <w:r>
-        <w:t xml:space="preserve">: </w:t>
-      </w:r>
-      <w:proofErr w:type="spellStart"/>
-      <w:r>
-        <w:t>CreateProblem</w:t>
-      </w:r>
-      <w:proofErr w:type="spellEnd"/>
-      <w:r>
-        <w:t xml:space="preserve">, </w:t>
-      </w:r>
-      <w:proofErr w:type="spellStart"/>
-      <w:r>
-        <w:t>UpdateProblem</w:t>
-      </w:r>
-      <w:proofErr w:type="spellEnd"/>
-      <w:r>
-        <w:t xml:space="preserve">, </w:t>
-      </w:r>
-      <w:proofErr w:type="spellStart"/>
-      <w:r>
-        <w:t>DeleteJob</w:t>
-      </w:r>
-      <w:proofErr w:type="spellEnd"/>
-      <w:r>
-        <w:t xml:space="preserve"> + </w:t>
-      </w:r>
-      <w:proofErr w:type="spellStart"/>
+        <w:t xml:space="preserve">: CreateProblem, UpdateProblem, DeleteJob + </w:t>
+      </w:r>
       <w:r>
         <w:t>DeleteAllJobProblems</w:t>
       </w:r>
-      <w:proofErr w:type="spellEnd"/>
-      <w:r>
-        <w:t xml:space="preserve"> + </w:t>
-      </w:r>
-      <w:proofErr w:type="spellStart"/>
-      <w:r>
-        <w:t>DeleteAll</w:t>
+      <w:r>
+        <w:t xml:space="preserve"> + DeleteAll</w:t>
       </w:r>
       <w:r>
         <w:t>Job</w:t>
       </w:r>
       <w:r>
-        <w:t>Chats</w:t>
-      </w:r>
-      <w:proofErr w:type="spellEnd"/>
-      <w:r>
-        <w:t xml:space="preserve">, </w:t>
-      </w:r>
-      <w:proofErr w:type="spellStart"/>
+        <w:t>Chats, ReadProblem,</w:t>
+      </w:r>
+      <w:r>
+        <w:t xml:space="preserve"> </w:t>
+      </w:r>
       <w:r>
         <w:t>ReadProblem</w:t>
       </w:r>
-      <w:proofErr w:type="spellEnd"/>
+      <w:r>
+        <w:t>s,</w:t>
+      </w:r>
+      <w:r>
+        <w:t xml:space="preserve"> SearchProblem</w:t>
+      </w:r>
+      <w:r>
+        <w:t>s</w:t>
+      </w:r>
       <w:r>
         <w:t>,</w:t>
       </w:r>
       <w:r>
+        <w:t xml:space="preserve"> ConfirmRequiredInfoIsNotEmpty, </w:t>
+      </w:r>
+      <w:r>
+        <w:t>NotifyAssignedUserOfProblemCreation, NotifyAssignedUserOfProblemUpdate,</w:t>
+      </w:r>
+      <w:r>
         <w:t xml:space="preserve"> </w:t>
       </w:r>
-      <w:proofErr w:type="spellStart"/>
-      <w:r>
-        <w:t>ReadProblem</w:t>
-      </w:r>
-      <w:r>
-        <w:t>s</w:t>
-      </w:r>
-      <w:proofErr w:type="spellEnd"/>
-      <w:r>
-        <w:t>,</w:t>
-      </w:r>
-      <w:r>
-        <w:t xml:space="preserve"> </w:t>
-      </w:r>
-      <w:proofErr w:type="spellStart"/>
-      <w:r>
-        <w:t>SearchProblem</w:t>
-      </w:r>
-      <w:r>
-        <w:t>s</w:t>
-      </w:r>
-      <w:proofErr w:type="spellEnd"/>
-      <w:r>
-        <w:t>,</w:t>
-      </w:r>
-      <w:r>
-        <w:t xml:space="preserve"> </w:t>
-      </w:r>
-      <w:proofErr w:type="spellStart"/>
-      <w:r>
-        <w:t>ConfirmRequiredInfoIsNotEmpty</w:t>
-      </w:r>
-      <w:proofErr w:type="spellEnd"/>
-      <w:r>
-        <w:t xml:space="preserve">, </w:t>
-      </w:r>
-      <w:proofErr w:type="spellStart"/>
-      <w:r>
-        <w:t>NotifyAssignedUserOfProblemCreation</w:t>
-      </w:r>
-      <w:proofErr w:type="spellEnd"/>
-      <w:r>
-        <w:t xml:space="preserve">, </w:t>
-      </w:r>
-      <w:proofErr w:type="spellStart"/>
-      <w:r>
-        <w:t>NotifyAssignedUserOfProblemUpdate</w:t>
-      </w:r>
-      <w:proofErr w:type="spellEnd"/>
-      <w:r>
-        <w:t>,</w:t>
-      </w:r>
-      <w:r>
-        <w:t xml:space="preserve"> </w:t>
-      </w:r>
-      <w:proofErr w:type="spellStart"/>
-      <w:r>
-        <w:t>NotifyAssignedUserOfProblemDeletion</w:t>
-      </w:r>
-      <w:proofErr w:type="spellEnd"/>
-      <w:r>
-        <w:t xml:space="preserve">, </w:t>
-      </w:r>
-      <w:proofErr w:type="spellStart"/>
-      <w:r>
-        <w:t>ConvertProblemSeverityToText</w:t>
-      </w:r>
-      <w:proofErr w:type="spellEnd"/>
-      <w:r>
-        <w:t xml:space="preserve">, </w:t>
-      </w:r>
-      <w:proofErr w:type="spellStart"/>
-      <w:r>
-        <w:t>AttachZipFolder</w:t>
-      </w:r>
-      <w:proofErr w:type="spellEnd"/>
-      <w:r>
-        <w:t xml:space="preserve">, </w:t>
-      </w:r>
-      <w:proofErr w:type="spellStart"/>
-      <w:r>
-        <w:t>AttachZipFile</w:t>
-      </w:r>
-      <w:proofErr w:type="spellEnd"/>
-      <w:r>
-        <w:t>.</w:t>
+      <w:r>
+        <w:t xml:space="preserve">NotifyAssignedUserOfProblemDeletion, </w:t>
+      </w:r>
+      <w:r>
+        <w:t>ConvertProblemSeverityToText, AttachZipFolder, AttachZipFile.</w:t>
       </w:r>
     </w:p>
     <w:p>
@@ -5370,80 +5081,17 @@
         <w:t>Chats</w:t>
       </w:r>
       <w:r>
-        <w:t xml:space="preserve">: </w:t>
-      </w:r>
-      <w:proofErr w:type="spellStart"/>
-      <w:r>
-        <w:t>CreateChat</w:t>
-      </w:r>
-      <w:proofErr w:type="spellEnd"/>
-      <w:r>
-        <w:t xml:space="preserve"> + </w:t>
-      </w:r>
-      <w:proofErr w:type="spellStart"/>
-      <w:r>
-        <w:t>PublishChatTimeAndDate</w:t>
-      </w:r>
-      <w:proofErr w:type="spellEnd"/>
-      <w:r>
-        <w:t xml:space="preserve">, </w:t>
-      </w:r>
-      <w:proofErr w:type="spellStart"/>
-      <w:r>
-        <w:t>ReadChat</w:t>
-      </w:r>
-      <w:proofErr w:type="spellEnd"/>
-      <w:r>
-        <w:t xml:space="preserve">, </w:t>
-      </w:r>
-      <w:proofErr w:type="spellStart"/>
-      <w:r>
-        <w:t>UpdateChat</w:t>
-      </w:r>
-      <w:proofErr w:type="spellEnd"/>
-      <w:r>
-        <w:t xml:space="preserve">, </w:t>
-      </w:r>
-      <w:proofErr w:type="spellStart"/>
-      <w:r>
-        <w:t>DeleteChat</w:t>
-      </w:r>
-      <w:proofErr w:type="spellEnd"/>
-      <w:r>
-        <w:t xml:space="preserve">, </w:t>
-      </w:r>
-      <w:proofErr w:type="spellStart"/>
-      <w:r>
-        <w:t>ConfirmRequiredInfoRIsNotEmpty</w:t>
-      </w:r>
-      <w:proofErr w:type="spellEnd"/>
-      <w:r>
-        <w:t xml:space="preserve">, </w:t>
-      </w:r>
-      <w:proofErr w:type="spellStart"/>
-      <w:r>
-        <w:t>NotifyAssignedUserOfChatCreation</w:t>
-      </w:r>
-      <w:proofErr w:type="spellEnd"/>
-      <w:r>
-        <w:t xml:space="preserve">, </w:t>
-      </w:r>
-      <w:proofErr w:type="spellStart"/>
-      <w:r>
-        <w:t>NotifyAssignedUserOfChatUpdate</w:t>
-      </w:r>
-      <w:proofErr w:type="spellEnd"/>
-      <w:r>
-        <w:t>,</w:t>
+        <w:t>: CreateChat + PublishChatTimeAndDate, ReadChat, UpdateChat, DeleteChat, ConfirmRequiredInfoRIsNotEmpty</w:t>
+      </w:r>
+      <w:r>
+        <w:t>, NotifyAssignedUserOfChatCreation, NotifyAssignedUserOfChatUpdate,</w:t>
       </w:r>
       <w:r>
         <w:t xml:space="preserve"> </w:t>
       </w:r>
-      <w:proofErr w:type="spellStart"/>
       <w:r>
         <w:t>NotifyAssignedUserOfChatDeletion</w:t>
       </w:r>
-      <w:proofErr w:type="spellEnd"/>
       <w:r>
         <w:t xml:space="preserve">. </w:t>
       </w:r>
@@ -5535,7 +5183,6 @@
                 <w:szCs w:val="20"/>
               </w:rPr>
             </w:pPr>
-            <w:proofErr w:type="spellStart"/>
             <w:r>
               <w:rPr>
                 <w:rFonts w:ascii="Times New Roman" w:eastAsia="Times New Roman" w:hAnsi="Times New Roman" w:cs="Times New Roman"/>
@@ -5545,7 +5192,6 @@
               </w:rPr>
               <w:t>CreateUser</w:t>
             </w:r>
-            <w:proofErr w:type="spellEnd"/>
           </w:p>
         </w:tc>
       </w:tr>
@@ -5606,47 +5252,7 @@
                 <w:sz w:val="24"/>
                 <w:szCs w:val="20"/>
               </w:rPr>
-              <w:t xml:space="preserve">The user who has the </w:t>
-            </w:r>
-            <w:proofErr w:type="spellStart"/>
-            <w:r>
-              <w:rPr>
-                <w:rFonts w:ascii="Times New Roman" w:eastAsia="Times New Roman" w:hAnsi="Times New Roman" w:cs="Times New Roman"/>
-                <w:spacing w:val="-3"/>
-                <w:sz w:val="24"/>
-                <w:szCs w:val="20"/>
-              </w:rPr>
-              <w:t>boolean</w:t>
-            </w:r>
-            <w:proofErr w:type="spellEnd"/>
-            <w:r>
-              <w:rPr>
-                <w:rFonts w:ascii="Times New Roman" w:eastAsia="Times New Roman" w:hAnsi="Times New Roman" w:cs="Times New Roman"/>
-                <w:spacing w:val="-3"/>
-                <w:sz w:val="24"/>
-                <w:szCs w:val="20"/>
-              </w:rPr>
-              <w:t xml:space="preserve"> value of </w:t>
-            </w:r>
-            <w:proofErr w:type="spellStart"/>
-            <w:r>
-              <w:rPr>
-                <w:rFonts w:ascii="Times New Roman" w:eastAsia="Times New Roman" w:hAnsi="Times New Roman" w:cs="Times New Roman"/>
-                <w:spacing w:val="-3"/>
-                <w:sz w:val="24"/>
-                <w:szCs w:val="20"/>
-              </w:rPr>
-              <w:t>UserIsLeader</w:t>
-            </w:r>
-            <w:proofErr w:type="spellEnd"/>
-            <w:r>
-              <w:rPr>
-                <w:rFonts w:ascii="Times New Roman" w:eastAsia="Times New Roman" w:hAnsi="Times New Roman" w:cs="Times New Roman"/>
-                <w:spacing w:val="-3"/>
-                <w:sz w:val="24"/>
-                <w:szCs w:val="20"/>
-              </w:rPr>
-              <w:t xml:space="preserve"> set to true, wil</w:t>
+              <w:t>The user who has the boolean value of UserIsLeader set to true, wil</w:t>
             </w:r>
             <w:r>
               <w:rPr>
@@ -6760,7 +6366,6 @@
                 <w:szCs w:val="20"/>
               </w:rPr>
             </w:pPr>
-            <w:proofErr w:type="spellStart"/>
             <w:r>
               <w:rPr>
                 <w:rFonts w:ascii="Times New Roman" w:eastAsia="Times New Roman" w:hAnsi="Times New Roman" w:cs="Times New Roman"/>
@@ -6779,7 +6384,6 @@
               </w:rPr>
               <w:t>User</w:t>
             </w:r>
-            <w:proofErr w:type="spellEnd"/>
           </w:p>
         </w:tc>
       </w:tr>
@@ -6840,47 +6444,7 @@
                 <w:sz w:val="24"/>
                 <w:szCs w:val="20"/>
               </w:rPr>
-              <w:t xml:space="preserve">The user who has the </w:t>
-            </w:r>
-            <w:proofErr w:type="spellStart"/>
-            <w:r>
-              <w:rPr>
-                <w:rFonts w:ascii="Times New Roman" w:eastAsia="Times New Roman" w:hAnsi="Times New Roman" w:cs="Times New Roman"/>
-                <w:spacing w:val="-3"/>
-                <w:sz w:val="24"/>
-                <w:szCs w:val="20"/>
-              </w:rPr>
-              <w:t>boolean</w:t>
-            </w:r>
-            <w:proofErr w:type="spellEnd"/>
-            <w:r>
-              <w:rPr>
-                <w:rFonts w:ascii="Times New Roman" w:eastAsia="Times New Roman" w:hAnsi="Times New Roman" w:cs="Times New Roman"/>
-                <w:spacing w:val="-3"/>
-                <w:sz w:val="24"/>
-                <w:szCs w:val="20"/>
-              </w:rPr>
-              <w:t xml:space="preserve"> value of </w:t>
-            </w:r>
-            <w:proofErr w:type="spellStart"/>
-            <w:r>
-              <w:rPr>
-                <w:rFonts w:ascii="Times New Roman" w:eastAsia="Times New Roman" w:hAnsi="Times New Roman" w:cs="Times New Roman"/>
-                <w:spacing w:val="-3"/>
-                <w:sz w:val="24"/>
-                <w:szCs w:val="20"/>
-              </w:rPr>
-              <w:t>UserIsLeader</w:t>
-            </w:r>
-            <w:proofErr w:type="spellEnd"/>
-            <w:r>
-              <w:rPr>
-                <w:rFonts w:ascii="Times New Roman" w:eastAsia="Times New Roman" w:hAnsi="Times New Roman" w:cs="Times New Roman"/>
-                <w:spacing w:val="-3"/>
-                <w:sz w:val="24"/>
-                <w:szCs w:val="20"/>
-              </w:rPr>
-              <w:t xml:space="preserve"> set to true, will get to</w:t>
+              <w:t>The user who has the boolean value of UserIsLeader set to true, will get to</w:t>
             </w:r>
             <w:r>
               <w:rPr>
@@ -7567,7 +7131,6 @@
                 <w:szCs w:val="20"/>
               </w:rPr>
             </w:pPr>
-            <w:proofErr w:type="spellStart"/>
             <w:r>
               <w:rPr>
                 <w:rFonts w:ascii="Times New Roman" w:eastAsia="Times New Roman" w:hAnsi="Times New Roman" w:cs="Times New Roman"/>
@@ -7578,7 +7141,6 @@
               </w:rPr>
               <w:t>Postcondition</w:t>
             </w:r>
-            <w:proofErr w:type="spellEnd"/>
           </w:p>
         </w:tc>
         <w:tc>
@@ -8154,7 +7716,6 @@
                 <w:szCs w:val="20"/>
               </w:rPr>
             </w:pPr>
-            <w:proofErr w:type="spellStart"/>
             <w:r>
               <w:rPr>
                 <w:rFonts w:ascii="Times New Roman" w:eastAsia="Times New Roman" w:hAnsi="Times New Roman" w:cs="Times New Roman"/>
@@ -8173,7 +7734,6 @@
               </w:rPr>
               <w:t>User</w:t>
             </w:r>
-            <w:proofErr w:type="spellEnd"/>
           </w:p>
         </w:tc>
       </w:tr>
@@ -8234,47 +7794,7 @@
                 <w:sz w:val="24"/>
                 <w:szCs w:val="20"/>
               </w:rPr>
-              <w:t xml:space="preserve">The user who has the </w:t>
-            </w:r>
-            <w:proofErr w:type="spellStart"/>
-            <w:r>
-              <w:rPr>
-                <w:rFonts w:ascii="Times New Roman" w:eastAsia="Times New Roman" w:hAnsi="Times New Roman" w:cs="Times New Roman"/>
-                <w:spacing w:val="-3"/>
-                <w:sz w:val="24"/>
-                <w:szCs w:val="20"/>
-              </w:rPr>
-              <w:t>boolean</w:t>
-            </w:r>
-            <w:proofErr w:type="spellEnd"/>
-            <w:r>
-              <w:rPr>
-                <w:rFonts w:ascii="Times New Roman" w:eastAsia="Times New Roman" w:hAnsi="Times New Roman" w:cs="Times New Roman"/>
-                <w:spacing w:val="-3"/>
-                <w:sz w:val="24"/>
-                <w:szCs w:val="20"/>
-              </w:rPr>
-              <w:t xml:space="preserve"> value of </w:t>
-            </w:r>
-            <w:proofErr w:type="spellStart"/>
-            <w:r>
-              <w:rPr>
-                <w:rFonts w:ascii="Times New Roman" w:eastAsia="Times New Roman" w:hAnsi="Times New Roman" w:cs="Times New Roman"/>
-                <w:spacing w:val="-3"/>
-                <w:sz w:val="24"/>
-                <w:szCs w:val="20"/>
-              </w:rPr>
-              <w:t>UserIsLeader</w:t>
-            </w:r>
-            <w:proofErr w:type="spellEnd"/>
-            <w:r>
-              <w:rPr>
-                <w:rFonts w:ascii="Times New Roman" w:eastAsia="Times New Roman" w:hAnsi="Times New Roman" w:cs="Times New Roman"/>
-                <w:spacing w:val="-3"/>
-                <w:sz w:val="24"/>
-                <w:szCs w:val="20"/>
-              </w:rPr>
-              <w:t xml:space="preserve"> set to true, will get to</w:t>
+              <w:t>The user who has the boolean value of UserIsLeader set to true, will get to</w:t>
             </w:r>
             <w:r>
               <w:rPr>
@@ -8830,27 +8350,7 @@
                 <w:sz w:val="24"/>
                 <w:szCs w:val="20"/>
               </w:rPr>
-              <w:t xml:space="preserve"> Know your </w:t>
-            </w:r>
-            <w:proofErr w:type="spellStart"/>
-            <w:r>
-              <w:rPr>
-                <w:rFonts w:ascii="Times New Roman" w:eastAsia="Times New Roman" w:hAnsi="Times New Roman" w:cs="Times New Roman"/>
-                <w:spacing w:val="-3"/>
-                <w:sz w:val="24"/>
-                <w:szCs w:val="20"/>
-              </w:rPr>
-              <w:t>workers</w:t>
-            </w:r>
-            <w:proofErr w:type="spellEnd"/>
-            <w:r>
-              <w:rPr>
-                <w:rFonts w:ascii="Times New Roman" w:eastAsia="Times New Roman" w:hAnsi="Times New Roman" w:cs="Times New Roman"/>
-                <w:spacing w:val="-3"/>
-                <w:sz w:val="24"/>
-                <w:szCs w:val="20"/>
-              </w:rPr>
-              <w:t xml:space="preserve"> rights.</w:t>
+              <w:t xml:space="preserve"> Know your workers rights.</w:t>
             </w:r>
             <w:r>
               <w:rPr>
@@ -8884,7 +8384,6 @@
                 <w:szCs w:val="20"/>
               </w:rPr>
             </w:pPr>
-            <w:proofErr w:type="spellStart"/>
             <w:r>
               <w:rPr>
                 <w:rFonts w:ascii="Times New Roman" w:eastAsia="Times New Roman" w:hAnsi="Times New Roman" w:cs="Times New Roman"/>
@@ -8895,7 +8394,6 @@
               </w:rPr>
               <w:t>Postcondition</w:t>
             </w:r>
-            <w:proofErr w:type="spellEnd"/>
           </w:p>
         </w:tc>
         <w:tc>
@@ -9187,7 +8685,6 @@
                 <w:szCs w:val="20"/>
               </w:rPr>
             </w:pPr>
-            <w:proofErr w:type="spellStart"/>
             <w:r>
               <w:rPr>
                 <w:rFonts w:ascii="Times New Roman" w:eastAsia="Times New Roman" w:hAnsi="Times New Roman" w:cs="Times New Roman"/>
@@ -9206,7 +8703,6 @@
               </w:rPr>
               <w:t>User</w:t>
             </w:r>
-            <w:proofErr w:type="spellEnd"/>
           </w:p>
         </w:tc>
       </w:tr>
@@ -9267,47 +8763,7 @@
                 <w:sz w:val="24"/>
                 <w:szCs w:val="20"/>
               </w:rPr>
-              <w:t xml:space="preserve">The user who has the </w:t>
-            </w:r>
-            <w:proofErr w:type="spellStart"/>
-            <w:r>
-              <w:rPr>
-                <w:rFonts w:ascii="Times New Roman" w:eastAsia="Times New Roman" w:hAnsi="Times New Roman" w:cs="Times New Roman"/>
-                <w:spacing w:val="-3"/>
-                <w:sz w:val="24"/>
-                <w:szCs w:val="20"/>
-              </w:rPr>
-              <w:t>boolean</w:t>
-            </w:r>
-            <w:proofErr w:type="spellEnd"/>
-            <w:r>
-              <w:rPr>
-                <w:rFonts w:ascii="Times New Roman" w:eastAsia="Times New Roman" w:hAnsi="Times New Roman" w:cs="Times New Roman"/>
-                <w:spacing w:val="-3"/>
-                <w:sz w:val="24"/>
-                <w:szCs w:val="20"/>
-              </w:rPr>
-              <w:t xml:space="preserve"> value of </w:t>
-            </w:r>
-            <w:proofErr w:type="spellStart"/>
-            <w:r>
-              <w:rPr>
-                <w:rFonts w:ascii="Times New Roman" w:eastAsia="Times New Roman" w:hAnsi="Times New Roman" w:cs="Times New Roman"/>
-                <w:spacing w:val="-3"/>
-                <w:sz w:val="24"/>
-                <w:szCs w:val="20"/>
-              </w:rPr>
-              <w:t>UserIsLeader</w:t>
-            </w:r>
-            <w:proofErr w:type="spellEnd"/>
-            <w:r>
-              <w:rPr>
-                <w:rFonts w:ascii="Times New Roman" w:eastAsia="Times New Roman" w:hAnsi="Times New Roman" w:cs="Times New Roman"/>
-                <w:spacing w:val="-3"/>
-                <w:sz w:val="24"/>
-                <w:szCs w:val="20"/>
-              </w:rPr>
-              <w:t xml:space="preserve"> set to true,</w:t>
+              <w:t>The user who has the boolean value of UserIsLeader set to true,</w:t>
             </w:r>
             <w:r>
               <w:rPr>
@@ -9721,36 +9177,16 @@
                 <w:sz w:val="24"/>
                 <w:szCs w:val="20"/>
               </w:rPr>
-              <w:t xml:space="preserve"> from </w:t>
-            </w:r>
-            <w:proofErr w:type="spellStart"/>
-            <w:r>
-              <w:rPr>
-                <w:rFonts w:ascii="Times New Roman" w:eastAsia="Times New Roman" w:hAnsi="Times New Roman" w:cs="Times New Roman"/>
-                <w:spacing w:val="-3"/>
-                <w:sz w:val="24"/>
-                <w:szCs w:val="20"/>
-              </w:rPr>
-              <w:t>Data</w:t>
-            </w:r>
-            <w:r>
-              <w:rPr>
-                <w:rFonts w:ascii="Times New Roman" w:eastAsia="Times New Roman" w:hAnsi="Times New Roman" w:cs="Times New Roman"/>
-                <w:spacing w:val="-3"/>
-                <w:sz w:val="24"/>
-                <w:szCs w:val="20"/>
-              </w:rPr>
-              <w:t>GridView</w:t>
-            </w:r>
-            <w:proofErr w:type="spellEnd"/>
-            <w:r>
-              <w:rPr>
-                <w:rFonts w:ascii="Times New Roman" w:eastAsia="Times New Roman" w:hAnsi="Times New Roman" w:cs="Times New Roman"/>
-                <w:spacing w:val="-3"/>
-                <w:sz w:val="24"/>
-                <w:szCs w:val="20"/>
-              </w:rPr>
-              <w:t>.</w:t>
+              <w:t xml:space="preserve"> from Data</w:t>
+            </w:r>
+            <w:r>
+              <w:rPr>
+                <w:rFonts w:ascii="Times New Roman" w:eastAsia="Times New Roman" w:hAnsi="Times New Roman" w:cs="Times New Roman"/>
+                <w:spacing w:val="-3"/>
+                <w:sz w:val="24"/>
+                <w:szCs w:val="20"/>
+              </w:rPr>
+              <w:t>GridView.</w:t>
             </w:r>
           </w:p>
           <w:p>
@@ -9833,7 +9269,6 @@
                 <w:szCs w:val="20"/>
               </w:rPr>
             </w:pPr>
-            <w:proofErr w:type="spellStart"/>
             <w:r>
               <w:rPr>
                 <w:rFonts w:ascii="Times New Roman" w:eastAsia="Times New Roman" w:hAnsi="Times New Roman" w:cs="Times New Roman"/>
@@ -9844,7 +9279,6 @@
               </w:rPr>
               <w:t>Postcondition</w:t>
             </w:r>
-            <w:proofErr w:type="spellEnd"/>
           </w:p>
         </w:tc>
         <w:tc>
@@ -10198,7 +9632,6 @@
                 <w:szCs w:val="20"/>
               </w:rPr>
             </w:pPr>
-            <w:proofErr w:type="spellStart"/>
             <w:r>
               <w:rPr>
                 <w:rFonts w:ascii="Times New Roman" w:eastAsia="Times New Roman" w:hAnsi="Times New Roman" w:cs="Times New Roman"/>
@@ -10226,7 +9659,6 @@
               </w:rPr>
               <w:t>s</w:t>
             </w:r>
-            <w:proofErr w:type="spellEnd"/>
           </w:p>
         </w:tc>
       </w:tr>
@@ -10287,47 +9719,7 @@
                 <w:sz w:val="24"/>
                 <w:szCs w:val="20"/>
               </w:rPr>
-              <w:t xml:space="preserve">The user who has the </w:t>
-            </w:r>
-            <w:proofErr w:type="spellStart"/>
-            <w:r>
-              <w:rPr>
-                <w:rFonts w:ascii="Times New Roman" w:eastAsia="Times New Roman" w:hAnsi="Times New Roman" w:cs="Times New Roman"/>
-                <w:spacing w:val="-3"/>
-                <w:sz w:val="24"/>
-                <w:szCs w:val="20"/>
-              </w:rPr>
-              <w:t>boolean</w:t>
-            </w:r>
-            <w:proofErr w:type="spellEnd"/>
-            <w:r>
-              <w:rPr>
-                <w:rFonts w:ascii="Times New Roman" w:eastAsia="Times New Roman" w:hAnsi="Times New Roman" w:cs="Times New Roman"/>
-                <w:spacing w:val="-3"/>
-                <w:sz w:val="24"/>
-                <w:szCs w:val="20"/>
-              </w:rPr>
-              <w:t xml:space="preserve"> value of </w:t>
-            </w:r>
-            <w:proofErr w:type="spellStart"/>
-            <w:r>
-              <w:rPr>
-                <w:rFonts w:ascii="Times New Roman" w:eastAsia="Times New Roman" w:hAnsi="Times New Roman" w:cs="Times New Roman"/>
-                <w:spacing w:val="-3"/>
-                <w:sz w:val="24"/>
-                <w:szCs w:val="20"/>
-              </w:rPr>
-              <w:t>UserIsLeader</w:t>
-            </w:r>
-            <w:proofErr w:type="spellEnd"/>
-            <w:r>
-              <w:rPr>
-                <w:rFonts w:ascii="Times New Roman" w:eastAsia="Times New Roman" w:hAnsi="Times New Roman" w:cs="Times New Roman"/>
-                <w:spacing w:val="-3"/>
-                <w:sz w:val="24"/>
-                <w:szCs w:val="20"/>
-              </w:rPr>
-              <w:t xml:space="preserve"> set to true, will get to</w:t>
+              <w:t>The user who has the boolean value of UserIsLeader set to true, will get to</w:t>
             </w:r>
             <w:r>
               <w:rPr>
@@ -10681,7 +10073,6 @@
                 <w:szCs w:val="20"/>
               </w:rPr>
             </w:pPr>
-            <w:proofErr w:type="spellStart"/>
             <w:r>
               <w:rPr>
                 <w:rFonts w:ascii="Times New Roman" w:eastAsia="Times New Roman" w:hAnsi="Times New Roman" w:cs="Times New Roman"/>
@@ -10692,7 +10083,6 @@
               </w:rPr>
               <w:t>Postcondition</w:t>
             </w:r>
-            <w:proofErr w:type="spellEnd"/>
           </w:p>
         </w:tc>
         <w:tc>
@@ -11004,7 +10394,6 @@
                 <w:szCs w:val="20"/>
               </w:rPr>
             </w:pPr>
-            <w:proofErr w:type="spellStart"/>
             <w:r>
               <w:rPr>
                 <w:rFonts w:ascii="Times New Roman" w:eastAsia="Times New Roman" w:hAnsi="Times New Roman" w:cs="Times New Roman"/>
@@ -11014,7 +10403,6 @@
               </w:rPr>
               <w:t>SearchUsers</w:t>
             </w:r>
-            <w:proofErr w:type="spellEnd"/>
           </w:p>
         </w:tc>
       </w:tr>
@@ -11075,47 +10463,7 @@
                 <w:sz w:val="24"/>
                 <w:szCs w:val="20"/>
               </w:rPr>
-              <w:t xml:space="preserve">The user who has the </w:t>
-            </w:r>
-            <w:proofErr w:type="spellStart"/>
-            <w:r>
-              <w:rPr>
-                <w:rFonts w:ascii="Times New Roman" w:eastAsia="Times New Roman" w:hAnsi="Times New Roman" w:cs="Times New Roman"/>
-                <w:spacing w:val="-3"/>
-                <w:sz w:val="24"/>
-                <w:szCs w:val="20"/>
-              </w:rPr>
-              <w:t>boolean</w:t>
-            </w:r>
-            <w:proofErr w:type="spellEnd"/>
-            <w:r>
-              <w:rPr>
-                <w:rFonts w:ascii="Times New Roman" w:eastAsia="Times New Roman" w:hAnsi="Times New Roman" w:cs="Times New Roman"/>
-                <w:spacing w:val="-3"/>
-                <w:sz w:val="24"/>
-                <w:szCs w:val="20"/>
-              </w:rPr>
-              <w:t xml:space="preserve"> value of </w:t>
-            </w:r>
-            <w:proofErr w:type="spellStart"/>
-            <w:r>
-              <w:rPr>
-                <w:rFonts w:ascii="Times New Roman" w:eastAsia="Times New Roman" w:hAnsi="Times New Roman" w:cs="Times New Roman"/>
-                <w:spacing w:val="-3"/>
-                <w:sz w:val="24"/>
-                <w:szCs w:val="20"/>
-              </w:rPr>
-              <w:t>UserIsLeader</w:t>
-            </w:r>
-            <w:proofErr w:type="spellEnd"/>
-            <w:r>
-              <w:rPr>
-                <w:rFonts w:ascii="Times New Roman" w:eastAsia="Times New Roman" w:hAnsi="Times New Roman" w:cs="Times New Roman"/>
-                <w:spacing w:val="-3"/>
-                <w:sz w:val="24"/>
-                <w:szCs w:val="20"/>
-              </w:rPr>
-              <w:t xml:space="preserve"> set to true, will get to </w:t>
+              <w:t xml:space="preserve">The user who has the boolean value of UserIsLeader set to true, will get to </w:t>
             </w:r>
             <w:r>
               <w:rPr>
@@ -11397,7 +10745,6 @@
                 <w:szCs w:val="20"/>
               </w:rPr>
             </w:pPr>
-            <w:proofErr w:type="spellStart"/>
             <w:r>
               <w:rPr>
                 <w:rFonts w:ascii="Times New Roman" w:eastAsia="Times New Roman" w:hAnsi="Times New Roman" w:cs="Times New Roman"/>
@@ -11408,7 +10755,6 @@
               </w:rPr>
               <w:t>Postcondition</w:t>
             </w:r>
-            <w:proofErr w:type="spellEnd"/>
           </w:p>
         </w:tc>
         <w:tc>
@@ -11688,14 +11034,12 @@
                 <w:szCs w:val="20"/>
               </w:rPr>
             </w:pPr>
-            <w:proofErr w:type="spellStart"/>
             <w:r>
               <w:t>Verify</w:t>
             </w:r>
             <w:r>
               <w:t>Password</w:t>
             </w:r>
-            <w:proofErr w:type="spellEnd"/>
           </w:p>
         </w:tc>
       </w:tr>
@@ -11756,47 +11100,7 @@
                 <w:sz w:val="24"/>
                 <w:szCs w:val="20"/>
               </w:rPr>
-              <w:t xml:space="preserve">The user who has the </w:t>
-            </w:r>
-            <w:proofErr w:type="spellStart"/>
-            <w:r>
-              <w:rPr>
-                <w:rFonts w:ascii="Times New Roman" w:eastAsia="Times New Roman" w:hAnsi="Times New Roman" w:cs="Times New Roman"/>
-                <w:spacing w:val="-3"/>
-                <w:sz w:val="24"/>
-                <w:szCs w:val="20"/>
-              </w:rPr>
-              <w:t>boolean</w:t>
-            </w:r>
-            <w:proofErr w:type="spellEnd"/>
-            <w:r>
-              <w:rPr>
-                <w:rFonts w:ascii="Times New Roman" w:eastAsia="Times New Roman" w:hAnsi="Times New Roman" w:cs="Times New Roman"/>
-                <w:spacing w:val="-3"/>
-                <w:sz w:val="24"/>
-                <w:szCs w:val="20"/>
-              </w:rPr>
-              <w:t xml:space="preserve"> value of </w:t>
-            </w:r>
-            <w:proofErr w:type="spellStart"/>
-            <w:r>
-              <w:rPr>
-                <w:rFonts w:ascii="Times New Roman" w:eastAsia="Times New Roman" w:hAnsi="Times New Roman" w:cs="Times New Roman"/>
-                <w:spacing w:val="-3"/>
-                <w:sz w:val="24"/>
-                <w:szCs w:val="20"/>
-              </w:rPr>
-              <w:t>UserIsLeader</w:t>
-            </w:r>
-            <w:proofErr w:type="spellEnd"/>
-            <w:r>
-              <w:rPr>
-                <w:rFonts w:ascii="Times New Roman" w:eastAsia="Times New Roman" w:hAnsi="Times New Roman" w:cs="Times New Roman"/>
-                <w:spacing w:val="-3"/>
-                <w:sz w:val="24"/>
-                <w:szCs w:val="20"/>
-              </w:rPr>
-              <w:t xml:space="preserve"> set to true, will get to </w:t>
+              <w:t xml:space="preserve">The user who has the boolean value of UserIsLeader set to true, will get to </w:t>
             </w:r>
             <w:r>
               <w:rPr>
@@ -12113,7 +11417,6 @@
                 <w:szCs w:val="20"/>
               </w:rPr>
             </w:pPr>
-            <w:proofErr w:type="spellStart"/>
             <w:r>
               <w:rPr>
                 <w:rFonts w:ascii="Times New Roman" w:eastAsia="Times New Roman" w:hAnsi="Times New Roman" w:cs="Times New Roman"/>
@@ -12124,7 +11427,6 @@
               </w:rPr>
               <w:t>Postcondition</w:t>
             </w:r>
-            <w:proofErr w:type="spellEnd"/>
           </w:p>
         </w:tc>
         <w:tc>
@@ -12402,6 +11704,33 @@
                 <w:szCs w:val="20"/>
               </w:rPr>
             </w:pPr>
+            <w:r>
+              <w:t>Confirm</w:t>
+            </w:r>
+            <w:r>
+              <w:t>_r</w:t>
+            </w:r>
+            <w:r>
+              <w:t>equired</w:t>
+            </w:r>
+            <w:r>
+              <w:t>_c</w:t>
+            </w:r>
+            <w:r>
+              <w:t>ontact</w:t>
+            </w:r>
+            <w:r>
+              <w:t>_i</w:t>
+            </w:r>
+            <w:r>
+              <w:t>nfo</w:t>
+            </w:r>
+            <w:r>
+              <w:t>_p</w:t>
+            </w:r>
+            <w:r>
+              <w:t>rovided</w:t>
+            </w:r>
           </w:p>
         </w:tc>
       </w:tr>
@@ -12586,7 +11915,6 @@
                 <w:szCs w:val="20"/>
               </w:rPr>
             </w:pPr>
-            <w:proofErr w:type="spellStart"/>
             <w:r>
               <w:rPr>
                 <w:rFonts w:ascii="Times New Roman" w:eastAsia="Times New Roman" w:hAnsi="Times New Roman" w:cs="Times New Roman"/>
@@ -12597,7 +11925,6 @@
               </w:rPr>
               <w:t>Postcondition</w:t>
             </w:r>
-            <w:proofErr w:type="spellEnd"/>
           </w:p>
         </w:tc>
         <w:tc>
@@ -12839,6 +12166,39 @@
                 <w:szCs w:val="20"/>
               </w:rPr>
             </w:pPr>
+            <w:r>
+              <w:t>Confirm</w:t>
+            </w:r>
+            <w:r>
+              <w:t>_</w:t>
+            </w:r>
+            <w:r>
+              <w:t>Required</w:t>
+            </w:r>
+            <w:r>
+              <w:t>_</w:t>
+            </w:r>
+            <w:r>
+              <w:t>Info</w:t>
+            </w:r>
+            <w:r>
+              <w:t>_</w:t>
+            </w:r>
+            <w:r>
+              <w:t>Is</w:t>
+            </w:r>
+            <w:r>
+              <w:t>_</w:t>
+            </w:r>
+            <w:r>
+              <w:t>Not</w:t>
+            </w:r>
+            <w:r>
+              <w:t>_</w:t>
+            </w:r>
+            <w:r>
+              <w:t>Empty</w:t>
+            </w:r>
           </w:p>
         </w:tc>
       </w:tr>
@@ -13023,7 +12383,6 @@
                 <w:szCs w:val="20"/>
               </w:rPr>
             </w:pPr>
-            <w:proofErr w:type="spellStart"/>
             <w:r>
               <w:rPr>
                 <w:rFonts w:ascii="Times New Roman" w:eastAsia="Times New Roman" w:hAnsi="Times New Roman" w:cs="Times New Roman"/>
@@ -13034,7 +12393,6 @@
               </w:rPr>
               <w:t>Postcondition</w:t>
             </w:r>
-            <w:proofErr w:type="spellEnd"/>
           </w:p>
         </w:tc>
         <w:tc>
@@ -13265,6 +12623,24 @@
                 <w:szCs w:val="20"/>
               </w:rPr>
             </w:pPr>
+            <w:r>
+              <w:t>Notify_</w:t>
+            </w:r>
+            <w:r>
+              <w:t>u</w:t>
+            </w:r>
+            <w:r>
+              <w:t>ser_</w:t>
+            </w:r>
+            <w:r>
+              <w:t>o</w:t>
+            </w:r>
+            <w:r>
+              <w:t>f_</w:t>
+            </w:r>
+            <w:r>
+              <w:t>creation</w:t>
+            </w:r>
           </w:p>
         </w:tc>
       </w:tr>
@@ -13449,7 +12825,6 @@
                 <w:szCs w:val="20"/>
               </w:rPr>
             </w:pPr>
-            <w:proofErr w:type="spellStart"/>
             <w:r>
               <w:rPr>
                 <w:rFonts w:ascii="Times New Roman" w:eastAsia="Times New Roman" w:hAnsi="Times New Roman" w:cs="Times New Roman"/>
@@ -13460,7 +12835,6 @@
               </w:rPr>
               <w:t>Postcondition</w:t>
             </w:r>
-            <w:proofErr w:type="spellEnd"/>
           </w:p>
         </w:tc>
         <w:tc>
@@ -13674,6 +13048,15 @@
                 <w:szCs w:val="20"/>
               </w:rPr>
             </w:pPr>
+            <w:r>
+              <w:rPr>
+                <w:rFonts w:ascii="Times New Roman" w:eastAsia="Times New Roman" w:hAnsi="Times New Roman" w:cs="Times New Roman"/>
+                <w:spacing w:val="-3"/>
+                <w:sz w:val="24"/>
+                <w:szCs w:val="20"/>
+              </w:rPr>
+              <w:t>Create_Job</w:t>
+            </w:r>
           </w:p>
         </w:tc>
       </w:tr>
@@ -13858,7 +13241,6 @@
                 <w:szCs w:val="20"/>
               </w:rPr>
             </w:pPr>
-            <w:proofErr w:type="spellStart"/>
             <w:r>
               <w:rPr>
                 <w:rFonts w:ascii="Times New Roman" w:eastAsia="Times New Roman" w:hAnsi="Times New Roman" w:cs="Times New Roman"/>
@@ -13869,7 +13251,6 @@
               </w:rPr>
               <w:t>Postcondition</w:t>
             </w:r>
-            <w:proofErr w:type="spellEnd"/>
           </w:p>
         </w:tc>
         <w:tc>
@@ -14088,6 +13469,15 @@
                 <w:szCs w:val="20"/>
               </w:rPr>
             </w:pPr>
+            <w:r>
+              <w:rPr>
+                <w:rFonts w:ascii="Times New Roman" w:eastAsia="Times New Roman" w:hAnsi="Times New Roman" w:cs="Times New Roman"/>
+                <w:spacing w:val="-3"/>
+                <w:sz w:val="24"/>
+                <w:szCs w:val="20"/>
+              </w:rPr>
+              <w:t>Update_Job</w:t>
+            </w:r>
           </w:p>
         </w:tc>
       </w:tr>
@@ -14272,7 +13662,6 @@
                 <w:szCs w:val="20"/>
               </w:rPr>
             </w:pPr>
-            <w:proofErr w:type="spellStart"/>
             <w:r>
               <w:rPr>
                 <w:rFonts w:ascii="Times New Roman" w:eastAsia="Times New Roman" w:hAnsi="Times New Roman" w:cs="Times New Roman"/>
@@ -14283,7 +13672,6 @@
               </w:rPr>
               <w:t>Postcondition</w:t>
             </w:r>
-            <w:proofErr w:type="spellEnd"/>
           </w:p>
         </w:tc>
         <w:tc>
@@ -14502,6 +13890,24 @@
                 <w:szCs w:val="20"/>
               </w:rPr>
             </w:pPr>
+            <w:r>
+              <w:rPr>
+                <w:rFonts w:ascii="Times New Roman" w:eastAsia="Times New Roman" w:hAnsi="Times New Roman" w:cs="Times New Roman"/>
+                <w:spacing w:val="-3"/>
+                <w:sz w:val="24"/>
+                <w:szCs w:val="20"/>
+              </w:rPr>
+              <w:t>Delete</w:t>
+            </w:r>
+            <w:r>
+              <w:rPr>
+                <w:rFonts w:ascii="Times New Roman" w:eastAsia="Times New Roman" w:hAnsi="Times New Roman" w:cs="Times New Roman"/>
+                <w:spacing w:val="-3"/>
+                <w:sz w:val="24"/>
+                <w:szCs w:val="20"/>
+              </w:rPr>
+              <w:t>_Job</w:t>
+            </w:r>
           </w:p>
         </w:tc>
       </w:tr>
@@ -14686,7 +14092,6 @@
                 <w:szCs w:val="20"/>
               </w:rPr>
             </w:pPr>
-            <w:proofErr w:type="spellStart"/>
             <w:r>
               <w:rPr>
                 <w:rFonts w:ascii="Times New Roman" w:eastAsia="Times New Roman" w:hAnsi="Times New Roman" w:cs="Times New Roman"/>
@@ -14697,7 +14102,6 @@
               </w:rPr>
               <w:t>Postcondition</w:t>
             </w:r>
-            <w:proofErr w:type="spellEnd"/>
           </w:p>
         </w:tc>
         <w:tc>
@@ -14925,6 +14329,24 @@
                 <w:szCs w:val="20"/>
               </w:rPr>
             </w:pPr>
+            <w:r>
+              <w:rPr>
+                <w:rFonts w:ascii="Times New Roman" w:eastAsia="Times New Roman" w:hAnsi="Times New Roman" w:cs="Times New Roman"/>
+                <w:spacing w:val="-3"/>
+                <w:sz w:val="24"/>
+                <w:szCs w:val="20"/>
+              </w:rPr>
+              <w:t>Delete_All_Job_</w:t>
+            </w:r>
+            <w:r>
+              <w:rPr>
+                <w:rFonts w:ascii="Times New Roman" w:eastAsia="Times New Roman" w:hAnsi="Times New Roman" w:cs="Times New Roman"/>
+                <w:spacing w:val="-3"/>
+                <w:sz w:val="24"/>
+                <w:szCs w:val="20"/>
+              </w:rPr>
+              <w:t>Problems</w:t>
+            </w:r>
           </w:p>
         </w:tc>
       </w:tr>
@@ -15109,7 +14531,6 @@
                 <w:szCs w:val="20"/>
               </w:rPr>
             </w:pPr>
-            <w:proofErr w:type="spellStart"/>
             <w:r>
               <w:rPr>
                 <w:rFonts w:ascii="Times New Roman" w:eastAsia="Times New Roman" w:hAnsi="Times New Roman" w:cs="Times New Roman"/>
@@ -15120,7 +14541,6 @@
               </w:rPr>
               <w:t>Postcondition</w:t>
             </w:r>
-            <w:proofErr w:type="spellEnd"/>
           </w:p>
         </w:tc>
         <w:tc>
@@ -15351,6 +14771,27 @@
                 <w:szCs w:val="20"/>
               </w:rPr>
             </w:pPr>
+            <w:r>
+              <w:t>Delete</w:t>
+            </w:r>
+            <w:r>
+              <w:t>_</w:t>
+            </w:r>
+            <w:r>
+              <w:t>All</w:t>
+            </w:r>
+            <w:r>
+              <w:t>_</w:t>
+            </w:r>
+            <w:r>
+              <w:t>Job</w:t>
+            </w:r>
+            <w:r>
+              <w:t>_</w:t>
+            </w:r>
+            <w:r>
+              <w:t>Chats</w:t>
+            </w:r>
           </w:p>
         </w:tc>
       </w:tr>
@@ -15535,7 +14976,6 @@
                 <w:szCs w:val="20"/>
               </w:rPr>
             </w:pPr>
-            <w:proofErr w:type="spellStart"/>
             <w:r>
               <w:rPr>
                 <w:rFonts w:ascii="Times New Roman" w:eastAsia="Times New Roman" w:hAnsi="Times New Roman" w:cs="Times New Roman"/>
@@ -15546,7 +14986,6 @@
               </w:rPr>
               <w:t>Postcondition</w:t>
             </w:r>
-            <w:proofErr w:type="spellEnd"/>
           </w:p>
         </w:tc>
         <w:tc>
@@ -15766,6 +15205,15 @@
                 <w:szCs w:val="20"/>
               </w:rPr>
             </w:pPr>
+            <w:r>
+              <w:rPr>
+                <w:rFonts w:ascii="Times New Roman" w:eastAsia="Times New Roman" w:hAnsi="Times New Roman" w:cs="Times New Roman"/>
+                <w:spacing w:val="-3"/>
+                <w:sz w:val="24"/>
+                <w:szCs w:val="20"/>
+              </w:rPr>
+              <w:t>ReadJob</w:t>
+            </w:r>
           </w:p>
         </w:tc>
       </w:tr>
@@ -15950,7 +15398,6 @@
                 <w:szCs w:val="20"/>
               </w:rPr>
             </w:pPr>
-            <w:proofErr w:type="spellStart"/>
             <w:r>
               <w:rPr>
                 <w:rFonts w:ascii="Times New Roman" w:eastAsia="Times New Roman" w:hAnsi="Times New Roman" w:cs="Times New Roman"/>
@@ -15961,7 +15408,6 @@
               </w:rPr>
               <w:t>Postcondition</w:t>
             </w:r>
-            <w:proofErr w:type="spellEnd"/>
           </w:p>
         </w:tc>
         <w:tc>
@@ -16180,6 +15626,15 @@
                 <w:szCs w:val="20"/>
               </w:rPr>
             </w:pPr>
+            <w:r>
+              <w:rPr>
+                <w:rFonts w:ascii="Times New Roman" w:eastAsia="Times New Roman" w:hAnsi="Times New Roman" w:cs="Times New Roman"/>
+                <w:spacing w:val="-3"/>
+                <w:sz w:val="24"/>
+                <w:szCs w:val="20"/>
+              </w:rPr>
+              <w:t>ReadJobs</w:t>
+            </w:r>
           </w:p>
         </w:tc>
       </w:tr>
@@ -16364,7 +15819,6 @@
                 <w:szCs w:val="20"/>
               </w:rPr>
             </w:pPr>
-            <w:proofErr w:type="spellStart"/>
             <w:r>
               <w:rPr>
                 <w:rFonts w:ascii="Times New Roman" w:eastAsia="Times New Roman" w:hAnsi="Times New Roman" w:cs="Times New Roman"/>
@@ -16375,7 +15829,6 @@
               </w:rPr>
               <w:t>Postcondition</w:t>
             </w:r>
-            <w:proofErr w:type="spellEnd"/>
           </w:p>
         </w:tc>
         <w:tc>
@@ -16587,6 +16040,15 @@
                 <w:szCs w:val="20"/>
               </w:rPr>
             </w:pPr>
+            <w:r>
+              <w:rPr>
+                <w:rFonts w:ascii="Times New Roman" w:eastAsia="Times New Roman" w:hAnsi="Times New Roman" w:cs="Times New Roman"/>
+                <w:spacing w:val="-3"/>
+                <w:sz w:val="24"/>
+                <w:szCs w:val="20"/>
+              </w:rPr>
+              <w:t>SearchJobs</w:t>
+            </w:r>
           </w:p>
         </w:tc>
       </w:tr>
@@ -16771,7 +16233,6 @@
                 <w:szCs w:val="20"/>
               </w:rPr>
             </w:pPr>
-            <w:proofErr w:type="spellStart"/>
             <w:r>
               <w:rPr>
                 <w:rFonts w:ascii="Times New Roman" w:eastAsia="Times New Roman" w:hAnsi="Times New Roman" w:cs="Times New Roman"/>
@@ -16782,7 +16243,6 @@
               </w:rPr>
               <w:t>Postcondition</w:t>
             </w:r>
-            <w:proofErr w:type="spellEnd"/>
           </w:p>
         </w:tc>
         <w:tc>
@@ -17016,6 +16476,15 @@
                 <w:szCs w:val="20"/>
               </w:rPr>
             </w:pPr>
+            <w:r>
+              <w:rPr>
+                <w:rFonts w:ascii="Times New Roman" w:eastAsia="Times New Roman" w:hAnsi="Times New Roman" w:cs="Times New Roman"/>
+                <w:spacing w:val="-3"/>
+                <w:sz w:val="24"/>
+                <w:szCs w:val="20"/>
+              </w:rPr>
+              <w:t>AutoInsertJobStartDate</w:t>
+            </w:r>
           </w:p>
         </w:tc>
       </w:tr>
@@ -17200,7 +16669,6 @@
                 <w:szCs w:val="20"/>
               </w:rPr>
             </w:pPr>
-            <w:proofErr w:type="spellStart"/>
             <w:r>
               <w:rPr>
                 <w:rFonts w:ascii="Times New Roman" w:eastAsia="Times New Roman" w:hAnsi="Times New Roman" w:cs="Times New Roman"/>
@@ -17211,7 +16679,6 @@
               </w:rPr>
               <w:t>Postcondition</w:t>
             </w:r>
-            <w:proofErr w:type="spellEnd"/>
           </w:p>
         </w:tc>
         <w:tc>
@@ -17454,6 +16921,15 @@
                 <w:szCs w:val="20"/>
               </w:rPr>
             </w:pPr>
+            <w:r>
+              <w:rPr>
+                <w:rFonts w:ascii="Times New Roman" w:eastAsia="Times New Roman" w:hAnsi="Times New Roman" w:cs="Times New Roman"/>
+                <w:spacing w:val="-3"/>
+                <w:sz w:val="24"/>
+                <w:szCs w:val="20"/>
+              </w:rPr>
+              <w:t>ConfirmRequriedInfoIsNotEmpty</w:t>
+            </w:r>
           </w:p>
         </w:tc>
       </w:tr>
@@ -17639,7 +17115,6 @@
                 <w:szCs w:val="20"/>
               </w:rPr>
             </w:pPr>
-            <w:proofErr w:type="spellStart"/>
             <w:r>
               <w:rPr>
                 <w:rFonts w:ascii="Times New Roman" w:eastAsia="Times New Roman" w:hAnsi="Times New Roman" w:cs="Times New Roman"/>
@@ -17650,7 +17125,6 @@
               </w:rPr>
               <w:t>Postcondition</w:t>
             </w:r>
-            <w:proofErr w:type="spellEnd"/>
           </w:p>
         </w:tc>
         <w:tc>
@@ -17802,11 +17276,9 @@
       <w:r>
         <w:t xml:space="preserve"> </w:t>
       </w:r>
-      <w:proofErr w:type="gramStart"/>
       <w:r>
         <w:t>For</w:t>
       </w:r>
-      <w:proofErr w:type="gramEnd"/>
       <w:r>
         <w:t xml:space="preserve"> </w:t>
       </w:r>
@@ -17883,6 +17355,15 @@
                 <w:szCs w:val="20"/>
               </w:rPr>
             </w:pPr>
+            <w:r>
+              <w:rPr>
+                <w:rFonts w:ascii="Times New Roman" w:eastAsia="Times New Roman" w:hAnsi="Times New Roman" w:cs="Times New Roman"/>
+                <w:spacing w:val="-3"/>
+                <w:sz w:val="24"/>
+                <w:szCs w:val="20"/>
+              </w:rPr>
+              <w:t>RegisterUserForJob</w:t>
+            </w:r>
           </w:p>
         </w:tc>
       </w:tr>
@@ -18067,7 +17548,6 @@
                 <w:szCs w:val="20"/>
               </w:rPr>
             </w:pPr>
-            <w:proofErr w:type="spellStart"/>
             <w:r>
               <w:rPr>
                 <w:rFonts w:ascii="Times New Roman" w:eastAsia="Times New Roman" w:hAnsi="Times New Roman" w:cs="Times New Roman"/>
@@ -18078,7 +17558,6 @@
               </w:rPr>
               <w:t>Postcondition</w:t>
             </w:r>
-            <w:proofErr w:type="spellEnd"/>
           </w:p>
         </w:tc>
         <w:tc>
@@ -18302,6 +17781,15 @@
                 <w:szCs w:val="20"/>
               </w:rPr>
             </w:pPr>
+            <w:r>
+              <w:rPr>
+                <w:rFonts w:ascii="Times New Roman" w:eastAsia="Times New Roman" w:hAnsi="Times New Roman" w:cs="Times New Roman"/>
+                <w:spacing w:val="-3"/>
+                <w:sz w:val="24"/>
+                <w:szCs w:val="20"/>
+              </w:rPr>
+              <w:t>AssignUserID</w:t>
+            </w:r>
           </w:p>
         </w:tc>
       </w:tr>
@@ -18486,7 +17974,6 @@
                 <w:szCs w:val="20"/>
               </w:rPr>
             </w:pPr>
-            <w:proofErr w:type="spellStart"/>
             <w:r>
               <w:rPr>
                 <w:rFonts w:ascii="Times New Roman" w:eastAsia="Times New Roman" w:hAnsi="Times New Roman" w:cs="Times New Roman"/>
@@ -18497,7 +17984,6 @@
               </w:rPr>
               <w:t>Postcondition</w:t>
             </w:r>
-            <w:proofErr w:type="spellEnd"/>
           </w:p>
         </w:tc>
         <w:tc>
@@ -18722,6 +18208,15 @@
                 <w:szCs w:val="20"/>
               </w:rPr>
             </w:pPr>
+            <w:r>
+              <w:rPr>
+                <w:rFonts w:ascii="Times New Roman" w:eastAsia="Times New Roman" w:hAnsi="Times New Roman" w:cs="Times New Roman"/>
+                <w:spacing w:val="-3"/>
+                <w:sz w:val="24"/>
+                <w:szCs w:val="20"/>
+              </w:rPr>
+              <w:t>AssignJobID</w:t>
+            </w:r>
           </w:p>
         </w:tc>
       </w:tr>
@@ -18906,7 +18401,6 @@
                 <w:szCs w:val="20"/>
               </w:rPr>
             </w:pPr>
-            <w:proofErr w:type="spellStart"/>
             <w:r>
               <w:rPr>
                 <w:rFonts w:ascii="Times New Roman" w:eastAsia="Times New Roman" w:hAnsi="Times New Roman" w:cs="Times New Roman"/>
@@ -18917,7 +18411,6 @@
               </w:rPr>
               <w:t>Postcondition</w:t>
             </w:r>
-            <w:proofErr w:type="spellEnd"/>
           </w:p>
         </w:tc>
         <w:tc>
@@ -19073,13 +18566,7 @@
         <w:t>Start</w:t>
       </w:r>
       <w:r>
-        <w:t xml:space="preserve"> </w:t>
-      </w:r>
-      <w:r>
-        <w:t>Registration</w:t>
-      </w:r>
-      <w:r>
-        <w:t xml:space="preserve"> </w:t>
+        <w:t xml:space="preserve"> Registration </w:t>
       </w:r>
       <w:r>
         <w:t>Date</w:t>
@@ -19154,6 +18641,27 @@
                 <w:szCs w:val="20"/>
               </w:rPr>
             </w:pPr>
+            <w:r>
+              <w:t>Auto</w:t>
+            </w:r>
+            <w:r>
+              <w:t>_i</w:t>
+            </w:r>
+            <w:r>
+              <w:t>nsert</w:t>
+            </w:r>
+            <w:r>
+              <w:t>_s</w:t>
+            </w:r>
+            <w:r>
+              <w:t>tart</w:t>
+            </w:r>
+            <w:r>
+              <w:t>_registration_d</w:t>
+            </w:r>
+            <w:r>
+              <w:t>ate</w:t>
+            </w:r>
           </w:p>
         </w:tc>
       </w:tr>
@@ -19338,7 +18846,6 @@
                 <w:szCs w:val="20"/>
               </w:rPr>
             </w:pPr>
-            <w:proofErr w:type="spellStart"/>
             <w:r>
               <w:rPr>
                 <w:rFonts w:ascii="Times New Roman" w:eastAsia="Times New Roman" w:hAnsi="Times New Roman" w:cs="Times New Roman"/>
@@ -19349,7 +18856,6 @@
               </w:rPr>
               <w:t>Postcondition</w:t>
             </w:r>
-            <w:proofErr w:type="spellEnd"/>
           </w:p>
         </w:tc>
         <w:tc>
@@ -19574,6 +19080,15 @@
                 <w:szCs w:val="20"/>
               </w:rPr>
             </w:pPr>
+            <w:r>
+              <w:rPr>
+                <w:rFonts w:ascii="Times New Roman" w:eastAsia="Times New Roman" w:hAnsi="Times New Roman" w:cs="Times New Roman"/>
+                <w:spacing w:val="-3"/>
+                <w:sz w:val="24"/>
+                <w:szCs w:val="20"/>
+              </w:rPr>
+              <w:t>CreateProblem</w:t>
+            </w:r>
           </w:p>
         </w:tc>
       </w:tr>
@@ -19758,7 +19273,6 @@
                 <w:szCs w:val="20"/>
               </w:rPr>
             </w:pPr>
-            <w:proofErr w:type="spellStart"/>
             <w:r>
               <w:rPr>
                 <w:rFonts w:ascii="Times New Roman" w:eastAsia="Times New Roman" w:hAnsi="Times New Roman" w:cs="Times New Roman"/>
@@ -19769,7 +19283,6 @@
               </w:rPr>
               <w:t>Postcondition</w:t>
             </w:r>
-            <w:proofErr w:type="spellEnd"/>
           </w:p>
         </w:tc>
         <w:tc>
@@ -19988,6 +19501,15 @@
                 <w:szCs w:val="20"/>
               </w:rPr>
             </w:pPr>
+            <w:r>
+              <w:rPr>
+                <w:rFonts w:ascii="Times New Roman" w:eastAsia="Times New Roman" w:hAnsi="Times New Roman" w:cs="Times New Roman"/>
+                <w:spacing w:val="-3"/>
+                <w:sz w:val="24"/>
+                <w:szCs w:val="20"/>
+              </w:rPr>
+              <w:t>UpdateProblem</w:t>
+            </w:r>
           </w:p>
         </w:tc>
       </w:tr>
@@ -20172,7 +19694,6 @@
                 <w:szCs w:val="20"/>
               </w:rPr>
             </w:pPr>
-            <w:proofErr w:type="spellStart"/>
             <w:r>
               <w:rPr>
                 <w:rFonts w:ascii="Times New Roman" w:eastAsia="Times New Roman" w:hAnsi="Times New Roman" w:cs="Times New Roman"/>
@@ -20183,7 +19704,6 @@
               </w:rPr>
               <w:t>Postcondition</w:t>
             </w:r>
-            <w:proofErr w:type="spellEnd"/>
           </w:p>
         </w:tc>
         <w:tc>
@@ -20402,6 +19922,15 @@
                 <w:szCs w:val="20"/>
               </w:rPr>
             </w:pPr>
+            <w:r>
+              <w:rPr>
+                <w:rFonts w:ascii="Times New Roman" w:eastAsia="Times New Roman" w:hAnsi="Times New Roman" w:cs="Times New Roman"/>
+                <w:spacing w:val="-3"/>
+                <w:sz w:val="24"/>
+                <w:szCs w:val="20"/>
+              </w:rPr>
+              <w:t>DeleteJob</w:t>
+            </w:r>
           </w:p>
         </w:tc>
       </w:tr>
@@ -20586,7 +20115,6 @@
                 <w:szCs w:val="20"/>
               </w:rPr>
             </w:pPr>
-            <w:proofErr w:type="spellStart"/>
             <w:r>
               <w:rPr>
                 <w:rFonts w:ascii="Times New Roman" w:eastAsia="Times New Roman" w:hAnsi="Times New Roman" w:cs="Times New Roman"/>
@@ -20597,7 +20125,6 @@
               </w:rPr>
               <w:t>Postcondition</w:t>
             </w:r>
-            <w:proofErr w:type="spellEnd"/>
           </w:p>
         </w:tc>
         <w:tc>
@@ -20828,6 +20355,15 @@
                 <w:szCs w:val="20"/>
               </w:rPr>
             </w:pPr>
+            <w:r>
+              <w:rPr>
+                <w:rFonts w:ascii="Times New Roman" w:eastAsia="Times New Roman" w:hAnsi="Times New Roman" w:cs="Times New Roman"/>
+                <w:spacing w:val="-3"/>
+                <w:sz w:val="24"/>
+                <w:szCs w:val="20"/>
+              </w:rPr>
+              <w:t>DeleteAllJobProblems</w:t>
+            </w:r>
           </w:p>
         </w:tc>
       </w:tr>
@@ -21012,7 +20548,6 @@
                 <w:szCs w:val="20"/>
               </w:rPr>
             </w:pPr>
-            <w:proofErr w:type="spellStart"/>
             <w:r>
               <w:rPr>
                 <w:rFonts w:ascii="Times New Roman" w:eastAsia="Times New Roman" w:hAnsi="Times New Roman" w:cs="Times New Roman"/>
@@ -21023,7 +20558,6 @@
               </w:rPr>
               <w:t>Postcondition</w:t>
             </w:r>
-            <w:proofErr w:type="spellEnd"/>
           </w:p>
         </w:tc>
         <w:tc>
@@ -21254,6 +20788,15 @@
                 <w:szCs w:val="20"/>
               </w:rPr>
             </w:pPr>
+            <w:r>
+              <w:rPr>
+                <w:rFonts w:ascii="Times New Roman" w:eastAsia="Times New Roman" w:hAnsi="Times New Roman" w:cs="Times New Roman"/>
+                <w:spacing w:val="-3"/>
+                <w:sz w:val="24"/>
+                <w:szCs w:val="20"/>
+              </w:rPr>
+              <w:t>DeleteAllJobChats</w:t>
+            </w:r>
           </w:p>
         </w:tc>
       </w:tr>
@@ -21438,7 +20981,6 @@
                 <w:szCs w:val="20"/>
               </w:rPr>
             </w:pPr>
-            <w:proofErr w:type="spellStart"/>
             <w:r>
               <w:rPr>
                 <w:rFonts w:ascii="Times New Roman" w:eastAsia="Times New Roman" w:hAnsi="Times New Roman" w:cs="Times New Roman"/>
@@ -21449,7 +20991,6 @@
               </w:rPr>
               <w:t>Postcondition</w:t>
             </w:r>
-            <w:proofErr w:type="spellEnd"/>
           </w:p>
         </w:tc>
         <w:tc>
@@ -21669,6 +21210,15 @@
                 <w:szCs w:val="20"/>
               </w:rPr>
             </w:pPr>
+            <w:r>
+              <w:rPr>
+                <w:rFonts w:ascii="Times New Roman" w:eastAsia="Times New Roman" w:hAnsi="Times New Roman" w:cs="Times New Roman"/>
+                <w:spacing w:val="-3"/>
+                <w:sz w:val="24"/>
+                <w:szCs w:val="20"/>
+              </w:rPr>
+              <w:t>ReadProblem</w:t>
+            </w:r>
           </w:p>
         </w:tc>
       </w:tr>
@@ -21853,7 +21403,6 @@
                 <w:szCs w:val="20"/>
               </w:rPr>
             </w:pPr>
-            <w:proofErr w:type="spellStart"/>
             <w:r>
               <w:rPr>
                 <w:rFonts w:ascii="Times New Roman" w:eastAsia="Times New Roman" w:hAnsi="Times New Roman" w:cs="Times New Roman"/>
@@ -21864,7 +21413,6 @@
               </w:rPr>
               <w:t>Postcondition</w:t>
             </w:r>
-            <w:proofErr w:type="spellEnd"/>
           </w:p>
         </w:tc>
         <w:tc>
@@ -22083,6 +21631,15 @@
                 <w:szCs w:val="20"/>
               </w:rPr>
             </w:pPr>
+            <w:r>
+              <w:rPr>
+                <w:rFonts w:ascii="Times New Roman" w:eastAsia="Times New Roman" w:hAnsi="Times New Roman" w:cs="Times New Roman"/>
+                <w:spacing w:val="-3"/>
+                <w:sz w:val="24"/>
+                <w:szCs w:val="20"/>
+              </w:rPr>
+              <w:t>ReadProblems</w:t>
+            </w:r>
           </w:p>
         </w:tc>
       </w:tr>
@@ -22267,7 +21824,6 @@
                 <w:szCs w:val="20"/>
               </w:rPr>
             </w:pPr>
-            <w:proofErr w:type="spellStart"/>
             <w:r>
               <w:rPr>
                 <w:rFonts w:ascii="Times New Roman" w:eastAsia="Times New Roman" w:hAnsi="Times New Roman" w:cs="Times New Roman"/>
@@ -22278,7 +21834,6 @@
               </w:rPr>
               <w:t>Postcondition</w:t>
             </w:r>
-            <w:proofErr w:type="spellEnd"/>
           </w:p>
         </w:tc>
         <w:tc>
@@ -22409,11 +21964,7 @@
         </w:tc>
       </w:tr>
     </w:tbl>
-    <w:p>
-      <w:pPr>
-        <w:pStyle w:val="Heading3"/>
-      </w:pPr>
-    </w:p>
+    <w:p/>
     <w:p>
       <w:pPr>
         <w:pStyle w:val="Heading3"/>
@@ -22498,6 +22049,15 @@
                 <w:szCs w:val="20"/>
               </w:rPr>
             </w:pPr>
+            <w:r>
+              <w:rPr>
+                <w:rFonts w:ascii="Times New Roman" w:eastAsia="Times New Roman" w:hAnsi="Times New Roman" w:cs="Times New Roman"/>
+                <w:spacing w:val="-3"/>
+                <w:sz w:val="24"/>
+                <w:szCs w:val="20"/>
+              </w:rPr>
+              <w:t>SearchProblem</w:t>
+            </w:r>
           </w:p>
         </w:tc>
       </w:tr>
@@ -22682,7 +22242,6 @@
                 <w:szCs w:val="20"/>
               </w:rPr>
             </w:pPr>
-            <w:proofErr w:type="spellStart"/>
             <w:r>
               <w:rPr>
                 <w:rFonts w:ascii="Times New Roman" w:eastAsia="Times New Roman" w:hAnsi="Times New Roman" w:cs="Times New Roman"/>
@@ -22693,7 +22252,6 @@
               </w:rPr>
               <w:t>Postcondition</w:t>
             </w:r>
-            <w:proofErr w:type="spellEnd"/>
           </w:p>
         </w:tc>
         <w:tc>
@@ -22936,6 +22494,15 @@
                 <w:szCs w:val="20"/>
               </w:rPr>
             </w:pPr>
+            <w:r>
+              <w:rPr>
+                <w:rFonts w:ascii="Times New Roman" w:eastAsia="Times New Roman" w:hAnsi="Times New Roman" w:cs="Times New Roman"/>
+                <w:spacing w:val="-3"/>
+                <w:sz w:val="24"/>
+                <w:szCs w:val="20"/>
+              </w:rPr>
+              <w:t>Confirm_required_info_is_not_empty</w:t>
+            </w:r>
           </w:p>
         </w:tc>
       </w:tr>
@@ -23120,7 +22687,6 @@
                 <w:szCs w:val="20"/>
               </w:rPr>
             </w:pPr>
-            <w:proofErr w:type="spellStart"/>
             <w:r>
               <w:rPr>
                 <w:rFonts w:ascii="Times New Roman" w:eastAsia="Times New Roman" w:hAnsi="Times New Roman" w:cs="Times New Roman"/>
@@ -23131,7 +22697,6 @@
               </w:rPr>
               <w:t>Postcondition</w:t>
             </w:r>
-            <w:proofErr w:type="spellEnd"/>
           </w:p>
         </w:tc>
         <w:tc>
@@ -23262,7 +22827,6 @@
         </w:tc>
       </w:tr>
     </w:tbl>
-    <w:p/>
     <w:p/>
     <w:p>
       <w:pPr>
@@ -23273,7 +22837,6 @@
         </w:numPr>
       </w:pPr>
       <w:r>
-        <w:lastRenderedPageBreak/>
         <w:t>Convert</w:t>
       </w:r>
       <w:r>
@@ -23291,11 +22854,9 @@
       <w:r>
         <w:t xml:space="preserve"> </w:t>
       </w:r>
-      <w:proofErr w:type="gramStart"/>
       <w:r>
         <w:t>To</w:t>
       </w:r>
-      <w:proofErr w:type="gramEnd"/>
       <w:r>
         <w:t xml:space="preserve"> </w:t>
       </w:r>
@@ -23372,6 +22933,15 @@
                 <w:szCs w:val="20"/>
               </w:rPr>
             </w:pPr>
+            <w:r>
+              <w:rPr>
+                <w:rFonts w:ascii="Times New Roman" w:eastAsia="Times New Roman" w:hAnsi="Times New Roman" w:cs="Times New Roman"/>
+                <w:spacing w:val="-3"/>
+                <w:sz w:val="24"/>
+                <w:szCs w:val="20"/>
+              </w:rPr>
+              <w:t>Convert_problem_severity_to_text</w:t>
+            </w:r>
           </w:p>
         </w:tc>
       </w:tr>
@@ -23403,6 +22973,7 @@
                 <w:sz w:val="24"/>
                 <w:szCs w:val="20"/>
               </w:rPr>
+              <w:lastRenderedPageBreak/>
               <w:t>Trigger</w:t>
             </w:r>
           </w:p>
@@ -23556,7 +23127,6 @@
                 <w:szCs w:val="20"/>
               </w:rPr>
             </w:pPr>
-            <w:proofErr w:type="spellStart"/>
             <w:r>
               <w:rPr>
                 <w:rFonts w:ascii="Times New Roman" w:eastAsia="Times New Roman" w:hAnsi="Times New Roman" w:cs="Times New Roman"/>
@@ -23567,7 +23137,6 @@
               </w:rPr>
               <w:t>Postcondition</w:t>
             </w:r>
-            <w:proofErr w:type="spellEnd"/>
           </w:p>
         </w:tc>
         <w:tc>
@@ -23698,11 +23267,7 @@
         </w:tc>
       </w:tr>
     </w:tbl>
-    <w:p>
-      <w:pPr>
-        <w:pStyle w:val="Heading3"/>
-      </w:pPr>
-    </w:p>
+    <w:p/>
     <w:p>
       <w:pPr>
         <w:pStyle w:val="Heading3"/>
@@ -23796,6 +23361,15 @@
                 <w:szCs w:val="20"/>
               </w:rPr>
             </w:pPr>
+            <w:r>
+              <w:rPr>
+                <w:rFonts w:ascii="Times New Roman" w:eastAsia="Times New Roman" w:hAnsi="Times New Roman" w:cs="Times New Roman"/>
+                <w:spacing w:val="-3"/>
+                <w:sz w:val="24"/>
+                <w:szCs w:val="20"/>
+              </w:rPr>
+              <w:t>Attach_zip_folder</w:t>
+            </w:r>
           </w:p>
         </w:tc>
       </w:tr>
@@ -23980,7 +23554,6 @@
                 <w:szCs w:val="20"/>
               </w:rPr>
             </w:pPr>
-            <w:proofErr w:type="spellStart"/>
             <w:r>
               <w:rPr>
                 <w:rFonts w:ascii="Times New Roman" w:eastAsia="Times New Roman" w:hAnsi="Times New Roman" w:cs="Times New Roman"/>
@@ -23991,7 +23564,6 @@
               </w:rPr>
               <w:t>Postcondition</w:t>
             </w:r>
-            <w:proofErr w:type="spellEnd"/>
           </w:p>
         </w:tc>
         <w:tc>
@@ -24216,6 +23788,15 @@
                 <w:szCs w:val="20"/>
               </w:rPr>
             </w:pPr>
+            <w:r>
+              <w:rPr>
+                <w:rFonts w:ascii="Times New Roman" w:eastAsia="Times New Roman" w:hAnsi="Times New Roman" w:cs="Times New Roman"/>
+                <w:spacing w:val="-3"/>
+                <w:sz w:val="24"/>
+                <w:szCs w:val="20"/>
+              </w:rPr>
+              <w:t>Attach_zip_file</w:t>
+            </w:r>
           </w:p>
         </w:tc>
       </w:tr>
@@ -24400,7 +23981,6 @@
                 <w:szCs w:val="20"/>
               </w:rPr>
             </w:pPr>
-            <w:proofErr w:type="spellStart"/>
             <w:r>
               <w:rPr>
                 <w:rFonts w:ascii="Times New Roman" w:eastAsia="Times New Roman" w:hAnsi="Times New Roman" w:cs="Times New Roman"/>
@@ -24411,7 +23991,6 @@
               </w:rPr>
               <w:t>Postcondition</w:t>
             </w:r>
-            <w:proofErr w:type="spellEnd"/>
           </w:p>
         </w:tc>
         <w:tc>
@@ -24630,6 +24209,15 @@
                 <w:szCs w:val="20"/>
               </w:rPr>
             </w:pPr>
+            <w:r>
+              <w:rPr>
+                <w:rFonts w:ascii="Times New Roman" w:eastAsia="Times New Roman" w:hAnsi="Times New Roman" w:cs="Times New Roman"/>
+                <w:spacing w:val="-3"/>
+                <w:sz w:val="24"/>
+                <w:szCs w:val="20"/>
+              </w:rPr>
+              <w:t>Create_chat</w:t>
+            </w:r>
           </w:p>
         </w:tc>
       </w:tr>
@@ -24814,7 +24402,6 @@
                 <w:szCs w:val="20"/>
               </w:rPr>
             </w:pPr>
-            <w:proofErr w:type="spellStart"/>
             <w:r>
               <w:rPr>
                 <w:rFonts w:ascii="Times New Roman" w:eastAsia="Times New Roman" w:hAnsi="Times New Roman" w:cs="Times New Roman"/>
@@ -24825,7 +24412,6 @@
               </w:rPr>
               <w:t>Postcondition</w:t>
             </w:r>
-            <w:proofErr w:type="spellEnd"/>
           </w:p>
         </w:tc>
         <w:tc>
@@ -24983,11 +24569,9 @@
       <w:r>
         <w:t xml:space="preserve"> </w:t>
       </w:r>
-      <w:proofErr w:type="gramStart"/>
       <w:r>
         <w:t>And</w:t>
       </w:r>
-      <w:proofErr w:type="gramEnd"/>
       <w:r>
         <w:t xml:space="preserve"> </w:t>
       </w:r>
@@ -25064,6 +24648,15 @@
                 <w:szCs w:val="20"/>
               </w:rPr>
             </w:pPr>
+            <w:r>
+              <w:rPr>
+                <w:rFonts w:ascii="Times New Roman" w:eastAsia="Times New Roman" w:hAnsi="Times New Roman" w:cs="Times New Roman"/>
+                <w:spacing w:val="-3"/>
+                <w:sz w:val="24"/>
+                <w:szCs w:val="20"/>
+              </w:rPr>
+              <w:t>Publish_chat_time_and_date</w:t>
+            </w:r>
           </w:p>
         </w:tc>
       </w:tr>
@@ -25248,7 +24841,6 @@
                 <w:szCs w:val="20"/>
               </w:rPr>
             </w:pPr>
-            <w:proofErr w:type="spellStart"/>
             <w:r>
               <w:rPr>
                 <w:rFonts w:ascii="Times New Roman" w:eastAsia="Times New Roman" w:hAnsi="Times New Roman" w:cs="Times New Roman"/>
@@ -25259,7 +24851,6 @@
               </w:rPr>
               <w:t>Postcondition</w:t>
             </w:r>
-            <w:proofErr w:type="spellEnd"/>
           </w:p>
         </w:tc>
         <w:tc>
@@ -25311,7 +24902,6 @@
                 <w:sz w:val="24"/>
                 <w:szCs w:val="20"/>
               </w:rPr>
-              <w:lastRenderedPageBreak/>
               <w:t>Exception Paths</w:t>
             </w:r>
           </w:p>
@@ -25479,6 +25069,15 @@
                 <w:szCs w:val="20"/>
               </w:rPr>
             </w:pPr>
+            <w:r>
+              <w:rPr>
+                <w:rFonts w:ascii="Times New Roman" w:eastAsia="Times New Roman" w:hAnsi="Times New Roman" w:cs="Times New Roman"/>
+                <w:spacing w:val="-3"/>
+                <w:sz w:val="24"/>
+                <w:szCs w:val="20"/>
+              </w:rPr>
+              <w:t>Read_chat</w:t>
+            </w:r>
           </w:p>
         </w:tc>
       </w:tr>
@@ -25663,7 +25262,6 @@
                 <w:szCs w:val="20"/>
               </w:rPr>
             </w:pPr>
-            <w:proofErr w:type="spellStart"/>
             <w:r>
               <w:rPr>
                 <w:rFonts w:ascii="Times New Roman" w:eastAsia="Times New Roman" w:hAnsi="Times New Roman" w:cs="Times New Roman"/>
@@ -25674,7 +25272,6 @@
               </w:rPr>
               <w:t>Postcondition</w:t>
             </w:r>
-            <w:proofErr w:type="spellEnd"/>
           </w:p>
         </w:tc>
         <w:tc>
@@ -25893,6 +25490,15 @@
                 <w:szCs w:val="20"/>
               </w:rPr>
             </w:pPr>
+            <w:r>
+              <w:rPr>
+                <w:rFonts w:ascii="Times New Roman" w:eastAsia="Times New Roman" w:hAnsi="Times New Roman" w:cs="Times New Roman"/>
+                <w:spacing w:val="-3"/>
+                <w:sz w:val="24"/>
+                <w:szCs w:val="20"/>
+              </w:rPr>
+              <w:t>Update_chat</w:t>
+            </w:r>
           </w:p>
         </w:tc>
       </w:tr>
@@ -26077,7 +25683,6 @@
                 <w:szCs w:val="20"/>
               </w:rPr>
             </w:pPr>
-            <w:proofErr w:type="spellStart"/>
             <w:r>
               <w:rPr>
                 <w:rFonts w:ascii="Times New Roman" w:eastAsia="Times New Roman" w:hAnsi="Times New Roman" w:cs="Times New Roman"/>
@@ -26088,7 +25693,6 @@
               </w:rPr>
               <w:t>Postcondition</w:t>
             </w:r>
-            <w:proofErr w:type="spellEnd"/>
           </w:p>
         </w:tc>
         <w:tc>
@@ -26307,6 +25911,15 @@
                 <w:szCs w:val="20"/>
               </w:rPr>
             </w:pPr>
+            <w:r>
+              <w:rPr>
+                <w:rFonts w:ascii="Times New Roman" w:eastAsia="Times New Roman" w:hAnsi="Times New Roman" w:cs="Times New Roman"/>
+                <w:spacing w:val="-3"/>
+                <w:sz w:val="24"/>
+                <w:szCs w:val="20"/>
+              </w:rPr>
+              <w:t>Delete_chat</w:t>
+            </w:r>
           </w:p>
         </w:tc>
       </w:tr>
@@ -26491,7 +26104,6 @@
                 <w:szCs w:val="20"/>
               </w:rPr>
             </w:pPr>
-            <w:proofErr w:type="spellStart"/>
             <w:r>
               <w:rPr>
                 <w:rFonts w:ascii="Times New Roman" w:eastAsia="Times New Roman" w:hAnsi="Times New Roman" w:cs="Times New Roman"/>
@@ -26502,7 +26114,6 @@
               </w:rPr>
               <w:t>Postcondition</w:t>
             </w:r>
-            <w:proofErr w:type="spellEnd"/>
           </w:p>
         </w:tc>
         <w:tc>
@@ -26745,6 +26356,15 @@
                 <w:szCs w:val="20"/>
               </w:rPr>
             </w:pPr>
+            <w:r>
+              <w:rPr>
+                <w:rFonts w:ascii="Times New Roman" w:eastAsia="Times New Roman" w:hAnsi="Times New Roman" w:cs="Times New Roman"/>
+                <w:spacing w:val="-3"/>
+                <w:sz w:val="24"/>
+                <w:szCs w:val="20"/>
+              </w:rPr>
+              <w:t>Confirm_required_info_is_not_empty</w:t>
+            </w:r>
           </w:p>
         </w:tc>
       </w:tr>
@@ -26929,7 +26549,6 @@
                 <w:szCs w:val="20"/>
               </w:rPr>
             </w:pPr>
-            <w:proofErr w:type="spellStart"/>
             <w:r>
               <w:rPr>
                 <w:rFonts w:ascii="Times New Roman" w:eastAsia="Times New Roman" w:hAnsi="Times New Roman" w:cs="Times New Roman"/>
@@ -26940,7 +26559,6 @@
               </w:rPr>
               <w:t>Postcondition</w:t>
             </w:r>
-            <w:proofErr w:type="spellEnd"/>
           </w:p>
         </w:tc>
         <w:tc>
@@ -27071,6 +26689,8 @@
         </w:tc>
       </w:tr>
     </w:tbl>
+    <w:p/>
+    <w:p/>
     <w:p>
       <w:bookmarkStart w:id="14" w:name="_GoBack"/>
       <w:bookmarkEnd w:id="14"/>
@@ -27088,6 +26708,7 @@
           <w:sz w:val="36"/>
           <w:szCs w:val="36"/>
         </w:rPr>
+        <w:lastRenderedPageBreak/>
         <w:t>3.</w:t>
       </w:r>
       <w:r>
@@ -28104,23 +27725,8 @@
       <w:r>
         <w:t xml:space="preserve">The only way data can be created updated and deleted is for users to be created in the system. By default we will have a “Lead developer” user who can decide who has to be created in the database in order to use the application. They will be defined by the </w:t>
       </w:r>
-      <w:proofErr w:type="spellStart"/>
-      <w:r>
-        <w:t>IsUserLeader</w:t>
-      </w:r>
-      <w:proofErr w:type="spellEnd"/>
-      <w:r>
-        <w:t xml:space="preserve"> </w:t>
-      </w:r>
-      <w:proofErr w:type="spellStart"/>
-      <w:proofErr w:type="gramStart"/>
-      <w:r>
-        <w:t>boolean</w:t>
-      </w:r>
-      <w:proofErr w:type="spellEnd"/>
-      <w:proofErr w:type="gramEnd"/>
-      <w:r>
-        <w:t xml:space="preserve"> </w:t>
+      <w:r>
+        <w:t xml:space="preserve">IsUserLeader boolean </w:t>
       </w:r>
       <w:r>
         <w:t>value</w:t>
@@ -31827,6 +31433,7 @@
   <w:style w:type="character" w:default="1" w:styleId="DefaultParagraphFont">
     <w:name w:val="Default Paragraph Font"/>
     <w:uiPriority w:val="1"/>
+    <w:semiHidden/>
     <w:unhideWhenUsed/>
   </w:style>
   <w:style w:type="table" w:default="1" w:styleId="TableNormal">
@@ -32257,8 +31864,9 @@
     <w:panose1 w:val="020B0502040204020203"/>
     <w:charset w:val="00"/>
     <w:family w:val="swiss"/>
+    <w:notTrueType/>
     <w:pitch w:val="variable"/>
-    <w:sig w:usb0="E10022FF" w:usb1="C000E47F" w:usb2="00000029" w:usb3="00000000" w:csb0="000001DF" w:csb1="00000000"/>
+    <w:sig w:usb0="00000003" w:usb1="00000000" w:usb2="00000000" w:usb3="00000000" w:csb0="00000001" w:csb1="00000000"/>
   </w:font>
 </w:fonts>
 </file>
@@ -32294,6 +31902,7 @@
     <w:rsid w:val="00E12248"/>
     <w:rsid w:val="00E1225E"/>
     <w:rsid w:val="00E517F5"/>
+    <w:rsid w:val="00E62FF0"/>
     <w:rsid w:val="00F62498"/>
   </w:rsids>
   <m:mathPr>
@@ -33041,7 +32650,7 @@
 </file>
 
 <file path=customXml/itemProps2.xml><?xml version="1.0" encoding="utf-8"?>
-<ds:datastoreItem xmlns:ds="http://schemas.openxmlformats.org/officeDocument/2006/customXml" ds:itemID="{9F299BB0-5B1E-4C80-A030-7E33111233AE}">
+<ds:datastoreItem xmlns:ds="http://schemas.openxmlformats.org/officeDocument/2006/customXml" ds:itemID="{90CEFB37-A156-4094-B39C-8A379BCE0A1A}">
   <ds:schemaRefs>
     <ds:schemaRef ds:uri="http://schemas.openxmlformats.org/officeDocument/2006/bibliography"/>
   </ds:schemaRefs>

</xml_diff>

<commit_message>
3.2.17 Register User For Job
</commit_message>
<xml_diff>
--- a/Software Requirements.docx
+++ b/Software Requirements.docx
@@ -6285,11 +6285,19 @@
       </w:r>
     </w:p>
     <w:p>
+      <w:proofErr w:type="spellStart"/>
       <w:r>
         <w:rPr>
           <w:b/>
         </w:rPr>
-        <w:t>Auth 0</w:t>
+        <w:t>Auth</w:t>
+      </w:r>
+      <w:proofErr w:type="spellEnd"/>
+      <w:r>
+        <w:rPr>
+          <w:b/>
+        </w:rPr>
+        <w:t xml:space="preserve"> 0</w:t>
       </w:r>
       <w:r>
         <w:t xml:space="preserve">: </w:t>
@@ -6419,13 +6427,39 @@
         <w:t xml:space="preserve">This will be a whole new product. </w:t>
       </w:r>
       <w:r>
-        <w:t>We are going to attempt to back the backend as generic as possible in it’s naming structure so it will become more reusable. For example instead of calling a table tbl</w:t>
+        <w:t xml:space="preserve">We are going to attempt to back the backend as generic as possible in </w:t>
+      </w:r>
+      <w:proofErr w:type="spellStart"/>
+      <w:proofErr w:type="gramStart"/>
+      <w:r>
+        <w:t>it’s</w:t>
+      </w:r>
+      <w:proofErr w:type="spellEnd"/>
+      <w:proofErr w:type="gramEnd"/>
+      <w:r>
+        <w:t xml:space="preserve"> naming structure so it will become more reusable. For example instead of calling a table </w:t>
+      </w:r>
+      <w:proofErr w:type="spellStart"/>
+      <w:r>
+        <w:t>tbl</w:t>
       </w:r>
       <w:r>
         <w:t>B</w:t>
       </w:r>
       <w:r>
-        <w:t>ug we will call it tblProblem as every customer usually wants software to solve</w:t>
+        <w:t>ug</w:t>
+      </w:r>
+      <w:proofErr w:type="spellEnd"/>
+      <w:r>
+        <w:t xml:space="preserve"> we will call it </w:t>
+      </w:r>
+      <w:proofErr w:type="spellStart"/>
+      <w:r>
+        <w:t>tblProblem</w:t>
+      </w:r>
+      <w:proofErr w:type="spellEnd"/>
+      <w:r>
+        <w:t xml:space="preserve"> as every customer usually wants software to solve</w:t>
       </w:r>
       <w:r>
         <w:t xml:space="preserve"> a</w:t>
@@ -8382,32 +8416,87 @@
         <w:t>Users</w:t>
       </w:r>
       <w:r>
-        <w:t>: CreateUser, UpdateUser, DeleteUser, ReadUser,</w:t>
+        <w:t xml:space="preserve">: </w:t>
+      </w:r>
+      <w:proofErr w:type="spellStart"/>
+      <w:r>
+        <w:t>CreateUser</w:t>
+      </w:r>
+      <w:proofErr w:type="spellEnd"/>
+      <w:r>
+        <w:t xml:space="preserve">, </w:t>
+      </w:r>
+      <w:proofErr w:type="spellStart"/>
+      <w:r>
+        <w:t>UpdateUser</w:t>
+      </w:r>
+      <w:proofErr w:type="spellEnd"/>
+      <w:r>
+        <w:t xml:space="preserve">, </w:t>
+      </w:r>
+      <w:proofErr w:type="spellStart"/>
+      <w:r>
+        <w:t>DeleteUser</w:t>
+      </w:r>
+      <w:proofErr w:type="spellEnd"/>
+      <w:r>
+        <w:t xml:space="preserve">, </w:t>
+      </w:r>
+      <w:proofErr w:type="spellStart"/>
+      <w:r>
+        <w:t>ReadUser</w:t>
+      </w:r>
+      <w:proofErr w:type="spellEnd"/>
+      <w:r>
+        <w:t>,</w:t>
       </w:r>
       <w:r>
         <w:t xml:space="preserve"> </w:t>
       </w:r>
+      <w:proofErr w:type="spellStart"/>
       <w:r>
         <w:t>ReadUser</w:t>
       </w:r>
       <w:r>
-        <w:t>s,</w:t>
-      </w:r>
-      <w:r>
-        <w:t xml:space="preserve"> SearchUser</w:t>
-      </w:r>
-      <w:r>
         <w:t>s</w:t>
       </w:r>
+      <w:proofErr w:type="spellEnd"/>
       <w:r>
         <w:t>,</w:t>
       </w:r>
       <w:r>
-        <w:t xml:space="preserve"> VerifyPassword, Con</w:t>
+        <w:t xml:space="preserve"> </w:t>
+      </w:r>
+      <w:proofErr w:type="spellStart"/>
+      <w:r>
+        <w:t>SearchUser</w:t>
+      </w:r>
+      <w:r>
+        <w:t>s</w:t>
+      </w:r>
+      <w:proofErr w:type="spellEnd"/>
+      <w:r>
+        <w:t>,</w:t>
+      </w:r>
+      <w:r>
+        <w:t xml:space="preserve"> </w:t>
+      </w:r>
+      <w:proofErr w:type="spellStart"/>
+      <w:r>
+        <w:t>VerifyPassword</w:t>
+      </w:r>
+      <w:proofErr w:type="spellEnd"/>
+      <w:r>
+        <w:t xml:space="preserve">, </w:t>
+      </w:r>
+      <w:proofErr w:type="spellStart"/>
+      <w:r>
+        <w:t>Con</w:t>
       </w:r>
       <w:r>
         <w:t>firmRequiredContactInfoProvided</w:t>
       </w:r>
+      <w:proofErr w:type="spellEnd"/>
       <w:r>
         <w:t>.</w:t>
       </w:r>
@@ -8426,38 +8515,94 @@
         <w:t>Jobs</w:t>
       </w:r>
       <w:r>
-        <w:t>: CreateJob, UpdateJob, DeleteJob + DeleteAll</w:t>
+        <w:t xml:space="preserve">: </w:t>
+      </w:r>
+      <w:proofErr w:type="spellStart"/>
+      <w:r>
+        <w:t>CreateJob</w:t>
+      </w:r>
+      <w:proofErr w:type="spellEnd"/>
+      <w:r>
+        <w:t xml:space="preserve">, </w:t>
+      </w:r>
+      <w:proofErr w:type="spellStart"/>
+      <w:r>
+        <w:t>UpdateJob</w:t>
+      </w:r>
+      <w:proofErr w:type="spellEnd"/>
+      <w:r>
+        <w:t xml:space="preserve">, </w:t>
+      </w:r>
+      <w:proofErr w:type="spellStart"/>
+      <w:r>
+        <w:t>DeleteJob</w:t>
+      </w:r>
+      <w:proofErr w:type="spellEnd"/>
+      <w:r>
+        <w:t xml:space="preserve"> + </w:t>
+      </w:r>
+      <w:proofErr w:type="spellStart"/>
+      <w:r>
+        <w:t>DeleteAll</w:t>
       </w:r>
       <w:r>
         <w:t>Job</w:t>
       </w:r>
       <w:r>
-        <w:t>Problems + DeleteAll</w:t>
+        <w:t>Problems</w:t>
+      </w:r>
+      <w:proofErr w:type="spellEnd"/>
+      <w:r>
+        <w:t xml:space="preserve"> + </w:t>
+      </w:r>
+      <w:proofErr w:type="spellStart"/>
+      <w:r>
+        <w:t>DeleteAll</w:t>
       </w:r>
       <w:r>
         <w:t>Job</w:t>
       </w:r>
       <w:r>
-        <w:t xml:space="preserve">Chats, ReadJob, </w:t>
-      </w:r>
+        <w:t>Chats</w:t>
+      </w:r>
+      <w:proofErr w:type="spellEnd"/>
+      <w:r>
+        <w:t xml:space="preserve">, </w:t>
+      </w:r>
+      <w:proofErr w:type="spellStart"/>
       <w:r>
         <w:t>ReadJob</w:t>
       </w:r>
-      <w:r>
-        <w:t>s,</w:t>
+      <w:proofErr w:type="spellEnd"/>
+      <w:r>
+        <w:t xml:space="preserve">, </w:t>
+      </w:r>
+      <w:proofErr w:type="spellStart"/>
+      <w:r>
+        <w:t>ReadJob</w:t>
+      </w:r>
+      <w:r>
+        <w:t>s</w:t>
+      </w:r>
+      <w:proofErr w:type="spellEnd"/>
+      <w:r>
+        <w:t>,</w:t>
       </w:r>
       <w:r>
         <w:t xml:space="preserve"> </w:t>
       </w:r>
+      <w:proofErr w:type="spellStart"/>
       <w:r>
         <w:t>SearchJob</w:t>
       </w:r>
       <w:r>
         <w:t>s</w:t>
       </w:r>
+      <w:proofErr w:type="spellEnd"/>
       <w:r>
         <w:t xml:space="preserve">, </w:t>
       </w:r>
+      <w:proofErr w:type="spellStart"/>
       <w:r>
         <w:t>AutoInsert</w:t>
       </w:r>
@@ -8465,8 +8610,13 @@
         <w:t>Job</w:t>
       </w:r>
       <w:r>
-        <w:t xml:space="preserve">StartDate, </w:t>
-      </w:r>
+        <w:t>StartDate</w:t>
+      </w:r>
+      <w:proofErr w:type="spellEnd"/>
+      <w:r>
+        <w:t xml:space="preserve">, </w:t>
+      </w:r>
+      <w:proofErr w:type="spellStart"/>
       <w:r>
         <w:t>Confirm</w:t>
       </w:r>
@@ -8488,6 +8638,7 @@
       <w:r>
         <w:t>rovided</w:t>
       </w:r>
+      <w:proofErr w:type="spellEnd"/>
       <w:r>
         <w:t>.</w:t>
       </w:r>
@@ -8500,13 +8651,45 @@
         <w:t>Registrations</w:t>
       </w:r>
       <w:r>
-        <w:t>: RegisterUserForJob, AssignUserID, AssignJobID, AutoInsertStart</w:t>
+        <w:t xml:space="preserve">: </w:t>
+      </w:r>
+      <w:proofErr w:type="spellStart"/>
+      <w:r>
+        <w:t>RegisterUserForJob</w:t>
+      </w:r>
+      <w:proofErr w:type="spellEnd"/>
+      <w:r>
+        <w:t xml:space="preserve">, </w:t>
+      </w:r>
+      <w:proofErr w:type="spellStart"/>
+      <w:r>
+        <w:t>AssignUserID</w:t>
+      </w:r>
+      <w:proofErr w:type="spellEnd"/>
+      <w:r>
+        <w:t xml:space="preserve">, </w:t>
+      </w:r>
+      <w:proofErr w:type="spellStart"/>
+      <w:r>
+        <w:t>AssignJobID</w:t>
+      </w:r>
+      <w:proofErr w:type="spellEnd"/>
+      <w:r>
+        <w:t xml:space="preserve">, </w:t>
+      </w:r>
+      <w:proofErr w:type="spellStart"/>
+      <w:r>
+        <w:t>AutoInsertStart</w:t>
       </w:r>
       <w:r>
         <w:t>Registration</w:t>
       </w:r>
       <w:r>
-        <w:t>Date.</w:t>
+        <w:t>Date</w:t>
+      </w:r>
+      <w:proofErr w:type="spellEnd"/>
+      <w:r>
+        <w:t>.</w:t>
       </w:r>
     </w:p>
     <w:p>
@@ -8517,46 +8700,129 @@
         <w:t>Problems</w:t>
       </w:r>
       <w:r>
-        <w:t xml:space="preserve">: CreateProblem, UpdateProblem, DeleteJob + </w:t>
-      </w:r>
+        <w:t xml:space="preserve">: </w:t>
+      </w:r>
+      <w:proofErr w:type="spellStart"/>
+      <w:r>
+        <w:t>CreateProblem</w:t>
+      </w:r>
+      <w:proofErr w:type="spellEnd"/>
+      <w:r>
+        <w:t xml:space="preserve">, </w:t>
+      </w:r>
+      <w:proofErr w:type="spellStart"/>
+      <w:r>
+        <w:t>UpdateProblem</w:t>
+      </w:r>
+      <w:proofErr w:type="spellEnd"/>
+      <w:r>
+        <w:t xml:space="preserve">, </w:t>
+      </w:r>
+      <w:proofErr w:type="spellStart"/>
+      <w:r>
+        <w:t>DeleteJob</w:t>
+      </w:r>
+      <w:proofErr w:type="spellEnd"/>
+      <w:r>
+        <w:t xml:space="preserve"> + </w:t>
+      </w:r>
+      <w:proofErr w:type="spellStart"/>
       <w:r>
         <w:t>DeleteAllJobProblems</w:t>
       </w:r>
-      <w:r>
-        <w:t xml:space="preserve"> + DeleteAll</w:t>
+      <w:proofErr w:type="spellEnd"/>
+      <w:r>
+        <w:t xml:space="preserve"> + </w:t>
+      </w:r>
+      <w:proofErr w:type="spellStart"/>
+      <w:r>
+        <w:t>DeleteAll</w:t>
       </w:r>
       <w:r>
         <w:t>Job</w:t>
       </w:r>
       <w:r>
-        <w:t>Chats, ReadProblem,</w:t>
+        <w:t>Chats</w:t>
+      </w:r>
+      <w:proofErr w:type="spellEnd"/>
+      <w:r>
+        <w:t xml:space="preserve">, </w:t>
+      </w:r>
+      <w:proofErr w:type="spellStart"/>
+      <w:r>
+        <w:t>ReadProblem</w:t>
+      </w:r>
+      <w:proofErr w:type="spellEnd"/>
+      <w:r>
+        <w:t>,</w:t>
       </w:r>
       <w:r>
         <w:t xml:space="preserve"> </w:t>
       </w:r>
+      <w:proofErr w:type="spellStart"/>
       <w:r>
         <w:t>ReadProblem</w:t>
       </w:r>
       <w:r>
-        <w:t>s,</w:t>
-      </w:r>
-      <w:r>
-        <w:t xml:space="preserve"> SearchProblem</w:t>
-      </w:r>
-      <w:r>
         <w:t>s</w:t>
       </w:r>
+      <w:proofErr w:type="spellEnd"/>
       <w:r>
         <w:t>,</w:t>
       </w:r>
       <w:r>
-        <w:t xml:space="preserve"> ConfirmRequiredInfoIsNotEmpty, </w:t>
-      </w:r>
-      <w:r>
         <w:t xml:space="preserve"> </w:t>
       </w:r>
-      <w:r>
-        <w:t>ConvertProblemSeverityToText, AttachZipFolder, AttachZipFile.</w:t>
+      <w:proofErr w:type="spellStart"/>
+      <w:r>
+        <w:t>SearchProblem</w:t>
+      </w:r>
+      <w:r>
+        <w:t>s</w:t>
+      </w:r>
+      <w:proofErr w:type="spellEnd"/>
+      <w:r>
+        <w:t>,</w:t>
+      </w:r>
+      <w:r>
+        <w:t xml:space="preserve"> </w:t>
+      </w:r>
+      <w:proofErr w:type="spellStart"/>
+      <w:r>
+        <w:t>ConfirmRequiredInfoIsNotEmpty</w:t>
+      </w:r>
+      <w:proofErr w:type="spellEnd"/>
+      <w:proofErr w:type="gramStart"/>
+      <w:r>
+        <w:t xml:space="preserve">, </w:t>
+      </w:r>
+      <w:r>
+        <w:t xml:space="preserve"> </w:t>
+      </w:r>
+      <w:proofErr w:type="spellStart"/>
+      <w:r>
+        <w:t>ConvertProblemSeverityToText</w:t>
+      </w:r>
+      <w:proofErr w:type="spellEnd"/>
+      <w:proofErr w:type="gramEnd"/>
+      <w:r>
+        <w:t xml:space="preserve">, </w:t>
+      </w:r>
+      <w:proofErr w:type="spellStart"/>
+      <w:r>
+        <w:t>AttachZipFolder</w:t>
+      </w:r>
+      <w:proofErr w:type="spellEnd"/>
+      <w:r>
+        <w:t xml:space="preserve">, </w:t>
+      </w:r>
+      <w:proofErr w:type="spellStart"/>
+      <w:r>
+        <w:t>AttachZipFile</w:t>
+      </w:r>
+      <w:proofErr w:type="spellEnd"/>
+      <w:r>
+        <w:t>.</w:t>
       </w:r>
     </w:p>
     <w:p>
@@ -8567,8 +8833,53 @@
         <w:t>Chats</w:t>
       </w:r>
       <w:r>
-        <w:t>: CreateChat + PublishChatTimeAndDate, ReadChat, UpdateChat, DeleteChat, ConfirmRequiredInfoRIsNotEmpty</w:t>
-      </w:r>
+        <w:t xml:space="preserve">: </w:t>
+      </w:r>
+      <w:proofErr w:type="spellStart"/>
+      <w:r>
+        <w:t>CreateChat</w:t>
+      </w:r>
+      <w:proofErr w:type="spellEnd"/>
+      <w:r>
+        <w:t xml:space="preserve"> + </w:t>
+      </w:r>
+      <w:proofErr w:type="spellStart"/>
+      <w:r>
+        <w:t>PublishChatTimeAndDate</w:t>
+      </w:r>
+      <w:proofErr w:type="spellEnd"/>
+      <w:r>
+        <w:t xml:space="preserve">, </w:t>
+      </w:r>
+      <w:proofErr w:type="spellStart"/>
+      <w:r>
+        <w:t>ReadChat</w:t>
+      </w:r>
+      <w:proofErr w:type="spellEnd"/>
+      <w:r>
+        <w:t xml:space="preserve">, </w:t>
+      </w:r>
+      <w:proofErr w:type="spellStart"/>
+      <w:r>
+        <w:t>UpdateChat</w:t>
+      </w:r>
+      <w:proofErr w:type="spellEnd"/>
+      <w:r>
+        <w:t xml:space="preserve">, </w:t>
+      </w:r>
+      <w:proofErr w:type="spellStart"/>
+      <w:r>
+        <w:t>DeleteChat</w:t>
+      </w:r>
+      <w:proofErr w:type="spellEnd"/>
+      <w:r>
+        <w:t xml:space="preserve">, </w:t>
+      </w:r>
+      <w:proofErr w:type="spellStart"/>
+      <w:r>
+        <w:t>ConfirmRequiredInfoRIsNotEmpty</w:t>
+      </w:r>
+      <w:proofErr w:type="spellEnd"/>
       <w:r>
         <w:t xml:space="preserve">, </w:t>
       </w:r>
@@ -8662,6 +8973,7 @@
                 <w:szCs w:val="20"/>
               </w:rPr>
             </w:pPr>
+            <w:proofErr w:type="spellStart"/>
             <w:r>
               <w:rPr>
                 <w:rFonts w:ascii="Times New Roman" w:eastAsia="Times New Roman" w:hAnsi="Times New Roman" w:cs="Times New Roman"/>
@@ -8671,6 +8983,7 @@
               </w:rPr>
               <w:t>CreateUser</w:t>
             </w:r>
+            <w:proofErr w:type="spellEnd"/>
           </w:p>
         </w:tc>
       </w:tr>
@@ -8731,7 +9044,47 @@
                 <w:sz w:val="24"/>
                 <w:szCs w:val="20"/>
               </w:rPr>
-              <w:t>The user who has the boolean value of UserIsLeader set to true, wil</w:t>
+              <w:t xml:space="preserve">The user who has the </w:t>
+            </w:r>
+            <w:proofErr w:type="spellStart"/>
+            <w:r>
+              <w:rPr>
+                <w:rFonts w:ascii="Times New Roman" w:eastAsia="Times New Roman" w:hAnsi="Times New Roman" w:cs="Times New Roman"/>
+                <w:spacing w:val="-3"/>
+                <w:sz w:val="24"/>
+                <w:szCs w:val="20"/>
+              </w:rPr>
+              <w:t>boolean</w:t>
+            </w:r>
+            <w:proofErr w:type="spellEnd"/>
+            <w:r>
+              <w:rPr>
+                <w:rFonts w:ascii="Times New Roman" w:eastAsia="Times New Roman" w:hAnsi="Times New Roman" w:cs="Times New Roman"/>
+                <w:spacing w:val="-3"/>
+                <w:sz w:val="24"/>
+                <w:szCs w:val="20"/>
+              </w:rPr>
+              <w:t xml:space="preserve"> value of </w:t>
+            </w:r>
+            <w:proofErr w:type="spellStart"/>
+            <w:r>
+              <w:rPr>
+                <w:rFonts w:ascii="Times New Roman" w:eastAsia="Times New Roman" w:hAnsi="Times New Roman" w:cs="Times New Roman"/>
+                <w:spacing w:val="-3"/>
+                <w:sz w:val="24"/>
+                <w:szCs w:val="20"/>
+              </w:rPr>
+              <w:t>UserIsLeader</w:t>
+            </w:r>
+            <w:proofErr w:type="spellEnd"/>
+            <w:r>
+              <w:rPr>
+                <w:rFonts w:ascii="Times New Roman" w:eastAsia="Times New Roman" w:hAnsi="Times New Roman" w:cs="Times New Roman"/>
+                <w:spacing w:val="-3"/>
+                <w:sz w:val="24"/>
+                <w:szCs w:val="20"/>
+              </w:rPr>
+              <w:t xml:space="preserve"> set to true, wil</w:t>
             </w:r>
             <w:r>
               <w:rPr>
@@ -9113,6 +9466,7 @@
               </w:rPr>
               <w:t xml:space="preserve">Execute method </w:t>
             </w:r>
+            <w:proofErr w:type="spellStart"/>
             <w:r>
               <w:t>Confirm</w:t>
             </w:r>
@@ -9140,6 +9494,7 @@
             <w:r>
               <w:t>rovided</w:t>
             </w:r>
+            <w:proofErr w:type="spellEnd"/>
           </w:p>
           <w:p>
             <w:pPr>
@@ -9643,6 +9998,7 @@
                 <w:szCs w:val="20"/>
               </w:rPr>
             </w:pPr>
+            <w:proofErr w:type="spellStart"/>
             <w:r>
               <w:rPr>
                 <w:rFonts w:ascii="Times New Roman" w:eastAsia="Times New Roman" w:hAnsi="Times New Roman" w:cs="Times New Roman"/>
@@ -9661,6 +10017,7 @@
               </w:rPr>
               <w:t>User</w:t>
             </w:r>
+            <w:proofErr w:type="spellEnd"/>
           </w:p>
         </w:tc>
       </w:tr>
@@ -9721,7 +10078,47 @@
                 <w:sz w:val="24"/>
                 <w:szCs w:val="20"/>
               </w:rPr>
-              <w:t>The user who has the boolean value of UserIsLeader set to true, will get to</w:t>
+              <w:t xml:space="preserve">The user who has the </w:t>
+            </w:r>
+            <w:proofErr w:type="spellStart"/>
+            <w:r>
+              <w:rPr>
+                <w:rFonts w:ascii="Times New Roman" w:eastAsia="Times New Roman" w:hAnsi="Times New Roman" w:cs="Times New Roman"/>
+                <w:spacing w:val="-3"/>
+                <w:sz w:val="24"/>
+                <w:szCs w:val="20"/>
+              </w:rPr>
+              <w:t>boolean</w:t>
+            </w:r>
+            <w:proofErr w:type="spellEnd"/>
+            <w:r>
+              <w:rPr>
+                <w:rFonts w:ascii="Times New Roman" w:eastAsia="Times New Roman" w:hAnsi="Times New Roman" w:cs="Times New Roman"/>
+                <w:spacing w:val="-3"/>
+                <w:sz w:val="24"/>
+                <w:szCs w:val="20"/>
+              </w:rPr>
+              <w:t xml:space="preserve"> value of </w:t>
+            </w:r>
+            <w:proofErr w:type="spellStart"/>
+            <w:r>
+              <w:rPr>
+                <w:rFonts w:ascii="Times New Roman" w:eastAsia="Times New Roman" w:hAnsi="Times New Roman" w:cs="Times New Roman"/>
+                <w:spacing w:val="-3"/>
+                <w:sz w:val="24"/>
+                <w:szCs w:val="20"/>
+              </w:rPr>
+              <w:t>UserIsLeader</w:t>
+            </w:r>
+            <w:proofErr w:type="spellEnd"/>
+            <w:r>
+              <w:rPr>
+                <w:rFonts w:ascii="Times New Roman" w:eastAsia="Times New Roman" w:hAnsi="Times New Roman" w:cs="Times New Roman"/>
+                <w:spacing w:val="-3"/>
+                <w:sz w:val="24"/>
+                <w:szCs w:val="20"/>
+              </w:rPr>
+              <w:t xml:space="preserve"> set to true, will get to</w:t>
             </w:r>
             <w:r>
               <w:rPr>
@@ -10197,6 +10594,7 @@
               </w:rPr>
               <w:t xml:space="preserve">Execute method </w:t>
             </w:r>
+            <w:proofErr w:type="spellStart"/>
             <w:r>
               <w:t>Confirm</w:t>
             </w:r>
@@ -10224,6 +10622,7 @@
             <w:r>
               <w:t>rovided</w:t>
             </w:r>
+            <w:proofErr w:type="spellEnd"/>
           </w:p>
           <w:p>
             <w:pPr>
@@ -10279,6 +10678,7 @@
                 <w:szCs w:val="20"/>
               </w:rPr>
             </w:pPr>
+            <w:proofErr w:type="spellStart"/>
             <w:r>
               <w:rPr>
                 <w:rFonts w:ascii="Times New Roman" w:eastAsia="Times New Roman" w:hAnsi="Times New Roman" w:cs="Times New Roman"/>
@@ -10289,6 +10689,7 @@
               </w:rPr>
               <w:t>Postcondition</w:t>
             </w:r>
+            <w:proofErr w:type="spellEnd"/>
           </w:p>
         </w:tc>
         <w:tc>
@@ -10883,6 +11284,7 @@
                 <w:szCs w:val="20"/>
               </w:rPr>
             </w:pPr>
+            <w:proofErr w:type="spellStart"/>
             <w:r>
               <w:rPr>
                 <w:rFonts w:ascii="Times New Roman" w:eastAsia="Times New Roman" w:hAnsi="Times New Roman" w:cs="Times New Roman"/>
@@ -10901,6 +11303,7 @@
               </w:rPr>
               <w:t>User</w:t>
             </w:r>
+            <w:proofErr w:type="spellEnd"/>
           </w:p>
         </w:tc>
       </w:tr>
@@ -10961,7 +11364,47 @@
                 <w:sz w:val="24"/>
                 <w:szCs w:val="20"/>
               </w:rPr>
-              <w:t>The user who has the boolean value of UserIsLeader set to true, will get to</w:t>
+              <w:t xml:space="preserve">The user who has the </w:t>
+            </w:r>
+            <w:proofErr w:type="spellStart"/>
+            <w:r>
+              <w:rPr>
+                <w:rFonts w:ascii="Times New Roman" w:eastAsia="Times New Roman" w:hAnsi="Times New Roman" w:cs="Times New Roman"/>
+                <w:spacing w:val="-3"/>
+                <w:sz w:val="24"/>
+                <w:szCs w:val="20"/>
+              </w:rPr>
+              <w:t>boolean</w:t>
+            </w:r>
+            <w:proofErr w:type="spellEnd"/>
+            <w:r>
+              <w:rPr>
+                <w:rFonts w:ascii="Times New Roman" w:eastAsia="Times New Roman" w:hAnsi="Times New Roman" w:cs="Times New Roman"/>
+                <w:spacing w:val="-3"/>
+                <w:sz w:val="24"/>
+                <w:szCs w:val="20"/>
+              </w:rPr>
+              <w:t xml:space="preserve"> value of </w:t>
+            </w:r>
+            <w:proofErr w:type="spellStart"/>
+            <w:r>
+              <w:rPr>
+                <w:rFonts w:ascii="Times New Roman" w:eastAsia="Times New Roman" w:hAnsi="Times New Roman" w:cs="Times New Roman"/>
+                <w:spacing w:val="-3"/>
+                <w:sz w:val="24"/>
+                <w:szCs w:val="20"/>
+              </w:rPr>
+              <w:t>UserIsLeader</w:t>
+            </w:r>
+            <w:proofErr w:type="spellEnd"/>
+            <w:r>
+              <w:rPr>
+                <w:rFonts w:ascii="Times New Roman" w:eastAsia="Times New Roman" w:hAnsi="Times New Roman" w:cs="Times New Roman"/>
+                <w:spacing w:val="-3"/>
+                <w:sz w:val="24"/>
+                <w:szCs w:val="20"/>
+              </w:rPr>
+              <w:t xml:space="preserve"> set to true, will get to</w:t>
             </w:r>
             <w:r>
               <w:rPr>
@@ -11410,6 +11853,7 @@
                 <w:szCs w:val="20"/>
               </w:rPr>
             </w:pPr>
+            <w:proofErr w:type="spellStart"/>
             <w:r>
               <w:rPr>
                 <w:rFonts w:ascii="Times New Roman" w:eastAsia="Times New Roman" w:hAnsi="Times New Roman" w:cs="Times New Roman"/>
@@ -11421,6 +11865,7 @@
               <w:lastRenderedPageBreak/>
               <w:t>Postcondition</w:t>
             </w:r>
+            <w:proofErr w:type="spellEnd"/>
           </w:p>
         </w:tc>
         <w:tc>
@@ -11714,6 +12159,7 @@
                 <w:szCs w:val="20"/>
               </w:rPr>
             </w:pPr>
+            <w:proofErr w:type="spellStart"/>
             <w:r>
               <w:rPr>
                 <w:rFonts w:ascii="Times New Roman" w:eastAsia="Times New Roman" w:hAnsi="Times New Roman" w:cs="Times New Roman"/>
@@ -11732,6 +12178,7 @@
               </w:rPr>
               <w:t>User</w:t>
             </w:r>
+            <w:proofErr w:type="spellEnd"/>
           </w:p>
         </w:tc>
       </w:tr>
@@ -11792,7 +12239,47 @@
                 <w:sz w:val="24"/>
                 <w:szCs w:val="20"/>
               </w:rPr>
-              <w:t>The user who has the boolean value of UserIsLeader set to true,</w:t>
+              <w:t xml:space="preserve">The user who has the </w:t>
+            </w:r>
+            <w:proofErr w:type="spellStart"/>
+            <w:r>
+              <w:rPr>
+                <w:rFonts w:ascii="Times New Roman" w:eastAsia="Times New Roman" w:hAnsi="Times New Roman" w:cs="Times New Roman"/>
+                <w:spacing w:val="-3"/>
+                <w:sz w:val="24"/>
+                <w:szCs w:val="20"/>
+              </w:rPr>
+              <w:t>boolean</w:t>
+            </w:r>
+            <w:proofErr w:type="spellEnd"/>
+            <w:r>
+              <w:rPr>
+                <w:rFonts w:ascii="Times New Roman" w:eastAsia="Times New Roman" w:hAnsi="Times New Roman" w:cs="Times New Roman"/>
+                <w:spacing w:val="-3"/>
+                <w:sz w:val="24"/>
+                <w:szCs w:val="20"/>
+              </w:rPr>
+              <w:t xml:space="preserve"> value of </w:t>
+            </w:r>
+            <w:proofErr w:type="spellStart"/>
+            <w:r>
+              <w:rPr>
+                <w:rFonts w:ascii="Times New Roman" w:eastAsia="Times New Roman" w:hAnsi="Times New Roman" w:cs="Times New Roman"/>
+                <w:spacing w:val="-3"/>
+                <w:sz w:val="24"/>
+                <w:szCs w:val="20"/>
+              </w:rPr>
+              <w:t>UserIsLeader</w:t>
+            </w:r>
+            <w:proofErr w:type="spellEnd"/>
+            <w:r>
+              <w:rPr>
+                <w:rFonts w:ascii="Times New Roman" w:eastAsia="Times New Roman" w:hAnsi="Times New Roman" w:cs="Times New Roman"/>
+                <w:spacing w:val="-3"/>
+                <w:sz w:val="24"/>
+                <w:szCs w:val="20"/>
+              </w:rPr>
+              <w:t xml:space="preserve"> set to true,</w:t>
             </w:r>
             <w:r>
               <w:rPr>
@@ -12206,16 +12693,36 @@
                 <w:sz w:val="24"/>
                 <w:szCs w:val="20"/>
               </w:rPr>
-              <w:t xml:space="preserve"> from Data</w:t>
-            </w:r>
-            <w:r>
-              <w:rPr>
-                <w:rFonts w:ascii="Times New Roman" w:eastAsia="Times New Roman" w:hAnsi="Times New Roman" w:cs="Times New Roman"/>
-                <w:spacing w:val="-3"/>
-                <w:sz w:val="24"/>
-                <w:szCs w:val="20"/>
-              </w:rPr>
-              <w:t>GridView.</w:t>
+              <w:t xml:space="preserve"> from </w:t>
+            </w:r>
+            <w:proofErr w:type="spellStart"/>
+            <w:r>
+              <w:rPr>
+                <w:rFonts w:ascii="Times New Roman" w:eastAsia="Times New Roman" w:hAnsi="Times New Roman" w:cs="Times New Roman"/>
+                <w:spacing w:val="-3"/>
+                <w:sz w:val="24"/>
+                <w:szCs w:val="20"/>
+              </w:rPr>
+              <w:t>Data</w:t>
+            </w:r>
+            <w:r>
+              <w:rPr>
+                <w:rFonts w:ascii="Times New Roman" w:eastAsia="Times New Roman" w:hAnsi="Times New Roman" w:cs="Times New Roman"/>
+                <w:spacing w:val="-3"/>
+                <w:sz w:val="24"/>
+                <w:szCs w:val="20"/>
+              </w:rPr>
+              <w:t>GridView</w:t>
+            </w:r>
+            <w:proofErr w:type="spellEnd"/>
+            <w:r>
+              <w:rPr>
+                <w:rFonts w:ascii="Times New Roman" w:eastAsia="Times New Roman" w:hAnsi="Times New Roman" w:cs="Times New Roman"/>
+                <w:spacing w:val="-3"/>
+                <w:sz w:val="24"/>
+                <w:szCs w:val="20"/>
+              </w:rPr>
+              <w:t>.</w:t>
             </w:r>
           </w:p>
           <w:p>
@@ -12298,6 +12805,7 @@
                 <w:szCs w:val="20"/>
               </w:rPr>
             </w:pPr>
+            <w:proofErr w:type="spellStart"/>
             <w:r>
               <w:rPr>
                 <w:rFonts w:ascii="Times New Roman" w:eastAsia="Times New Roman" w:hAnsi="Times New Roman" w:cs="Times New Roman"/>
@@ -12308,6 +12816,7 @@
               </w:rPr>
               <w:t>Postcondition</w:t>
             </w:r>
+            <w:proofErr w:type="spellEnd"/>
           </w:p>
         </w:tc>
         <w:tc>
@@ -12662,6 +13171,7 @@
                 <w:szCs w:val="20"/>
               </w:rPr>
             </w:pPr>
+            <w:proofErr w:type="spellStart"/>
             <w:r>
               <w:rPr>
                 <w:rFonts w:ascii="Times New Roman" w:eastAsia="Times New Roman" w:hAnsi="Times New Roman" w:cs="Times New Roman"/>
@@ -12689,6 +13199,7 @@
               </w:rPr>
               <w:t>s</w:t>
             </w:r>
+            <w:proofErr w:type="spellEnd"/>
           </w:p>
         </w:tc>
       </w:tr>
@@ -12749,7 +13260,47 @@
                 <w:sz w:val="24"/>
                 <w:szCs w:val="20"/>
               </w:rPr>
-              <w:t>The user who has the boolean value of UserIsLeader set to true, will get to</w:t>
+              <w:t xml:space="preserve">The user who has the </w:t>
+            </w:r>
+            <w:proofErr w:type="spellStart"/>
+            <w:r>
+              <w:rPr>
+                <w:rFonts w:ascii="Times New Roman" w:eastAsia="Times New Roman" w:hAnsi="Times New Roman" w:cs="Times New Roman"/>
+                <w:spacing w:val="-3"/>
+                <w:sz w:val="24"/>
+                <w:szCs w:val="20"/>
+              </w:rPr>
+              <w:t>boolean</w:t>
+            </w:r>
+            <w:proofErr w:type="spellEnd"/>
+            <w:r>
+              <w:rPr>
+                <w:rFonts w:ascii="Times New Roman" w:eastAsia="Times New Roman" w:hAnsi="Times New Roman" w:cs="Times New Roman"/>
+                <w:spacing w:val="-3"/>
+                <w:sz w:val="24"/>
+                <w:szCs w:val="20"/>
+              </w:rPr>
+              <w:t xml:space="preserve"> value of </w:t>
+            </w:r>
+            <w:proofErr w:type="spellStart"/>
+            <w:r>
+              <w:rPr>
+                <w:rFonts w:ascii="Times New Roman" w:eastAsia="Times New Roman" w:hAnsi="Times New Roman" w:cs="Times New Roman"/>
+                <w:spacing w:val="-3"/>
+                <w:sz w:val="24"/>
+                <w:szCs w:val="20"/>
+              </w:rPr>
+              <w:t>UserIsLeader</w:t>
+            </w:r>
+            <w:proofErr w:type="spellEnd"/>
+            <w:r>
+              <w:rPr>
+                <w:rFonts w:ascii="Times New Roman" w:eastAsia="Times New Roman" w:hAnsi="Times New Roman" w:cs="Times New Roman"/>
+                <w:spacing w:val="-3"/>
+                <w:sz w:val="24"/>
+                <w:szCs w:val="20"/>
+              </w:rPr>
+              <w:t xml:space="preserve"> set to true, will get to</w:t>
             </w:r>
             <w:r>
               <w:rPr>
@@ -13104,6 +13655,7 @@
                 <w:szCs w:val="20"/>
               </w:rPr>
             </w:pPr>
+            <w:proofErr w:type="spellStart"/>
             <w:r>
               <w:rPr>
                 <w:rFonts w:ascii="Times New Roman" w:eastAsia="Times New Roman" w:hAnsi="Times New Roman" w:cs="Times New Roman"/>
@@ -13115,6 +13667,7 @@
               <w:lastRenderedPageBreak/>
               <w:t>Postcondition</w:t>
             </w:r>
+            <w:proofErr w:type="spellEnd"/>
           </w:p>
         </w:tc>
         <w:tc>
@@ -13387,6 +13940,7 @@
                 <w:szCs w:val="20"/>
               </w:rPr>
             </w:pPr>
+            <w:proofErr w:type="spellStart"/>
             <w:r>
               <w:rPr>
                 <w:rFonts w:ascii="Times New Roman" w:eastAsia="Times New Roman" w:hAnsi="Times New Roman" w:cs="Times New Roman"/>
@@ -13396,6 +13950,7 @@
               </w:rPr>
               <w:t>SearchUsers</w:t>
             </w:r>
+            <w:proofErr w:type="spellEnd"/>
           </w:p>
         </w:tc>
       </w:tr>
@@ -13456,7 +14011,47 @@
                 <w:sz w:val="24"/>
                 <w:szCs w:val="20"/>
               </w:rPr>
-              <w:t xml:space="preserve">The user who has the boolean value of UserIsLeader set to true, will get to </w:t>
+              <w:t xml:space="preserve">The user who has the </w:t>
+            </w:r>
+            <w:proofErr w:type="spellStart"/>
+            <w:r>
+              <w:rPr>
+                <w:rFonts w:ascii="Times New Roman" w:eastAsia="Times New Roman" w:hAnsi="Times New Roman" w:cs="Times New Roman"/>
+                <w:spacing w:val="-3"/>
+                <w:sz w:val="24"/>
+                <w:szCs w:val="20"/>
+              </w:rPr>
+              <w:t>boolean</w:t>
+            </w:r>
+            <w:proofErr w:type="spellEnd"/>
+            <w:r>
+              <w:rPr>
+                <w:rFonts w:ascii="Times New Roman" w:eastAsia="Times New Roman" w:hAnsi="Times New Roman" w:cs="Times New Roman"/>
+                <w:spacing w:val="-3"/>
+                <w:sz w:val="24"/>
+                <w:szCs w:val="20"/>
+              </w:rPr>
+              <w:t xml:space="preserve"> value of </w:t>
+            </w:r>
+            <w:proofErr w:type="spellStart"/>
+            <w:r>
+              <w:rPr>
+                <w:rFonts w:ascii="Times New Roman" w:eastAsia="Times New Roman" w:hAnsi="Times New Roman" w:cs="Times New Roman"/>
+                <w:spacing w:val="-3"/>
+                <w:sz w:val="24"/>
+                <w:szCs w:val="20"/>
+              </w:rPr>
+              <w:t>UserIsLeader</w:t>
+            </w:r>
+            <w:proofErr w:type="spellEnd"/>
+            <w:r>
+              <w:rPr>
+                <w:rFonts w:ascii="Times New Roman" w:eastAsia="Times New Roman" w:hAnsi="Times New Roman" w:cs="Times New Roman"/>
+                <w:spacing w:val="-3"/>
+                <w:sz w:val="24"/>
+                <w:szCs w:val="20"/>
+              </w:rPr>
+              <w:t xml:space="preserve"> set to true, will get to </w:t>
             </w:r>
             <w:r>
               <w:rPr>
@@ -13738,6 +14333,7 @@
                 <w:szCs w:val="20"/>
               </w:rPr>
             </w:pPr>
+            <w:proofErr w:type="spellStart"/>
             <w:r>
               <w:rPr>
                 <w:rFonts w:ascii="Times New Roman" w:eastAsia="Times New Roman" w:hAnsi="Times New Roman" w:cs="Times New Roman"/>
@@ -13748,6 +14344,7 @@
               </w:rPr>
               <w:t>Postcondition</w:t>
             </w:r>
+            <w:proofErr w:type="spellEnd"/>
           </w:p>
         </w:tc>
         <w:tc>
@@ -14028,12 +14625,14 @@
                 <w:szCs w:val="20"/>
               </w:rPr>
             </w:pPr>
+            <w:proofErr w:type="spellStart"/>
             <w:r>
               <w:t>Verify</w:t>
             </w:r>
             <w:r>
               <w:t>Password</w:t>
             </w:r>
+            <w:proofErr w:type="spellEnd"/>
           </w:p>
         </w:tc>
       </w:tr>
@@ -14094,7 +14693,47 @@
                 <w:sz w:val="24"/>
                 <w:szCs w:val="20"/>
               </w:rPr>
-              <w:t xml:space="preserve">The user who has the boolean value of UserIsLeader set to true, will get to </w:t>
+              <w:t xml:space="preserve">The user who has the </w:t>
+            </w:r>
+            <w:proofErr w:type="spellStart"/>
+            <w:r>
+              <w:rPr>
+                <w:rFonts w:ascii="Times New Roman" w:eastAsia="Times New Roman" w:hAnsi="Times New Roman" w:cs="Times New Roman"/>
+                <w:spacing w:val="-3"/>
+                <w:sz w:val="24"/>
+                <w:szCs w:val="20"/>
+              </w:rPr>
+              <w:t>boolean</w:t>
+            </w:r>
+            <w:proofErr w:type="spellEnd"/>
+            <w:r>
+              <w:rPr>
+                <w:rFonts w:ascii="Times New Roman" w:eastAsia="Times New Roman" w:hAnsi="Times New Roman" w:cs="Times New Roman"/>
+                <w:spacing w:val="-3"/>
+                <w:sz w:val="24"/>
+                <w:szCs w:val="20"/>
+              </w:rPr>
+              <w:t xml:space="preserve"> value of </w:t>
+            </w:r>
+            <w:proofErr w:type="spellStart"/>
+            <w:r>
+              <w:rPr>
+                <w:rFonts w:ascii="Times New Roman" w:eastAsia="Times New Roman" w:hAnsi="Times New Roman" w:cs="Times New Roman"/>
+                <w:spacing w:val="-3"/>
+                <w:sz w:val="24"/>
+                <w:szCs w:val="20"/>
+              </w:rPr>
+              <w:t>UserIsLeader</w:t>
+            </w:r>
+            <w:proofErr w:type="spellEnd"/>
+            <w:r>
+              <w:rPr>
+                <w:rFonts w:ascii="Times New Roman" w:eastAsia="Times New Roman" w:hAnsi="Times New Roman" w:cs="Times New Roman"/>
+                <w:spacing w:val="-3"/>
+                <w:sz w:val="24"/>
+                <w:szCs w:val="20"/>
+              </w:rPr>
+              <w:t xml:space="preserve"> set to true, will get to </w:t>
             </w:r>
             <w:r>
               <w:rPr>
@@ -14411,6 +15050,7 @@
                 <w:szCs w:val="20"/>
               </w:rPr>
             </w:pPr>
+            <w:proofErr w:type="spellStart"/>
             <w:r>
               <w:rPr>
                 <w:rFonts w:ascii="Times New Roman" w:eastAsia="Times New Roman" w:hAnsi="Times New Roman" w:cs="Times New Roman"/>
@@ -14421,6 +15061,7 @@
               </w:rPr>
               <w:t>Postcondition</w:t>
             </w:r>
+            <w:proofErr w:type="spellEnd"/>
           </w:p>
         </w:tc>
         <w:tc>
@@ -14702,6 +15343,7 @@
                 <w:szCs w:val="20"/>
               </w:rPr>
             </w:pPr>
+            <w:proofErr w:type="spellStart"/>
             <w:r>
               <w:t>Confirm</w:t>
             </w:r>
@@ -14729,6 +15371,7 @@
             <w:r>
               <w:t>rovided</w:t>
             </w:r>
+            <w:proofErr w:type="spellEnd"/>
           </w:p>
         </w:tc>
       </w:tr>
@@ -15244,6 +15887,7 @@
                 <w:szCs w:val="20"/>
               </w:rPr>
             </w:pPr>
+            <w:proofErr w:type="spellStart"/>
             <w:r>
               <w:rPr>
                 <w:rFonts w:ascii="Times New Roman" w:eastAsia="Times New Roman" w:hAnsi="Times New Roman" w:cs="Times New Roman"/>
@@ -15254,6 +15898,7 @@
               </w:rPr>
               <w:t>Postcondition</w:t>
             </w:r>
+            <w:proofErr w:type="spellEnd"/>
           </w:p>
         </w:tc>
         <w:tc>
@@ -15513,6 +16158,7 @@
                 <w:szCs w:val="20"/>
               </w:rPr>
             </w:pPr>
+            <w:proofErr w:type="spellStart"/>
             <w:r>
               <w:rPr>
                 <w:rFonts w:ascii="Times New Roman" w:eastAsia="Times New Roman" w:hAnsi="Times New Roman" w:cs="Times New Roman"/>
@@ -15522,6 +16168,7 @@
               </w:rPr>
               <w:t>Create_Job</w:t>
             </w:r>
+            <w:proofErr w:type="spellEnd"/>
           </w:p>
         </w:tc>
       </w:tr>
@@ -15829,6 +16476,7 @@
               </w:rPr>
               <w:t xml:space="preserve">System executes </w:t>
             </w:r>
+            <w:proofErr w:type="spellStart"/>
             <w:r>
               <w:rPr>
                 <w:rFonts w:ascii="Times New Roman" w:eastAsia="Times New Roman" w:hAnsi="Times New Roman" w:cs="Times New Roman"/>
@@ -15838,6 +16486,7 @@
               </w:rPr>
               <w:t>Confirm_required_job_info_provided</w:t>
             </w:r>
+            <w:proofErr w:type="spellEnd"/>
             <w:r>
               <w:rPr>
                 <w:rFonts w:ascii="Times New Roman" w:eastAsia="Times New Roman" w:hAnsi="Times New Roman" w:cs="Times New Roman"/>
@@ -15870,6 +16519,7 @@
                 <w:szCs w:val="20"/>
               </w:rPr>
             </w:pPr>
+            <w:proofErr w:type="spellStart"/>
             <w:r>
               <w:rPr>
                 <w:rFonts w:ascii="Times New Roman" w:eastAsia="Times New Roman" w:hAnsi="Times New Roman" w:cs="Times New Roman"/>
@@ -15880,6 +16530,7 @@
               </w:rPr>
               <w:t>Postcondition</w:t>
             </w:r>
+            <w:proofErr w:type="spellEnd"/>
           </w:p>
         </w:tc>
         <w:tc>
@@ -16275,6 +16926,7 @@
                 <w:szCs w:val="20"/>
               </w:rPr>
             </w:pPr>
+            <w:proofErr w:type="spellStart"/>
             <w:r>
               <w:rPr>
                 <w:rFonts w:ascii="Times New Roman" w:eastAsia="Times New Roman" w:hAnsi="Times New Roman" w:cs="Times New Roman"/>
@@ -16284,6 +16936,7 @@
               </w:rPr>
               <w:t>Update_Job</w:t>
             </w:r>
+            <w:proofErr w:type="spellEnd"/>
           </w:p>
         </w:tc>
       </w:tr>
@@ -16638,6 +17291,7 @@
               </w:rPr>
               <w:t xml:space="preserve"> </w:t>
             </w:r>
+            <w:proofErr w:type="spellStart"/>
             <w:r>
               <w:rPr>
                 <w:rFonts w:ascii="Times New Roman" w:eastAsia="Times New Roman" w:hAnsi="Times New Roman" w:cs="Times New Roman"/>
@@ -16647,6 +17301,7 @@
               </w:rPr>
               <w:t>Confirm_required_job_info_provided</w:t>
             </w:r>
+            <w:proofErr w:type="spellEnd"/>
             <w:r>
               <w:rPr>
                 <w:rFonts w:ascii="Times New Roman" w:eastAsia="Times New Roman" w:hAnsi="Times New Roman" w:cs="Times New Roman"/>
@@ -16723,6 +17378,7 @@
                 <w:szCs w:val="20"/>
               </w:rPr>
             </w:pPr>
+            <w:proofErr w:type="spellStart"/>
             <w:r>
               <w:rPr>
                 <w:rFonts w:ascii="Times New Roman" w:eastAsia="Times New Roman" w:hAnsi="Times New Roman" w:cs="Times New Roman"/>
@@ -16733,6 +17389,7 @@
               </w:rPr>
               <w:t>Postcondition</w:t>
             </w:r>
+            <w:proofErr w:type="spellEnd"/>
           </w:p>
         </w:tc>
         <w:tc>
@@ -17148,6 +17805,7 @@
                 <w:szCs w:val="20"/>
               </w:rPr>
             </w:pPr>
+            <w:proofErr w:type="spellStart"/>
             <w:r>
               <w:rPr>
                 <w:rFonts w:ascii="Times New Roman" w:eastAsia="Times New Roman" w:hAnsi="Times New Roman" w:cs="Times New Roman"/>
@@ -17157,6 +17815,7 @@
               </w:rPr>
               <w:t>Delete_Job</w:t>
             </w:r>
+            <w:proofErr w:type="spellEnd"/>
           </w:p>
         </w:tc>
       </w:tr>
@@ -17604,6 +18263,7 @@
                 <w:szCs w:val="20"/>
               </w:rPr>
             </w:pPr>
+            <w:proofErr w:type="spellStart"/>
             <w:r>
               <w:rPr>
                 <w:rFonts w:ascii="Times New Roman" w:eastAsia="Times New Roman" w:hAnsi="Times New Roman" w:cs="Times New Roman"/>
@@ -17614,6 +18274,7 @@
               </w:rPr>
               <w:t>Postcondition</w:t>
             </w:r>
+            <w:proofErr w:type="spellEnd"/>
           </w:p>
         </w:tc>
         <w:tc>
@@ -17968,6 +18629,7 @@
                 <w:szCs w:val="20"/>
               </w:rPr>
             </w:pPr>
+            <w:proofErr w:type="spellStart"/>
             <w:r>
               <w:rPr>
                 <w:rFonts w:ascii="Times New Roman" w:eastAsia="Times New Roman" w:hAnsi="Times New Roman" w:cs="Times New Roman"/>
@@ -17986,6 +18648,7 @@
               </w:rPr>
               <w:t>Problems</w:t>
             </w:r>
+            <w:proofErr w:type="spellEnd"/>
           </w:p>
         </w:tc>
       </w:tr>
@@ -18380,6 +19043,7 @@
                 <w:szCs w:val="20"/>
               </w:rPr>
             </w:pPr>
+            <w:proofErr w:type="spellStart"/>
             <w:r>
               <w:rPr>
                 <w:rFonts w:ascii="Times New Roman" w:eastAsia="Times New Roman" w:hAnsi="Times New Roman" w:cs="Times New Roman"/>
@@ -18390,6 +19054,7 @@
               </w:rPr>
               <w:t>Postcondition</w:t>
             </w:r>
+            <w:proofErr w:type="spellEnd"/>
           </w:p>
         </w:tc>
         <w:tc>
@@ -18658,6 +19323,7 @@
                 <w:szCs w:val="20"/>
               </w:rPr>
             </w:pPr>
+            <w:proofErr w:type="spellStart"/>
             <w:r>
               <w:t>Delete</w:t>
             </w:r>
@@ -18679,6 +19345,7 @@
             <w:r>
               <w:t>Chats</w:t>
             </w:r>
+            <w:proofErr w:type="spellEnd"/>
           </w:p>
         </w:tc>
       </w:tr>
@@ -18937,14 +19604,25 @@
                 <w:szCs w:val="20"/>
               </w:rPr>
             </w:pPr>
-            <w:r>
-              <w:rPr>
-                <w:rFonts w:ascii="Times New Roman" w:eastAsia="Times New Roman" w:hAnsi="Times New Roman" w:cs="Times New Roman"/>
-                <w:spacing w:val="-3"/>
-                <w:sz w:val="24"/>
-                <w:szCs w:val="20"/>
-              </w:rPr>
-              <w:t>Foreach problem in job.</w:t>
+            <w:proofErr w:type="spellStart"/>
+            <w:r>
+              <w:rPr>
+                <w:rFonts w:ascii="Times New Roman" w:eastAsia="Times New Roman" w:hAnsi="Times New Roman" w:cs="Times New Roman"/>
+                <w:spacing w:val="-3"/>
+                <w:sz w:val="24"/>
+                <w:szCs w:val="20"/>
+              </w:rPr>
+              <w:t>Foreach</w:t>
+            </w:r>
+            <w:proofErr w:type="spellEnd"/>
+            <w:r>
+              <w:rPr>
+                <w:rFonts w:ascii="Times New Roman" w:eastAsia="Times New Roman" w:hAnsi="Times New Roman" w:cs="Times New Roman"/>
+                <w:spacing w:val="-3"/>
+                <w:sz w:val="24"/>
+                <w:szCs w:val="20"/>
+              </w:rPr>
+              <w:t xml:space="preserve"> problem in job.</w:t>
             </w:r>
           </w:p>
           <w:p>
@@ -19010,6 +19688,7 @@
                 <w:szCs w:val="20"/>
               </w:rPr>
             </w:pPr>
+            <w:proofErr w:type="spellStart"/>
             <w:r>
               <w:rPr>
                 <w:rFonts w:ascii="Times New Roman" w:eastAsia="Times New Roman" w:hAnsi="Times New Roman" w:cs="Times New Roman"/>
@@ -19020,6 +19699,7 @@
               </w:rPr>
               <w:t>Postcondition</w:t>
             </w:r>
+            <w:proofErr w:type="spellEnd"/>
           </w:p>
         </w:tc>
         <w:tc>
@@ -19287,6 +19967,7 @@
                 <w:szCs w:val="20"/>
               </w:rPr>
             </w:pPr>
+            <w:proofErr w:type="spellStart"/>
             <w:r>
               <w:rPr>
                 <w:rFonts w:ascii="Times New Roman" w:eastAsia="Times New Roman" w:hAnsi="Times New Roman" w:cs="Times New Roman"/>
@@ -19296,6 +19977,7 @@
               </w:rPr>
               <w:t>ReadJob</w:t>
             </w:r>
+            <w:proofErr w:type="spellEnd"/>
           </w:p>
         </w:tc>
       </w:tr>
@@ -19586,7 +20268,27 @@
                 <w:sz w:val="24"/>
                 <w:szCs w:val="20"/>
               </w:rPr>
-              <w:t xml:space="preserve">Request goes to database to get a record by JobID that the user has selected. </w:t>
+              <w:t xml:space="preserve">Request goes to database to get a record by </w:t>
+            </w:r>
+            <w:proofErr w:type="spellStart"/>
+            <w:r>
+              <w:rPr>
+                <w:rFonts w:ascii="Times New Roman" w:eastAsia="Times New Roman" w:hAnsi="Times New Roman" w:cs="Times New Roman"/>
+                <w:spacing w:val="-3"/>
+                <w:sz w:val="24"/>
+                <w:szCs w:val="20"/>
+              </w:rPr>
+              <w:t>JobID</w:t>
+            </w:r>
+            <w:proofErr w:type="spellEnd"/>
+            <w:r>
+              <w:rPr>
+                <w:rFonts w:ascii="Times New Roman" w:eastAsia="Times New Roman" w:hAnsi="Times New Roman" w:cs="Times New Roman"/>
+                <w:spacing w:val="-3"/>
+                <w:sz w:val="24"/>
+                <w:szCs w:val="20"/>
+              </w:rPr>
+              <w:t xml:space="preserve"> that the user has selected. </w:t>
             </w:r>
           </w:p>
         </w:tc>
@@ -19611,6 +20313,7 @@
                 <w:szCs w:val="20"/>
               </w:rPr>
             </w:pPr>
+            <w:proofErr w:type="spellStart"/>
             <w:r>
               <w:rPr>
                 <w:rFonts w:ascii="Times New Roman" w:eastAsia="Times New Roman" w:hAnsi="Times New Roman" w:cs="Times New Roman"/>
@@ -19621,6 +20324,7 @@
               </w:rPr>
               <w:t>Postcondition</w:t>
             </w:r>
+            <w:proofErr w:type="spellEnd"/>
           </w:p>
         </w:tc>
         <w:tc>
@@ -19868,6 +20572,7 @@
                 <w:szCs w:val="20"/>
               </w:rPr>
             </w:pPr>
+            <w:proofErr w:type="spellStart"/>
             <w:r>
               <w:rPr>
                 <w:rFonts w:ascii="Times New Roman" w:eastAsia="Times New Roman" w:hAnsi="Times New Roman" w:cs="Times New Roman"/>
@@ -19877,6 +20582,7 @@
               </w:rPr>
               <w:t>ReadJobs</w:t>
             </w:r>
+            <w:proofErr w:type="spellEnd"/>
           </w:p>
         </w:tc>
       </w:tr>
@@ -20203,6 +20909,7 @@
                 <w:szCs w:val="20"/>
               </w:rPr>
             </w:pPr>
+            <w:proofErr w:type="spellStart"/>
             <w:r>
               <w:rPr>
                 <w:rFonts w:ascii="Times New Roman" w:eastAsia="Times New Roman" w:hAnsi="Times New Roman" w:cs="Times New Roman"/>
@@ -20213,6 +20920,7 @@
               </w:rPr>
               <w:t>Postcondition</w:t>
             </w:r>
+            <w:proofErr w:type="spellEnd"/>
           </w:p>
         </w:tc>
         <w:tc>
@@ -20471,6 +21179,7 @@
                 <w:szCs w:val="20"/>
               </w:rPr>
             </w:pPr>
+            <w:proofErr w:type="spellStart"/>
             <w:r>
               <w:rPr>
                 <w:rFonts w:ascii="Times New Roman" w:eastAsia="Times New Roman" w:hAnsi="Times New Roman" w:cs="Times New Roman"/>
@@ -20480,6 +21189,7 @@
               </w:rPr>
               <w:t>SearchJobs</w:t>
             </w:r>
+            <w:proofErr w:type="spellEnd"/>
           </w:p>
         </w:tc>
       </w:tr>
@@ -20816,14 +21526,25 @@
                 <w:szCs w:val="20"/>
               </w:rPr>
             </w:pPr>
-            <w:r>
-              <w:rPr>
-                <w:rFonts w:ascii="Times New Roman" w:eastAsia="Times New Roman" w:hAnsi="Times New Roman" w:cs="Times New Roman"/>
-                <w:spacing w:val="-3"/>
-                <w:sz w:val="24"/>
-                <w:szCs w:val="20"/>
-              </w:rPr>
-              <w:t>Foreach record that the user is registered to.</w:t>
+            <w:proofErr w:type="spellStart"/>
+            <w:r>
+              <w:rPr>
+                <w:rFonts w:ascii="Times New Roman" w:eastAsia="Times New Roman" w:hAnsi="Times New Roman" w:cs="Times New Roman"/>
+                <w:spacing w:val="-3"/>
+                <w:sz w:val="24"/>
+                <w:szCs w:val="20"/>
+              </w:rPr>
+              <w:t>Foreach</w:t>
+            </w:r>
+            <w:proofErr w:type="spellEnd"/>
+            <w:r>
+              <w:rPr>
+                <w:rFonts w:ascii="Times New Roman" w:eastAsia="Times New Roman" w:hAnsi="Times New Roman" w:cs="Times New Roman"/>
+                <w:spacing w:val="-3"/>
+                <w:sz w:val="24"/>
+                <w:szCs w:val="20"/>
+              </w:rPr>
+              <w:t xml:space="preserve"> record that the user is registered to.</w:t>
             </w:r>
           </w:p>
           <w:p>
@@ -20953,6 +21674,7 @@
                 <w:szCs w:val="20"/>
               </w:rPr>
             </w:pPr>
+            <w:proofErr w:type="spellStart"/>
             <w:r>
               <w:rPr>
                 <w:rFonts w:ascii="Times New Roman" w:eastAsia="Times New Roman" w:hAnsi="Times New Roman" w:cs="Times New Roman"/>
@@ -20963,6 +21685,7 @@
               </w:rPr>
               <w:t>Postcondition</w:t>
             </w:r>
+            <w:proofErr w:type="spellEnd"/>
           </w:p>
         </w:tc>
         <w:tc>
@@ -21143,15 +21866,6 @@
                 <w:szCs w:val="20"/>
               </w:rPr>
             </w:pPr>
-            <w:r>
-              <w:rPr>
-                <w:rFonts w:ascii="Times New Roman" w:eastAsia="Times New Roman" w:hAnsi="Times New Roman" w:cs="Times New Roman"/>
-                <w:spacing w:val="-3"/>
-                <w:sz w:val="24"/>
-                <w:szCs w:val="20"/>
-              </w:rPr>
-              <w:t>None.</w:t>
-            </w:r>
           </w:p>
         </w:tc>
       </w:tr>
@@ -21266,6 +21980,7 @@
                 <w:szCs w:val="20"/>
               </w:rPr>
             </w:pPr>
+            <w:proofErr w:type="spellStart"/>
             <w:r>
               <w:rPr>
                 <w:rFonts w:ascii="Times New Roman" w:eastAsia="Times New Roman" w:hAnsi="Times New Roman" w:cs="Times New Roman"/>
@@ -21275,6 +21990,7 @@
               </w:rPr>
               <w:t>AutoInsertJobStartDate</w:t>
             </w:r>
+            <w:proofErr w:type="spellEnd"/>
           </w:p>
         </w:tc>
       </w:tr>
@@ -21585,10 +22301,133 @@
                 <w:sz w:val="24"/>
                 <w:szCs w:val="20"/>
               </w:rPr>
-              <w:t>Get time and date of job.</w:t>
-            </w:r>
-            <w:bookmarkStart w:id="29" w:name="_GoBack"/>
-            <w:bookmarkEnd w:id="29"/>
+              <w:t xml:space="preserve">Get </w:t>
+            </w:r>
+            <w:r>
+              <w:rPr>
+                <w:rFonts w:ascii="Times New Roman" w:eastAsia="Times New Roman" w:hAnsi="Times New Roman" w:cs="Times New Roman"/>
+                <w:spacing w:val="-3"/>
+                <w:sz w:val="24"/>
+                <w:szCs w:val="20"/>
+              </w:rPr>
+              <w:t>current time and date from database</w:t>
+            </w:r>
+            <w:r>
+              <w:rPr>
+                <w:rFonts w:ascii="Times New Roman" w:eastAsia="Times New Roman" w:hAnsi="Times New Roman" w:cs="Times New Roman"/>
+                <w:spacing w:val="-3"/>
+                <w:sz w:val="24"/>
+                <w:szCs w:val="20"/>
+              </w:rPr>
+              <w:t>.</w:t>
+            </w:r>
+          </w:p>
+          <w:p>
+            <w:pPr>
+              <w:pStyle w:val="ListParagraph"/>
+              <w:numPr>
+                <w:ilvl w:val="0"/>
+                <w:numId w:val="50"/>
+              </w:numPr>
+              <w:tabs>
+                <w:tab w:val="left" w:pos="0"/>
+              </w:tabs>
+              <w:suppressAutoHyphens/>
+              <w:spacing w:after="0" w:line="240" w:lineRule="auto"/>
+              <w:rPr>
+                <w:rFonts w:ascii="Times New Roman" w:eastAsia="Times New Roman" w:hAnsi="Times New Roman" w:cs="Times New Roman"/>
+                <w:spacing w:val="-3"/>
+                <w:sz w:val="24"/>
+                <w:szCs w:val="20"/>
+              </w:rPr>
+            </w:pPr>
+            <w:r>
+              <w:rPr>
+                <w:rFonts w:ascii="Times New Roman" w:eastAsia="Times New Roman" w:hAnsi="Times New Roman" w:cs="Times New Roman"/>
+                <w:spacing w:val="-3"/>
+                <w:sz w:val="24"/>
+                <w:szCs w:val="20"/>
+              </w:rPr>
+              <w:t xml:space="preserve">Format data as </w:t>
+            </w:r>
+            <w:r>
+              <w:rPr>
+                <w:rFonts w:ascii="Times New Roman" w:eastAsia="Times New Roman" w:hAnsi="Times New Roman" w:cs="Times New Roman"/>
+                <w:spacing w:val="-3"/>
+                <w:sz w:val="24"/>
+                <w:szCs w:val="20"/>
+              </w:rPr>
+              <w:t>“</w:t>
+            </w:r>
+            <w:proofErr w:type="spellStart"/>
+            <w:r>
+              <w:rPr>
+                <w:rFonts w:ascii="Times New Roman" w:eastAsia="Times New Roman" w:hAnsi="Times New Roman" w:cs="Times New Roman"/>
+                <w:spacing w:val="-3"/>
+                <w:sz w:val="24"/>
+                <w:szCs w:val="20"/>
+              </w:rPr>
+              <w:t>yyyy</w:t>
+            </w:r>
+            <w:proofErr w:type="spellEnd"/>
+            <w:r>
+              <w:rPr>
+                <w:rFonts w:ascii="Times New Roman" w:eastAsia="Times New Roman" w:hAnsi="Times New Roman" w:cs="Times New Roman"/>
+                <w:spacing w:val="-3"/>
+                <w:sz w:val="24"/>
+                <w:szCs w:val="20"/>
+              </w:rPr>
+              <w:t>/mm/</w:t>
+            </w:r>
+            <w:proofErr w:type="spellStart"/>
+            <w:r>
+              <w:rPr>
+                <w:rFonts w:ascii="Times New Roman" w:eastAsia="Times New Roman" w:hAnsi="Times New Roman" w:cs="Times New Roman"/>
+                <w:spacing w:val="-3"/>
+                <w:sz w:val="24"/>
+                <w:szCs w:val="20"/>
+              </w:rPr>
+              <w:t>dd</w:t>
+            </w:r>
+            <w:proofErr w:type="spellEnd"/>
+            <w:r>
+              <w:rPr>
+                <w:rFonts w:ascii="Times New Roman" w:eastAsia="Times New Roman" w:hAnsi="Times New Roman" w:cs="Times New Roman"/>
+                <w:spacing w:val="-3"/>
+                <w:sz w:val="24"/>
+                <w:szCs w:val="20"/>
+              </w:rPr>
+              <w:t xml:space="preserve"> </w:t>
+            </w:r>
+            <w:proofErr w:type="spellStart"/>
+            <w:r>
+              <w:rPr>
+                <w:rFonts w:ascii="Times New Roman" w:eastAsia="Times New Roman" w:hAnsi="Times New Roman" w:cs="Times New Roman"/>
+                <w:spacing w:val="-3"/>
+                <w:sz w:val="24"/>
+                <w:szCs w:val="20"/>
+              </w:rPr>
+              <w:t>hh:mm:ss</w:t>
+            </w:r>
+            <w:proofErr w:type="spellEnd"/>
+            <w:r>
+              <w:rPr>
+                <w:rFonts w:ascii="Times New Roman" w:eastAsia="Times New Roman" w:hAnsi="Times New Roman" w:cs="Times New Roman"/>
+                <w:spacing w:val="-3"/>
+                <w:sz w:val="24"/>
+                <w:szCs w:val="20"/>
+              </w:rPr>
+              <w:t>”</w:t>
+            </w:r>
+            <w:r>
+              <w:rPr>
+                <w:rFonts w:ascii="Times New Roman" w:eastAsia="Times New Roman" w:hAnsi="Times New Roman" w:cs="Times New Roman"/>
+                <w:spacing w:val="-3"/>
+                <w:sz w:val="24"/>
+                <w:szCs w:val="20"/>
+              </w:rPr>
+              <w:t>.</w:t>
+            </w:r>
           </w:p>
         </w:tc>
       </w:tr>
@@ -21612,6 +22451,7 @@
                 <w:szCs w:val="20"/>
               </w:rPr>
             </w:pPr>
+            <w:proofErr w:type="spellStart"/>
             <w:r>
               <w:rPr>
                 <w:rFonts w:ascii="Times New Roman" w:eastAsia="Times New Roman" w:hAnsi="Times New Roman" w:cs="Times New Roman"/>
@@ -21622,6 +22462,7 @@
               </w:rPr>
               <w:t>Postcondition</w:t>
             </w:r>
+            <w:proofErr w:type="spellEnd"/>
           </w:p>
         </w:tc>
         <w:tc>
@@ -21642,6 +22483,33 @@
                 <w:szCs w:val="20"/>
               </w:rPr>
             </w:pPr>
+            <w:r>
+              <w:rPr>
+                <w:rFonts w:ascii="Times New Roman" w:eastAsia="Times New Roman" w:hAnsi="Times New Roman" w:cs="Times New Roman"/>
+                <w:spacing w:val="-3"/>
+                <w:sz w:val="24"/>
+                <w:szCs w:val="20"/>
+              </w:rPr>
+              <w:t>Insert date and time into database</w:t>
+            </w:r>
+            <w:r>
+              <w:rPr>
+                <w:rFonts w:ascii="Times New Roman" w:eastAsia="Times New Roman" w:hAnsi="Times New Roman" w:cs="Times New Roman"/>
+                <w:spacing w:val="-3"/>
+                <w:sz w:val="24"/>
+                <w:szCs w:val="20"/>
+              </w:rPr>
+              <w:t xml:space="preserve"> field and clean up resources</w:t>
+            </w:r>
+            <w:r>
+              <w:rPr>
+                <w:rFonts w:ascii="Times New Roman" w:eastAsia="Times New Roman" w:hAnsi="Times New Roman" w:cs="Times New Roman"/>
+                <w:spacing w:val="-3"/>
+                <w:sz w:val="24"/>
+                <w:szCs w:val="20"/>
+              </w:rPr>
+              <w:t>.</w:t>
+            </w:r>
           </w:p>
         </w:tc>
       </w:tr>
@@ -21695,6 +22563,90 @@
                 <w:szCs w:val="20"/>
               </w:rPr>
             </w:pPr>
+            <w:r>
+              <w:rPr>
+                <w:rFonts w:ascii="Times New Roman" w:eastAsia="Times New Roman" w:hAnsi="Times New Roman" w:cs="Times New Roman"/>
+                <w:spacing w:val="-3"/>
+                <w:sz w:val="24"/>
+                <w:szCs w:val="20"/>
+              </w:rPr>
+              <w:t xml:space="preserve">The attempt may be abandoned at any time. </w:t>
+            </w:r>
+          </w:p>
+          <w:p>
+            <w:pPr>
+              <w:tabs>
+                <w:tab w:val="left" w:pos="0"/>
+              </w:tabs>
+              <w:suppressAutoHyphens/>
+              <w:spacing w:after="0" w:line="240" w:lineRule="auto"/>
+              <w:rPr>
+                <w:rFonts w:ascii="Times New Roman" w:eastAsia="Times New Roman" w:hAnsi="Times New Roman" w:cs="Times New Roman"/>
+                <w:spacing w:val="-3"/>
+                <w:sz w:val="24"/>
+                <w:szCs w:val="20"/>
+              </w:rPr>
+            </w:pPr>
+          </w:p>
+          <w:p>
+            <w:pPr>
+              <w:tabs>
+                <w:tab w:val="left" w:pos="0"/>
+              </w:tabs>
+              <w:suppressAutoHyphens/>
+              <w:spacing w:after="0" w:line="240" w:lineRule="auto"/>
+              <w:rPr>
+                <w:rFonts w:ascii="Times New Roman" w:eastAsia="Times New Roman" w:hAnsi="Times New Roman" w:cs="Times New Roman"/>
+                <w:spacing w:val="-3"/>
+                <w:sz w:val="24"/>
+                <w:szCs w:val="20"/>
+              </w:rPr>
+            </w:pPr>
+            <w:r>
+              <w:rPr>
+                <w:rFonts w:ascii="Times New Roman" w:eastAsia="Times New Roman" w:hAnsi="Times New Roman" w:cs="Times New Roman"/>
+                <w:spacing w:val="-3"/>
+                <w:sz w:val="24"/>
+                <w:szCs w:val="20"/>
+              </w:rPr>
+              <w:t xml:space="preserve">If </w:t>
+            </w:r>
+            <w:r>
+              <w:rPr>
+                <w:rFonts w:ascii="Times New Roman" w:eastAsia="Times New Roman" w:hAnsi="Times New Roman" w:cs="Times New Roman"/>
+                <w:spacing w:val="-3"/>
+                <w:sz w:val="24"/>
+                <w:szCs w:val="20"/>
+              </w:rPr>
+              <w:t>no time is coming out of database</w:t>
+            </w:r>
+            <w:r>
+              <w:rPr>
+                <w:rFonts w:ascii="Times New Roman" w:eastAsia="Times New Roman" w:hAnsi="Times New Roman" w:cs="Times New Roman"/>
+                <w:spacing w:val="-3"/>
+                <w:sz w:val="24"/>
+                <w:szCs w:val="20"/>
+              </w:rPr>
+              <w:t xml:space="preserve"> data insertion will be abandoned. In addition</w:t>
+            </w:r>
+            <w:r>
+              <w:rPr>
+                <w:rFonts w:ascii="Times New Roman" w:eastAsia="Times New Roman" w:hAnsi="Times New Roman" w:cs="Times New Roman"/>
+                <w:spacing w:val="-3"/>
+                <w:sz w:val="24"/>
+                <w:szCs w:val="20"/>
+              </w:rPr>
+              <w:t xml:space="preserve"> tell user. “There was a problem auto inserting the job creation time and date. Please contact your administrator</w:t>
+            </w:r>
+            <w:r>
+              <w:rPr>
+                <w:rFonts w:ascii="Times New Roman" w:eastAsia="Times New Roman" w:hAnsi="Times New Roman" w:cs="Times New Roman"/>
+                <w:spacing w:val="-3"/>
+                <w:sz w:val="24"/>
+                <w:szCs w:val="20"/>
+              </w:rPr>
+              <w:t>”</w:t>
+            </w:r>
           </w:p>
         </w:tc>
       </w:tr>
@@ -21761,7 +22713,7 @@
           <w:numId w:val="14"/>
         </w:numPr>
       </w:pPr>
-      <w:bookmarkStart w:id="30" w:name="_Toc25676287"/>
+      <w:bookmarkStart w:id="29" w:name="_Toc25676287"/>
       <w:r>
         <w:t>Confirm</w:t>
       </w:r>
@@ -21777,7 +22729,7 @@
       <w:r>
         <w:t xml:space="preserve">Job </w:t>
       </w:r>
-      <w:bookmarkEnd w:id="30"/>
+      <w:bookmarkEnd w:id="29"/>
       <w:r>
         <w:t>Info Provided</w:t>
       </w:r>
@@ -21851,6 +22803,7 @@
                 <w:szCs w:val="20"/>
               </w:rPr>
             </w:pPr>
+            <w:proofErr w:type="spellStart"/>
             <w:r>
               <w:t>Confirm</w:t>
             </w:r>
@@ -21872,6 +22825,7 @@
             <w:r>
               <w:t>rovided</w:t>
             </w:r>
+            <w:proofErr w:type="spellEnd"/>
           </w:p>
         </w:tc>
       </w:tr>
@@ -22342,6 +23296,7 @@
                 <w:szCs w:val="20"/>
               </w:rPr>
             </w:pPr>
+            <w:proofErr w:type="spellStart"/>
             <w:r>
               <w:rPr>
                 <w:rFonts w:ascii="Times New Roman" w:eastAsia="Times New Roman" w:hAnsi="Times New Roman" w:cs="Times New Roman"/>
@@ -22352,6 +23307,7 @@
               </w:rPr>
               <w:t>Postcondition</w:t>
             </w:r>
+            <w:proofErr w:type="spellEnd"/>
           </w:p>
         </w:tc>
         <w:tc>
@@ -22379,7 +23335,25 @@
                 <w:sz w:val="24"/>
                 <w:szCs w:val="20"/>
               </w:rPr>
-              <w:t>If successful admin has performed CRUD op, else message them why.</w:t>
+              <w:t>If successful admin has performed CRUD op, else message them why</w:t>
+            </w:r>
+            <w:r>
+              <w:rPr>
+                <w:rFonts w:ascii="Times New Roman" w:eastAsia="Times New Roman" w:hAnsi="Times New Roman" w:cs="Times New Roman"/>
+                <w:spacing w:val="-3"/>
+                <w:sz w:val="24"/>
+                <w:szCs w:val="20"/>
+              </w:rPr>
+              <w:t xml:space="preserve"> op is not successful</w:t>
+            </w:r>
+            <w:r>
+              <w:rPr>
+                <w:rFonts w:ascii="Times New Roman" w:eastAsia="Times New Roman" w:hAnsi="Times New Roman" w:cs="Times New Roman"/>
+                <w:spacing w:val="-3"/>
+                <w:sz w:val="24"/>
+                <w:szCs w:val="20"/>
+              </w:rPr>
+              <w:t>.</w:t>
             </w:r>
           </w:p>
         </w:tc>
@@ -22496,15 +23470,8 @@
                 <w:szCs w:val="20"/>
               </w:rPr>
             </w:pPr>
-            <w:r>
-              <w:rPr>
-                <w:rFonts w:ascii="Times New Roman" w:eastAsia="Times New Roman" w:hAnsi="Times New Roman" w:cs="Times New Roman"/>
-                <w:spacing w:val="-3"/>
-                <w:sz w:val="24"/>
-                <w:szCs w:val="20"/>
-              </w:rPr>
-              <w:t>None.</w:t>
-            </w:r>
+            <w:bookmarkStart w:id="30" w:name="_GoBack"/>
+            <w:bookmarkEnd w:id="30"/>
           </w:p>
         </w:tc>
       </w:tr>
@@ -22520,6 +23487,7 @@
       </w:pPr>
       <w:bookmarkStart w:id="31" w:name="_Toc25676288"/>
       <w:r>
+        <w:lastRenderedPageBreak/>
         <w:t>Register</w:t>
       </w:r>
       <w:r>
@@ -22531,9 +23499,11 @@
       <w:r>
         <w:t xml:space="preserve"> </w:t>
       </w:r>
+      <w:proofErr w:type="gramStart"/>
       <w:r>
         <w:t>For</w:t>
       </w:r>
+      <w:proofErr w:type="gramEnd"/>
       <w:r>
         <w:t xml:space="preserve"> </w:t>
       </w:r>
@@ -22611,6 +23581,7 @@
                 <w:szCs w:val="20"/>
               </w:rPr>
             </w:pPr>
+            <w:proofErr w:type="spellStart"/>
             <w:r>
               <w:rPr>
                 <w:rFonts w:ascii="Times New Roman" w:eastAsia="Times New Roman" w:hAnsi="Times New Roman" w:cs="Times New Roman"/>
@@ -22620,6 +23591,7 @@
               </w:rPr>
               <w:t>RegisterUserForJob</w:t>
             </w:r>
+            <w:proofErr w:type="spellEnd"/>
           </w:p>
         </w:tc>
       </w:tr>
@@ -22804,6 +23776,7 @@
                 <w:szCs w:val="20"/>
               </w:rPr>
             </w:pPr>
+            <w:proofErr w:type="spellStart"/>
             <w:r>
               <w:rPr>
                 <w:rFonts w:ascii="Times New Roman" w:eastAsia="Times New Roman" w:hAnsi="Times New Roman" w:cs="Times New Roman"/>
@@ -22814,6 +23787,7 @@
               </w:rPr>
               <w:t>Postcondition</w:t>
             </w:r>
+            <w:proofErr w:type="spellEnd"/>
           </w:p>
         </w:tc>
         <w:tc>
@@ -22865,7 +23839,6 @@
                 <w:sz w:val="24"/>
                 <w:szCs w:val="20"/>
               </w:rPr>
-              <w:lastRenderedPageBreak/>
               <w:t>Exception Paths</w:t>
             </w:r>
           </w:p>
@@ -23040,6 +24013,7 @@
                 <w:szCs w:val="20"/>
               </w:rPr>
             </w:pPr>
+            <w:proofErr w:type="spellStart"/>
             <w:r>
               <w:rPr>
                 <w:rFonts w:ascii="Times New Roman" w:eastAsia="Times New Roman" w:hAnsi="Times New Roman" w:cs="Times New Roman"/>
@@ -23049,6 +24023,7 @@
               </w:rPr>
               <w:t>AssignUserID</w:t>
             </w:r>
+            <w:proofErr w:type="spellEnd"/>
           </w:p>
         </w:tc>
       </w:tr>
@@ -23233,6 +24208,7 @@
                 <w:szCs w:val="20"/>
               </w:rPr>
             </w:pPr>
+            <w:proofErr w:type="spellStart"/>
             <w:r>
               <w:rPr>
                 <w:rFonts w:ascii="Times New Roman" w:eastAsia="Times New Roman" w:hAnsi="Times New Roman" w:cs="Times New Roman"/>
@@ -23243,6 +24219,7 @@
               </w:rPr>
               <w:t>Postcondition</w:t>
             </w:r>
+            <w:proofErr w:type="spellEnd"/>
           </w:p>
         </w:tc>
         <w:tc>
@@ -23469,6 +24446,7 @@
                 <w:szCs w:val="20"/>
               </w:rPr>
             </w:pPr>
+            <w:proofErr w:type="spellStart"/>
             <w:r>
               <w:rPr>
                 <w:rFonts w:ascii="Times New Roman" w:eastAsia="Times New Roman" w:hAnsi="Times New Roman" w:cs="Times New Roman"/>
@@ -23478,6 +24456,7 @@
               </w:rPr>
               <w:t>AssignJobID</w:t>
             </w:r>
+            <w:proofErr w:type="spellEnd"/>
           </w:p>
         </w:tc>
       </w:tr>
@@ -23662,6 +24641,7 @@
                 <w:szCs w:val="20"/>
               </w:rPr>
             </w:pPr>
+            <w:proofErr w:type="spellStart"/>
             <w:r>
               <w:rPr>
                 <w:rFonts w:ascii="Times New Roman" w:eastAsia="Times New Roman" w:hAnsi="Times New Roman" w:cs="Times New Roman"/>
@@ -23672,6 +24652,7 @@
               </w:rPr>
               <w:t>Postcondition</w:t>
             </w:r>
+            <w:proofErr w:type="spellEnd"/>
           </w:p>
         </w:tc>
         <w:tc>
@@ -23904,6 +24885,7 @@
                 <w:szCs w:val="20"/>
               </w:rPr>
             </w:pPr>
+            <w:proofErr w:type="spellStart"/>
             <w:r>
               <w:t>Auto</w:t>
             </w:r>
@@ -23922,6 +24904,7 @@
             <w:r>
               <w:t>_registration_date</w:t>
             </w:r>
+            <w:proofErr w:type="spellEnd"/>
           </w:p>
         </w:tc>
       </w:tr>
@@ -24106,6 +25089,7 @@
                 <w:szCs w:val="20"/>
               </w:rPr>
             </w:pPr>
+            <w:proofErr w:type="spellStart"/>
             <w:r>
               <w:rPr>
                 <w:rFonts w:ascii="Times New Roman" w:eastAsia="Times New Roman" w:hAnsi="Times New Roman" w:cs="Times New Roman"/>
@@ -24116,6 +25100,7 @@
               </w:rPr>
               <w:t>Postcondition</w:t>
             </w:r>
+            <w:proofErr w:type="spellEnd"/>
           </w:p>
         </w:tc>
         <w:tc>
@@ -24342,6 +25327,7 @@
                 <w:szCs w:val="20"/>
               </w:rPr>
             </w:pPr>
+            <w:proofErr w:type="spellStart"/>
             <w:r>
               <w:rPr>
                 <w:rFonts w:ascii="Times New Roman" w:eastAsia="Times New Roman" w:hAnsi="Times New Roman" w:cs="Times New Roman"/>
@@ -24351,6 +25337,7 @@
               </w:rPr>
               <w:t>CreateProblem</w:t>
             </w:r>
+            <w:proofErr w:type="spellEnd"/>
           </w:p>
         </w:tc>
       </w:tr>
@@ -24535,6 +25522,7 @@
                 <w:szCs w:val="20"/>
               </w:rPr>
             </w:pPr>
+            <w:proofErr w:type="spellStart"/>
             <w:r>
               <w:rPr>
                 <w:rFonts w:ascii="Times New Roman" w:eastAsia="Times New Roman" w:hAnsi="Times New Roman" w:cs="Times New Roman"/>
@@ -24545,6 +25533,7 @@
               </w:rPr>
               <w:t>Postcondition</w:t>
             </w:r>
+            <w:proofErr w:type="spellEnd"/>
           </w:p>
         </w:tc>
         <w:tc>
@@ -24765,6 +25754,7 @@
                 <w:szCs w:val="20"/>
               </w:rPr>
             </w:pPr>
+            <w:proofErr w:type="spellStart"/>
             <w:r>
               <w:rPr>
                 <w:rFonts w:ascii="Times New Roman" w:eastAsia="Times New Roman" w:hAnsi="Times New Roman" w:cs="Times New Roman"/>
@@ -24774,6 +25764,7 @@
               </w:rPr>
               <w:t>UpdateProblem</w:t>
             </w:r>
+            <w:proofErr w:type="spellEnd"/>
           </w:p>
         </w:tc>
       </w:tr>
@@ -24958,6 +25949,7 @@
                 <w:szCs w:val="20"/>
               </w:rPr>
             </w:pPr>
+            <w:proofErr w:type="spellStart"/>
             <w:r>
               <w:rPr>
                 <w:rFonts w:ascii="Times New Roman" w:eastAsia="Times New Roman" w:hAnsi="Times New Roman" w:cs="Times New Roman"/>
@@ -24968,6 +25960,7 @@
               </w:rPr>
               <w:t>Postcondition</w:t>
             </w:r>
+            <w:proofErr w:type="spellEnd"/>
           </w:p>
         </w:tc>
         <w:tc>
@@ -25188,6 +26181,7 @@
                 <w:szCs w:val="20"/>
               </w:rPr>
             </w:pPr>
+            <w:proofErr w:type="spellStart"/>
             <w:r>
               <w:rPr>
                 <w:rFonts w:ascii="Times New Roman" w:eastAsia="Times New Roman" w:hAnsi="Times New Roman" w:cs="Times New Roman"/>
@@ -25206,6 +26200,7 @@
               </w:rPr>
               <w:t>Problem</w:t>
             </w:r>
+            <w:proofErr w:type="spellEnd"/>
           </w:p>
         </w:tc>
       </w:tr>
@@ -25390,6 +26385,7 @@
                 <w:szCs w:val="20"/>
               </w:rPr>
             </w:pPr>
+            <w:proofErr w:type="spellStart"/>
             <w:r>
               <w:rPr>
                 <w:rFonts w:ascii="Times New Roman" w:eastAsia="Times New Roman" w:hAnsi="Times New Roman" w:cs="Times New Roman"/>
@@ -25400,6 +26396,7 @@
               </w:rPr>
               <w:t>Postcondition</w:t>
             </w:r>
+            <w:proofErr w:type="spellEnd"/>
           </w:p>
         </w:tc>
         <w:tc>
@@ -25620,6 +26617,7 @@
                 <w:szCs w:val="20"/>
               </w:rPr>
             </w:pPr>
+            <w:proofErr w:type="spellStart"/>
             <w:r>
               <w:rPr>
                 <w:rFonts w:ascii="Times New Roman" w:eastAsia="Times New Roman" w:hAnsi="Times New Roman" w:cs="Times New Roman"/>
@@ -25629,6 +26627,7 @@
               </w:rPr>
               <w:t>ReadProblem</w:t>
             </w:r>
+            <w:proofErr w:type="spellEnd"/>
           </w:p>
         </w:tc>
       </w:tr>
@@ -25813,6 +26812,7 @@
                 <w:szCs w:val="20"/>
               </w:rPr>
             </w:pPr>
+            <w:proofErr w:type="spellStart"/>
             <w:r>
               <w:rPr>
                 <w:rFonts w:ascii="Times New Roman" w:eastAsia="Times New Roman" w:hAnsi="Times New Roman" w:cs="Times New Roman"/>
@@ -25823,6 +26823,7 @@
               </w:rPr>
               <w:t>Postcondition</w:t>
             </w:r>
+            <w:proofErr w:type="spellEnd"/>
           </w:p>
         </w:tc>
         <w:tc>
@@ -26043,6 +27044,7 @@
                 <w:szCs w:val="20"/>
               </w:rPr>
             </w:pPr>
+            <w:proofErr w:type="spellStart"/>
             <w:r>
               <w:rPr>
                 <w:rFonts w:ascii="Times New Roman" w:eastAsia="Times New Roman" w:hAnsi="Times New Roman" w:cs="Times New Roman"/>
@@ -26052,6 +27054,7 @@
               </w:rPr>
               <w:t>ReadProblems</w:t>
             </w:r>
+            <w:proofErr w:type="spellEnd"/>
           </w:p>
         </w:tc>
       </w:tr>
@@ -26236,6 +27239,7 @@
                 <w:szCs w:val="20"/>
               </w:rPr>
             </w:pPr>
+            <w:proofErr w:type="spellStart"/>
             <w:r>
               <w:rPr>
                 <w:rFonts w:ascii="Times New Roman" w:eastAsia="Times New Roman" w:hAnsi="Times New Roman" w:cs="Times New Roman"/>
@@ -26246,6 +27250,7 @@
               </w:rPr>
               <w:t>Postcondition</w:t>
             </w:r>
+            <w:proofErr w:type="spellEnd"/>
           </w:p>
         </w:tc>
         <w:tc>
@@ -26464,6 +27469,7 @@
                 <w:szCs w:val="20"/>
               </w:rPr>
             </w:pPr>
+            <w:proofErr w:type="spellStart"/>
             <w:r>
               <w:rPr>
                 <w:rFonts w:ascii="Times New Roman" w:eastAsia="Times New Roman" w:hAnsi="Times New Roman" w:cs="Times New Roman"/>
@@ -26473,6 +27479,7 @@
               </w:rPr>
               <w:t>SearchProblem</w:t>
             </w:r>
+            <w:proofErr w:type="spellEnd"/>
           </w:p>
         </w:tc>
       </w:tr>
@@ -26657,6 +27664,7 @@
                 <w:szCs w:val="20"/>
               </w:rPr>
             </w:pPr>
+            <w:proofErr w:type="spellStart"/>
             <w:r>
               <w:rPr>
                 <w:rFonts w:ascii="Times New Roman" w:eastAsia="Times New Roman" w:hAnsi="Times New Roman" w:cs="Times New Roman"/>
@@ -26667,6 +27675,7 @@
               </w:rPr>
               <w:t>Postcondition</w:t>
             </w:r>
+            <w:proofErr w:type="spellEnd"/>
           </w:p>
         </w:tc>
         <w:tc>
@@ -26911,6 +27920,7 @@
                 <w:szCs w:val="20"/>
               </w:rPr>
             </w:pPr>
+            <w:proofErr w:type="spellStart"/>
             <w:r>
               <w:rPr>
                 <w:rFonts w:ascii="Times New Roman" w:eastAsia="Times New Roman" w:hAnsi="Times New Roman" w:cs="Times New Roman"/>
@@ -26920,6 +27930,7 @@
               </w:rPr>
               <w:t>Confirm_required_info_is_not_empty</w:t>
             </w:r>
+            <w:proofErr w:type="spellEnd"/>
           </w:p>
         </w:tc>
       </w:tr>
@@ -27104,6 +28115,7 @@
                 <w:szCs w:val="20"/>
               </w:rPr>
             </w:pPr>
+            <w:proofErr w:type="spellStart"/>
             <w:r>
               <w:rPr>
                 <w:rFonts w:ascii="Times New Roman" w:eastAsia="Times New Roman" w:hAnsi="Times New Roman" w:cs="Times New Roman"/>
@@ -27114,6 +28126,7 @@
               </w:rPr>
               <w:t>Postcondition</w:t>
             </w:r>
+            <w:proofErr w:type="spellEnd"/>
           </w:p>
         </w:tc>
         <w:tc>
@@ -27272,9 +28285,11 @@
       <w:r>
         <w:t xml:space="preserve"> </w:t>
       </w:r>
+      <w:proofErr w:type="gramStart"/>
       <w:r>
         <w:t>To</w:t>
       </w:r>
+      <w:proofErr w:type="gramEnd"/>
       <w:r>
         <w:t xml:space="preserve"> </w:t>
       </w:r>
@@ -27352,6 +28367,7 @@
                 <w:szCs w:val="20"/>
               </w:rPr>
             </w:pPr>
+            <w:proofErr w:type="spellStart"/>
             <w:r>
               <w:rPr>
                 <w:rFonts w:ascii="Times New Roman" w:eastAsia="Times New Roman" w:hAnsi="Times New Roman" w:cs="Times New Roman"/>
@@ -27361,6 +28377,7 @@
               </w:rPr>
               <w:t>Convert_problem_severity_to_text</w:t>
             </w:r>
+            <w:proofErr w:type="spellEnd"/>
           </w:p>
         </w:tc>
       </w:tr>
@@ -27545,6 +28562,7 @@
                 <w:szCs w:val="20"/>
               </w:rPr>
             </w:pPr>
+            <w:proofErr w:type="spellStart"/>
             <w:r>
               <w:rPr>
                 <w:rFonts w:ascii="Times New Roman" w:eastAsia="Times New Roman" w:hAnsi="Times New Roman" w:cs="Times New Roman"/>
@@ -27555,6 +28573,7 @@
               </w:rPr>
               <w:t>Postcondition</w:t>
             </w:r>
+            <w:proofErr w:type="spellEnd"/>
           </w:p>
         </w:tc>
         <w:tc>
@@ -27781,6 +28800,7 @@
                 <w:szCs w:val="20"/>
               </w:rPr>
             </w:pPr>
+            <w:proofErr w:type="spellStart"/>
             <w:r>
               <w:rPr>
                 <w:rFonts w:ascii="Times New Roman" w:eastAsia="Times New Roman" w:hAnsi="Times New Roman" w:cs="Times New Roman"/>
@@ -27790,6 +28810,7 @@
               </w:rPr>
               <w:t>Attach_zip_folder</w:t>
             </w:r>
+            <w:proofErr w:type="spellEnd"/>
           </w:p>
         </w:tc>
       </w:tr>
@@ -27974,6 +28995,7 @@
                 <w:szCs w:val="20"/>
               </w:rPr>
             </w:pPr>
+            <w:proofErr w:type="spellStart"/>
             <w:r>
               <w:rPr>
                 <w:rFonts w:ascii="Times New Roman" w:eastAsia="Times New Roman" w:hAnsi="Times New Roman" w:cs="Times New Roman"/>
@@ -27984,6 +29006,7 @@
               </w:rPr>
               <w:t>Postcondition</w:t>
             </w:r>
+            <w:proofErr w:type="spellEnd"/>
           </w:p>
         </w:tc>
         <w:tc>
@@ -28210,6 +29233,7 @@
                 <w:szCs w:val="20"/>
               </w:rPr>
             </w:pPr>
+            <w:proofErr w:type="spellStart"/>
             <w:r>
               <w:rPr>
                 <w:rFonts w:ascii="Times New Roman" w:eastAsia="Times New Roman" w:hAnsi="Times New Roman" w:cs="Times New Roman"/>
@@ -28219,6 +29243,7 @@
               </w:rPr>
               <w:t>Attach_zip_file</w:t>
             </w:r>
+            <w:proofErr w:type="spellEnd"/>
           </w:p>
         </w:tc>
       </w:tr>
@@ -28404,6 +29429,7 @@
                 <w:szCs w:val="20"/>
               </w:rPr>
             </w:pPr>
+            <w:proofErr w:type="spellStart"/>
             <w:r>
               <w:rPr>
                 <w:rFonts w:ascii="Times New Roman" w:eastAsia="Times New Roman" w:hAnsi="Times New Roman" w:cs="Times New Roman"/>
@@ -28414,6 +29440,7 @@
               </w:rPr>
               <w:t>Postcondition</w:t>
             </w:r>
+            <w:proofErr w:type="spellEnd"/>
           </w:p>
         </w:tc>
         <w:tc>
@@ -28634,6 +29661,7 @@
                 <w:szCs w:val="20"/>
               </w:rPr>
             </w:pPr>
+            <w:proofErr w:type="spellStart"/>
             <w:r>
               <w:rPr>
                 <w:rFonts w:ascii="Times New Roman" w:eastAsia="Times New Roman" w:hAnsi="Times New Roman" w:cs="Times New Roman"/>
@@ -28643,6 +29671,7 @@
               </w:rPr>
               <w:t>Create_chat</w:t>
             </w:r>
+            <w:proofErr w:type="spellEnd"/>
           </w:p>
         </w:tc>
       </w:tr>
@@ -28827,6 +29856,7 @@
                 <w:szCs w:val="20"/>
               </w:rPr>
             </w:pPr>
+            <w:proofErr w:type="spellStart"/>
             <w:r>
               <w:rPr>
                 <w:rFonts w:ascii="Times New Roman" w:eastAsia="Times New Roman" w:hAnsi="Times New Roman" w:cs="Times New Roman"/>
@@ -28837,6 +29867,7 @@
               </w:rPr>
               <w:t>Postcondition</w:t>
             </w:r>
+            <w:proofErr w:type="spellEnd"/>
           </w:p>
         </w:tc>
         <w:tc>
@@ -28995,9 +30026,11 @@
       <w:r>
         <w:t xml:space="preserve"> </w:t>
       </w:r>
+      <w:proofErr w:type="gramStart"/>
       <w:r>
         <w:t>And</w:t>
       </w:r>
+      <w:proofErr w:type="gramEnd"/>
       <w:r>
         <w:t xml:space="preserve"> </w:t>
       </w:r>
@@ -29075,6 +30108,7 @@
                 <w:szCs w:val="20"/>
               </w:rPr>
             </w:pPr>
+            <w:proofErr w:type="spellStart"/>
             <w:r>
               <w:rPr>
                 <w:rFonts w:ascii="Times New Roman" w:eastAsia="Times New Roman" w:hAnsi="Times New Roman" w:cs="Times New Roman"/>
@@ -29084,6 +30118,7 @@
               </w:rPr>
               <w:t>Publish_chat_time_and_date</w:t>
             </w:r>
+            <w:proofErr w:type="spellEnd"/>
           </w:p>
         </w:tc>
       </w:tr>
@@ -29268,6 +30303,7 @@
                 <w:szCs w:val="20"/>
               </w:rPr>
             </w:pPr>
+            <w:proofErr w:type="spellStart"/>
             <w:r>
               <w:rPr>
                 <w:rFonts w:ascii="Times New Roman" w:eastAsia="Times New Roman" w:hAnsi="Times New Roman" w:cs="Times New Roman"/>
@@ -29278,6 +30314,7 @@
               </w:rPr>
               <w:t>Postcondition</w:t>
             </w:r>
+            <w:proofErr w:type="spellEnd"/>
           </w:p>
         </w:tc>
         <w:tc>
@@ -29498,6 +30535,7 @@
                 <w:szCs w:val="20"/>
               </w:rPr>
             </w:pPr>
+            <w:proofErr w:type="spellStart"/>
             <w:r>
               <w:rPr>
                 <w:rFonts w:ascii="Times New Roman" w:eastAsia="Times New Roman" w:hAnsi="Times New Roman" w:cs="Times New Roman"/>
@@ -29507,6 +30545,7 @@
               </w:rPr>
               <w:t>Read_chat</w:t>
             </w:r>
+            <w:proofErr w:type="spellEnd"/>
           </w:p>
         </w:tc>
       </w:tr>
@@ -29691,6 +30730,7 @@
                 <w:szCs w:val="20"/>
               </w:rPr>
             </w:pPr>
+            <w:proofErr w:type="spellStart"/>
             <w:r>
               <w:rPr>
                 <w:rFonts w:ascii="Times New Roman" w:eastAsia="Times New Roman" w:hAnsi="Times New Roman" w:cs="Times New Roman"/>
@@ -29701,6 +30741,7 @@
               </w:rPr>
               <w:t>Postcondition</w:t>
             </w:r>
+            <w:proofErr w:type="spellEnd"/>
           </w:p>
         </w:tc>
         <w:tc>
@@ -29921,6 +30962,7 @@
                 <w:szCs w:val="20"/>
               </w:rPr>
             </w:pPr>
+            <w:proofErr w:type="spellStart"/>
             <w:r>
               <w:rPr>
                 <w:rFonts w:ascii="Times New Roman" w:eastAsia="Times New Roman" w:hAnsi="Times New Roman" w:cs="Times New Roman"/>
@@ -29930,6 +30972,7 @@
               </w:rPr>
               <w:t>Update_chat</w:t>
             </w:r>
+            <w:proofErr w:type="spellEnd"/>
           </w:p>
         </w:tc>
       </w:tr>
@@ -30114,6 +31157,7 @@
                 <w:szCs w:val="20"/>
               </w:rPr>
             </w:pPr>
+            <w:proofErr w:type="spellStart"/>
             <w:r>
               <w:rPr>
                 <w:rFonts w:ascii="Times New Roman" w:eastAsia="Times New Roman" w:hAnsi="Times New Roman" w:cs="Times New Roman"/>
@@ -30124,6 +31168,7 @@
               </w:rPr>
               <w:t>Postcondition</w:t>
             </w:r>
+            <w:proofErr w:type="spellEnd"/>
           </w:p>
         </w:tc>
         <w:tc>
@@ -30344,6 +31389,7 @@
                 <w:szCs w:val="20"/>
               </w:rPr>
             </w:pPr>
+            <w:proofErr w:type="spellStart"/>
             <w:r>
               <w:rPr>
                 <w:rFonts w:ascii="Times New Roman" w:eastAsia="Times New Roman" w:hAnsi="Times New Roman" w:cs="Times New Roman"/>
@@ -30353,6 +31399,7 @@
               </w:rPr>
               <w:t>Delete_chat</w:t>
             </w:r>
+            <w:proofErr w:type="spellEnd"/>
           </w:p>
         </w:tc>
       </w:tr>
@@ -30537,6 +31584,7 @@
                 <w:szCs w:val="20"/>
               </w:rPr>
             </w:pPr>
+            <w:proofErr w:type="spellStart"/>
             <w:r>
               <w:rPr>
                 <w:rFonts w:ascii="Times New Roman" w:eastAsia="Times New Roman" w:hAnsi="Times New Roman" w:cs="Times New Roman"/>
@@ -30547,6 +31595,7 @@
               </w:rPr>
               <w:t>Postcondition</w:t>
             </w:r>
+            <w:proofErr w:type="spellEnd"/>
           </w:p>
         </w:tc>
         <w:tc>
@@ -30791,6 +31840,7 @@
                 <w:szCs w:val="20"/>
               </w:rPr>
             </w:pPr>
+            <w:proofErr w:type="spellStart"/>
             <w:r>
               <w:rPr>
                 <w:rFonts w:ascii="Times New Roman" w:eastAsia="Times New Roman" w:hAnsi="Times New Roman" w:cs="Times New Roman"/>
@@ -30800,6 +31850,7 @@
               </w:rPr>
               <w:t>Confirm_required_info_is_not_empty</w:t>
             </w:r>
+            <w:proofErr w:type="spellEnd"/>
           </w:p>
         </w:tc>
       </w:tr>
@@ -31014,6 +32065,7 @@
                 <w:szCs w:val="20"/>
               </w:rPr>
             </w:pPr>
+            <w:proofErr w:type="spellStart"/>
             <w:r>
               <w:rPr>
                 <w:rFonts w:ascii="Times New Roman" w:eastAsia="Times New Roman" w:hAnsi="Times New Roman" w:cs="Times New Roman"/>
@@ -31024,6 +32076,7 @@
               </w:rPr>
               <w:t>Postcondition</w:t>
             </w:r>
+            <w:proofErr w:type="spellEnd"/>
           </w:p>
         </w:tc>
         <w:tc>
@@ -32192,8 +33245,23 @@
       <w:r>
         <w:t xml:space="preserve">The only way data can be created updated and deleted is for users to be created in the system. By default we will have a “Lead developer” user who can decide who has to be created in the database in order to use the application. They will be defined by the </w:t>
       </w:r>
-      <w:r>
-        <w:t xml:space="preserve">IsUserLeader boolean </w:t>
+      <w:proofErr w:type="spellStart"/>
+      <w:r>
+        <w:t>IsUserLeader</w:t>
+      </w:r>
+      <w:proofErr w:type="spellEnd"/>
+      <w:r>
+        <w:t xml:space="preserve"> </w:t>
+      </w:r>
+      <w:proofErr w:type="spellStart"/>
+      <w:proofErr w:type="gramStart"/>
+      <w:r>
+        <w:t>boolean</w:t>
+      </w:r>
+      <w:proofErr w:type="spellEnd"/>
+      <w:proofErr w:type="gramEnd"/>
+      <w:r>
+        <w:t xml:space="preserve"> </w:t>
       </w:r>
       <w:r>
         <w:t>value</w:t>
@@ -32291,7 +33359,7 @@
         <w:bCs/>
         <w:noProof/>
       </w:rPr>
-      <w:t>27</w:t>
+      <w:t>19</w:t>
     </w:r>
     <w:r>
       <w:rPr>
@@ -39235,7 +40303,7 @@
 </file>
 
 <file path=customXml/itemProps2.xml><?xml version="1.0" encoding="utf-8"?>
-<ds:datastoreItem xmlns:ds="http://schemas.openxmlformats.org/officeDocument/2006/customXml" ds:itemID="{6FBD532B-CE32-4672-B6DC-79848BC5443C}">
+<ds:datastoreItem xmlns:ds="http://schemas.openxmlformats.org/officeDocument/2006/customXml" ds:itemID="{335BD6A5-40E9-47BF-A950-CEAADC99389E}">
   <ds:schemaRefs>
     <ds:schemaRef ds:uri="http://schemas.openxmlformats.org/officeDocument/2006/bibliography"/>
   </ds:schemaRefs>

</xml_diff>

<commit_message>
Update functional requirements. Up to 3.2.25
</commit_message>
<xml_diff>
--- a/Software Requirements.docx
+++ b/Software Requirements.docx
@@ -5790,11 +5790,19 @@
       </w:r>
     </w:p>
     <w:p>
+      <w:proofErr w:type="spellStart"/>
       <w:r>
         <w:rPr>
           <w:b/>
         </w:rPr>
-        <w:t>Auth 0</w:t>
+        <w:t>Auth</w:t>
+      </w:r>
+      <w:proofErr w:type="spellEnd"/>
+      <w:r>
+        <w:rPr>
+          <w:b/>
+        </w:rPr>
+        <w:t xml:space="preserve"> 0</w:t>
       </w:r>
       <w:r>
         <w:t xml:space="preserve">: </w:t>
@@ -5924,13 +5932,39 @@
         <w:t xml:space="preserve">This will be a whole new product. </w:t>
       </w:r>
       <w:r>
-        <w:t>We are going to attempt to back the backend as generic as possible in it’s naming structure so it will become more reusable. For example instead of calling a table tbl</w:t>
+        <w:t xml:space="preserve">We are going to attempt to back the backend as generic as possible in </w:t>
+      </w:r>
+      <w:proofErr w:type="spellStart"/>
+      <w:proofErr w:type="gramStart"/>
+      <w:r>
+        <w:t>it’s</w:t>
+      </w:r>
+      <w:proofErr w:type="spellEnd"/>
+      <w:proofErr w:type="gramEnd"/>
+      <w:r>
+        <w:t xml:space="preserve"> naming structure so it will become more reusable. For example instead of calling a table </w:t>
+      </w:r>
+      <w:proofErr w:type="spellStart"/>
+      <w:r>
+        <w:t>tbl</w:t>
       </w:r>
       <w:r>
         <w:t>B</w:t>
       </w:r>
       <w:r>
-        <w:t>ug we will call it tblProblem as every customer usually wants software to solve</w:t>
+        <w:t>ug</w:t>
+      </w:r>
+      <w:proofErr w:type="spellEnd"/>
+      <w:r>
+        <w:t xml:space="preserve"> we will call it </w:t>
+      </w:r>
+      <w:proofErr w:type="spellStart"/>
+      <w:r>
+        <w:t>tblProblem</w:t>
+      </w:r>
+      <w:proofErr w:type="spellEnd"/>
+      <w:r>
+        <w:t xml:space="preserve"> as every customer usually wants software to solve</w:t>
       </w:r>
       <w:r>
         <w:t xml:space="preserve"> a</w:t>
@@ -8122,32 +8156,87 @@
         <w:t>Users</w:t>
       </w:r>
       <w:r>
-        <w:t>: CreateUser, UpdateUser, DeleteUser, ReadUser,</w:t>
+        <w:t xml:space="preserve">: </w:t>
+      </w:r>
+      <w:proofErr w:type="spellStart"/>
+      <w:r>
+        <w:t>CreateUser</w:t>
+      </w:r>
+      <w:proofErr w:type="spellEnd"/>
+      <w:r>
+        <w:t xml:space="preserve">, </w:t>
+      </w:r>
+      <w:proofErr w:type="spellStart"/>
+      <w:r>
+        <w:t>UpdateUser</w:t>
+      </w:r>
+      <w:proofErr w:type="spellEnd"/>
+      <w:r>
+        <w:t xml:space="preserve">, </w:t>
+      </w:r>
+      <w:proofErr w:type="spellStart"/>
+      <w:r>
+        <w:t>DeleteUser</w:t>
+      </w:r>
+      <w:proofErr w:type="spellEnd"/>
+      <w:r>
+        <w:t xml:space="preserve">, </w:t>
+      </w:r>
+      <w:proofErr w:type="spellStart"/>
+      <w:r>
+        <w:t>ReadUser</w:t>
+      </w:r>
+      <w:proofErr w:type="spellEnd"/>
+      <w:r>
+        <w:t>,</w:t>
       </w:r>
       <w:r>
         <w:t xml:space="preserve"> </w:t>
       </w:r>
+      <w:proofErr w:type="spellStart"/>
       <w:r>
         <w:t>ReadUser</w:t>
       </w:r>
       <w:r>
-        <w:t>s,</w:t>
-      </w:r>
-      <w:r>
-        <w:t xml:space="preserve"> SearchUser</w:t>
-      </w:r>
-      <w:r>
         <w:t>s</w:t>
       </w:r>
+      <w:proofErr w:type="spellEnd"/>
       <w:r>
         <w:t>,</w:t>
       </w:r>
       <w:r>
-        <w:t xml:space="preserve"> VerifyPassword, Con</w:t>
+        <w:t xml:space="preserve"> </w:t>
+      </w:r>
+      <w:proofErr w:type="spellStart"/>
+      <w:r>
+        <w:t>SearchUser</w:t>
+      </w:r>
+      <w:r>
+        <w:t>s</w:t>
+      </w:r>
+      <w:proofErr w:type="spellEnd"/>
+      <w:r>
+        <w:t>,</w:t>
+      </w:r>
+      <w:r>
+        <w:t xml:space="preserve"> </w:t>
+      </w:r>
+      <w:proofErr w:type="spellStart"/>
+      <w:r>
+        <w:t>VerifyPassword</w:t>
+      </w:r>
+      <w:proofErr w:type="spellEnd"/>
+      <w:r>
+        <w:t xml:space="preserve">, </w:t>
+      </w:r>
+      <w:proofErr w:type="spellStart"/>
+      <w:r>
+        <w:t>Con</w:t>
       </w:r>
       <w:r>
         <w:t>firmRequiredContactInfoProvided</w:t>
       </w:r>
+      <w:proofErr w:type="spellEnd"/>
       <w:r>
         <w:t>.</w:t>
       </w:r>
@@ -8166,38 +8255,94 @@
         <w:t>Jobs</w:t>
       </w:r>
       <w:r>
-        <w:t>: CreateJob, UpdateJob, DeleteJob + DeleteAll</w:t>
+        <w:t xml:space="preserve">: </w:t>
+      </w:r>
+      <w:proofErr w:type="spellStart"/>
+      <w:r>
+        <w:t>CreateJob</w:t>
+      </w:r>
+      <w:proofErr w:type="spellEnd"/>
+      <w:r>
+        <w:t xml:space="preserve">, </w:t>
+      </w:r>
+      <w:proofErr w:type="spellStart"/>
+      <w:r>
+        <w:t>UpdateJob</w:t>
+      </w:r>
+      <w:proofErr w:type="spellEnd"/>
+      <w:r>
+        <w:t xml:space="preserve">, </w:t>
+      </w:r>
+      <w:proofErr w:type="spellStart"/>
+      <w:r>
+        <w:t>DeleteJob</w:t>
+      </w:r>
+      <w:proofErr w:type="spellEnd"/>
+      <w:r>
+        <w:t xml:space="preserve"> + </w:t>
+      </w:r>
+      <w:proofErr w:type="spellStart"/>
+      <w:r>
+        <w:t>DeleteAll</w:t>
       </w:r>
       <w:r>
         <w:t>Job</w:t>
       </w:r>
       <w:r>
-        <w:t>Problems + DeleteAll</w:t>
+        <w:t>Problems</w:t>
+      </w:r>
+      <w:proofErr w:type="spellEnd"/>
+      <w:r>
+        <w:t xml:space="preserve"> + </w:t>
+      </w:r>
+      <w:proofErr w:type="spellStart"/>
+      <w:r>
+        <w:t>DeleteAll</w:t>
       </w:r>
       <w:r>
         <w:t>Job</w:t>
       </w:r>
       <w:r>
-        <w:t xml:space="preserve">Chats, ReadJob, </w:t>
-      </w:r>
+        <w:t>Chats</w:t>
+      </w:r>
+      <w:proofErr w:type="spellEnd"/>
+      <w:r>
+        <w:t xml:space="preserve">, </w:t>
+      </w:r>
+      <w:proofErr w:type="spellStart"/>
       <w:r>
         <w:t>ReadJob</w:t>
       </w:r>
-      <w:r>
-        <w:t>s,</w:t>
+      <w:proofErr w:type="spellEnd"/>
+      <w:r>
+        <w:t xml:space="preserve">, </w:t>
+      </w:r>
+      <w:proofErr w:type="spellStart"/>
+      <w:r>
+        <w:t>ReadJob</w:t>
+      </w:r>
+      <w:r>
+        <w:t>s</w:t>
+      </w:r>
+      <w:proofErr w:type="spellEnd"/>
+      <w:r>
+        <w:t>,</w:t>
       </w:r>
       <w:r>
         <w:t xml:space="preserve"> </w:t>
       </w:r>
+      <w:proofErr w:type="spellStart"/>
       <w:r>
         <w:t>SearchJob</w:t>
       </w:r>
       <w:r>
         <w:t>s</w:t>
       </w:r>
+      <w:proofErr w:type="spellEnd"/>
       <w:r>
         <w:t xml:space="preserve">, </w:t>
       </w:r>
+      <w:proofErr w:type="spellStart"/>
       <w:r>
         <w:t>AutoInsert</w:t>
       </w:r>
@@ -8205,8 +8350,13 @@
         <w:t>Job</w:t>
       </w:r>
       <w:r>
-        <w:t xml:space="preserve">StartDate, </w:t>
-      </w:r>
+        <w:t>StartDate</w:t>
+      </w:r>
+      <w:proofErr w:type="spellEnd"/>
+      <w:r>
+        <w:t xml:space="preserve">, </w:t>
+      </w:r>
+      <w:proofErr w:type="spellStart"/>
       <w:r>
         <w:t>Confirm</w:t>
       </w:r>
@@ -8228,6 +8378,7 @@
       <w:r>
         <w:t>rovided</w:t>
       </w:r>
+      <w:proofErr w:type="spellEnd"/>
       <w:r>
         <w:t>.</w:t>
       </w:r>
@@ -8240,8 +8391,13 @@
         <w:t>Registrations</w:t>
       </w:r>
       <w:r>
-        <w:t>: RegisterUserForJob</w:t>
-      </w:r>
+        <w:t xml:space="preserve">: </w:t>
+      </w:r>
+      <w:proofErr w:type="spellStart"/>
+      <w:r>
+        <w:t>RegisterUserForJob</w:t>
+      </w:r>
+      <w:proofErr w:type="spellEnd"/>
       <w:r>
         <w:t>.</w:t>
       </w:r>
@@ -8254,46 +8410,129 @@
         <w:t>Problems</w:t>
       </w:r>
       <w:r>
-        <w:t xml:space="preserve">: CreateProblem, UpdateProblem, DeleteJob + </w:t>
-      </w:r>
+        <w:t xml:space="preserve">: </w:t>
+      </w:r>
+      <w:proofErr w:type="spellStart"/>
+      <w:r>
+        <w:t>CreateProblem</w:t>
+      </w:r>
+      <w:proofErr w:type="spellEnd"/>
+      <w:r>
+        <w:t xml:space="preserve">, </w:t>
+      </w:r>
+      <w:proofErr w:type="spellStart"/>
+      <w:r>
+        <w:t>UpdateProblem</w:t>
+      </w:r>
+      <w:proofErr w:type="spellEnd"/>
+      <w:r>
+        <w:t xml:space="preserve">, </w:t>
+      </w:r>
+      <w:proofErr w:type="spellStart"/>
+      <w:r>
+        <w:t>DeleteJob</w:t>
+      </w:r>
+      <w:proofErr w:type="spellEnd"/>
+      <w:r>
+        <w:t xml:space="preserve"> + </w:t>
+      </w:r>
+      <w:proofErr w:type="spellStart"/>
       <w:r>
         <w:t>DeleteAllJobProblems</w:t>
       </w:r>
-      <w:r>
-        <w:t xml:space="preserve"> + DeleteAll</w:t>
+      <w:proofErr w:type="spellEnd"/>
+      <w:r>
+        <w:t xml:space="preserve"> + </w:t>
+      </w:r>
+      <w:proofErr w:type="spellStart"/>
+      <w:r>
+        <w:t>DeleteAll</w:t>
       </w:r>
       <w:r>
         <w:t>Job</w:t>
       </w:r>
       <w:r>
-        <w:t>Chats, ReadProblem,</w:t>
+        <w:t>Chats</w:t>
+      </w:r>
+      <w:proofErr w:type="spellEnd"/>
+      <w:r>
+        <w:t xml:space="preserve">, </w:t>
+      </w:r>
+      <w:proofErr w:type="spellStart"/>
+      <w:r>
+        <w:t>ReadProblem</w:t>
+      </w:r>
+      <w:proofErr w:type="spellEnd"/>
+      <w:r>
+        <w:t>,</w:t>
       </w:r>
       <w:r>
         <w:t xml:space="preserve"> </w:t>
       </w:r>
+      <w:proofErr w:type="spellStart"/>
       <w:r>
         <w:t>ReadProblem</w:t>
       </w:r>
       <w:r>
-        <w:t>s,</w:t>
-      </w:r>
-      <w:r>
-        <w:t xml:space="preserve"> SearchProblem</w:t>
-      </w:r>
-      <w:r>
         <w:t>s</w:t>
       </w:r>
+      <w:proofErr w:type="spellEnd"/>
       <w:r>
         <w:t>,</w:t>
       </w:r>
       <w:r>
-        <w:t xml:space="preserve"> ConfirmRequiredInfoIsNotEmpty, </w:t>
-      </w:r>
-      <w:r>
         <w:t xml:space="preserve"> </w:t>
       </w:r>
-      <w:r>
-        <w:t>ConvertProblemSeverityToText, AttachZipFolder, AttachZipFile.</w:t>
+      <w:proofErr w:type="spellStart"/>
+      <w:r>
+        <w:t>SearchProblem</w:t>
+      </w:r>
+      <w:r>
+        <w:t>s</w:t>
+      </w:r>
+      <w:proofErr w:type="spellEnd"/>
+      <w:r>
+        <w:t>,</w:t>
+      </w:r>
+      <w:r>
+        <w:t xml:space="preserve"> </w:t>
+      </w:r>
+      <w:proofErr w:type="spellStart"/>
+      <w:r>
+        <w:t>ConfirmRequiredInfoIsNotEmpty</w:t>
+      </w:r>
+      <w:proofErr w:type="spellEnd"/>
+      <w:proofErr w:type="gramStart"/>
+      <w:r>
+        <w:t xml:space="preserve">, </w:t>
+      </w:r>
+      <w:r>
+        <w:t xml:space="preserve"> </w:t>
+      </w:r>
+      <w:proofErr w:type="spellStart"/>
+      <w:r>
+        <w:t>ConvertProblemSeverityToText</w:t>
+      </w:r>
+      <w:proofErr w:type="spellEnd"/>
+      <w:proofErr w:type="gramEnd"/>
+      <w:r>
+        <w:t xml:space="preserve">, </w:t>
+      </w:r>
+      <w:proofErr w:type="spellStart"/>
+      <w:r>
+        <w:t>AttachZipFolder</w:t>
+      </w:r>
+      <w:proofErr w:type="spellEnd"/>
+      <w:r>
+        <w:t xml:space="preserve">, </w:t>
+      </w:r>
+      <w:proofErr w:type="spellStart"/>
+      <w:r>
+        <w:t>AttachZipFile</w:t>
+      </w:r>
+      <w:proofErr w:type="spellEnd"/>
+      <w:r>
+        <w:t>.</w:t>
       </w:r>
     </w:p>
     <w:p>
@@ -8304,8 +8543,53 @@
         <w:t>Chats</w:t>
       </w:r>
       <w:r>
-        <w:t>: CreateChat + PublishChatTimeAndDate, ReadChat, UpdateChat, DeleteChat, ConfirmRequiredInfoRIsNotEmpty</w:t>
-      </w:r>
+        <w:t xml:space="preserve">: </w:t>
+      </w:r>
+      <w:proofErr w:type="spellStart"/>
+      <w:r>
+        <w:t>CreateChat</w:t>
+      </w:r>
+      <w:proofErr w:type="spellEnd"/>
+      <w:r>
+        <w:t xml:space="preserve"> + </w:t>
+      </w:r>
+      <w:proofErr w:type="spellStart"/>
+      <w:r>
+        <w:t>PublishChatTimeAndDate</w:t>
+      </w:r>
+      <w:proofErr w:type="spellEnd"/>
+      <w:r>
+        <w:t xml:space="preserve">, </w:t>
+      </w:r>
+      <w:proofErr w:type="spellStart"/>
+      <w:r>
+        <w:t>ReadChat</w:t>
+      </w:r>
+      <w:proofErr w:type="spellEnd"/>
+      <w:r>
+        <w:t xml:space="preserve">, </w:t>
+      </w:r>
+      <w:proofErr w:type="spellStart"/>
+      <w:r>
+        <w:t>UpdateChat</w:t>
+      </w:r>
+      <w:proofErr w:type="spellEnd"/>
+      <w:r>
+        <w:t xml:space="preserve">, </w:t>
+      </w:r>
+      <w:proofErr w:type="spellStart"/>
+      <w:r>
+        <w:t>DeleteChat</w:t>
+      </w:r>
+      <w:proofErr w:type="spellEnd"/>
+      <w:r>
+        <w:t xml:space="preserve">, </w:t>
+      </w:r>
+      <w:proofErr w:type="spellStart"/>
+      <w:r>
+        <w:t>ConfirmRequiredInfoRIsNotEmpty</w:t>
+      </w:r>
+      <w:proofErr w:type="spellEnd"/>
       <w:r>
         <w:t xml:space="preserve">, </w:t>
       </w:r>
@@ -8399,6 +8683,7 @@
                 <w:szCs w:val="20"/>
               </w:rPr>
             </w:pPr>
+            <w:proofErr w:type="spellStart"/>
             <w:r>
               <w:rPr>
                 <w:rFonts w:ascii="Times New Roman" w:eastAsia="Times New Roman" w:hAnsi="Times New Roman" w:cs="Times New Roman"/>
@@ -8408,6 +8693,7 @@
               </w:rPr>
               <w:t>CreateUser</w:t>
             </w:r>
+            <w:proofErr w:type="spellEnd"/>
           </w:p>
         </w:tc>
       </w:tr>
@@ -8468,7 +8754,47 @@
                 <w:sz w:val="24"/>
                 <w:szCs w:val="20"/>
               </w:rPr>
-              <w:t>The user who has the boolean value of UserIsLeader set to true, wil</w:t>
+              <w:t xml:space="preserve">The user who has the </w:t>
+            </w:r>
+            <w:proofErr w:type="spellStart"/>
+            <w:r>
+              <w:rPr>
+                <w:rFonts w:ascii="Times New Roman" w:eastAsia="Times New Roman" w:hAnsi="Times New Roman" w:cs="Times New Roman"/>
+                <w:spacing w:val="-3"/>
+                <w:sz w:val="24"/>
+                <w:szCs w:val="20"/>
+              </w:rPr>
+              <w:t>boolean</w:t>
+            </w:r>
+            <w:proofErr w:type="spellEnd"/>
+            <w:r>
+              <w:rPr>
+                <w:rFonts w:ascii="Times New Roman" w:eastAsia="Times New Roman" w:hAnsi="Times New Roman" w:cs="Times New Roman"/>
+                <w:spacing w:val="-3"/>
+                <w:sz w:val="24"/>
+                <w:szCs w:val="20"/>
+              </w:rPr>
+              <w:t xml:space="preserve"> value of </w:t>
+            </w:r>
+            <w:proofErr w:type="spellStart"/>
+            <w:r>
+              <w:rPr>
+                <w:rFonts w:ascii="Times New Roman" w:eastAsia="Times New Roman" w:hAnsi="Times New Roman" w:cs="Times New Roman"/>
+                <w:spacing w:val="-3"/>
+                <w:sz w:val="24"/>
+                <w:szCs w:val="20"/>
+              </w:rPr>
+              <w:t>UserIsLeader</w:t>
+            </w:r>
+            <w:proofErr w:type="spellEnd"/>
+            <w:r>
+              <w:rPr>
+                <w:rFonts w:ascii="Times New Roman" w:eastAsia="Times New Roman" w:hAnsi="Times New Roman" w:cs="Times New Roman"/>
+                <w:spacing w:val="-3"/>
+                <w:sz w:val="24"/>
+                <w:szCs w:val="20"/>
+              </w:rPr>
+              <w:t xml:space="preserve"> set to true, wil</w:t>
             </w:r>
             <w:r>
               <w:rPr>
@@ -8850,6 +9176,7 @@
               </w:rPr>
               <w:t xml:space="preserve">Execute method </w:t>
             </w:r>
+            <w:proofErr w:type="spellStart"/>
             <w:r>
               <w:t>Confirm</w:t>
             </w:r>
@@ -8877,6 +9204,7 @@
             <w:r>
               <w:t>rovided</w:t>
             </w:r>
+            <w:proofErr w:type="spellEnd"/>
           </w:p>
           <w:p>
             <w:pPr>
@@ -9371,6 +9699,7 @@
                 <w:szCs w:val="20"/>
               </w:rPr>
             </w:pPr>
+            <w:proofErr w:type="spellStart"/>
             <w:r>
               <w:rPr>
                 <w:rFonts w:ascii="Times New Roman" w:eastAsia="Times New Roman" w:hAnsi="Times New Roman" w:cs="Times New Roman"/>
@@ -9389,6 +9718,7 @@
               </w:rPr>
               <w:t>User</w:t>
             </w:r>
+            <w:proofErr w:type="spellEnd"/>
           </w:p>
         </w:tc>
       </w:tr>
@@ -9449,7 +9779,47 @@
                 <w:sz w:val="24"/>
                 <w:szCs w:val="20"/>
               </w:rPr>
-              <w:t>The user who has the boolean value of UserIsLeader set to true, will get to</w:t>
+              <w:t xml:space="preserve">The user who has the </w:t>
+            </w:r>
+            <w:proofErr w:type="spellStart"/>
+            <w:r>
+              <w:rPr>
+                <w:rFonts w:ascii="Times New Roman" w:eastAsia="Times New Roman" w:hAnsi="Times New Roman" w:cs="Times New Roman"/>
+                <w:spacing w:val="-3"/>
+                <w:sz w:val="24"/>
+                <w:szCs w:val="20"/>
+              </w:rPr>
+              <w:t>boolean</w:t>
+            </w:r>
+            <w:proofErr w:type="spellEnd"/>
+            <w:r>
+              <w:rPr>
+                <w:rFonts w:ascii="Times New Roman" w:eastAsia="Times New Roman" w:hAnsi="Times New Roman" w:cs="Times New Roman"/>
+                <w:spacing w:val="-3"/>
+                <w:sz w:val="24"/>
+                <w:szCs w:val="20"/>
+              </w:rPr>
+              <w:t xml:space="preserve"> value of </w:t>
+            </w:r>
+            <w:proofErr w:type="spellStart"/>
+            <w:r>
+              <w:rPr>
+                <w:rFonts w:ascii="Times New Roman" w:eastAsia="Times New Roman" w:hAnsi="Times New Roman" w:cs="Times New Roman"/>
+                <w:spacing w:val="-3"/>
+                <w:sz w:val="24"/>
+                <w:szCs w:val="20"/>
+              </w:rPr>
+              <w:t>UserIsLeader</w:t>
+            </w:r>
+            <w:proofErr w:type="spellEnd"/>
+            <w:r>
+              <w:rPr>
+                <w:rFonts w:ascii="Times New Roman" w:eastAsia="Times New Roman" w:hAnsi="Times New Roman" w:cs="Times New Roman"/>
+                <w:spacing w:val="-3"/>
+                <w:sz w:val="24"/>
+                <w:szCs w:val="20"/>
+              </w:rPr>
+              <w:t xml:space="preserve"> set to true, will get to</w:t>
             </w:r>
             <w:r>
               <w:rPr>
@@ -9925,6 +10295,7 @@
               </w:rPr>
               <w:t xml:space="preserve">Execute method </w:t>
             </w:r>
+            <w:proofErr w:type="spellStart"/>
             <w:r>
               <w:t>Confirm</w:t>
             </w:r>
@@ -9952,6 +10323,7 @@
             <w:r>
               <w:t>rovided</w:t>
             </w:r>
+            <w:proofErr w:type="spellEnd"/>
           </w:p>
           <w:p>
             <w:pPr>
@@ -10007,6 +10379,7 @@
                 <w:szCs w:val="20"/>
               </w:rPr>
             </w:pPr>
+            <w:proofErr w:type="spellStart"/>
             <w:r>
               <w:rPr>
                 <w:rFonts w:ascii="Times New Roman" w:eastAsia="Times New Roman" w:hAnsi="Times New Roman" w:cs="Times New Roman"/>
@@ -10017,6 +10390,7 @@
               </w:rPr>
               <w:t>Postcondition</w:t>
             </w:r>
+            <w:proofErr w:type="spellEnd"/>
           </w:p>
         </w:tc>
         <w:tc>
@@ -10593,6 +10967,7 @@
                 <w:szCs w:val="20"/>
               </w:rPr>
             </w:pPr>
+            <w:proofErr w:type="spellStart"/>
             <w:r>
               <w:rPr>
                 <w:rFonts w:ascii="Times New Roman" w:eastAsia="Times New Roman" w:hAnsi="Times New Roman" w:cs="Times New Roman"/>
@@ -10611,6 +10986,7 @@
               </w:rPr>
               <w:t>User</w:t>
             </w:r>
+            <w:proofErr w:type="spellEnd"/>
           </w:p>
         </w:tc>
       </w:tr>
@@ -10671,7 +11047,47 @@
                 <w:sz w:val="24"/>
                 <w:szCs w:val="20"/>
               </w:rPr>
-              <w:t>The user who has the boolean value of UserIsLeader set to true, will get to</w:t>
+              <w:t xml:space="preserve">The user who has the </w:t>
+            </w:r>
+            <w:proofErr w:type="spellStart"/>
+            <w:r>
+              <w:rPr>
+                <w:rFonts w:ascii="Times New Roman" w:eastAsia="Times New Roman" w:hAnsi="Times New Roman" w:cs="Times New Roman"/>
+                <w:spacing w:val="-3"/>
+                <w:sz w:val="24"/>
+                <w:szCs w:val="20"/>
+              </w:rPr>
+              <w:t>boolean</w:t>
+            </w:r>
+            <w:proofErr w:type="spellEnd"/>
+            <w:r>
+              <w:rPr>
+                <w:rFonts w:ascii="Times New Roman" w:eastAsia="Times New Roman" w:hAnsi="Times New Roman" w:cs="Times New Roman"/>
+                <w:spacing w:val="-3"/>
+                <w:sz w:val="24"/>
+                <w:szCs w:val="20"/>
+              </w:rPr>
+              <w:t xml:space="preserve"> value of </w:t>
+            </w:r>
+            <w:proofErr w:type="spellStart"/>
+            <w:r>
+              <w:rPr>
+                <w:rFonts w:ascii="Times New Roman" w:eastAsia="Times New Roman" w:hAnsi="Times New Roman" w:cs="Times New Roman"/>
+                <w:spacing w:val="-3"/>
+                <w:sz w:val="24"/>
+                <w:szCs w:val="20"/>
+              </w:rPr>
+              <w:t>UserIsLeader</w:t>
+            </w:r>
+            <w:proofErr w:type="spellEnd"/>
+            <w:r>
+              <w:rPr>
+                <w:rFonts w:ascii="Times New Roman" w:eastAsia="Times New Roman" w:hAnsi="Times New Roman" w:cs="Times New Roman"/>
+                <w:spacing w:val="-3"/>
+                <w:sz w:val="24"/>
+                <w:szCs w:val="20"/>
+              </w:rPr>
+              <w:t xml:space="preserve"> set to true, will get to</w:t>
             </w:r>
             <w:r>
               <w:rPr>
@@ -11120,6 +11536,7 @@
                 <w:szCs w:val="20"/>
               </w:rPr>
             </w:pPr>
+            <w:proofErr w:type="spellStart"/>
             <w:r>
               <w:rPr>
                 <w:rFonts w:ascii="Times New Roman" w:eastAsia="Times New Roman" w:hAnsi="Times New Roman" w:cs="Times New Roman"/>
@@ -11131,6 +11548,7 @@
               <w:lastRenderedPageBreak/>
               <w:t>Postcondition</w:t>
             </w:r>
+            <w:proofErr w:type="spellEnd"/>
           </w:p>
         </w:tc>
         <w:tc>
@@ -11406,6 +11824,7 @@
                 <w:szCs w:val="20"/>
               </w:rPr>
             </w:pPr>
+            <w:proofErr w:type="spellStart"/>
             <w:r>
               <w:rPr>
                 <w:rFonts w:ascii="Times New Roman" w:eastAsia="Times New Roman" w:hAnsi="Times New Roman" w:cs="Times New Roman"/>
@@ -11424,6 +11843,7 @@
               </w:rPr>
               <w:t>User</w:t>
             </w:r>
+            <w:proofErr w:type="spellEnd"/>
           </w:p>
         </w:tc>
       </w:tr>
@@ -11484,7 +11904,47 @@
                 <w:sz w:val="24"/>
                 <w:szCs w:val="20"/>
               </w:rPr>
-              <w:t>The user who has the boolean value of UserIsLeader set to true,</w:t>
+              <w:t xml:space="preserve">The user who has the </w:t>
+            </w:r>
+            <w:proofErr w:type="spellStart"/>
+            <w:r>
+              <w:rPr>
+                <w:rFonts w:ascii="Times New Roman" w:eastAsia="Times New Roman" w:hAnsi="Times New Roman" w:cs="Times New Roman"/>
+                <w:spacing w:val="-3"/>
+                <w:sz w:val="24"/>
+                <w:szCs w:val="20"/>
+              </w:rPr>
+              <w:t>boolean</w:t>
+            </w:r>
+            <w:proofErr w:type="spellEnd"/>
+            <w:r>
+              <w:rPr>
+                <w:rFonts w:ascii="Times New Roman" w:eastAsia="Times New Roman" w:hAnsi="Times New Roman" w:cs="Times New Roman"/>
+                <w:spacing w:val="-3"/>
+                <w:sz w:val="24"/>
+                <w:szCs w:val="20"/>
+              </w:rPr>
+              <w:t xml:space="preserve"> value of </w:t>
+            </w:r>
+            <w:proofErr w:type="spellStart"/>
+            <w:r>
+              <w:rPr>
+                <w:rFonts w:ascii="Times New Roman" w:eastAsia="Times New Roman" w:hAnsi="Times New Roman" w:cs="Times New Roman"/>
+                <w:spacing w:val="-3"/>
+                <w:sz w:val="24"/>
+                <w:szCs w:val="20"/>
+              </w:rPr>
+              <w:t>UserIsLeader</w:t>
+            </w:r>
+            <w:proofErr w:type="spellEnd"/>
+            <w:r>
+              <w:rPr>
+                <w:rFonts w:ascii="Times New Roman" w:eastAsia="Times New Roman" w:hAnsi="Times New Roman" w:cs="Times New Roman"/>
+                <w:spacing w:val="-3"/>
+                <w:sz w:val="24"/>
+                <w:szCs w:val="20"/>
+              </w:rPr>
+              <w:t xml:space="preserve"> set to true,</w:t>
             </w:r>
             <w:r>
               <w:rPr>
@@ -11898,16 +12358,36 @@
                 <w:sz w:val="24"/>
                 <w:szCs w:val="20"/>
               </w:rPr>
-              <w:t xml:space="preserve"> from Data</w:t>
-            </w:r>
-            <w:r>
-              <w:rPr>
-                <w:rFonts w:ascii="Times New Roman" w:eastAsia="Times New Roman" w:hAnsi="Times New Roman" w:cs="Times New Roman"/>
-                <w:spacing w:val="-3"/>
-                <w:sz w:val="24"/>
-                <w:szCs w:val="20"/>
-              </w:rPr>
-              <w:t>GridView.</w:t>
+              <w:t xml:space="preserve"> from </w:t>
+            </w:r>
+            <w:proofErr w:type="spellStart"/>
+            <w:r>
+              <w:rPr>
+                <w:rFonts w:ascii="Times New Roman" w:eastAsia="Times New Roman" w:hAnsi="Times New Roman" w:cs="Times New Roman"/>
+                <w:spacing w:val="-3"/>
+                <w:sz w:val="24"/>
+                <w:szCs w:val="20"/>
+              </w:rPr>
+              <w:t>Data</w:t>
+            </w:r>
+            <w:r>
+              <w:rPr>
+                <w:rFonts w:ascii="Times New Roman" w:eastAsia="Times New Roman" w:hAnsi="Times New Roman" w:cs="Times New Roman"/>
+                <w:spacing w:val="-3"/>
+                <w:sz w:val="24"/>
+                <w:szCs w:val="20"/>
+              </w:rPr>
+              <w:t>GridView</w:t>
+            </w:r>
+            <w:proofErr w:type="spellEnd"/>
+            <w:r>
+              <w:rPr>
+                <w:rFonts w:ascii="Times New Roman" w:eastAsia="Times New Roman" w:hAnsi="Times New Roman" w:cs="Times New Roman"/>
+                <w:spacing w:val="-3"/>
+                <w:sz w:val="24"/>
+                <w:szCs w:val="20"/>
+              </w:rPr>
+              <w:t>.</w:t>
             </w:r>
           </w:p>
           <w:p>
@@ -11990,6 +12470,7 @@
                 <w:szCs w:val="20"/>
               </w:rPr>
             </w:pPr>
+            <w:proofErr w:type="spellStart"/>
             <w:r>
               <w:rPr>
                 <w:rFonts w:ascii="Times New Roman" w:eastAsia="Times New Roman" w:hAnsi="Times New Roman" w:cs="Times New Roman"/>
@@ -12000,6 +12481,7 @@
               </w:rPr>
               <w:t>Postcondition</w:t>
             </w:r>
+            <w:proofErr w:type="spellEnd"/>
           </w:p>
         </w:tc>
         <w:tc>
@@ -12354,6 +12836,7 @@
                 <w:szCs w:val="20"/>
               </w:rPr>
             </w:pPr>
+            <w:proofErr w:type="spellStart"/>
             <w:r>
               <w:rPr>
                 <w:rFonts w:ascii="Times New Roman" w:eastAsia="Times New Roman" w:hAnsi="Times New Roman" w:cs="Times New Roman"/>
@@ -12381,6 +12864,7 @@
               </w:rPr>
               <w:t>s</w:t>
             </w:r>
+            <w:proofErr w:type="spellEnd"/>
           </w:p>
         </w:tc>
       </w:tr>
@@ -12441,7 +12925,47 @@
                 <w:sz w:val="24"/>
                 <w:szCs w:val="20"/>
               </w:rPr>
-              <w:t>The user who has the boolean value of UserIsLeader set to true, will get to</w:t>
+              <w:t xml:space="preserve">The user who has the </w:t>
+            </w:r>
+            <w:proofErr w:type="spellStart"/>
+            <w:r>
+              <w:rPr>
+                <w:rFonts w:ascii="Times New Roman" w:eastAsia="Times New Roman" w:hAnsi="Times New Roman" w:cs="Times New Roman"/>
+                <w:spacing w:val="-3"/>
+                <w:sz w:val="24"/>
+                <w:szCs w:val="20"/>
+              </w:rPr>
+              <w:t>boolean</w:t>
+            </w:r>
+            <w:proofErr w:type="spellEnd"/>
+            <w:r>
+              <w:rPr>
+                <w:rFonts w:ascii="Times New Roman" w:eastAsia="Times New Roman" w:hAnsi="Times New Roman" w:cs="Times New Roman"/>
+                <w:spacing w:val="-3"/>
+                <w:sz w:val="24"/>
+                <w:szCs w:val="20"/>
+              </w:rPr>
+              <w:t xml:space="preserve"> value of </w:t>
+            </w:r>
+            <w:proofErr w:type="spellStart"/>
+            <w:r>
+              <w:rPr>
+                <w:rFonts w:ascii="Times New Roman" w:eastAsia="Times New Roman" w:hAnsi="Times New Roman" w:cs="Times New Roman"/>
+                <w:spacing w:val="-3"/>
+                <w:sz w:val="24"/>
+                <w:szCs w:val="20"/>
+              </w:rPr>
+              <w:t>UserIsLeader</w:t>
+            </w:r>
+            <w:proofErr w:type="spellEnd"/>
+            <w:r>
+              <w:rPr>
+                <w:rFonts w:ascii="Times New Roman" w:eastAsia="Times New Roman" w:hAnsi="Times New Roman" w:cs="Times New Roman"/>
+                <w:spacing w:val="-3"/>
+                <w:sz w:val="24"/>
+                <w:szCs w:val="20"/>
+              </w:rPr>
+              <w:t xml:space="preserve"> set to true, will get to</w:t>
             </w:r>
             <w:r>
               <w:rPr>
@@ -12796,6 +13320,7 @@
                 <w:szCs w:val="20"/>
               </w:rPr>
             </w:pPr>
+            <w:proofErr w:type="spellStart"/>
             <w:r>
               <w:rPr>
                 <w:rFonts w:ascii="Times New Roman" w:eastAsia="Times New Roman" w:hAnsi="Times New Roman" w:cs="Times New Roman"/>
@@ -12807,6 +13332,7 @@
               <w:lastRenderedPageBreak/>
               <w:t>Postcondition</w:t>
             </w:r>
+            <w:proofErr w:type="spellEnd"/>
           </w:p>
         </w:tc>
         <w:tc>
@@ -13072,6 +13598,7 @@
                 <w:szCs w:val="20"/>
               </w:rPr>
             </w:pPr>
+            <w:proofErr w:type="spellStart"/>
             <w:r>
               <w:rPr>
                 <w:rFonts w:ascii="Times New Roman" w:eastAsia="Times New Roman" w:hAnsi="Times New Roman" w:cs="Times New Roman"/>
@@ -13081,6 +13608,7 @@
               </w:rPr>
               <w:t>SearchUsers</w:t>
             </w:r>
+            <w:proofErr w:type="spellEnd"/>
           </w:p>
         </w:tc>
       </w:tr>
@@ -13141,7 +13669,47 @@
                 <w:sz w:val="24"/>
                 <w:szCs w:val="20"/>
               </w:rPr>
-              <w:t xml:space="preserve">The user who has the boolean value of UserIsLeader set to true, will get to </w:t>
+              <w:t xml:space="preserve">The user who has the </w:t>
+            </w:r>
+            <w:proofErr w:type="spellStart"/>
+            <w:r>
+              <w:rPr>
+                <w:rFonts w:ascii="Times New Roman" w:eastAsia="Times New Roman" w:hAnsi="Times New Roman" w:cs="Times New Roman"/>
+                <w:spacing w:val="-3"/>
+                <w:sz w:val="24"/>
+                <w:szCs w:val="20"/>
+              </w:rPr>
+              <w:t>boolean</w:t>
+            </w:r>
+            <w:proofErr w:type="spellEnd"/>
+            <w:r>
+              <w:rPr>
+                <w:rFonts w:ascii="Times New Roman" w:eastAsia="Times New Roman" w:hAnsi="Times New Roman" w:cs="Times New Roman"/>
+                <w:spacing w:val="-3"/>
+                <w:sz w:val="24"/>
+                <w:szCs w:val="20"/>
+              </w:rPr>
+              <w:t xml:space="preserve"> value of </w:t>
+            </w:r>
+            <w:proofErr w:type="spellStart"/>
+            <w:r>
+              <w:rPr>
+                <w:rFonts w:ascii="Times New Roman" w:eastAsia="Times New Roman" w:hAnsi="Times New Roman" w:cs="Times New Roman"/>
+                <w:spacing w:val="-3"/>
+                <w:sz w:val="24"/>
+                <w:szCs w:val="20"/>
+              </w:rPr>
+              <w:t>UserIsLeader</w:t>
+            </w:r>
+            <w:proofErr w:type="spellEnd"/>
+            <w:r>
+              <w:rPr>
+                <w:rFonts w:ascii="Times New Roman" w:eastAsia="Times New Roman" w:hAnsi="Times New Roman" w:cs="Times New Roman"/>
+                <w:spacing w:val="-3"/>
+                <w:sz w:val="24"/>
+                <w:szCs w:val="20"/>
+              </w:rPr>
+              <w:t xml:space="preserve"> set to true, will get to </w:t>
             </w:r>
             <w:r>
               <w:rPr>
@@ -13423,6 +13991,7 @@
                 <w:szCs w:val="20"/>
               </w:rPr>
             </w:pPr>
+            <w:proofErr w:type="spellStart"/>
             <w:r>
               <w:rPr>
                 <w:rFonts w:ascii="Times New Roman" w:eastAsia="Times New Roman" w:hAnsi="Times New Roman" w:cs="Times New Roman"/>
@@ -13433,6 +14002,7 @@
               </w:rPr>
               <w:t>Postcondition</w:t>
             </w:r>
+            <w:proofErr w:type="spellEnd"/>
           </w:p>
         </w:tc>
         <w:tc>
@@ -13704,12 +14274,14 @@
                 <w:szCs w:val="20"/>
               </w:rPr>
             </w:pPr>
+            <w:proofErr w:type="spellStart"/>
             <w:r>
               <w:t>Verify</w:t>
             </w:r>
             <w:r>
               <w:t>Password</w:t>
             </w:r>
+            <w:proofErr w:type="spellEnd"/>
           </w:p>
         </w:tc>
       </w:tr>
@@ -13770,7 +14342,47 @@
                 <w:sz w:val="24"/>
                 <w:szCs w:val="20"/>
               </w:rPr>
-              <w:t xml:space="preserve">The user who has the boolean value of UserIsLeader set to true, will get to </w:t>
+              <w:t xml:space="preserve">The user who has the </w:t>
+            </w:r>
+            <w:proofErr w:type="spellStart"/>
+            <w:r>
+              <w:rPr>
+                <w:rFonts w:ascii="Times New Roman" w:eastAsia="Times New Roman" w:hAnsi="Times New Roman" w:cs="Times New Roman"/>
+                <w:spacing w:val="-3"/>
+                <w:sz w:val="24"/>
+                <w:szCs w:val="20"/>
+              </w:rPr>
+              <w:t>boolean</w:t>
+            </w:r>
+            <w:proofErr w:type="spellEnd"/>
+            <w:r>
+              <w:rPr>
+                <w:rFonts w:ascii="Times New Roman" w:eastAsia="Times New Roman" w:hAnsi="Times New Roman" w:cs="Times New Roman"/>
+                <w:spacing w:val="-3"/>
+                <w:sz w:val="24"/>
+                <w:szCs w:val="20"/>
+              </w:rPr>
+              <w:t xml:space="preserve"> value of </w:t>
+            </w:r>
+            <w:proofErr w:type="spellStart"/>
+            <w:r>
+              <w:rPr>
+                <w:rFonts w:ascii="Times New Roman" w:eastAsia="Times New Roman" w:hAnsi="Times New Roman" w:cs="Times New Roman"/>
+                <w:spacing w:val="-3"/>
+                <w:sz w:val="24"/>
+                <w:szCs w:val="20"/>
+              </w:rPr>
+              <w:t>UserIsLeader</w:t>
+            </w:r>
+            <w:proofErr w:type="spellEnd"/>
+            <w:r>
+              <w:rPr>
+                <w:rFonts w:ascii="Times New Roman" w:eastAsia="Times New Roman" w:hAnsi="Times New Roman" w:cs="Times New Roman"/>
+                <w:spacing w:val="-3"/>
+                <w:sz w:val="24"/>
+                <w:szCs w:val="20"/>
+              </w:rPr>
+              <w:t xml:space="preserve"> set to true, will get to </w:t>
             </w:r>
             <w:r>
               <w:rPr>
@@ -14087,6 +14699,7 @@
                 <w:szCs w:val="20"/>
               </w:rPr>
             </w:pPr>
+            <w:proofErr w:type="spellStart"/>
             <w:r>
               <w:rPr>
                 <w:rFonts w:ascii="Times New Roman" w:eastAsia="Times New Roman" w:hAnsi="Times New Roman" w:cs="Times New Roman"/>
@@ -14097,6 +14710,7 @@
               </w:rPr>
               <w:t>Postcondition</w:t>
             </w:r>
+            <w:proofErr w:type="spellEnd"/>
           </w:p>
         </w:tc>
         <w:tc>
@@ -14369,6 +14983,7 @@
                 <w:szCs w:val="20"/>
               </w:rPr>
             </w:pPr>
+            <w:proofErr w:type="spellStart"/>
             <w:r>
               <w:t>Confirm</w:t>
             </w:r>
@@ -14396,6 +15011,7 @@
             <w:r>
               <w:t>rovided</w:t>
             </w:r>
+            <w:proofErr w:type="spellEnd"/>
           </w:p>
         </w:tc>
       </w:tr>
@@ -14911,6 +15527,7 @@
                 <w:szCs w:val="20"/>
               </w:rPr>
             </w:pPr>
+            <w:proofErr w:type="spellStart"/>
             <w:r>
               <w:rPr>
                 <w:rFonts w:ascii="Times New Roman" w:eastAsia="Times New Roman" w:hAnsi="Times New Roman" w:cs="Times New Roman"/>
@@ -14921,6 +15538,7 @@
               </w:rPr>
               <w:t>Postcondition</w:t>
             </w:r>
+            <w:proofErr w:type="spellEnd"/>
           </w:p>
         </w:tc>
         <w:tc>
@@ -15180,6 +15798,7 @@
                 <w:szCs w:val="20"/>
               </w:rPr>
             </w:pPr>
+            <w:proofErr w:type="spellStart"/>
             <w:r>
               <w:rPr>
                 <w:rFonts w:ascii="Times New Roman" w:eastAsia="Times New Roman" w:hAnsi="Times New Roman" w:cs="Times New Roman"/>
@@ -15189,6 +15808,7 @@
               </w:rPr>
               <w:t>Create_Job</w:t>
             </w:r>
+            <w:proofErr w:type="spellEnd"/>
           </w:p>
         </w:tc>
       </w:tr>
@@ -15496,6 +16116,7 @@
               </w:rPr>
               <w:t xml:space="preserve">System executes </w:t>
             </w:r>
+            <w:proofErr w:type="spellStart"/>
             <w:r>
               <w:rPr>
                 <w:rFonts w:ascii="Times New Roman" w:eastAsia="Times New Roman" w:hAnsi="Times New Roman" w:cs="Times New Roman"/>
@@ -15505,6 +16126,7 @@
               </w:rPr>
               <w:t>Confirm_required_job_info_provided</w:t>
             </w:r>
+            <w:proofErr w:type="spellEnd"/>
             <w:r>
               <w:rPr>
                 <w:rFonts w:ascii="Times New Roman" w:eastAsia="Times New Roman" w:hAnsi="Times New Roman" w:cs="Times New Roman"/>
@@ -15537,6 +16159,7 @@
                 <w:szCs w:val="20"/>
               </w:rPr>
             </w:pPr>
+            <w:proofErr w:type="spellStart"/>
             <w:r>
               <w:rPr>
                 <w:rFonts w:ascii="Times New Roman" w:eastAsia="Times New Roman" w:hAnsi="Times New Roman" w:cs="Times New Roman"/>
@@ -15547,6 +16170,7 @@
               </w:rPr>
               <w:t>Postcondition</w:t>
             </w:r>
+            <w:proofErr w:type="spellEnd"/>
           </w:p>
         </w:tc>
         <w:tc>
@@ -15942,6 +16566,7 @@
                 <w:szCs w:val="20"/>
               </w:rPr>
             </w:pPr>
+            <w:proofErr w:type="spellStart"/>
             <w:r>
               <w:rPr>
                 <w:rFonts w:ascii="Times New Roman" w:eastAsia="Times New Roman" w:hAnsi="Times New Roman" w:cs="Times New Roman"/>
@@ -15951,6 +16576,7 @@
               </w:rPr>
               <w:t>Update_Job</w:t>
             </w:r>
+            <w:proofErr w:type="spellEnd"/>
           </w:p>
         </w:tc>
       </w:tr>
@@ -16305,6 +16931,7 @@
               </w:rPr>
               <w:t xml:space="preserve"> </w:t>
             </w:r>
+            <w:proofErr w:type="spellStart"/>
             <w:r>
               <w:rPr>
                 <w:rFonts w:ascii="Times New Roman" w:eastAsia="Times New Roman" w:hAnsi="Times New Roman" w:cs="Times New Roman"/>
@@ -16314,6 +16941,7 @@
               </w:rPr>
               <w:t>Confirm_required_job_info_provided</w:t>
             </w:r>
+            <w:proofErr w:type="spellEnd"/>
             <w:r>
               <w:rPr>
                 <w:rFonts w:ascii="Times New Roman" w:eastAsia="Times New Roman" w:hAnsi="Times New Roman" w:cs="Times New Roman"/>
@@ -16390,6 +17018,7 @@
                 <w:szCs w:val="20"/>
               </w:rPr>
             </w:pPr>
+            <w:proofErr w:type="spellStart"/>
             <w:r>
               <w:rPr>
                 <w:rFonts w:ascii="Times New Roman" w:eastAsia="Times New Roman" w:hAnsi="Times New Roman" w:cs="Times New Roman"/>
@@ -16400,6 +17029,7 @@
               </w:rPr>
               <w:t>Postcondition</w:t>
             </w:r>
+            <w:proofErr w:type="spellEnd"/>
           </w:p>
         </w:tc>
         <w:tc>
@@ -16815,6 +17445,7 @@
                 <w:szCs w:val="20"/>
               </w:rPr>
             </w:pPr>
+            <w:proofErr w:type="spellStart"/>
             <w:r>
               <w:rPr>
                 <w:rFonts w:ascii="Times New Roman" w:eastAsia="Times New Roman" w:hAnsi="Times New Roman" w:cs="Times New Roman"/>
@@ -16824,6 +17455,7 @@
               </w:rPr>
               <w:t>Delete_Job</w:t>
             </w:r>
+            <w:proofErr w:type="spellEnd"/>
           </w:p>
         </w:tc>
       </w:tr>
@@ -17271,6 +17903,7 @@
                 <w:szCs w:val="20"/>
               </w:rPr>
             </w:pPr>
+            <w:proofErr w:type="spellStart"/>
             <w:r>
               <w:rPr>
                 <w:rFonts w:ascii="Times New Roman" w:eastAsia="Times New Roman" w:hAnsi="Times New Roman" w:cs="Times New Roman"/>
@@ -17281,6 +17914,7 @@
               </w:rPr>
               <w:t>Postcondition</w:t>
             </w:r>
+            <w:proofErr w:type="spellEnd"/>
           </w:p>
         </w:tc>
         <w:tc>
@@ -17635,6 +18269,7 @@
                 <w:szCs w:val="20"/>
               </w:rPr>
             </w:pPr>
+            <w:proofErr w:type="spellStart"/>
             <w:r>
               <w:rPr>
                 <w:rFonts w:ascii="Times New Roman" w:eastAsia="Times New Roman" w:hAnsi="Times New Roman" w:cs="Times New Roman"/>
@@ -17653,6 +18288,7 @@
               </w:rPr>
               <w:t>Problems</w:t>
             </w:r>
+            <w:proofErr w:type="spellEnd"/>
           </w:p>
         </w:tc>
       </w:tr>
@@ -18047,6 +18683,7 @@
                 <w:szCs w:val="20"/>
               </w:rPr>
             </w:pPr>
+            <w:proofErr w:type="spellStart"/>
             <w:r>
               <w:rPr>
                 <w:rFonts w:ascii="Times New Roman" w:eastAsia="Times New Roman" w:hAnsi="Times New Roman" w:cs="Times New Roman"/>
@@ -18057,6 +18694,7 @@
               </w:rPr>
               <w:t>Postcondition</w:t>
             </w:r>
+            <w:proofErr w:type="spellEnd"/>
           </w:p>
         </w:tc>
         <w:tc>
@@ -18325,6 +18963,7 @@
                 <w:szCs w:val="20"/>
               </w:rPr>
             </w:pPr>
+            <w:proofErr w:type="spellStart"/>
             <w:r>
               <w:t>Delete</w:t>
             </w:r>
@@ -18346,6 +18985,7 @@
             <w:r>
               <w:t>Chats</w:t>
             </w:r>
+            <w:proofErr w:type="spellEnd"/>
           </w:p>
         </w:tc>
       </w:tr>
@@ -18604,14 +19244,25 @@
                 <w:szCs w:val="20"/>
               </w:rPr>
             </w:pPr>
-            <w:r>
-              <w:rPr>
-                <w:rFonts w:ascii="Times New Roman" w:eastAsia="Times New Roman" w:hAnsi="Times New Roman" w:cs="Times New Roman"/>
-                <w:spacing w:val="-3"/>
-                <w:sz w:val="24"/>
-                <w:szCs w:val="20"/>
-              </w:rPr>
-              <w:t>Foreach problem in job.</w:t>
+            <w:proofErr w:type="spellStart"/>
+            <w:r>
+              <w:rPr>
+                <w:rFonts w:ascii="Times New Roman" w:eastAsia="Times New Roman" w:hAnsi="Times New Roman" w:cs="Times New Roman"/>
+                <w:spacing w:val="-3"/>
+                <w:sz w:val="24"/>
+                <w:szCs w:val="20"/>
+              </w:rPr>
+              <w:t>Foreach</w:t>
+            </w:r>
+            <w:proofErr w:type="spellEnd"/>
+            <w:r>
+              <w:rPr>
+                <w:rFonts w:ascii="Times New Roman" w:eastAsia="Times New Roman" w:hAnsi="Times New Roman" w:cs="Times New Roman"/>
+                <w:spacing w:val="-3"/>
+                <w:sz w:val="24"/>
+                <w:szCs w:val="20"/>
+              </w:rPr>
+              <w:t xml:space="preserve"> problem in job.</w:t>
             </w:r>
           </w:p>
           <w:p>
@@ -18677,6 +19328,7 @@
                 <w:szCs w:val="20"/>
               </w:rPr>
             </w:pPr>
+            <w:proofErr w:type="spellStart"/>
             <w:r>
               <w:rPr>
                 <w:rFonts w:ascii="Times New Roman" w:eastAsia="Times New Roman" w:hAnsi="Times New Roman" w:cs="Times New Roman"/>
@@ -18687,6 +19339,7 @@
               </w:rPr>
               <w:t>Postcondition</w:t>
             </w:r>
+            <w:proofErr w:type="spellEnd"/>
           </w:p>
         </w:tc>
         <w:tc>
@@ -18954,6 +19607,7 @@
                 <w:szCs w:val="20"/>
               </w:rPr>
             </w:pPr>
+            <w:proofErr w:type="spellStart"/>
             <w:r>
               <w:rPr>
                 <w:rFonts w:ascii="Times New Roman" w:eastAsia="Times New Roman" w:hAnsi="Times New Roman" w:cs="Times New Roman"/>
@@ -18963,6 +19617,7 @@
               </w:rPr>
               <w:t>ReadJob</w:t>
             </w:r>
+            <w:proofErr w:type="spellEnd"/>
           </w:p>
         </w:tc>
       </w:tr>
@@ -19253,7 +19908,27 @@
                 <w:sz w:val="24"/>
                 <w:szCs w:val="20"/>
               </w:rPr>
-              <w:t xml:space="preserve">Request goes to database to get a record by JobID that the user has selected. </w:t>
+              <w:t xml:space="preserve">Request goes to database to get a record by </w:t>
+            </w:r>
+            <w:proofErr w:type="spellStart"/>
+            <w:r>
+              <w:rPr>
+                <w:rFonts w:ascii="Times New Roman" w:eastAsia="Times New Roman" w:hAnsi="Times New Roman" w:cs="Times New Roman"/>
+                <w:spacing w:val="-3"/>
+                <w:sz w:val="24"/>
+                <w:szCs w:val="20"/>
+              </w:rPr>
+              <w:t>JobID</w:t>
+            </w:r>
+            <w:proofErr w:type="spellEnd"/>
+            <w:r>
+              <w:rPr>
+                <w:rFonts w:ascii="Times New Roman" w:eastAsia="Times New Roman" w:hAnsi="Times New Roman" w:cs="Times New Roman"/>
+                <w:spacing w:val="-3"/>
+                <w:sz w:val="24"/>
+                <w:szCs w:val="20"/>
+              </w:rPr>
+              <w:t xml:space="preserve"> that the user has selected. </w:t>
             </w:r>
           </w:p>
         </w:tc>
@@ -19278,6 +19953,7 @@
                 <w:szCs w:val="20"/>
               </w:rPr>
             </w:pPr>
+            <w:proofErr w:type="spellStart"/>
             <w:r>
               <w:rPr>
                 <w:rFonts w:ascii="Times New Roman" w:eastAsia="Times New Roman" w:hAnsi="Times New Roman" w:cs="Times New Roman"/>
@@ -19288,6 +19964,7 @@
               </w:rPr>
               <w:t>Postcondition</w:t>
             </w:r>
+            <w:proofErr w:type="spellEnd"/>
           </w:p>
         </w:tc>
         <w:tc>
@@ -19535,6 +20212,7 @@
                 <w:szCs w:val="20"/>
               </w:rPr>
             </w:pPr>
+            <w:proofErr w:type="spellStart"/>
             <w:r>
               <w:rPr>
                 <w:rFonts w:ascii="Times New Roman" w:eastAsia="Times New Roman" w:hAnsi="Times New Roman" w:cs="Times New Roman"/>
@@ -19544,6 +20222,7 @@
               </w:rPr>
               <w:t>ReadJobs</w:t>
             </w:r>
+            <w:proofErr w:type="spellEnd"/>
           </w:p>
         </w:tc>
       </w:tr>
@@ -19870,6 +20549,7 @@
                 <w:szCs w:val="20"/>
               </w:rPr>
             </w:pPr>
+            <w:proofErr w:type="spellStart"/>
             <w:r>
               <w:rPr>
                 <w:rFonts w:ascii="Times New Roman" w:eastAsia="Times New Roman" w:hAnsi="Times New Roman" w:cs="Times New Roman"/>
@@ -19880,6 +20560,7 @@
               </w:rPr>
               <w:t>Postcondition</w:t>
             </w:r>
+            <w:proofErr w:type="spellEnd"/>
           </w:p>
         </w:tc>
         <w:tc>
@@ -20130,6 +20811,7 @@
                 <w:szCs w:val="20"/>
               </w:rPr>
             </w:pPr>
+            <w:proofErr w:type="spellStart"/>
             <w:r>
               <w:rPr>
                 <w:rFonts w:ascii="Times New Roman" w:eastAsia="Times New Roman" w:hAnsi="Times New Roman" w:cs="Times New Roman"/>
@@ -20139,6 +20821,7 @@
               </w:rPr>
               <w:t>SearchJobs</w:t>
             </w:r>
+            <w:proofErr w:type="spellEnd"/>
           </w:p>
         </w:tc>
       </w:tr>
@@ -20475,14 +21158,25 @@
                 <w:szCs w:val="20"/>
               </w:rPr>
             </w:pPr>
-            <w:r>
-              <w:rPr>
-                <w:rFonts w:ascii="Times New Roman" w:eastAsia="Times New Roman" w:hAnsi="Times New Roman" w:cs="Times New Roman"/>
-                <w:spacing w:val="-3"/>
-                <w:sz w:val="24"/>
-                <w:szCs w:val="20"/>
-              </w:rPr>
-              <w:t>Foreach record that the user is registered to.</w:t>
+            <w:proofErr w:type="spellStart"/>
+            <w:r>
+              <w:rPr>
+                <w:rFonts w:ascii="Times New Roman" w:eastAsia="Times New Roman" w:hAnsi="Times New Roman" w:cs="Times New Roman"/>
+                <w:spacing w:val="-3"/>
+                <w:sz w:val="24"/>
+                <w:szCs w:val="20"/>
+              </w:rPr>
+              <w:t>Foreach</w:t>
+            </w:r>
+            <w:proofErr w:type="spellEnd"/>
+            <w:r>
+              <w:rPr>
+                <w:rFonts w:ascii="Times New Roman" w:eastAsia="Times New Roman" w:hAnsi="Times New Roman" w:cs="Times New Roman"/>
+                <w:spacing w:val="-3"/>
+                <w:sz w:val="24"/>
+                <w:szCs w:val="20"/>
+              </w:rPr>
+              <w:t xml:space="preserve"> record that the user is registered to.</w:t>
             </w:r>
           </w:p>
           <w:p>
@@ -20612,6 +21306,7 @@
                 <w:szCs w:val="20"/>
               </w:rPr>
             </w:pPr>
+            <w:proofErr w:type="spellStart"/>
             <w:r>
               <w:rPr>
                 <w:rFonts w:ascii="Times New Roman" w:eastAsia="Times New Roman" w:hAnsi="Times New Roman" w:cs="Times New Roman"/>
@@ -20622,6 +21317,7 @@
               </w:rPr>
               <w:t>Postcondition</w:t>
             </w:r>
+            <w:proofErr w:type="spellEnd"/>
           </w:p>
         </w:tc>
         <w:tc>
@@ -20915,6 +21611,7 @@
                 <w:szCs w:val="20"/>
               </w:rPr>
             </w:pPr>
+            <w:proofErr w:type="spellStart"/>
             <w:r>
               <w:rPr>
                 <w:rFonts w:ascii="Times New Roman" w:eastAsia="Times New Roman" w:hAnsi="Times New Roman" w:cs="Times New Roman"/>
@@ -20924,6 +21621,7 @@
               </w:rPr>
               <w:t>AutoInsertJobStartDate</w:t>
             </w:r>
+            <w:proofErr w:type="spellEnd"/>
           </w:p>
         </w:tc>
       </w:tr>
@@ -21283,15 +21981,57 @@
               </w:rPr>
               <w:t>“</w:t>
             </w:r>
-            <w:r>
-              <w:rPr>
-                <w:rFonts w:ascii="Times New Roman" w:eastAsia="Times New Roman" w:hAnsi="Times New Roman" w:cs="Times New Roman"/>
-                <w:spacing w:val="-3"/>
-                <w:sz w:val="24"/>
-                <w:szCs w:val="20"/>
-              </w:rPr>
-              <w:t>yyyy/mm/dd hh:mm:ss</w:t>
-            </w:r>
+            <w:proofErr w:type="spellStart"/>
+            <w:r>
+              <w:rPr>
+                <w:rFonts w:ascii="Times New Roman" w:eastAsia="Times New Roman" w:hAnsi="Times New Roman" w:cs="Times New Roman"/>
+                <w:spacing w:val="-3"/>
+                <w:sz w:val="24"/>
+                <w:szCs w:val="20"/>
+              </w:rPr>
+              <w:t>yyyy</w:t>
+            </w:r>
+            <w:proofErr w:type="spellEnd"/>
+            <w:r>
+              <w:rPr>
+                <w:rFonts w:ascii="Times New Roman" w:eastAsia="Times New Roman" w:hAnsi="Times New Roman" w:cs="Times New Roman"/>
+                <w:spacing w:val="-3"/>
+                <w:sz w:val="24"/>
+                <w:szCs w:val="20"/>
+              </w:rPr>
+              <w:t>/mm/</w:t>
+            </w:r>
+            <w:proofErr w:type="spellStart"/>
+            <w:r>
+              <w:rPr>
+                <w:rFonts w:ascii="Times New Roman" w:eastAsia="Times New Roman" w:hAnsi="Times New Roman" w:cs="Times New Roman"/>
+                <w:spacing w:val="-3"/>
+                <w:sz w:val="24"/>
+                <w:szCs w:val="20"/>
+              </w:rPr>
+              <w:t>dd</w:t>
+            </w:r>
+            <w:proofErr w:type="spellEnd"/>
+            <w:r>
+              <w:rPr>
+                <w:rFonts w:ascii="Times New Roman" w:eastAsia="Times New Roman" w:hAnsi="Times New Roman" w:cs="Times New Roman"/>
+                <w:spacing w:val="-3"/>
+                <w:sz w:val="24"/>
+                <w:szCs w:val="20"/>
+              </w:rPr>
+              <w:t xml:space="preserve"> </w:t>
+            </w:r>
+            <w:proofErr w:type="spellStart"/>
+            <w:r>
+              <w:rPr>
+                <w:rFonts w:ascii="Times New Roman" w:eastAsia="Times New Roman" w:hAnsi="Times New Roman" w:cs="Times New Roman"/>
+                <w:spacing w:val="-3"/>
+                <w:sz w:val="24"/>
+                <w:szCs w:val="20"/>
+              </w:rPr>
+              <w:t>hh:mm:ss</w:t>
+            </w:r>
+            <w:proofErr w:type="spellEnd"/>
             <w:r>
               <w:rPr>
                 <w:rFonts w:ascii="Times New Roman" w:eastAsia="Times New Roman" w:hAnsi="Times New Roman" w:cs="Times New Roman"/>
@@ -21333,6 +22073,7 @@
                 <w:szCs w:val="20"/>
               </w:rPr>
             </w:pPr>
+            <w:proofErr w:type="spellStart"/>
             <w:r>
               <w:rPr>
                 <w:rFonts w:ascii="Times New Roman" w:eastAsia="Times New Roman" w:hAnsi="Times New Roman" w:cs="Times New Roman"/>
@@ -21343,6 +22084,7 @@
               </w:rPr>
               <w:t>Postcondition</w:t>
             </w:r>
+            <w:proofErr w:type="spellEnd"/>
           </w:p>
         </w:tc>
         <w:tc>
@@ -21644,6 +22386,7 @@
                 <w:szCs w:val="20"/>
               </w:rPr>
             </w:pPr>
+            <w:proofErr w:type="spellStart"/>
             <w:r>
               <w:t>Confirm</w:t>
             </w:r>
@@ -21665,6 +22408,7 @@
             <w:r>
               <w:t>rovided</w:t>
             </w:r>
+            <w:proofErr w:type="spellEnd"/>
           </w:p>
         </w:tc>
       </w:tr>
@@ -22135,6 +22879,7 @@
                 <w:szCs w:val="20"/>
               </w:rPr>
             </w:pPr>
+            <w:proofErr w:type="spellStart"/>
             <w:r>
               <w:rPr>
                 <w:rFonts w:ascii="Times New Roman" w:eastAsia="Times New Roman" w:hAnsi="Times New Roman" w:cs="Times New Roman"/>
@@ -22145,6 +22890,7 @@
               </w:rPr>
               <w:t>Postcondition</w:t>
             </w:r>
+            <w:proofErr w:type="spellEnd"/>
           </w:p>
         </w:tc>
         <w:tc>
@@ -22334,9 +23080,11 @@
       <w:r>
         <w:t xml:space="preserve"> </w:t>
       </w:r>
+      <w:proofErr w:type="gramStart"/>
       <w:r>
         <w:t>For</w:t>
       </w:r>
+      <w:proofErr w:type="gramEnd"/>
       <w:r>
         <w:t xml:space="preserve"> </w:t>
       </w:r>
@@ -22414,6 +23162,7 @@
                 <w:szCs w:val="20"/>
               </w:rPr>
             </w:pPr>
+            <w:proofErr w:type="spellStart"/>
             <w:r>
               <w:rPr>
                 <w:rFonts w:ascii="Times New Roman" w:eastAsia="Times New Roman" w:hAnsi="Times New Roman" w:cs="Times New Roman"/>
@@ -22423,6 +23172,7 @@
               </w:rPr>
               <w:t>RegisterUserForJob</w:t>
             </w:r>
+            <w:proofErr w:type="spellEnd"/>
           </w:p>
         </w:tc>
       </w:tr>
@@ -22927,7 +23677,17 @@
                 <w:sz w:val="24"/>
                 <w:szCs w:val="20"/>
               </w:rPr>
-              <w:t xml:space="preserve"> from list</w:t>
+              <w:t xml:space="preserve"> from </w:t>
+            </w:r>
+            <w:proofErr w:type="spellStart"/>
+            <w:r>
+              <w:rPr>
+                <w:rFonts w:ascii="Times New Roman" w:eastAsia="Times New Roman" w:hAnsi="Times New Roman" w:cs="Times New Roman"/>
+                <w:spacing w:val="-3"/>
+                <w:sz w:val="24"/>
+                <w:szCs w:val="20"/>
+              </w:rPr>
+              <w:t>list</w:t>
             </w:r>
             <w:r>
               <w:rPr>
@@ -22938,6 +23698,7 @@
               </w:rPr>
               <w:t>box</w:t>
             </w:r>
+            <w:proofErr w:type="spellEnd"/>
             <w:r>
               <w:rPr>
                 <w:rFonts w:ascii="Times New Roman" w:eastAsia="Times New Roman" w:hAnsi="Times New Roman" w:cs="Times New Roman"/>
@@ -22992,7 +23753,47 @@
                 <w:sz w:val="24"/>
                 <w:szCs w:val="20"/>
               </w:rPr>
-              <w:t>from listbox to listbox of assigned job users</w:t>
+              <w:t xml:space="preserve">from </w:t>
+            </w:r>
+            <w:proofErr w:type="spellStart"/>
+            <w:r>
+              <w:rPr>
+                <w:rFonts w:ascii="Times New Roman" w:eastAsia="Times New Roman" w:hAnsi="Times New Roman" w:cs="Times New Roman"/>
+                <w:spacing w:val="-3"/>
+                <w:sz w:val="24"/>
+                <w:szCs w:val="20"/>
+              </w:rPr>
+              <w:t>listbox</w:t>
+            </w:r>
+            <w:proofErr w:type="spellEnd"/>
+            <w:r>
+              <w:rPr>
+                <w:rFonts w:ascii="Times New Roman" w:eastAsia="Times New Roman" w:hAnsi="Times New Roman" w:cs="Times New Roman"/>
+                <w:spacing w:val="-3"/>
+                <w:sz w:val="24"/>
+                <w:szCs w:val="20"/>
+              </w:rPr>
+              <w:t xml:space="preserve"> to </w:t>
+            </w:r>
+            <w:proofErr w:type="spellStart"/>
+            <w:r>
+              <w:rPr>
+                <w:rFonts w:ascii="Times New Roman" w:eastAsia="Times New Roman" w:hAnsi="Times New Roman" w:cs="Times New Roman"/>
+                <w:spacing w:val="-3"/>
+                <w:sz w:val="24"/>
+                <w:szCs w:val="20"/>
+              </w:rPr>
+              <w:t>listbox</w:t>
+            </w:r>
+            <w:proofErr w:type="spellEnd"/>
+            <w:r>
+              <w:rPr>
+                <w:rFonts w:ascii="Times New Roman" w:eastAsia="Times New Roman" w:hAnsi="Times New Roman" w:cs="Times New Roman"/>
+                <w:spacing w:val="-3"/>
+                <w:sz w:val="24"/>
+                <w:szCs w:val="20"/>
+              </w:rPr>
+              <w:t xml:space="preserve"> of assigned job users</w:t>
             </w:r>
             <w:r>
               <w:rPr>
@@ -23086,7 +23887,27 @@
                 <w:sz w:val="24"/>
                 <w:szCs w:val="20"/>
               </w:rPr>
-              <w:t xml:space="preserve"> user in listbox of assigned users</w:t>
+              <w:t xml:space="preserve"> user in </w:t>
+            </w:r>
+            <w:proofErr w:type="spellStart"/>
+            <w:r>
+              <w:rPr>
+                <w:rFonts w:ascii="Times New Roman" w:eastAsia="Times New Roman" w:hAnsi="Times New Roman" w:cs="Times New Roman"/>
+                <w:spacing w:val="-3"/>
+                <w:sz w:val="24"/>
+                <w:szCs w:val="20"/>
+              </w:rPr>
+              <w:t>listbox</w:t>
+            </w:r>
+            <w:proofErr w:type="spellEnd"/>
+            <w:r>
+              <w:rPr>
+                <w:rFonts w:ascii="Times New Roman" w:eastAsia="Times New Roman" w:hAnsi="Times New Roman" w:cs="Times New Roman"/>
+                <w:spacing w:val="-3"/>
+                <w:sz w:val="24"/>
+                <w:szCs w:val="20"/>
+              </w:rPr>
+              <w:t xml:space="preserve"> of assigned users</w:t>
             </w:r>
           </w:p>
           <w:p>
@@ -23117,6 +23938,7 @@
               </w:rPr>
               <w:t xml:space="preserve">Assign </w:t>
             </w:r>
+            <w:proofErr w:type="spellStart"/>
             <w:r>
               <w:rPr>
                 <w:rFonts w:ascii="Times New Roman" w:eastAsia="Times New Roman" w:hAnsi="Times New Roman" w:cs="Times New Roman"/>
@@ -23126,6 +23948,7 @@
               </w:rPr>
               <w:t>JobID</w:t>
             </w:r>
+            <w:proofErr w:type="spellEnd"/>
             <w:r>
               <w:rPr>
                 <w:rFonts w:ascii="Times New Roman" w:eastAsia="Times New Roman" w:hAnsi="Times New Roman" w:cs="Times New Roman"/>
@@ -23240,15 +24063,57 @@
               </w:rPr>
               <w:t>Format data as “</w:t>
             </w:r>
-            <w:r>
-              <w:rPr>
-                <w:rFonts w:ascii="Times New Roman" w:eastAsia="Times New Roman" w:hAnsi="Times New Roman" w:cs="Times New Roman"/>
-                <w:spacing w:val="-3"/>
-                <w:sz w:val="24"/>
-                <w:szCs w:val="20"/>
-              </w:rPr>
-              <w:t>yyyy/mm/dd hh:mm:ss</w:t>
-            </w:r>
+            <w:proofErr w:type="spellStart"/>
+            <w:r>
+              <w:rPr>
+                <w:rFonts w:ascii="Times New Roman" w:eastAsia="Times New Roman" w:hAnsi="Times New Roman" w:cs="Times New Roman"/>
+                <w:spacing w:val="-3"/>
+                <w:sz w:val="24"/>
+                <w:szCs w:val="20"/>
+              </w:rPr>
+              <w:t>yyyy</w:t>
+            </w:r>
+            <w:proofErr w:type="spellEnd"/>
+            <w:r>
+              <w:rPr>
+                <w:rFonts w:ascii="Times New Roman" w:eastAsia="Times New Roman" w:hAnsi="Times New Roman" w:cs="Times New Roman"/>
+                <w:spacing w:val="-3"/>
+                <w:sz w:val="24"/>
+                <w:szCs w:val="20"/>
+              </w:rPr>
+              <w:t>/mm/</w:t>
+            </w:r>
+            <w:proofErr w:type="spellStart"/>
+            <w:r>
+              <w:rPr>
+                <w:rFonts w:ascii="Times New Roman" w:eastAsia="Times New Roman" w:hAnsi="Times New Roman" w:cs="Times New Roman"/>
+                <w:spacing w:val="-3"/>
+                <w:sz w:val="24"/>
+                <w:szCs w:val="20"/>
+              </w:rPr>
+              <w:t>dd</w:t>
+            </w:r>
+            <w:proofErr w:type="spellEnd"/>
+            <w:r>
+              <w:rPr>
+                <w:rFonts w:ascii="Times New Roman" w:eastAsia="Times New Roman" w:hAnsi="Times New Roman" w:cs="Times New Roman"/>
+                <w:spacing w:val="-3"/>
+                <w:sz w:val="24"/>
+                <w:szCs w:val="20"/>
+              </w:rPr>
+              <w:t xml:space="preserve"> </w:t>
+            </w:r>
+            <w:proofErr w:type="spellStart"/>
+            <w:r>
+              <w:rPr>
+                <w:rFonts w:ascii="Times New Roman" w:eastAsia="Times New Roman" w:hAnsi="Times New Roman" w:cs="Times New Roman"/>
+                <w:spacing w:val="-3"/>
+                <w:sz w:val="24"/>
+                <w:szCs w:val="20"/>
+              </w:rPr>
+              <w:t>hh:mm:ss</w:t>
+            </w:r>
+            <w:proofErr w:type="spellEnd"/>
             <w:r>
               <w:rPr>
                 <w:rFonts w:ascii="Times New Roman" w:eastAsia="Times New Roman" w:hAnsi="Times New Roman" w:cs="Times New Roman"/>
@@ -23281,6 +24146,7 @@
                 <w:szCs w:val="20"/>
               </w:rPr>
             </w:pPr>
+            <w:proofErr w:type="spellStart"/>
             <w:r>
               <w:rPr>
                 <w:rFonts w:ascii="Times New Roman" w:eastAsia="Times New Roman" w:hAnsi="Times New Roman" w:cs="Times New Roman"/>
@@ -23291,6 +24157,7 @@
               </w:rPr>
               <w:t>Postcondition</w:t>
             </w:r>
+            <w:proofErr w:type="spellEnd"/>
           </w:p>
         </w:tc>
         <w:tc>
@@ -23574,6 +24441,7 @@
                 <w:szCs w:val="20"/>
               </w:rPr>
             </w:pPr>
+            <w:proofErr w:type="spellStart"/>
             <w:r>
               <w:rPr>
                 <w:rFonts w:ascii="Times New Roman" w:eastAsia="Times New Roman" w:hAnsi="Times New Roman" w:cs="Times New Roman"/>
@@ -23583,6 +24451,7 @@
               </w:rPr>
               <w:t>CreateProblem</w:t>
             </w:r>
+            <w:proofErr w:type="spellEnd"/>
           </w:p>
         </w:tc>
       </w:tr>
@@ -23974,6 +24843,7 @@
                 <w:szCs w:val="20"/>
               </w:rPr>
             </w:pPr>
+            <w:proofErr w:type="spellStart"/>
             <w:r>
               <w:rPr>
                 <w:rFonts w:ascii="Times New Roman" w:eastAsia="Times New Roman" w:hAnsi="Times New Roman" w:cs="Times New Roman"/>
@@ -23983,6 +24853,7 @@
               </w:rPr>
               <w:t>ProblemTitle</w:t>
             </w:r>
+            <w:proofErr w:type="spellEnd"/>
           </w:p>
           <w:p>
             <w:pPr>
@@ -24003,6 +24874,7 @@
                 <w:szCs w:val="20"/>
               </w:rPr>
             </w:pPr>
+            <w:proofErr w:type="spellStart"/>
             <w:r>
               <w:rPr>
                 <w:rFonts w:ascii="Times New Roman" w:eastAsia="Times New Roman" w:hAnsi="Times New Roman" w:cs="Times New Roman"/>
@@ -24012,6 +24884,7 @@
               </w:rPr>
               <w:t>ProblemDescription</w:t>
             </w:r>
+            <w:proofErr w:type="spellEnd"/>
           </w:p>
           <w:p>
             <w:pPr>
@@ -24032,6 +24905,7 @@
                 <w:szCs w:val="20"/>
               </w:rPr>
             </w:pPr>
+            <w:proofErr w:type="spellStart"/>
             <w:r>
               <w:rPr>
                 <w:rFonts w:ascii="Times New Roman" w:eastAsia="Times New Roman" w:hAnsi="Times New Roman" w:cs="Times New Roman"/>
@@ -24041,6 +24915,7 @@
               </w:rPr>
               <w:t>ProblemSeverity</w:t>
             </w:r>
+            <w:proofErr w:type="spellEnd"/>
           </w:p>
           <w:p>
             <w:pPr>
@@ -24202,6 +25077,7 @@
                 <w:szCs w:val="20"/>
               </w:rPr>
             </w:pPr>
+            <w:proofErr w:type="spellStart"/>
             <w:r>
               <w:rPr>
                 <w:rFonts w:ascii="Times New Roman" w:eastAsia="Times New Roman" w:hAnsi="Times New Roman" w:cs="Times New Roman"/>
@@ -24213,6 +25089,7 @@
               <w:lastRenderedPageBreak/>
               <w:t>Postcondition</w:t>
             </w:r>
+            <w:proofErr w:type="spellEnd"/>
           </w:p>
         </w:tc>
         <w:tc>
@@ -24451,6 +25328,7 @@
                 <w:szCs w:val="20"/>
               </w:rPr>
             </w:pPr>
+            <w:proofErr w:type="spellStart"/>
             <w:r>
               <w:rPr>
                 <w:rFonts w:ascii="Times New Roman" w:eastAsia="Times New Roman" w:hAnsi="Times New Roman" w:cs="Times New Roman"/>
@@ -24460,6 +25338,7 @@
               </w:rPr>
               <w:t>UpdateProblem</w:t>
             </w:r>
+            <w:proofErr w:type="spellEnd"/>
           </w:p>
         </w:tc>
       </w:tr>
@@ -24944,6 +25823,7 @@
               </w:rPr>
               <w:t xml:space="preserve">Auto triggers </w:t>
             </w:r>
+            <w:proofErr w:type="spellStart"/>
             <w:r>
               <w:rPr>
                 <w:rFonts w:ascii="Times New Roman" w:eastAsia="Times New Roman" w:hAnsi="Times New Roman" w:cs="Times New Roman"/>
@@ -24953,6 +25833,7 @@
               </w:rPr>
               <w:t>Confirm_required_job_info_provided</w:t>
             </w:r>
+            <w:proofErr w:type="spellEnd"/>
             <w:r>
               <w:rPr>
                 <w:rFonts w:ascii="Times New Roman" w:eastAsia="Times New Roman" w:hAnsi="Times New Roman" w:cs="Times New Roman"/>
@@ -25030,6 +25911,7 @@
                 <w:szCs w:val="20"/>
               </w:rPr>
             </w:pPr>
+            <w:proofErr w:type="spellStart"/>
             <w:r>
               <w:rPr>
                 <w:rFonts w:ascii="Times New Roman" w:eastAsia="Times New Roman" w:hAnsi="Times New Roman" w:cs="Times New Roman"/>
@@ -25040,6 +25922,7 @@
               </w:rPr>
               <w:t>Postcondition</w:t>
             </w:r>
+            <w:proofErr w:type="spellEnd"/>
           </w:p>
         </w:tc>
         <w:tc>
@@ -25278,6 +26161,7 @@
                 <w:szCs w:val="20"/>
               </w:rPr>
             </w:pPr>
+            <w:proofErr w:type="spellStart"/>
             <w:r>
               <w:rPr>
                 <w:rFonts w:ascii="Times New Roman" w:eastAsia="Times New Roman" w:hAnsi="Times New Roman" w:cs="Times New Roman"/>
@@ -25296,6 +26180,7 @@
               </w:rPr>
               <w:t>Problem</w:t>
             </w:r>
+            <w:proofErr w:type="spellEnd"/>
           </w:p>
         </w:tc>
       </w:tr>
@@ -25675,6 +26560,7 @@
                 <w:szCs w:val="20"/>
               </w:rPr>
             </w:pPr>
+            <w:proofErr w:type="spellStart"/>
             <w:r>
               <w:rPr>
                 <w:rFonts w:ascii="Times New Roman" w:eastAsia="Times New Roman" w:hAnsi="Times New Roman" w:cs="Times New Roman"/>
@@ -25685,6 +26571,7 @@
               </w:rPr>
               <w:t>Postcondition</w:t>
             </w:r>
+            <w:proofErr w:type="spellEnd"/>
           </w:p>
         </w:tc>
         <w:tc>
@@ -25923,6 +26810,7 @@
                 <w:szCs w:val="20"/>
               </w:rPr>
             </w:pPr>
+            <w:proofErr w:type="spellStart"/>
             <w:r>
               <w:rPr>
                 <w:rFonts w:ascii="Times New Roman" w:eastAsia="Times New Roman" w:hAnsi="Times New Roman" w:cs="Times New Roman"/>
@@ -25932,6 +26820,7 @@
               </w:rPr>
               <w:t>ReadProblem</w:t>
             </w:r>
+            <w:proofErr w:type="spellEnd"/>
           </w:p>
         </w:tc>
       </w:tr>
@@ -26288,6 +27177,7 @@
               </w:rPr>
               <w:t xml:space="preserve">Request goes to database to get a record by </w:t>
             </w:r>
+            <w:proofErr w:type="spellStart"/>
             <w:r>
               <w:rPr>
                 <w:rFonts w:ascii="Times New Roman" w:eastAsia="Times New Roman" w:hAnsi="Times New Roman" w:cs="Times New Roman"/>
@@ -26304,7 +27194,17 @@
                 <w:sz w:val="24"/>
                 <w:szCs w:val="20"/>
               </w:rPr>
-              <w:t>ID that the user has selected.</w:t>
+              <w:t>ID</w:t>
+            </w:r>
+            <w:proofErr w:type="spellEnd"/>
+            <w:r>
+              <w:rPr>
+                <w:rFonts w:ascii="Times New Roman" w:eastAsia="Times New Roman" w:hAnsi="Times New Roman" w:cs="Times New Roman"/>
+                <w:spacing w:val="-3"/>
+                <w:sz w:val="24"/>
+                <w:szCs w:val="20"/>
+              </w:rPr>
+              <w:t xml:space="preserve"> that the user has selected.</w:t>
             </w:r>
           </w:p>
         </w:tc>
@@ -26329,6 +27229,7 @@
                 <w:szCs w:val="20"/>
               </w:rPr>
             </w:pPr>
+            <w:proofErr w:type="spellStart"/>
             <w:r>
               <w:rPr>
                 <w:rFonts w:ascii="Times New Roman" w:eastAsia="Times New Roman" w:hAnsi="Times New Roman" w:cs="Times New Roman"/>
@@ -26339,6 +27240,7 @@
               </w:rPr>
               <w:t>Postcondition</w:t>
             </w:r>
+            <w:proofErr w:type="spellEnd"/>
           </w:p>
         </w:tc>
         <w:tc>
@@ -26577,6 +27479,7 @@
                 <w:szCs w:val="20"/>
               </w:rPr>
             </w:pPr>
+            <w:proofErr w:type="spellStart"/>
             <w:r>
               <w:rPr>
                 <w:rFonts w:ascii="Times New Roman" w:eastAsia="Times New Roman" w:hAnsi="Times New Roman" w:cs="Times New Roman"/>
@@ -26586,6 +27489,7 @@
               </w:rPr>
               <w:t>ReadProblems</w:t>
             </w:r>
+            <w:proofErr w:type="spellEnd"/>
           </w:p>
         </w:tc>
       </w:tr>
@@ -26837,6 +27741,7 @@
                 <w:szCs w:val="20"/>
               </w:rPr>
             </w:pPr>
+            <w:proofErr w:type="spellStart"/>
             <w:r>
               <w:rPr>
                 <w:rFonts w:ascii="Times New Roman" w:eastAsia="Times New Roman" w:hAnsi="Times New Roman" w:cs="Times New Roman"/>
@@ -26846,6 +27751,7 @@
               </w:rPr>
               <w:t>Foreach</w:t>
             </w:r>
+            <w:proofErr w:type="spellEnd"/>
             <w:r>
               <w:rPr>
                 <w:rFonts w:ascii="Times New Roman" w:eastAsia="Times New Roman" w:hAnsi="Times New Roman" w:cs="Times New Roman"/>
@@ -26911,6 +27817,7 @@
               </w:rPr>
               <w:t xml:space="preserve"> user has a matching </w:t>
             </w:r>
+            <w:proofErr w:type="spellStart"/>
             <w:r>
               <w:rPr>
                 <w:rFonts w:ascii="Times New Roman" w:eastAsia="Times New Roman" w:hAnsi="Times New Roman" w:cs="Times New Roman"/>
@@ -26927,7 +27834,17 @@
                 <w:sz w:val="24"/>
                 <w:szCs w:val="20"/>
               </w:rPr>
-              <w:t>ID.</w:t>
+              <w:t>ID</w:t>
+            </w:r>
+            <w:proofErr w:type="spellEnd"/>
+            <w:r>
+              <w:rPr>
+                <w:rFonts w:ascii="Times New Roman" w:eastAsia="Times New Roman" w:hAnsi="Times New Roman" w:cs="Times New Roman"/>
+                <w:spacing w:val="-3"/>
+                <w:sz w:val="24"/>
+                <w:szCs w:val="20"/>
+              </w:rPr>
+              <w:t>.</w:t>
             </w:r>
           </w:p>
         </w:tc>
@@ -26952,6 +27869,7 @@
                 <w:szCs w:val="20"/>
               </w:rPr>
             </w:pPr>
+            <w:proofErr w:type="spellStart"/>
             <w:r>
               <w:rPr>
                 <w:rFonts w:ascii="Times New Roman" w:eastAsia="Times New Roman" w:hAnsi="Times New Roman" w:cs="Times New Roman"/>
@@ -26962,6 +27880,7 @@
               </w:rPr>
               <w:t>Postcondition</w:t>
             </w:r>
+            <w:proofErr w:type="spellEnd"/>
           </w:p>
         </w:tc>
         <w:tc>
@@ -27034,7 +27953,27 @@
                 <w:sz w:val="24"/>
                 <w:szCs w:val="20"/>
               </w:rPr>
-              <w:t xml:space="preserve"> the JobIDs that the current user is registered to</w:t>
+              <w:t xml:space="preserve"> the </w:t>
+            </w:r>
+            <w:proofErr w:type="spellStart"/>
+            <w:r>
+              <w:rPr>
+                <w:rFonts w:ascii="Times New Roman" w:eastAsia="Times New Roman" w:hAnsi="Times New Roman" w:cs="Times New Roman"/>
+                <w:spacing w:val="-3"/>
+                <w:sz w:val="24"/>
+                <w:szCs w:val="20"/>
+              </w:rPr>
+              <w:t>JobIDs</w:t>
+            </w:r>
+            <w:proofErr w:type="spellEnd"/>
+            <w:r>
+              <w:rPr>
+                <w:rFonts w:ascii="Times New Roman" w:eastAsia="Times New Roman" w:hAnsi="Times New Roman" w:cs="Times New Roman"/>
+                <w:spacing w:val="-3"/>
+                <w:sz w:val="24"/>
+                <w:szCs w:val="20"/>
+              </w:rPr>
+              <w:t xml:space="preserve"> that the current user is registered to</w:t>
             </w:r>
             <w:r>
               <w:rPr>
@@ -27251,6 +28190,7 @@
                 <w:szCs w:val="20"/>
               </w:rPr>
             </w:pPr>
+            <w:proofErr w:type="spellStart"/>
             <w:r>
               <w:rPr>
                 <w:rFonts w:ascii="Times New Roman" w:eastAsia="Times New Roman" w:hAnsi="Times New Roman" w:cs="Times New Roman"/>
@@ -27260,6 +28200,7 @@
               </w:rPr>
               <w:t>SearchProblems</w:t>
             </w:r>
+            <w:proofErr w:type="spellEnd"/>
           </w:p>
         </w:tc>
       </w:tr>
@@ -27542,7 +28483,7 @@
               <w:pStyle w:val="ListParagraph"/>
               <w:numPr>
                 <w:ilvl w:val="0"/>
-                <w:numId w:val="23"/>
+                <w:numId w:val="33"/>
               </w:numPr>
               <w:tabs>
                 <w:tab w:val="left" w:pos="0"/>
@@ -27589,7 +28530,7 @@
               <w:pStyle w:val="ListParagraph"/>
               <w:numPr>
                 <w:ilvl w:val="0"/>
-                <w:numId w:val="23"/>
+                <w:numId w:val="33"/>
               </w:numPr>
               <w:tabs>
                 <w:tab w:val="left" w:pos="0"/>
@@ -27618,7 +28559,7 @@
               <w:pStyle w:val="ListParagraph"/>
               <w:numPr>
                 <w:ilvl w:val="0"/>
-                <w:numId w:val="23"/>
+                <w:numId w:val="33"/>
               </w:numPr>
               <w:tabs>
                 <w:tab w:val="left" w:pos="0"/>
@@ -27632,14 +28573,25 @@
                 <w:szCs w:val="20"/>
               </w:rPr>
             </w:pPr>
-            <w:r>
-              <w:rPr>
-                <w:rFonts w:ascii="Times New Roman" w:eastAsia="Times New Roman" w:hAnsi="Times New Roman" w:cs="Times New Roman"/>
-                <w:spacing w:val="-3"/>
-                <w:sz w:val="24"/>
-                <w:szCs w:val="20"/>
-              </w:rPr>
-              <w:t xml:space="preserve">Foreach </w:t>
+            <w:proofErr w:type="spellStart"/>
+            <w:r>
+              <w:rPr>
+                <w:rFonts w:ascii="Times New Roman" w:eastAsia="Times New Roman" w:hAnsi="Times New Roman" w:cs="Times New Roman"/>
+                <w:spacing w:val="-3"/>
+                <w:sz w:val="24"/>
+                <w:szCs w:val="20"/>
+              </w:rPr>
+              <w:t>Foreach</w:t>
+            </w:r>
+            <w:proofErr w:type="spellEnd"/>
+            <w:r>
+              <w:rPr>
+                <w:rFonts w:ascii="Times New Roman" w:eastAsia="Times New Roman" w:hAnsi="Times New Roman" w:cs="Times New Roman"/>
+                <w:spacing w:val="-3"/>
+                <w:sz w:val="24"/>
+                <w:szCs w:val="20"/>
+              </w:rPr>
+              <w:t xml:space="preserve"> </w:t>
             </w:r>
             <w:r>
               <w:rPr>
@@ -27665,7 +28617,7 @@
               <w:pStyle w:val="ListParagraph"/>
               <w:numPr>
                 <w:ilvl w:val="0"/>
-                <w:numId w:val="23"/>
+                <w:numId w:val="33"/>
               </w:numPr>
               <w:tabs>
                 <w:tab w:val="left" w:pos="0"/>
@@ -27686,18 +28638,47 @@
                 <w:sz w:val="24"/>
                 <w:szCs w:val="20"/>
               </w:rPr>
-              <w:t>(Nested) Foreach problem that matches that J</w:t>
-            </w:r>
-            <w:bookmarkStart w:id="38" w:name="_GoBack"/>
-            <w:bookmarkEnd w:id="38"/>
-            <w:r>
-              <w:rPr>
-                <w:rFonts w:ascii="Times New Roman" w:eastAsia="Times New Roman" w:hAnsi="Times New Roman" w:cs="Times New Roman"/>
-                <w:spacing w:val="-3"/>
-                <w:sz w:val="24"/>
-                <w:szCs w:val="20"/>
-              </w:rPr>
-              <w:t>obID.</w:t>
+              <w:t xml:space="preserve">(Nested) </w:t>
+            </w:r>
+            <w:proofErr w:type="spellStart"/>
+            <w:r>
+              <w:rPr>
+                <w:rFonts w:ascii="Times New Roman" w:eastAsia="Times New Roman" w:hAnsi="Times New Roman" w:cs="Times New Roman"/>
+                <w:spacing w:val="-3"/>
+                <w:sz w:val="24"/>
+                <w:szCs w:val="20"/>
+              </w:rPr>
+              <w:t>Foreach</w:t>
+            </w:r>
+            <w:proofErr w:type="spellEnd"/>
+            <w:r>
+              <w:rPr>
+                <w:rFonts w:ascii="Times New Roman" w:eastAsia="Times New Roman" w:hAnsi="Times New Roman" w:cs="Times New Roman"/>
+                <w:spacing w:val="-3"/>
+                <w:sz w:val="24"/>
+                <w:szCs w:val="20"/>
+              </w:rPr>
+              <w:t xml:space="preserve"> problem that matches that </w:t>
+            </w:r>
+            <w:proofErr w:type="spellStart"/>
+            <w:r>
+              <w:rPr>
+                <w:rFonts w:ascii="Times New Roman" w:eastAsia="Times New Roman" w:hAnsi="Times New Roman" w:cs="Times New Roman"/>
+                <w:spacing w:val="-3"/>
+                <w:sz w:val="24"/>
+                <w:szCs w:val="20"/>
+              </w:rPr>
+              <w:t>JobID</w:t>
+            </w:r>
+            <w:proofErr w:type="spellEnd"/>
+            <w:r>
+              <w:rPr>
+                <w:rFonts w:ascii="Times New Roman" w:eastAsia="Times New Roman" w:hAnsi="Times New Roman" w:cs="Times New Roman"/>
+                <w:spacing w:val="-3"/>
+                <w:sz w:val="24"/>
+                <w:szCs w:val="20"/>
+              </w:rPr>
+              <w:t>.</w:t>
             </w:r>
           </w:p>
           <w:p>
@@ -27705,7 +28686,7 @@
               <w:pStyle w:val="ListParagraph"/>
               <w:numPr>
                 <w:ilvl w:val="0"/>
-                <w:numId w:val="23"/>
+                <w:numId w:val="33"/>
               </w:numPr>
               <w:tabs>
                 <w:tab w:val="left" w:pos="0"/>
@@ -27726,7 +28707,25 @@
                 <w:sz w:val="24"/>
                 <w:szCs w:val="20"/>
               </w:rPr>
-              <w:t>Search job record for matching text.</w:t>
+              <w:t xml:space="preserve">Search </w:t>
+            </w:r>
+            <w:r>
+              <w:rPr>
+                <w:rFonts w:ascii="Times New Roman" w:eastAsia="Times New Roman" w:hAnsi="Times New Roman" w:cs="Times New Roman"/>
+                <w:spacing w:val="-3"/>
+                <w:sz w:val="24"/>
+                <w:szCs w:val="20"/>
+              </w:rPr>
+              <w:t xml:space="preserve">problem </w:t>
+            </w:r>
+            <w:r>
+              <w:rPr>
+                <w:rFonts w:ascii="Times New Roman" w:eastAsia="Times New Roman" w:hAnsi="Times New Roman" w:cs="Times New Roman"/>
+                <w:spacing w:val="-3"/>
+                <w:sz w:val="24"/>
+                <w:szCs w:val="20"/>
+              </w:rPr>
+              <w:t>record for matching text.</w:t>
             </w:r>
           </w:p>
           <w:p>
@@ -27734,7 +28733,7 @@
               <w:pStyle w:val="ListParagraph"/>
               <w:numPr>
                 <w:ilvl w:val="0"/>
-                <w:numId w:val="23"/>
+                <w:numId w:val="33"/>
               </w:numPr>
               <w:tabs>
                 <w:tab w:val="left" w:pos="0"/>
@@ -27763,7 +28762,7 @@
               <w:pStyle w:val="ListParagraph"/>
               <w:numPr>
                 <w:ilvl w:val="0"/>
-                <w:numId w:val="23"/>
+                <w:numId w:val="33"/>
               </w:numPr>
               <w:tabs>
                 <w:tab w:val="left" w:pos="0"/>
@@ -27809,6 +28808,7 @@
                 <w:szCs w:val="20"/>
               </w:rPr>
             </w:pPr>
+            <w:proofErr w:type="spellStart"/>
             <w:r>
               <w:rPr>
                 <w:rFonts w:ascii="Times New Roman" w:eastAsia="Times New Roman" w:hAnsi="Times New Roman" w:cs="Times New Roman"/>
@@ -27819,6 +28819,7 @@
               </w:rPr>
               <w:t>Postcondition</w:t>
             </w:r>
+            <w:proofErr w:type="spellEnd"/>
           </w:p>
         </w:tc>
         <w:tc>
@@ -27986,7 +28987,7 @@
           <w:numId w:val="9"/>
         </w:numPr>
       </w:pPr>
-      <w:bookmarkStart w:id="39" w:name="_Toc25761645"/>
+      <w:bookmarkStart w:id="38" w:name="_Toc25761645"/>
       <w:r>
         <w:t>Confirm</w:t>
       </w:r>
@@ -27997,6 +28998,9 @@
         <w:t>Required</w:t>
       </w:r>
       <w:r>
+        <w:t xml:space="preserve"> Problem</w:t>
+      </w:r>
+      <w:r>
         <w:t xml:space="preserve"> </w:t>
       </w:r>
       <w:r>
@@ -28005,7 +29009,7 @@
       <w:r>
         <w:t xml:space="preserve"> </w:t>
       </w:r>
-      <w:bookmarkEnd w:id="39"/>
+      <w:bookmarkEnd w:id="38"/>
       <w:r>
         <w:t>Provided</w:t>
       </w:r>
@@ -28079,15 +29083,29 @@
                 <w:szCs w:val="20"/>
               </w:rPr>
             </w:pPr>
-            <w:r>
-              <w:rPr>
-                <w:rFonts w:ascii="Times New Roman" w:eastAsia="Times New Roman" w:hAnsi="Times New Roman" w:cs="Times New Roman"/>
-                <w:spacing w:val="-3"/>
-                <w:sz w:val="24"/>
-                <w:szCs w:val="20"/>
-              </w:rPr>
-              <w:t>Confirm_required_info_is_not_empty</w:t>
-            </w:r>
+            <w:proofErr w:type="spellStart"/>
+            <w:r>
+              <w:t>Confirm</w:t>
+            </w:r>
+            <w:r>
+              <w:t>_r</w:t>
+            </w:r>
+            <w:r>
+              <w:t>equired</w:t>
+            </w:r>
+            <w:r>
+              <w:t>_problem_i</w:t>
+            </w:r>
+            <w:r>
+              <w:t>nfo</w:t>
+            </w:r>
+            <w:r>
+              <w:t>_p</w:t>
+            </w:r>
+            <w:r>
+              <w:t>rovided</w:t>
+            </w:r>
+            <w:proofErr w:type="spellEnd"/>
           </w:p>
         </w:tc>
       </w:tr>
@@ -28141,6 +29159,84 @@
                 <w:szCs w:val="20"/>
               </w:rPr>
             </w:pPr>
+            <w:r>
+              <w:rPr>
+                <w:rFonts w:ascii="Times New Roman" w:eastAsia="Times New Roman" w:hAnsi="Times New Roman" w:cs="Times New Roman"/>
+                <w:spacing w:val="-3"/>
+                <w:sz w:val="24"/>
+                <w:szCs w:val="20"/>
+              </w:rPr>
+              <w:t xml:space="preserve">The </w:t>
+            </w:r>
+            <w:r>
+              <w:rPr>
+                <w:rFonts w:ascii="Times New Roman" w:eastAsia="Times New Roman" w:hAnsi="Times New Roman" w:cs="Times New Roman"/>
+                <w:spacing w:val="-3"/>
+                <w:sz w:val="24"/>
+                <w:szCs w:val="20"/>
+              </w:rPr>
+              <w:t>user</w:t>
+            </w:r>
+            <w:r>
+              <w:rPr>
+                <w:rFonts w:ascii="Times New Roman" w:eastAsia="Times New Roman" w:hAnsi="Times New Roman" w:cs="Times New Roman"/>
+                <w:spacing w:val="-3"/>
+                <w:sz w:val="24"/>
+                <w:szCs w:val="20"/>
+              </w:rPr>
+              <w:t xml:space="preserve"> has clicked the “Update </w:t>
+            </w:r>
+            <w:r>
+              <w:rPr>
+                <w:rFonts w:ascii="Times New Roman" w:eastAsia="Times New Roman" w:hAnsi="Times New Roman" w:cs="Times New Roman"/>
+                <w:spacing w:val="-3"/>
+                <w:sz w:val="24"/>
+                <w:szCs w:val="20"/>
+              </w:rPr>
+              <w:t>problem</w:t>
+            </w:r>
+            <w:r>
+              <w:rPr>
+                <w:rFonts w:ascii="Times New Roman" w:eastAsia="Times New Roman" w:hAnsi="Times New Roman" w:cs="Times New Roman"/>
+                <w:spacing w:val="-3"/>
+                <w:sz w:val="24"/>
+                <w:szCs w:val="20"/>
+              </w:rPr>
+              <w:t xml:space="preserve">” button or the “Create New </w:t>
+            </w:r>
+            <w:r>
+              <w:rPr>
+                <w:rFonts w:ascii="Times New Roman" w:eastAsia="Times New Roman" w:hAnsi="Times New Roman" w:cs="Times New Roman"/>
+                <w:spacing w:val="-3"/>
+                <w:sz w:val="24"/>
+                <w:szCs w:val="20"/>
+              </w:rPr>
+              <w:t>problem</w:t>
+            </w:r>
+            <w:r>
+              <w:rPr>
+                <w:rFonts w:ascii="Times New Roman" w:eastAsia="Times New Roman" w:hAnsi="Times New Roman" w:cs="Times New Roman"/>
+                <w:spacing w:val="-3"/>
+                <w:sz w:val="24"/>
+                <w:szCs w:val="20"/>
+              </w:rPr>
+              <w:t xml:space="preserve">” button. </w:t>
+            </w:r>
+          </w:p>
+          <w:p>
+            <w:pPr>
+              <w:tabs>
+                <w:tab w:val="left" w:pos="0"/>
+              </w:tabs>
+              <w:suppressAutoHyphens/>
+              <w:spacing w:after="0" w:line="240" w:lineRule="auto"/>
+              <w:rPr>
+                <w:rFonts w:ascii="Times New Roman" w:eastAsia="Times New Roman" w:hAnsi="Times New Roman" w:cs="Times New Roman"/>
+                <w:spacing w:val="-3"/>
+                <w:sz w:val="24"/>
+                <w:szCs w:val="20"/>
+              </w:rPr>
+            </w:pPr>
           </w:p>
         </w:tc>
       </w:tr>
@@ -28194,6 +29290,66 @@
                 <w:szCs w:val="20"/>
               </w:rPr>
             </w:pPr>
+            <w:r>
+              <w:rPr>
+                <w:rFonts w:ascii="Times New Roman" w:eastAsia="Times New Roman" w:hAnsi="Times New Roman" w:cs="Times New Roman"/>
+                <w:spacing w:val="-3"/>
+                <w:sz w:val="24"/>
+                <w:szCs w:val="20"/>
+              </w:rPr>
+              <w:t xml:space="preserve">The Admin is presented with a blank web form containing the </w:t>
+            </w:r>
+            <w:r>
+              <w:rPr>
+                <w:rFonts w:ascii="Times New Roman" w:eastAsia="Times New Roman" w:hAnsi="Times New Roman" w:cs="Times New Roman"/>
+                <w:spacing w:val="-3"/>
+                <w:sz w:val="24"/>
+                <w:szCs w:val="20"/>
+              </w:rPr>
+              <w:t>problem</w:t>
+            </w:r>
+            <w:r>
+              <w:rPr>
+                <w:rFonts w:ascii="Times New Roman" w:eastAsia="Times New Roman" w:hAnsi="Times New Roman" w:cs="Times New Roman"/>
+                <w:spacing w:val="-3"/>
+                <w:sz w:val="24"/>
+                <w:szCs w:val="20"/>
+              </w:rPr>
+              <w:t xml:space="preserve"> details for them to fill and a DGV with all the other </w:t>
+            </w:r>
+            <w:r>
+              <w:rPr>
+                <w:rFonts w:ascii="Times New Roman" w:eastAsia="Times New Roman" w:hAnsi="Times New Roman" w:cs="Times New Roman"/>
+                <w:spacing w:val="-3"/>
+                <w:sz w:val="24"/>
+                <w:szCs w:val="20"/>
+              </w:rPr>
+              <w:t xml:space="preserve">problem </w:t>
+            </w:r>
+            <w:r>
+              <w:rPr>
+                <w:rFonts w:ascii="Times New Roman" w:eastAsia="Times New Roman" w:hAnsi="Times New Roman" w:cs="Times New Roman"/>
+                <w:spacing w:val="-3"/>
+                <w:sz w:val="24"/>
+                <w:szCs w:val="20"/>
+              </w:rPr>
+              <w:t xml:space="preserve">on it which will bind the selected DGV row to the job web form fields and populate them. </w:t>
+            </w:r>
+          </w:p>
+          <w:p>
+            <w:pPr>
+              <w:tabs>
+                <w:tab w:val="left" w:pos="0"/>
+              </w:tabs>
+              <w:suppressAutoHyphens/>
+              <w:spacing w:after="0" w:line="240" w:lineRule="auto"/>
+              <w:rPr>
+                <w:rFonts w:ascii="Times New Roman" w:eastAsia="Times New Roman" w:hAnsi="Times New Roman" w:cs="Times New Roman"/>
+                <w:spacing w:val="-3"/>
+                <w:sz w:val="24"/>
+                <w:szCs w:val="20"/>
+              </w:rPr>
+            </w:pPr>
           </w:p>
         </w:tc>
       </w:tr>
@@ -28235,13 +29391,175 @@
           </w:tcPr>
           <w:p>
             <w:pPr>
-              <w:tabs>
-                <w:tab w:val="left" w:pos="0"/>
-              </w:tabs>
-              <w:suppressAutoHyphens/>
-              <w:spacing w:after="0" w:line="240" w:lineRule="auto"/>
-              <w:ind w:left="720"/>
-              <w:contextualSpacing/>
+              <w:pStyle w:val="ListParagraph"/>
+              <w:numPr>
+                <w:ilvl w:val="0"/>
+                <w:numId w:val="34"/>
+              </w:numPr>
+              <w:tabs>
+                <w:tab w:val="left" w:pos="0"/>
+              </w:tabs>
+              <w:suppressAutoHyphens/>
+              <w:spacing w:after="0" w:line="240" w:lineRule="auto"/>
+              <w:rPr>
+                <w:rFonts w:ascii="Times New Roman" w:eastAsia="Times New Roman" w:hAnsi="Times New Roman" w:cs="Times New Roman"/>
+                <w:spacing w:val="-3"/>
+                <w:sz w:val="24"/>
+                <w:szCs w:val="20"/>
+              </w:rPr>
+            </w:pPr>
+            <w:r>
+              <w:rPr>
+                <w:rFonts w:ascii="Times New Roman" w:eastAsia="Times New Roman" w:hAnsi="Times New Roman" w:cs="Times New Roman"/>
+                <w:spacing w:val="-3"/>
+                <w:sz w:val="24"/>
+                <w:szCs w:val="20"/>
+              </w:rPr>
+              <w:t>Admin has hit “Update Job” or has hit “Create new Job”</w:t>
+            </w:r>
+          </w:p>
+          <w:p>
+            <w:pPr>
+              <w:pStyle w:val="ListParagraph"/>
+              <w:numPr>
+                <w:ilvl w:val="0"/>
+                <w:numId w:val="34"/>
+              </w:numPr>
+              <w:tabs>
+                <w:tab w:val="left" w:pos="0"/>
+              </w:tabs>
+              <w:suppressAutoHyphens/>
+              <w:spacing w:after="0" w:line="240" w:lineRule="auto"/>
+              <w:rPr>
+                <w:rFonts w:ascii="Times New Roman" w:eastAsia="Times New Roman" w:hAnsi="Times New Roman" w:cs="Times New Roman"/>
+                <w:spacing w:val="-3"/>
+                <w:sz w:val="24"/>
+                <w:szCs w:val="20"/>
+              </w:rPr>
+            </w:pPr>
+            <w:r>
+              <w:rPr>
+                <w:rFonts w:ascii="Times New Roman" w:eastAsia="Times New Roman" w:hAnsi="Times New Roman" w:cs="Times New Roman"/>
+                <w:spacing w:val="-3"/>
+                <w:sz w:val="24"/>
+                <w:szCs w:val="20"/>
+              </w:rPr>
+              <w:t>If Admin has filled out the required field</w:t>
+            </w:r>
+            <w:r>
+              <w:rPr>
+                <w:rFonts w:ascii="Times New Roman" w:eastAsia="Times New Roman" w:hAnsi="Times New Roman" w:cs="Times New Roman"/>
+                <w:spacing w:val="-3"/>
+                <w:sz w:val="24"/>
+                <w:szCs w:val="20"/>
+              </w:rPr>
+              <w:t>s (as seen in ERD)</w:t>
+            </w:r>
+          </w:p>
+          <w:p>
+            <w:pPr>
+              <w:pStyle w:val="ListParagraph"/>
+              <w:tabs>
+                <w:tab w:val="left" w:pos="0"/>
+              </w:tabs>
+              <w:suppressAutoHyphens/>
+              <w:spacing w:after="0" w:line="240" w:lineRule="auto"/>
+              <w:ind w:left="1080"/>
+              <w:rPr>
+                <w:rFonts w:ascii="Times New Roman" w:eastAsia="Times New Roman" w:hAnsi="Times New Roman" w:cs="Times New Roman"/>
+                <w:spacing w:val="-3"/>
+                <w:sz w:val="24"/>
+                <w:szCs w:val="20"/>
+              </w:rPr>
+            </w:pPr>
+          </w:p>
+          <w:p>
+            <w:pPr>
+              <w:pStyle w:val="ListParagraph"/>
+              <w:numPr>
+                <w:ilvl w:val="0"/>
+                <w:numId w:val="34"/>
+              </w:numPr>
+              <w:tabs>
+                <w:tab w:val="left" w:pos="0"/>
+              </w:tabs>
+              <w:suppressAutoHyphens/>
+              <w:spacing w:after="0" w:line="240" w:lineRule="auto"/>
+              <w:rPr>
+                <w:rFonts w:ascii="Times New Roman" w:eastAsia="Times New Roman" w:hAnsi="Times New Roman" w:cs="Times New Roman"/>
+                <w:spacing w:val="-3"/>
+                <w:sz w:val="24"/>
+                <w:szCs w:val="20"/>
+              </w:rPr>
+            </w:pPr>
+            <w:r>
+              <w:rPr>
+                <w:rFonts w:ascii="Times New Roman" w:eastAsia="Times New Roman" w:hAnsi="Times New Roman" w:cs="Times New Roman"/>
+                <w:spacing w:val="-3"/>
+                <w:sz w:val="24"/>
+                <w:szCs w:val="20"/>
+              </w:rPr>
+              <w:t>Allow admin to perform desired CRUD operation, with these details.</w:t>
+            </w:r>
+          </w:p>
+          <w:p>
+            <w:pPr>
+              <w:pStyle w:val="ListParagraph"/>
+              <w:numPr>
+                <w:ilvl w:val="0"/>
+                <w:numId w:val="34"/>
+              </w:numPr>
+              <w:tabs>
+                <w:tab w:val="left" w:pos="0"/>
+              </w:tabs>
+              <w:suppressAutoHyphens/>
+              <w:spacing w:after="0" w:line="240" w:lineRule="auto"/>
+              <w:rPr>
+                <w:rFonts w:ascii="Times New Roman" w:eastAsia="Times New Roman" w:hAnsi="Times New Roman" w:cs="Times New Roman"/>
+                <w:spacing w:val="-3"/>
+                <w:sz w:val="24"/>
+                <w:szCs w:val="20"/>
+              </w:rPr>
+            </w:pPr>
+            <w:r>
+              <w:rPr>
+                <w:rFonts w:ascii="Times New Roman" w:eastAsia="Times New Roman" w:hAnsi="Times New Roman" w:cs="Times New Roman"/>
+                <w:spacing w:val="-3"/>
+                <w:sz w:val="24"/>
+                <w:szCs w:val="20"/>
+              </w:rPr>
+              <w:t xml:space="preserve">Else tell Admin to </w:t>
+            </w:r>
+            <w:r>
+              <w:rPr>
+                <w:rFonts w:ascii="Times New Roman" w:eastAsia="Times New Roman" w:hAnsi="Times New Roman" w:cs="Times New Roman"/>
+                <w:spacing w:val="-3"/>
+                <w:sz w:val="24"/>
+                <w:szCs w:val="20"/>
+              </w:rPr>
+              <w:t>fill required fields</w:t>
+            </w:r>
+            <w:bookmarkStart w:id="39" w:name="_GoBack"/>
+            <w:bookmarkEnd w:id="39"/>
+            <w:r>
+              <w:rPr>
+                <w:rFonts w:ascii="Times New Roman" w:eastAsia="Times New Roman" w:hAnsi="Times New Roman" w:cs="Times New Roman"/>
+                <w:spacing w:val="-3"/>
+                <w:sz w:val="24"/>
+                <w:szCs w:val="20"/>
+              </w:rPr>
+              <w:t>.</w:t>
+            </w:r>
+          </w:p>
+          <w:p>
+            <w:pPr>
+              <w:pStyle w:val="ListParagraph"/>
+              <w:tabs>
+                <w:tab w:val="left" w:pos="0"/>
+              </w:tabs>
+              <w:suppressAutoHyphens/>
+              <w:spacing w:after="0" w:line="240" w:lineRule="auto"/>
+              <w:ind w:left="1080"/>
               <w:rPr>
                 <w:rFonts w:ascii="Times New Roman" w:eastAsia="Times New Roman" w:hAnsi="Times New Roman" w:cs="Times New Roman"/>
                 <w:spacing w:val="-3"/>
@@ -28272,6 +29590,7 @@
                 <w:szCs w:val="20"/>
               </w:rPr>
             </w:pPr>
+            <w:proofErr w:type="spellStart"/>
             <w:r>
               <w:rPr>
                 <w:rFonts w:ascii="Times New Roman" w:eastAsia="Times New Roman" w:hAnsi="Times New Roman" w:cs="Times New Roman"/>
@@ -28282,6 +29601,7 @@
               </w:rPr>
               <w:t>Postcondition</w:t>
             </w:r>
+            <w:proofErr w:type="spellEnd"/>
           </w:p>
         </w:tc>
         <w:tc>
@@ -28302,6 +29622,15 @@
                 <w:szCs w:val="20"/>
               </w:rPr>
             </w:pPr>
+            <w:r>
+              <w:rPr>
+                <w:rFonts w:ascii="Times New Roman" w:eastAsia="Times New Roman" w:hAnsi="Times New Roman" w:cs="Times New Roman"/>
+                <w:spacing w:val="-3"/>
+                <w:sz w:val="24"/>
+                <w:szCs w:val="20"/>
+              </w:rPr>
+              <w:t>If successful admin has performed CRUD op, else message them why op is not successful.</w:t>
+            </w:r>
           </w:p>
         </w:tc>
       </w:tr>
@@ -28355,6 +29684,15 @@
                 <w:szCs w:val="20"/>
               </w:rPr>
             </w:pPr>
+            <w:r>
+              <w:rPr>
+                <w:rFonts w:ascii="Times New Roman" w:eastAsia="Times New Roman" w:hAnsi="Times New Roman" w:cs="Times New Roman"/>
+                <w:spacing w:val="-3"/>
+                <w:sz w:val="24"/>
+                <w:szCs w:val="20"/>
+              </w:rPr>
+              <w:t>The attempt may be abandoned at any time.</w:t>
+            </w:r>
           </w:p>
         </w:tc>
       </w:tr>
@@ -28441,7 +29779,7 @@
         <w:t xml:space="preserve"> </w:t>
       </w:r>
       <w:r>
-        <w:t>To</w:t>
+        <w:t>to</w:t>
       </w:r>
       <w:r>
         <w:t xml:space="preserve"> </w:t>
@@ -28520,6 +29858,7 @@
                 <w:szCs w:val="20"/>
               </w:rPr>
             </w:pPr>
+            <w:proofErr w:type="spellStart"/>
             <w:r>
               <w:rPr>
                 <w:rFonts w:ascii="Times New Roman" w:eastAsia="Times New Roman" w:hAnsi="Times New Roman" w:cs="Times New Roman"/>
@@ -28529,6 +29868,7 @@
               </w:rPr>
               <w:t>Convert_problem_severity_to_text</w:t>
             </w:r>
+            <w:proofErr w:type="spellEnd"/>
           </w:p>
         </w:tc>
       </w:tr>
@@ -28713,6 +30053,7 @@
                 <w:szCs w:val="20"/>
               </w:rPr>
             </w:pPr>
+            <w:proofErr w:type="spellStart"/>
             <w:r>
               <w:rPr>
                 <w:rFonts w:ascii="Times New Roman" w:eastAsia="Times New Roman" w:hAnsi="Times New Roman" w:cs="Times New Roman"/>
@@ -28723,6 +30064,7 @@
               </w:rPr>
               <w:t>Postcondition</w:t>
             </w:r>
+            <w:proofErr w:type="spellEnd"/>
           </w:p>
         </w:tc>
         <w:tc>
@@ -28949,6 +30291,7 @@
                 <w:szCs w:val="20"/>
               </w:rPr>
             </w:pPr>
+            <w:proofErr w:type="spellStart"/>
             <w:r>
               <w:rPr>
                 <w:rFonts w:ascii="Times New Roman" w:eastAsia="Times New Roman" w:hAnsi="Times New Roman" w:cs="Times New Roman"/>
@@ -28958,6 +30301,7 @@
               </w:rPr>
               <w:t>Attach_zip_folder</w:t>
             </w:r>
+            <w:proofErr w:type="spellEnd"/>
           </w:p>
         </w:tc>
       </w:tr>
@@ -29142,6 +30486,7 @@
                 <w:szCs w:val="20"/>
               </w:rPr>
             </w:pPr>
+            <w:proofErr w:type="spellStart"/>
             <w:r>
               <w:rPr>
                 <w:rFonts w:ascii="Times New Roman" w:eastAsia="Times New Roman" w:hAnsi="Times New Roman" w:cs="Times New Roman"/>
@@ -29152,6 +30497,7 @@
               </w:rPr>
               <w:t>Postcondition</w:t>
             </w:r>
+            <w:proofErr w:type="spellEnd"/>
           </w:p>
         </w:tc>
         <w:tc>
@@ -29256,6 +30602,7 @@
                 <w:sz w:val="24"/>
                 <w:szCs w:val="20"/>
               </w:rPr>
+              <w:lastRenderedPageBreak/>
               <w:t>Alternative</w:t>
             </w:r>
           </w:p>
@@ -29378,6 +30725,7 @@
                 <w:szCs w:val="20"/>
               </w:rPr>
             </w:pPr>
+            <w:proofErr w:type="spellStart"/>
             <w:r>
               <w:rPr>
                 <w:rFonts w:ascii="Times New Roman" w:eastAsia="Times New Roman" w:hAnsi="Times New Roman" w:cs="Times New Roman"/>
@@ -29387,6 +30735,7 @@
               </w:rPr>
               <w:t>Attach_zip_file</w:t>
             </w:r>
+            <w:proofErr w:type="spellEnd"/>
           </w:p>
         </w:tc>
       </w:tr>
@@ -29571,6 +30920,7 @@
                 <w:szCs w:val="20"/>
               </w:rPr>
             </w:pPr>
+            <w:proofErr w:type="spellStart"/>
             <w:r>
               <w:rPr>
                 <w:rFonts w:ascii="Times New Roman" w:eastAsia="Times New Roman" w:hAnsi="Times New Roman" w:cs="Times New Roman"/>
@@ -29581,6 +30931,7 @@
               </w:rPr>
               <w:t>Postcondition</w:t>
             </w:r>
+            <w:proofErr w:type="spellEnd"/>
           </w:p>
         </w:tc>
         <w:tc>
@@ -29722,7 +31073,6 @@
       </w:pPr>
       <w:bookmarkStart w:id="43" w:name="_Toc25761649"/>
       <w:r>
-        <w:lastRenderedPageBreak/>
         <w:t>Create</w:t>
       </w:r>
       <w:r>
@@ -29802,6 +31152,7 @@
                 <w:szCs w:val="20"/>
               </w:rPr>
             </w:pPr>
+            <w:proofErr w:type="spellStart"/>
             <w:r>
               <w:rPr>
                 <w:rFonts w:ascii="Times New Roman" w:eastAsia="Times New Roman" w:hAnsi="Times New Roman" w:cs="Times New Roman"/>
@@ -29811,6 +31162,7 @@
               </w:rPr>
               <w:t>Create_chat</w:t>
             </w:r>
+            <w:proofErr w:type="spellEnd"/>
           </w:p>
         </w:tc>
       </w:tr>
@@ -29995,6 +31347,7 @@
                 <w:szCs w:val="20"/>
               </w:rPr>
             </w:pPr>
+            <w:proofErr w:type="spellStart"/>
             <w:r>
               <w:rPr>
                 <w:rFonts w:ascii="Times New Roman" w:eastAsia="Times New Roman" w:hAnsi="Times New Roman" w:cs="Times New Roman"/>
@@ -30005,6 +31358,7 @@
               </w:rPr>
               <w:t>Postcondition</w:t>
             </w:r>
+            <w:proofErr w:type="spellEnd"/>
           </w:p>
         </w:tc>
         <w:tc>
@@ -30163,9 +31517,11 @@
       <w:r>
         <w:t xml:space="preserve"> </w:t>
       </w:r>
+      <w:proofErr w:type="gramStart"/>
       <w:r>
         <w:t>And</w:t>
       </w:r>
+      <w:proofErr w:type="gramEnd"/>
       <w:r>
         <w:t xml:space="preserve"> </w:t>
       </w:r>
@@ -30243,6 +31599,7 @@
                 <w:szCs w:val="20"/>
               </w:rPr>
             </w:pPr>
+            <w:proofErr w:type="spellStart"/>
             <w:r>
               <w:rPr>
                 <w:rFonts w:ascii="Times New Roman" w:eastAsia="Times New Roman" w:hAnsi="Times New Roman" w:cs="Times New Roman"/>
@@ -30252,6 +31609,7 @@
               </w:rPr>
               <w:t>Publish_chat_time_and_date</w:t>
             </w:r>
+            <w:proofErr w:type="spellEnd"/>
           </w:p>
         </w:tc>
       </w:tr>
@@ -30436,6 +31794,7 @@
                 <w:szCs w:val="20"/>
               </w:rPr>
             </w:pPr>
+            <w:proofErr w:type="spellStart"/>
             <w:r>
               <w:rPr>
                 <w:rFonts w:ascii="Times New Roman" w:eastAsia="Times New Roman" w:hAnsi="Times New Roman" w:cs="Times New Roman"/>
@@ -30446,6 +31805,7 @@
               </w:rPr>
               <w:t>Postcondition</w:t>
             </w:r>
+            <w:proofErr w:type="spellEnd"/>
           </w:p>
         </w:tc>
         <w:tc>
@@ -30666,6 +32026,7 @@
                 <w:szCs w:val="20"/>
               </w:rPr>
             </w:pPr>
+            <w:proofErr w:type="spellStart"/>
             <w:r>
               <w:rPr>
                 <w:rFonts w:ascii="Times New Roman" w:eastAsia="Times New Roman" w:hAnsi="Times New Roman" w:cs="Times New Roman"/>
@@ -30675,6 +32036,7 @@
               </w:rPr>
               <w:t>Read_chat</w:t>
             </w:r>
+            <w:proofErr w:type="spellEnd"/>
           </w:p>
         </w:tc>
       </w:tr>
@@ -30859,6 +32221,7 @@
                 <w:szCs w:val="20"/>
               </w:rPr>
             </w:pPr>
+            <w:proofErr w:type="spellStart"/>
             <w:r>
               <w:rPr>
                 <w:rFonts w:ascii="Times New Roman" w:eastAsia="Times New Roman" w:hAnsi="Times New Roman" w:cs="Times New Roman"/>
@@ -30869,6 +32232,7 @@
               </w:rPr>
               <w:t>Postcondition</w:t>
             </w:r>
+            <w:proofErr w:type="spellEnd"/>
           </w:p>
         </w:tc>
         <w:tc>
@@ -31089,6 +32453,7 @@
                 <w:szCs w:val="20"/>
               </w:rPr>
             </w:pPr>
+            <w:proofErr w:type="spellStart"/>
             <w:r>
               <w:rPr>
                 <w:rFonts w:ascii="Times New Roman" w:eastAsia="Times New Roman" w:hAnsi="Times New Roman" w:cs="Times New Roman"/>
@@ -31098,6 +32463,7 @@
               </w:rPr>
               <w:t>Update_chat</w:t>
             </w:r>
+            <w:proofErr w:type="spellEnd"/>
           </w:p>
         </w:tc>
       </w:tr>
@@ -31182,6 +32548,7 @@
                 <w:sz w:val="24"/>
                 <w:szCs w:val="20"/>
               </w:rPr>
+              <w:lastRenderedPageBreak/>
               <w:t>Precondition</w:t>
             </w:r>
           </w:p>
@@ -31282,6 +32649,7 @@
                 <w:szCs w:val="20"/>
               </w:rPr>
             </w:pPr>
+            <w:proofErr w:type="spellStart"/>
             <w:r>
               <w:rPr>
                 <w:rFonts w:ascii="Times New Roman" w:eastAsia="Times New Roman" w:hAnsi="Times New Roman" w:cs="Times New Roman"/>
@@ -31292,6 +32660,7 @@
               </w:rPr>
               <w:t>Postcondition</w:t>
             </w:r>
+            <w:proofErr w:type="spellEnd"/>
           </w:p>
         </w:tc>
         <w:tc>
@@ -31512,6 +32881,7 @@
                 <w:szCs w:val="20"/>
               </w:rPr>
             </w:pPr>
+            <w:proofErr w:type="spellStart"/>
             <w:r>
               <w:rPr>
                 <w:rFonts w:ascii="Times New Roman" w:eastAsia="Times New Roman" w:hAnsi="Times New Roman" w:cs="Times New Roman"/>
@@ -31521,6 +32891,7 @@
               </w:rPr>
               <w:t>Delete_chat</w:t>
             </w:r>
+            <w:proofErr w:type="spellEnd"/>
           </w:p>
         </w:tc>
       </w:tr>
@@ -31705,6 +33076,7 @@
                 <w:szCs w:val="20"/>
               </w:rPr>
             </w:pPr>
+            <w:proofErr w:type="spellStart"/>
             <w:r>
               <w:rPr>
                 <w:rFonts w:ascii="Times New Roman" w:eastAsia="Times New Roman" w:hAnsi="Times New Roman" w:cs="Times New Roman"/>
@@ -31715,6 +33087,7 @@
               </w:rPr>
               <w:t>Postcondition</w:t>
             </w:r>
+            <w:proofErr w:type="spellEnd"/>
           </w:p>
         </w:tc>
         <w:tc>
@@ -31766,7 +33139,6 @@
                 <w:sz w:val="24"/>
                 <w:szCs w:val="20"/>
               </w:rPr>
-              <w:lastRenderedPageBreak/>
               <w:t>Exception Paths</w:t>
             </w:r>
           </w:p>
@@ -31960,6 +33332,7 @@
                 <w:szCs w:val="20"/>
               </w:rPr>
             </w:pPr>
+            <w:proofErr w:type="spellStart"/>
             <w:r>
               <w:rPr>
                 <w:rFonts w:ascii="Times New Roman" w:eastAsia="Times New Roman" w:hAnsi="Times New Roman" w:cs="Times New Roman"/>
@@ -31969,6 +33342,7 @@
               </w:rPr>
               <w:t>Confirm_required_info_is_not_empty</w:t>
             </w:r>
+            <w:proofErr w:type="spellEnd"/>
           </w:p>
         </w:tc>
       </w:tr>
@@ -32183,6 +33557,7 @@
                 <w:szCs w:val="20"/>
               </w:rPr>
             </w:pPr>
+            <w:proofErr w:type="spellStart"/>
             <w:r>
               <w:rPr>
                 <w:rFonts w:ascii="Times New Roman" w:eastAsia="Times New Roman" w:hAnsi="Times New Roman" w:cs="Times New Roman"/>
@@ -32193,6 +33568,7 @@
               </w:rPr>
               <w:t>Postcondition</w:t>
             </w:r>
+            <w:proofErr w:type="spellEnd"/>
           </w:p>
         </w:tc>
         <w:tc>
@@ -32448,6 +33824,7 @@
         <w:ind w:left="360"/>
       </w:pPr>
       <w:r>
+        <w:lastRenderedPageBreak/>
         <w:t>Any operating system</w:t>
       </w:r>
       <w:r>
@@ -32627,11 +34004,7 @@
               <w:t xml:space="preserve"> to help build a lightweight web application that will</w:t>
             </w:r>
             <w:r>
-              <w:t xml:space="preserve"> render </w:t>
-            </w:r>
-            <w:r>
-              <w:lastRenderedPageBreak/>
-              <w:t>Web Form</w:t>
+              <w:t xml:space="preserve"> render Web Form</w:t>
             </w:r>
             <w:r>
               <w:t xml:space="preserve"> </w:t>
@@ -32652,7 +34025,6 @@
           </w:tcPr>
           <w:p>
             <w:r>
-              <w:lastRenderedPageBreak/>
               <w:t>Bootstrap</w:t>
             </w:r>
           </w:p>
@@ -33376,8 +34748,23 @@
       <w:r>
         <w:t xml:space="preserve">The only way data can be created updated and deleted is for users to be created in the system. By default we will have a “Lead developer” user who can decide who has to be created in the database in order to use the application. They will be defined by the </w:t>
       </w:r>
-      <w:r>
-        <w:t xml:space="preserve">IsUserLeader boolean </w:t>
+      <w:proofErr w:type="spellStart"/>
+      <w:r>
+        <w:t>IsUserLeader</w:t>
+      </w:r>
+      <w:proofErr w:type="spellEnd"/>
+      <w:r>
+        <w:t xml:space="preserve"> </w:t>
+      </w:r>
+      <w:proofErr w:type="spellStart"/>
+      <w:proofErr w:type="gramStart"/>
+      <w:r>
+        <w:t>boolean</w:t>
+      </w:r>
+      <w:proofErr w:type="spellEnd"/>
+      <w:proofErr w:type="gramEnd"/>
+      <w:r>
+        <w:t xml:space="preserve"> </w:t>
       </w:r>
       <w:r>
         <w:t>value</w:t>
@@ -33475,7 +34862,7 @@
         <w:bCs/>
         <w:noProof/>
       </w:rPr>
-      <w:t>27</w:t>
+      <w:t>28</w:t>
     </w:r>
     <w:r>
       <w:rPr>
@@ -34644,9 +36031,9 @@
     </w:lvl>
   </w:abstractNum>
   <w:abstractNum w:abstractNumId="11" w15:restartNumberingAfterBreak="0">
-    <w:nsid w:val="2E105780"/>
+    <w:nsid w:val="25E90861"/>
     <w:multiLevelType w:val="hybridMultilevel"/>
-    <w:tmpl w:val="F3FE0B1E"/>
+    <w:tmpl w:val="A314DAC6"/>
     <w:lvl w:ilvl="0" w:tplc="0409000F">
       <w:start w:val="1"/>
       <w:numFmt w:val="decimal"/>
@@ -34733,9 +36120,9 @@
     </w:lvl>
   </w:abstractNum>
   <w:abstractNum w:abstractNumId="12" w15:restartNumberingAfterBreak="0">
-    <w:nsid w:val="3104252F"/>
+    <w:nsid w:val="2E105780"/>
     <w:multiLevelType w:val="hybridMultilevel"/>
-    <w:tmpl w:val="8012A820"/>
+    <w:tmpl w:val="F3FE0B1E"/>
     <w:lvl w:ilvl="0" w:tplc="0409000F">
       <w:start w:val="1"/>
       <w:numFmt w:val="decimal"/>
@@ -34822,6 +36209,95 @@
     </w:lvl>
   </w:abstractNum>
   <w:abstractNum w:abstractNumId="13" w15:restartNumberingAfterBreak="0">
+    <w:nsid w:val="3104252F"/>
+    <w:multiLevelType w:val="hybridMultilevel"/>
+    <w:tmpl w:val="8012A820"/>
+    <w:lvl w:ilvl="0" w:tplc="0409000F">
+      <w:start w:val="1"/>
+      <w:numFmt w:val="decimal"/>
+      <w:lvlText w:val="%1."/>
+      <w:lvlJc w:val="left"/>
+      <w:pPr>
+        <w:ind w:left="720" w:hanging="360"/>
+      </w:pPr>
+      <w:rPr>
+        <w:rFonts w:hint="default"/>
+      </w:rPr>
+    </w:lvl>
+    <w:lvl w:ilvl="1" w:tplc="04090019" w:tentative="1">
+      <w:start w:val="1"/>
+      <w:numFmt w:val="lowerLetter"/>
+      <w:lvlText w:val="%2."/>
+      <w:lvlJc w:val="left"/>
+      <w:pPr>
+        <w:ind w:left="1440" w:hanging="360"/>
+      </w:pPr>
+    </w:lvl>
+    <w:lvl w:ilvl="2" w:tplc="0409001B" w:tentative="1">
+      <w:start w:val="1"/>
+      <w:numFmt w:val="lowerRoman"/>
+      <w:lvlText w:val="%3."/>
+      <w:lvlJc w:val="right"/>
+      <w:pPr>
+        <w:ind w:left="2160" w:hanging="180"/>
+      </w:pPr>
+    </w:lvl>
+    <w:lvl w:ilvl="3" w:tplc="0409000F" w:tentative="1">
+      <w:start w:val="1"/>
+      <w:numFmt w:val="decimal"/>
+      <w:lvlText w:val="%4."/>
+      <w:lvlJc w:val="left"/>
+      <w:pPr>
+        <w:ind w:left="2880" w:hanging="360"/>
+      </w:pPr>
+    </w:lvl>
+    <w:lvl w:ilvl="4" w:tplc="04090019" w:tentative="1">
+      <w:start w:val="1"/>
+      <w:numFmt w:val="lowerLetter"/>
+      <w:lvlText w:val="%5."/>
+      <w:lvlJc w:val="left"/>
+      <w:pPr>
+        <w:ind w:left="3600" w:hanging="360"/>
+      </w:pPr>
+    </w:lvl>
+    <w:lvl w:ilvl="5" w:tplc="0409001B" w:tentative="1">
+      <w:start w:val="1"/>
+      <w:numFmt w:val="lowerRoman"/>
+      <w:lvlText w:val="%6."/>
+      <w:lvlJc w:val="right"/>
+      <w:pPr>
+        <w:ind w:left="4320" w:hanging="180"/>
+      </w:pPr>
+    </w:lvl>
+    <w:lvl w:ilvl="6" w:tplc="0409000F" w:tentative="1">
+      <w:start w:val="1"/>
+      <w:numFmt w:val="decimal"/>
+      <w:lvlText w:val="%7."/>
+      <w:lvlJc w:val="left"/>
+      <w:pPr>
+        <w:ind w:left="5040" w:hanging="360"/>
+      </w:pPr>
+    </w:lvl>
+    <w:lvl w:ilvl="7" w:tplc="04090019" w:tentative="1">
+      <w:start w:val="1"/>
+      <w:numFmt w:val="lowerLetter"/>
+      <w:lvlText w:val="%8."/>
+      <w:lvlJc w:val="left"/>
+      <w:pPr>
+        <w:ind w:left="5760" w:hanging="360"/>
+      </w:pPr>
+    </w:lvl>
+    <w:lvl w:ilvl="8" w:tplc="0409001B" w:tentative="1">
+      <w:start w:val="1"/>
+      <w:numFmt w:val="lowerRoman"/>
+      <w:lvlText w:val="%9."/>
+      <w:lvlJc w:val="right"/>
+      <w:pPr>
+        <w:ind w:left="6480" w:hanging="180"/>
+      </w:pPr>
+    </w:lvl>
+  </w:abstractNum>
+  <w:abstractNum w:abstractNumId="14" w15:restartNumberingAfterBreak="0">
     <w:nsid w:val="37C70DDE"/>
     <w:multiLevelType w:val="multilevel"/>
     <w:tmpl w:val="5958E654"/>
@@ -34942,7 +36418,7 @@
       </w:rPr>
     </w:lvl>
   </w:abstractNum>
-  <w:abstractNum w:abstractNumId="14" w15:restartNumberingAfterBreak="0">
+  <w:abstractNum w:abstractNumId="15" w15:restartNumberingAfterBreak="0">
     <w:nsid w:val="382F20DA"/>
     <w:multiLevelType w:val="multilevel"/>
     <w:tmpl w:val="EB827556"/>
@@ -35055,7 +36531,7 @@
       </w:rPr>
     </w:lvl>
   </w:abstractNum>
-  <w:abstractNum w:abstractNumId="15" w15:restartNumberingAfterBreak="0">
+  <w:abstractNum w:abstractNumId="16" w15:restartNumberingAfterBreak="0">
     <w:nsid w:val="39A35093"/>
     <w:multiLevelType w:val="hybridMultilevel"/>
     <w:tmpl w:val="315016E4"/>
@@ -35144,7 +36620,7 @@
       </w:pPr>
     </w:lvl>
   </w:abstractNum>
-  <w:abstractNum w:abstractNumId="16" w15:restartNumberingAfterBreak="0">
+  <w:abstractNum w:abstractNumId="17" w15:restartNumberingAfterBreak="0">
     <w:nsid w:val="3E701262"/>
     <w:multiLevelType w:val="multilevel"/>
     <w:tmpl w:val="C3FC3698"/>
@@ -35257,7 +36733,7 @@
       </w:rPr>
     </w:lvl>
   </w:abstractNum>
-  <w:abstractNum w:abstractNumId="17" w15:restartNumberingAfterBreak="0">
+  <w:abstractNum w:abstractNumId="18" w15:restartNumberingAfterBreak="0">
     <w:nsid w:val="46963501"/>
     <w:multiLevelType w:val="hybridMultilevel"/>
     <w:tmpl w:val="A204232C"/>
@@ -35346,7 +36822,7 @@
       </w:pPr>
     </w:lvl>
   </w:abstractNum>
-  <w:abstractNum w:abstractNumId="18" w15:restartNumberingAfterBreak="0">
+  <w:abstractNum w:abstractNumId="19" w15:restartNumberingAfterBreak="0">
     <w:nsid w:val="4BEE27C5"/>
     <w:multiLevelType w:val="multilevel"/>
     <w:tmpl w:val="FB78D5A0"/>
@@ -35459,7 +36935,7 @@
       </w:rPr>
     </w:lvl>
   </w:abstractNum>
-  <w:abstractNum w:abstractNumId="19" w15:restartNumberingAfterBreak="0">
+  <w:abstractNum w:abstractNumId="20" w15:restartNumberingAfterBreak="0">
     <w:nsid w:val="4CB04DDE"/>
     <w:multiLevelType w:val="hybridMultilevel"/>
     <w:tmpl w:val="8012A820"/>
@@ -35548,7 +37024,7 @@
       </w:pPr>
     </w:lvl>
   </w:abstractNum>
-  <w:abstractNum w:abstractNumId="20" w15:restartNumberingAfterBreak="0">
+  <w:abstractNum w:abstractNumId="21" w15:restartNumberingAfterBreak="0">
     <w:nsid w:val="55920FC1"/>
     <w:multiLevelType w:val="hybridMultilevel"/>
     <w:tmpl w:val="EF4E15DA"/>
@@ -35637,7 +37113,7 @@
       </w:pPr>
     </w:lvl>
   </w:abstractNum>
-  <w:abstractNum w:abstractNumId="21" w15:restartNumberingAfterBreak="0">
+  <w:abstractNum w:abstractNumId="22" w15:restartNumberingAfterBreak="0">
     <w:nsid w:val="63A86FF2"/>
     <w:multiLevelType w:val="multilevel"/>
     <w:tmpl w:val="659C792A"/>
@@ -35758,7 +37234,7 @@
       </w:rPr>
     </w:lvl>
   </w:abstractNum>
-  <w:abstractNum w:abstractNumId="22" w15:restartNumberingAfterBreak="0">
+  <w:abstractNum w:abstractNumId="23" w15:restartNumberingAfterBreak="0">
     <w:nsid w:val="650C3CD2"/>
     <w:multiLevelType w:val="multilevel"/>
     <w:tmpl w:val="7C5414E2"/>
@@ -35879,7 +37355,7 @@
       </w:rPr>
     </w:lvl>
   </w:abstractNum>
-  <w:abstractNum w:abstractNumId="23" w15:restartNumberingAfterBreak="0">
+  <w:abstractNum w:abstractNumId="24" w15:restartNumberingAfterBreak="0">
     <w:nsid w:val="660473C2"/>
     <w:multiLevelType w:val="hybridMultilevel"/>
     <w:tmpl w:val="371C84E4"/>
@@ -35968,7 +37444,7 @@
       </w:pPr>
     </w:lvl>
   </w:abstractNum>
-  <w:abstractNum w:abstractNumId="24" w15:restartNumberingAfterBreak="0">
+  <w:abstractNum w:abstractNumId="25" w15:restartNumberingAfterBreak="0">
     <w:nsid w:val="6C7D3626"/>
     <w:multiLevelType w:val="hybridMultilevel"/>
     <w:tmpl w:val="A3683850"/>
@@ -36057,7 +37533,7 @@
       </w:pPr>
     </w:lvl>
   </w:abstractNum>
-  <w:abstractNum w:abstractNumId="25" w15:restartNumberingAfterBreak="0">
+  <w:abstractNum w:abstractNumId="26" w15:restartNumberingAfterBreak="0">
     <w:nsid w:val="6D21692D"/>
     <w:multiLevelType w:val="hybridMultilevel"/>
     <w:tmpl w:val="A16C1B8A"/>
@@ -36146,7 +37622,7 @@
       </w:pPr>
     </w:lvl>
   </w:abstractNum>
-  <w:abstractNum w:abstractNumId="26" w15:restartNumberingAfterBreak="0">
+  <w:abstractNum w:abstractNumId="27" w15:restartNumberingAfterBreak="0">
     <w:nsid w:val="737B7A6D"/>
     <w:multiLevelType w:val="hybridMultilevel"/>
     <w:tmpl w:val="33943C92"/>
@@ -36235,7 +37711,7 @@
       </w:pPr>
     </w:lvl>
   </w:abstractNum>
-  <w:abstractNum w:abstractNumId="27" w15:restartNumberingAfterBreak="0">
+  <w:abstractNum w:abstractNumId="28" w15:restartNumberingAfterBreak="0">
     <w:nsid w:val="764B70DB"/>
     <w:multiLevelType w:val="hybridMultilevel"/>
     <w:tmpl w:val="03E82FF2"/>
@@ -36324,10 +37800,10 @@
       </w:pPr>
     </w:lvl>
   </w:abstractNum>
-  <w:abstractNum w:abstractNumId="28" w15:restartNumberingAfterBreak="0">
-    <w:nsid w:val="77596D0F"/>
+  <w:abstractNum w:abstractNumId="29" w15:restartNumberingAfterBreak="0">
+    <w:nsid w:val="775131E4"/>
     <w:multiLevelType w:val="hybridMultilevel"/>
-    <w:tmpl w:val="32623CEC"/>
+    <w:tmpl w:val="24B6B19C"/>
     <w:lvl w:ilvl="0" w:tplc="0409000F">
       <w:start w:val="1"/>
       <w:numFmt w:val="decimal"/>
@@ -36413,10 +37889,10 @@
       </w:pPr>
     </w:lvl>
   </w:abstractNum>
-  <w:abstractNum w:abstractNumId="29" w15:restartNumberingAfterBreak="0">
-    <w:nsid w:val="77861ECB"/>
+  <w:abstractNum w:abstractNumId="30" w15:restartNumberingAfterBreak="0">
+    <w:nsid w:val="77596D0F"/>
     <w:multiLevelType w:val="hybridMultilevel"/>
-    <w:tmpl w:val="A16C1B8A"/>
+    <w:tmpl w:val="32623CEC"/>
     <w:lvl w:ilvl="0" w:tplc="0409000F">
       <w:start w:val="1"/>
       <w:numFmt w:val="decimal"/>
@@ -36502,7 +37978,96 @@
       </w:pPr>
     </w:lvl>
   </w:abstractNum>
-  <w:abstractNum w:abstractNumId="30" w15:restartNumberingAfterBreak="0">
+  <w:abstractNum w:abstractNumId="31" w15:restartNumberingAfterBreak="0">
+    <w:nsid w:val="77861ECB"/>
+    <w:multiLevelType w:val="hybridMultilevel"/>
+    <w:tmpl w:val="A16C1B8A"/>
+    <w:lvl w:ilvl="0" w:tplc="0409000F">
+      <w:start w:val="1"/>
+      <w:numFmt w:val="decimal"/>
+      <w:lvlText w:val="%1."/>
+      <w:lvlJc w:val="left"/>
+      <w:pPr>
+        <w:ind w:left="720" w:hanging="360"/>
+      </w:pPr>
+      <w:rPr>
+        <w:rFonts w:hint="default"/>
+      </w:rPr>
+    </w:lvl>
+    <w:lvl w:ilvl="1" w:tplc="04090019" w:tentative="1">
+      <w:start w:val="1"/>
+      <w:numFmt w:val="lowerLetter"/>
+      <w:lvlText w:val="%2."/>
+      <w:lvlJc w:val="left"/>
+      <w:pPr>
+        <w:ind w:left="1440" w:hanging="360"/>
+      </w:pPr>
+    </w:lvl>
+    <w:lvl w:ilvl="2" w:tplc="0409001B" w:tentative="1">
+      <w:start w:val="1"/>
+      <w:numFmt w:val="lowerRoman"/>
+      <w:lvlText w:val="%3."/>
+      <w:lvlJc w:val="right"/>
+      <w:pPr>
+        <w:ind w:left="2160" w:hanging="180"/>
+      </w:pPr>
+    </w:lvl>
+    <w:lvl w:ilvl="3" w:tplc="0409000F" w:tentative="1">
+      <w:start w:val="1"/>
+      <w:numFmt w:val="decimal"/>
+      <w:lvlText w:val="%4."/>
+      <w:lvlJc w:val="left"/>
+      <w:pPr>
+        <w:ind w:left="2880" w:hanging="360"/>
+      </w:pPr>
+    </w:lvl>
+    <w:lvl w:ilvl="4" w:tplc="04090019" w:tentative="1">
+      <w:start w:val="1"/>
+      <w:numFmt w:val="lowerLetter"/>
+      <w:lvlText w:val="%5."/>
+      <w:lvlJc w:val="left"/>
+      <w:pPr>
+        <w:ind w:left="3600" w:hanging="360"/>
+      </w:pPr>
+    </w:lvl>
+    <w:lvl w:ilvl="5" w:tplc="0409001B" w:tentative="1">
+      <w:start w:val="1"/>
+      <w:numFmt w:val="lowerRoman"/>
+      <w:lvlText w:val="%6."/>
+      <w:lvlJc w:val="right"/>
+      <w:pPr>
+        <w:ind w:left="4320" w:hanging="180"/>
+      </w:pPr>
+    </w:lvl>
+    <w:lvl w:ilvl="6" w:tplc="0409000F" w:tentative="1">
+      <w:start w:val="1"/>
+      <w:numFmt w:val="decimal"/>
+      <w:lvlText w:val="%7."/>
+      <w:lvlJc w:val="left"/>
+      <w:pPr>
+        <w:ind w:left="5040" w:hanging="360"/>
+      </w:pPr>
+    </w:lvl>
+    <w:lvl w:ilvl="7" w:tplc="04090019" w:tentative="1">
+      <w:start w:val="1"/>
+      <w:numFmt w:val="lowerLetter"/>
+      <w:lvlText w:val="%8."/>
+      <w:lvlJc w:val="left"/>
+      <w:pPr>
+        <w:ind w:left="5760" w:hanging="360"/>
+      </w:pPr>
+    </w:lvl>
+    <w:lvl w:ilvl="8" w:tplc="0409001B" w:tentative="1">
+      <w:start w:val="1"/>
+      <w:numFmt w:val="lowerRoman"/>
+      <w:lvlText w:val="%9."/>
+      <w:lvlJc w:val="right"/>
+      <w:pPr>
+        <w:ind w:left="6480" w:hanging="180"/>
+      </w:pPr>
+    </w:lvl>
+  </w:abstractNum>
+  <w:abstractNum w:abstractNumId="32" w15:restartNumberingAfterBreak="0">
     <w:nsid w:val="7CBA5089"/>
     <w:multiLevelType w:val="hybridMultilevel"/>
     <w:tmpl w:val="174046F6"/>
@@ -36591,7 +38156,7 @@
       </w:pPr>
     </w:lvl>
   </w:abstractNum>
-  <w:abstractNum w:abstractNumId="31" w15:restartNumberingAfterBreak="0">
+  <w:abstractNum w:abstractNumId="33" w15:restartNumberingAfterBreak="0">
     <w:nsid w:val="7FC75B17"/>
     <w:multiLevelType w:val="hybridMultilevel"/>
     <w:tmpl w:val="197C0C5E"/>
@@ -36681,7 +38246,7 @@
     </w:lvl>
   </w:abstractNum>
   <w:num w:numId="1">
-    <w:abstractNumId w:val="16"/>
+    <w:abstractNumId w:val="17"/>
   </w:num>
   <w:num w:numId="2">
     <w:abstractNumId w:val="7"/>
@@ -36696,40 +38261,40 @@
     <w:abstractNumId w:val="3"/>
   </w:num>
   <w:num w:numId="6">
+    <w:abstractNumId w:val="26"/>
+  </w:num>
+  <w:num w:numId="7">
+    <w:abstractNumId w:val="14"/>
+  </w:num>
+  <w:num w:numId="8">
+    <w:abstractNumId w:val="31"/>
+  </w:num>
+  <w:num w:numId="9">
+    <w:abstractNumId w:val="15"/>
+  </w:num>
+  <w:num w:numId="10">
+    <w:abstractNumId w:val="22"/>
+  </w:num>
+  <w:num w:numId="11">
+    <w:abstractNumId w:val="19"/>
+  </w:num>
+  <w:num w:numId="12">
     <w:abstractNumId w:val="25"/>
   </w:num>
-  <w:num w:numId="7">
-    <w:abstractNumId w:val="13"/>
+  <w:num w:numId="13">
+    <w:abstractNumId w:val="16"/>
   </w:num>
-  <w:num w:numId="8">
-    <w:abstractNumId w:val="29"/>
+  <w:num w:numId="14">
+    <w:abstractNumId w:val="33"/>
   </w:num>
-  <w:num w:numId="9">
-    <w:abstractNumId w:val="14"/>
+  <w:num w:numId="15">
+    <w:abstractNumId w:val="28"/>
   </w:num>
-  <w:num w:numId="10">
-    <w:abstractNumId w:val="21"/>
-  </w:num>
-  <w:num w:numId="11">
+  <w:num w:numId="16">
     <w:abstractNumId w:val="18"/>
   </w:num>
-  <w:num w:numId="12">
-    <w:abstractNumId w:val="24"/>
-  </w:num>
-  <w:num w:numId="13">
-    <w:abstractNumId w:val="15"/>
-  </w:num>
-  <w:num w:numId="14">
-    <w:abstractNumId w:val="31"/>
-  </w:num>
-  <w:num w:numId="15">
-    <w:abstractNumId w:val="27"/>
-  </w:num>
-  <w:num w:numId="16">
-    <w:abstractNumId w:val="17"/>
-  </w:num>
   <w:num w:numId="17">
-    <w:abstractNumId w:val="30"/>
+    <w:abstractNumId w:val="32"/>
   </w:num>
   <w:num w:numId="18">
     <w:abstractNumId w:val="0"/>
@@ -36741,7 +38306,7 @@
     <w:abstractNumId w:val="6"/>
   </w:num>
   <w:num w:numId="21">
-    <w:abstractNumId w:val="20"/>
+    <w:abstractNumId w:val="21"/>
   </w:num>
   <w:num w:numId="22">
     <w:abstractNumId w:val="9"/>
@@ -36753,28 +38318,34 @@
     <w:abstractNumId w:val="1"/>
   </w:num>
   <w:num w:numId="25">
-    <w:abstractNumId w:val="28"/>
+    <w:abstractNumId w:val="30"/>
   </w:num>
   <w:num w:numId="26">
     <w:abstractNumId w:val="5"/>
   </w:num>
   <w:num w:numId="27">
-    <w:abstractNumId w:val="11"/>
+    <w:abstractNumId w:val="12"/>
   </w:num>
   <w:num w:numId="28">
-    <w:abstractNumId w:val="12"/>
+    <w:abstractNumId w:val="13"/>
   </w:num>
   <w:num w:numId="29">
-    <w:abstractNumId w:val="19"/>
+    <w:abstractNumId w:val="20"/>
   </w:num>
   <w:num w:numId="30">
-    <w:abstractNumId w:val="26"/>
+    <w:abstractNumId w:val="27"/>
   </w:num>
   <w:num w:numId="31">
-    <w:abstractNumId w:val="22"/>
+    <w:abstractNumId w:val="23"/>
   </w:num>
   <w:num w:numId="32">
-    <w:abstractNumId w:val="23"/>
+    <w:abstractNumId w:val="24"/>
+  </w:num>
+  <w:num w:numId="33">
+    <w:abstractNumId w:val="29"/>
+  </w:num>
+  <w:num w:numId="34">
+    <w:abstractNumId w:val="11"/>
   </w:num>
   <w:numIdMacAtCleanup w:val="26"/>
 </w:numbering>
@@ -38485,7 +40056,7 @@
 </file>
 
 <file path=customXml/itemProps2.xml><?xml version="1.0" encoding="utf-8"?>
-<ds:datastoreItem xmlns:ds="http://schemas.openxmlformats.org/officeDocument/2006/customXml" ds:itemID="{B65309E7-8166-4AC1-A979-BE790DAAEED4}">
+<ds:datastoreItem xmlns:ds="http://schemas.openxmlformats.org/officeDocument/2006/customXml" ds:itemID="{80A9EAEE-0C4D-4D04-B023-4F29E28678FD}">
   <ds:schemaRefs>
     <ds:schemaRef ds:uri="http://schemas.openxmlformats.org/officeDocument/2006/bibliography"/>
   </ds:schemaRefs>

</xml_diff>

<commit_message>
Update Functional requirements at 3.2.28
</commit_message>
<xml_diff>
--- a/Software Requirements.docx
+++ b/Software Requirements.docx
@@ -5688,7 +5688,13 @@
         <w:t xml:space="preserve">: The cost of additional rework, </w:t>
       </w:r>
       <w:r>
-        <w:t>caused by choosing an easy (limited) solution now instead of using a better approach that would take longer.</w:t>
+        <w:t>caused by choosing an easy (limited) solution now instead of using a better approach that would take longer</w:t>
+      </w:r>
+      <w:r>
+        <w:t xml:space="preserve"> due to complexity</w:t>
+      </w:r>
+      <w:r>
+        <w:t>.</w:t>
       </w:r>
     </w:p>
     <w:p>
@@ -5808,7 +5814,10 @@
         <w:t xml:space="preserve">: </w:t>
       </w:r>
       <w:r>
-        <w:t>a universal authentication &amp; authorization platform for web, mobile and legacy applications.</w:t>
+        <w:t>A</w:t>
+      </w:r>
+      <w:r>
+        <w:t xml:space="preserve"> universal authentication &amp; authorization platform for web, mobile and legacy applications.</w:t>
       </w:r>
     </w:p>
     <w:p>
@@ -5819,7 +5828,13 @@
         <w:t xml:space="preserve">SQL Server: </w:t>
       </w:r>
       <w:r>
-        <w:t>A database management system.</w:t>
+        <w:t>A</w:t>
+      </w:r>
+      <w:r>
+        <w:t xml:space="preserve"> relational</w:t>
+      </w:r>
+      <w:r>
+        <w:t xml:space="preserve"> database management system.</w:t>
       </w:r>
     </w:p>
     <w:p>
@@ -5870,6 +5885,20 @@
       </w:r>
       <w:r>
         <w:t xml:space="preserve"> spreadsheet.</w:t>
+      </w:r>
+    </w:p>
+    <w:p>
+      <w:r>
+        <w:rPr>
+          <w:b/>
+        </w:rPr>
+        <w:t>CBO</w:t>
+      </w:r>
+      <w:r>
+        <w:t>: Combo Box</w:t>
+      </w:r>
+      <w:r>
+        <w:t>.</w:t>
       </w:r>
     </w:p>
     <w:p/>
@@ -25417,61 +25446,7 @@
                 <w:sz w:val="24"/>
                 <w:szCs w:val="20"/>
               </w:rPr>
-              <w:t>select</w:t>
-            </w:r>
-            <w:r>
-              <w:rPr>
-                <w:rFonts w:ascii="Times New Roman" w:eastAsia="Times New Roman" w:hAnsi="Times New Roman" w:cs="Times New Roman"/>
-                <w:spacing w:val="-3"/>
-                <w:sz w:val="24"/>
-                <w:szCs w:val="20"/>
-              </w:rPr>
-              <w:t xml:space="preserve"> a problem</w:t>
-            </w:r>
-            <w:r>
-              <w:rPr>
-                <w:rFonts w:ascii="Times New Roman" w:eastAsia="Times New Roman" w:hAnsi="Times New Roman" w:cs="Times New Roman"/>
-                <w:spacing w:val="-3"/>
-                <w:sz w:val="24"/>
-                <w:szCs w:val="20"/>
-              </w:rPr>
-              <w:t xml:space="preserve"> from a Data Grid View that contains the </w:t>
-            </w:r>
-            <w:r>
-              <w:rPr>
-                <w:rFonts w:ascii="Times New Roman" w:eastAsia="Times New Roman" w:hAnsi="Times New Roman" w:cs="Times New Roman"/>
-                <w:spacing w:val="-3"/>
-                <w:sz w:val="24"/>
-                <w:szCs w:val="20"/>
-              </w:rPr>
-              <w:t>problems for the project and</w:t>
-            </w:r>
-            <w:r>
-              <w:rPr>
-                <w:rFonts w:ascii="Times New Roman" w:eastAsia="Times New Roman" w:hAnsi="Times New Roman" w:cs="Times New Roman"/>
-                <w:spacing w:val="-3"/>
-                <w:sz w:val="24"/>
-                <w:szCs w:val="20"/>
-              </w:rPr>
-              <w:t xml:space="preserve"> click “Edit” and get all the fields</w:t>
-            </w:r>
-            <w:r>
-              <w:rPr>
-                <w:rFonts w:ascii="Times New Roman" w:eastAsia="Times New Roman" w:hAnsi="Times New Roman" w:cs="Times New Roman"/>
-                <w:spacing w:val="-3"/>
-                <w:sz w:val="24"/>
-                <w:szCs w:val="20"/>
-              </w:rPr>
-              <w:t xml:space="preserve"> </w:t>
-            </w:r>
-            <w:r>
-              <w:rPr>
-                <w:rFonts w:ascii="Times New Roman" w:eastAsia="Times New Roman" w:hAnsi="Times New Roman" w:cs="Times New Roman"/>
-                <w:spacing w:val="-3"/>
-                <w:sz w:val="24"/>
-                <w:szCs w:val="20"/>
-              </w:rPr>
-              <w:t xml:space="preserve">appearing of the </w:t>
+              <w:t xml:space="preserve">select a problem from a Data Grid View that contains the problems for the project and click “Edit” and get all the fields appearing of the </w:t>
             </w:r>
             <w:r>
               <w:rPr>
@@ -25489,34 +25464,7 @@
                 <w:sz w:val="24"/>
                 <w:szCs w:val="20"/>
               </w:rPr>
-              <w:t xml:space="preserve"> </w:t>
-            </w:r>
-            <w:r>
-              <w:rPr>
-                <w:rFonts w:ascii="Times New Roman" w:eastAsia="Times New Roman" w:hAnsi="Times New Roman" w:cs="Times New Roman"/>
-                <w:spacing w:val="-3"/>
-                <w:sz w:val="24"/>
-                <w:szCs w:val="20"/>
-              </w:rPr>
-              <w:t>they will update</w:t>
-            </w:r>
-            <w:r>
-              <w:rPr>
-                <w:rFonts w:ascii="Times New Roman" w:eastAsia="Times New Roman" w:hAnsi="Times New Roman" w:cs="Times New Roman"/>
-                <w:spacing w:val="-3"/>
-                <w:sz w:val="24"/>
-                <w:szCs w:val="20"/>
-              </w:rPr>
-              <w:t xml:space="preserve"> want to update by editing them and </w:t>
-            </w:r>
-            <w:r>
-              <w:rPr>
-                <w:rFonts w:ascii="Times New Roman" w:eastAsia="Times New Roman" w:hAnsi="Times New Roman" w:cs="Times New Roman"/>
-                <w:spacing w:val="-3"/>
-                <w:sz w:val="24"/>
-                <w:szCs w:val="20"/>
-              </w:rPr>
-              <w:t>clicking update button.</w:t>
+              <w:t xml:space="preserve"> they will update want to update by editing them and clicking update button.</w:t>
             </w:r>
           </w:p>
           <w:p>
@@ -25669,34 +25617,7 @@
                 <w:sz w:val="24"/>
                 <w:szCs w:val="20"/>
               </w:rPr>
-              <w:t>R</w:t>
-            </w:r>
-            <w:r>
-              <w:rPr>
-                <w:rFonts w:ascii="Times New Roman" w:eastAsia="Times New Roman" w:hAnsi="Times New Roman" w:cs="Times New Roman"/>
-                <w:spacing w:val="-3"/>
-                <w:sz w:val="24"/>
-                <w:szCs w:val="20"/>
-              </w:rPr>
-              <w:t>ecord</w:t>
-            </w:r>
-            <w:r>
-              <w:rPr>
-                <w:rFonts w:ascii="Times New Roman" w:eastAsia="Times New Roman" w:hAnsi="Times New Roman" w:cs="Times New Roman"/>
-                <w:spacing w:val="-3"/>
-                <w:sz w:val="24"/>
-                <w:szCs w:val="20"/>
-              </w:rPr>
-              <w:t xml:space="preserve"> data</w:t>
-            </w:r>
-            <w:r>
-              <w:rPr>
-                <w:rFonts w:ascii="Times New Roman" w:eastAsia="Times New Roman" w:hAnsi="Times New Roman" w:cs="Times New Roman"/>
-                <w:spacing w:val="-3"/>
-                <w:sz w:val="24"/>
-                <w:szCs w:val="20"/>
-              </w:rPr>
-              <w:t xml:space="preserve"> populate web form fields on same page.</w:t>
+              <w:t>Record data populate web form fields on same page.</w:t>
             </w:r>
           </w:p>
           <w:p>
@@ -25725,16 +25646,7 @@
                 <w:sz w:val="24"/>
                 <w:szCs w:val="20"/>
               </w:rPr>
-              <w:t xml:space="preserve">User </w:t>
-            </w:r>
-            <w:r>
-              <w:rPr>
-                <w:rFonts w:ascii="Times New Roman" w:eastAsia="Times New Roman" w:hAnsi="Times New Roman" w:cs="Times New Roman"/>
-                <w:spacing w:val="-3"/>
-                <w:sz w:val="24"/>
-                <w:szCs w:val="20"/>
-              </w:rPr>
-              <w:t>edits selected fields.</w:t>
+              <w:t>User edits selected fields.</w:t>
             </w:r>
           </w:p>
           <w:p>
@@ -27110,43 +27022,7 @@
                 <w:sz w:val="24"/>
                 <w:szCs w:val="20"/>
               </w:rPr>
-              <w:t>User</w:t>
-            </w:r>
-            <w:r>
-              <w:rPr>
-                <w:rFonts w:ascii="Times New Roman" w:eastAsia="Times New Roman" w:hAnsi="Times New Roman" w:cs="Times New Roman"/>
-                <w:spacing w:val="-3"/>
-                <w:sz w:val="24"/>
-                <w:szCs w:val="20"/>
-              </w:rPr>
-              <w:t xml:space="preserve"> request</w:t>
-            </w:r>
-            <w:r>
-              <w:rPr>
-                <w:rFonts w:ascii="Times New Roman" w:eastAsia="Times New Roman" w:hAnsi="Times New Roman" w:cs="Times New Roman"/>
-                <w:spacing w:val="-3"/>
-                <w:sz w:val="24"/>
-                <w:szCs w:val="20"/>
-              </w:rPr>
-              <w:t xml:space="preserve"> loads</w:t>
-            </w:r>
-            <w:r>
-              <w:rPr>
-                <w:rFonts w:ascii="Times New Roman" w:eastAsia="Times New Roman" w:hAnsi="Times New Roman" w:cs="Times New Roman"/>
-                <w:spacing w:val="-3"/>
-                <w:sz w:val="24"/>
-                <w:szCs w:val="20"/>
-              </w:rPr>
-              <w:t xml:space="preserve"> Job Problem </w:t>
-            </w:r>
-            <w:r>
-              <w:rPr>
-                <w:rFonts w:ascii="Times New Roman" w:eastAsia="Times New Roman" w:hAnsi="Times New Roman" w:cs="Times New Roman"/>
-                <w:spacing w:val="-3"/>
-                <w:sz w:val="24"/>
-                <w:szCs w:val="20"/>
-              </w:rPr>
-              <w:t>page</w:t>
+              <w:t>User request loads Job Problem page</w:t>
             </w:r>
           </w:p>
           <w:p>
@@ -29539,8 +29415,6 @@
               </w:rPr>
               <w:t>fill required fields</w:t>
             </w:r>
-            <w:bookmarkStart w:id="39" w:name="_GoBack"/>
-            <w:bookmarkEnd w:id="39"/>
             <w:r>
               <w:rPr>
                 <w:rFonts w:ascii="Times New Roman" w:eastAsia="Times New Roman" w:hAnsi="Times New Roman" w:cs="Times New Roman"/>
@@ -29751,6 +29625,11 @@
       </w:tr>
     </w:tbl>
     <w:p/>
+    <w:p>
+      <w:r>
+        <w:br w:type="page"/>
+      </w:r>
+    </w:p>
     <w:p>
       <w:pPr>
         <w:pStyle w:val="Heading3"/>
@@ -29759,8 +29638,9 @@
           <w:numId w:val="9"/>
         </w:numPr>
       </w:pPr>
-      <w:bookmarkStart w:id="40" w:name="_Toc25761646"/>
-      <w:r>
+      <w:bookmarkStart w:id="39" w:name="_Toc25761646"/>
+      <w:r>
+        <w:lastRenderedPageBreak/>
         <w:t>Convert</w:t>
       </w:r>
       <w:r>
@@ -29786,6 +29666,1017 @@
       </w:r>
       <w:r>
         <w:t>Text</w:t>
+      </w:r>
+      <w:bookmarkEnd w:id="39"/>
+    </w:p>
+    <w:tbl>
+      <w:tblPr>
+        <w:tblW w:w="0" w:type="auto"/>
+        <w:tblInd w:w="288" w:type="dxa"/>
+        <w:tblBorders>
+          <w:top w:val="single" w:sz="4" w:space="0" w:color="auto"/>
+          <w:left w:val="single" w:sz="4" w:space="0" w:color="auto"/>
+          <w:bottom w:val="single" w:sz="4" w:space="0" w:color="auto"/>
+          <w:right w:val="single" w:sz="4" w:space="0" w:color="auto"/>
+          <w:insideH w:val="single" w:sz="4" w:space="0" w:color="auto"/>
+          <w:insideV w:val="single" w:sz="4" w:space="0" w:color="auto"/>
+        </w:tblBorders>
+        <w:tblLayout w:type="fixed"/>
+        <w:tblLook w:val="0000" w:firstRow="0" w:lastRow="0" w:firstColumn="0" w:lastColumn="0" w:noHBand="0" w:noVBand="0"/>
+      </w:tblPr>
+      <w:tblGrid>
+        <w:gridCol w:w="2070"/>
+        <w:gridCol w:w="6300"/>
+      </w:tblGrid>
+      <w:tr>
+        <w:tc>
+          <w:tcPr>
+            <w:tcW w:w="2070" w:type="dxa"/>
+          </w:tcPr>
+          <w:p>
+            <w:pPr>
+              <w:tabs>
+                <w:tab w:val="left" w:pos="0"/>
+              </w:tabs>
+              <w:suppressAutoHyphens/>
+              <w:spacing w:after="0" w:line="240" w:lineRule="auto"/>
+              <w:rPr>
+                <w:rFonts w:ascii="Times New Roman" w:eastAsia="Times New Roman" w:hAnsi="Times New Roman" w:cs="Times New Roman"/>
+                <w:b/>
+                <w:spacing w:val="-3"/>
+                <w:sz w:val="24"/>
+                <w:szCs w:val="20"/>
+              </w:rPr>
+            </w:pPr>
+            <w:r>
+              <w:rPr>
+                <w:rFonts w:ascii="Times New Roman" w:eastAsia="Times New Roman" w:hAnsi="Times New Roman" w:cs="Times New Roman"/>
+                <w:b/>
+                <w:spacing w:val="-3"/>
+                <w:sz w:val="24"/>
+                <w:szCs w:val="20"/>
+              </w:rPr>
+              <w:t>Operation Name</w:t>
+            </w:r>
+          </w:p>
+        </w:tc>
+        <w:tc>
+          <w:tcPr>
+            <w:tcW w:w="6300" w:type="dxa"/>
+          </w:tcPr>
+          <w:p>
+            <w:pPr>
+              <w:tabs>
+                <w:tab w:val="left" w:pos="0"/>
+              </w:tabs>
+              <w:suppressAutoHyphens/>
+              <w:spacing w:after="0" w:line="240" w:lineRule="auto"/>
+              <w:rPr>
+                <w:rFonts w:ascii="Times New Roman" w:eastAsia="Times New Roman" w:hAnsi="Times New Roman" w:cs="Times New Roman"/>
+                <w:spacing w:val="-3"/>
+                <w:sz w:val="24"/>
+                <w:szCs w:val="20"/>
+              </w:rPr>
+            </w:pPr>
+            <w:proofErr w:type="spellStart"/>
+            <w:r>
+              <w:rPr>
+                <w:rFonts w:ascii="Times New Roman" w:eastAsia="Times New Roman" w:hAnsi="Times New Roman" w:cs="Times New Roman"/>
+                <w:spacing w:val="-3"/>
+                <w:sz w:val="24"/>
+                <w:szCs w:val="20"/>
+              </w:rPr>
+              <w:t>Convert_problem_severity_to_text</w:t>
+            </w:r>
+            <w:proofErr w:type="spellEnd"/>
+          </w:p>
+        </w:tc>
+      </w:tr>
+      <w:tr>
+        <w:tc>
+          <w:tcPr>
+            <w:tcW w:w="2070" w:type="dxa"/>
+          </w:tcPr>
+          <w:p>
+            <w:pPr>
+              <w:tabs>
+                <w:tab w:val="left" w:pos="0"/>
+              </w:tabs>
+              <w:suppressAutoHyphens/>
+              <w:spacing w:after="0" w:line="240" w:lineRule="auto"/>
+              <w:rPr>
+                <w:rFonts w:ascii="Times New Roman" w:eastAsia="Times New Roman" w:hAnsi="Times New Roman" w:cs="Times New Roman"/>
+                <w:b/>
+                <w:spacing w:val="-3"/>
+                <w:sz w:val="24"/>
+                <w:szCs w:val="20"/>
+              </w:rPr>
+            </w:pPr>
+            <w:r>
+              <w:rPr>
+                <w:rFonts w:ascii="Times New Roman" w:eastAsia="Times New Roman" w:hAnsi="Times New Roman" w:cs="Times New Roman"/>
+                <w:b/>
+                <w:spacing w:val="-3"/>
+                <w:sz w:val="24"/>
+                <w:szCs w:val="20"/>
+              </w:rPr>
+              <w:t>Trigger</w:t>
+            </w:r>
+          </w:p>
+        </w:tc>
+        <w:tc>
+          <w:tcPr>
+            <w:tcW w:w="6300" w:type="dxa"/>
+          </w:tcPr>
+          <w:p>
+            <w:pPr>
+              <w:tabs>
+                <w:tab w:val="left" w:pos="0"/>
+              </w:tabs>
+              <w:suppressAutoHyphens/>
+              <w:spacing w:after="0" w:line="240" w:lineRule="auto"/>
+              <w:rPr>
+                <w:rFonts w:ascii="Times New Roman" w:eastAsia="Times New Roman" w:hAnsi="Times New Roman" w:cs="Times New Roman"/>
+                <w:spacing w:val="-3"/>
+                <w:sz w:val="24"/>
+                <w:szCs w:val="20"/>
+              </w:rPr>
+            </w:pPr>
+            <w:r>
+              <w:rPr>
+                <w:rFonts w:ascii="Times New Roman" w:eastAsia="Times New Roman" w:hAnsi="Times New Roman" w:cs="Times New Roman"/>
+                <w:spacing w:val="-3"/>
+                <w:sz w:val="24"/>
+                <w:szCs w:val="20"/>
+              </w:rPr>
+              <w:t>User/Admin is inputting or reading the severity level of the problem</w:t>
+            </w:r>
+            <w:r>
+              <w:rPr>
+                <w:rFonts w:ascii="Times New Roman" w:eastAsia="Times New Roman" w:hAnsi="Times New Roman" w:cs="Times New Roman"/>
+                <w:spacing w:val="-3"/>
+                <w:sz w:val="24"/>
+                <w:szCs w:val="20"/>
+              </w:rPr>
+              <w:t xml:space="preserve"> by selecting one of the 5 levels</w:t>
+            </w:r>
+            <w:r>
+              <w:rPr>
+                <w:rFonts w:ascii="Times New Roman" w:eastAsia="Times New Roman" w:hAnsi="Times New Roman" w:cs="Times New Roman"/>
+                <w:spacing w:val="-3"/>
+                <w:sz w:val="24"/>
+                <w:szCs w:val="20"/>
+              </w:rPr>
+              <w:t xml:space="preserve"> from </w:t>
+            </w:r>
+            <w:r>
+              <w:rPr>
+                <w:rFonts w:ascii="Times New Roman" w:eastAsia="Times New Roman" w:hAnsi="Times New Roman" w:cs="Times New Roman"/>
+                <w:spacing w:val="-3"/>
+                <w:sz w:val="24"/>
+                <w:szCs w:val="20"/>
+              </w:rPr>
+              <w:t>the Problem</w:t>
+            </w:r>
+            <w:r>
+              <w:rPr>
+                <w:rFonts w:ascii="Times New Roman" w:eastAsia="Times New Roman" w:hAnsi="Times New Roman" w:cs="Times New Roman"/>
+                <w:spacing w:val="-3"/>
+                <w:sz w:val="24"/>
+                <w:szCs w:val="20"/>
+              </w:rPr>
+              <w:t xml:space="preserve"> Severity drop down box</w:t>
+            </w:r>
+            <w:r>
+              <w:rPr>
+                <w:rFonts w:ascii="Times New Roman" w:eastAsia="Times New Roman" w:hAnsi="Times New Roman" w:cs="Times New Roman"/>
+                <w:spacing w:val="-3"/>
+                <w:sz w:val="24"/>
+                <w:szCs w:val="20"/>
+              </w:rPr>
+              <w:t xml:space="preserve">: “Very </w:t>
+            </w:r>
+            <w:proofErr w:type="spellStart"/>
+            <w:r>
+              <w:rPr>
+                <w:rFonts w:ascii="Times New Roman" w:eastAsia="Times New Roman" w:hAnsi="Times New Roman" w:cs="Times New Roman"/>
+                <w:spacing w:val="-3"/>
+                <w:sz w:val="24"/>
+                <w:szCs w:val="20"/>
+              </w:rPr>
+              <w:t>low”,“low”,“Medium</w:t>
+            </w:r>
+            <w:proofErr w:type="spellEnd"/>
+            <w:r>
+              <w:rPr>
+                <w:rFonts w:ascii="Times New Roman" w:eastAsia="Times New Roman" w:hAnsi="Times New Roman" w:cs="Times New Roman"/>
+                <w:spacing w:val="-3"/>
+                <w:sz w:val="24"/>
+                <w:szCs w:val="20"/>
+              </w:rPr>
+              <w:t>”,</w:t>
+            </w:r>
+            <w:r>
+              <w:t xml:space="preserve"> </w:t>
+            </w:r>
+            <w:r>
+              <w:rPr>
+                <w:rFonts w:ascii="Times New Roman" w:eastAsia="Times New Roman" w:hAnsi="Times New Roman" w:cs="Times New Roman"/>
+                <w:spacing w:val="-3"/>
+                <w:sz w:val="24"/>
+                <w:szCs w:val="20"/>
+              </w:rPr>
+              <w:t>“</w:t>
+            </w:r>
+            <w:r>
+              <w:rPr>
+                <w:rFonts w:ascii="Times New Roman" w:eastAsia="Times New Roman" w:hAnsi="Times New Roman" w:cs="Times New Roman"/>
+                <w:spacing w:val="-3"/>
+                <w:sz w:val="24"/>
+                <w:szCs w:val="20"/>
+              </w:rPr>
+              <w:t>High”,</w:t>
+            </w:r>
+            <w:r>
+              <w:t xml:space="preserve"> </w:t>
+            </w:r>
+            <w:r>
+              <w:rPr>
+                <w:rFonts w:ascii="Times New Roman" w:eastAsia="Times New Roman" w:hAnsi="Times New Roman" w:cs="Times New Roman"/>
+                <w:spacing w:val="-3"/>
+                <w:sz w:val="24"/>
+                <w:szCs w:val="20"/>
+              </w:rPr>
+              <w:t>“</w:t>
+            </w:r>
+            <w:r>
+              <w:rPr>
+                <w:rFonts w:ascii="Times New Roman" w:eastAsia="Times New Roman" w:hAnsi="Times New Roman" w:cs="Times New Roman"/>
+                <w:spacing w:val="-3"/>
+                <w:sz w:val="24"/>
+                <w:szCs w:val="20"/>
+              </w:rPr>
+              <w:t>Very High”</w:t>
+            </w:r>
+          </w:p>
+        </w:tc>
+      </w:tr>
+      <w:tr>
+        <w:tc>
+          <w:tcPr>
+            <w:tcW w:w="2070" w:type="dxa"/>
+          </w:tcPr>
+          <w:p>
+            <w:pPr>
+              <w:tabs>
+                <w:tab w:val="left" w:pos="0"/>
+              </w:tabs>
+              <w:suppressAutoHyphens/>
+              <w:spacing w:after="0" w:line="240" w:lineRule="auto"/>
+              <w:rPr>
+                <w:rFonts w:ascii="Times New Roman" w:eastAsia="Times New Roman" w:hAnsi="Times New Roman" w:cs="Times New Roman"/>
+                <w:b/>
+                <w:spacing w:val="-3"/>
+                <w:sz w:val="24"/>
+                <w:szCs w:val="20"/>
+              </w:rPr>
+            </w:pPr>
+            <w:r>
+              <w:rPr>
+                <w:rFonts w:ascii="Times New Roman" w:eastAsia="Times New Roman" w:hAnsi="Times New Roman" w:cs="Times New Roman"/>
+                <w:b/>
+                <w:spacing w:val="-3"/>
+                <w:sz w:val="24"/>
+                <w:szCs w:val="20"/>
+              </w:rPr>
+              <w:t>Precondition</w:t>
+            </w:r>
+          </w:p>
+        </w:tc>
+        <w:tc>
+          <w:tcPr>
+            <w:tcW w:w="6300" w:type="dxa"/>
+          </w:tcPr>
+          <w:p>
+            <w:pPr>
+              <w:tabs>
+                <w:tab w:val="left" w:pos="0"/>
+              </w:tabs>
+              <w:suppressAutoHyphens/>
+              <w:spacing w:after="0" w:line="240" w:lineRule="auto"/>
+              <w:rPr>
+                <w:rFonts w:ascii="Times New Roman" w:eastAsia="Times New Roman" w:hAnsi="Times New Roman" w:cs="Times New Roman"/>
+                <w:spacing w:val="-3"/>
+                <w:sz w:val="24"/>
+                <w:szCs w:val="20"/>
+              </w:rPr>
+            </w:pPr>
+            <w:r>
+              <w:rPr>
+                <w:rFonts w:ascii="Times New Roman" w:eastAsia="Times New Roman" w:hAnsi="Times New Roman" w:cs="Times New Roman"/>
+                <w:spacing w:val="-3"/>
+                <w:sz w:val="24"/>
+                <w:szCs w:val="20"/>
+              </w:rPr>
+              <w:t>User is on the Job Problem</w:t>
+            </w:r>
+            <w:r>
+              <w:rPr>
+                <w:rFonts w:ascii="Times New Roman" w:eastAsia="Times New Roman" w:hAnsi="Times New Roman" w:cs="Times New Roman"/>
+                <w:spacing w:val="-3"/>
+                <w:sz w:val="24"/>
+                <w:szCs w:val="20"/>
+              </w:rPr>
+              <w:t xml:space="preserve"> page</w:t>
+            </w:r>
+            <w:r>
+              <w:rPr>
+                <w:rFonts w:ascii="Times New Roman" w:eastAsia="Times New Roman" w:hAnsi="Times New Roman" w:cs="Times New Roman"/>
+                <w:spacing w:val="-3"/>
+                <w:sz w:val="24"/>
+                <w:szCs w:val="20"/>
+              </w:rPr>
+              <w:t xml:space="preserve"> accessible via the Problems page and selecting a record from the DGV and clicking “Edit”</w:t>
+            </w:r>
+            <w:r>
+              <w:rPr>
+                <w:rFonts w:ascii="Times New Roman" w:eastAsia="Times New Roman" w:hAnsi="Times New Roman" w:cs="Times New Roman"/>
+                <w:spacing w:val="-3"/>
+                <w:sz w:val="24"/>
+                <w:szCs w:val="20"/>
+              </w:rPr>
+              <w:t xml:space="preserve">.  </w:t>
+            </w:r>
+          </w:p>
+        </w:tc>
+      </w:tr>
+      <w:tr>
+        <w:tc>
+          <w:tcPr>
+            <w:tcW w:w="2070" w:type="dxa"/>
+          </w:tcPr>
+          <w:p>
+            <w:pPr>
+              <w:tabs>
+                <w:tab w:val="left" w:pos="0"/>
+              </w:tabs>
+              <w:suppressAutoHyphens/>
+              <w:spacing w:after="0" w:line="240" w:lineRule="auto"/>
+              <w:rPr>
+                <w:rFonts w:ascii="Times New Roman" w:eastAsia="Times New Roman" w:hAnsi="Times New Roman" w:cs="Times New Roman"/>
+                <w:b/>
+                <w:spacing w:val="-3"/>
+                <w:sz w:val="24"/>
+                <w:szCs w:val="20"/>
+              </w:rPr>
+            </w:pPr>
+            <w:r>
+              <w:rPr>
+                <w:rFonts w:ascii="Times New Roman" w:eastAsia="Times New Roman" w:hAnsi="Times New Roman" w:cs="Times New Roman"/>
+                <w:b/>
+                <w:spacing w:val="-3"/>
+                <w:sz w:val="24"/>
+                <w:szCs w:val="20"/>
+              </w:rPr>
+              <w:t>Basic Path</w:t>
+            </w:r>
+          </w:p>
+        </w:tc>
+        <w:tc>
+          <w:tcPr>
+            <w:tcW w:w="6300" w:type="dxa"/>
+          </w:tcPr>
+          <w:p>
+            <w:pPr>
+              <w:pStyle w:val="ListParagraph"/>
+              <w:numPr>
+                <w:ilvl w:val="0"/>
+                <w:numId w:val="36"/>
+              </w:numPr>
+              <w:tabs>
+                <w:tab w:val="left" w:pos="0"/>
+              </w:tabs>
+              <w:suppressAutoHyphens/>
+              <w:spacing w:after="0" w:line="240" w:lineRule="auto"/>
+              <w:rPr>
+                <w:rFonts w:ascii="Times New Roman" w:eastAsia="Times New Roman" w:hAnsi="Times New Roman" w:cs="Times New Roman"/>
+                <w:spacing w:val="-3"/>
+                <w:sz w:val="24"/>
+                <w:szCs w:val="20"/>
+              </w:rPr>
+            </w:pPr>
+            <w:r>
+              <w:rPr>
+                <w:rFonts w:ascii="Times New Roman" w:eastAsia="Times New Roman" w:hAnsi="Times New Roman" w:cs="Times New Roman"/>
+                <w:spacing w:val="-3"/>
+                <w:sz w:val="24"/>
+                <w:szCs w:val="20"/>
+              </w:rPr>
+              <w:t>Render record data to fields.</w:t>
+            </w:r>
+          </w:p>
+          <w:p>
+            <w:pPr>
+              <w:pStyle w:val="ListParagraph"/>
+              <w:numPr>
+                <w:ilvl w:val="0"/>
+                <w:numId w:val="36"/>
+              </w:numPr>
+              <w:tabs>
+                <w:tab w:val="left" w:pos="0"/>
+              </w:tabs>
+              <w:suppressAutoHyphens/>
+              <w:spacing w:after="0" w:line="240" w:lineRule="auto"/>
+              <w:rPr>
+                <w:rFonts w:ascii="Times New Roman" w:eastAsia="Times New Roman" w:hAnsi="Times New Roman" w:cs="Times New Roman"/>
+                <w:spacing w:val="-3"/>
+                <w:sz w:val="24"/>
+                <w:szCs w:val="20"/>
+              </w:rPr>
+            </w:pPr>
+            <w:r>
+              <w:rPr>
+                <w:rFonts w:ascii="Times New Roman" w:eastAsia="Times New Roman" w:hAnsi="Times New Roman" w:cs="Times New Roman"/>
+                <w:spacing w:val="-3"/>
+                <w:sz w:val="24"/>
+                <w:szCs w:val="20"/>
+              </w:rPr>
+              <w:t xml:space="preserve">Get </w:t>
+            </w:r>
+            <w:r>
+              <w:rPr>
+                <w:rFonts w:ascii="Times New Roman" w:eastAsia="Times New Roman" w:hAnsi="Times New Roman" w:cs="Times New Roman"/>
+                <w:spacing w:val="-3"/>
+                <w:sz w:val="24"/>
+                <w:szCs w:val="20"/>
+              </w:rPr>
+              <w:t>Severity</w:t>
+            </w:r>
+            <w:r>
+              <w:rPr>
+                <w:rFonts w:ascii="Times New Roman" w:eastAsia="Times New Roman" w:hAnsi="Times New Roman" w:cs="Times New Roman"/>
+                <w:spacing w:val="-3"/>
+                <w:sz w:val="24"/>
+                <w:szCs w:val="20"/>
+              </w:rPr>
+              <w:t xml:space="preserve"> Level </w:t>
+            </w:r>
+            <w:r>
+              <w:rPr>
+                <w:rFonts w:ascii="Times New Roman" w:eastAsia="Times New Roman" w:hAnsi="Times New Roman" w:cs="Times New Roman"/>
+                <w:spacing w:val="-3"/>
+                <w:sz w:val="24"/>
+                <w:szCs w:val="20"/>
+              </w:rPr>
+              <w:t>integer</w:t>
+            </w:r>
+            <w:r>
+              <w:rPr>
+                <w:rFonts w:ascii="Times New Roman" w:eastAsia="Times New Roman" w:hAnsi="Times New Roman" w:cs="Times New Roman"/>
+                <w:spacing w:val="-3"/>
+                <w:sz w:val="24"/>
+                <w:szCs w:val="20"/>
+              </w:rPr>
+              <w:t xml:space="preserve"> values 1 to 5.</w:t>
+            </w:r>
+          </w:p>
+          <w:p>
+            <w:pPr>
+              <w:pStyle w:val="ListParagraph"/>
+              <w:numPr>
+                <w:ilvl w:val="0"/>
+                <w:numId w:val="36"/>
+              </w:numPr>
+              <w:tabs>
+                <w:tab w:val="left" w:pos="0"/>
+              </w:tabs>
+              <w:suppressAutoHyphens/>
+              <w:spacing w:after="0" w:line="240" w:lineRule="auto"/>
+              <w:rPr>
+                <w:rFonts w:ascii="Times New Roman" w:eastAsia="Times New Roman" w:hAnsi="Times New Roman" w:cs="Times New Roman"/>
+                <w:spacing w:val="-3"/>
+                <w:sz w:val="24"/>
+                <w:szCs w:val="20"/>
+              </w:rPr>
+            </w:pPr>
+            <w:r>
+              <w:rPr>
+                <w:rFonts w:ascii="Times New Roman" w:eastAsia="Times New Roman" w:hAnsi="Times New Roman" w:cs="Times New Roman"/>
+                <w:spacing w:val="-3"/>
+                <w:sz w:val="24"/>
+                <w:szCs w:val="20"/>
+              </w:rPr>
+              <w:t>Parse</w:t>
+            </w:r>
+            <w:r>
+              <w:rPr>
+                <w:rFonts w:ascii="Times New Roman" w:eastAsia="Times New Roman" w:hAnsi="Times New Roman" w:cs="Times New Roman"/>
+                <w:spacing w:val="-3"/>
+                <w:sz w:val="24"/>
+                <w:szCs w:val="20"/>
+              </w:rPr>
+              <w:t xml:space="preserve"> integer</w:t>
+            </w:r>
+            <w:r>
+              <w:rPr>
+                <w:rFonts w:ascii="Times New Roman" w:eastAsia="Times New Roman" w:hAnsi="Times New Roman" w:cs="Times New Roman"/>
+                <w:spacing w:val="-3"/>
+                <w:sz w:val="24"/>
+                <w:szCs w:val="20"/>
+              </w:rPr>
+              <w:t xml:space="preserve"> values to string elements</w:t>
+            </w:r>
+            <w:r>
+              <w:rPr>
+                <w:rFonts w:ascii="Times New Roman" w:eastAsia="Times New Roman" w:hAnsi="Times New Roman" w:cs="Times New Roman"/>
+                <w:spacing w:val="-3"/>
+                <w:sz w:val="24"/>
+                <w:szCs w:val="20"/>
+              </w:rPr>
+              <w:t xml:space="preserve"> in</w:t>
+            </w:r>
+            <w:r>
+              <w:rPr>
+                <w:rFonts w:ascii="Times New Roman" w:eastAsia="Times New Roman" w:hAnsi="Times New Roman" w:cs="Times New Roman"/>
+                <w:spacing w:val="-3"/>
+                <w:sz w:val="24"/>
+                <w:szCs w:val="20"/>
+              </w:rPr>
+              <w:t xml:space="preserve"> string array.</w:t>
+            </w:r>
+          </w:p>
+          <w:p>
+            <w:pPr>
+              <w:pStyle w:val="ListParagraph"/>
+              <w:numPr>
+                <w:ilvl w:val="1"/>
+                <w:numId w:val="37"/>
+              </w:numPr>
+              <w:tabs>
+                <w:tab w:val="left" w:pos="0"/>
+              </w:tabs>
+              <w:suppressAutoHyphens/>
+              <w:spacing w:after="0" w:line="240" w:lineRule="auto"/>
+              <w:rPr>
+                <w:rFonts w:ascii="Times New Roman" w:eastAsia="Times New Roman" w:hAnsi="Times New Roman" w:cs="Times New Roman"/>
+                <w:spacing w:val="-3"/>
+                <w:sz w:val="24"/>
+                <w:szCs w:val="20"/>
+              </w:rPr>
+            </w:pPr>
+            <w:r>
+              <w:rPr>
+                <w:rFonts w:ascii="Times New Roman" w:eastAsia="Times New Roman" w:hAnsi="Times New Roman" w:cs="Times New Roman"/>
+                <w:spacing w:val="-3"/>
+                <w:sz w:val="24"/>
+                <w:szCs w:val="20"/>
+              </w:rPr>
+              <w:t>1 = Very Low.</w:t>
+            </w:r>
+          </w:p>
+          <w:p>
+            <w:pPr>
+              <w:pStyle w:val="ListParagraph"/>
+              <w:numPr>
+                <w:ilvl w:val="1"/>
+                <w:numId w:val="37"/>
+              </w:numPr>
+              <w:tabs>
+                <w:tab w:val="left" w:pos="0"/>
+              </w:tabs>
+              <w:suppressAutoHyphens/>
+              <w:spacing w:after="0" w:line="240" w:lineRule="auto"/>
+              <w:rPr>
+                <w:rFonts w:ascii="Times New Roman" w:eastAsia="Times New Roman" w:hAnsi="Times New Roman" w:cs="Times New Roman"/>
+                <w:spacing w:val="-3"/>
+                <w:sz w:val="24"/>
+                <w:szCs w:val="20"/>
+              </w:rPr>
+            </w:pPr>
+            <w:r>
+              <w:rPr>
+                <w:rFonts w:ascii="Times New Roman" w:eastAsia="Times New Roman" w:hAnsi="Times New Roman" w:cs="Times New Roman"/>
+                <w:spacing w:val="-3"/>
+                <w:sz w:val="24"/>
+                <w:szCs w:val="20"/>
+              </w:rPr>
+              <w:t>2 = Low.</w:t>
+            </w:r>
+          </w:p>
+          <w:p>
+            <w:pPr>
+              <w:pStyle w:val="ListParagraph"/>
+              <w:numPr>
+                <w:ilvl w:val="1"/>
+                <w:numId w:val="37"/>
+              </w:numPr>
+              <w:tabs>
+                <w:tab w:val="left" w:pos="0"/>
+              </w:tabs>
+              <w:suppressAutoHyphens/>
+              <w:spacing w:after="0" w:line="240" w:lineRule="auto"/>
+              <w:rPr>
+                <w:rFonts w:ascii="Times New Roman" w:eastAsia="Times New Roman" w:hAnsi="Times New Roman" w:cs="Times New Roman"/>
+                <w:spacing w:val="-3"/>
+                <w:sz w:val="24"/>
+                <w:szCs w:val="20"/>
+              </w:rPr>
+            </w:pPr>
+            <w:r>
+              <w:rPr>
+                <w:rFonts w:ascii="Times New Roman" w:eastAsia="Times New Roman" w:hAnsi="Times New Roman" w:cs="Times New Roman"/>
+                <w:spacing w:val="-3"/>
+                <w:sz w:val="24"/>
+                <w:szCs w:val="20"/>
+              </w:rPr>
+              <w:t>3 = Medium.</w:t>
+            </w:r>
+          </w:p>
+          <w:p>
+            <w:pPr>
+              <w:pStyle w:val="ListParagraph"/>
+              <w:numPr>
+                <w:ilvl w:val="1"/>
+                <w:numId w:val="37"/>
+              </w:numPr>
+              <w:tabs>
+                <w:tab w:val="left" w:pos="0"/>
+              </w:tabs>
+              <w:suppressAutoHyphens/>
+              <w:spacing w:after="0" w:line="240" w:lineRule="auto"/>
+              <w:rPr>
+                <w:rFonts w:ascii="Times New Roman" w:eastAsia="Times New Roman" w:hAnsi="Times New Roman" w:cs="Times New Roman"/>
+                <w:spacing w:val="-3"/>
+                <w:sz w:val="24"/>
+                <w:szCs w:val="20"/>
+              </w:rPr>
+            </w:pPr>
+            <w:r>
+              <w:rPr>
+                <w:rFonts w:ascii="Times New Roman" w:eastAsia="Times New Roman" w:hAnsi="Times New Roman" w:cs="Times New Roman"/>
+                <w:spacing w:val="-3"/>
+                <w:sz w:val="24"/>
+                <w:szCs w:val="20"/>
+              </w:rPr>
+              <w:t>4 = High.</w:t>
+            </w:r>
+          </w:p>
+          <w:p>
+            <w:pPr>
+              <w:pStyle w:val="ListParagraph"/>
+              <w:numPr>
+                <w:ilvl w:val="1"/>
+                <w:numId w:val="37"/>
+              </w:numPr>
+              <w:tabs>
+                <w:tab w:val="left" w:pos="0"/>
+              </w:tabs>
+              <w:suppressAutoHyphens/>
+              <w:spacing w:after="0" w:line="240" w:lineRule="auto"/>
+              <w:rPr>
+                <w:rFonts w:ascii="Times New Roman" w:eastAsia="Times New Roman" w:hAnsi="Times New Roman" w:cs="Times New Roman"/>
+                <w:spacing w:val="-3"/>
+                <w:sz w:val="24"/>
+                <w:szCs w:val="20"/>
+              </w:rPr>
+            </w:pPr>
+            <w:r>
+              <w:rPr>
+                <w:rFonts w:ascii="Times New Roman" w:eastAsia="Times New Roman" w:hAnsi="Times New Roman" w:cs="Times New Roman"/>
+                <w:spacing w:val="-3"/>
+                <w:sz w:val="24"/>
+                <w:szCs w:val="20"/>
+              </w:rPr>
+              <w:t>5 = Very high.</w:t>
+            </w:r>
+          </w:p>
+          <w:p>
+            <w:pPr>
+              <w:pStyle w:val="ListParagraph"/>
+              <w:numPr>
+                <w:ilvl w:val="0"/>
+                <w:numId w:val="36"/>
+              </w:numPr>
+              <w:tabs>
+                <w:tab w:val="left" w:pos="0"/>
+              </w:tabs>
+              <w:suppressAutoHyphens/>
+              <w:spacing w:after="0" w:line="240" w:lineRule="auto"/>
+              <w:rPr>
+                <w:rFonts w:ascii="Times New Roman" w:eastAsia="Times New Roman" w:hAnsi="Times New Roman" w:cs="Times New Roman"/>
+                <w:spacing w:val="-3"/>
+                <w:sz w:val="24"/>
+                <w:szCs w:val="20"/>
+              </w:rPr>
+            </w:pPr>
+            <w:proofErr w:type="spellStart"/>
+            <w:r>
+              <w:rPr>
+                <w:rFonts w:ascii="Times New Roman" w:eastAsia="Times New Roman" w:hAnsi="Times New Roman" w:cs="Times New Roman"/>
+                <w:spacing w:val="-3"/>
+                <w:sz w:val="24"/>
+                <w:szCs w:val="20"/>
+              </w:rPr>
+              <w:t>Foreach</w:t>
+            </w:r>
+            <w:proofErr w:type="spellEnd"/>
+            <w:r>
+              <w:rPr>
+                <w:rFonts w:ascii="Times New Roman" w:eastAsia="Times New Roman" w:hAnsi="Times New Roman" w:cs="Times New Roman"/>
+                <w:spacing w:val="-3"/>
+                <w:sz w:val="24"/>
+                <w:szCs w:val="20"/>
+              </w:rPr>
+              <w:t xml:space="preserve"> string of text in string array</w:t>
+            </w:r>
+            <w:r>
+              <w:rPr>
+                <w:rFonts w:ascii="Times New Roman" w:eastAsia="Times New Roman" w:hAnsi="Times New Roman" w:cs="Times New Roman"/>
+                <w:spacing w:val="-3"/>
+                <w:sz w:val="24"/>
+                <w:szCs w:val="20"/>
+              </w:rPr>
+              <w:t>…</w:t>
+            </w:r>
+          </w:p>
+        </w:tc>
+      </w:tr>
+      <w:tr>
+        <w:tc>
+          <w:tcPr>
+            <w:tcW w:w="2070" w:type="dxa"/>
+          </w:tcPr>
+          <w:p>
+            <w:pPr>
+              <w:tabs>
+                <w:tab w:val="left" w:pos="0"/>
+              </w:tabs>
+              <w:suppressAutoHyphens/>
+              <w:spacing w:after="0" w:line="240" w:lineRule="auto"/>
+              <w:rPr>
+                <w:rFonts w:ascii="Times New Roman" w:eastAsia="Times New Roman" w:hAnsi="Times New Roman" w:cs="Times New Roman"/>
+                <w:b/>
+                <w:spacing w:val="-3"/>
+                <w:sz w:val="24"/>
+                <w:szCs w:val="20"/>
+              </w:rPr>
+            </w:pPr>
+            <w:proofErr w:type="spellStart"/>
+            <w:r>
+              <w:rPr>
+                <w:rFonts w:ascii="Times New Roman" w:eastAsia="Times New Roman" w:hAnsi="Times New Roman" w:cs="Times New Roman"/>
+                <w:b/>
+                <w:spacing w:val="-3"/>
+                <w:sz w:val="24"/>
+                <w:szCs w:val="20"/>
+              </w:rPr>
+              <w:t>Postcondition</w:t>
+            </w:r>
+            <w:proofErr w:type="spellEnd"/>
+          </w:p>
+        </w:tc>
+        <w:tc>
+          <w:tcPr>
+            <w:tcW w:w="6300" w:type="dxa"/>
+          </w:tcPr>
+          <w:p>
+            <w:pPr>
+              <w:tabs>
+                <w:tab w:val="left" w:pos="0"/>
+              </w:tabs>
+              <w:suppressAutoHyphens/>
+              <w:spacing w:after="0" w:line="240" w:lineRule="auto"/>
+              <w:rPr>
+                <w:rFonts w:ascii="Times New Roman" w:eastAsia="Times New Roman" w:hAnsi="Times New Roman" w:cs="Times New Roman"/>
+                <w:spacing w:val="-3"/>
+                <w:sz w:val="24"/>
+                <w:szCs w:val="20"/>
+              </w:rPr>
+            </w:pPr>
+            <w:r>
+              <w:rPr>
+                <w:rFonts w:ascii="Times New Roman" w:eastAsia="Times New Roman" w:hAnsi="Times New Roman" w:cs="Times New Roman"/>
+                <w:spacing w:val="-3"/>
+                <w:sz w:val="24"/>
+                <w:szCs w:val="20"/>
+              </w:rPr>
+              <w:t xml:space="preserve">Display each </w:t>
+            </w:r>
+            <w:r>
+              <w:rPr>
+                <w:rFonts w:ascii="Times New Roman" w:eastAsia="Times New Roman" w:hAnsi="Times New Roman" w:cs="Times New Roman"/>
+                <w:spacing w:val="-3"/>
+                <w:sz w:val="24"/>
+                <w:szCs w:val="20"/>
+              </w:rPr>
+              <w:t xml:space="preserve">string element in </w:t>
+            </w:r>
+            <w:r>
+              <w:rPr>
+                <w:rFonts w:ascii="Times New Roman" w:eastAsia="Times New Roman" w:hAnsi="Times New Roman" w:cs="Times New Roman"/>
+                <w:spacing w:val="-3"/>
+                <w:sz w:val="24"/>
+                <w:szCs w:val="20"/>
+              </w:rPr>
+              <w:t>Drag drop</w:t>
+            </w:r>
+            <w:r>
+              <w:rPr>
+                <w:rFonts w:ascii="Times New Roman" w:eastAsia="Times New Roman" w:hAnsi="Times New Roman" w:cs="Times New Roman"/>
+                <w:spacing w:val="-3"/>
+                <w:sz w:val="24"/>
+                <w:szCs w:val="20"/>
+              </w:rPr>
+              <w:t xml:space="preserve"> box.</w:t>
+            </w:r>
+          </w:p>
+        </w:tc>
+      </w:tr>
+      <w:tr>
+        <w:tc>
+          <w:tcPr>
+            <w:tcW w:w="2070" w:type="dxa"/>
+          </w:tcPr>
+          <w:p>
+            <w:pPr>
+              <w:tabs>
+                <w:tab w:val="left" w:pos="0"/>
+              </w:tabs>
+              <w:suppressAutoHyphens/>
+              <w:spacing w:after="0" w:line="240" w:lineRule="auto"/>
+              <w:rPr>
+                <w:rFonts w:ascii="Times New Roman" w:eastAsia="Times New Roman" w:hAnsi="Times New Roman" w:cs="Times New Roman"/>
+                <w:b/>
+                <w:spacing w:val="-3"/>
+                <w:sz w:val="24"/>
+                <w:szCs w:val="20"/>
+              </w:rPr>
+            </w:pPr>
+            <w:r>
+              <w:rPr>
+                <w:rFonts w:ascii="Times New Roman" w:eastAsia="Times New Roman" w:hAnsi="Times New Roman" w:cs="Times New Roman"/>
+                <w:b/>
+                <w:spacing w:val="-3"/>
+                <w:sz w:val="24"/>
+                <w:szCs w:val="20"/>
+              </w:rPr>
+              <w:t>Exception Paths</w:t>
+            </w:r>
+          </w:p>
+        </w:tc>
+        <w:tc>
+          <w:tcPr>
+            <w:tcW w:w="6300" w:type="dxa"/>
+          </w:tcPr>
+          <w:p>
+            <w:pPr>
+              <w:tabs>
+                <w:tab w:val="left" w:pos="0"/>
+              </w:tabs>
+              <w:suppressAutoHyphens/>
+              <w:spacing w:after="0" w:line="240" w:lineRule="auto"/>
+              <w:rPr>
+                <w:rFonts w:ascii="Times New Roman" w:eastAsia="Times New Roman" w:hAnsi="Times New Roman" w:cs="Times New Roman"/>
+                <w:spacing w:val="-3"/>
+                <w:sz w:val="24"/>
+                <w:szCs w:val="20"/>
+              </w:rPr>
+            </w:pPr>
+            <w:r>
+              <w:rPr>
+                <w:rFonts w:ascii="Times New Roman" w:eastAsia="Times New Roman" w:hAnsi="Times New Roman" w:cs="Times New Roman"/>
+                <w:spacing w:val="-3"/>
+                <w:sz w:val="24"/>
+                <w:szCs w:val="20"/>
+              </w:rPr>
+              <w:t>The attempt may be abandoned at any time.</w:t>
+            </w:r>
+          </w:p>
+        </w:tc>
+      </w:tr>
+      <w:tr>
+        <w:tc>
+          <w:tcPr>
+            <w:tcW w:w="2070" w:type="dxa"/>
+          </w:tcPr>
+          <w:p>
+            <w:pPr>
+              <w:tabs>
+                <w:tab w:val="left" w:pos="0"/>
+              </w:tabs>
+              <w:suppressAutoHyphens/>
+              <w:spacing w:after="0" w:line="240" w:lineRule="auto"/>
+              <w:rPr>
+                <w:rFonts w:ascii="Times New Roman" w:eastAsia="Times New Roman" w:hAnsi="Times New Roman" w:cs="Times New Roman"/>
+                <w:b/>
+                <w:spacing w:val="-3"/>
+                <w:sz w:val="24"/>
+                <w:szCs w:val="20"/>
+              </w:rPr>
+            </w:pPr>
+            <w:r>
+              <w:rPr>
+                <w:rFonts w:ascii="Times New Roman" w:eastAsia="Times New Roman" w:hAnsi="Times New Roman" w:cs="Times New Roman"/>
+                <w:b/>
+                <w:spacing w:val="-3"/>
+                <w:sz w:val="24"/>
+                <w:szCs w:val="20"/>
+              </w:rPr>
+              <w:t>Alternative</w:t>
+            </w:r>
+          </w:p>
+        </w:tc>
+        <w:tc>
+          <w:tcPr>
+            <w:tcW w:w="6300" w:type="dxa"/>
+          </w:tcPr>
+          <w:p>
+            <w:pPr>
+              <w:tabs>
+                <w:tab w:val="left" w:pos="0"/>
+              </w:tabs>
+              <w:suppressAutoHyphens/>
+              <w:spacing w:after="0" w:line="240" w:lineRule="auto"/>
+              <w:rPr>
+                <w:rFonts w:ascii="Times New Roman" w:eastAsia="Times New Roman" w:hAnsi="Times New Roman" w:cs="Times New Roman"/>
+                <w:spacing w:val="-3"/>
+                <w:sz w:val="24"/>
+                <w:szCs w:val="20"/>
+              </w:rPr>
+            </w:pPr>
+            <w:r>
+              <w:rPr>
+                <w:rFonts w:ascii="Times New Roman" w:eastAsia="Times New Roman" w:hAnsi="Times New Roman" w:cs="Times New Roman"/>
+                <w:spacing w:val="-3"/>
+                <w:sz w:val="24"/>
+                <w:szCs w:val="20"/>
+              </w:rPr>
+              <w:t xml:space="preserve">In the </w:t>
+            </w:r>
+            <w:r>
+              <w:rPr>
+                <w:rFonts w:ascii="Times New Roman" w:eastAsia="Times New Roman" w:hAnsi="Times New Roman" w:cs="Times New Roman"/>
+                <w:spacing w:val="-3"/>
+                <w:sz w:val="24"/>
+                <w:szCs w:val="20"/>
+              </w:rPr>
+              <w:t>Problems page, the user will be able to see the string representation</w:t>
+            </w:r>
+            <w:r>
+              <w:rPr>
+                <w:rFonts w:ascii="Times New Roman" w:eastAsia="Times New Roman" w:hAnsi="Times New Roman" w:cs="Times New Roman"/>
+                <w:spacing w:val="-3"/>
+                <w:sz w:val="24"/>
+                <w:szCs w:val="20"/>
+              </w:rPr>
+              <w:t>s</w:t>
+            </w:r>
+            <w:r>
+              <w:rPr>
+                <w:rFonts w:ascii="Times New Roman" w:eastAsia="Times New Roman" w:hAnsi="Times New Roman" w:cs="Times New Roman"/>
+                <w:spacing w:val="-3"/>
+                <w:sz w:val="24"/>
+                <w:szCs w:val="20"/>
+              </w:rPr>
+              <w:t xml:space="preserve"> for each problem severity level in the </w:t>
+            </w:r>
+            <w:r>
+              <w:rPr>
+                <w:rFonts w:ascii="Times New Roman" w:eastAsia="Times New Roman" w:hAnsi="Times New Roman" w:cs="Times New Roman"/>
+                <w:spacing w:val="-3"/>
+                <w:sz w:val="24"/>
+                <w:szCs w:val="20"/>
+              </w:rPr>
+              <w:t>DGV.</w:t>
+            </w:r>
+          </w:p>
+        </w:tc>
+      </w:tr>
+    </w:tbl>
+    <w:p/>
+    <w:p>
+      <w:pPr>
+        <w:pStyle w:val="Heading3"/>
+        <w:numPr>
+          <w:ilvl w:val="2"/>
+          <w:numId w:val="9"/>
+        </w:numPr>
+      </w:pPr>
+      <w:bookmarkStart w:id="40" w:name="_Toc25761647"/>
+      <w:r>
+        <w:t>Attach</w:t>
+      </w:r>
+      <w:r>
+        <w:t xml:space="preserve"> </w:t>
+      </w:r>
+      <w:r>
+        <w:t>Zip</w:t>
+      </w:r>
+      <w:r>
+        <w:t xml:space="preserve"> </w:t>
+      </w:r>
+      <w:r>
+        <w:t>Folder</w:t>
       </w:r>
       <w:bookmarkEnd w:id="40"/>
     </w:p>
@@ -29866,7 +30757,7 @@
                 <w:sz w:val="24"/>
                 <w:szCs w:val="20"/>
               </w:rPr>
-              <w:t>Convert_problem_severity_to_text</w:t>
+              <w:t>Attach_zip_folder</w:t>
             </w:r>
             <w:proofErr w:type="spellEnd"/>
           </w:p>
@@ -29922,6 +30813,161 @@
                 <w:szCs w:val="20"/>
               </w:rPr>
             </w:pPr>
+            <w:r>
+              <w:rPr>
+                <w:rFonts w:ascii="Times New Roman" w:eastAsia="Times New Roman" w:hAnsi="Times New Roman" w:cs="Times New Roman"/>
+                <w:spacing w:val="-3"/>
+                <w:sz w:val="24"/>
+                <w:szCs w:val="20"/>
+              </w:rPr>
+              <w:t>User/Admin</w:t>
+            </w:r>
+            <w:r>
+              <w:rPr>
+                <w:rFonts w:ascii="Times New Roman" w:eastAsia="Times New Roman" w:hAnsi="Times New Roman" w:cs="Times New Roman"/>
+                <w:spacing w:val="-3"/>
+                <w:sz w:val="24"/>
+                <w:szCs w:val="20"/>
+              </w:rPr>
+              <w:t xml:space="preserve"> clicks </w:t>
+            </w:r>
+            <w:r>
+              <w:rPr>
+                <w:rFonts w:ascii="Times New Roman" w:eastAsia="Times New Roman" w:hAnsi="Times New Roman" w:cs="Times New Roman"/>
+                <w:spacing w:val="-3"/>
+                <w:sz w:val="24"/>
+                <w:szCs w:val="20"/>
+              </w:rPr>
+              <w:t>A</w:t>
+            </w:r>
+            <w:r>
+              <w:rPr>
+                <w:rFonts w:ascii="Times New Roman" w:eastAsia="Times New Roman" w:hAnsi="Times New Roman" w:cs="Times New Roman"/>
+                <w:spacing w:val="-3"/>
+                <w:sz w:val="24"/>
+                <w:szCs w:val="20"/>
+              </w:rPr>
+              <w:t xml:space="preserve">dd </w:t>
+            </w:r>
+            <w:r>
+              <w:rPr>
+                <w:rFonts w:ascii="Times New Roman" w:eastAsia="Times New Roman" w:hAnsi="Times New Roman" w:cs="Times New Roman"/>
+                <w:spacing w:val="-3"/>
+                <w:sz w:val="24"/>
+                <w:szCs w:val="20"/>
+              </w:rPr>
+              <w:t>Folder</w:t>
+            </w:r>
+            <w:r>
+              <w:rPr>
+                <w:rFonts w:ascii="Times New Roman" w:eastAsia="Times New Roman" w:hAnsi="Times New Roman" w:cs="Times New Roman"/>
+                <w:spacing w:val="-3"/>
+                <w:sz w:val="24"/>
+                <w:szCs w:val="20"/>
+              </w:rPr>
+              <w:t xml:space="preserve"> </w:t>
+            </w:r>
+            <w:r>
+              <w:rPr>
+                <w:rFonts w:ascii="Times New Roman" w:eastAsia="Times New Roman" w:hAnsi="Times New Roman" w:cs="Times New Roman"/>
+                <w:spacing w:val="-3"/>
+                <w:sz w:val="24"/>
+                <w:szCs w:val="20"/>
+              </w:rPr>
+              <w:t>button.</w:t>
+            </w:r>
+            <w:r>
+              <w:rPr>
+                <w:rFonts w:ascii="Times New Roman" w:eastAsia="Times New Roman" w:hAnsi="Times New Roman" w:cs="Times New Roman"/>
+                <w:spacing w:val="-3"/>
+                <w:sz w:val="24"/>
+                <w:szCs w:val="20"/>
+              </w:rPr>
+              <w:t xml:space="preserve"> The browser fires up </w:t>
+            </w:r>
+            <w:r>
+              <w:rPr>
+                <w:rFonts w:ascii="Times New Roman" w:eastAsia="Times New Roman" w:hAnsi="Times New Roman" w:cs="Times New Roman"/>
+                <w:spacing w:val="-3"/>
+                <w:sz w:val="24"/>
+                <w:szCs w:val="20"/>
+              </w:rPr>
+              <w:t xml:space="preserve">the local file explorer whether on Windows, Mac, </w:t>
+            </w:r>
+            <w:proofErr w:type="gramStart"/>
+            <w:r>
+              <w:rPr>
+                <w:rFonts w:ascii="Times New Roman" w:eastAsia="Times New Roman" w:hAnsi="Times New Roman" w:cs="Times New Roman"/>
+                <w:spacing w:val="-3"/>
+                <w:sz w:val="24"/>
+                <w:szCs w:val="20"/>
+              </w:rPr>
+              <w:t>Linux</w:t>
+            </w:r>
+            <w:proofErr w:type="gramEnd"/>
+            <w:r>
+              <w:rPr>
+                <w:rFonts w:ascii="Times New Roman" w:eastAsia="Times New Roman" w:hAnsi="Times New Roman" w:cs="Times New Roman"/>
+                <w:spacing w:val="-3"/>
+                <w:sz w:val="24"/>
+                <w:szCs w:val="20"/>
+              </w:rPr>
+              <w:t>.</w:t>
+            </w:r>
+            <w:r>
+              <w:rPr>
+                <w:rFonts w:ascii="Times New Roman" w:eastAsia="Times New Roman" w:hAnsi="Times New Roman" w:cs="Times New Roman"/>
+                <w:spacing w:val="-3"/>
+                <w:sz w:val="24"/>
+                <w:szCs w:val="20"/>
+              </w:rPr>
+              <w:t xml:space="preserve"> </w:t>
+            </w:r>
+            <w:r>
+              <w:rPr>
+                <w:rFonts w:ascii="Times New Roman" w:eastAsia="Times New Roman" w:hAnsi="Times New Roman" w:cs="Times New Roman"/>
+                <w:spacing w:val="-3"/>
+                <w:sz w:val="24"/>
+                <w:szCs w:val="20"/>
+              </w:rPr>
+              <w:t>Th</w:t>
+            </w:r>
+            <w:r>
+              <w:rPr>
+                <w:rFonts w:ascii="Times New Roman" w:eastAsia="Times New Roman" w:hAnsi="Times New Roman" w:cs="Times New Roman"/>
+                <w:spacing w:val="-3"/>
+                <w:sz w:val="24"/>
+                <w:szCs w:val="20"/>
+              </w:rPr>
+              <w:t xml:space="preserve">is will allow user to add </w:t>
+            </w:r>
+            <w:r>
+              <w:rPr>
+                <w:rFonts w:ascii="Times New Roman" w:eastAsia="Times New Roman" w:hAnsi="Times New Roman" w:cs="Times New Roman"/>
+                <w:spacing w:val="-3"/>
+                <w:sz w:val="24"/>
+                <w:szCs w:val="20"/>
+              </w:rPr>
+              <w:t>folder</w:t>
+            </w:r>
+            <w:r>
+              <w:rPr>
+                <w:rFonts w:ascii="Times New Roman" w:eastAsia="Times New Roman" w:hAnsi="Times New Roman" w:cs="Times New Roman"/>
+                <w:spacing w:val="-3"/>
+                <w:sz w:val="24"/>
+                <w:szCs w:val="20"/>
+              </w:rPr>
+              <w:t xml:space="preserve"> to Problem</w:t>
+            </w:r>
+            <w:r>
+              <w:rPr>
+                <w:rFonts w:ascii="Times New Roman" w:eastAsia="Times New Roman" w:hAnsi="Times New Roman" w:cs="Times New Roman"/>
+                <w:spacing w:val="-3"/>
+                <w:sz w:val="24"/>
+                <w:szCs w:val="20"/>
+              </w:rPr>
+              <w:t>.</w:t>
+            </w:r>
           </w:p>
         </w:tc>
       </w:tr>
@@ -29975,6 +31021,33 @@
                 <w:szCs w:val="20"/>
               </w:rPr>
             </w:pPr>
+            <w:r>
+              <w:rPr>
+                <w:rFonts w:ascii="Times New Roman" w:eastAsia="Times New Roman" w:hAnsi="Times New Roman" w:cs="Times New Roman"/>
+                <w:spacing w:val="-3"/>
+                <w:sz w:val="24"/>
+                <w:szCs w:val="20"/>
+              </w:rPr>
+              <w:t xml:space="preserve">User must create a problem and access the </w:t>
+            </w:r>
+            <w:r>
+              <w:rPr>
+                <w:rFonts w:ascii="Times New Roman" w:eastAsia="Times New Roman" w:hAnsi="Times New Roman" w:cs="Times New Roman"/>
+                <w:spacing w:val="-3"/>
+                <w:sz w:val="24"/>
+                <w:szCs w:val="20"/>
+              </w:rPr>
+              <w:t>Job Problem page via the “Create problem” button</w:t>
+            </w:r>
+            <w:r>
+              <w:rPr>
+                <w:rFonts w:ascii="Times New Roman" w:eastAsia="Times New Roman" w:hAnsi="Times New Roman" w:cs="Times New Roman"/>
+                <w:spacing w:val="-3"/>
+                <w:sz w:val="24"/>
+                <w:szCs w:val="20"/>
+              </w:rPr>
+              <w:t>.</w:t>
+            </w:r>
           </w:p>
         </w:tc>
       </w:tr>
@@ -30016,20 +31089,175 @@
           </w:tcPr>
           <w:p>
             <w:pPr>
-              <w:tabs>
-                <w:tab w:val="left" w:pos="0"/>
-              </w:tabs>
-              <w:suppressAutoHyphens/>
-              <w:spacing w:after="0" w:line="240" w:lineRule="auto"/>
-              <w:ind w:left="720"/>
-              <w:contextualSpacing/>
-              <w:rPr>
-                <w:rFonts w:ascii="Times New Roman" w:eastAsia="Times New Roman" w:hAnsi="Times New Roman" w:cs="Times New Roman"/>
-                <w:spacing w:val="-3"/>
-                <w:sz w:val="24"/>
-                <w:szCs w:val="20"/>
-              </w:rPr>
-            </w:pPr>
+              <w:pStyle w:val="ListParagraph"/>
+              <w:numPr>
+                <w:ilvl w:val="0"/>
+                <w:numId w:val="38"/>
+              </w:numPr>
+              <w:tabs>
+                <w:tab w:val="left" w:pos="0"/>
+              </w:tabs>
+              <w:suppressAutoHyphens/>
+              <w:spacing w:after="0" w:line="240" w:lineRule="auto"/>
+              <w:rPr>
+                <w:rFonts w:ascii="Times New Roman" w:eastAsia="Times New Roman" w:hAnsi="Times New Roman" w:cs="Times New Roman"/>
+                <w:spacing w:val="-3"/>
+                <w:sz w:val="24"/>
+                <w:szCs w:val="20"/>
+              </w:rPr>
+            </w:pPr>
+            <w:r>
+              <w:rPr>
+                <w:rFonts w:ascii="Times New Roman" w:eastAsia="Times New Roman" w:hAnsi="Times New Roman" w:cs="Times New Roman"/>
+                <w:spacing w:val="-3"/>
+                <w:sz w:val="24"/>
+                <w:szCs w:val="20"/>
+              </w:rPr>
+              <w:t xml:space="preserve">User clicks button Add </w:t>
+            </w:r>
+            <w:r>
+              <w:rPr>
+                <w:rFonts w:ascii="Times New Roman" w:eastAsia="Times New Roman" w:hAnsi="Times New Roman" w:cs="Times New Roman"/>
+                <w:spacing w:val="-3"/>
+                <w:sz w:val="24"/>
+                <w:szCs w:val="20"/>
+              </w:rPr>
+              <w:t xml:space="preserve">folder </w:t>
+            </w:r>
+            <w:r>
+              <w:rPr>
+                <w:rFonts w:ascii="Times New Roman" w:eastAsia="Times New Roman" w:hAnsi="Times New Roman" w:cs="Times New Roman"/>
+                <w:spacing w:val="-3"/>
+                <w:sz w:val="24"/>
+                <w:szCs w:val="20"/>
+              </w:rPr>
+              <w:t>button.</w:t>
+            </w:r>
+          </w:p>
+          <w:p>
+            <w:pPr>
+              <w:pStyle w:val="ListParagraph"/>
+              <w:numPr>
+                <w:ilvl w:val="0"/>
+                <w:numId w:val="38"/>
+              </w:numPr>
+              <w:tabs>
+                <w:tab w:val="left" w:pos="0"/>
+              </w:tabs>
+              <w:suppressAutoHyphens/>
+              <w:spacing w:after="0" w:line="240" w:lineRule="auto"/>
+              <w:rPr>
+                <w:rFonts w:ascii="Times New Roman" w:eastAsia="Times New Roman" w:hAnsi="Times New Roman" w:cs="Times New Roman"/>
+                <w:spacing w:val="-3"/>
+                <w:sz w:val="24"/>
+                <w:szCs w:val="20"/>
+              </w:rPr>
+            </w:pPr>
+            <w:r>
+              <w:rPr>
+                <w:rFonts w:ascii="Times New Roman" w:eastAsia="Times New Roman" w:hAnsi="Times New Roman" w:cs="Times New Roman"/>
+                <w:spacing w:val="-3"/>
+                <w:sz w:val="24"/>
+                <w:szCs w:val="20"/>
+              </w:rPr>
+              <w:t>System fires up the file explorer on the desired OS.</w:t>
+            </w:r>
+          </w:p>
+          <w:p>
+            <w:pPr>
+              <w:pStyle w:val="ListParagraph"/>
+              <w:numPr>
+                <w:ilvl w:val="0"/>
+                <w:numId w:val="38"/>
+              </w:numPr>
+              <w:tabs>
+                <w:tab w:val="left" w:pos="0"/>
+              </w:tabs>
+              <w:suppressAutoHyphens/>
+              <w:spacing w:after="0" w:line="240" w:lineRule="auto"/>
+              <w:rPr>
+                <w:rFonts w:ascii="Times New Roman" w:eastAsia="Times New Roman" w:hAnsi="Times New Roman" w:cs="Times New Roman"/>
+                <w:spacing w:val="-3"/>
+                <w:sz w:val="24"/>
+                <w:szCs w:val="20"/>
+              </w:rPr>
+            </w:pPr>
+            <w:r>
+              <w:rPr>
+                <w:rFonts w:ascii="Times New Roman" w:eastAsia="Times New Roman" w:hAnsi="Times New Roman" w:cs="Times New Roman"/>
+                <w:spacing w:val="-3"/>
+                <w:sz w:val="24"/>
+                <w:szCs w:val="20"/>
+              </w:rPr>
+              <w:t xml:space="preserve">User selects a </w:t>
+            </w:r>
+            <w:r>
+              <w:rPr>
+                <w:rFonts w:ascii="Times New Roman" w:eastAsia="Times New Roman" w:hAnsi="Times New Roman" w:cs="Times New Roman"/>
+                <w:spacing w:val="-3"/>
+                <w:sz w:val="24"/>
+                <w:szCs w:val="20"/>
+              </w:rPr>
+              <w:t>folder</w:t>
+            </w:r>
+            <w:r>
+              <w:rPr>
+                <w:rFonts w:ascii="Times New Roman" w:eastAsia="Times New Roman" w:hAnsi="Times New Roman" w:cs="Times New Roman"/>
+                <w:spacing w:val="-3"/>
+                <w:sz w:val="24"/>
+                <w:szCs w:val="20"/>
+              </w:rPr>
+              <w:t>.</w:t>
+            </w:r>
+          </w:p>
+          <w:p>
+            <w:pPr>
+              <w:pStyle w:val="ListParagraph"/>
+              <w:numPr>
+                <w:ilvl w:val="0"/>
+                <w:numId w:val="38"/>
+              </w:numPr>
+              <w:tabs>
+                <w:tab w:val="left" w:pos="0"/>
+              </w:tabs>
+              <w:suppressAutoHyphens/>
+              <w:spacing w:after="0" w:line="240" w:lineRule="auto"/>
+              <w:rPr>
+                <w:rFonts w:ascii="Times New Roman" w:eastAsia="Times New Roman" w:hAnsi="Times New Roman" w:cs="Times New Roman"/>
+                <w:spacing w:val="-3"/>
+                <w:sz w:val="24"/>
+                <w:szCs w:val="20"/>
+              </w:rPr>
+            </w:pPr>
+            <w:r>
+              <w:rPr>
+                <w:rFonts w:ascii="Times New Roman" w:eastAsia="Times New Roman" w:hAnsi="Times New Roman" w:cs="Times New Roman"/>
+                <w:spacing w:val="-3"/>
+                <w:sz w:val="24"/>
+                <w:szCs w:val="20"/>
+              </w:rPr>
+              <w:t>If total attachment is less tha</w:t>
+            </w:r>
+            <w:bookmarkStart w:id="41" w:name="_GoBack"/>
+            <w:bookmarkEnd w:id="41"/>
+            <w:r>
+              <w:rPr>
+                <w:rFonts w:ascii="Times New Roman" w:eastAsia="Times New Roman" w:hAnsi="Times New Roman" w:cs="Times New Roman"/>
+                <w:spacing w:val="-3"/>
+                <w:sz w:val="24"/>
+                <w:szCs w:val="20"/>
+              </w:rPr>
+              <w:t xml:space="preserve">n </w:t>
+            </w:r>
+            <w:r>
+              <w:rPr>
+                <w:rFonts w:ascii="Times New Roman" w:eastAsia="Times New Roman" w:hAnsi="Times New Roman" w:cs="Times New Roman"/>
+                <w:spacing w:val="-3"/>
+                <w:sz w:val="24"/>
+                <w:szCs w:val="20"/>
+              </w:rPr>
+              <w:t>2mb.</w:t>
+            </w:r>
           </w:p>
         </w:tc>
       </w:tr>
@@ -30085,6 +31313,33 @@
                 <w:szCs w:val="20"/>
               </w:rPr>
             </w:pPr>
+            <w:r>
+              <w:rPr>
+                <w:rFonts w:ascii="Times New Roman" w:eastAsia="Times New Roman" w:hAnsi="Times New Roman" w:cs="Times New Roman"/>
+                <w:spacing w:val="-3"/>
+                <w:sz w:val="24"/>
+                <w:szCs w:val="20"/>
+              </w:rPr>
+              <w:t xml:space="preserve">Upload the </w:t>
+            </w:r>
+            <w:r>
+              <w:rPr>
+                <w:rFonts w:ascii="Times New Roman" w:eastAsia="Times New Roman" w:hAnsi="Times New Roman" w:cs="Times New Roman"/>
+                <w:spacing w:val="-3"/>
+                <w:sz w:val="24"/>
+                <w:szCs w:val="20"/>
+              </w:rPr>
+              <w:t>folder</w:t>
+            </w:r>
+            <w:r>
+              <w:rPr>
+                <w:rFonts w:ascii="Times New Roman" w:eastAsia="Times New Roman" w:hAnsi="Times New Roman" w:cs="Times New Roman"/>
+                <w:spacing w:val="-3"/>
+                <w:sz w:val="24"/>
+                <w:szCs w:val="20"/>
+              </w:rPr>
+              <w:t xml:space="preserve"> to the Problem record as a binary.</w:t>
+            </w:r>
           </w:p>
         </w:tc>
       </w:tr>
@@ -30138,6 +31393,42 @@
                 <w:szCs w:val="20"/>
               </w:rPr>
             </w:pPr>
+            <w:r>
+              <w:rPr>
+                <w:rFonts w:ascii="Times New Roman" w:eastAsia="Times New Roman" w:hAnsi="Times New Roman" w:cs="Times New Roman"/>
+                <w:spacing w:val="-3"/>
+                <w:sz w:val="24"/>
+                <w:szCs w:val="20"/>
+              </w:rPr>
+              <w:t>The attem</w:t>
+            </w:r>
+            <w:r>
+              <w:rPr>
+                <w:rFonts w:ascii="Times New Roman" w:eastAsia="Times New Roman" w:hAnsi="Times New Roman" w:cs="Times New Roman"/>
+                <w:spacing w:val="-3"/>
+                <w:sz w:val="24"/>
+                <w:szCs w:val="20"/>
+              </w:rPr>
+              <w:t xml:space="preserve">pt may be abandoned at any time or the </w:t>
+            </w:r>
+            <w:r>
+              <w:rPr>
+                <w:rFonts w:ascii="Times New Roman" w:eastAsia="Times New Roman" w:hAnsi="Times New Roman" w:cs="Times New Roman"/>
+                <w:spacing w:val="-3"/>
+                <w:sz w:val="24"/>
+                <w:szCs w:val="20"/>
+              </w:rPr>
+              <w:t>folder</w:t>
+            </w:r>
+            <w:r>
+              <w:rPr>
+                <w:rFonts w:ascii="Times New Roman" w:eastAsia="Times New Roman" w:hAnsi="Times New Roman" w:cs="Times New Roman"/>
+                <w:spacing w:val="-3"/>
+                <w:sz w:val="24"/>
+                <w:szCs w:val="20"/>
+              </w:rPr>
+              <w:t xml:space="preserve"> is too big to fit the file threshold.</w:t>
+            </w:r>
           </w:p>
         </w:tc>
       </w:tr>
@@ -30191,440 +31482,33 @@
                 <w:szCs w:val="20"/>
               </w:rPr>
             </w:pPr>
-          </w:p>
-        </w:tc>
-      </w:tr>
-    </w:tbl>
-    <w:p/>
-    <w:p>
-      <w:pPr>
-        <w:pStyle w:val="Heading3"/>
-        <w:numPr>
-          <w:ilvl w:val="2"/>
-          <w:numId w:val="9"/>
-        </w:numPr>
-      </w:pPr>
-      <w:bookmarkStart w:id="41" w:name="_Toc25761647"/>
-      <w:r>
-        <w:t>Attach</w:t>
-      </w:r>
-      <w:r>
-        <w:t xml:space="preserve"> </w:t>
-      </w:r>
-      <w:r>
-        <w:t>Zip</w:t>
-      </w:r>
-      <w:r>
-        <w:t xml:space="preserve"> </w:t>
-      </w:r>
-      <w:r>
-        <w:t>Folder</w:t>
-      </w:r>
-      <w:bookmarkEnd w:id="41"/>
-    </w:p>
-    <w:tbl>
-      <w:tblPr>
-        <w:tblW w:w="0" w:type="auto"/>
-        <w:tblInd w:w="288" w:type="dxa"/>
-        <w:tblBorders>
-          <w:top w:val="single" w:sz="4" w:space="0" w:color="auto"/>
-          <w:left w:val="single" w:sz="4" w:space="0" w:color="auto"/>
-          <w:bottom w:val="single" w:sz="4" w:space="0" w:color="auto"/>
-          <w:right w:val="single" w:sz="4" w:space="0" w:color="auto"/>
-          <w:insideH w:val="single" w:sz="4" w:space="0" w:color="auto"/>
-          <w:insideV w:val="single" w:sz="4" w:space="0" w:color="auto"/>
-        </w:tblBorders>
-        <w:tblLayout w:type="fixed"/>
-        <w:tblLook w:val="0000" w:firstRow="0" w:lastRow="0" w:firstColumn="0" w:lastColumn="0" w:noHBand="0" w:noVBand="0"/>
-      </w:tblPr>
-      <w:tblGrid>
-        <w:gridCol w:w="2070"/>
-        <w:gridCol w:w="6300"/>
-      </w:tblGrid>
-      <w:tr>
-        <w:tc>
-          <w:tcPr>
-            <w:tcW w:w="2070" w:type="dxa"/>
-          </w:tcPr>
-          <w:p>
-            <w:pPr>
-              <w:tabs>
-                <w:tab w:val="left" w:pos="0"/>
-              </w:tabs>
-              <w:suppressAutoHyphens/>
-              <w:spacing w:after="0" w:line="240" w:lineRule="auto"/>
-              <w:rPr>
-                <w:rFonts w:ascii="Times New Roman" w:eastAsia="Times New Roman" w:hAnsi="Times New Roman" w:cs="Times New Roman"/>
-                <w:b/>
-                <w:spacing w:val="-3"/>
-                <w:sz w:val="24"/>
-                <w:szCs w:val="20"/>
-              </w:rPr>
-            </w:pPr>
-            <w:r>
-              <w:rPr>
-                <w:rFonts w:ascii="Times New Roman" w:eastAsia="Times New Roman" w:hAnsi="Times New Roman" w:cs="Times New Roman"/>
-                <w:b/>
-                <w:spacing w:val="-3"/>
-                <w:sz w:val="24"/>
-                <w:szCs w:val="20"/>
-              </w:rPr>
-              <w:t>Operation Name</w:t>
-            </w:r>
-          </w:p>
-        </w:tc>
-        <w:tc>
-          <w:tcPr>
-            <w:tcW w:w="6300" w:type="dxa"/>
-          </w:tcPr>
-          <w:p>
-            <w:pPr>
-              <w:tabs>
-                <w:tab w:val="left" w:pos="0"/>
-              </w:tabs>
-              <w:suppressAutoHyphens/>
-              <w:spacing w:after="0" w:line="240" w:lineRule="auto"/>
-              <w:rPr>
-                <w:rFonts w:ascii="Times New Roman" w:eastAsia="Times New Roman" w:hAnsi="Times New Roman" w:cs="Times New Roman"/>
-                <w:spacing w:val="-3"/>
-                <w:sz w:val="24"/>
-                <w:szCs w:val="20"/>
-              </w:rPr>
-            </w:pPr>
-            <w:proofErr w:type="spellStart"/>
-            <w:r>
-              <w:rPr>
-                <w:rFonts w:ascii="Times New Roman" w:eastAsia="Times New Roman" w:hAnsi="Times New Roman" w:cs="Times New Roman"/>
-                <w:spacing w:val="-3"/>
-                <w:sz w:val="24"/>
-                <w:szCs w:val="20"/>
-              </w:rPr>
-              <w:t>Attach_zip_folder</w:t>
-            </w:r>
-            <w:proofErr w:type="spellEnd"/>
-          </w:p>
-        </w:tc>
-      </w:tr>
-      <w:tr>
-        <w:tc>
-          <w:tcPr>
-            <w:tcW w:w="2070" w:type="dxa"/>
-          </w:tcPr>
-          <w:p>
-            <w:pPr>
-              <w:tabs>
-                <w:tab w:val="left" w:pos="0"/>
-              </w:tabs>
-              <w:suppressAutoHyphens/>
-              <w:spacing w:after="0" w:line="240" w:lineRule="auto"/>
-              <w:rPr>
-                <w:rFonts w:ascii="Times New Roman" w:eastAsia="Times New Roman" w:hAnsi="Times New Roman" w:cs="Times New Roman"/>
-                <w:b/>
-                <w:spacing w:val="-3"/>
-                <w:sz w:val="24"/>
-                <w:szCs w:val="20"/>
-              </w:rPr>
-            </w:pPr>
-            <w:r>
-              <w:rPr>
-                <w:rFonts w:ascii="Times New Roman" w:eastAsia="Times New Roman" w:hAnsi="Times New Roman" w:cs="Times New Roman"/>
-                <w:b/>
-                <w:spacing w:val="-3"/>
-                <w:sz w:val="24"/>
-                <w:szCs w:val="20"/>
-              </w:rPr>
-              <w:t>Trigger</w:t>
-            </w:r>
-          </w:p>
-        </w:tc>
-        <w:tc>
-          <w:tcPr>
-            <w:tcW w:w="6300" w:type="dxa"/>
-          </w:tcPr>
-          <w:p>
-            <w:pPr>
-              <w:tabs>
-                <w:tab w:val="left" w:pos="0"/>
-              </w:tabs>
-              <w:suppressAutoHyphens/>
-              <w:spacing w:after="0" w:line="240" w:lineRule="auto"/>
-              <w:rPr>
-                <w:rFonts w:ascii="Times New Roman" w:eastAsia="Times New Roman" w:hAnsi="Times New Roman" w:cs="Times New Roman"/>
-                <w:spacing w:val="-3"/>
-                <w:sz w:val="24"/>
-                <w:szCs w:val="20"/>
-              </w:rPr>
-            </w:pPr>
-          </w:p>
-        </w:tc>
-      </w:tr>
-      <w:tr>
-        <w:tc>
-          <w:tcPr>
-            <w:tcW w:w="2070" w:type="dxa"/>
-          </w:tcPr>
-          <w:p>
-            <w:pPr>
-              <w:tabs>
-                <w:tab w:val="left" w:pos="0"/>
-              </w:tabs>
-              <w:suppressAutoHyphens/>
-              <w:spacing w:after="0" w:line="240" w:lineRule="auto"/>
-              <w:rPr>
-                <w:rFonts w:ascii="Times New Roman" w:eastAsia="Times New Roman" w:hAnsi="Times New Roman" w:cs="Times New Roman"/>
-                <w:b/>
-                <w:spacing w:val="-3"/>
-                <w:sz w:val="24"/>
-                <w:szCs w:val="20"/>
-              </w:rPr>
-            </w:pPr>
-            <w:r>
-              <w:rPr>
-                <w:rFonts w:ascii="Times New Roman" w:eastAsia="Times New Roman" w:hAnsi="Times New Roman" w:cs="Times New Roman"/>
-                <w:b/>
-                <w:spacing w:val="-3"/>
-                <w:sz w:val="24"/>
-                <w:szCs w:val="20"/>
-              </w:rPr>
-              <w:t>Precondition</w:t>
-            </w:r>
-          </w:p>
-        </w:tc>
-        <w:tc>
-          <w:tcPr>
-            <w:tcW w:w="6300" w:type="dxa"/>
-          </w:tcPr>
-          <w:p>
-            <w:pPr>
-              <w:tabs>
-                <w:tab w:val="left" w:pos="0"/>
-              </w:tabs>
-              <w:suppressAutoHyphens/>
-              <w:spacing w:after="0" w:line="240" w:lineRule="auto"/>
-              <w:rPr>
-                <w:rFonts w:ascii="Times New Roman" w:eastAsia="Times New Roman" w:hAnsi="Times New Roman" w:cs="Times New Roman"/>
-                <w:spacing w:val="-3"/>
-                <w:sz w:val="24"/>
-                <w:szCs w:val="20"/>
-              </w:rPr>
-            </w:pPr>
-          </w:p>
-        </w:tc>
-      </w:tr>
-      <w:tr>
-        <w:tc>
-          <w:tcPr>
-            <w:tcW w:w="2070" w:type="dxa"/>
-          </w:tcPr>
-          <w:p>
-            <w:pPr>
-              <w:tabs>
-                <w:tab w:val="left" w:pos="0"/>
-              </w:tabs>
-              <w:suppressAutoHyphens/>
-              <w:spacing w:after="0" w:line="240" w:lineRule="auto"/>
-              <w:rPr>
-                <w:rFonts w:ascii="Times New Roman" w:eastAsia="Times New Roman" w:hAnsi="Times New Roman" w:cs="Times New Roman"/>
-                <w:b/>
-                <w:spacing w:val="-3"/>
-                <w:sz w:val="24"/>
-                <w:szCs w:val="20"/>
-              </w:rPr>
-            </w:pPr>
-            <w:r>
-              <w:rPr>
-                <w:rFonts w:ascii="Times New Roman" w:eastAsia="Times New Roman" w:hAnsi="Times New Roman" w:cs="Times New Roman"/>
-                <w:b/>
-                <w:spacing w:val="-3"/>
-                <w:sz w:val="24"/>
-                <w:szCs w:val="20"/>
-              </w:rPr>
-              <w:t>Basic Path</w:t>
-            </w:r>
-          </w:p>
-        </w:tc>
-        <w:tc>
-          <w:tcPr>
-            <w:tcW w:w="6300" w:type="dxa"/>
-          </w:tcPr>
-          <w:p>
-            <w:pPr>
-              <w:tabs>
-                <w:tab w:val="left" w:pos="0"/>
-              </w:tabs>
-              <w:suppressAutoHyphens/>
-              <w:spacing w:after="0" w:line="240" w:lineRule="auto"/>
-              <w:ind w:left="720"/>
-              <w:contextualSpacing/>
-              <w:rPr>
-                <w:rFonts w:ascii="Times New Roman" w:eastAsia="Times New Roman" w:hAnsi="Times New Roman" w:cs="Times New Roman"/>
-                <w:spacing w:val="-3"/>
-                <w:sz w:val="24"/>
-                <w:szCs w:val="20"/>
-              </w:rPr>
-            </w:pPr>
-          </w:p>
-        </w:tc>
-      </w:tr>
-      <w:tr>
-        <w:tc>
-          <w:tcPr>
-            <w:tcW w:w="2070" w:type="dxa"/>
-          </w:tcPr>
-          <w:p>
-            <w:pPr>
-              <w:tabs>
-                <w:tab w:val="left" w:pos="0"/>
-              </w:tabs>
-              <w:suppressAutoHyphens/>
-              <w:spacing w:after="0" w:line="240" w:lineRule="auto"/>
-              <w:rPr>
-                <w:rFonts w:ascii="Times New Roman" w:eastAsia="Times New Roman" w:hAnsi="Times New Roman" w:cs="Times New Roman"/>
-                <w:b/>
-                <w:spacing w:val="-3"/>
-                <w:sz w:val="24"/>
-                <w:szCs w:val="20"/>
-              </w:rPr>
-            </w:pPr>
-            <w:proofErr w:type="spellStart"/>
-            <w:r>
-              <w:rPr>
-                <w:rFonts w:ascii="Times New Roman" w:eastAsia="Times New Roman" w:hAnsi="Times New Roman" w:cs="Times New Roman"/>
-                <w:b/>
-                <w:spacing w:val="-3"/>
-                <w:sz w:val="24"/>
-                <w:szCs w:val="20"/>
-              </w:rPr>
-              <w:t>Postcondition</w:t>
-            </w:r>
-            <w:proofErr w:type="spellEnd"/>
-          </w:p>
-        </w:tc>
-        <w:tc>
-          <w:tcPr>
-            <w:tcW w:w="6300" w:type="dxa"/>
-          </w:tcPr>
-          <w:p>
-            <w:pPr>
-              <w:tabs>
-                <w:tab w:val="left" w:pos="0"/>
-              </w:tabs>
-              <w:suppressAutoHyphens/>
-              <w:spacing w:after="0" w:line="240" w:lineRule="auto"/>
-              <w:rPr>
-                <w:rFonts w:ascii="Times New Roman" w:eastAsia="Times New Roman" w:hAnsi="Times New Roman" w:cs="Times New Roman"/>
-                <w:spacing w:val="-3"/>
-                <w:sz w:val="24"/>
-                <w:szCs w:val="20"/>
-              </w:rPr>
-            </w:pPr>
-          </w:p>
-        </w:tc>
-      </w:tr>
-      <w:tr>
-        <w:tc>
-          <w:tcPr>
-            <w:tcW w:w="2070" w:type="dxa"/>
-          </w:tcPr>
-          <w:p>
-            <w:pPr>
-              <w:tabs>
-                <w:tab w:val="left" w:pos="0"/>
-              </w:tabs>
-              <w:suppressAutoHyphens/>
-              <w:spacing w:after="0" w:line="240" w:lineRule="auto"/>
-              <w:rPr>
-                <w:rFonts w:ascii="Times New Roman" w:eastAsia="Times New Roman" w:hAnsi="Times New Roman" w:cs="Times New Roman"/>
-                <w:b/>
-                <w:spacing w:val="-3"/>
-                <w:sz w:val="24"/>
-                <w:szCs w:val="20"/>
-              </w:rPr>
-            </w:pPr>
-            <w:r>
-              <w:rPr>
-                <w:rFonts w:ascii="Times New Roman" w:eastAsia="Times New Roman" w:hAnsi="Times New Roman" w:cs="Times New Roman"/>
-                <w:b/>
-                <w:spacing w:val="-3"/>
-                <w:sz w:val="24"/>
-                <w:szCs w:val="20"/>
-              </w:rPr>
-              <w:t>Exception Paths</w:t>
-            </w:r>
-          </w:p>
-        </w:tc>
-        <w:tc>
-          <w:tcPr>
-            <w:tcW w:w="6300" w:type="dxa"/>
-          </w:tcPr>
-          <w:p>
-            <w:pPr>
-              <w:tabs>
-                <w:tab w:val="left" w:pos="0"/>
-              </w:tabs>
-              <w:suppressAutoHyphens/>
-              <w:spacing w:after="0" w:line="240" w:lineRule="auto"/>
-              <w:rPr>
-                <w:rFonts w:ascii="Times New Roman" w:eastAsia="Times New Roman" w:hAnsi="Times New Roman" w:cs="Times New Roman"/>
-                <w:spacing w:val="-3"/>
-                <w:sz w:val="24"/>
-                <w:szCs w:val="20"/>
-              </w:rPr>
-            </w:pPr>
-          </w:p>
-        </w:tc>
-      </w:tr>
-      <w:tr>
-        <w:tc>
-          <w:tcPr>
-            <w:tcW w:w="2070" w:type="dxa"/>
-          </w:tcPr>
-          <w:p>
-            <w:pPr>
-              <w:tabs>
-                <w:tab w:val="left" w:pos="0"/>
-              </w:tabs>
-              <w:suppressAutoHyphens/>
-              <w:spacing w:after="0" w:line="240" w:lineRule="auto"/>
-              <w:rPr>
-                <w:rFonts w:ascii="Times New Roman" w:eastAsia="Times New Roman" w:hAnsi="Times New Roman" w:cs="Times New Roman"/>
-                <w:b/>
-                <w:spacing w:val="-3"/>
-                <w:sz w:val="24"/>
-                <w:szCs w:val="20"/>
-              </w:rPr>
-            </w:pPr>
-            <w:r>
-              <w:rPr>
-                <w:rFonts w:ascii="Times New Roman" w:eastAsia="Times New Roman" w:hAnsi="Times New Roman" w:cs="Times New Roman"/>
-                <w:b/>
-                <w:spacing w:val="-3"/>
-                <w:sz w:val="24"/>
-                <w:szCs w:val="20"/>
-              </w:rPr>
-              <w:lastRenderedPageBreak/>
-              <w:t>Alternative</w:t>
-            </w:r>
-          </w:p>
-        </w:tc>
-        <w:tc>
-          <w:tcPr>
-            <w:tcW w:w="6300" w:type="dxa"/>
-          </w:tcPr>
-          <w:p>
-            <w:pPr>
-              <w:tabs>
-                <w:tab w:val="left" w:pos="0"/>
-              </w:tabs>
-              <w:suppressAutoHyphens/>
-              <w:spacing w:after="0" w:line="240" w:lineRule="auto"/>
-              <w:rPr>
-                <w:rFonts w:ascii="Times New Roman" w:eastAsia="Times New Roman" w:hAnsi="Times New Roman" w:cs="Times New Roman"/>
-                <w:spacing w:val="-3"/>
-                <w:sz w:val="24"/>
-                <w:szCs w:val="20"/>
-              </w:rPr>
-            </w:pPr>
+            <w:r>
+              <w:rPr>
+                <w:rFonts w:ascii="Times New Roman" w:eastAsia="Times New Roman" w:hAnsi="Times New Roman" w:cs="Times New Roman"/>
+                <w:spacing w:val="-3"/>
+                <w:sz w:val="24"/>
+                <w:szCs w:val="20"/>
+              </w:rPr>
+              <w:t xml:space="preserve">User selects an existing problem from the Problems DGV and clicks the Edit button to access the Job Problem page and upload a </w:t>
+            </w:r>
+            <w:r>
+              <w:rPr>
+                <w:rFonts w:ascii="Times New Roman" w:eastAsia="Times New Roman" w:hAnsi="Times New Roman" w:cs="Times New Roman"/>
+                <w:spacing w:val="-3"/>
+                <w:sz w:val="24"/>
+                <w:szCs w:val="20"/>
+              </w:rPr>
+              <w:t>folder</w:t>
+            </w:r>
+            <w:r>
+              <w:rPr>
+                <w:rFonts w:ascii="Times New Roman" w:eastAsia="Times New Roman" w:hAnsi="Times New Roman" w:cs="Times New Roman"/>
+                <w:spacing w:val="-3"/>
+                <w:sz w:val="24"/>
+                <w:szCs w:val="20"/>
+              </w:rPr>
+              <w:t xml:space="preserve"> to the currently selected problem.</w:t>
+            </w:r>
           </w:p>
         </w:tc>
       </w:tr>
@@ -30767,6 +31651,7 @@
                 <w:sz w:val="24"/>
                 <w:szCs w:val="20"/>
               </w:rPr>
+              <w:lastRenderedPageBreak/>
               <w:t>Trigger</w:t>
             </w:r>
           </w:p>
@@ -30789,6 +31674,35 @@
                 <w:szCs w:val="20"/>
               </w:rPr>
             </w:pPr>
+            <w:r>
+              <w:rPr>
+                <w:rFonts w:ascii="Times New Roman" w:eastAsia="Times New Roman" w:hAnsi="Times New Roman" w:cs="Times New Roman"/>
+                <w:spacing w:val="-3"/>
+                <w:sz w:val="24"/>
+                <w:szCs w:val="20"/>
+              </w:rPr>
+              <w:t xml:space="preserve">User/Admin clicks Add Folder button. The browser fires up the local file explorer whether on Windows, Mac, </w:t>
+            </w:r>
+            <w:proofErr w:type="gramStart"/>
+            <w:r>
+              <w:rPr>
+                <w:rFonts w:ascii="Times New Roman" w:eastAsia="Times New Roman" w:hAnsi="Times New Roman" w:cs="Times New Roman"/>
+                <w:spacing w:val="-3"/>
+                <w:sz w:val="24"/>
+                <w:szCs w:val="20"/>
+              </w:rPr>
+              <w:t>Linux</w:t>
+            </w:r>
+            <w:proofErr w:type="gramEnd"/>
+            <w:r>
+              <w:rPr>
+                <w:rFonts w:ascii="Times New Roman" w:eastAsia="Times New Roman" w:hAnsi="Times New Roman" w:cs="Times New Roman"/>
+                <w:spacing w:val="-3"/>
+                <w:sz w:val="24"/>
+                <w:szCs w:val="20"/>
+              </w:rPr>
+              <w:t>. This will allow user to add a file to Problem.</w:t>
+            </w:r>
           </w:p>
         </w:tc>
       </w:tr>
@@ -30842,6 +31756,15 @@
                 <w:szCs w:val="20"/>
               </w:rPr>
             </w:pPr>
+            <w:r>
+              <w:rPr>
+                <w:rFonts w:ascii="Times New Roman" w:eastAsia="Times New Roman" w:hAnsi="Times New Roman" w:cs="Times New Roman"/>
+                <w:spacing w:val="-3"/>
+                <w:sz w:val="24"/>
+                <w:szCs w:val="20"/>
+              </w:rPr>
+              <w:t>User must create a problem and access the Job Problem page via the “Create problem” button.</w:t>
+            </w:r>
           </w:p>
         </w:tc>
       </w:tr>
@@ -30883,20 +31806,155 @@
           </w:tcPr>
           <w:p>
             <w:pPr>
-              <w:tabs>
-                <w:tab w:val="left" w:pos="0"/>
-              </w:tabs>
-              <w:suppressAutoHyphens/>
-              <w:spacing w:after="0" w:line="240" w:lineRule="auto"/>
-              <w:ind w:left="720"/>
-              <w:contextualSpacing/>
-              <w:rPr>
-                <w:rFonts w:ascii="Times New Roman" w:eastAsia="Times New Roman" w:hAnsi="Times New Roman" w:cs="Times New Roman"/>
-                <w:spacing w:val="-3"/>
-                <w:sz w:val="24"/>
-                <w:szCs w:val="20"/>
-              </w:rPr>
-            </w:pPr>
+              <w:pStyle w:val="ListParagraph"/>
+              <w:numPr>
+                <w:ilvl w:val="0"/>
+                <w:numId w:val="38"/>
+              </w:numPr>
+              <w:tabs>
+                <w:tab w:val="left" w:pos="0"/>
+              </w:tabs>
+              <w:suppressAutoHyphens/>
+              <w:spacing w:after="0" w:line="240" w:lineRule="auto"/>
+              <w:rPr>
+                <w:rFonts w:ascii="Times New Roman" w:eastAsia="Times New Roman" w:hAnsi="Times New Roman" w:cs="Times New Roman"/>
+                <w:spacing w:val="-3"/>
+                <w:sz w:val="24"/>
+                <w:szCs w:val="20"/>
+              </w:rPr>
+            </w:pPr>
+            <w:r>
+              <w:rPr>
+                <w:rFonts w:ascii="Times New Roman" w:eastAsia="Times New Roman" w:hAnsi="Times New Roman" w:cs="Times New Roman"/>
+                <w:spacing w:val="-3"/>
+                <w:sz w:val="24"/>
+                <w:szCs w:val="20"/>
+              </w:rPr>
+              <w:t xml:space="preserve">User clicks button Add </w:t>
+            </w:r>
+            <w:r>
+              <w:rPr>
+                <w:rFonts w:ascii="Times New Roman" w:eastAsia="Times New Roman" w:hAnsi="Times New Roman" w:cs="Times New Roman"/>
+                <w:spacing w:val="-3"/>
+                <w:sz w:val="24"/>
+                <w:szCs w:val="20"/>
+              </w:rPr>
+              <w:t>File</w:t>
+            </w:r>
+            <w:r>
+              <w:rPr>
+                <w:rFonts w:ascii="Times New Roman" w:eastAsia="Times New Roman" w:hAnsi="Times New Roman" w:cs="Times New Roman"/>
+                <w:spacing w:val="-3"/>
+                <w:sz w:val="24"/>
+                <w:szCs w:val="20"/>
+              </w:rPr>
+              <w:t xml:space="preserve"> button.</w:t>
+            </w:r>
+          </w:p>
+          <w:p>
+            <w:pPr>
+              <w:pStyle w:val="ListParagraph"/>
+              <w:numPr>
+                <w:ilvl w:val="0"/>
+                <w:numId w:val="38"/>
+              </w:numPr>
+              <w:tabs>
+                <w:tab w:val="left" w:pos="0"/>
+              </w:tabs>
+              <w:suppressAutoHyphens/>
+              <w:spacing w:after="0" w:line="240" w:lineRule="auto"/>
+              <w:rPr>
+                <w:rFonts w:ascii="Times New Roman" w:eastAsia="Times New Roman" w:hAnsi="Times New Roman" w:cs="Times New Roman"/>
+                <w:spacing w:val="-3"/>
+                <w:sz w:val="24"/>
+                <w:szCs w:val="20"/>
+              </w:rPr>
+            </w:pPr>
+            <w:r>
+              <w:rPr>
+                <w:rFonts w:ascii="Times New Roman" w:eastAsia="Times New Roman" w:hAnsi="Times New Roman" w:cs="Times New Roman"/>
+                <w:spacing w:val="-3"/>
+                <w:sz w:val="24"/>
+                <w:szCs w:val="20"/>
+              </w:rPr>
+              <w:t>System fires up the file explorer on the desired OS.</w:t>
+            </w:r>
+          </w:p>
+          <w:p>
+            <w:pPr>
+              <w:pStyle w:val="ListParagraph"/>
+              <w:numPr>
+                <w:ilvl w:val="0"/>
+                <w:numId w:val="38"/>
+              </w:numPr>
+              <w:tabs>
+                <w:tab w:val="left" w:pos="0"/>
+              </w:tabs>
+              <w:suppressAutoHyphens/>
+              <w:spacing w:after="0" w:line="240" w:lineRule="auto"/>
+              <w:rPr>
+                <w:rFonts w:ascii="Times New Roman" w:eastAsia="Times New Roman" w:hAnsi="Times New Roman" w:cs="Times New Roman"/>
+                <w:spacing w:val="-3"/>
+                <w:sz w:val="24"/>
+                <w:szCs w:val="20"/>
+              </w:rPr>
+            </w:pPr>
+            <w:r>
+              <w:rPr>
+                <w:rFonts w:ascii="Times New Roman" w:eastAsia="Times New Roman" w:hAnsi="Times New Roman" w:cs="Times New Roman"/>
+                <w:spacing w:val="-3"/>
+                <w:sz w:val="24"/>
+                <w:szCs w:val="20"/>
+              </w:rPr>
+              <w:t xml:space="preserve">User selects a </w:t>
+            </w:r>
+            <w:r>
+              <w:rPr>
+                <w:rFonts w:ascii="Times New Roman" w:eastAsia="Times New Roman" w:hAnsi="Times New Roman" w:cs="Times New Roman"/>
+                <w:spacing w:val="-3"/>
+                <w:sz w:val="24"/>
+                <w:szCs w:val="20"/>
+              </w:rPr>
+              <w:t>file</w:t>
+            </w:r>
+            <w:r>
+              <w:rPr>
+                <w:rFonts w:ascii="Times New Roman" w:eastAsia="Times New Roman" w:hAnsi="Times New Roman" w:cs="Times New Roman"/>
+                <w:spacing w:val="-3"/>
+                <w:sz w:val="24"/>
+                <w:szCs w:val="20"/>
+              </w:rPr>
+              <w:t>.</w:t>
+            </w:r>
+          </w:p>
+          <w:p>
+            <w:pPr>
+              <w:pStyle w:val="ListParagraph"/>
+              <w:numPr>
+                <w:ilvl w:val="0"/>
+                <w:numId w:val="38"/>
+              </w:numPr>
+              <w:tabs>
+                <w:tab w:val="left" w:pos="0"/>
+              </w:tabs>
+              <w:suppressAutoHyphens/>
+              <w:spacing w:after="0" w:line="240" w:lineRule="auto"/>
+              <w:rPr>
+                <w:rFonts w:ascii="Times New Roman" w:eastAsia="Times New Roman" w:hAnsi="Times New Roman" w:cs="Times New Roman"/>
+                <w:spacing w:val="-3"/>
+                <w:sz w:val="24"/>
+                <w:szCs w:val="20"/>
+              </w:rPr>
+            </w:pPr>
+            <w:r>
+              <w:rPr>
+                <w:rFonts w:ascii="Times New Roman" w:eastAsia="Times New Roman" w:hAnsi="Times New Roman" w:cs="Times New Roman"/>
+                <w:spacing w:val="-3"/>
+                <w:sz w:val="24"/>
+                <w:szCs w:val="20"/>
+              </w:rPr>
+              <w:t>If total attachment is less than 2mb.</w:t>
+            </w:r>
           </w:p>
         </w:tc>
       </w:tr>
@@ -30952,6 +32010,33 @@
                 <w:szCs w:val="20"/>
               </w:rPr>
             </w:pPr>
+            <w:r>
+              <w:rPr>
+                <w:rFonts w:ascii="Times New Roman" w:eastAsia="Times New Roman" w:hAnsi="Times New Roman" w:cs="Times New Roman"/>
+                <w:spacing w:val="-3"/>
+                <w:sz w:val="24"/>
+                <w:szCs w:val="20"/>
+              </w:rPr>
+              <w:t xml:space="preserve">Upload the </w:t>
+            </w:r>
+            <w:r>
+              <w:rPr>
+                <w:rFonts w:ascii="Times New Roman" w:eastAsia="Times New Roman" w:hAnsi="Times New Roman" w:cs="Times New Roman"/>
+                <w:spacing w:val="-3"/>
+                <w:sz w:val="24"/>
+                <w:szCs w:val="20"/>
+              </w:rPr>
+              <w:t xml:space="preserve">file </w:t>
+            </w:r>
+            <w:r>
+              <w:rPr>
+                <w:rFonts w:ascii="Times New Roman" w:eastAsia="Times New Roman" w:hAnsi="Times New Roman" w:cs="Times New Roman"/>
+                <w:spacing w:val="-3"/>
+                <w:sz w:val="24"/>
+                <w:szCs w:val="20"/>
+              </w:rPr>
+              <w:t>to the Problem record as a binary.</w:t>
+            </w:r>
           </w:p>
         </w:tc>
       </w:tr>
@@ -31005,6 +32090,24 @@
                 <w:szCs w:val="20"/>
               </w:rPr>
             </w:pPr>
+            <w:r>
+              <w:rPr>
+                <w:rFonts w:ascii="Times New Roman" w:eastAsia="Times New Roman" w:hAnsi="Times New Roman" w:cs="Times New Roman"/>
+                <w:spacing w:val="-3"/>
+                <w:sz w:val="24"/>
+                <w:szCs w:val="20"/>
+              </w:rPr>
+              <w:t>The attem</w:t>
+            </w:r>
+            <w:r>
+              <w:rPr>
+                <w:rFonts w:ascii="Times New Roman" w:eastAsia="Times New Roman" w:hAnsi="Times New Roman" w:cs="Times New Roman"/>
+                <w:spacing w:val="-3"/>
+                <w:sz w:val="24"/>
+                <w:szCs w:val="20"/>
+              </w:rPr>
+              <w:t>pt may be abandoned at any time or the file is too big to fit the file threshold.</w:t>
+            </w:r>
           </w:p>
         </w:tc>
       </w:tr>
@@ -31058,6 +32161,15 @@
                 <w:szCs w:val="20"/>
               </w:rPr>
             </w:pPr>
+            <w:r>
+              <w:rPr>
+                <w:rFonts w:ascii="Times New Roman" w:eastAsia="Times New Roman" w:hAnsi="Times New Roman" w:cs="Times New Roman"/>
+                <w:spacing w:val="-3"/>
+                <w:sz w:val="24"/>
+                <w:szCs w:val="20"/>
+              </w:rPr>
+              <w:t>User selects an existing problem from the Problems DGV and clicks the Edit button to access the Job Problem page and upload a file to the currently selected problem.</w:t>
+            </w:r>
           </w:p>
         </w:tc>
       </w:tr>
@@ -32374,6 +33486,7 @@
       </w:pPr>
       <w:bookmarkStart w:id="46" w:name="_Toc25761652"/>
       <w:r>
+        <w:lastRenderedPageBreak/>
         <w:t>Update</w:t>
       </w:r>
       <w:r>
@@ -32548,7 +33661,6 @@
                 <w:sz w:val="24"/>
                 <w:szCs w:val="20"/>
               </w:rPr>
-              <w:lastRenderedPageBreak/>
               <w:t>Precondition</w:t>
             </w:r>
           </w:p>
@@ -33810,6 +34922,7 @@
         <w:rPr>
           <w:b/>
         </w:rPr>
+        <w:lastRenderedPageBreak/>
         <w:t>Hardware</w:t>
       </w:r>
       <w:r>
@@ -33824,7 +34937,6 @@
         <w:ind w:left="360"/>
       </w:pPr>
       <w:r>
-        <w:lastRenderedPageBreak/>
         <w:t>Any operating system</w:t>
       </w:r>
       <w:r>
@@ -34862,7 +35974,7 @@
         <w:bCs/>
         <w:noProof/>
       </w:rPr>
-      <w:t>28</w:t>
+      <w:t>27</w:t>
     </w:r>
     <w:r>
       <w:rPr>
@@ -35441,16 +36553,16 @@
     </w:lvl>
   </w:abstractNum>
   <w:abstractNum w:abstractNumId="5" w15:restartNumberingAfterBreak="0">
-    <w:nsid w:val="17973C63"/>
+    <w:nsid w:val="16F44709"/>
     <w:multiLevelType w:val="hybridMultilevel"/>
-    <w:tmpl w:val="5268C300"/>
-    <w:lvl w:ilvl="0" w:tplc="0409000F">
+    <w:tmpl w:val="F3B87C28"/>
+    <w:lvl w:ilvl="0" w:tplc="D9D08306">
       <w:start w:val="1"/>
       <w:numFmt w:val="decimal"/>
       <w:lvlText w:val="%1."/>
       <w:lvlJc w:val="left"/>
       <w:pPr>
-        <w:ind w:left="720" w:hanging="360"/>
+        <w:ind w:left="1080" w:hanging="360"/>
       </w:pPr>
       <w:rPr>
         <w:rFonts w:hint="default"/>
@@ -35462,7 +36574,7 @@
       <w:lvlText w:val="%2."/>
       <w:lvlJc w:val="left"/>
       <w:pPr>
-        <w:ind w:left="1440" w:hanging="360"/>
+        <w:ind w:left="1800" w:hanging="360"/>
       </w:pPr>
     </w:lvl>
     <w:lvl w:ilvl="2" w:tplc="0409001B" w:tentative="1">
@@ -35471,7 +36583,7 @@
       <w:lvlText w:val="%3."/>
       <w:lvlJc w:val="right"/>
       <w:pPr>
-        <w:ind w:left="2160" w:hanging="180"/>
+        <w:ind w:left="2520" w:hanging="180"/>
       </w:pPr>
     </w:lvl>
     <w:lvl w:ilvl="3" w:tplc="0409000F" w:tentative="1">
@@ -35480,7 +36592,7 @@
       <w:lvlText w:val="%4."/>
       <w:lvlJc w:val="left"/>
       <w:pPr>
-        <w:ind w:left="2880" w:hanging="360"/>
+        <w:ind w:left="3240" w:hanging="360"/>
       </w:pPr>
     </w:lvl>
     <w:lvl w:ilvl="4" w:tplc="04090019" w:tentative="1">
@@ -35489,7 +36601,7 @@
       <w:lvlText w:val="%5."/>
       <w:lvlJc w:val="left"/>
       <w:pPr>
-        <w:ind w:left="3600" w:hanging="360"/>
+        <w:ind w:left="3960" w:hanging="360"/>
       </w:pPr>
     </w:lvl>
     <w:lvl w:ilvl="5" w:tplc="0409001B" w:tentative="1">
@@ -35498,7 +36610,7 @@
       <w:lvlText w:val="%6."/>
       <w:lvlJc w:val="right"/>
       <w:pPr>
-        <w:ind w:left="4320" w:hanging="180"/>
+        <w:ind w:left="4680" w:hanging="180"/>
       </w:pPr>
     </w:lvl>
     <w:lvl w:ilvl="6" w:tplc="0409000F" w:tentative="1">
@@ -35507,7 +36619,7 @@
       <w:lvlText w:val="%7."/>
       <w:lvlJc w:val="left"/>
       <w:pPr>
-        <w:ind w:left="5040" w:hanging="360"/>
+        <w:ind w:left="5400" w:hanging="360"/>
       </w:pPr>
     </w:lvl>
     <w:lvl w:ilvl="7" w:tplc="04090019" w:tentative="1">
@@ -35516,7 +36628,7 @@
       <w:lvlText w:val="%8."/>
       <w:lvlJc w:val="left"/>
       <w:pPr>
-        <w:ind w:left="5760" w:hanging="360"/>
+        <w:ind w:left="6120" w:hanging="360"/>
       </w:pPr>
     </w:lvl>
     <w:lvl w:ilvl="8" w:tplc="0409001B" w:tentative="1">
@@ -35525,21 +36637,21 @@
       <w:lvlText w:val="%9."/>
       <w:lvlJc w:val="right"/>
       <w:pPr>
-        <w:ind w:left="6480" w:hanging="180"/>
+        <w:ind w:left="6840" w:hanging="180"/>
       </w:pPr>
     </w:lvl>
   </w:abstractNum>
   <w:abstractNum w:abstractNumId="6" w15:restartNumberingAfterBreak="0">
-    <w:nsid w:val="18D54E47"/>
+    <w:nsid w:val="17973C63"/>
     <w:multiLevelType w:val="hybridMultilevel"/>
-    <w:tmpl w:val="331ABAE0"/>
-    <w:lvl w:ilvl="0" w:tplc="0BFAEDB4">
+    <w:tmpl w:val="5268C300"/>
+    <w:lvl w:ilvl="0" w:tplc="0409000F">
       <w:start w:val="1"/>
       <w:numFmt w:val="decimal"/>
       <w:lvlText w:val="%1."/>
       <w:lvlJc w:val="left"/>
       <w:pPr>
-        <w:ind w:left="1080" w:hanging="360"/>
+        <w:ind w:left="720" w:hanging="360"/>
       </w:pPr>
       <w:rPr>
         <w:rFonts w:hint="default"/>
@@ -35551,7 +36663,7 @@
       <w:lvlText w:val="%2."/>
       <w:lvlJc w:val="left"/>
       <w:pPr>
-        <w:ind w:left="1800" w:hanging="360"/>
+        <w:ind w:left="1440" w:hanging="360"/>
       </w:pPr>
     </w:lvl>
     <w:lvl w:ilvl="2" w:tplc="0409001B" w:tentative="1">
@@ -35560,7 +36672,7 @@
       <w:lvlText w:val="%3."/>
       <w:lvlJc w:val="right"/>
       <w:pPr>
-        <w:ind w:left="2520" w:hanging="180"/>
+        <w:ind w:left="2160" w:hanging="180"/>
       </w:pPr>
     </w:lvl>
     <w:lvl w:ilvl="3" w:tplc="0409000F" w:tentative="1">
@@ -35569,7 +36681,7 @@
       <w:lvlText w:val="%4."/>
       <w:lvlJc w:val="left"/>
       <w:pPr>
-        <w:ind w:left="3240" w:hanging="360"/>
+        <w:ind w:left="2880" w:hanging="360"/>
       </w:pPr>
     </w:lvl>
     <w:lvl w:ilvl="4" w:tplc="04090019" w:tentative="1">
@@ -35578,7 +36690,7 @@
       <w:lvlText w:val="%5."/>
       <w:lvlJc w:val="left"/>
       <w:pPr>
-        <w:ind w:left="3960" w:hanging="360"/>
+        <w:ind w:left="3600" w:hanging="360"/>
       </w:pPr>
     </w:lvl>
     <w:lvl w:ilvl="5" w:tplc="0409001B" w:tentative="1">
@@ -35587,7 +36699,7 @@
       <w:lvlText w:val="%6."/>
       <w:lvlJc w:val="right"/>
       <w:pPr>
-        <w:ind w:left="4680" w:hanging="180"/>
+        <w:ind w:left="4320" w:hanging="180"/>
       </w:pPr>
     </w:lvl>
     <w:lvl w:ilvl="6" w:tplc="0409000F" w:tentative="1">
@@ -35596,7 +36708,7 @@
       <w:lvlText w:val="%7."/>
       <w:lvlJc w:val="left"/>
       <w:pPr>
-        <w:ind w:left="5400" w:hanging="360"/>
+        <w:ind w:left="5040" w:hanging="360"/>
       </w:pPr>
     </w:lvl>
     <w:lvl w:ilvl="7" w:tplc="04090019" w:tentative="1">
@@ -35605,7 +36717,7 @@
       <w:lvlText w:val="%8."/>
       <w:lvlJc w:val="left"/>
       <w:pPr>
-        <w:ind w:left="6120" w:hanging="360"/>
+        <w:ind w:left="5760" w:hanging="360"/>
       </w:pPr>
     </w:lvl>
     <w:lvl w:ilvl="8" w:tplc="0409001B" w:tentative="1">
@@ -35614,11 +36726,100 @@
       <w:lvlText w:val="%9."/>
       <w:lvlJc w:val="right"/>
       <w:pPr>
-        <w:ind w:left="6840" w:hanging="180"/>
+        <w:ind w:left="6480" w:hanging="180"/>
       </w:pPr>
     </w:lvl>
   </w:abstractNum>
   <w:abstractNum w:abstractNumId="7" w15:restartNumberingAfterBreak="0">
+    <w:nsid w:val="18D54E47"/>
+    <w:multiLevelType w:val="hybridMultilevel"/>
+    <w:tmpl w:val="331ABAE0"/>
+    <w:lvl w:ilvl="0" w:tplc="0BFAEDB4">
+      <w:start w:val="1"/>
+      <w:numFmt w:val="decimal"/>
+      <w:lvlText w:val="%1."/>
+      <w:lvlJc w:val="left"/>
+      <w:pPr>
+        <w:ind w:left="1080" w:hanging="360"/>
+      </w:pPr>
+      <w:rPr>
+        <w:rFonts w:hint="default"/>
+      </w:rPr>
+    </w:lvl>
+    <w:lvl w:ilvl="1" w:tplc="04090019" w:tentative="1">
+      <w:start w:val="1"/>
+      <w:numFmt w:val="lowerLetter"/>
+      <w:lvlText w:val="%2."/>
+      <w:lvlJc w:val="left"/>
+      <w:pPr>
+        <w:ind w:left="1800" w:hanging="360"/>
+      </w:pPr>
+    </w:lvl>
+    <w:lvl w:ilvl="2" w:tplc="0409001B" w:tentative="1">
+      <w:start w:val="1"/>
+      <w:numFmt w:val="lowerRoman"/>
+      <w:lvlText w:val="%3."/>
+      <w:lvlJc w:val="right"/>
+      <w:pPr>
+        <w:ind w:left="2520" w:hanging="180"/>
+      </w:pPr>
+    </w:lvl>
+    <w:lvl w:ilvl="3" w:tplc="0409000F" w:tentative="1">
+      <w:start w:val="1"/>
+      <w:numFmt w:val="decimal"/>
+      <w:lvlText w:val="%4."/>
+      <w:lvlJc w:val="left"/>
+      <w:pPr>
+        <w:ind w:left="3240" w:hanging="360"/>
+      </w:pPr>
+    </w:lvl>
+    <w:lvl w:ilvl="4" w:tplc="04090019" w:tentative="1">
+      <w:start w:val="1"/>
+      <w:numFmt w:val="lowerLetter"/>
+      <w:lvlText w:val="%5."/>
+      <w:lvlJc w:val="left"/>
+      <w:pPr>
+        <w:ind w:left="3960" w:hanging="360"/>
+      </w:pPr>
+    </w:lvl>
+    <w:lvl w:ilvl="5" w:tplc="0409001B" w:tentative="1">
+      <w:start w:val="1"/>
+      <w:numFmt w:val="lowerRoman"/>
+      <w:lvlText w:val="%6."/>
+      <w:lvlJc w:val="right"/>
+      <w:pPr>
+        <w:ind w:left="4680" w:hanging="180"/>
+      </w:pPr>
+    </w:lvl>
+    <w:lvl w:ilvl="6" w:tplc="0409000F" w:tentative="1">
+      <w:start w:val="1"/>
+      <w:numFmt w:val="decimal"/>
+      <w:lvlText w:val="%7."/>
+      <w:lvlJc w:val="left"/>
+      <w:pPr>
+        <w:ind w:left="5400" w:hanging="360"/>
+      </w:pPr>
+    </w:lvl>
+    <w:lvl w:ilvl="7" w:tplc="04090019" w:tentative="1">
+      <w:start w:val="1"/>
+      <w:numFmt w:val="lowerLetter"/>
+      <w:lvlText w:val="%8."/>
+      <w:lvlJc w:val="left"/>
+      <w:pPr>
+        <w:ind w:left="6120" w:hanging="360"/>
+      </w:pPr>
+    </w:lvl>
+    <w:lvl w:ilvl="8" w:tplc="0409001B" w:tentative="1">
+      <w:start w:val="1"/>
+      <w:numFmt w:val="lowerRoman"/>
+      <w:lvlText w:val="%9."/>
+      <w:lvlJc w:val="right"/>
+      <w:pPr>
+        <w:ind w:left="6840" w:hanging="180"/>
+      </w:pPr>
+    </w:lvl>
+  </w:abstractNum>
+  <w:abstractNum w:abstractNumId="8" w15:restartNumberingAfterBreak="0">
     <w:nsid w:val="1C191824"/>
     <w:multiLevelType w:val="hybridMultilevel"/>
     <w:tmpl w:val="9372F692"/>
@@ -35634,7 +36835,7 @@
         <w:rFonts w:ascii="Symbol" w:eastAsiaTheme="minorHAnsi" w:hAnsi="Symbol" w:cstheme="minorBidi" w:hint="default"/>
       </w:rPr>
     </w:lvl>
-    <w:lvl w:ilvl="1" w:tplc="04090003" w:tentative="1">
+    <w:lvl w:ilvl="1" w:tplc="04090003">
       <w:start w:val="1"/>
       <w:numFmt w:val="bullet"/>
       <w:lvlText w:val="o"/>
@@ -35731,7 +36932,7 @@
       </w:rPr>
     </w:lvl>
   </w:abstractNum>
-  <w:abstractNum w:abstractNumId="8" w15:restartNumberingAfterBreak="0">
+  <w:abstractNum w:abstractNumId="9" w15:restartNumberingAfterBreak="0">
     <w:nsid w:val="1D322FC4"/>
     <w:multiLevelType w:val="hybridMultilevel"/>
     <w:tmpl w:val="B9F6A7A8"/>
@@ -35820,7 +37021,7 @@
       </w:pPr>
     </w:lvl>
   </w:abstractNum>
-  <w:abstractNum w:abstractNumId="9" w15:restartNumberingAfterBreak="0">
+  <w:abstractNum w:abstractNumId="10" w15:restartNumberingAfterBreak="0">
     <w:nsid w:val="1FC33B89"/>
     <w:multiLevelType w:val="multilevel"/>
     <w:tmpl w:val="7C5414E2"/>
@@ -35941,7 +37142,7 @@
       </w:rPr>
     </w:lvl>
   </w:abstractNum>
-  <w:abstractNum w:abstractNumId="10" w15:restartNumberingAfterBreak="0">
+  <w:abstractNum w:abstractNumId="11" w15:restartNumberingAfterBreak="0">
     <w:nsid w:val="204824FA"/>
     <w:multiLevelType w:val="hybridMultilevel"/>
     <w:tmpl w:val="371C84E4"/>
@@ -36030,7 +37231,120 @@
       </w:pPr>
     </w:lvl>
   </w:abstractNum>
-  <w:abstractNum w:abstractNumId="11" w15:restartNumberingAfterBreak="0">
+  <w:abstractNum w:abstractNumId="12" w15:restartNumberingAfterBreak="0">
+    <w:nsid w:val="24A5024B"/>
+    <w:multiLevelType w:val="hybridMultilevel"/>
+    <w:tmpl w:val="2DCC7836"/>
+    <w:lvl w:ilvl="0" w:tplc="B81ECE72">
+      <w:start w:val="1"/>
+      <w:numFmt w:val="bullet"/>
+      <w:lvlText w:val=""/>
+      <w:lvlJc w:val="left"/>
+      <w:pPr>
+        <w:ind w:left="720" w:hanging="360"/>
+      </w:pPr>
+      <w:rPr>
+        <w:rFonts w:ascii="Symbol" w:eastAsiaTheme="minorHAnsi" w:hAnsi="Symbol" w:cstheme="minorBidi" w:hint="default"/>
+      </w:rPr>
+    </w:lvl>
+    <w:lvl w:ilvl="1" w:tplc="04090001">
+      <w:start w:val="1"/>
+      <w:numFmt w:val="bullet"/>
+      <w:lvlText w:val=""/>
+      <w:lvlJc w:val="left"/>
+      <w:pPr>
+        <w:ind w:left="1440" w:hanging="360"/>
+      </w:pPr>
+      <w:rPr>
+        <w:rFonts w:ascii="Symbol" w:hAnsi="Symbol" w:hint="default"/>
+      </w:rPr>
+    </w:lvl>
+    <w:lvl w:ilvl="2" w:tplc="04090005" w:tentative="1">
+      <w:start w:val="1"/>
+      <w:numFmt w:val="bullet"/>
+      <w:lvlText w:val=""/>
+      <w:lvlJc w:val="left"/>
+      <w:pPr>
+        <w:ind w:left="2160" w:hanging="360"/>
+      </w:pPr>
+      <w:rPr>
+        <w:rFonts w:ascii="Wingdings" w:hAnsi="Wingdings" w:hint="default"/>
+      </w:rPr>
+    </w:lvl>
+    <w:lvl w:ilvl="3" w:tplc="04090001" w:tentative="1">
+      <w:start w:val="1"/>
+      <w:numFmt w:val="bullet"/>
+      <w:lvlText w:val=""/>
+      <w:lvlJc w:val="left"/>
+      <w:pPr>
+        <w:ind w:left="2880" w:hanging="360"/>
+      </w:pPr>
+      <w:rPr>
+        <w:rFonts w:ascii="Symbol" w:hAnsi="Symbol" w:hint="default"/>
+      </w:rPr>
+    </w:lvl>
+    <w:lvl w:ilvl="4" w:tplc="04090003" w:tentative="1">
+      <w:start w:val="1"/>
+      <w:numFmt w:val="bullet"/>
+      <w:lvlText w:val="o"/>
+      <w:lvlJc w:val="left"/>
+      <w:pPr>
+        <w:ind w:left="3600" w:hanging="360"/>
+      </w:pPr>
+      <w:rPr>
+        <w:rFonts w:ascii="Courier New" w:hAnsi="Courier New" w:cs="Courier New" w:hint="default"/>
+      </w:rPr>
+    </w:lvl>
+    <w:lvl w:ilvl="5" w:tplc="04090005" w:tentative="1">
+      <w:start w:val="1"/>
+      <w:numFmt w:val="bullet"/>
+      <w:lvlText w:val=""/>
+      <w:lvlJc w:val="left"/>
+      <w:pPr>
+        <w:ind w:left="4320" w:hanging="360"/>
+      </w:pPr>
+      <w:rPr>
+        <w:rFonts w:ascii="Wingdings" w:hAnsi="Wingdings" w:hint="default"/>
+      </w:rPr>
+    </w:lvl>
+    <w:lvl w:ilvl="6" w:tplc="04090001" w:tentative="1">
+      <w:start w:val="1"/>
+      <w:numFmt w:val="bullet"/>
+      <w:lvlText w:val=""/>
+      <w:lvlJc w:val="left"/>
+      <w:pPr>
+        <w:ind w:left="5040" w:hanging="360"/>
+      </w:pPr>
+      <w:rPr>
+        <w:rFonts w:ascii="Symbol" w:hAnsi="Symbol" w:hint="default"/>
+      </w:rPr>
+    </w:lvl>
+    <w:lvl w:ilvl="7" w:tplc="04090003" w:tentative="1">
+      <w:start w:val="1"/>
+      <w:numFmt w:val="bullet"/>
+      <w:lvlText w:val="o"/>
+      <w:lvlJc w:val="left"/>
+      <w:pPr>
+        <w:ind w:left="5760" w:hanging="360"/>
+      </w:pPr>
+      <w:rPr>
+        <w:rFonts w:ascii="Courier New" w:hAnsi="Courier New" w:cs="Courier New" w:hint="default"/>
+      </w:rPr>
+    </w:lvl>
+    <w:lvl w:ilvl="8" w:tplc="04090005" w:tentative="1">
+      <w:start w:val="1"/>
+      <w:numFmt w:val="bullet"/>
+      <w:lvlText w:val=""/>
+      <w:lvlJc w:val="left"/>
+      <w:pPr>
+        <w:ind w:left="6480" w:hanging="360"/>
+      </w:pPr>
+      <w:rPr>
+        <w:rFonts w:ascii="Wingdings" w:hAnsi="Wingdings" w:hint="default"/>
+      </w:rPr>
+    </w:lvl>
+  </w:abstractNum>
+  <w:abstractNum w:abstractNumId="13" w15:restartNumberingAfterBreak="0">
     <w:nsid w:val="25E90861"/>
     <w:multiLevelType w:val="hybridMultilevel"/>
     <w:tmpl w:val="A314DAC6"/>
@@ -36119,7 +37433,7 @@
       </w:pPr>
     </w:lvl>
   </w:abstractNum>
-  <w:abstractNum w:abstractNumId="12" w15:restartNumberingAfterBreak="0">
+  <w:abstractNum w:abstractNumId="14" w15:restartNumberingAfterBreak="0">
     <w:nsid w:val="2E105780"/>
     <w:multiLevelType w:val="hybridMultilevel"/>
     <w:tmpl w:val="F3FE0B1E"/>
@@ -36208,7 +37522,7 @@
       </w:pPr>
     </w:lvl>
   </w:abstractNum>
-  <w:abstractNum w:abstractNumId="13" w15:restartNumberingAfterBreak="0">
+  <w:abstractNum w:abstractNumId="15" w15:restartNumberingAfterBreak="0">
     <w:nsid w:val="3104252F"/>
     <w:multiLevelType w:val="hybridMultilevel"/>
     <w:tmpl w:val="8012A820"/>
@@ -36297,7 +37611,7 @@
       </w:pPr>
     </w:lvl>
   </w:abstractNum>
-  <w:abstractNum w:abstractNumId="14" w15:restartNumberingAfterBreak="0">
+  <w:abstractNum w:abstractNumId="16" w15:restartNumberingAfterBreak="0">
     <w:nsid w:val="37C70DDE"/>
     <w:multiLevelType w:val="multilevel"/>
     <w:tmpl w:val="5958E654"/>
@@ -36418,7 +37732,7 @@
       </w:rPr>
     </w:lvl>
   </w:abstractNum>
-  <w:abstractNum w:abstractNumId="15" w15:restartNumberingAfterBreak="0">
+  <w:abstractNum w:abstractNumId="17" w15:restartNumberingAfterBreak="0">
     <w:nsid w:val="382F20DA"/>
     <w:multiLevelType w:val="multilevel"/>
     <w:tmpl w:val="EB827556"/>
@@ -36531,7 +37845,7 @@
       </w:rPr>
     </w:lvl>
   </w:abstractNum>
-  <w:abstractNum w:abstractNumId="16" w15:restartNumberingAfterBreak="0">
+  <w:abstractNum w:abstractNumId="18" w15:restartNumberingAfterBreak="0">
     <w:nsid w:val="39A35093"/>
     <w:multiLevelType w:val="hybridMultilevel"/>
     <w:tmpl w:val="315016E4"/>
@@ -36620,7 +37934,7 @@
       </w:pPr>
     </w:lvl>
   </w:abstractNum>
-  <w:abstractNum w:abstractNumId="17" w15:restartNumberingAfterBreak="0">
+  <w:abstractNum w:abstractNumId="19" w15:restartNumberingAfterBreak="0">
     <w:nsid w:val="3E701262"/>
     <w:multiLevelType w:val="multilevel"/>
     <w:tmpl w:val="C3FC3698"/>
@@ -36733,7 +38047,7 @@
       </w:rPr>
     </w:lvl>
   </w:abstractNum>
-  <w:abstractNum w:abstractNumId="18" w15:restartNumberingAfterBreak="0">
+  <w:abstractNum w:abstractNumId="20" w15:restartNumberingAfterBreak="0">
     <w:nsid w:val="46963501"/>
     <w:multiLevelType w:val="hybridMultilevel"/>
     <w:tmpl w:val="A204232C"/>
@@ -36822,7 +38136,96 @@
       </w:pPr>
     </w:lvl>
   </w:abstractNum>
-  <w:abstractNum w:abstractNumId="19" w15:restartNumberingAfterBreak="0">
+  <w:abstractNum w:abstractNumId="21" w15:restartNumberingAfterBreak="0">
+    <w:nsid w:val="49AA3110"/>
+    <w:multiLevelType w:val="hybridMultilevel"/>
+    <w:tmpl w:val="8A3497C2"/>
+    <w:lvl w:ilvl="0" w:tplc="0409000F">
+      <w:start w:val="1"/>
+      <w:numFmt w:val="decimal"/>
+      <w:lvlText w:val="%1."/>
+      <w:lvlJc w:val="left"/>
+      <w:pPr>
+        <w:ind w:left="720" w:hanging="360"/>
+      </w:pPr>
+      <w:rPr>
+        <w:rFonts w:hint="default"/>
+      </w:rPr>
+    </w:lvl>
+    <w:lvl w:ilvl="1" w:tplc="04090019" w:tentative="1">
+      <w:start w:val="1"/>
+      <w:numFmt w:val="lowerLetter"/>
+      <w:lvlText w:val="%2."/>
+      <w:lvlJc w:val="left"/>
+      <w:pPr>
+        <w:ind w:left="1440" w:hanging="360"/>
+      </w:pPr>
+    </w:lvl>
+    <w:lvl w:ilvl="2" w:tplc="0409001B" w:tentative="1">
+      <w:start w:val="1"/>
+      <w:numFmt w:val="lowerRoman"/>
+      <w:lvlText w:val="%3."/>
+      <w:lvlJc w:val="right"/>
+      <w:pPr>
+        <w:ind w:left="2160" w:hanging="180"/>
+      </w:pPr>
+    </w:lvl>
+    <w:lvl w:ilvl="3" w:tplc="0409000F" w:tentative="1">
+      <w:start w:val="1"/>
+      <w:numFmt w:val="decimal"/>
+      <w:lvlText w:val="%4."/>
+      <w:lvlJc w:val="left"/>
+      <w:pPr>
+        <w:ind w:left="2880" w:hanging="360"/>
+      </w:pPr>
+    </w:lvl>
+    <w:lvl w:ilvl="4" w:tplc="04090019" w:tentative="1">
+      <w:start w:val="1"/>
+      <w:numFmt w:val="lowerLetter"/>
+      <w:lvlText w:val="%5."/>
+      <w:lvlJc w:val="left"/>
+      <w:pPr>
+        <w:ind w:left="3600" w:hanging="360"/>
+      </w:pPr>
+    </w:lvl>
+    <w:lvl w:ilvl="5" w:tplc="0409001B" w:tentative="1">
+      <w:start w:val="1"/>
+      <w:numFmt w:val="lowerRoman"/>
+      <w:lvlText w:val="%6."/>
+      <w:lvlJc w:val="right"/>
+      <w:pPr>
+        <w:ind w:left="4320" w:hanging="180"/>
+      </w:pPr>
+    </w:lvl>
+    <w:lvl w:ilvl="6" w:tplc="0409000F" w:tentative="1">
+      <w:start w:val="1"/>
+      <w:numFmt w:val="decimal"/>
+      <w:lvlText w:val="%7."/>
+      <w:lvlJc w:val="left"/>
+      <w:pPr>
+        <w:ind w:left="5040" w:hanging="360"/>
+      </w:pPr>
+    </w:lvl>
+    <w:lvl w:ilvl="7" w:tplc="04090019" w:tentative="1">
+      <w:start w:val="1"/>
+      <w:numFmt w:val="lowerLetter"/>
+      <w:lvlText w:val="%8."/>
+      <w:lvlJc w:val="left"/>
+      <w:pPr>
+        <w:ind w:left="5760" w:hanging="360"/>
+      </w:pPr>
+    </w:lvl>
+    <w:lvl w:ilvl="8" w:tplc="0409001B" w:tentative="1">
+      <w:start w:val="1"/>
+      <w:numFmt w:val="lowerRoman"/>
+      <w:lvlText w:val="%9."/>
+      <w:lvlJc w:val="right"/>
+      <w:pPr>
+        <w:ind w:left="6480" w:hanging="180"/>
+      </w:pPr>
+    </w:lvl>
+  </w:abstractNum>
+  <w:abstractNum w:abstractNumId="22" w15:restartNumberingAfterBreak="0">
     <w:nsid w:val="4BEE27C5"/>
     <w:multiLevelType w:val="multilevel"/>
     <w:tmpl w:val="FB78D5A0"/>
@@ -36935,7 +38338,7 @@
       </w:rPr>
     </w:lvl>
   </w:abstractNum>
-  <w:abstractNum w:abstractNumId="20" w15:restartNumberingAfterBreak="0">
+  <w:abstractNum w:abstractNumId="23" w15:restartNumberingAfterBreak="0">
     <w:nsid w:val="4CB04DDE"/>
     <w:multiLevelType w:val="hybridMultilevel"/>
     <w:tmpl w:val="8012A820"/>
@@ -37024,7 +38427,7 @@
       </w:pPr>
     </w:lvl>
   </w:abstractNum>
-  <w:abstractNum w:abstractNumId="21" w15:restartNumberingAfterBreak="0">
+  <w:abstractNum w:abstractNumId="24" w15:restartNumberingAfterBreak="0">
     <w:nsid w:val="55920FC1"/>
     <w:multiLevelType w:val="hybridMultilevel"/>
     <w:tmpl w:val="EF4E15DA"/>
@@ -37113,7 +38516,7 @@
       </w:pPr>
     </w:lvl>
   </w:abstractNum>
-  <w:abstractNum w:abstractNumId="22" w15:restartNumberingAfterBreak="0">
+  <w:abstractNum w:abstractNumId="25" w15:restartNumberingAfterBreak="0">
     <w:nsid w:val="63A86FF2"/>
     <w:multiLevelType w:val="multilevel"/>
     <w:tmpl w:val="659C792A"/>
@@ -37234,7 +38637,7 @@
       </w:rPr>
     </w:lvl>
   </w:abstractNum>
-  <w:abstractNum w:abstractNumId="23" w15:restartNumberingAfterBreak="0">
+  <w:abstractNum w:abstractNumId="26" w15:restartNumberingAfterBreak="0">
     <w:nsid w:val="650C3CD2"/>
     <w:multiLevelType w:val="multilevel"/>
     <w:tmpl w:val="7C5414E2"/>
@@ -37355,17 +38758,17 @@
       </w:rPr>
     </w:lvl>
   </w:abstractNum>
-  <w:abstractNum w:abstractNumId="24" w15:restartNumberingAfterBreak="0">
-    <w:nsid w:val="660473C2"/>
+  <w:abstractNum w:abstractNumId="27" w15:restartNumberingAfterBreak="0">
+    <w:nsid w:val="65BD481F"/>
     <w:multiLevelType w:val="hybridMultilevel"/>
-    <w:tmpl w:val="371C84E4"/>
-    <w:lvl w:ilvl="0" w:tplc="0409000F">
+    <w:tmpl w:val="0FF0C96C"/>
+    <w:lvl w:ilvl="0" w:tplc="757EFAF4">
       <w:start w:val="1"/>
       <w:numFmt w:val="decimal"/>
       <w:lvlText w:val="%1."/>
       <w:lvlJc w:val="left"/>
       <w:pPr>
-        <w:ind w:left="720" w:hanging="360"/>
+        <w:ind w:left="1080" w:hanging="360"/>
       </w:pPr>
       <w:rPr>
         <w:rFonts w:hint="default"/>
@@ -37377,7 +38780,7 @@
       <w:lvlText w:val="%2."/>
       <w:lvlJc w:val="left"/>
       <w:pPr>
-        <w:ind w:left="1440" w:hanging="360"/>
+        <w:ind w:left="1800" w:hanging="360"/>
       </w:pPr>
     </w:lvl>
     <w:lvl w:ilvl="2" w:tplc="0409001B" w:tentative="1">
@@ -37386,7 +38789,7 @@
       <w:lvlText w:val="%3."/>
       <w:lvlJc w:val="right"/>
       <w:pPr>
-        <w:ind w:left="2160" w:hanging="180"/>
+        <w:ind w:left="2520" w:hanging="180"/>
       </w:pPr>
     </w:lvl>
     <w:lvl w:ilvl="3" w:tplc="0409000F" w:tentative="1">
@@ -37395,7 +38798,7 @@
       <w:lvlText w:val="%4."/>
       <w:lvlJc w:val="left"/>
       <w:pPr>
-        <w:ind w:left="2880" w:hanging="360"/>
+        <w:ind w:left="3240" w:hanging="360"/>
       </w:pPr>
     </w:lvl>
     <w:lvl w:ilvl="4" w:tplc="04090019" w:tentative="1">
@@ -37404,7 +38807,7 @@
       <w:lvlText w:val="%5."/>
       <w:lvlJc w:val="left"/>
       <w:pPr>
-        <w:ind w:left="3600" w:hanging="360"/>
+        <w:ind w:left="3960" w:hanging="360"/>
       </w:pPr>
     </w:lvl>
     <w:lvl w:ilvl="5" w:tplc="0409001B" w:tentative="1">
@@ -37413,7 +38816,7 @@
       <w:lvlText w:val="%6."/>
       <w:lvlJc w:val="right"/>
       <w:pPr>
-        <w:ind w:left="4320" w:hanging="180"/>
+        <w:ind w:left="4680" w:hanging="180"/>
       </w:pPr>
     </w:lvl>
     <w:lvl w:ilvl="6" w:tplc="0409000F" w:tentative="1">
@@ -37422,7 +38825,7 @@
       <w:lvlText w:val="%7."/>
       <w:lvlJc w:val="left"/>
       <w:pPr>
-        <w:ind w:left="5040" w:hanging="360"/>
+        <w:ind w:left="5400" w:hanging="360"/>
       </w:pPr>
     </w:lvl>
     <w:lvl w:ilvl="7" w:tplc="04090019" w:tentative="1">
@@ -37431,7 +38834,7 @@
       <w:lvlText w:val="%8."/>
       <w:lvlJc w:val="left"/>
       <w:pPr>
-        <w:ind w:left="5760" w:hanging="360"/>
+        <w:ind w:left="6120" w:hanging="360"/>
       </w:pPr>
     </w:lvl>
     <w:lvl w:ilvl="8" w:tplc="0409001B" w:tentative="1">
@@ -37440,14 +38843,14 @@
       <w:lvlText w:val="%9."/>
       <w:lvlJc w:val="right"/>
       <w:pPr>
-        <w:ind w:left="6480" w:hanging="180"/>
+        <w:ind w:left="6840" w:hanging="180"/>
       </w:pPr>
     </w:lvl>
   </w:abstractNum>
-  <w:abstractNum w:abstractNumId="25" w15:restartNumberingAfterBreak="0">
-    <w:nsid w:val="6C7D3626"/>
+  <w:abstractNum w:abstractNumId="28" w15:restartNumberingAfterBreak="0">
+    <w:nsid w:val="660473C2"/>
     <w:multiLevelType w:val="hybridMultilevel"/>
-    <w:tmpl w:val="A3683850"/>
+    <w:tmpl w:val="371C84E4"/>
     <w:lvl w:ilvl="0" w:tplc="0409000F">
       <w:start w:val="1"/>
       <w:numFmt w:val="decimal"/>
@@ -37533,10 +38936,10 @@
       </w:pPr>
     </w:lvl>
   </w:abstractNum>
-  <w:abstractNum w:abstractNumId="26" w15:restartNumberingAfterBreak="0">
-    <w:nsid w:val="6D21692D"/>
+  <w:abstractNum w:abstractNumId="29" w15:restartNumberingAfterBreak="0">
+    <w:nsid w:val="6C7D3626"/>
     <w:multiLevelType w:val="hybridMultilevel"/>
-    <w:tmpl w:val="A16C1B8A"/>
+    <w:tmpl w:val="A3683850"/>
     <w:lvl w:ilvl="0" w:tplc="0409000F">
       <w:start w:val="1"/>
       <w:numFmt w:val="decimal"/>
@@ -37622,10 +39025,10 @@
       </w:pPr>
     </w:lvl>
   </w:abstractNum>
-  <w:abstractNum w:abstractNumId="27" w15:restartNumberingAfterBreak="0">
-    <w:nsid w:val="737B7A6D"/>
+  <w:abstractNum w:abstractNumId="30" w15:restartNumberingAfterBreak="0">
+    <w:nsid w:val="6D21692D"/>
     <w:multiLevelType w:val="hybridMultilevel"/>
-    <w:tmpl w:val="33943C92"/>
+    <w:tmpl w:val="A16C1B8A"/>
     <w:lvl w:ilvl="0" w:tplc="0409000F">
       <w:start w:val="1"/>
       <w:numFmt w:val="decimal"/>
@@ -37711,10 +39114,10 @@
       </w:pPr>
     </w:lvl>
   </w:abstractNum>
-  <w:abstractNum w:abstractNumId="28" w15:restartNumberingAfterBreak="0">
-    <w:nsid w:val="764B70DB"/>
+  <w:abstractNum w:abstractNumId="31" w15:restartNumberingAfterBreak="0">
+    <w:nsid w:val="737B7A6D"/>
     <w:multiLevelType w:val="hybridMultilevel"/>
-    <w:tmpl w:val="03E82FF2"/>
+    <w:tmpl w:val="33943C92"/>
     <w:lvl w:ilvl="0" w:tplc="0409000F">
       <w:start w:val="1"/>
       <w:numFmt w:val="decimal"/>
@@ -37800,10 +39203,10 @@
       </w:pPr>
     </w:lvl>
   </w:abstractNum>
-  <w:abstractNum w:abstractNumId="29" w15:restartNumberingAfterBreak="0">
-    <w:nsid w:val="775131E4"/>
+  <w:abstractNum w:abstractNumId="32" w15:restartNumberingAfterBreak="0">
+    <w:nsid w:val="764B70DB"/>
     <w:multiLevelType w:val="hybridMultilevel"/>
-    <w:tmpl w:val="24B6B19C"/>
+    <w:tmpl w:val="03E82FF2"/>
     <w:lvl w:ilvl="0" w:tplc="0409000F">
       <w:start w:val="1"/>
       <w:numFmt w:val="decimal"/>
@@ -37889,10 +39292,10 @@
       </w:pPr>
     </w:lvl>
   </w:abstractNum>
-  <w:abstractNum w:abstractNumId="30" w15:restartNumberingAfterBreak="0">
-    <w:nsid w:val="77596D0F"/>
+  <w:abstractNum w:abstractNumId="33" w15:restartNumberingAfterBreak="0">
+    <w:nsid w:val="775131E4"/>
     <w:multiLevelType w:val="hybridMultilevel"/>
-    <w:tmpl w:val="32623CEC"/>
+    <w:tmpl w:val="24B6B19C"/>
     <w:lvl w:ilvl="0" w:tplc="0409000F">
       <w:start w:val="1"/>
       <w:numFmt w:val="decimal"/>
@@ -37978,10 +39381,10 @@
       </w:pPr>
     </w:lvl>
   </w:abstractNum>
-  <w:abstractNum w:abstractNumId="31" w15:restartNumberingAfterBreak="0">
-    <w:nsid w:val="77861ECB"/>
+  <w:abstractNum w:abstractNumId="34" w15:restartNumberingAfterBreak="0">
+    <w:nsid w:val="77596D0F"/>
     <w:multiLevelType w:val="hybridMultilevel"/>
-    <w:tmpl w:val="A16C1B8A"/>
+    <w:tmpl w:val="32623CEC"/>
     <w:lvl w:ilvl="0" w:tplc="0409000F">
       <w:start w:val="1"/>
       <w:numFmt w:val="decimal"/>
@@ -38067,7 +39470,96 @@
       </w:pPr>
     </w:lvl>
   </w:abstractNum>
-  <w:abstractNum w:abstractNumId="32" w15:restartNumberingAfterBreak="0">
+  <w:abstractNum w:abstractNumId="35" w15:restartNumberingAfterBreak="0">
+    <w:nsid w:val="77861ECB"/>
+    <w:multiLevelType w:val="hybridMultilevel"/>
+    <w:tmpl w:val="A16C1B8A"/>
+    <w:lvl w:ilvl="0" w:tplc="0409000F">
+      <w:start w:val="1"/>
+      <w:numFmt w:val="decimal"/>
+      <w:lvlText w:val="%1."/>
+      <w:lvlJc w:val="left"/>
+      <w:pPr>
+        <w:ind w:left="720" w:hanging="360"/>
+      </w:pPr>
+      <w:rPr>
+        <w:rFonts w:hint="default"/>
+      </w:rPr>
+    </w:lvl>
+    <w:lvl w:ilvl="1" w:tplc="04090019" w:tentative="1">
+      <w:start w:val="1"/>
+      <w:numFmt w:val="lowerLetter"/>
+      <w:lvlText w:val="%2."/>
+      <w:lvlJc w:val="left"/>
+      <w:pPr>
+        <w:ind w:left="1440" w:hanging="360"/>
+      </w:pPr>
+    </w:lvl>
+    <w:lvl w:ilvl="2" w:tplc="0409001B" w:tentative="1">
+      <w:start w:val="1"/>
+      <w:numFmt w:val="lowerRoman"/>
+      <w:lvlText w:val="%3."/>
+      <w:lvlJc w:val="right"/>
+      <w:pPr>
+        <w:ind w:left="2160" w:hanging="180"/>
+      </w:pPr>
+    </w:lvl>
+    <w:lvl w:ilvl="3" w:tplc="0409000F" w:tentative="1">
+      <w:start w:val="1"/>
+      <w:numFmt w:val="decimal"/>
+      <w:lvlText w:val="%4."/>
+      <w:lvlJc w:val="left"/>
+      <w:pPr>
+        <w:ind w:left="2880" w:hanging="360"/>
+      </w:pPr>
+    </w:lvl>
+    <w:lvl w:ilvl="4" w:tplc="04090019" w:tentative="1">
+      <w:start w:val="1"/>
+      <w:numFmt w:val="lowerLetter"/>
+      <w:lvlText w:val="%5."/>
+      <w:lvlJc w:val="left"/>
+      <w:pPr>
+        <w:ind w:left="3600" w:hanging="360"/>
+      </w:pPr>
+    </w:lvl>
+    <w:lvl w:ilvl="5" w:tplc="0409001B" w:tentative="1">
+      <w:start w:val="1"/>
+      <w:numFmt w:val="lowerRoman"/>
+      <w:lvlText w:val="%6."/>
+      <w:lvlJc w:val="right"/>
+      <w:pPr>
+        <w:ind w:left="4320" w:hanging="180"/>
+      </w:pPr>
+    </w:lvl>
+    <w:lvl w:ilvl="6" w:tplc="0409000F" w:tentative="1">
+      <w:start w:val="1"/>
+      <w:numFmt w:val="decimal"/>
+      <w:lvlText w:val="%7."/>
+      <w:lvlJc w:val="left"/>
+      <w:pPr>
+        <w:ind w:left="5040" w:hanging="360"/>
+      </w:pPr>
+    </w:lvl>
+    <w:lvl w:ilvl="7" w:tplc="04090019" w:tentative="1">
+      <w:start w:val="1"/>
+      <w:numFmt w:val="lowerLetter"/>
+      <w:lvlText w:val="%8."/>
+      <w:lvlJc w:val="left"/>
+      <w:pPr>
+        <w:ind w:left="5760" w:hanging="360"/>
+      </w:pPr>
+    </w:lvl>
+    <w:lvl w:ilvl="8" w:tplc="0409001B" w:tentative="1">
+      <w:start w:val="1"/>
+      <w:numFmt w:val="lowerRoman"/>
+      <w:lvlText w:val="%9."/>
+      <w:lvlJc w:val="right"/>
+      <w:pPr>
+        <w:ind w:left="6480" w:hanging="180"/>
+      </w:pPr>
+    </w:lvl>
+  </w:abstractNum>
+  <w:abstractNum w:abstractNumId="36" w15:restartNumberingAfterBreak="0">
     <w:nsid w:val="7CBA5089"/>
     <w:multiLevelType w:val="hybridMultilevel"/>
     <w:tmpl w:val="174046F6"/>
@@ -38156,7 +39648,7 @@
       </w:pPr>
     </w:lvl>
   </w:abstractNum>
-  <w:abstractNum w:abstractNumId="33" w15:restartNumberingAfterBreak="0">
+  <w:abstractNum w:abstractNumId="37" w15:restartNumberingAfterBreak="0">
     <w:nsid w:val="7FC75B17"/>
     <w:multiLevelType w:val="hybridMultilevel"/>
     <w:tmpl w:val="197C0C5E"/>
@@ -38246,55 +39738,55 @@
     </w:lvl>
   </w:abstractNum>
   <w:num w:numId="1">
-    <w:abstractNumId w:val="17"/>
+    <w:abstractNumId w:val="19"/>
   </w:num>
   <w:num w:numId="2">
-    <w:abstractNumId w:val="7"/>
+    <w:abstractNumId w:val="8"/>
   </w:num>
   <w:num w:numId="3">
     <w:abstractNumId w:val="2"/>
   </w:num>
   <w:num w:numId="4">
-    <w:abstractNumId w:val="8"/>
+    <w:abstractNumId w:val="9"/>
   </w:num>
   <w:num w:numId="5">
     <w:abstractNumId w:val="3"/>
   </w:num>
   <w:num w:numId="6">
-    <w:abstractNumId w:val="26"/>
+    <w:abstractNumId w:val="30"/>
   </w:num>
   <w:num w:numId="7">
-    <w:abstractNumId w:val="14"/>
+    <w:abstractNumId w:val="16"/>
   </w:num>
   <w:num w:numId="8">
-    <w:abstractNumId w:val="31"/>
+    <w:abstractNumId w:val="35"/>
   </w:num>
   <w:num w:numId="9">
-    <w:abstractNumId w:val="15"/>
+    <w:abstractNumId w:val="17"/>
   </w:num>
   <w:num w:numId="10">
+    <w:abstractNumId w:val="25"/>
+  </w:num>
+  <w:num w:numId="11">
     <w:abstractNumId w:val="22"/>
   </w:num>
-  <w:num w:numId="11">
-    <w:abstractNumId w:val="19"/>
-  </w:num>
   <w:num w:numId="12">
-    <w:abstractNumId w:val="25"/>
+    <w:abstractNumId w:val="29"/>
   </w:num>
   <w:num w:numId="13">
-    <w:abstractNumId w:val="16"/>
+    <w:abstractNumId w:val="18"/>
   </w:num>
   <w:num w:numId="14">
-    <w:abstractNumId w:val="33"/>
+    <w:abstractNumId w:val="37"/>
   </w:num>
   <w:num w:numId="15">
-    <w:abstractNumId w:val="28"/>
+    <w:abstractNumId w:val="32"/>
   </w:num>
   <w:num w:numId="16">
-    <w:abstractNumId w:val="18"/>
+    <w:abstractNumId w:val="20"/>
   </w:num>
   <w:num w:numId="17">
-    <w:abstractNumId w:val="32"/>
+    <w:abstractNumId w:val="36"/>
   </w:num>
   <w:num w:numId="18">
     <w:abstractNumId w:val="0"/>
@@ -38303,49 +39795,61 @@
     <w:abstractNumId w:val="4"/>
   </w:num>
   <w:num w:numId="20">
-    <w:abstractNumId w:val="6"/>
+    <w:abstractNumId w:val="7"/>
   </w:num>
   <w:num w:numId="21">
-    <w:abstractNumId w:val="21"/>
+    <w:abstractNumId w:val="24"/>
   </w:num>
   <w:num w:numId="22">
-    <w:abstractNumId w:val="9"/>
+    <w:abstractNumId w:val="10"/>
   </w:num>
   <w:num w:numId="23">
-    <w:abstractNumId w:val="10"/>
+    <w:abstractNumId w:val="11"/>
   </w:num>
   <w:num w:numId="24">
     <w:abstractNumId w:val="1"/>
   </w:num>
   <w:num w:numId="25">
-    <w:abstractNumId w:val="30"/>
+    <w:abstractNumId w:val="34"/>
   </w:num>
   <w:num w:numId="26">
-    <w:abstractNumId w:val="5"/>
+    <w:abstractNumId w:val="6"/>
   </w:num>
   <w:num w:numId="27">
+    <w:abstractNumId w:val="14"/>
+  </w:num>
+  <w:num w:numId="28">
+    <w:abstractNumId w:val="15"/>
+  </w:num>
+  <w:num w:numId="29">
+    <w:abstractNumId w:val="23"/>
+  </w:num>
+  <w:num w:numId="30">
+    <w:abstractNumId w:val="31"/>
+  </w:num>
+  <w:num w:numId="31">
+    <w:abstractNumId w:val="26"/>
+  </w:num>
+  <w:num w:numId="32">
+    <w:abstractNumId w:val="28"/>
+  </w:num>
+  <w:num w:numId="33">
+    <w:abstractNumId w:val="33"/>
+  </w:num>
+  <w:num w:numId="34">
+    <w:abstractNumId w:val="13"/>
+  </w:num>
+  <w:num w:numId="35">
+    <w:abstractNumId w:val="21"/>
+  </w:num>
+  <w:num w:numId="36">
+    <w:abstractNumId w:val="27"/>
+  </w:num>
+  <w:num w:numId="37">
     <w:abstractNumId w:val="12"/>
   </w:num>
-  <w:num w:numId="28">
-    <w:abstractNumId w:val="13"/>
-  </w:num>
-  <w:num w:numId="29">
-    <w:abstractNumId w:val="20"/>
-  </w:num>
-  <w:num w:numId="30">
-    <w:abstractNumId w:val="27"/>
-  </w:num>
-  <w:num w:numId="31">
-    <w:abstractNumId w:val="23"/>
-  </w:num>
-  <w:num w:numId="32">
-    <w:abstractNumId w:val="24"/>
-  </w:num>
-  <w:num w:numId="33">
-    <w:abstractNumId w:val="29"/>
-  </w:num>
-  <w:num w:numId="34">
-    <w:abstractNumId w:val="11"/>
+  <w:num w:numId="38">
+    <w:abstractNumId w:val="5"/>
   </w:num>
   <w:numIdMacAtCleanup w:val="26"/>
 </w:numbering>
@@ -39289,6 +40793,7 @@
   <w:rsids>
     <w:rsidRoot w:val="004B77E4"/>
     <w:rsid w:val="00064BB5"/>
+    <w:rsid w:val="000D7D25"/>
     <w:rsid w:val="0015673A"/>
     <w:rsid w:val="001C2D58"/>
     <w:rsid w:val="00253487"/>
@@ -40056,7 +41561,7 @@
 </file>
 
 <file path=customXml/itemProps2.xml><?xml version="1.0" encoding="utf-8"?>
-<ds:datastoreItem xmlns:ds="http://schemas.openxmlformats.org/officeDocument/2006/customXml" ds:itemID="{80A9EAEE-0C4D-4D04-B023-4F29E28678FD}">
+<ds:datastoreItem xmlns:ds="http://schemas.openxmlformats.org/officeDocument/2006/customXml" ds:itemID="{ED76457D-DF27-4313-8ECE-3787771B7AED}">
   <ds:schemaRefs>
     <ds:schemaRef ds:uri="http://schemas.openxmlformats.org/officeDocument/2006/bibliography"/>
   </ds:schemaRefs>

</xml_diff>

<commit_message>
Change project name from Sundew to Pitcher
</commit_message>
<xml_diff>
--- a/Software Requirements.docx
+++ b/Software Requirements.docx
@@ -109,7 +109,6 @@
             <w:dataBinding w:prefixMappings="xmlns:ns0='http://purl.org/dc/elements/1.1/' xmlns:ns1='http://schemas.openxmlformats.org/package/2006/metadata/core-properties' " w:xpath="/ns1:coreProperties[1]/ns0:title[1]" w:storeItemID="{6C3C8BC8-F283-45AE-878A-BAB7291924A1}"/>
             <w:text/>
           </w:sdtPr>
-          <w:sdtEndPr/>
           <w:sdtContent>
             <w:p>
               <w:pPr>
@@ -135,7 +134,7 @@
                   <w:szCs w:val="72"/>
                   <w:u w:val="single"/>
                 </w:rPr>
-                <w:t>Operation Sundew</w:t>
+                <w:t>Operation Pitcher</w:t>
               </w:r>
             </w:p>
           </w:sdtContent>
@@ -379,6 +378,7 @@
                               <w:calendar w:val="gregorian"/>
                             </w:date>
                           </w:sdtPr>
+                          <w:sdtEndPr/>
                           <w:sdtContent>
                             <w:p>
                               <w:pPr>
@@ -424,6 +424,7 @@
                               <w:dataBinding w:prefixMappings="xmlns:ns0='http://schemas.openxmlformats.org/officeDocument/2006/extended-properties' " w:xpath="/ns0:Properties[1]/ns0:Company[1]" w:storeItemID="{6668398D-A668-4E3E-A5EB-62B293D839F1}"/>
                               <w:text/>
                             </w:sdtPr>
+                            <w:sdtEndPr/>
                             <w:sdtContent>
                               <w:r>
                                 <w:rPr>
@@ -454,6 +455,7 @@
                               <w:dataBinding w:prefixMappings="xmlns:ns0='http://schemas.microsoft.com/office/2006/coverPageProps' " w:xpath="/ns0:CoverPageProperties[1]/ns0:CompanyAddress[1]" w:storeItemID="{55AF091B-3C7A-41E3-B477-F2FDAA23CFDA}"/>
                               <w:text/>
                             </w:sdtPr>
+                            <w:sdtEndPr/>
                             <w:sdtContent>
                               <w:r>
                                 <w:rPr>
@@ -539,8 +541,6 @@
               <w:u w:val="single"/>
             </w:rPr>
           </w:pPr>
-          <w:bookmarkStart w:id="0" w:name="_GoBack"/>
-          <w:bookmarkEnd w:id="0"/>
           <w:r>
             <w:rPr>
               <w:b/>
@@ -4872,7 +4872,7 @@
           <w:szCs w:val="44"/>
         </w:rPr>
       </w:pPr>
-      <w:bookmarkStart w:id="1" w:name="_Toc26117396"/>
+      <w:bookmarkStart w:id="0" w:name="_Toc26117396"/>
       <w:r>
         <w:rPr>
           <w:sz w:val="44"/>
@@ -4880,7 +4880,7 @@
         </w:rPr>
         <w:t>1. Introduction</w:t>
       </w:r>
-      <w:bookmarkEnd w:id="1"/>
+      <w:bookmarkEnd w:id="0"/>
     </w:p>
     <w:p>
       <w:pPr>
@@ -4922,7 +4922,10 @@
         <w:t xml:space="preserve">My plan is to create </w:t>
       </w:r>
       <w:r>
-        <w:t>Sundew a bug tracking software which can contain projects, the people assigned to the project and bugs for each project.</w:t>
+        <w:t>Pitcher</w:t>
+      </w:r>
+      <w:r>
+        <w:t xml:space="preserve"> a bug tracking software which can contain projects, the people assigned to the project and bugs for each project.</w:t>
       </w:r>
       <w:r>
         <w:t xml:space="preserve"> </w:t>
@@ -5010,7 +5013,7 @@
           <w:szCs w:val="36"/>
         </w:rPr>
       </w:pPr>
-      <w:bookmarkStart w:id="2" w:name="_Toc26117397"/>
+      <w:bookmarkStart w:id="1" w:name="_Toc26117397"/>
       <w:r>
         <w:rPr>
           <w:sz w:val="36"/>
@@ -5018,7 +5021,7 @@
         </w:rPr>
         <w:t>Purpose</w:t>
       </w:r>
-      <w:bookmarkEnd w:id="2"/>
+      <w:bookmarkEnd w:id="1"/>
     </w:p>
     <w:p/>
     <w:p>
@@ -5085,7 +5088,7 @@
           <w:szCs w:val="36"/>
         </w:rPr>
       </w:pPr>
-      <w:bookmarkStart w:id="3" w:name="_Toc26117398"/>
+      <w:bookmarkStart w:id="2" w:name="_Toc26117398"/>
       <w:r>
         <w:rPr>
           <w:sz w:val="36"/>
@@ -5094,7 +5097,7 @@
         <w:lastRenderedPageBreak/>
         <w:t>Intended Audience</w:t>
       </w:r>
-      <w:bookmarkEnd w:id="3"/>
+      <w:bookmarkEnd w:id="2"/>
     </w:p>
     <w:p>
       <w:r>
@@ -5138,7 +5141,7 @@
           <w:szCs w:val="36"/>
         </w:rPr>
       </w:pPr>
-      <w:bookmarkStart w:id="4" w:name="_Toc26117399"/>
+      <w:bookmarkStart w:id="3" w:name="_Toc26117399"/>
       <w:r>
         <w:rPr>
           <w:sz w:val="36"/>
@@ -5147,7 +5150,7 @@
         <w:lastRenderedPageBreak/>
         <w:t>Scope</w:t>
       </w:r>
-      <w:bookmarkEnd w:id="4"/>
+      <w:bookmarkEnd w:id="3"/>
     </w:p>
     <w:p>
       <w:r>
@@ -5170,7 +5173,7 @@
           <w:szCs w:val="32"/>
         </w:rPr>
       </w:pPr>
-      <w:bookmarkStart w:id="5" w:name="_Toc26117400"/>
+      <w:bookmarkStart w:id="4" w:name="_Toc26117400"/>
       <w:r>
         <w:rPr>
           <w:sz w:val="32"/>
@@ -5178,7 +5181,7 @@
         </w:rPr>
         <w:t>Benefits</w:t>
       </w:r>
-      <w:bookmarkEnd w:id="5"/>
+      <w:bookmarkEnd w:id="4"/>
     </w:p>
     <w:p/>
     <w:p>
@@ -5308,7 +5311,7 @@
           <w:szCs w:val="32"/>
         </w:rPr>
       </w:pPr>
-      <w:bookmarkStart w:id="6" w:name="_Toc26117401"/>
+      <w:bookmarkStart w:id="5" w:name="_Toc26117401"/>
       <w:r>
         <w:rPr>
           <w:sz w:val="32"/>
@@ -5316,7 +5319,7 @@
         </w:rPr>
         <w:t>Objectives</w:t>
       </w:r>
-      <w:bookmarkEnd w:id="6"/>
+      <w:bookmarkEnd w:id="5"/>
       <w:r>
         <w:rPr>
           <w:sz w:val="32"/>
@@ -5594,7 +5597,7 @@
           <w:szCs w:val="36"/>
         </w:rPr>
       </w:pPr>
-      <w:bookmarkStart w:id="7" w:name="_Toc26117402"/>
+      <w:bookmarkStart w:id="6" w:name="_Toc26117402"/>
       <w:r>
         <w:rPr>
           <w:sz w:val="36"/>
@@ -5603,7 +5606,7 @@
         <w:lastRenderedPageBreak/>
         <w:t>Definitions and Acronyms</w:t>
       </w:r>
-      <w:bookmarkEnd w:id="7"/>
+      <w:bookmarkEnd w:id="6"/>
     </w:p>
     <w:p>
       <w:pPr>
@@ -5615,7 +5618,13 @@
         <w:rPr>
           <w:b/>
         </w:rPr>
-        <w:t>Sundew:</w:t>
+        <w:t>Pitcher</w:t>
+      </w:r>
+      <w:r>
+        <w:rPr>
+          <w:b/>
+        </w:rPr>
+        <w:t>:</w:t>
       </w:r>
       <w:r>
         <w:t xml:space="preserve"> The project which is named after a</w:t>
@@ -5912,7 +5921,7 @@
           <w:szCs w:val="44"/>
         </w:rPr>
       </w:pPr>
-      <w:bookmarkStart w:id="8" w:name="_Toc26117403"/>
+      <w:bookmarkStart w:id="7" w:name="_Toc26117403"/>
       <w:r>
         <w:rPr>
           <w:sz w:val="44"/>
@@ -5921,7 +5930,7 @@
         <w:lastRenderedPageBreak/>
         <w:t>2. Overall Description</w:t>
       </w:r>
-      <w:bookmarkEnd w:id="8"/>
+      <w:bookmarkEnd w:id="7"/>
     </w:p>
     <w:p/>
     <w:p>
@@ -5998,7 +6007,7 @@
           <w:szCs w:val="36"/>
         </w:rPr>
       </w:pPr>
-      <w:bookmarkStart w:id="9" w:name="_Toc26117404"/>
+      <w:bookmarkStart w:id="8" w:name="_Toc26117404"/>
       <w:r>
         <w:rPr>
           <w:sz w:val="36"/>
@@ -6006,7 +6015,7 @@
         </w:rPr>
         <w:t>2.1 User Needs</w:t>
       </w:r>
-      <w:bookmarkEnd w:id="9"/>
+      <w:bookmarkEnd w:id="8"/>
     </w:p>
     <w:p/>
     <w:p>
@@ -8112,7 +8121,7 @@
           <w:szCs w:val="36"/>
         </w:rPr>
       </w:pPr>
-      <w:bookmarkStart w:id="10" w:name="_Toc26117405"/>
+      <w:bookmarkStart w:id="9" w:name="_Toc26117405"/>
       <w:r>
         <w:rPr>
           <w:sz w:val="36"/>
@@ -8121,7 +8130,7 @@
         <w:lastRenderedPageBreak/>
         <w:t>2.2 Assumptions and Dependencies</w:t>
       </w:r>
-      <w:bookmarkEnd w:id="10"/>
+      <w:bookmarkEnd w:id="9"/>
     </w:p>
     <w:p/>
     <w:p>
@@ -8217,7 +8226,7 @@
           <w:szCs w:val="44"/>
         </w:rPr>
       </w:pPr>
-      <w:bookmarkStart w:id="11" w:name="_Toc26117406"/>
+      <w:bookmarkStart w:id="10" w:name="_Toc26117406"/>
       <w:r>
         <w:rPr>
           <w:sz w:val="44"/>
@@ -8226,7 +8235,7 @@
         <w:lastRenderedPageBreak/>
         <w:t>3. System Features and Requirements</w:t>
       </w:r>
-      <w:bookmarkEnd w:id="11"/>
+      <w:bookmarkEnd w:id="10"/>
     </w:p>
     <w:p>
       <w:pPr>
@@ -8236,7 +8245,7 @@
           <w:szCs w:val="36"/>
         </w:rPr>
       </w:pPr>
-      <w:bookmarkStart w:id="12" w:name="_Toc26117407"/>
+      <w:bookmarkStart w:id="11" w:name="_Toc26117407"/>
       <w:r>
         <w:rPr>
           <w:sz w:val="36"/>
@@ -8244,7 +8253,7 @@
         </w:rPr>
         <w:t>3.1 Functional Requirements</w:t>
       </w:r>
-      <w:bookmarkEnd w:id="12"/>
+      <w:bookmarkEnd w:id="11"/>
     </w:p>
     <w:p>
       <w:r>
@@ -8303,7 +8312,7 @@
       <w:pPr>
         <w:pStyle w:val="Heading3"/>
       </w:pPr>
-      <w:bookmarkStart w:id="13" w:name="_Toc26117408"/>
+      <w:bookmarkStart w:id="12" w:name="_Toc26117408"/>
       <w:r>
         <w:t xml:space="preserve">3.2 </w:t>
       </w:r>
@@ -8313,7 +8322,7 @@
       <w:r>
         <w:t xml:space="preserve"> summary</w:t>
       </w:r>
-      <w:bookmarkEnd w:id="13"/>
+      <w:bookmarkEnd w:id="12"/>
     </w:p>
     <w:p>
       <w:r>
@@ -8765,9 +8774,1053 @@
       <w:pPr>
         <w:pStyle w:val="Heading3"/>
       </w:pPr>
-      <w:bookmarkStart w:id="14" w:name="_Toc26117409"/>
+      <w:bookmarkStart w:id="13" w:name="_Toc26117409"/>
       <w:r>
         <w:t>3.2.1 Create User</w:t>
+      </w:r>
+      <w:bookmarkEnd w:id="13"/>
+    </w:p>
+    <w:tbl>
+      <w:tblPr>
+        <w:tblW w:w="0" w:type="auto"/>
+        <w:tblInd w:w="288" w:type="dxa"/>
+        <w:tblBorders>
+          <w:top w:val="single" w:sz="4" w:space="0" w:color="auto"/>
+          <w:left w:val="single" w:sz="4" w:space="0" w:color="auto"/>
+          <w:bottom w:val="single" w:sz="4" w:space="0" w:color="auto"/>
+          <w:right w:val="single" w:sz="4" w:space="0" w:color="auto"/>
+          <w:insideH w:val="single" w:sz="4" w:space="0" w:color="auto"/>
+          <w:insideV w:val="single" w:sz="4" w:space="0" w:color="auto"/>
+        </w:tblBorders>
+        <w:tblLayout w:type="fixed"/>
+        <w:tblLook w:val="0000" w:firstRow="0" w:lastRow="0" w:firstColumn="0" w:lastColumn="0" w:noHBand="0" w:noVBand="0"/>
+      </w:tblPr>
+      <w:tblGrid>
+        <w:gridCol w:w="2070"/>
+        <w:gridCol w:w="6300"/>
+      </w:tblGrid>
+      <w:tr>
+        <w:tc>
+          <w:tcPr>
+            <w:tcW w:w="2070" w:type="dxa"/>
+          </w:tcPr>
+          <w:p>
+            <w:pPr>
+              <w:tabs>
+                <w:tab w:val="left" w:pos="0"/>
+              </w:tabs>
+              <w:suppressAutoHyphens/>
+              <w:spacing w:after="0" w:line="240" w:lineRule="auto"/>
+              <w:rPr>
+                <w:rFonts w:ascii="Times New Roman" w:eastAsia="Times New Roman" w:hAnsi="Times New Roman" w:cs="Times New Roman"/>
+                <w:b/>
+                <w:spacing w:val="-3"/>
+                <w:sz w:val="24"/>
+                <w:szCs w:val="20"/>
+              </w:rPr>
+            </w:pPr>
+            <w:r>
+              <w:rPr>
+                <w:rFonts w:ascii="Times New Roman" w:eastAsia="Times New Roman" w:hAnsi="Times New Roman" w:cs="Times New Roman"/>
+                <w:b/>
+                <w:spacing w:val="-3"/>
+                <w:sz w:val="24"/>
+                <w:szCs w:val="20"/>
+              </w:rPr>
+              <w:t>Operation</w:t>
+            </w:r>
+            <w:r>
+              <w:rPr>
+                <w:rFonts w:ascii="Times New Roman" w:eastAsia="Times New Roman" w:hAnsi="Times New Roman" w:cs="Times New Roman"/>
+                <w:b/>
+                <w:spacing w:val="-3"/>
+                <w:sz w:val="24"/>
+                <w:szCs w:val="20"/>
+              </w:rPr>
+              <w:t xml:space="preserve"> Name</w:t>
+            </w:r>
+          </w:p>
+        </w:tc>
+        <w:tc>
+          <w:tcPr>
+            <w:tcW w:w="6300" w:type="dxa"/>
+          </w:tcPr>
+          <w:p>
+            <w:pPr>
+              <w:tabs>
+                <w:tab w:val="left" w:pos="0"/>
+              </w:tabs>
+              <w:suppressAutoHyphens/>
+              <w:spacing w:after="0" w:line="240" w:lineRule="auto"/>
+              <w:rPr>
+                <w:rFonts w:ascii="Times New Roman" w:eastAsia="Times New Roman" w:hAnsi="Times New Roman" w:cs="Times New Roman"/>
+                <w:spacing w:val="-3"/>
+                <w:sz w:val="24"/>
+                <w:szCs w:val="20"/>
+              </w:rPr>
+            </w:pPr>
+            <w:proofErr w:type="spellStart"/>
+            <w:r>
+              <w:rPr>
+                <w:rFonts w:ascii="Times New Roman" w:eastAsia="Times New Roman" w:hAnsi="Times New Roman" w:cs="Times New Roman"/>
+                <w:spacing w:val="-3"/>
+                <w:sz w:val="24"/>
+                <w:szCs w:val="20"/>
+              </w:rPr>
+              <w:t>CreateUser</w:t>
+            </w:r>
+            <w:proofErr w:type="spellEnd"/>
+          </w:p>
+        </w:tc>
+      </w:tr>
+      <w:tr>
+        <w:tc>
+          <w:tcPr>
+            <w:tcW w:w="2070" w:type="dxa"/>
+          </w:tcPr>
+          <w:p>
+            <w:pPr>
+              <w:tabs>
+                <w:tab w:val="left" w:pos="0"/>
+              </w:tabs>
+              <w:suppressAutoHyphens/>
+              <w:spacing w:after="0" w:line="240" w:lineRule="auto"/>
+              <w:rPr>
+                <w:rFonts w:ascii="Times New Roman" w:eastAsia="Times New Roman" w:hAnsi="Times New Roman" w:cs="Times New Roman"/>
+                <w:b/>
+                <w:spacing w:val="-3"/>
+                <w:sz w:val="24"/>
+                <w:szCs w:val="20"/>
+              </w:rPr>
+            </w:pPr>
+            <w:r>
+              <w:rPr>
+                <w:rFonts w:ascii="Times New Roman" w:eastAsia="Times New Roman" w:hAnsi="Times New Roman" w:cs="Times New Roman"/>
+                <w:b/>
+                <w:spacing w:val="-3"/>
+                <w:sz w:val="24"/>
+                <w:szCs w:val="20"/>
+              </w:rPr>
+              <w:t>Trigger</w:t>
+            </w:r>
+          </w:p>
+        </w:tc>
+        <w:tc>
+          <w:tcPr>
+            <w:tcW w:w="6300" w:type="dxa"/>
+          </w:tcPr>
+          <w:p>
+            <w:pPr>
+              <w:tabs>
+                <w:tab w:val="left" w:pos="0"/>
+              </w:tabs>
+              <w:suppressAutoHyphens/>
+              <w:spacing w:after="0" w:line="240" w:lineRule="auto"/>
+              <w:rPr>
+                <w:rFonts w:ascii="Times New Roman" w:eastAsia="Times New Roman" w:hAnsi="Times New Roman" w:cs="Times New Roman"/>
+                <w:spacing w:val="-3"/>
+                <w:sz w:val="24"/>
+                <w:szCs w:val="20"/>
+              </w:rPr>
+            </w:pPr>
+            <w:r>
+              <w:rPr>
+                <w:rFonts w:ascii="Times New Roman" w:eastAsia="Times New Roman" w:hAnsi="Times New Roman" w:cs="Times New Roman"/>
+                <w:spacing w:val="-3"/>
+                <w:sz w:val="24"/>
+                <w:szCs w:val="20"/>
+              </w:rPr>
+              <w:t xml:space="preserve">The user who has the </w:t>
+            </w:r>
+            <w:proofErr w:type="spellStart"/>
+            <w:r>
+              <w:rPr>
+                <w:rFonts w:ascii="Times New Roman" w:eastAsia="Times New Roman" w:hAnsi="Times New Roman" w:cs="Times New Roman"/>
+                <w:spacing w:val="-3"/>
+                <w:sz w:val="24"/>
+                <w:szCs w:val="20"/>
+              </w:rPr>
+              <w:t>boolean</w:t>
+            </w:r>
+            <w:proofErr w:type="spellEnd"/>
+            <w:r>
+              <w:rPr>
+                <w:rFonts w:ascii="Times New Roman" w:eastAsia="Times New Roman" w:hAnsi="Times New Roman" w:cs="Times New Roman"/>
+                <w:spacing w:val="-3"/>
+                <w:sz w:val="24"/>
+                <w:szCs w:val="20"/>
+              </w:rPr>
+              <w:t xml:space="preserve"> value of </w:t>
+            </w:r>
+            <w:proofErr w:type="spellStart"/>
+            <w:r>
+              <w:rPr>
+                <w:rFonts w:ascii="Times New Roman" w:eastAsia="Times New Roman" w:hAnsi="Times New Roman" w:cs="Times New Roman"/>
+                <w:spacing w:val="-3"/>
+                <w:sz w:val="24"/>
+                <w:szCs w:val="20"/>
+              </w:rPr>
+              <w:t>UserIsLeader</w:t>
+            </w:r>
+            <w:proofErr w:type="spellEnd"/>
+            <w:r>
+              <w:rPr>
+                <w:rFonts w:ascii="Times New Roman" w:eastAsia="Times New Roman" w:hAnsi="Times New Roman" w:cs="Times New Roman"/>
+                <w:spacing w:val="-3"/>
+                <w:sz w:val="24"/>
+                <w:szCs w:val="20"/>
+              </w:rPr>
+              <w:t xml:space="preserve"> set to true, wil</w:t>
+            </w:r>
+            <w:r>
+              <w:rPr>
+                <w:rFonts w:ascii="Times New Roman" w:eastAsia="Times New Roman" w:hAnsi="Times New Roman" w:cs="Times New Roman"/>
+                <w:spacing w:val="-3"/>
+                <w:sz w:val="24"/>
+                <w:szCs w:val="20"/>
+              </w:rPr>
+              <w:t>l get to</w:t>
+            </w:r>
+            <w:r>
+              <w:rPr>
+                <w:rFonts w:ascii="Times New Roman" w:eastAsia="Times New Roman" w:hAnsi="Times New Roman" w:cs="Times New Roman"/>
+                <w:spacing w:val="-3"/>
+                <w:sz w:val="24"/>
+                <w:szCs w:val="20"/>
+              </w:rPr>
+              <w:t xml:space="preserve"> access the User Index and</w:t>
+            </w:r>
+            <w:r>
+              <w:rPr>
+                <w:rFonts w:ascii="Times New Roman" w:eastAsia="Times New Roman" w:hAnsi="Times New Roman" w:cs="Times New Roman"/>
+                <w:spacing w:val="-3"/>
+                <w:sz w:val="24"/>
+                <w:szCs w:val="20"/>
+              </w:rPr>
+              <w:t xml:space="preserve"> create the user. They w</w:t>
+            </w:r>
+            <w:r>
+              <w:rPr>
+                <w:rFonts w:ascii="Times New Roman" w:eastAsia="Times New Roman" w:hAnsi="Times New Roman" w:cs="Times New Roman"/>
+                <w:spacing w:val="-3"/>
+                <w:sz w:val="24"/>
+                <w:szCs w:val="20"/>
+              </w:rPr>
+              <w:t xml:space="preserve">ill click a </w:t>
+            </w:r>
+            <w:r>
+              <w:rPr>
+                <w:rFonts w:ascii="Times New Roman" w:eastAsia="Times New Roman" w:hAnsi="Times New Roman" w:cs="Times New Roman"/>
+                <w:spacing w:val="-3"/>
+                <w:sz w:val="24"/>
+                <w:szCs w:val="20"/>
+              </w:rPr>
+              <w:t>“C</w:t>
+            </w:r>
+            <w:r>
+              <w:rPr>
+                <w:rFonts w:ascii="Times New Roman" w:eastAsia="Times New Roman" w:hAnsi="Times New Roman" w:cs="Times New Roman"/>
+                <w:spacing w:val="-3"/>
+                <w:sz w:val="24"/>
+                <w:szCs w:val="20"/>
+              </w:rPr>
+              <w:t>reate user</w:t>
+            </w:r>
+            <w:r>
+              <w:rPr>
+                <w:rFonts w:ascii="Times New Roman" w:eastAsia="Times New Roman" w:hAnsi="Times New Roman" w:cs="Times New Roman"/>
+                <w:spacing w:val="-3"/>
+                <w:sz w:val="24"/>
+                <w:szCs w:val="20"/>
+              </w:rPr>
+              <w:t>”</w:t>
+            </w:r>
+            <w:r>
+              <w:rPr>
+                <w:rFonts w:ascii="Times New Roman" w:eastAsia="Times New Roman" w:hAnsi="Times New Roman" w:cs="Times New Roman"/>
+                <w:spacing w:val="-3"/>
+                <w:sz w:val="24"/>
+                <w:szCs w:val="20"/>
+              </w:rPr>
+              <w:t xml:space="preserve"> button</w:t>
+            </w:r>
+            <w:r>
+              <w:rPr>
+                <w:rFonts w:ascii="Times New Roman" w:eastAsia="Times New Roman" w:hAnsi="Times New Roman" w:cs="Times New Roman"/>
+                <w:spacing w:val="-3"/>
+                <w:sz w:val="24"/>
+                <w:szCs w:val="20"/>
+              </w:rPr>
+              <w:t xml:space="preserve"> to do that.</w:t>
+            </w:r>
+          </w:p>
+          <w:p>
+            <w:pPr>
+              <w:tabs>
+                <w:tab w:val="left" w:pos="0"/>
+              </w:tabs>
+              <w:suppressAutoHyphens/>
+              <w:spacing w:after="0" w:line="240" w:lineRule="auto"/>
+              <w:rPr>
+                <w:rFonts w:ascii="Times New Roman" w:eastAsia="Times New Roman" w:hAnsi="Times New Roman" w:cs="Times New Roman"/>
+                <w:spacing w:val="-3"/>
+                <w:sz w:val="24"/>
+                <w:szCs w:val="20"/>
+              </w:rPr>
+            </w:pPr>
+          </w:p>
+        </w:tc>
+      </w:tr>
+      <w:tr>
+        <w:tc>
+          <w:tcPr>
+            <w:tcW w:w="2070" w:type="dxa"/>
+          </w:tcPr>
+          <w:p>
+            <w:pPr>
+              <w:tabs>
+                <w:tab w:val="left" w:pos="0"/>
+              </w:tabs>
+              <w:suppressAutoHyphens/>
+              <w:spacing w:after="0" w:line="240" w:lineRule="auto"/>
+              <w:rPr>
+                <w:rFonts w:ascii="Times New Roman" w:eastAsia="Times New Roman" w:hAnsi="Times New Roman" w:cs="Times New Roman"/>
+                <w:b/>
+                <w:spacing w:val="-3"/>
+                <w:sz w:val="24"/>
+                <w:szCs w:val="20"/>
+              </w:rPr>
+            </w:pPr>
+            <w:r>
+              <w:rPr>
+                <w:rFonts w:ascii="Times New Roman" w:eastAsia="Times New Roman" w:hAnsi="Times New Roman" w:cs="Times New Roman"/>
+                <w:b/>
+                <w:spacing w:val="-3"/>
+                <w:sz w:val="24"/>
+                <w:szCs w:val="20"/>
+              </w:rPr>
+              <w:t>Precondition</w:t>
+            </w:r>
+          </w:p>
+        </w:tc>
+        <w:tc>
+          <w:tcPr>
+            <w:tcW w:w="6300" w:type="dxa"/>
+          </w:tcPr>
+          <w:p>
+            <w:pPr>
+              <w:tabs>
+                <w:tab w:val="left" w:pos="0"/>
+              </w:tabs>
+              <w:suppressAutoHyphens/>
+              <w:spacing w:after="0" w:line="240" w:lineRule="auto"/>
+              <w:rPr>
+                <w:rFonts w:ascii="Times New Roman" w:eastAsia="Times New Roman" w:hAnsi="Times New Roman" w:cs="Times New Roman"/>
+                <w:spacing w:val="-3"/>
+                <w:sz w:val="24"/>
+                <w:szCs w:val="20"/>
+              </w:rPr>
+            </w:pPr>
+            <w:r>
+              <w:rPr>
+                <w:rFonts w:ascii="Times New Roman" w:eastAsia="Times New Roman" w:hAnsi="Times New Roman" w:cs="Times New Roman"/>
+                <w:spacing w:val="-3"/>
+                <w:sz w:val="24"/>
+                <w:szCs w:val="20"/>
+              </w:rPr>
+              <w:t xml:space="preserve">The </w:t>
+            </w:r>
+            <w:r>
+              <w:rPr>
+                <w:rFonts w:ascii="Times New Roman" w:eastAsia="Times New Roman" w:hAnsi="Times New Roman" w:cs="Times New Roman"/>
+                <w:spacing w:val="-3"/>
+                <w:sz w:val="24"/>
+                <w:szCs w:val="20"/>
+              </w:rPr>
+              <w:t>Admin</w:t>
+            </w:r>
+            <w:r>
+              <w:rPr>
+                <w:rFonts w:ascii="Times New Roman" w:eastAsia="Times New Roman" w:hAnsi="Times New Roman" w:cs="Times New Roman"/>
+                <w:spacing w:val="-3"/>
+                <w:sz w:val="24"/>
+                <w:szCs w:val="20"/>
+              </w:rPr>
+              <w:t xml:space="preserve"> has accessed the </w:t>
+            </w:r>
+            <w:r>
+              <w:rPr>
+                <w:rFonts w:ascii="Times New Roman" w:eastAsia="Times New Roman" w:hAnsi="Times New Roman" w:cs="Times New Roman"/>
+                <w:spacing w:val="-3"/>
+                <w:sz w:val="24"/>
+                <w:szCs w:val="20"/>
+              </w:rPr>
+              <w:t>User</w:t>
+            </w:r>
+            <w:r>
+              <w:rPr>
+                <w:rFonts w:ascii="Times New Roman" w:eastAsia="Times New Roman" w:hAnsi="Times New Roman" w:cs="Times New Roman"/>
+                <w:spacing w:val="-3"/>
+                <w:sz w:val="24"/>
+                <w:szCs w:val="20"/>
+              </w:rPr>
+              <w:t xml:space="preserve"> Index</w:t>
+            </w:r>
+            <w:r>
+              <w:rPr>
+                <w:rFonts w:ascii="Times New Roman" w:eastAsia="Times New Roman" w:hAnsi="Times New Roman" w:cs="Times New Roman"/>
+                <w:spacing w:val="-3"/>
+                <w:sz w:val="24"/>
+                <w:szCs w:val="20"/>
+              </w:rPr>
+              <w:t xml:space="preserve"> </w:t>
+            </w:r>
+            <w:r>
+              <w:rPr>
+                <w:rFonts w:ascii="Times New Roman" w:eastAsia="Times New Roman" w:hAnsi="Times New Roman" w:cs="Times New Roman"/>
+                <w:spacing w:val="-3"/>
+                <w:sz w:val="24"/>
+                <w:szCs w:val="20"/>
+              </w:rPr>
+              <w:t>p</w:t>
+            </w:r>
+            <w:r>
+              <w:rPr>
+                <w:rFonts w:ascii="Times New Roman" w:eastAsia="Times New Roman" w:hAnsi="Times New Roman" w:cs="Times New Roman"/>
+                <w:spacing w:val="-3"/>
+                <w:sz w:val="24"/>
+                <w:szCs w:val="20"/>
+              </w:rPr>
+              <w:t>age</w:t>
+            </w:r>
+            <w:r>
+              <w:rPr>
+                <w:rFonts w:ascii="Times New Roman" w:eastAsia="Times New Roman" w:hAnsi="Times New Roman" w:cs="Times New Roman"/>
+                <w:spacing w:val="-3"/>
+                <w:sz w:val="24"/>
+                <w:szCs w:val="20"/>
+              </w:rPr>
+              <w:t xml:space="preserve"> linked from the Main </w:t>
+            </w:r>
+            <w:r>
+              <w:rPr>
+                <w:rFonts w:ascii="Times New Roman" w:eastAsia="Times New Roman" w:hAnsi="Times New Roman" w:cs="Times New Roman"/>
+                <w:spacing w:val="-3"/>
+                <w:sz w:val="24"/>
+                <w:szCs w:val="20"/>
+              </w:rPr>
+              <w:t>Menu</w:t>
+            </w:r>
+            <w:r>
+              <w:rPr>
+                <w:rFonts w:ascii="Times New Roman" w:eastAsia="Times New Roman" w:hAnsi="Times New Roman" w:cs="Times New Roman"/>
+                <w:spacing w:val="-3"/>
+                <w:sz w:val="24"/>
+                <w:szCs w:val="20"/>
+              </w:rPr>
+              <w:t xml:space="preserve"> and has selected the “</w:t>
+            </w:r>
+            <w:r>
+              <w:rPr>
+                <w:rFonts w:ascii="Times New Roman" w:eastAsia="Times New Roman" w:hAnsi="Times New Roman" w:cs="Times New Roman"/>
+                <w:spacing w:val="-3"/>
+                <w:sz w:val="24"/>
+                <w:szCs w:val="20"/>
+              </w:rPr>
+              <w:t>N</w:t>
+            </w:r>
+            <w:r>
+              <w:rPr>
+                <w:rFonts w:ascii="Times New Roman" w:eastAsia="Times New Roman" w:hAnsi="Times New Roman" w:cs="Times New Roman"/>
+                <w:spacing w:val="-3"/>
+                <w:sz w:val="24"/>
+                <w:szCs w:val="20"/>
+              </w:rPr>
+              <w:t xml:space="preserve">ew user account” </w:t>
+            </w:r>
+            <w:r>
+              <w:rPr>
+                <w:rFonts w:ascii="Times New Roman" w:eastAsia="Times New Roman" w:hAnsi="Times New Roman" w:cs="Times New Roman"/>
+                <w:spacing w:val="-3"/>
+                <w:sz w:val="24"/>
+                <w:szCs w:val="20"/>
+              </w:rPr>
+              <w:t>and being taken to the User Account page</w:t>
+            </w:r>
+            <w:r>
+              <w:rPr>
+                <w:rFonts w:ascii="Times New Roman" w:eastAsia="Times New Roman" w:hAnsi="Times New Roman" w:cs="Times New Roman"/>
+                <w:spacing w:val="-3"/>
+                <w:sz w:val="24"/>
+                <w:szCs w:val="20"/>
+              </w:rPr>
+              <w:t xml:space="preserve">. </w:t>
+            </w:r>
+          </w:p>
+        </w:tc>
+      </w:tr>
+      <w:tr>
+        <w:tc>
+          <w:tcPr>
+            <w:tcW w:w="2070" w:type="dxa"/>
+          </w:tcPr>
+          <w:p>
+            <w:pPr>
+              <w:tabs>
+                <w:tab w:val="left" w:pos="0"/>
+              </w:tabs>
+              <w:suppressAutoHyphens/>
+              <w:spacing w:after="0" w:line="240" w:lineRule="auto"/>
+              <w:rPr>
+                <w:rFonts w:ascii="Times New Roman" w:eastAsia="Times New Roman" w:hAnsi="Times New Roman" w:cs="Times New Roman"/>
+                <w:b/>
+                <w:spacing w:val="-3"/>
+                <w:sz w:val="24"/>
+                <w:szCs w:val="20"/>
+              </w:rPr>
+            </w:pPr>
+            <w:r>
+              <w:rPr>
+                <w:rFonts w:ascii="Times New Roman" w:eastAsia="Times New Roman" w:hAnsi="Times New Roman" w:cs="Times New Roman"/>
+                <w:b/>
+                <w:spacing w:val="-3"/>
+                <w:sz w:val="24"/>
+                <w:szCs w:val="20"/>
+              </w:rPr>
+              <w:t>Basic Path</w:t>
+            </w:r>
+          </w:p>
+        </w:tc>
+        <w:tc>
+          <w:tcPr>
+            <w:tcW w:w="6300" w:type="dxa"/>
+          </w:tcPr>
+          <w:p>
+            <w:pPr>
+              <w:pStyle w:val="ListParagraph"/>
+              <w:numPr>
+                <w:ilvl w:val="0"/>
+                <w:numId w:val="4"/>
+              </w:numPr>
+              <w:tabs>
+                <w:tab w:val="left" w:pos="0"/>
+              </w:tabs>
+              <w:suppressAutoHyphens/>
+              <w:spacing w:after="0" w:line="240" w:lineRule="auto"/>
+              <w:rPr>
+                <w:rFonts w:ascii="Times New Roman" w:eastAsia="Times New Roman" w:hAnsi="Times New Roman" w:cs="Times New Roman"/>
+                <w:spacing w:val="-3"/>
+                <w:sz w:val="24"/>
+                <w:szCs w:val="20"/>
+              </w:rPr>
+            </w:pPr>
+            <w:r>
+              <w:rPr>
+                <w:rFonts w:ascii="Times New Roman" w:eastAsia="Times New Roman" w:hAnsi="Times New Roman" w:cs="Times New Roman"/>
+                <w:spacing w:val="-3"/>
+                <w:sz w:val="24"/>
+                <w:szCs w:val="20"/>
+              </w:rPr>
+              <w:t>Admin selects a create button.</w:t>
+            </w:r>
+          </w:p>
+          <w:p>
+            <w:pPr>
+              <w:pStyle w:val="ListParagraph"/>
+              <w:numPr>
+                <w:ilvl w:val="0"/>
+                <w:numId w:val="4"/>
+              </w:numPr>
+              <w:tabs>
+                <w:tab w:val="left" w:pos="0"/>
+              </w:tabs>
+              <w:suppressAutoHyphens/>
+              <w:spacing w:after="0" w:line="240" w:lineRule="auto"/>
+              <w:rPr>
+                <w:rFonts w:ascii="Times New Roman" w:eastAsia="Times New Roman" w:hAnsi="Times New Roman" w:cs="Times New Roman"/>
+                <w:spacing w:val="-3"/>
+                <w:sz w:val="24"/>
+                <w:szCs w:val="20"/>
+              </w:rPr>
+            </w:pPr>
+            <w:r>
+              <w:rPr>
+                <w:rFonts w:ascii="Times New Roman" w:eastAsia="Times New Roman" w:hAnsi="Times New Roman" w:cs="Times New Roman"/>
+                <w:spacing w:val="-3"/>
+                <w:sz w:val="24"/>
+                <w:szCs w:val="20"/>
+              </w:rPr>
+              <w:t xml:space="preserve">Execute method </w:t>
+            </w:r>
+            <w:proofErr w:type="spellStart"/>
+            <w:r>
+              <w:t>Confirm</w:t>
+            </w:r>
+            <w:r>
+              <w:t>_r</w:t>
+            </w:r>
+            <w:r>
+              <w:t>equired</w:t>
+            </w:r>
+            <w:r>
+              <w:t>_c</w:t>
+            </w:r>
+            <w:r>
+              <w:t>ontact</w:t>
+            </w:r>
+            <w:r>
+              <w:t>_i</w:t>
+            </w:r>
+            <w:r>
+              <w:t>nfo</w:t>
+            </w:r>
+            <w:r>
+              <w:t>_p</w:t>
+            </w:r>
+            <w:r>
+              <w:t>rovided</w:t>
+            </w:r>
+            <w:proofErr w:type="spellEnd"/>
+          </w:p>
+          <w:p>
+            <w:pPr>
+              <w:tabs>
+                <w:tab w:val="left" w:pos="0"/>
+              </w:tabs>
+              <w:suppressAutoHyphens/>
+              <w:spacing w:after="0" w:line="240" w:lineRule="auto"/>
+              <w:rPr>
+                <w:rFonts w:ascii="Times New Roman" w:eastAsia="Times New Roman" w:hAnsi="Times New Roman" w:cs="Times New Roman"/>
+                <w:spacing w:val="-3"/>
+                <w:sz w:val="24"/>
+                <w:szCs w:val="20"/>
+              </w:rPr>
+            </w:pPr>
+          </w:p>
+          <w:p>
+            <w:pPr>
+              <w:tabs>
+                <w:tab w:val="left" w:pos="0"/>
+              </w:tabs>
+              <w:suppressAutoHyphens/>
+              <w:spacing w:after="0" w:line="240" w:lineRule="auto"/>
+              <w:rPr>
+                <w:rFonts w:ascii="Times New Roman" w:eastAsia="Times New Roman" w:hAnsi="Times New Roman" w:cs="Times New Roman"/>
+                <w:spacing w:val="-3"/>
+                <w:sz w:val="24"/>
+                <w:szCs w:val="20"/>
+              </w:rPr>
+            </w:pPr>
+            <w:r>
+              <w:rPr>
+                <w:rFonts w:ascii="Times New Roman" w:eastAsia="Times New Roman" w:hAnsi="Times New Roman" w:cs="Times New Roman"/>
+                <w:spacing w:val="-3"/>
+                <w:sz w:val="24"/>
+                <w:szCs w:val="20"/>
+              </w:rPr>
+              <w:t>Else user admin will be told which fields are empty and what to save.</w:t>
+            </w:r>
+          </w:p>
+          <w:p>
+            <w:pPr>
+              <w:tabs>
+                <w:tab w:val="left" w:pos="0"/>
+              </w:tabs>
+              <w:suppressAutoHyphens/>
+              <w:spacing w:after="0" w:line="240" w:lineRule="auto"/>
+              <w:rPr>
+                <w:rFonts w:ascii="Times New Roman" w:eastAsia="Times New Roman" w:hAnsi="Times New Roman" w:cs="Times New Roman"/>
+                <w:spacing w:val="-3"/>
+                <w:sz w:val="24"/>
+                <w:szCs w:val="20"/>
+              </w:rPr>
+            </w:pPr>
+          </w:p>
+        </w:tc>
+      </w:tr>
+      <w:tr>
+        <w:tc>
+          <w:tcPr>
+            <w:tcW w:w="2070" w:type="dxa"/>
+          </w:tcPr>
+          <w:p>
+            <w:pPr>
+              <w:tabs>
+                <w:tab w:val="left" w:pos="0"/>
+              </w:tabs>
+              <w:suppressAutoHyphens/>
+              <w:spacing w:after="0" w:line="240" w:lineRule="auto"/>
+              <w:rPr>
+                <w:rFonts w:ascii="Times New Roman" w:eastAsia="Times New Roman" w:hAnsi="Times New Roman" w:cs="Times New Roman"/>
+                <w:b/>
+                <w:spacing w:val="-3"/>
+                <w:sz w:val="24"/>
+                <w:szCs w:val="20"/>
+              </w:rPr>
+            </w:pPr>
+            <w:r>
+              <w:rPr>
+                <w:rFonts w:ascii="Times New Roman" w:eastAsia="Times New Roman" w:hAnsi="Times New Roman" w:cs="Times New Roman"/>
+                <w:b/>
+                <w:spacing w:val="-3"/>
+                <w:sz w:val="24"/>
+                <w:szCs w:val="20"/>
+              </w:rPr>
+              <w:t>Post</w:t>
+            </w:r>
+            <w:r>
+              <w:rPr>
+                <w:rFonts w:ascii="Times New Roman" w:eastAsia="Times New Roman" w:hAnsi="Times New Roman" w:cs="Times New Roman"/>
+                <w:b/>
+                <w:spacing w:val="-3"/>
+                <w:sz w:val="24"/>
+                <w:szCs w:val="20"/>
+              </w:rPr>
+              <w:t xml:space="preserve"> </w:t>
+            </w:r>
+            <w:r>
+              <w:rPr>
+                <w:rFonts w:ascii="Times New Roman" w:eastAsia="Times New Roman" w:hAnsi="Times New Roman" w:cs="Times New Roman"/>
+                <w:b/>
+                <w:spacing w:val="-3"/>
+                <w:sz w:val="24"/>
+                <w:szCs w:val="20"/>
+              </w:rPr>
+              <w:t>condition</w:t>
+            </w:r>
+          </w:p>
+        </w:tc>
+        <w:tc>
+          <w:tcPr>
+            <w:tcW w:w="6300" w:type="dxa"/>
+          </w:tcPr>
+          <w:p>
+            <w:pPr>
+              <w:tabs>
+                <w:tab w:val="left" w:pos="0"/>
+              </w:tabs>
+              <w:suppressAutoHyphens/>
+              <w:spacing w:after="0" w:line="240" w:lineRule="auto"/>
+              <w:rPr>
+                <w:rFonts w:ascii="Times New Roman" w:eastAsia="Times New Roman" w:hAnsi="Times New Roman" w:cs="Times New Roman"/>
+                <w:spacing w:val="-3"/>
+                <w:sz w:val="24"/>
+                <w:szCs w:val="20"/>
+              </w:rPr>
+            </w:pPr>
+            <w:r>
+              <w:rPr>
+                <w:rFonts w:ascii="Times New Roman" w:eastAsia="Times New Roman" w:hAnsi="Times New Roman" w:cs="Times New Roman"/>
+                <w:spacing w:val="-3"/>
+                <w:sz w:val="24"/>
+                <w:szCs w:val="20"/>
+              </w:rPr>
+              <w:t>Record in list will be persisted to database and be assigned a Primary key.</w:t>
+            </w:r>
+            <w:r>
+              <w:rPr>
+                <w:rFonts w:ascii="Times New Roman" w:eastAsia="Times New Roman" w:hAnsi="Times New Roman" w:cs="Times New Roman"/>
+                <w:spacing w:val="-3"/>
+                <w:sz w:val="24"/>
+                <w:szCs w:val="20"/>
+              </w:rPr>
+              <w:t xml:space="preserve"> User will be notified via automated message saying.</w:t>
+            </w:r>
+          </w:p>
+          <w:p>
+            <w:pPr>
+              <w:tabs>
+                <w:tab w:val="left" w:pos="0"/>
+              </w:tabs>
+              <w:suppressAutoHyphens/>
+              <w:spacing w:after="0" w:line="240" w:lineRule="auto"/>
+              <w:rPr>
+                <w:rFonts w:ascii="Times New Roman" w:eastAsia="Times New Roman" w:hAnsi="Times New Roman" w:cs="Times New Roman"/>
+                <w:spacing w:val="-3"/>
+                <w:sz w:val="24"/>
+                <w:szCs w:val="20"/>
+              </w:rPr>
+            </w:pPr>
+          </w:p>
+          <w:p>
+            <w:pPr>
+              <w:tabs>
+                <w:tab w:val="left" w:pos="0"/>
+              </w:tabs>
+              <w:suppressAutoHyphens/>
+              <w:spacing w:after="0" w:line="240" w:lineRule="auto"/>
+              <w:rPr>
+                <w:rFonts w:ascii="Times New Roman" w:eastAsia="Times New Roman" w:hAnsi="Times New Roman" w:cs="Times New Roman"/>
+                <w:spacing w:val="-3"/>
+                <w:sz w:val="24"/>
+                <w:szCs w:val="20"/>
+              </w:rPr>
+            </w:pPr>
+            <w:r>
+              <w:rPr>
+                <w:rFonts w:ascii="Times New Roman" w:eastAsia="Times New Roman" w:hAnsi="Times New Roman" w:cs="Times New Roman"/>
+                <w:spacing w:val="-3"/>
+                <w:sz w:val="24"/>
+                <w:szCs w:val="20"/>
+              </w:rPr>
+              <w:t>“</w:t>
+            </w:r>
+            <w:r>
+              <w:rPr>
+                <w:rFonts w:ascii="Times New Roman" w:eastAsia="Times New Roman" w:hAnsi="Times New Roman" w:cs="Times New Roman"/>
+                <w:spacing w:val="-3"/>
+                <w:sz w:val="24"/>
+                <w:szCs w:val="20"/>
+              </w:rPr>
+              <w:t xml:space="preserve">John Doe </w:t>
+            </w:r>
+            <w:r>
+              <w:rPr>
+                <w:rFonts w:ascii="Times New Roman" w:eastAsia="Times New Roman" w:hAnsi="Times New Roman" w:cs="Times New Roman"/>
+                <w:spacing w:val="-3"/>
+                <w:sz w:val="24"/>
+                <w:szCs w:val="20"/>
+              </w:rPr>
+              <w:t xml:space="preserve">has added you to your </w:t>
+            </w:r>
+            <w:r>
+              <w:rPr>
+                <w:rFonts w:ascii="Times New Roman" w:eastAsia="Times New Roman" w:hAnsi="Times New Roman" w:cs="Times New Roman"/>
+                <w:spacing w:val="-3"/>
+                <w:sz w:val="24"/>
+                <w:szCs w:val="20"/>
+              </w:rPr>
+              <w:t>Pitcher</w:t>
+            </w:r>
+            <w:r>
+              <w:rPr>
+                <w:rFonts w:ascii="Times New Roman" w:eastAsia="Times New Roman" w:hAnsi="Times New Roman" w:cs="Times New Roman"/>
+                <w:spacing w:val="-3"/>
+                <w:sz w:val="24"/>
+                <w:szCs w:val="20"/>
+              </w:rPr>
+              <w:t xml:space="preserve"> bug tracking network.</w:t>
+            </w:r>
+          </w:p>
+          <w:p>
+            <w:pPr>
+              <w:tabs>
+                <w:tab w:val="left" w:pos="0"/>
+              </w:tabs>
+              <w:suppressAutoHyphens/>
+              <w:spacing w:after="0" w:line="240" w:lineRule="auto"/>
+              <w:rPr>
+                <w:rFonts w:ascii="Times New Roman" w:eastAsia="Times New Roman" w:hAnsi="Times New Roman" w:cs="Times New Roman"/>
+                <w:spacing w:val="-3"/>
+                <w:sz w:val="24"/>
+                <w:szCs w:val="20"/>
+              </w:rPr>
+            </w:pPr>
+            <w:r>
+              <w:rPr>
+                <w:rFonts w:ascii="Times New Roman" w:eastAsia="Times New Roman" w:hAnsi="Times New Roman" w:cs="Times New Roman"/>
+                <w:spacing w:val="-3"/>
+                <w:sz w:val="24"/>
+                <w:szCs w:val="20"/>
+              </w:rPr>
+              <w:t>Your username is: JaneDoe117</w:t>
+            </w:r>
+          </w:p>
+          <w:p>
+            <w:pPr>
+              <w:tabs>
+                <w:tab w:val="left" w:pos="0"/>
+              </w:tabs>
+              <w:suppressAutoHyphens/>
+              <w:spacing w:after="0" w:line="240" w:lineRule="auto"/>
+              <w:rPr>
+                <w:rFonts w:ascii="Times New Roman" w:eastAsia="Times New Roman" w:hAnsi="Times New Roman" w:cs="Times New Roman"/>
+                <w:spacing w:val="-3"/>
+                <w:sz w:val="24"/>
+                <w:szCs w:val="20"/>
+              </w:rPr>
+            </w:pPr>
+            <w:r>
+              <w:rPr>
+                <w:rFonts w:ascii="Times New Roman" w:eastAsia="Times New Roman" w:hAnsi="Times New Roman" w:cs="Times New Roman"/>
+                <w:spacing w:val="-3"/>
+                <w:sz w:val="24"/>
+                <w:szCs w:val="20"/>
+              </w:rPr>
+              <w:t>Your Password is: {#48jmKaPo982*#!</w:t>
+            </w:r>
+          </w:p>
+          <w:p>
+            <w:pPr>
+              <w:tabs>
+                <w:tab w:val="left" w:pos="0"/>
+              </w:tabs>
+              <w:suppressAutoHyphens/>
+              <w:spacing w:after="0" w:line="240" w:lineRule="auto"/>
+              <w:rPr>
+                <w:rFonts w:ascii="Times New Roman" w:eastAsia="Times New Roman" w:hAnsi="Times New Roman" w:cs="Times New Roman"/>
+                <w:spacing w:val="-3"/>
+                <w:sz w:val="24"/>
+                <w:szCs w:val="20"/>
+              </w:rPr>
+            </w:pPr>
+            <w:r>
+              <w:rPr>
+                <w:rFonts w:ascii="Times New Roman" w:eastAsia="Times New Roman" w:hAnsi="Times New Roman" w:cs="Times New Roman"/>
+                <w:spacing w:val="-3"/>
+                <w:sz w:val="24"/>
+                <w:szCs w:val="20"/>
+              </w:rPr>
+              <w:t>”</w:t>
+            </w:r>
+          </w:p>
+        </w:tc>
+      </w:tr>
+      <w:tr>
+        <w:tc>
+          <w:tcPr>
+            <w:tcW w:w="2070" w:type="dxa"/>
+          </w:tcPr>
+          <w:p>
+            <w:pPr>
+              <w:tabs>
+                <w:tab w:val="left" w:pos="0"/>
+              </w:tabs>
+              <w:suppressAutoHyphens/>
+              <w:spacing w:after="0" w:line="240" w:lineRule="auto"/>
+              <w:rPr>
+                <w:rFonts w:ascii="Times New Roman" w:eastAsia="Times New Roman" w:hAnsi="Times New Roman" w:cs="Times New Roman"/>
+                <w:b/>
+                <w:spacing w:val="-3"/>
+                <w:sz w:val="24"/>
+                <w:szCs w:val="20"/>
+              </w:rPr>
+            </w:pPr>
+            <w:r>
+              <w:rPr>
+                <w:rFonts w:ascii="Times New Roman" w:eastAsia="Times New Roman" w:hAnsi="Times New Roman" w:cs="Times New Roman"/>
+                <w:b/>
+                <w:spacing w:val="-3"/>
+                <w:sz w:val="24"/>
+                <w:szCs w:val="20"/>
+              </w:rPr>
+              <w:lastRenderedPageBreak/>
+              <w:t>Exception Paths</w:t>
+            </w:r>
+          </w:p>
+        </w:tc>
+        <w:tc>
+          <w:tcPr>
+            <w:tcW w:w="6300" w:type="dxa"/>
+          </w:tcPr>
+          <w:p>
+            <w:pPr>
+              <w:tabs>
+                <w:tab w:val="left" w:pos="0"/>
+              </w:tabs>
+              <w:suppressAutoHyphens/>
+              <w:spacing w:after="0" w:line="240" w:lineRule="auto"/>
+              <w:rPr>
+                <w:rFonts w:ascii="Times New Roman" w:eastAsia="Times New Roman" w:hAnsi="Times New Roman" w:cs="Times New Roman"/>
+                <w:spacing w:val="-3"/>
+                <w:sz w:val="24"/>
+                <w:szCs w:val="20"/>
+              </w:rPr>
+            </w:pPr>
+            <w:r>
+              <w:rPr>
+                <w:rFonts w:ascii="Times New Roman" w:eastAsia="Times New Roman" w:hAnsi="Times New Roman" w:cs="Times New Roman"/>
+                <w:spacing w:val="-3"/>
+                <w:sz w:val="24"/>
+                <w:szCs w:val="20"/>
+              </w:rPr>
+              <w:t xml:space="preserve">The attempt may be abandoned at any time. </w:t>
+            </w:r>
+          </w:p>
+        </w:tc>
+      </w:tr>
+      <w:tr>
+        <w:tc>
+          <w:tcPr>
+            <w:tcW w:w="2070" w:type="dxa"/>
+          </w:tcPr>
+          <w:p>
+            <w:pPr>
+              <w:tabs>
+                <w:tab w:val="left" w:pos="0"/>
+              </w:tabs>
+              <w:suppressAutoHyphens/>
+              <w:spacing w:after="0" w:line="240" w:lineRule="auto"/>
+              <w:rPr>
+                <w:rFonts w:ascii="Times New Roman" w:eastAsia="Times New Roman" w:hAnsi="Times New Roman" w:cs="Times New Roman"/>
+                <w:b/>
+                <w:spacing w:val="-3"/>
+                <w:sz w:val="24"/>
+                <w:szCs w:val="20"/>
+              </w:rPr>
+            </w:pPr>
+            <w:r>
+              <w:rPr>
+                <w:rFonts w:ascii="Times New Roman" w:eastAsia="Times New Roman" w:hAnsi="Times New Roman" w:cs="Times New Roman"/>
+                <w:b/>
+                <w:spacing w:val="-3"/>
+                <w:sz w:val="24"/>
+                <w:szCs w:val="20"/>
+              </w:rPr>
+              <w:t>Alternative</w:t>
+            </w:r>
+          </w:p>
+        </w:tc>
+        <w:tc>
+          <w:tcPr>
+            <w:tcW w:w="6300" w:type="dxa"/>
+          </w:tcPr>
+          <w:p>
+            <w:pPr>
+              <w:tabs>
+                <w:tab w:val="left" w:pos="0"/>
+              </w:tabs>
+              <w:suppressAutoHyphens/>
+              <w:spacing w:after="0" w:line="240" w:lineRule="auto"/>
+              <w:rPr>
+                <w:rFonts w:ascii="Times New Roman" w:eastAsia="Times New Roman" w:hAnsi="Times New Roman" w:cs="Times New Roman"/>
+                <w:spacing w:val="-3"/>
+                <w:sz w:val="24"/>
+                <w:szCs w:val="20"/>
+              </w:rPr>
+            </w:pPr>
+            <w:r>
+              <w:rPr>
+                <w:rFonts w:ascii="Times New Roman" w:eastAsia="Times New Roman" w:hAnsi="Times New Roman" w:cs="Times New Roman"/>
+                <w:spacing w:val="-3"/>
+                <w:sz w:val="24"/>
+                <w:szCs w:val="20"/>
+              </w:rPr>
+              <w:t xml:space="preserve"> </w:t>
+            </w:r>
+          </w:p>
+        </w:tc>
+      </w:tr>
+    </w:tbl>
+    <w:p/>
+    <w:p>
+      <w:pPr>
+        <w:pStyle w:val="Heading3"/>
+        <w:rPr>
+          <w:color w:val="2E74B5" w:themeColor="accent1" w:themeShade="BF"/>
+          <w:sz w:val="36"/>
+          <w:szCs w:val="36"/>
+        </w:rPr>
+      </w:pPr>
+      <w:bookmarkStart w:id="14" w:name="_Toc26117410"/>
+      <w:r>
+        <w:t>3.2.</w:t>
+      </w:r>
+      <w:r>
+        <w:t>2</w:t>
+      </w:r>
+      <w:r>
+        <w:t xml:space="preserve"> Update User</w:t>
       </w:r>
       <w:bookmarkEnd w:id="14"/>
     </w:p>
@@ -8818,17 +9871,7 @@
                 <w:sz w:val="24"/>
                 <w:szCs w:val="20"/>
               </w:rPr>
-              <w:t>Operation</w:t>
-            </w:r>
-            <w:r>
-              <w:rPr>
-                <w:rFonts w:ascii="Times New Roman" w:eastAsia="Times New Roman" w:hAnsi="Times New Roman" w:cs="Times New Roman"/>
-                <w:b/>
-                <w:spacing w:val="-3"/>
-                <w:sz w:val="24"/>
-                <w:szCs w:val="20"/>
-              </w:rPr>
-              <w:t xml:space="preserve"> Name</w:t>
+              <w:t>Operation Name</w:t>
             </w:r>
           </w:p>
         </w:tc>
@@ -8858,7 +9901,16 @@
                 <w:sz w:val="24"/>
                 <w:szCs w:val="20"/>
               </w:rPr>
-              <w:t>CreateUser</w:t>
+              <w:t>Update</w:t>
+            </w:r>
+            <w:r>
+              <w:rPr>
+                <w:rFonts w:ascii="Times New Roman" w:eastAsia="Times New Roman" w:hAnsi="Times New Roman" w:cs="Times New Roman"/>
+                <w:spacing w:val="-3"/>
+                <w:sz w:val="24"/>
+                <w:szCs w:val="20"/>
+              </w:rPr>
+              <w:t>User</w:t>
             </w:r>
             <w:proofErr w:type="spellEnd"/>
           </w:p>
@@ -8961,16 +10013,7 @@
                 <w:sz w:val="24"/>
                 <w:szCs w:val="20"/>
               </w:rPr>
-              <w:t xml:space="preserve"> set to true, wil</w:t>
-            </w:r>
-            <w:r>
-              <w:rPr>
-                <w:rFonts w:ascii="Times New Roman" w:eastAsia="Times New Roman" w:hAnsi="Times New Roman" w:cs="Times New Roman"/>
-                <w:spacing w:val="-3"/>
-                <w:sz w:val="24"/>
-                <w:szCs w:val="20"/>
-              </w:rPr>
-              <w:t>l get to</w:t>
+              <w:t xml:space="preserve"> set to true, will get to</w:t>
             </w:r>
             <w:r>
               <w:rPr>
@@ -8988,34 +10031,61 @@
                 <w:sz w:val="24"/>
                 <w:szCs w:val="20"/>
               </w:rPr>
-              <w:t xml:space="preserve"> create the user. They w</w:t>
-            </w:r>
-            <w:r>
-              <w:rPr>
-                <w:rFonts w:ascii="Times New Roman" w:eastAsia="Times New Roman" w:hAnsi="Times New Roman" w:cs="Times New Roman"/>
-                <w:spacing w:val="-3"/>
-                <w:sz w:val="24"/>
-                <w:szCs w:val="20"/>
-              </w:rPr>
-              <w:t xml:space="preserve">ill click a </w:t>
-            </w:r>
-            <w:r>
-              <w:rPr>
-                <w:rFonts w:ascii="Times New Roman" w:eastAsia="Times New Roman" w:hAnsi="Times New Roman" w:cs="Times New Roman"/>
-                <w:spacing w:val="-3"/>
-                <w:sz w:val="24"/>
-                <w:szCs w:val="20"/>
-              </w:rPr>
-              <w:t>“C</w:t>
-            </w:r>
-            <w:r>
-              <w:rPr>
-                <w:rFonts w:ascii="Times New Roman" w:eastAsia="Times New Roman" w:hAnsi="Times New Roman" w:cs="Times New Roman"/>
-                <w:spacing w:val="-3"/>
-                <w:sz w:val="24"/>
-                <w:szCs w:val="20"/>
-              </w:rPr>
-              <w:t>reate user</w:t>
+              <w:t xml:space="preserve"> </w:t>
+            </w:r>
+            <w:r>
+              <w:rPr>
+                <w:rFonts w:ascii="Times New Roman" w:eastAsia="Times New Roman" w:hAnsi="Times New Roman" w:cs="Times New Roman"/>
+                <w:spacing w:val="-3"/>
+                <w:sz w:val="24"/>
+                <w:szCs w:val="20"/>
+              </w:rPr>
+              <w:t>update</w:t>
+            </w:r>
+            <w:r>
+              <w:rPr>
+                <w:rFonts w:ascii="Times New Roman" w:eastAsia="Times New Roman" w:hAnsi="Times New Roman" w:cs="Times New Roman"/>
+                <w:spacing w:val="-3"/>
+                <w:sz w:val="24"/>
+                <w:szCs w:val="20"/>
+              </w:rPr>
+              <w:t xml:space="preserve"> the user. They will </w:t>
+            </w:r>
+            <w:r>
+              <w:rPr>
+                <w:rFonts w:ascii="Times New Roman" w:eastAsia="Times New Roman" w:hAnsi="Times New Roman" w:cs="Times New Roman"/>
+                <w:spacing w:val="-3"/>
+                <w:sz w:val="24"/>
+                <w:szCs w:val="20"/>
+              </w:rPr>
+              <w:t xml:space="preserve">select from a </w:t>
+            </w:r>
+            <w:r>
+              <w:rPr>
+                <w:rFonts w:ascii="Times New Roman" w:eastAsia="Times New Roman" w:hAnsi="Times New Roman" w:cs="Times New Roman"/>
+                <w:spacing w:val="-3"/>
+                <w:sz w:val="24"/>
+                <w:szCs w:val="20"/>
+              </w:rPr>
+              <w:t xml:space="preserve">Data Grid View that contains the users, click </w:t>
+            </w:r>
+            <w:r>
+              <w:rPr>
+                <w:rFonts w:ascii="Times New Roman" w:eastAsia="Times New Roman" w:hAnsi="Times New Roman" w:cs="Times New Roman"/>
+                <w:spacing w:val="-3"/>
+                <w:sz w:val="24"/>
+                <w:szCs w:val="20"/>
+              </w:rPr>
+              <w:t>“E</w:t>
+            </w:r>
+            <w:r>
+              <w:rPr>
+                <w:rFonts w:ascii="Times New Roman" w:eastAsia="Times New Roman" w:hAnsi="Times New Roman" w:cs="Times New Roman"/>
+                <w:spacing w:val="-3"/>
+                <w:sz w:val="24"/>
+                <w:szCs w:val="20"/>
+              </w:rPr>
+              <w:t>dit</w:t>
             </w:r>
             <w:r>
               <w:rPr>
@@ -9033,16 +10103,61 @@
                 <w:sz w:val="24"/>
                 <w:szCs w:val="20"/>
               </w:rPr>
-              <w:t xml:space="preserve"> button</w:t>
-            </w:r>
-            <w:r>
-              <w:rPr>
-                <w:rFonts w:ascii="Times New Roman" w:eastAsia="Times New Roman" w:hAnsi="Times New Roman" w:cs="Times New Roman"/>
-                <w:spacing w:val="-3"/>
-                <w:sz w:val="24"/>
-                <w:szCs w:val="20"/>
-              </w:rPr>
-              <w:t xml:space="preserve"> to do that.</w:t>
+              <w:t xml:space="preserve"> and get </w:t>
+            </w:r>
+            <w:r>
+              <w:rPr>
+                <w:rFonts w:ascii="Times New Roman" w:eastAsia="Times New Roman" w:hAnsi="Times New Roman" w:cs="Times New Roman"/>
+                <w:spacing w:val="-3"/>
+                <w:sz w:val="24"/>
+                <w:szCs w:val="20"/>
+              </w:rPr>
+              <w:t xml:space="preserve">all the fields appearing of the user they will </w:t>
+            </w:r>
+            <w:r>
+              <w:rPr>
+                <w:rFonts w:ascii="Times New Roman" w:eastAsia="Times New Roman" w:hAnsi="Times New Roman" w:cs="Times New Roman"/>
+                <w:spacing w:val="-3"/>
+                <w:sz w:val="24"/>
+                <w:szCs w:val="20"/>
+              </w:rPr>
+              <w:t>“</w:t>
+            </w:r>
+            <w:r>
+              <w:rPr>
+                <w:rFonts w:ascii="Times New Roman" w:eastAsia="Times New Roman" w:hAnsi="Times New Roman" w:cs="Times New Roman"/>
+                <w:spacing w:val="-3"/>
+                <w:sz w:val="24"/>
+                <w:szCs w:val="20"/>
+              </w:rPr>
+              <w:t>update</w:t>
+            </w:r>
+            <w:r>
+              <w:rPr>
+                <w:rFonts w:ascii="Times New Roman" w:eastAsia="Times New Roman" w:hAnsi="Times New Roman" w:cs="Times New Roman"/>
+                <w:spacing w:val="-3"/>
+                <w:sz w:val="24"/>
+                <w:szCs w:val="20"/>
+              </w:rPr>
+              <w:t>.</w:t>
+            </w:r>
+            <w:r>
+              <w:rPr>
+                <w:rFonts w:ascii="Times New Roman" w:eastAsia="Times New Roman" w:hAnsi="Times New Roman" w:cs="Times New Roman"/>
+                <w:spacing w:val="-3"/>
+                <w:sz w:val="24"/>
+                <w:szCs w:val="20"/>
+              </w:rPr>
+              <w:t>”</w:t>
+            </w:r>
+            <w:r>
+              <w:rPr>
+                <w:rFonts w:ascii="Times New Roman" w:eastAsia="Times New Roman" w:hAnsi="Times New Roman" w:cs="Times New Roman"/>
+                <w:spacing w:val="-3"/>
+                <w:sz w:val="24"/>
+                <w:szCs w:val="20"/>
+              </w:rPr>
+              <w:t xml:space="preserve"> By clicking update button.</w:t>
             </w:r>
           </w:p>
           <w:p>
@@ -9119,133 +10234,52 @@
                 <w:sz w:val="24"/>
                 <w:szCs w:val="20"/>
               </w:rPr>
-              <w:t xml:space="preserve">The </w:t>
-            </w:r>
-            <w:r>
-              <w:rPr>
-                <w:rFonts w:ascii="Times New Roman" w:eastAsia="Times New Roman" w:hAnsi="Times New Roman" w:cs="Times New Roman"/>
-                <w:spacing w:val="-3"/>
-                <w:sz w:val="24"/>
-                <w:szCs w:val="20"/>
-              </w:rPr>
-              <w:t>Admin</w:t>
-            </w:r>
-            <w:r>
-              <w:rPr>
-                <w:rFonts w:ascii="Times New Roman" w:eastAsia="Times New Roman" w:hAnsi="Times New Roman" w:cs="Times New Roman"/>
-                <w:spacing w:val="-3"/>
-                <w:sz w:val="24"/>
-                <w:szCs w:val="20"/>
-              </w:rPr>
-              <w:t xml:space="preserve"> has accessed the </w:t>
-            </w:r>
-            <w:r>
-              <w:rPr>
-                <w:rFonts w:ascii="Times New Roman" w:eastAsia="Times New Roman" w:hAnsi="Times New Roman" w:cs="Times New Roman"/>
-                <w:spacing w:val="-3"/>
-                <w:sz w:val="24"/>
-                <w:szCs w:val="20"/>
-              </w:rPr>
-              <w:t>User</w:t>
-            </w:r>
-            <w:r>
-              <w:rPr>
-                <w:rFonts w:ascii="Times New Roman" w:eastAsia="Times New Roman" w:hAnsi="Times New Roman" w:cs="Times New Roman"/>
-                <w:spacing w:val="-3"/>
-                <w:sz w:val="24"/>
-                <w:szCs w:val="20"/>
-              </w:rPr>
-              <w:t xml:space="preserve"> Index</w:t>
-            </w:r>
-            <w:r>
-              <w:rPr>
-                <w:rFonts w:ascii="Times New Roman" w:eastAsia="Times New Roman" w:hAnsi="Times New Roman" w:cs="Times New Roman"/>
-                <w:spacing w:val="-3"/>
-                <w:sz w:val="24"/>
-                <w:szCs w:val="20"/>
-              </w:rPr>
-              <w:t xml:space="preserve"> </w:t>
-            </w:r>
-            <w:r>
-              <w:rPr>
-                <w:rFonts w:ascii="Times New Roman" w:eastAsia="Times New Roman" w:hAnsi="Times New Roman" w:cs="Times New Roman"/>
-                <w:spacing w:val="-3"/>
-                <w:sz w:val="24"/>
-                <w:szCs w:val="20"/>
-              </w:rPr>
-              <w:t>p</w:t>
-            </w:r>
-            <w:r>
-              <w:rPr>
-                <w:rFonts w:ascii="Times New Roman" w:eastAsia="Times New Roman" w:hAnsi="Times New Roman" w:cs="Times New Roman"/>
-                <w:spacing w:val="-3"/>
-                <w:sz w:val="24"/>
-                <w:szCs w:val="20"/>
-              </w:rPr>
-              <w:t>age</w:t>
-            </w:r>
-            <w:r>
-              <w:rPr>
-                <w:rFonts w:ascii="Times New Roman" w:eastAsia="Times New Roman" w:hAnsi="Times New Roman" w:cs="Times New Roman"/>
-                <w:spacing w:val="-3"/>
-                <w:sz w:val="24"/>
-                <w:szCs w:val="20"/>
-              </w:rPr>
-              <w:t xml:space="preserve"> linked from the Main </w:t>
-            </w:r>
-            <w:r>
-              <w:rPr>
-                <w:rFonts w:ascii="Times New Roman" w:eastAsia="Times New Roman" w:hAnsi="Times New Roman" w:cs="Times New Roman"/>
-                <w:spacing w:val="-3"/>
-                <w:sz w:val="24"/>
-                <w:szCs w:val="20"/>
-              </w:rPr>
-              <w:t>Menu</w:t>
-            </w:r>
-            <w:r>
-              <w:rPr>
-                <w:rFonts w:ascii="Times New Roman" w:eastAsia="Times New Roman" w:hAnsi="Times New Roman" w:cs="Times New Roman"/>
-                <w:spacing w:val="-3"/>
-                <w:sz w:val="24"/>
-                <w:szCs w:val="20"/>
-              </w:rPr>
-              <w:t xml:space="preserve"> and has selected the “</w:t>
-            </w:r>
-            <w:r>
-              <w:rPr>
-                <w:rFonts w:ascii="Times New Roman" w:eastAsia="Times New Roman" w:hAnsi="Times New Roman" w:cs="Times New Roman"/>
-                <w:spacing w:val="-3"/>
-                <w:sz w:val="24"/>
-                <w:szCs w:val="20"/>
-              </w:rPr>
-              <w:t>N</w:t>
-            </w:r>
-            <w:r>
-              <w:rPr>
-                <w:rFonts w:ascii="Times New Roman" w:eastAsia="Times New Roman" w:hAnsi="Times New Roman" w:cs="Times New Roman"/>
-                <w:spacing w:val="-3"/>
-                <w:sz w:val="24"/>
-                <w:szCs w:val="20"/>
-              </w:rPr>
-              <w:t xml:space="preserve">ew user account” </w:t>
-            </w:r>
-            <w:r>
-              <w:rPr>
-                <w:rFonts w:ascii="Times New Roman" w:eastAsia="Times New Roman" w:hAnsi="Times New Roman" w:cs="Times New Roman"/>
-                <w:spacing w:val="-3"/>
-                <w:sz w:val="24"/>
-                <w:szCs w:val="20"/>
-              </w:rPr>
-              <w:t>and being taken to the User Account page</w:t>
-            </w:r>
-            <w:r>
-              <w:rPr>
-                <w:rFonts w:ascii="Times New Roman" w:eastAsia="Times New Roman" w:hAnsi="Times New Roman" w:cs="Times New Roman"/>
-                <w:spacing w:val="-3"/>
-                <w:sz w:val="24"/>
-                <w:szCs w:val="20"/>
-              </w:rPr>
-              <w:t xml:space="preserve">. </w:t>
+              <w:t>The Admin is on the User</w:t>
+            </w:r>
+            <w:r>
+              <w:rPr>
+                <w:rFonts w:ascii="Times New Roman" w:eastAsia="Times New Roman" w:hAnsi="Times New Roman" w:cs="Times New Roman"/>
+                <w:spacing w:val="-3"/>
+                <w:sz w:val="24"/>
+                <w:szCs w:val="20"/>
+              </w:rPr>
+              <w:t xml:space="preserve"> Account</w:t>
+            </w:r>
+            <w:r>
+              <w:rPr>
+                <w:rFonts w:ascii="Times New Roman" w:eastAsia="Times New Roman" w:hAnsi="Times New Roman" w:cs="Times New Roman"/>
+                <w:spacing w:val="-3"/>
+                <w:sz w:val="24"/>
+                <w:szCs w:val="20"/>
+              </w:rPr>
+              <w:t xml:space="preserve"> page linked from the </w:t>
+            </w:r>
+            <w:r>
+              <w:rPr>
+                <w:rFonts w:ascii="Times New Roman" w:eastAsia="Times New Roman" w:hAnsi="Times New Roman" w:cs="Times New Roman"/>
+                <w:spacing w:val="-3"/>
+                <w:sz w:val="24"/>
+                <w:szCs w:val="20"/>
+              </w:rPr>
+              <w:t>User Index page</w:t>
+            </w:r>
+            <w:r>
+              <w:rPr>
+                <w:rFonts w:ascii="Times New Roman" w:eastAsia="Times New Roman" w:hAnsi="Times New Roman" w:cs="Times New Roman"/>
+                <w:spacing w:val="-3"/>
+                <w:sz w:val="24"/>
+                <w:szCs w:val="20"/>
+              </w:rPr>
+              <w:t xml:space="preserve"> linked from the main menu</w:t>
+            </w:r>
+            <w:r>
+              <w:rPr>
+                <w:rFonts w:ascii="Times New Roman" w:eastAsia="Times New Roman" w:hAnsi="Times New Roman" w:cs="Times New Roman"/>
+                <w:spacing w:val="-3"/>
+                <w:sz w:val="24"/>
+                <w:szCs w:val="20"/>
+              </w:rPr>
+              <w:t>.</w:t>
             </w:r>
           </w:p>
         </w:tc>
@@ -9291,7 +10325,7 @@
               <w:pStyle w:val="ListParagraph"/>
               <w:numPr>
                 <w:ilvl w:val="0"/>
-                <w:numId w:val="4"/>
+                <w:numId w:val="13"/>
               </w:numPr>
               <w:tabs>
                 <w:tab w:val="left" w:pos="0"/>
@@ -9312,7 +10346,16 @@
                 <w:sz w:val="24"/>
                 <w:szCs w:val="20"/>
               </w:rPr>
-              <w:t>Admin selects a create button.</w:t>
+              <w:t xml:space="preserve">If the </w:t>
+            </w:r>
+            <w:r>
+              <w:rPr>
+                <w:rFonts w:ascii="Times New Roman" w:eastAsia="Times New Roman" w:hAnsi="Times New Roman" w:cs="Times New Roman"/>
+                <w:spacing w:val="-3"/>
+                <w:sz w:val="24"/>
+                <w:szCs w:val="20"/>
+              </w:rPr>
+              <w:t>admin has edited any of the rendered user data</w:t>
             </w:r>
           </w:p>
           <w:p>
@@ -9320,7 +10363,7 @@
               <w:pStyle w:val="ListParagraph"/>
               <w:numPr>
                 <w:ilvl w:val="0"/>
-                <w:numId w:val="4"/>
+                <w:numId w:val="13"/>
               </w:numPr>
               <w:tabs>
                 <w:tab w:val="left" w:pos="0"/>
@@ -9341,6 +10384,109 @@
                 <w:sz w:val="24"/>
                 <w:szCs w:val="20"/>
               </w:rPr>
+              <w:t xml:space="preserve">Update </w:t>
+            </w:r>
+            <w:r>
+              <w:rPr>
+                <w:rFonts w:ascii="Times New Roman" w:eastAsia="Times New Roman" w:hAnsi="Times New Roman" w:cs="Times New Roman"/>
+                <w:spacing w:val="-3"/>
+                <w:sz w:val="24"/>
+                <w:szCs w:val="20"/>
+              </w:rPr>
+              <w:t>button will be enabled.</w:t>
+            </w:r>
+          </w:p>
+          <w:p>
+            <w:pPr>
+              <w:pStyle w:val="ListParagraph"/>
+              <w:numPr>
+                <w:ilvl w:val="0"/>
+                <w:numId w:val="13"/>
+              </w:numPr>
+              <w:tabs>
+                <w:tab w:val="left" w:pos="0"/>
+              </w:tabs>
+              <w:suppressAutoHyphens/>
+              <w:spacing w:after="0" w:line="240" w:lineRule="auto"/>
+              <w:rPr>
+                <w:rFonts w:ascii="Times New Roman" w:eastAsia="Times New Roman" w:hAnsi="Times New Roman" w:cs="Times New Roman"/>
+                <w:spacing w:val="-3"/>
+                <w:sz w:val="24"/>
+                <w:szCs w:val="20"/>
+              </w:rPr>
+            </w:pPr>
+            <w:r>
+              <w:rPr>
+                <w:rFonts w:ascii="Times New Roman" w:eastAsia="Times New Roman" w:hAnsi="Times New Roman" w:cs="Times New Roman"/>
+                <w:spacing w:val="-3"/>
+                <w:sz w:val="24"/>
+                <w:szCs w:val="20"/>
+              </w:rPr>
+              <w:t>Click</w:t>
+            </w:r>
+            <w:r>
+              <w:rPr>
+                <w:rFonts w:ascii="Times New Roman" w:eastAsia="Times New Roman" w:hAnsi="Times New Roman" w:cs="Times New Roman"/>
+                <w:spacing w:val="-3"/>
+                <w:sz w:val="24"/>
+                <w:szCs w:val="20"/>
+              </w:rPr>
+              <w:t xml:space="preserve"> </w:t>
+            </w:r>
+            <w:r>
+              <w:rPr>
+                <w:rFonts w:ascii="Times New Roman" w:eastAsia="Times New Roman" w:hAnsi="Times New Roman" w:cs="Times New Roman"/>
+                <w:spacing w:val="-3"/>
+                <w:sz w:val="24"/>
+                <w:szCs w:val="20"/>
+              </w:rPr>
+              <w:t>Update</w:t>
+            </w:r>
+            <w:r>
+              <w:rPr>
+                <w:rFonts w:ascii="Times New Roman" w:eastAsia="Times New Roman" w:hAnsi="Times New Roman" w:cs="Times New Roman"/>
+                <w:spacing w:val="-3"/>
+                <w:sz w:val="24"/>
+                <w:szCs w:val="20"/>
+              </w:rPr>
+              <w:t>.</w:t>
+            </w:r>
+            <w:r>
+              <w:rPr>
+                <w:rFonts w:ascii="Times New Roman" w:eastAsia="Times New Roman" w:hAnsi="Times New Roman" w:cs="Times New Roman"/>
+                <w:spacing w:val="-3"/>
+                <w:sz w:val="24"/>
+                <w:szCs w:val="20"/>
+              </w:rPr>
+              <w:t xml:space="preserve"> </w:t>
+            </w:r>
+          </w:p>
+          <w:p>
+            <w:pPr>
+              <w:pStyle w:val="ListParagraph"/>
+              <w:numPr>
+                <w:ilvl w:val="0"/>
+                <w:numId w:val="13"/>
+              </w:numPr>
+              <w:tabs>
+                <w:tab w:val="left" w:pos="0"/>
+              </w:tabs>
+              <w:suppressAutoHyphens/>
+              <w:spacing w:after="0" w:line="240" w:lineRule="auto"/>
+              <w:rPr>
+                <w:rFonts w:ascii="Times New Roman" w:eastAsia="Times New Roman" w:hAnsi="Times New Roman" w:cs="Times New Roman"/>
+                <w:spacing w:val="-3"/>
+                <w:sz w:val="24"/>
+                <w:szCs w:val="20"/>
+              </w:rPr>
+            </w:pPr>
+            <w:r>
+              <w:rPr>
+                <w:rFonts w:ascii="Times New Roman" w:eastAsia="Times New Roman" w:hAnsi="Times New Roman" w:cs="Times New Roman"/>
+                <w:spacing w:val="-3"/>
+                <w:sz w:val="24"/>
+                <w:szCs w:val="20"/>
+              </w:rPr>
               <w:t xml:space="preserve">Execute method </w:t>
             </w:r>
             <w:proofErr w:type="spellStart"/>
@@ -9375,45 +10521,23 @@
           </w:p>
           <w:p>
             <w:pPr>
-              <w:tabs>
-                <w:tab w:val="left" w:pos="0"/>
-              </w:tabs>
-              <w:suppressAutoHyphens/>
-              <w:spacing w:after="0" w:line="240" w:lineRule="auto"/>
-              <w:rPr>
-                <w:rFonts w:ascii="Times New Roman" w:eastAsia="Times New Roman" w:hAnsi="Times New Roman" w:cs="Times New Roman"/>
-                <w:spacing w:val="-3"/>
-                <w:sz w:val="24"/>
-                <w:szCs w:val="20"/>
-              </w:rPr>
-            </w:pPr>
-          </w:p>
-          <w:p>
-            <w:pPr>
-              <w:tabs>
-                <w:tab w:val="left" w:pos="0"/>
-              </w:tabs>
-              <w:suppressAutoHyphens/>
-              <w:spacing w:after="0" w:line="240" w:lineRule="auto"/>
-              <w:rPr>
-                <w:rFonts w:ascii="Times New Roman" w:eastAsia="Times New Roman" w:hAnsi="Times New Roman" w:cs="Times New Roman"/>
-                <w:spacing w:val="-3"/>
-                <w:sz w:val="24"/>
-                <w:szCs w:val="20"/>
-              </w:rPr>
-            </w:pPr>
-            <w:r>
-              <w:rPr>
-                <w:rFonts w:ascii="Times New Roman" w:eastAsia="Times New Roman" w:hAnsi="Times New Roman" w:cs="Times New Roman"/>
-                <w:spacing w:val="-3"/>
-                <w:sz w:val="24"/>
-                <w:szCs w:val="20"/>
-              </w:rPr>
-              <w:t>Else user admin will be told which fields are empty and what to save.</w:t>
-            </w:r>
-          </w:p>
-          <w:p>
-            <w:pPr>
+              <w:pStyle w:val="ListParagraph"/>
+              <w:tabs>
+                <w:tab w:val="left" w:pos="0"/>
+              </w:tabs>
+              <w:suppressAutoHyphens/>
+              <w:spacing w:after="0" w:line="240" w:lineRule="auto"/>
+              <w:rPr>
+                <w:rFonts w:ascii="Times New Roman" w:eastAsia="Times New Roman" w:hAnsi="Times New Roman" w:cs="Times New Roman"/>
+                <w:spacing w:val="-3"/>
+                <w:sz w:val="24"/>
+                <w:szCs w:val="20"/>
+              </w:rPr>
+            </w:pPr>
+          </w:p>
+          <w:p>
+            <w:pPr>
+              <w:pStyle w:val="ListParagraph"/>
               <w:tabs>
                 <w:tab w:val="left" w:pos="0"/>
               </w:tabs>
@@ -9449,20 +10573,233 @@
                 <w:szCs w:val="20"/>
               </w:rPr>
             </w:pPr>
-            <w:r>
-              <w:rPr>
-                <w:rFonts w:ascii="Times New Roman" w:eastAsia="Times New Roman" w:hAnsi="Times New Roman" w:cs="Times New Roman"/>
-                <w:b/>
-                <w:spacing w:val="-3"/>
-                <w:sz w:val="24"/>
-                <w:szCs w:val="20"/>
-              </w:rPr>
-              <w:t>Post</w:t>
-            </w:r>
-            <w:r>
-              <w:rPr>
-                <w:rFonts w:ascii="Times New Roman" w:eastAsia="Times New Roman" w:hAnsi="Times New Roman" w:cs="Times New Roman"/>
-                <w:b/>
+            <w:proofErr w:type="spellStart"/>
+            <w:r>
+              <w:rPr>
+                <w:rFonts w:ascii="Times New Roman" w:eastAsia="Times New Roman" w:hAnsi="Times New Roman" w:cs="Times New Roman"/>
+                <w:b/>
+                <w:spacing w:val="-3"/>
+                <w:sz w:val="24"/>
+                <w:szCs w:val="20"/>
+              </w:rPr>
+              <w:t>Postcondition</w:t>
+            </w:r>
+            <w:proofErr w:type="spellEnd"/>
+          </w:p>
+        </w:tc>
+        <w:tc>
+          <w:tcPr>
+            <w:tcW w:w="6300" w:type="dxa"/>
+          </w:tcPr>
+          <w:p>
+            <w:pPr>
+              <w:tabs>
+                <w:tab w:val="left" w:pos="0"/>
+              </w:tabs>
+              <w:suppressAutoHyphens/>
+              <w:spacing w:after="0" w:line="240" w:lineRule="auto"/>
+              <w:rPr>
+                <w:rFonts w:ascii="Times New Roman" w:eastAsia="Times New Roman" w:hAnsi="Times New Roman" w:cs="Times New Roman"/>
+                <w:spacing w:val="-3"/>
+                <w:sz w:val="24"/>
+                <w:szCs w:val="20"/>
+              </w:rPr>
+            </w:pPr>
+            <w:r>
+              <w:rPr>
+                <w:rFonts w:ascii="Times New Roman" w:eastAsia="Times New Roman" w:hAnsi="Times New Roman" w:cs="Times New Roman"/>
+                <w:spacing w:val="-3"/>
+                <w:sz w:val="24"/>
+                <w:szCs w:val="20"/>
+              </w:rPr>
+              <w:t>If in step 4 the required data was provided than a</w:t>
+            </w:r>
+            <w:r>
+              <w:rPr>
+                <w:rFonts w:ascii="Times New Roman" w:eastAsia="Times New Roman" w:hAnsi="Times New Roman" w:cs="Times New Roman"/>
+                <w:spacing w:val="-3"/>
+                <w:sz w:val="24"/>
+                <w:szCs w:val="20"/>
+              </w:rPr>
+              <w:t>ny database cell will be replaced with the new data in a new data list.</w:t>
+            </w:r>
+          </w:p>
+          <w:p>
+            <w:pPr>
+              <w:tabs>
+                <w:tab w:val="left" w:pos="0"/>
+              </w:tabs>
+              <w:suppressAutoHyphens/>
+              <w:spacing w:after="0" w:line="240" w:lineRule="auto"/>
+              <w:rPr>
+                <w:rFonts w:ascii="Times New Roman" w:eastAsia="Times New Roman" w:hAnsi="Times New Roman" w:cs="Times New Roman"/>
+                <w:spacing w:val="-3"/>
+                <w:sz w:val="24"/>
+                <w:szCs w:val="20"/>
+              </w:rPr>
+            </w:pPr>
+          </w:p>
+          <w:p>
+            <w:pPr>
+              <w:tabs>
+                <w:tab w:val="left" w:pos="0"/>
+              </w:tabs>
+              <w:suppressAutoHyphens/>
+              <w:spacing w:after="0" w:line="240" w:lineRule="auto"/>
+              <w:rPr>
+                <w:rFonts w:ascii="Times New Roman" w:eastAsia="Times New Roman" w:hAnsi="Times New Roman" w:cs="Times New Roman"/>
+                <w:spacing w:val="-3"/>
+                <w:sz w:val="24"/>
+                <w:szCs w:val="20"/>
+              </w:rPr>
+            </w:pPr>
+            <w:r>
+              <w:rPr>
+                <w:rFonts w:ascii="Times New Roman" w:eastAsia="Times New Roman" w:hAnsi="Times New Roman" w:cs="Times New Roman"/>
+                <w:spacing w:val="-3"/>
+                <w:sz w:val="24"/>
+                <w:szCs w:val="20"/>
+              </w:rPr>
+              <w:t>User will be notified via automated message saying</w:t>
+            </w:r>
+            <w:r>
+              <w:rPr>
+                <w:rFonts w:ascii="Times New Roman" w:eastAsia="Times New Roman" w:hAnsi="Times New Roman" w:cs="Times New Roman"/>
+                <w:spacing w:val="-3"/>
+                <w:sz w:val="24"/>
+                <w:szCs w:val="20"/>
+              </w:rPr>
+              <w:t xml:space="preserve"> for example</w:t>
+            </w:r>
+            <w:r>
+              <w:rPr>
+                <w:rFonts w:ascii="Times New Roman" w:eastAsia="Times New Roman" w:hAnsi="Times New Roman" w:cs="Times New Roman"/>
+                <w:spacing w:val="-3"/>
+                <w:sz w:val="24"/>
+                <w:szCs w:val="20"/>
+              </w:rPr>
+              <w:t>.</w:t>
+            </w:r>
+          </w:p>
+          <w:p>
+            <w:pPr>
+              <w:tabs>
+                <w:tab w:val="left" w:pos="0"/>
+              </w:tabs>
+              <w:suppressAutoHyphens/>
+              <w:spacing w:after="0" w:line="240" w:lineRule="auto"/>
+              <w:rPr>
+                <w:rFonts w:ascii="Times New Roman" w:eastAsia="Times New Roman" w:hAnsi="Times New Roman" w:cs="Times New Roman"/>
+                <w:spacing w:val="-3"/>
+                <w:sz w:val="24"/>
+                <w:szCs w:val="20"/>
+              </w:rPr>
+            </w:pPr>
+          </w:p>
+          <w:p>
+            <w:pPr>
+              <w:tabs>
+                <w:tab w:val="left" w:pos="0"/>
+              </w:tabs>
+              <w:suppressAutoHyphens/>
+              <w:spacing w:after="0" w:line="240" w:lineRule="auto"/>
+              <w:rPr>
+                <w:rFonts w:ascii="Times New Roman" w:eastAsia="Times New Roman" w:hAnsi="Times New Roman" w:cs="Times New Roman"/>
+                <w:spacing w:val="-3"/>
+                <w:sz w:val="24"/>
+                <w:szCs w:val="20"/>
+              </w:rPr>
+            </w:pPr>
+            <w:r>
+              <w:rPr>
+                <w:rFonts w:ascii="Times New Roman" w:eastAsia="Times New Roman" w:hAnsi="Times New Roman" w:cs="Times New Roman"/>
+                <w:spacing w:val="-3"/>
+                <w:sz w:val="24"/>
+                <w:szCs w:val="20"/>
+              </w:rPr>
+              <w:t>“Jo</w:t>
+            </w:r>
+            <w:r>
+              <w:rPr>
+                <w:rFonts w:ascii="Times New Roman" w:eastAsia="Times New Roman" w:hAnsi="Times New Roman" w:cs="Times New Roman"/>
+                <w:spacing w:val="-3"/>
+                <w:sz w:val="24"/>
+                <w:szCs w:val="20"/>
+              </w:rPr>
+              <w:t>hn</w:t>
+            </w:r>
+            <w:r>
+              <w:rPr>
+                <w:rFonts w:ascii="Times New Roman" w:eastAsia="Times New Roman" w:hAnsi="Times New Roman" w:cs="Times New Roman"/>
+                <w:spacing w:val="-3"/>
+                <w:sz w:val="24"/>
+                <w:szCs w:val="20"/>
+              </w:rPr>
+              <w:t xml:space="preserve"> Doe has </w:t>
+            </w:r>
+            <w:r>
+              <w:rPr>
+                <w:rFonts w:ascii="Times New Roman" w:eastAsia="Times New Roman" w:hAnsi="Times New Roman" w:cs="Times New Roman"/>
+                <w:spacing w:val="-3"/>
+                <w:sz w:val="24"/>
+                <w:szCs w:val="20"/>
+              </w:rPr>
+              <w:t xml:space="preserve">updated your information in </w:t>
+            </w:r>
+            <w:r>
+              <w:rPr>
+                <w:rFonts w:ascii="Times New Roman" w:eastAsia="Times New Roman" w:hAnsi="Times New Roman" w:cs="Times New Roman"/>
+                <w:spacing w:val="-3"/>
+                <w:sz w:val="24"/>
+                <w:szCs w:val="20"/>
+              </w:rPr>
+              <w:t xml:space="preserve">your </w:t>
+            </w:r>
+            <w:r>
+              <w:rPr>
+                <w:rFonts w:ascii="Times New Roman" w:eastAsia="Times New Roman" w:hAnsi="Times New Roman" w:cs="Times New Roman"/>
+                <w:spacing w:val="-3"/>
+                <w:sz w:val="24"/>
+                <w:szCs w:val="20"/>
+              </w:rPr>
+              <w:t>Pitcher</w:t>
+            </w:r>
+            <w:r>
+              <w:rPr>
+                <w:rFonts w:ascii="Times New Roman" w:eastAsia="Times New Roman" w:hAnsi="Times New Roman" w:cs="Times New Roman"/>
+                <w:spacing w:val="-3"/>
+                <w:sz w:val="24"/>
+                <w:szCs w:val="20"/>
+              </w:rPr>
+              <w:t xml:space="preserve"> bug tracking network.</w:t>
+            </w:r>
+          </w:p>
+          <w:p>
+            <w:pPr>
+              <w:tabs>
+                <w:tab w:val="left" w:pos="0"/>
+              </w:tabs>
+              <w:suppressAutoHyphens/>
+              <w:spacing w:after="0" w:line="240" w:lineRule="auto"/>
+              <w:rPr>
+                <w:rFonts w:ascii="Times New Roman" w:eastAsia="Times New Roman" w:hAnsi="Times New Roman" w:cs="Times New Roman"/>
+                <w:spacing w:val="-3"/>
+                <w:sz w:val="24"/>
+                <w:szCs w:val="20"/>
+              </w:rPr>
+            </w:pPr>
+            <w:r>
+              <w:rPr>
+                <w:rFonts w:ascii="Times New Roman" w:eastAsia="Times New Roman" w:hAnsi="Times New Roman" w:cs="Times New Roman"/>
+                <w:spacing w:val="-3"/>
+                <w:sz w:val="24"/>
+                <w:szCs w:val="20"/>
+              </w:rPr>
+              <w:t>Your username</w:t>
+            </w:r>
+            <w:r>
+              <w:rPr>
+                <w:rFonts w:ascii="Times New Roman" w:eastAsia="Times New Roman" w:hAnsi="Times New Roman" w:cs="Times New Roman"/>
                 <w:spacing w:val="-3"/>
                 <w:sz w:val="24"/>
                 <w:szCs w:val="20"/>
@@ -9472,171 +10809,72 @@
             <w:r>
               <w:rPr>
                 <w:rFonts w:ascii="Times New Roman" w:eastAsia="Times New Roman" w:hAnsi="Times New Roman" w:cs="Times New Roman"/>
-                <w:b/>
-                <w:spacing w:val="-3"/>
-                <w:sz w:val="24"/>
-                <w:szCs w:val="20"/>
-              </w:rPr>
-              <w:t>condition</w:t>
-            </w:r>
-          </w:p>
-        </w:tc>
-        <w:tc>
-          <w:tcPr>
-            <w:tcW w:w="6300" w:type="dxa"/>
-          </w:tcPr>
-          <w:p>
-            <w:pPr>
-              <w:tabs>
-                <w:tab w:val="left" w:pos="0"/>
-              </w:tabs>
-              <w:suppressAutoHyphens/>
-              <w:spacing w:after="0" w:line="240" w:lineRule="auto"/>
-              <w:rPr>
-                <w:rFonts w:ascii="Times New Roman" w:eastAsia="Times New Roman" w:hAnsi="Times New Roman" w:cs="Times New Roman"/>
-                <w:spacing w:val="-3"/>
-                <w:sz w:val="24"/>
-                <w:szCs w:val="20"/>
-              </w:rPr>
-            </w:pPr>
-            <w:r>
-              <w:rPr>
-                <w:rFonts w:ascii="Times New Roman" w:eastAsia="Times New Roman" w:hAnsi="Times New Roman" w:cs="Times New Roman"/>
-                <w:spacing w:val="-3"/>
-                <w:sz w:val="24"/>
-                <w:szCs w:val="20"/>
-              </w:rPr>
-              <w:t>Record in list will be persisted to database and be assigned a Primary key.</w:t>
-            </w:r>
-            <w:r>
-              <w:rPr>
-                <w:rFonts w:ascii="Times New Roman" w:eastAsia="Times New Roman" w:hAnsi="Times New Roman" w:cs="Times New Roman"/>
-                <w:spacing w:val="-3"/>
-                <w:sz w:val="24"/>
-                <w:szCs w:val="20"/>
-              </w:rPr>
-              <w:t xml:space="preserve"> User will be notified via automated message saying.</w:t>
-            </w:r>
-          </w:p>
-          <w:p>
-            <w:pPr>
-              <w:tabs>
-                <w:tab w:val="left" w:pos="0"/>
-              </w:tabs>
-              <w:suppressAutoHyphens/>
-              <w:spacing w:after="0" w:line="240" w:lineRule="auto"/>
-              <w:rPr>
-                <w:rFonts w:ascii="Times New Roman" w:eastAsia="Times New Roman" w:hAnsi="Times New Roman" w:cs="Times New Roman"/>
-                <w:spacing w:val="-3"/>
-                <w:sz w:val="24"/>
-                <w:szCs w:val="20"/>
-              </w:rPr>
-            </w:pPr>
-          </w:p>
-          <w:p>
-            <w:pPr>
-              <w:tabs>
-                <w:tab w:val="left" w:pos="0"/>
-              </w:tabs>
-              <w:suppressAutoHyphens/>
-              <w:spacing w:after="0" w:line="240" w:lineRule="auto"/>
-              <w:rPr>
-                <w:rFonts w:ascii="Times New Roman" w:eastAsia="Times New Roman" w:hAnsi="Times New Roman" w:cs="Times New Roman"/>
-                <w:spacing w:val="-3"/>
-                <w:sz w:val="24"/>
-                <w:szCs w:val="20"/>
-              </w:rPr>
-            </w:pPr>
-            <w:r>
-              <w:rPr>
-                <w:rFonts w:ascii="Times New Roman" w:eastAsia="Times New Roman" w:hAnsi="Times New Roman" w:cs="Times New Roman"/>
-                <w:spacing w:val="-3"/>
-                <w:sz w:val="24"/>
-                <w:szCs w:val="20"/>
-              </w:rPr>
-              <w:t>“</w:t>
-            </w:r>
-            <w:r>
-              <w:rPr>
-                <w:rFonts w:ascii="Times New Roman" w:eastAsia="Times New Roman" w:hAnsi="Times New Roman" w:cs="Times New Roman"/>
-                <w:spacing w:val="-3"/>
-                <w:sz w:val="24"/>
-                <w:szCs w:val="20"/>
-              </w:rPr>
-              <w:t xml:space="preserve">John Doe </w:t>
-            </w:r>
-            <w:r>
-              <w:rPr>
-                <w:rFonts w:ascii="Times New Roman" w:eastAsia="Times New Roman" w:hAnsi="Times New Roman" w:cs="Times New Roman"/>
-                <w:spacing w:val="-3"/>
-                <w:sz w:val="24"/>
-                <w:szCs w:val="20"/>
-              </w:rPr>
-              <w:t>has added you to your Sundew bug tracking network.</w:t>
-            </w:r>
-          </w:p>
-          <w:p>
-            <w:pPr>
-              <w:tabs>
-                <w:tab w:val="left" w:pos="0"/>
-              </w:tabs>
-              <w:suppressAutoHyphens/>
-              <w:spacing w:after="0" w:line="240" w:lineRule="auto"/>
-              <w:rPr>
-                <w:rFonts w:ascii="Times New Roman" w:eastAsia="Times New Roman" w:hAnsi="Times New Roman" w:cs="Times New Roman"/>
-                <w:spacing w:val="-3"/>
-                <w:sz w:val="24"/>
-                <w:szCs w:val="20"/>
-              </w:rPr>
-            </w:pPr>
-            <w:r>
-              <w:rPr>
-                <w:rFonts w:ascii="Times New Roman" w:eastAsia="Times New Roman" w:hAnsi="Times New Roman" w:cs="Times New Roman"/>
-                <w:spacing w:val="-3"/>
-                <w:sz w:val="24"/>
-                <w:szCs w:val="20"/>
-              </w:rPr>
-              <w:t>Your username is: JaneDoe117</w:t>
-            </w:r>
-          </w:p>
-          <w:p>
-            <w:pPr>
-              <w:tabs>
-                <w:tab w:val="left" w:pos="0"/>
-              </w:tabs>
-              <w:suppressAutoHyphens/>
-              <w:spacing w:after="0" w:line="240" w:lineRule="auto"/>
-              <w:rPr>
-                <w:rFonts w:ascii="Times New Roman" w:eastAsia="Times New Roman" w:hAnsi="Times New Roman" w:cs="Times New Roman"/>
-                <w:spacing w:val="-3"/>
-                <w:sz w:val="24"/>
-                <w:szCs w:val="20"/>
-              </w:rPr>
-            </w:pPr>
-            <w:r>
-              <w:rPr>
-                <w:rFonts w:ascii="Times New Roman" w:eastAsia="Times New Roman" w:hAnsi="Times New Roman" w:cs="Times New Roman"/>
-                <w:spacing w:val="-3"/>
-                <w:sz w:val="24"/>
-                <w:szCs w:val="20"/>
-              </w:rPr>
-              <w:t>Your Password is: {#48jmKaPo982*#!</w:t>
-            </w:r>
-          </w:p>
-          <w:p>
-            <w:pPr>
-              <w:tabs>
-                <w:tab w:val="left" w:pos="0"/>
-              </w:tabs>
-              <w:suppressAutoHyphens/>
-              <w:spacing w:after="0" w:line="240" w:lineRule="auto"/>
-              <w:rPr>
-                <w:rFonts w:ascii="Times New Roman" w:eastAsia="Times New Roman" w:hAnsi="Times New Roman" w:cs="Times New Roman"/>
-                <w:spacing w:val="-3"/>
-                <w:sz w:val="24"/>
-                <w:szCs w:val="20"/>
-              </w:rPr>
-            </w:pPr>
+                <w:spacing w:val="-3"/>
+                <w:sz w:val="24"/>
+                <w:szCs w:val="20"/>
+              </w:rPr>
+              <w:t>is</w:t>
+            </w:r>
+            <w:r>
+              <w:rPr>
+                <w:rFonts w:ascii="Times New Roman" w:eastAsia="Times New Roman" w:hAnsi="Times New Roman" w:cs="Times New Roman"/>
+                <w:spacing w:val="-3"/>
+                <w:sz w:val="24"/>
+                <w:szCs w:val="20"/>
+              </w:rPr>
+              <w:t xml:space="preserve"> now</w:t>
+            </w:r>
+            <w:r>
+              <w:rPr>
+                <w:rFonts w:ascii="Times New Roman" w:eastAsia="Times New Roman" w:hAnsi="Times New Roman" w:cs="Times New Roman"/>
+                <w:spacing w:val="-3"/>
+                <w:sz w:val="24"/>
+                <w:szCs w:val="20"/>
+              </w:rPr>
+              <w:t>: JaneDoe117</w:t>
+            </w:r>
+          </w:p>
+          <w:p>
+            <w:pPr>
+              <w:tabs>
+                <w:tab w:val="left" w:pos="0"/>
+              </w:tabs>
+              <w:suppressAutoHyphens/>
+              <w:spacing w:after="0" w:line="240" w:lineRule="auto"/>
+              <w:rPr>
+                <w:rFonts w:ascii="Times New Roman" w:eastAsia="Times New Roman" w:hAnsi="Times New Roman" w:cs="Times New Roman"/>
+                <w:spacing w:val="-3"/>
+                <w:sz w:val="24"/>
+                <w:szCs w:val="20"/>
+              </w:rPr>
+            </w:pPr>
+            <w:r>
+              <w:rPr>
+                <w:rFonts w:ascii="Times New Roman" w:eastAsia="Times New Roman" w:hAnsi="Times New Roman" w:cs="Times New Roman"/>
+                <w:spacing w:val="-3"/>
+                <w:sz w:val="24"/>
+                <w:szCs w:val="20"/>
+              </w:rPr>
+              <w:t>And your mobile number is</w:t>
+            </w:r>
+            <w:r>
+              <w:rPr>
+                <w:rFonts w:ascii="Times New Roman" w:eastAsia="Times New Roman" w:hAnsi="Times New Roman" w:cs="Times New Roman"/>
+                <w:spacing w:val="-3"/>
+                <w:sz w:val="24"/>
+                <w:szCs w:val="20"/>
+              </w:rPr>
+              <w:t xml:space="preserve"> now</w:t>
+            </w:r>
+            <w:r>
+              <w:rPr>
+                <w:rFonts w:ascii="Times New Roman" w:eastAsia="Times New Roman" w:hAnsi="Times New Roman" w:cs="Times New Roman"/>
+                <w:spacing w:val="-3"/>
+                <w:sz w:val="24"/>
+                <w:szCs w:val="20"/>
+              </w:rPr>
+              <w:t>: 0218 287 143</w:t>
+            </w:r>
             <w:r>
               <w:rPr>
                 <w:rFonts w:ascii="Times New Roman" w:eastAsia="Times New Roman" w:hAnsi="Times New Roman" w:cs="Times New Roman"/>
@@ -9677,7 +10915,6 @@
                 <w:sz w:val="24"/>
                 <w:szCs w:val="20"/>
               </w:rPr>
-              <w:lastRenderedPageBreak/>
               <w:t>Exception Paths</w:t>
             </w:r>
           </w:p>
@@ -9708,6 +10945,33 @@
                 <w:szCs w:val="20"/>
               </w:rPr>
               <w:t xml:space="preserve">The attempt may be abandoned at any time. </w:t>
+            </w:r>
+            <w:r>
+              <w:rPr>
+                <w:rFonts w:ascii="Times New Roman" w:eastAsia="Times New Roman" w:hAnsi="Times New Roman" w:cs="Times New Roman"/>
+                <w:spacing w:val="-3"/>
+                <w:sz w:val="24"/>
+                <w:szCs w:val="20"/>
+              </w:rPr>
+              <w:t xml:space="preserve">Also if the user didn’t fill out the required fields they will be denied </w:t>
+            </w:r>
+            <w:r>
+              <w:rPr>
+                <w:rFonts w:ascii="Times New Roman" w:eastAsia="Times New Roman" w:hAnsi="Times New Roman" w:cs="Times New Roman"/>
+                <w:spacing w:val="-3"/>
+                <w:sz w:val="24"/>
+                <w:szCs w:val="20"/>
+              </w:rPr>
+              <w:t>update</w:t>
+            </w:r>
+            <w:r>
+              <w:rPr>
+                <w:rFonts w:ascii="Times New Roman" w:eastAsia="Times New Roman" w:hAnsi="Times New Roman" w:cs="Times New Roman"/>
+                <w:spacing w:val="-3"/>
+                <w:sz w:val="24"/>
+                <w:szCs w:val="20"/>
+              </w:rPr>
+              <w:t>.</w:t>
             </w:r>
           </w:p>
         </w:tc>
@@ -9762,15 +11026,6 @@
                 <w:szCs w:val="20"/>
               </w:rPr>
             </w:pPr>
-            <w:r>
-              <w:rPr>
-                <w:rFonts w:ascii="Times New Roman" w:eastAsia="Times New Roman" w:hAnsi="Times New Roman" w:cs="Times New Roman"/>
-                <w:spacing w:val="-3"/>
-                <w:sz w:val="24"/>
-                <w:szCs w:val="20"/>
-              </w:rPr>
-              <w:t xml:space="preserve"> </w:t>
-            </w:r>
           </w:p>
         </w:tc>
       </w:tr>
@@ -9785,17 +11040,29 @@
           <w:szCs w:val="36"/>
         </w:rPr>
       </w:pPr>
-      <w:bookmarkStart w:id="15" w:name="_Toc26117410"/>
+      <w:bookmarkStart w:id="15" w:name="_Toc26117411"/>
       <w:r>
         <w:t>3.2.</w:t>
       </w:r>
       <w:r>
-        <w:t>2</w:t>
-      </w:r>
-      <w:r>
-        <w:t xml:space="preserve"> Update User</w:t>
+        <w:t>3</w:t>
+      </w:r>
+      <w:r>
+        <w:t xml:space="preserve"> </w:t>
+      </w:r>
+      <w:r>
+        <w:t>Delete</w:t>
+      </w:r>
+      <w:r>
+        <w:t xml:space="preserve"> </w:t>
+      </w:r>
+      <w:r>
+        <w:t>User</w:t>
       </w:r>
       <w:bookmarkEnd w:id="15"/>
+      <w:r>
+        <w:t xml:space="preserve"> </w:t>
+      </w:r>
     </w:p>
     <w:tbl>
       <w:tblPr>
@@ -9874,1228 +11141,6 @@
                 <w:sz w:val="24"/>
                 <w:szCs w:val="20"/>
               </w:rPr>
-              <w:t>Update</w:t>
-            </w:r>
-            <w:r>
-              <w:rPr>
-                <w:rFonts w:ascii="Times New Roman" w:eastAsia="Times New Roman" w:hAnsi="Times New Roman" w:cs="Times New Roman"/>
-                <w:spacing w:val="-3"/>
-                <w:sz w:val="24"/>
-                <w:szCs w:val="20"/>
-              </w:rPr>
-              <w:t>User</w:t>
-            </w:r>
-            <w:proofErr w:type="spellEnd"/>
-          </w:p>
-        </w:tc>
-      </w:tr>
-      <w:tr>
-        <w:tc>
-          <w:tcPr>
-            <w:tcW w:w="2070" w:type="dxa"/>
-          </w:tcPr>
-          <w:p>
-            <w:pPr>
-              <w:tabs>
-                <w:tab w:val="left" w:pos="0"/>
-              </w:tabs>
-              <w:suppressAutoHyphens/>
-              <w:spacing w:after="0" w:line="240" w:lineRule="auto"/>
-              <w:rPr>
-                <w:rFonts w:ascii="Times New Roman" w:eastAsia="Times New Roman" w:hAnsi="Times New Roman" w:cs="Times New Roman"/>
-                <w:b/>
-                <w:spacing w:val="-3"/>
-                <w:sz w:val="24"/>
-                <w:szCs w:val="20"/>
-              </w:rPr>
-            </w:pPr>
-            <w:r>
-              <w:rPr>
-                <w:rFonts w:ascii="Times New Roman" w:eastAsia="Times New Roman" w:hAnsi="Times New Roman" w:cs="Times New Roman"/>
-                <w:b/>
-                <w:spacing w:val="-3"/>
-                <w:sz w:val="24"/>
-                <w:szCs w:val="20"/>
-              </w:rPr>
-              <w:t>Trigger</w:t>
-            </w:r>
-          </w:p>
-        </w:tc>
-        <w:tc>
-          <w:tcPr>
-            <w:tcW w:w="6300" w:type="dxa"/>
-          </w:tcPr>
-          <w:p>
-            <w:pPr>
-              <w:tabs>
-                <w:tab w:val="left" w:pos="0"/>
-              </w:tabs>
-              <w:suppressAutoHyphens/>
-              <w:spacing w:after="0" w:line="240" w:lineRule="auto"/>
-              <w:rPr>
-                <w:rFonts w:ascii="Times New Roman" w:eastAsia="Times New Roman" w:hAnsi="Times New Roman" w:cs="Times New Roman"/>
-                <w:spacing w:val="-3"/>
-                <w:sz w:val="24"/>
-                <w:szCs w:val="20"/>
-              </w:rPr>
-            </w:pPr>
-            <w:r>
-              <w:rPr>
-                <w:rFonts w:ascii="Times New Roman" w:eastAsia="Times New Roman" w:hAnsi="Times New Roman" w:cs="Times New Roman"/>
-                <w:spacing w:val="-3"/>
-                <w:sz w:val="24"/>
-                <w:szCs w:val="20"/>
-              </w:rPr>
-              <w:t xml:space="preserve">The user who has the </w:t>
-            </w:r>
-            <w:proofErr w:type="spellStart"/>
-            <w:r>
-              <w:rPr>
-                <w:rFonts w:ascii="Times New Roman" w:eastAsia="Times New Roman" w:hAnsi="Times New Roman" w:cs="Times New Roman"/>
-                <w:spacing w:val="-3"/>
-                <w:sz w:val="24"/>
-                <w:szCs w:val="20"/>
-              </w:rPr>
-              <w:t>boolean</w:t>
-            </w:r>
-            <w:proofErr w:type="spellEnd"/>
-            <w:r>
-              <w:rPr>
-                <w:rFonts w:ascii="Times New Roman" w:eastAsia="Times New Roman" w:hAnsi="Times New Roman" w:cs="Times New Roman"/>
-                <w:spacing w:val="-3"/>
-                <w:sz w:val="24"/>
-                <w:szCs w:val="20"/>
-              </w:rPr>
-              <w:t xml:space="preserve"> value of </w:t>
-            </w:r>
-            <w:proofErr w:type="spellStart"/>
-            <w:r>
-              <w:rPr>
-                <w:rFonts w:ascii="Times New Roman" w:eastAsia="Times New Roman" w:hAnsi="Times New Roman" w:cs="Times New Roman"/>
-                <w:spacing w:val="-3"/>
-                <w:sz w:val="24"/>
-                <w:szCs w:val="20"/>
-              </w:rPr>
-              <w:t>UserIsLeader</w:t>
-            </w:r>
-            <w:proofErr w:type="spellEnd"/>
-            <w:r>
-              <w:rPr>
-                <w:rFonts w:ascii="Times New Roman" w:eastAsia="Times New Roman" w:hAnsi="Times New Roman" w:cs="Times New Roman"/>
-                <w:spacing w:val="-3"/>
-                <w:sz w:val="24"/>
-                <w:szCs w:val="20"/>
-              </w:rPr>
-              <w:t xml:space="preserve"> set to true, will get to</w:t>
-            </w:r>
-            <w:r>
-              <w:rPr>
-                <w:rFonts w:ascii="Times New Roman" w:eastAsia="Times New Roman" w:hAnsi="Times New Roman" w:cs="Times New Roman"/>
-                <w:spacing w:val="-3"/>
-                <w:sz w:val="24"/>
-                <w:szCs w:val="20"/>
-              </w:rPr>
-              <w:t xml:space="preserve"> access the User Index and</w:t>
-            </w:r>
-            <w:r>
-              <w:rPr>
-                <w:rFonts w:ascii="Times New Roman" w:eastAsia="Times New Roman" w:hAnsi="Times New Roman" w:cs="Times New Roman"/>
-                <w:spacing w:val="-3"/>
-                <w:sz w:val="24"/>
-                <w:szCs w:val="20"/>
-              </w:rPr>
-              <w:t xml:space="preserve"> </w:t>
-            </w:r>
-            <w:r>
-              <w:rPr>
-                <w:rFonts w:ascii="Times New Roman" w:eastAsia="Times New Roman" w:hAnsi="Times New Roman" w:cs="Times New Roman"/>
-                <w:spacing w:val="-3"/>
-                <w:sz w:val="24"/>
-                <w:szCs w:val="20"/>
-              </w:rPr>
-              <w:t>update</w:t>
-            </w:r>
-            <w:r>
-              <w:rPr>
-                <w:rFonts w:ascii="Times New Roman" w:eastAsia="Times New Roman" w:hAnsi="Times New Roman" w:cs="Times New Roman"/>
-                <w:spacing w:val="-3"/>
-                <w:sz w:val="24"/>
-                <w:szCs w:val="20"/>
-              </w:rPr>
-              <w:t xml:space="preserve"> the user. They will </w:t>
-            </w:r>
-            <w:r>
-              <w:rPr>
-                <w:rFonts w:ascii="Times New Roman" w:eastAsia="Times New Roman" w:hAnsi="Times New Roman" w:cs="Times New Roman"/>
-                <w:spacing w:val="-3"/>
-                <w:sz w:val="24"/>
-                <w:szCs w:val="20"/>
-              </w:rPr>
-              <w:t xml:space="preserve">select from a </w:t>
-            </w:r>
-            <w:r>
-              <w:rPr>
-                <w:rFonts w:ascii="Times New Roman" w:eastAsia="Times New Roman" w:hAnsi="Times New Roman" w:cs="Times New Roman"/>
-                <w:spacing w:val="-3"/>
-                <w:sz w:val="24"/>
-                <w:szCs w:val="20"/>
-              </w:rPr>
-              <w:t xml:space="preserve">Data Grid View that contains the users, click </w:t>
-            </w:r>
-            <w:r>
-              <w:rPr>
-                <w:rFonts w:ascii="Times New Roman" w:eastAsia="Times New Roman" w:hAnsi="Times New Roman" w:cs="Times New Roman"/>
-                <w:spacing w:val="-3"/>
-                <w:sz w:val="24"/>
-                <w:szCs w:val="20"/>
-              </w:rPr>
-              <w:t>“E</w:t>
-            </w:r>
-            <w:r>
-              <w:rPr>
-                <w:rFonts w:ascii="Times New Roman" w:eastAsia="Times New Roman" w:hAnsi="Times New Roman" w:cs="Times New Roman"/>
-                <w:spacing w:val="-3"/>
-                <w:sz w:val="24"/>
-                <w:szCs w:val="20"/>
-              </w:rPr>
-              <w:t>dit</w:t>
-            </w:r>
-            <w:r>
-              <w:rPr>
-                <w:rFonts w:ascii="Times New Roman" w:eastAsia="Times New Roman" w:hAnsi="Times New Roman" w:cs="Times New Roman"/>
-                <w:spacing w:val="-3"/>
-                <w:sz w:val="24"/>
-                <w:szCs w:val="20"/>
-              </w:rPr>
-              <w:t>”</w:t>
-            </w:r>
-            <w:r>
-              <w:rPr>
-                <w:rFonts w:ascii="Times New Roman" w:eastAsia="Times New Roman" w:hAnsi="Times New Roman" w:cs="Times New Roman"/>
-                <w:spacing w:val="-3"/>
-                <w:sz w:val="24"/>
-                <w:szCs w:val="20"/>
-              </w:rPr>
-              <w:t xml:space="preserve"> and get </w:t>
-            </w:r>
-            <w:r>
-              <w:rPr>
-                <w:rFonts w:ascii="Times New Roman" w:eastAsia="Times New Roman" w:hAnsi="Times New Roman" w:cs="Times New Roman"/>
-                <w:spacing w:val="-3"/>
-                <w:sz w:val="24"/>
-                <w:szCs w:val="20"/>
-              </w:rPr>
-              <w:t xml:space="preserve">all the fields appearing of the user they will </w:t>
-            </w:r>
-            <w:r>
-              <w:rPr>
-                <w:rFonts w:ascii="Times New Roman" w:eastAsia="Times New Roman" w:hAnsi="Times New Roman" w:cs="Times New Roman"/>
-                <w:spacing w:val="-3"/>
-                <w:sz w:val="24"/>
-                <w:szCs w:val="20"/>
-              </w:rPr>
-              <w:t>“</w:t>
-            </w:r>
-            <w:r>
-              <w:rPr>
-                <w:rFonts w:ascii="Times New Roman" w:eastAsia="Times New Roman" w:hAnsi="Times New Roman" w:cs="Times New Roman"/>
-                <w:spacing w:val="-3"/>
-                <w:sz w:val="24"/>
-                <w:szCs w:val="20"/>
-              </w:rPr>
-              <w:t>update</w:t>
-            </w:r>
-            <w:r>
-              <w:rPr>
-                <w:rFonts w:ascii="Times New Roman" w:eastAsia="Times New Roman" w:hAnsi="Times New Roman" w:cs="Times New Roman"/>
-                <w:spacing w:val="-3"/>
-                <w:sz w:val="24"/>
-                <w:szCs w:val="20"/>
-              </w:rPr>
-              <w:t>.</w:t>
-            </w:r>
-            <w:r>
-              <w:rPr>
-                <w:rFonts w:ascii="Times New Roman" w:eastAsia="Times New Roman" w:hAnsi="Times New Roman" w:cs="Times New Roman"/>
-                <w:spacing w:val="-3"/>
-                <w:sz w:val="24"/>
-                <w:szCs w:val="20"/>
-              </w:rPr>
-              <w:t>”</w:t>
-            </w:r>
-            <w:r>
-              <w:rPr>
-                <w:rFonts w:ascii="Times New Roman" w:eastAsia="Times New Roman" w:hAnsi="Times New Roman" w:cs="Times New Roman"/>
-                <w:spacing w:val="-3"/>
-                <w:sz w:val="24"/>
-                <w:szCs w:val="20"/>
-              </w:rPr>
-              <w:t xml:space="preserve"> By clicking update button.</w:t>
-            </w:r>
-          </w:p>
-          <w:p>
-            <w:pPr>
-              <w:tabs>
-                <w:tab w:val="left" w:pos="0"/>
-              </w:tabs>
-              <w:suppressAutoHyphens/>
-              <w:spacing w:after="0" w:line="240" w:lineRule="auto"/>
-              <w:rPr>
-                <w:rFonts w:ascii="Times New Roman" w:eastAsia="Times New Roman" w:hAnsi="Times New Roman" w:cs="Times New Roman"/>
-                <w:spacing w:val="-3"/>
-                <w:sz w:val="24"/>
-                <w:szCs w:val="20"/>
-              </w:rPr>
-            </w:pPr>
-          </w:p>
-        </w:tc>
-      </w:tr>
-      <w:tr>
-        <w:tc>
-          <w:tcPr>
-            <w:tcW w:w="2070" w:type="dxa"/>
-          </w:tcPr>
-          <w:p>
-            <w:pPr>
-              <w:tabs>
-                <w:tab w:val="left" w:pos="0"/>
-              </w:tabs>
-              <w:suppressAutoHyphens/>
-              <w:spacing w:after="0" w:line="240" w:lineRule="auto"/>
-              <w:rPr>
-                <w:rFonts w:ascii="Times New Roman" w:eastAsia="Times New Roman" w:hAnsi="Times New Roman" w:cs="Times New Roman"/>
-                <w:b/>
-                <w:spacing w:val="-3"/>
-                <w:sz w:val="24"/>
-                <w:szCs w:val="20"/>
-              </w:rPr>
-            </w:pPr>
-            <w:r>
-              <w:rPr>
-                <w:rFonts w:ascii="Times New Roman" w:eastAsia="Times New Roman" w:hAnsi="Times New Roman" w:cs="Times New Roman"/>
-                <w:b/>
-                <w:spacing w:val="-3"/>
-                <w:sz w:val="24"/>
-                <w:szCs w:val="20"/>
-              </w:rPr>
-              <w:t>Precondition</w:t>
-            </w:r>
-          </w:p>
-        </w:tc>
-        <w:tc>
-          <w:tcPr>
-            <w:tcW w:w="6300" w:type="dxa"/>
-          </w:tcPr>
-          <w:p>
-            <w:pPr>
-              <w:tabs>
-                <w:tab w:val="left" w:pos="0"/>
-              </w:tabs>
-              <w:suppressAutoHyphens/>
-              <w:spacing w:after="0" w:line="240" w:lineRule="auto"/>
-              <w:rPr>
-                <w:rFonts w:ascii="Times New Roman" w:eastAsia="Times New Roman" w:hAnsi="Times New Roman" w:cs="Times New Roman"/>
-                <w:spacing w:val="-3"/>
-                <w:sz w:val="24"/>
-                <w:szCs w:val="20"/>
-              </w:rPr>
-            </w:pPr>
-            <w:r>
-              <w:rPr>
-                <w:rFonts w:ascii="Times New Roman" w:eastAsia="Times New Roman" w:hAnsi="Times New Roman" w:cs="Times New Roman"/>
-                <w:spacing w:val="-3"/>
-                <w:sz w:val="24"/>
-                <w:szCs w:val="20"/>
-              </w:rPr>
-              <w:t>The Admin is on the User</w:t>
-            </w:r>
-            <w:r>
-              <w:rPr>
-                <w:rFonts w:ascii="Times New Roman" w:eastAsia="Times New Roman" w:hAnsi="Times New Roman" w:cs="Times New Roman"/>
-                <w:spacing w:val="-3"/>
-                <w:sz w:val="24"/>
-                <w:szCs w:val="20"/>
-              </w:rPr>
-              <w:t xml:space="preserve"> Account</w:t>
-            </w:r>
-            <w:r>
-              <w:rPr>
-                <w:rFonts w:ascii="Times New Roman" w:eastAsia="Times New Roman" w:hAnsi="Times New Roman" w:cs="Times New Roman"/>
-                <w:spacing w:val="-3"/>
-                <w:sz w:val="24"/>
-                <w:szCs w:val="20"/>
-              </w:rPr>
-              <w:t xml:space="preserve"> page linked from the </w:t>
-            </w:r>
-            <w:r>
-              <w:rPr>
-                <w:rFonts w:ascii="Times New Roman" w:eastAsia="Times New Roman" w:hAnsi="Times New Roman" w:cs="Times New Roman"/>
-                <w:spacing w:val="-3"/>
-                <w:sz w:val="24"/>
-                <w:szCs w:val="20"/>
-              </w:rPr>
-              <w:t>User Index page</w:t>
-            </w:r>
-            <w:r>
-              <w:rPr>
-                <w:rFonts w:ascii="Times New Roman" w:eastAsia="Times New Roman" w:hAnsi="Times New Roman" w:cs="Times New Roman"/>
-                <w:spacing w:val="-3"/>
-                <w:sz w:val="24"/>
-                <w:szCs w:val="20"/>
-              </w:rPr>
-              <w:t xml:space="preserve"> linked from the main menu</w:t>
-            </w:r>
-            <w:r>
-              <w:rPr>
-                <w:rFonts w:ascii="Times New Roman" w:eastAsia="Times New Roman" w:hAnsi="Times New Roman" w:cs="Times New Roman"/>
-                <w:spacing w:val="-3"/>
-                <w:sz w:val="24"/>
-                <w:szCs w:val="20"/>
-              </w:rPr>
-              <w:t>.</w:t>
-            </w:r>
-          </w:p>
-        </w:tc>
-      </w:tr>
-      <w:tr>
-        <w:tc>
-          <w:tcPr>
-            <w:tcW w:w="2070" w:type="dxa"/>
-          </w:tcPr>
-          <w:p>
-            <w:pPr>
-              <w:tabs>
-                <w:tab w:val="left" w:pos="0"/>
-              </w:tabs>
-              <w:suppressAutoHyphens/>
-              <w:spacing w:after="0" w:line="240" w:lineRule="auto"/>
-              <w:rPr>
-                <w:rFonts w:ascii="Times New Roman" w:eastAsia="Times New Roman" w:hAnsi="Times New Roman" w:cs="Times New Roman"/>
-                <w:b/>
-                <w:spacing w:val="-3"/>
-                <w:sz w:val="24"/>
-                <w:szCs w:val="20"/>
-              </w:rPr>
-            </w:pPr>
-            <w:r>
-              <w:rPr>
-                <w:rFonts w:ascii="Times New Roman" w:eastAsia="Times New Roman" w:hAnsi="Times New Roman" w:cs="Times New Roman"/>
-                <w:b/>
-                <w:spacing w:val="-3"/>
-                <w:sz w:val="24"/>
-                <w:szCs w:val="20"/>
-              </w:rPr>
-              <w:t>Basic Path</w:t>
-            </w:r>
-          </w:p>
-        </w:tc>
-        <w:tc>
-          <w:tcPr>
-            <w:tcW w:w="6300" w:type="dxa"/>
-          </w:tcPr>
-          <w:p>
-            <w:pPr>
-              <w:pStyle w:val="ListParagraph"/>
-              <w:numPr>
-                <w:ilvl w:val="0"/>
-                <w:numId w:val="13"/>
-              </w:numPr>
-              <w:tabs>
-                <w:tab w:val="left" w:pos="0"/>
-              </w:tabs>
-              <w:suppressAutoHyphens/>
-              <w:spacing w:after="0" w:line="240" w:lineRule="auto"/>
-              <w:rPr>
-                <w:rFonts w:ascii="Times New Roman" w:eastAsia="Times New Roman" w:hAnsi="Times New Roman" w:cs="Times New Roman"/>
-                <w:spacing w:val="-3"/>
-                <w:sz w:val="24"/>
-                <w:szCs w:val="20"/>
-              </w:rPr>
-            </w:pPr>
-            <w:r>
-              <w:rPr>
-                <w:rFonts w:ascii="Times New Roman" w:eastAsia="Times New Roman" w:hAnsi="Times New Roman" w:cs="Times New Roman"/>
-                <w:spacing w:val="-3"/>
-                <w:sz w:val="24"/>
-                <w:szCs w:val="20"/>
-              </w:rPr>
-              <w:t xml:space="preserve">If the </w:t>
-            </w:r>
-            <w:r>
-              <w:rPr>
-                <w:rFonts w:ascii="Times New Roman" w:eastAsia="Times New Roman" w:hAnsi="Times New Roman" w:cs="Times New Roman"/>
-                <w:spacing w:val="-3"/>
-                <w:sz w:val="24"/>
-                <w:szCs w:val="20"/>
-              </w:rPr>
-              <w:t>admin has edited any of the rendered user data</w:t>
-            </w:r>
-          </w:p>
-          <w:p>
-            <w:pPr>
-              <w:pStyle w:val="ListParagraph"/>
-              <w:numPr>
-                <w:ilvl w:val="0"/>
-                <w:numId w:val="13"/>
-              </w:numPr>
-              <w:tabs>
-                <w:tab w:val="left" w:pos="0"/>
-              </w:tabs>
-              <w:suppressAutoHyphens/>
-              <w:spacing w:after="0" w:line="240" w:lineRule="auto"/>
-              <w:rPr>
-                <w:rFonts w:ascii="Times New Roman" w:eastAsia="Times New Roman" w:hAnsi="Times New Roman" w:cs="Times New Roman"/>
-                <w:spacing w:val="-3"/>
-                <w:sz w:val="24"/>
-                <w:szCs w:val="20"/>
-              </w:rPr>
-            </w:pPr>
-            <w:r>
-              <w:rPr>
-                <w:rFonts w:ascii="Times New Roman" w:eastAsia="Times New Roman" w:hAnsi="Times New Roman" w:cs="Times New Roman"/>
-                <w:spacing w:val="-3"/>
-                <w:sz w:val="24"/>
-                <w:szCs w:val="20"/>
-              </w:rPr>
-              <w:t xml:space="preserve">Update </w:t>
-            </w:r>
-            <w:r>
-              <w:rPr>
-                <w:rFonts w:ascii="Times New Roman" w:eastAsia="Times New Roman" w:hAnsi="Times New Roman" w:cs="Times New Roman"/>
-                <w:spacing w:val="-3"/>
-                <w:sz w:val="24"/>
-                <w:szCs w:val="20"/>
-              </w:rPr>
-              <w:t>button will be enabled.</w:t>
-            </w:r>
-          </w:p>
-          <w:p>
-            <w:pPr>
-              <w:pStyle w:val="ListParagraph"/>
-              <w:numPr>
-                <w:ilvl w:val="0"/>
-                <w:numId w:val="13"/>
-              </w:numPr>
-              <w:tabs>
-                <w:tab w:val="left" w:pos="0"/>
-              </w:tabs>
-              <w:suppressAutoHyphens/>
-              <w:spacing w:after="0" w:line="240" w:lineRule="auto"/>
-              <w:rPr>
-                <w:rFonts w:ascii="Times New Roman" w:eastAsia="Times New Roman" w:hAnsi="Times New Roman" w:cs="Times New Roman"/>
-                <w:spacing w:val="-3"/>
-                <w:sz w:val="24"/>
-                <w:szCs w:val="20"/>
-              </w:rPr>
-            </w:pPr>
-            <w:r>
-              <w:rPr>
-                <w:rFonts w:ascii="Times New Roman" w:eastAsia="Times New Roman" w:hAnsi="Times New Roman" w:cs="Times New Roman"/>
-                <w:spacing w:val="-3"/>
-                <w:sz w:val="24"/>
-                <w:szCs w:val="20"/>
-              </w:rPr>
-              <w:t>Click</w:t>
-            </w:r>
-            <w:r>
-              <w:rPr>
-                <w:rFonts w:ascii="Times New Roman" w:eastAsia="Times New Roman" w:hAnsi="Times New Roman" w:cs="Times New Roman"/>
-                <w:spacing w:val="-3"/>
-                <w:sz w:val="24"/>
-                <w:szCs w:val="20"/>
-              </w:rPr>
-              <w:t xml:space="preserve"> </w:t>
-            </w:r>
-            <w:r>
-              <w:rPr>
-                <w:rFonts w:ascii="Times New Roman" w:eastAsia="Times New Roman" w:hAnsi="Times New Roman" w:cs="Times New Roman"/>
-                <w:spacing w:val="-3"/>
-                <w:sz w:val="24"/>
-                <w:szCs w:val="20"/>
-              </w:rPr>
-              <w:t>Update</w:t>
-            </w:r>
-            <w:r>
-              <w:rPr>
-                <w:rFonts w:ascii="Times New Roman" w:eastAsia="Times New Roman" w:hAnsi="Times New Roman" w:cs="Times New Roman"/>
-                <w:spacing w:val="-3"/>
-                <w:sz w:val="24"/>
-                <w:szCs w:val="20"/>
-              </w:rPr>
-              <w:t>.</w:t>
-            </w:r>
-            <w:r>
-              <w:rPr>
-                <w:rFonts w:ascii="Times New Roman" w:eastAsia="Times New Roman" w:hAnsi="Times New Roman" w:cs="Times New Roman"/>
-                <w:spacing w:val="-3"/>
-                <w:sz w:val="24"/>
-                <w:szCs w:val="20"/>
-              </w:rPr>
-              <w:t xml:space="preserve"> </w:t>
-            </w:r>
-          </w:p>
-          <w:p>
-            <w:pPr>
-              <w:pStyle w:val="ListParagraph"/>
-              <w:numPr>
-                <w:ilvl w:val="0"/>
-                <w:numId w:val="13"/>
-              </w:numPr>
-              <w:tabs>
-                <w:tab w:val="left" w:pos="0"/>
-              </w:tabs>
-              <w:suppressAutoHyphens/>
-              <w:spacing w:after="0" w:line="240" w:lineRule="auto"/>
-              <w:rPr>
-                <w:rFonts w:ascii="Times New Roman" w:eastAsia="Times New Roman" w:hAnsi="Times New Roman" w:cs="Times New Roman"/>
-                <w:spacing w:val="-3"/>
-                <w:sz w:val="24"/>
-                <w:szCs w:val="20"/>
-              </w:rPr>
-            </w:pPr>
-            <w:r>
-              <w:rPr>
-                <w:rFonts w:ascii="Times New Roman" w:eastAsia="Times New Roman" w:hAnsi="Times New Roman" w:cs="Times New Roman"/>
-                <w:spacing w:val="-3"/>
-                <w:sz w:val="24"/>
-                <w:szCs w:val="20"/>
-              </w:rPr>
-              <w:t xml:space="preserve">Execute method </w:t>
-            </w:r>
-            <w:proofErr w:type="spellStart"/>
-            <w:r>
-              <w:t>Confirm</w:t>
-            </w:r>
-            <w:r>
-              <w:t>_r</w:t>
-            </w:r>
-            <w:r>
-              <w:t>equired</w:t>
-            </w:r>
-            <w:r>
-              <w:t>_c</w:t>
-            </w:r>
-            <w:r>
-              <w:t>ontact</w:t>
-            </w:r>
-            <w:r>
-              <w:t>_i</w:t>
-            </w:r>
-            <w:r>
-              <w:t>nfo</w:t>
-            </w:r>
-            <w:r>
-              <w:t>_p</w:t>
-            </w:r>
-            <w:r>
-              <w:t>rovided</w:t>
-            </w:r>
-            <w:proofErr w:type="spellEnd"/>
-          </w:p>
-          <w:p>
-            <w:pPr>
-              <w:pStyle w:val="ListParagraph"/>
-              <w:tabs>
-                <w:tab w:val="left" w:pos="0"/>
-              </w:tabs>
-              <w:suppressAutoHyphens/>
-              <w:spacing w:after="0" w:line="240" w:lineRule="auto"/>
-              <w:rPr>
-                <w:rFonts w:ascii="Times New Roman" w:eastAsia="Times New Roman" w:hAnsi="Times New Roman" w:cs="Times New Roman"/>
-                <w:spacing w:val="-3"/>
-                <w:sz w:val="24"/>
-                <w:szCs w:val="20"/>
-              </w:rPr>
-            </w:pPr>
-          </w:p>
-          <w:p>
-            <w:pPr>
-              <w:pStyle w:val="ListParagraph"/>
-              <w:tabs>
-                <w:tab w:val="left" w:pos="0"/>
-              </w:tabs>
-              <w:suppressAutoHyphens/>
-              <w:spacing w:after="0" w:line="240" w:lineRule="auto"/>
-              <w:rPr>
-                <w:rFonts w:ascii="Times New Roman" w:eastAsia="Times New Roman" w:hAnsi="Times New Roman" w:cs="Times New Roman"/>
-                <w:spacing w:val="-3"/>
-                <w:sz w:val="24"/>
-                <w:szCs w:val="20"/>
-              </w:rPr>
-            </w:pPr>
-          </w:p>
-        </w:tc>
-      </w:tr>
-      <w:tr>
-        <w:tc>
-          <w:tcPr>
-            <w:tcW w:w="2070" w:type="dxa"/>
-          </w:tcPr>
-          <w:p>
-            <w:pPr>
-              <w:tabs>
-                <w:tab w:val="left" w:pos="0"/>
-              </w:tabs>
-              <w:suppressAutoHyphens/>
-              <w:spacing w:after="0" w:line="240" w:lineRule="auto"/>
-              <w:rPr>
-                <w:rFonts w:ascii="Times New Roman" w:eastAsia="Times New Roman" w:hAnsi="Times New Roman" w:cs="Times New Roman"/>
-                <w:b/>
-                <w:spacing w:val="-3"/>
-                <w:sz w:val="24"/>
-                <w:szCs w:val="20"/>
-              </w:rPr>
-            </w:pPr>
-            <w:proofErr w:type="spellStart"/>
-            <w:r>
-              <w:rPr>
-                <w:rFonts w:ascii="Times New Roman" w:eastAsia="Times New Roman" w:hAnsi="Times New Roman" w:cs="Times New Roman"/>
-                <w:b/>
-                <w:spacing w:val="-3"/>
-                <w:sz w:val="24"/>
-                <w:szCs w:val="20"/>
-              </w:rPr>
-              <w:t>Postcondition</w:t>
-            </w:r>
-            <w:proofErr w:type="spellEnd"/>
-          </w:p>
-        </w:tc>
-        <w:tc>
-          <w:tcPr>
-            <w:tcW w:w="6300" w:type="dxa"/>
-          </w:tcPr>
-          <w:p>
-            <w:pPr>
-              <w:tabs>
-                <w:tab w:val="left" w:pos="0"/>
-              </w:tabs>
-              <w:suppressAutoHyphens/>
-              <w:spacing w:after="0" w:line="240" w:lineRule="auto"/>
-              <w:rPr>
-                <w:rFonts w:ascii="Times New Roman" w:eastAsia="Times New Roman" w:hAnsi="Times New Roman" w:cs="Times New Roman"/>
-                <w:spacing w:val="-3"/>
-                <w:sz w:val="24"/>
-                <w:szCs w:val="20"/>
-              </w:rPr>
-            </w:pPr>
-            <w:r>
-              <w:rPr>
-                <w:rFonts w:ascii="Times New Roman" w:eastAsia="Times New Roman" w:hAnsi="Times New Roman" w:cs="Times New Roman"/>
-                <w:spacing w:val="-3"/>
-                <w:sz w:val="24"/>
-                <w:szCs w:val="20"/>
-              </w:rPr>
-              <w:t>If in step 4 the required data was provided than a</w:t>
-            </w:r>
-            <w:r>
-              <w:rPr>
-                <w:rFonts w:ascii="Times New Roman" w:eastAsia="Times New Roman" w:hAnsi="Times New Roman" w:cs="Times New Roman"/>
-                <w:spacing w:val="-3"/>
-                <w:sz w:val="24"/>
-                <w:szCs w:val="20"/>
-              </w:rPr>
-              <w:t>ny database cell will be replaced with the new data in a new data list.</w:t>
-            </w:r>
-          </w:p>
-          <w:p>
-            <w:pPr>
-              <w:tabs>
-                <w:tab w:val="left" w:pos="0"/>
-              </w:tabs>
-              <w:suppressAutoHyphens/>
-              <w:spacing w:after="0" w:line="240" w:lineRule="auto"/>
-              <w:rPr>
-                <w:rFonts w:ascii="Times New Roman" w:eastAsia="Times New Roman" w:hAnsi="Times New Roman" w:cs="Times New Roman"/>
-                <w:spacing w:val="-3"/>
-                <w:sz w:val="24"/>
-                <w:szCs w:val="20"/>
-              </w:rPr>
-            </w:pPr>
-          </w:p>
-          <w:p>
-            <w:pPr>
-              <w:tabs>
-                <w:tab w:val="left" w:pos="0"/>
-              </w:tabs>
-              <w:suppressAutoHyphens/>
-              <w:spacing w:after="0" w:line="240" w:lineRule="auto"/>
-              <w:rPr>
-                <w:rFonts w:ascii="Times New Roman" w:eastAsia="Times New Roman" w:hAnsi="Times New Roman" w:cs="Times New Roman"/>
-                <w:spacing w:val="-3"/>
-                <w:sz w:val="24"/>
-                <w:szCs w:val="20"/>
-              </w:rPr>
-            </w:pPr>
-            <w:r>
-              <w:rPr>
-                <w:rFonts w:ascii="Times New Roman" w:eastAsia="Times New Roman" w:hAnsi="Times New Roman" w:cs="Times New Roman"/>
-                <w:spacing w:val="-3"/>
-                <w:sz w:val="24"/>
-                <w:szCs w:val="20"/>
-              </w:rPr>
-              <w:t>User will be notified via automated message saying</w:t>
-            </w:r>
-            <w:r>
-              <w:rPr>
-                <w:rFonts w:ascii="Times New Roman" w:eastAsia="Times New Roman" w:hAnsi="Times New Roman" w:cs="Times New Roman"/>
-                <w:spacing w:val="-3"/>
-                <w:sz w:val="24"/>
-                <w:szCs w:val="20"/>
-              </w:rPr>
-              <w:t xml:space="preserve"> for example</w:t>
-            </w:r>
-            <w:r>
-              <w:rPr>
-                <w:rFonts w:ascii="Times New Roman" w:eastAsia="Times New Roman" w:hAnsi="Times New Roman" w:cs="Times New Roman"/>
-                <w:spacing w:val="-3"/>
-                <w:sz w:val="24"/>
-                <w:szCs w:val="20"/>
-              </w:rPr>
-              <w:t>.</w:t>
-            </w:r>
-          </w:p>
-          <w:p>
-            <w:pPr>
-              <w:tabs>
-                <w:tab w:val="left" w:pos="0"/>
-              </w:tabs>
-              <w:suppressAutoHyphens/>
-              <w:spacing w:after="0" w:line="240" w:lineRule="auto"/>
-              <w:rPr>
-                <w:rFonts w:ascii="Times New Roman" w:eastAsia="Times New Roman" w:hAnsi="Times New Roman" w:cs="Times New Roman"/>
-                <w:spacing w:val="-3"/>
-                <w:sz w:val="24"/>
-                <w:szCs w:val="20"/>
-              </w:rPr>
-            </w:pPr>
-          </w:p>
-          <w:p>
-            <w:pPr>
-              <w:tabs>
-                <w:tab w:val="left" w:pos="0"/>
-              </w:tabs>
-              <w:suppressAutoHyphens/>
-              <w:spacing w:after="0" w:line="240" w:lineRule="auto"/>
-              <w:rPr>
-                <w:rFonts w:ascii="Times New Roman" w:eastAsia="Times New Roman" w:hAnsi="Times New Roman" w:cs="Times New Roman"/>
-                <w:spacing w:val="-3"/>
-                <w:sz w:val="24"/>
-                <w:szCs w:val="20"/>
-              </w:rPr>
-            </w:pPr>
-            <w:r>
-              <w:rPr>
-                <w:rFonts w:ascii="Times New Roman" w:eastAsia="Times New Roman" w:hAnsi="Times New Roman" w:cs="Times New Roman"/>
-                <w:spacing w:val="-3"/>
-                <w:sz w:val="24"/>
-                <w:szCs w:val="20"/>
-              </w:rPr>
-              <w:t>“Jo</w:t>
-            </w:r>
-            <w:r>
-              <w:rPr>
-                <w:rFonts w:ascii="Times New Roman" w:eastAsia="Times New Roman" w:hAnsi="Times New Roman" w:cs="Times New Roman"/>
-                <w:spacing w:val="-3"/>
-                <w:sz w:val="24"/>
-                <w:szCs w:val="20"/>
-              </w:rPr>
-              <w:t>hn</w:t>
-            </w:r>
-            <w:r>
-              <w:rPr>
-                <w:rFonts w:ascii="Times New Roman" w:eastAsia="Times New Roman" w:hAnsi="Times New Roman" w:cs="Times New Roman"/>
-                <w:spacing w:val="-3"/>
-                <w:sz w:val="24"/>
-                <w:szCs w:val="20"/>
-              </w:rPr>
-              <w:t xml:space="preserve"> Doe has </w:t>
-            </w:r>
-            <w:r>
-              <w:rPr>
-                <w:rFonts w:ascii="Times New Roman" w:eastAsia="Times New Roman" w:hAnsi="Times New Roman" w:cs="Times New Roman"/>
-                <w:spacing w:val="-3"/>
-                <w:sz w:val="24"/>
-                <w:szCs w:val="20"/>
-              </w:rPr>
-              <w:t xml:space="preserve">updated your information in </w:t>
-            </w:r>
-            <w:r>
-              <w:rPr>
-                <w:rFonts w:ascii="Times New Roman" w:eastAsia="Times New Roman" w:hAnsi="Times New Roman" w:cs="Times New Roman"/>
-                <w:spacing w:val="-3"/>
-                <w:sz w:val="24"/>
-                <w:szCs w:val="20"/>
-              </w:rPr>
-              <w:t>your Sundew bug tracking network.</w:t>
-            </w:r>
-          </w:p>
-          <w:p>
-            <w:pPr>
-              <w:tabs>
-                <w:tab w:val="left" w:pos="0"/>
-              </w:tabs>
-              <w:suppressAutoHyphens/>
-              <w:spacing w:after="0" w:line="240" w:lineRule="auto"/>
-              <w:rPr>
-                <w:rFonts w:ascii="Times New Roman" w:eastAsia="Times New Roman" w:hAnsi="Times New Roman" w:cs="Times New Roman"/>
-                <w:spacing w:val="-3"/>
-                <w:sz w:val="24"/>
-                <w:szCs w:val="20"/>
-              </w:rPr>
-            </w:pPr>
-            <w:r>
-              <w:rPr>
-                <w:rFonts w:ascii="Times New Roman" w:eastAsia="Times New Roman" w:hAnsi="Times New Roman" w:cs="Times New Roman"/>
-                <w:spacing w:val="-3"/>
-                <w:sz w:val="24"/>
-                <w:szCs w:val="20"/>
-              </w:rPr>
-              <w:t>Your username</w:t>
-            </w:r>
-            <w:r>
-              <w:rPr>
-                <w:rFonts w:ascii="Times New Roman" w:eastAsia="Times New Roman" w:hAnsi="Times New Roman" w:cs="Times New Roman"/>
-                <w:spacing w:val="-3"/>
-                <w:sz w:val="24"/>
-                <w:szCs w:val="20"/>
-              </w:rPr>
-              <w:t xml:space="preserve"> </w:t>
-            </w:r>
-            <w:r>
-              <w:rPr>
-                <w:rFonts w:ascii="Times New Roman" w:eastAsia="Times New Roman" w:hAnsi="Times New Roman" w:cs="Times New Roman"/>
-                <w:spacing w:val="-3"/>
-                <w:sz w:val="24"/>
-                <w:szCs w:val="20"/>
-              </w:rPr>
-              <w:t>is</w:t>
-            </w:r>
-            <w:r>
-              <w:rPr>
-                <w:rFonts w:ascii="Times New Roman" w:eastAsia="Times New Roman" w:hAnsi="Times New Roman" w:cs="Times New Roman"/>
-                <w:spacing w:val="-3"/>
-                <w:sz w:val="24"/>
-                <w:szCs w:val="20"/>
-              </w:rPr>
-              <w:t xml:space="preserve"> now</w:t>
-            </w:r>
-            <w:r>
-              <w:rPr>
-                <w:rFonts w:ascii="Times New Roman" w:eastAsia="Times New Roman" w:hAnsi="Times New Roman" w:cs="Times New Roman"/>
-                <w:spacing w:val="-3"/>
-                <w:sz w:val="24"/>
-                <w:szCs w:val="20"/>
-              </w:rPr>
-              <w:t>: JaneDoe117</w:t>
-            </w:r>
-          </w:p>
-          <w:p>
-            <w:pPr>
-              <w:tabs>
-                <w:tab w:val="left" w:pos="0"/>
-              </w:tabs>
-              <w:suppressAutoHyphens/>
-              <w:spacing w:after="0" w:line="240" w:lineRule="auto"/>
-              <w:rPr>
-                <w:rFonts w:ascii="Times New Roman" w:eastAsia="Times New Roman" w:hAnsi="Times New Roman" w:cs="Times New Roman"/>
-                <w:spacing w:val="-3"/>
-                <w:sz w:val="24"/>
-                <w:szCs w:val="20"/>
-              </w:rPr>
-            </w:pPr>
-            <w:r>
-              <w:rPr>
-                <w:rFonts w:ascii="Times New Roman" w:eastAsia="Times New Roman" w:hAnsi="Times New Roman" w:cs="Times New Roman"/>
-                <w:spacing w:val="-3"/>
-                <w:sz w:val="24"/>
-                <w:szCs w:val="20"/>
-              </w:rPr>
-              <w:t>And your mobile number is</w:t>
-            </w:r>
-            <w:r>
-              <w:rPr>
-                <w:rFonts w:ascii="Times New Roman" w:eastAsia="Times New Roman" w:hAnsi="Times New Roman" w:cs="Times New Roman"/>
-                <w:spacing w:val="-3"/>
-                <w:sz w:val="24"/>
-                <w:szCs w:val="20"/>
-              </w:rPr>
-              <w:t xml:space="preserve"> now</w:t>
-            </w:r>
-            <w:r>
-              <w:rPr>
-                <w:rFonts w:ascii="Times New Roman" w:eastAsia="Times New Roman" w:hAnsi="Times New Roman" w:cs="Times New Roman"/>
-                <w:spacing w:val="-3"/>
-                <w:sz w:val="24"/>
-                <w:szCs w:val="20"/>
-              </w:rPr>
-              <w:t>: 0218 287 143</w:t>
-            </w:r>
-            <w:r>
-              <w:rPr>
-                <w:rFonts w:ascii="Times New Roman" w:eastAsia="Times New Roman" w:hAnsi="Times New Roman" w:cs="Times New Roman"/>
-                <w:spacing w:val="-3"/>
-                <w:sz w:val="24"/>
-                <w:szCs w:val="20"/>
-              </w:rPr>
-              <w:t>”</w:t>
-            </w:r>
-          </w:p>
-        </w:tc>
-      </w:tr>
-      <w:tr>
-        <w:tc>
-          <w:tcPr>
-            <w:tcW w:w="2070" w:type="dxa"/>
-          </w:tcPr>
-          <w:p>
-            <w:pPr>
-              <w:tabs>
-                <w:tab w:val="left" w:pos="0"/>
-              </w:tabs>
-              <w:suppressAutoHyphens/>
-              <w:spacing w:after="0" w:line="240" w:lineRule="auto"/>
-              <w:rPr>
-                <w:rFonts w:ascii="Times New Roman" w:eastAsia="Times New Roman" w:hAnsi="Times New Roman" w:cs="Times New Roman"/>
-                <w:b/>
-                <w:spacing w:val="-3"/>
-                <w:sz w:val="24"/>
-                <w:szCs w:val="20"/>
-              </w:rPr>
-            </w:pPr>
-            <w:r>
-              <w:rPr>
-                <w:rFonts w:ascii="Times New Roman" w:eastAsia="Times New Roman" w:hAnsi="Times New Roman" w:cs="Times New Roman"/>
-                <w:b/>
-                <w:spacing w:val="-3"/>
-                <w:sz w:val="24"/>
-                <w:szCs w:val="20"/>
-              </w:rPr>
-              <w:t>Exception Paths</w:t>
-            </w:r>
-          </w:p>
-        </w:tc>
-        <w:tc>
-          <w:tcPr>
-            <w:tcW w:w="6300" w:type="dxa"/>
-          </w:tcPr>
-          <w:p>
-            <w:pPr>
-              <w:tabs>
-                <w:tab w:val="left" w:pos="0"/>
-              </w:tabs>
-              <w:suppressAutoHyphens/>
-              <w:spacing w:after="0" w:line="240" w:lineRule="auto"/>
-              <w:rPr>
-                <w:rFonts w:ascii="Times New Roman" w:eastAsia="Times New Roman" w:hAnsi="Times New Roman" w:cs="Times New Roman"/>
-                <w:spacing w:val="-3"/>
-                <w:sz w:val="24"/>
-                <w:szCs w:val="20"/>
-              </w:rPr>
-            </w:pPr>
-            <w:r>
-              <w:rPr>
-                <w:rFonts w:ascii="Times New Roman" w:eastAsia="Times New Roman" w:hAnsi="Times New Roman" w:cs="Times New Roman"/>
-                <w:spacing w:val="-3"/>
-                <w:sz w:val="24"/>
-                <w:szCs w:val="20"/>
-              </w:rPr>
-              <w:t xml:space="preserve">The attempt may be abandoned at any time. </w:t>
-            </w:r>
-            <w:r>
-              <w:rPr>
-                <w:rFonts w:ascii="Times New Roman" w:eastAsia="Times New Roman" w:hAnsi="Times New Roman" w:cs="Times New Roman"/>
-                <w:spacing w:val="-3"/>
-                <w:sz w:val="24"/>
-                <w:szCs w:val="20"/>
-              </w:rPr>
-              <w:t xml:space="preserve">Also if the user didn’t fill out the required fields they will be denied </w:t>
-            </w:r>
-            <w:r>
-              <w:rPr>
-                <w:rFonts w:ascii="Times New Roman" w:eastAsia="Times New Roman" w:hAnsi="Times New Roman" w:cs="Times New Roman"/>
-                <w:spacing w:val="-3"/>
-                <w:sz w:val="24"/>
-                <w:szCs w:val="20"/>
-              </w:rPr>
-              <w:t>update</w:t>
-            </w:r>
-            <w:r>
-              <w:rPr>
-                <w:rFonts w:ascii="Times New Roman" w:eastAsia="Times New Roman" w:hAnsi="Times New Roman" w:cs="Times New Roman"/>
-                <w:spacing w:val="-3"/>
-                <w:sz w:val="24"/>
-                <w:szCs w:val="20"/>
-              </w:rPr>
-              <w:t>.</w:t>
-            </w:r>
-          </w:p>
-        </w:tc>
-      </w:tr>
-      <w:tr>
-        <w:tc>
-          <w:tcPr>
-            <w:tcW w:w="2070" w:type="dxa"/>
-          </w:tcPr>
-          <w:p>
-            <w:pPr>
-              <w:tabs>
-                <w:tab w:val="left" w:pos="0"/>
-              </w:tabs>
-              <w:suppressAutoHyphens/>
-              <w:spacing w:after="0" w:line="240" w:lineRule="auto"/>
-              <w:rPr>
-                <w:rFonts w:ascii="Times New Roman" w:eastAsia="Times New Roman" w:hAnsi="Times New Roman" w:cs="Times New Roman"/>
-                <w:b/>
-                <w:spacing w:val="-3"/>
-                <w:sz w:val="24"/>
-                <w:szCs w:val="20"/>
-              </w:rPr>
-            </w:pPr>
-            <w:r>
-              <w:rPr>
-                <w:rFonts w:ascii="Times New Roman" w:eastAsia="Times New Roman" w:hAnsi="Times New Roman" w:cs="Times New Roman"/>
-                <w:b/>
-                <w:spacing w:val="-3"/>
-                <w:sz w:val="24"/>
-                <w:szCs w:val="20"/>
-              </w:rPr>
-              <w:t>Alternative</w:t>
-            </w:r>
-          </w:p>
-        </w:tc>
-        <w:tc>
-          <w:tcPr>
-            <w:tcW w:w="6300" w:type="dxa"/>
-          </w:tcPr>
-          <w:p>
-            <w:pPr>
-              <w:tabs>
-                <w:tab w:val="left" w:pos="0"/>
-              </w:tabs>
-              <w:suppressAutoHyphens/>
-              <w:spacing w:after="0" w:line="240" w:lineRule="auto"/>
-              <w:rPr>
-                <w:rFonts w:ascii="Times New Roman" w:eastAsia="Times New Roman" w:hAnsi="Times New Roman" w:cs="Times New Roman"/>
-                <w:spacing w:val="-3"/>
-                <w:sz w:val="24"/>
-                <w:szCs w:val="20"/>
-              </w:rPr>
-            </w:pPr>
-          </w:p>
-        </w:tc>
-      </w:tr>
-    </w:tbl>
-    <w:p/>
-    <w:p>
-      <w:pPr>
-        <w:pStyle w:val="Heading3"/>
-        <w:rPr>
-          <w:color w:val="2E74B5" w:themeColor="accent1" w:themeShade="BF"/>
-          <w:sz w:val="36"/>
-          <w:szCs w:val="36"/>
-        </w:rPr>
-      </w:pPr>
-      <w:bookmarkStart w:id="16" w:name="_Toc26117411"/>
-      <w:r>
-        <w:t>3.2.</w:t>
-      </w:r>
-      <w:r>
-        <w:t>3</w:t>
-      </w:r>
-      <w:r>
-        <w:t xml:space="preserve"> </w:t>
-      </w:r>
-      <w:r>
-        <w:t>Delete</w:t>
-      </w:r>
-      <w:r>
-        <w:t xml:space="preserve"> </w:t>
-      </w:r>
-      <w:r>
-        <w:t>User</w:t>
-      </w:r>
-      <w:bookmarkEnd w:id="16"/>
-      <w:r>
-        <w:t xml:space="preserve"> </w:t>
-      </w:r>
-    </w:p>
-    <w:tbl>
-      <w:tblPr>
-        <w:tblW w:w="0" w:type="auto"/>
-        <w:tblInd w:w="288" w:type="dxa"/>
-        <w:tblBorders>
-          <w:top w:val="single" w:sz="4" w:space="0" w:color="auto"/>
-          <w:left w:val="single" w:sz="4" w:space="0" w:color="auto"/>
-          <w:bottom w:val="single" w:sz="4" w:space="0" w:color="auto"/>
-          <w:right w:val="single" w:sz="4" w:space="0" w:color="auto"/>
-          <w:insideH w:val="single" w:sz="4" w:space="0" w:color="auto"/>
-          <w:insideV w:val="single" w:sz="4" w:space="0" w:color="auto"/>
-        </w:tblBorders>
-        <w:tblLayout w:type="fixed"/>
-        <w:tblLook w:val="0000" w:firstRow="0" w:lastRow="0" w:firstColumn="0" w:lastColumn="0" w:noHBand="0" w:noVBand="0"/>
-      </w:tblPr>
-      <w:tblGrid>
-        <w:gridCol w:w="2070"/>
-        <w:gridCol w:w="6300"/>
-      </w:tblGrid>
-      <w:tr>
-        <w:tc>
-          <w:tcPr>
-            <w:tcW w:w="2070" w:type="dxa"/>
-          </w:tcPr>
-          <w:p>
-            <w:pPr>
-              <w:tabs>
-                <w:tab w:val="left" w:pos="0"/>
-              </w:tabs>
-              <w:suppressAutoHyphens/>
-              <w:spacing w:after="0" w:line="240" w:lineRule="auto"/>
-              <w:rPr>
-                <w:rFonts w:ascii="Times New Roman" w:eastAsia="Times New Roman" w:hAnsi="Times New Roman" w:cs="Times New Roman"/>
-                <w:b/>
-                <w:spacing w:val="-3"/>
-                <w:sz w:val="24"/>
-                <w:szCs w:val="20"/>
-              </w:rPr>
-            </w:pPr>
-            <w:r>
-              <w:rPr>
-                <w:rFonts w:ascii="Times New Roman" w:eastAsia="Times New Roman" w:hAnsi="Times New Roman" w:cs="Times New Roman"/>
-                <w:b/>
-                <w:spacing w:val="-3"/>
-                <w:sz w:val="24"/>
-                <w:szCs w:val="20"/>
-              </w:rPr>
-              <w:t>Operation Name</w:t>
-            </w:r>
-          </w:p>
-        </w:tc>
-        <w:tc>
-          <w:tcPr>
-            <w:tcW w:w="6300" w:type="dxa"/>
-          </w:tcPr>
-          <w:p>
-            <w:pPr>
-              <w:tabs>
-                <w:tab w:val="left" w:pos="0"/>
-              </w:tabs>
-              <w:suppressAutoHyphens/>
-              <w:spacing w:after="0" w:line="240" w:lineRule="auto"/>
-              <w:rPr>
-                <w:rFonts w:ascii="Times New Roman" w:eastAsia="Times New Roman" w:hAnsi="Times New Roman" w:cs="Times New Roman"/>
-                <w:spacing w:val="-3"/>
-                <w:sz w:val="24"/>
-                <w:szCs w:val="20"/>
-              </w:rPr>
-            </w:pPr>
-            <w:proofErr w:type="spellStart"/>
-            <w:r>
-              <w:rPr>
-                <w:rFonts w:ascii="Times New Roman" w:eastAsia="Times New Roman" w:hAnsi="Times New Roman" w:cs="Times New Roman"/>
-                <w:spacing w:val="-3"/>
-                <w:sz w:val="24"/>
-                <w:szCs w:val="20"/>
-              </w:rPr>
               <w:t>Delete</w:t>
             </w:r>
             <w:r>
@@ -11608,7 +11653,18 @@
                 <w:sz w:val="24"/>
                 <w:szCs w:val="20"/>
               </w:rPr>
-              <w:t>Sundew bug tracking network.</w:t>
+              <w:t>Pitcher</w:t>
+            </w:r>
+            <w:bookmarkStart w:id="16" w:name="_GoBack"/>
+            <w:bookmarkEnd w:id="16"/>
+            <w:r>
+              <w:rPr>
+                <w:rFonts w:ascii="Times New Roman" w:eastAsia="Times New Roman" w:hAnsi="Times New Roman" w:cs="Times New Roman"/>
+                <w:spacing w:val="-3"/>
+                <w:sz w:val="24"/>
+                <w:szCs w:val="20"/>
+              </w:rPr>
+              <w:t xml:space="preserve"> bug tracking network.</w:t>
             </w:r>
             <w:r>
               <w:rPr>
@@ -21700,7 +21756,79 @@
                 <w:sz w:val="24"/>
                 <w:szCs w:val="20"/>
               </w:rPr>
-              <w:t>AutoInsertJobStartDate</w:t>
+              <w:t>Auto</w:t>
+            </w:r>
+            <w:r>
+              <w:rPr>
+                <w:rFonts w:ascii="Times New Roman" w:eastAsia="Times New Roman" w:hAnsi="Times New Roman" w:cs="Times New Roman"/>
+                <w:spacing w:val="-3"/>
+                <w:sz w:val="24"/>
+                <w:szCs w:val="20"/>
+              </w:rPr>
+              <w:t>_</w:t>
+            </w:r>
+            <w:r>
+              <w:rPr>
+                <w:rFonts w:ascii="Times New Roman" w:eastAsia="Times New Roman" w:hAnsi="Times New Roman" w:cs="Times New Roman"/>
+                <w:spacing w:val="-3"/>
+                <w:sz w:val="24"/>
+                <w:szCs w:val="20"/>
+              </w:rPr>
+              <w:t>Insert</w:t>
+            </w:r>
+            <w:r>
+              <w:rPr>
+                <w:rFonts w:ascii="Times New Roman" w:eastAsia="Times New Roman" w:hAnsi="Times New Roman" w:cs="Times New Roman"/>
+                <w:spacing w:val="-3"/>
+                <w:sz w:val="24"/>
+                <w:szCs w:val="20"/>
+              </w:rPr>
+              <w:t>_</w:t>
+            </w:r>
+            <w:r>
+              <w:rPr>
+                <w:rFonts w:ascii="Times New Roman" w:eastAsia="Times New Roman" w:hAnsi="Times New Roman" w:cs="Times New Roman"/>
+                <w:spacing w:val="-3"/>
+                <w:sz w:val="24"/>
+                <w:szCs w:val="20"/>
+              </w:rPr>
+              <w:t>Job</w:t>
+            </w:r>
+            <w:r>
+              <w:rPr>
+                <w:rFonts w:ascii="Times New Roman" w:eastAsia="Times New Roman" w:hAnsi="Times New Roman" w:cs="Times New Roman"/>
+                <w:spacing w:val="-3"/>
+                <w:sz w:val="24"/>
+                <w:szCs w:val="20"/>
+              </w:rPr>
+              <w:t>_</w:t>
+            </w:r>
+            <w:r>
+              <w:rPr>
+                <w:rFonts w:ascii="Times New Roman" w:eastAsia="Times New Roman" w:hAnsi="Times New Roman" w:cs="Times New Roman"/>
+                <w:spacing w:val="-3"/>
+                <w:sz w:val="24"/>
+                <w:szCs w:val="20"/>
+              </w:rPr>
+              <w:t>Start</w:t>
+            </w:r>
+            <w:r>
+              <w:rPr>
+                <w:rFonts w:ascii="Times New Roman" w:eastAsia="Times New Roman" w:hAnsi="Times New Roman" w:cs="Times New Roman"/>
+                <w:spacing w:val="-3"/>
+                <w:sz w:val="24"/>
+                <w:szCs w:val="20"/>
+              </w:rPr>
+              <w:t>_</w:t>
+            </w:r>
+            <w:r>
+              <w:rPr>
+                <w:rFonts w:ascii="Times New Roman" w:eastAsia="Times New Roman" w:hAnsi="Times New Roman" w:cs="Times New Roman"/>
+                <w:spacing w:val="-3"/>
+                <w:sz w:val="24"/>
+                <w:szCs w:val="20"/>
+              </w:rPr>
+              <w:t>Date</w:t>
             </w:r>
             <w:proofErr w:type="spellEnd"/>
           </w:p>
@@ -23251,7 +23379,61 @@
                 <w:sz w:val="24"/>
                 <w:szCs w:val="20"/>
               </w:rPr>
-              <w:t>RegisterUserForJob</w:t>
+              <w:t>Register</w:t>
+            </w:r>
+            <w:r>
+              <w:rPr>
+                <w:rFonts w:ascii="Times New Roman" w:eastAsia="Times New Roman" w:hAnsi="Times New Roman" w:cs="Times New Roman"/>
+                <w:spacing w:val="-3"/>
+                <w:sz w:val="24"/>
+                <w:szCs w:val="20"/>
+              </w:rPr>
+              <w:t>_</w:t>
+            </w:r>
+            <w:r>
+              <w:rPr>
+                <w:rFonts w:ascii="Times New Roman" w:eastAsia="Times New Roman" w:hAnsi="Times New Roman" w:cs="Times New Roman"/>
+                <w:spacing w:val="-3"/>
+                <w:sz w:val="24"/>
+                <w:szCs w:val="20"/>
+              </w:rPr>
+              <w:t>User</w:t>
+            </w:r>
+            <w:r>
+              <w:rPr>
+                <w:rFonts w:ascii="Times New Roman" w:eastAsia="Times New Roman" w:hAnsi="Times New Roman" w:cs="Times New Roman"/>
+                <w:spacing w:val="-3"/>
+                <w:sz w:val="24"/>
+                <w:szCs w:val="20"/>
+              </w:rPr>
+              <w:t>_</w:t>
+            </w:r>
+            <w:r>
+              <w:rPr>
+                <w:rFonts w:ascii="Times New Roman" w:eastAsia="Times New Roman" w:hAnsi="Times New Roman" w:cs="Times New Roman"/>
+                <w:spacing w:val="-3"/>
+                <w:sz w:val="24"/>
+                <w:szCs w:val="20"/>
+              </w:rPr>
+              <w:t>For</w:t>
+            </w:r>
+            <w:r>
+              <w:rPr>
+                <w:rFonts w:ascii="Times New Roman" w:eastAsia="Times New Roman" w:hAnsi="Times New Roman" w:cs="Times New Roman"/>
+                <w:spacing w:val="-3"/>
+                <w:sz w:val="24"/>
+                <w:szCs w:val="20"/>
+              </w:rPr>
+              <w:t>_</w:t>
+            </w:r>
+            <w:r>
+              <w:rPr>
+                <w:rFonts w:ascii="Times New Roman" w:eastAsia="Times New Roman" w:hAnsi="Times New Roman" w:cs="Times New Roman"/>
+                <w:spacing w:val="-3"/>
+                <w:sz w:val="24"/>
+                <w:szCs w:val="20"/>
+              </w:rPr>
+              <w:t>Job</w:t>
             </w:r>
             <w:proofErr w:type="spellEnd"/>
           </w:p>
@@ -37916,7 +38098,7 @@
         <w:bCs/>
         <w:noProof/>
       </w:rPr>
-      <w:t>2</w:t>
+      <w:t>10</w:t>
     </w:r>
     <w:r>
       <w:rPr>
@@ -43316,7 +43498,7 @@
     <w:charset w:val="00"/>
     <w:family w:val="roman"/>
     <w:pitch w:val="variable"/>
-    <w:sig w:usb0="E0002AFF" w:usb1="C0007841" w:usb2="00000009" w:usb3="00000000" w:csb0="000001FF" w:csb1="00000000"/>
+    <w:sig w:usb0="E0002EFF" w:usb1="C000785B" w:usb2="00000009" w:usb3="00000000" w:csb0="000001FF" w:csb1="00000000"/>
   </w:font>
   <w:font w:name="Symbol">
     <w:panose1 w:val="05050102010706020507"/>
@@ -43330,7 +43512,7 @@
     <w:charset w:val="00"/>
     <w:family w:val="modern"/>
     <w:pitch w:val="fixed"/>
-    <w:sig w:usb0="E0002AFF" w:usb1="C0007843" w:usb2="00000009" w:usb3="00000000" w:csb0="000001FF" w:csb1="00000000"/>
+    <w:sig w:usb0="E0002EFF" w:usb1="C0007843" w:usb2="00000009" w:usb3="00000000" w:csb0="000001FF" w:csb1="00000000"/>
   </w:font>
   <w:font w:name="Wingdings">
     <w:panose1 w:val="05000000000000000000"/>
@@ -43344,22 +43526,21 @@
     <w:charset w:val="00"/>
     <w:family w:val="swiss"/>
     <w:pitch w:val="variable"/>
-    <w:sig w:usb0="E00002FF" w:usb1="4000ACFF" w:usb2="00000001" w:usb3="00000000" w:csb0="0000019F" w:csb1="00000000"/>
+    <w:sig w:usb0="E4002EFF" w:usb1="C000247B" w:usb2="00000009" w:usb3="00000000" w:csb0="000001FF" w:csb1="00000000"/>
   </w:font>
   <w:font w:name="Calibri Light">
     <w:panose1 w:val="020F0302020204030204"/>
     <w:charset w:val="00"/>
     <w:family w:val="swiss"/>
     <w:pitch w:val="variable"/>
-    <w:sig w:usb0="A00002EF" w:usb1="4000207B" w:usb2="00000000" w:usb3="00000000" w:csb0="0000019F" w:csb1="00000000"/>
+    <w:sig w:usb0="E4002EFF" w:usb1="C000247B" w:usb2="00000009" w:usb3="00000000" w:csb0="000001FF" w:csb1="00000000"/>
   </w:font>
   <w:font w:name="Segoe UI">
     <w:panose1 w:val="020B0502040204020203"/>
     <w:charset w:val="00"/>
     <w:family w:val="swiss"/>
-    <w:notTrueType/>
     <w:pitch w:val="variable"/>
-    <w:sig w:usb0="00000003" w:usb1="00000000" w:usb2="00000000" w:usb3="00000000" w:csb0="00000001" w:csb1="00000000"/>
+    <w:sig w:usb0="E4002EFF" w:usb1="C000E47F" w:usb2="00000009" w:usb3="00000000" w:csb0="000001FF" w:csb1="00000000"/>
   </w:font>
 </w:fonts>
 </file>
@@ -43388,12 +43569,14 @@
     <w:rsid w:val="002D6CCA"/>
     <w:rsid w:val="004B1982"/>
     <w:rsid w:val="004B77E4"/>
+    <w:rsid w:val="0057570D"/>
     <w:rsid w:val="00815BD8"/>
     <w:rsid w:val="00840B22"/>
     <w:rsid w:val="008B2A08"/>
     <w:rsid w:val="008D5523"/>
     <w:rsid w:val="009D64FB"/>
     <w:rsid w:val="009E3DD6"/>
+    <w:rsid w:val="00A153ED"/>
     <w:rsid w:val="00A6791C"/>
     <w:rsid w:val="00C17890"/>
     <w:rsid w:val="00DA76D3"/>
@@ -44149,7 +44332,7 @@
 </file>
 
 <file path=customXml/itemProps2.xml><?xml version="1.0" encoding="utf-8"?>
-<ds:datastoreItem xmlns:ds="http://schemas.openxmlformats.org/officeDocument/2006/customXml" ds:itemID="{D2C20A2C-FE11-43F8-863F-127C62D7AB49}">
+<ds:datastoreItem xmlns:ds="http://schemas.openxmlformats.org/officeDocument/2006/customXml" ds:itemID="{1D271714-2130-4CD4-8F9C-3E3D8AD77F02}">
   <ds:schemaRefs>
     <ds:schemaRef ds:uri="http://schemas.openxmlformats.org/officeDocument/2006/bibliography"/>
   </ds:schemaRefs>

</xml_diff>